<commit_message>
tol diseñaco de matlab y algo mas de memoria
</commit_message>
<xml_diff>
--- a/doc/Tomas/PROYECTO FIN DE CARRERA.docx
+++ b/doc/Tomas/PROYECTO FIN DE CARRERA.docx
@@ -4082,78 +4082,68 @@
       <w:r>
         <w:t xml:space="preserve">La elección </w:t>
       </w:r>
-      <w:proofErr w:type="spellStart"/>
-      <w:r>
-        <w:t>mas</w:t>
-      </w:r>
-      <w:proofErr w:type="spellEnd"/>
-      <w:r>
-        <w:t xml:space="preserve"> evidente para evitar esto es el uso de filtros de respuesta la impulso </w:t>
+      <w:r>
+        <w:t>más</w:t>
+      </w:r>
+      <w:r>
+        <w:t xml:space="preserve"> evidente para evitar esto es el uso de filtros de respuesta la </w:t>
       </w:r>
       <w:proofErr w:type="gramStart"/>
       <w:r>
-        <w:t>finita( FIR</w:t>
+        <w:t xml:space="preserve">impulso </w:t>
+      </w:r>
+      <w:r>
+        <w:t>finita</w:t>
       </w:r>
       <w:proofErr w:type="gramEnd"/>
       <w:r>
+        <w:t>(FIR</w:t>
+      </w:r>
+      <w:r>
         <w:t xml:space="preserve">), los cuales presentan no solo la ventaja de ser de fase perfectamente lineal, </w:t>
       </w:r>
-      <w:proofErr w:type="spellStart"/>
-      <w:r>
-        <w:t>si no</w:t>
-      </w:r>
-      <w:proofErr w:type="spellEnd"/>
+      <w:r>
+        <w:t>sino</w:t>
+      </w:r>
       <w:r>
         <w:t xml:space="preserve"> que además son insensibles a la cuantización de los coeficientes, que era otro de los problemas que se nos planteaba. No obstante, el uso de este tipo de filtros es prácticamente inviable cuando el ancho de la transición </w:t>
       </w:r>
       <w:r>
         <w:t xml:space="preserve">entre la banda de paso y la eliminada en muy estrecha </w:t>
       </w:r>
-      <w:proofErr w:type="gramStart"/>
-      <w:r>
-        <w:t>( como</w:t>
-      </w:r>
-      <w:proofErr w:type="gramEnd"/>
+      <w:r>
+        <w:t>(como</w:t>
+      </w:r>
       <w:r>
         <w:t xml:space="preserve"> </w:t>
       </w:r>
-      <w:proofErr w:type="spellStart"/>
-      <w:r>
-        <w:t>seria</w:t>
-      </w:r>
-      <w:proofErr w:type="spellEnd"/>
+      <w:r>
+        <w:t>sería</w:t>
+      </w:r>
       <w:r>
         <w:t xml:space="preserve"> el caso del filtro paso alto) ya que el </w:t>
       </w:r>
-      <w:proofErr w:type="spellStart"/>
-      <w:r>
-        <w:t>order</w:t>
-      </w:r>
-      <w:proofErr w:type="spellEnd"/>
+      <w:r>
+        <w:t>orden</w:t>
+      </w:r>
       <w:r>
         <w:t xml:space="preserve"> del filtro se dispara para conseguir atenuaciones moderadas. En este caso, se plantea el uso de filtro de respuesta al impulso infinita </w:t>
       </w:r>
-      <w:proofErr w:type="gramStart"/>
-      <w:r>
-        <w:t>( IIR</w:t>
-      </w:r>
-      <w:proofErr w:type="gramEnd"/>
+      <w:r>
+        <w:t>(IIR</w:t>
+      </w:r>
       <w:r>
         <w:t xml:space="preserve">) al que se aplican técnicas de </w:t>
       </w:r>
-      <w:proofErr w:type="spellStart"/>
-      <w:r>
-        <w:t>linealizado</w:t>
-      </w:r>
-      <w:proofErr w:type="spellEnd"/>
+      <w:r>
+        <w:t>lineal izado</w:t>
+      </w:r>
       <w:r>
         <w:t xml:space="preserve"> de fase para mitigar el efecto de la </w:t>
       </w:r>
-      <w:proofErr w:type="spellStart"/>
-      <w:r>
-        <w:t>distorsion</w:t>
-      </w:r>
-      <w:proofErr w:type="spellEnd"/>
+      <w:r>
+        <w:t>distorsión</w:t>
+      </w:r>
       <w:r>
         <w:t xml:space="preserve"> de fase.</w:t>
       </w:r>
@@ -4163,304 +4153,499 @@
         <w:t>Teniendo esto en cuenta, para el filtro paso bajo y diferenciador, los cual</w:t>
       </w:r>
       <w:r>
-        <w:t>es no tienen restricción de banda de transición estrecha, se ha seleccionado</w:t>
-      </w:r>
-    </w:p>
-    <w:p>
-      <w:r>
-        <w:t>8547201</w:t>
-      </w:r>
-      <w:r>
-        <w:t>h</w:t>
-      </w:r>
-      <w:r>
-        <w:t>23.5698*</w:t>
-      </w:r>
-      <w:proofErr w:type="spellStart"/>
-      <w:r>
-        <w:t>acer</w:t>
-      </w:r>
-      <w:proofErr w:type="spellEnd"/>
-      <w:r>
-        <w:t xml:space="preserve"> el diseño con un filtro tipo </w:t>
-      </w:r>
-      <w:proofErr w:type="gramStart"/>
-      <w:r>
-        <w:t xml:space="preserve">FIR </w:t>
-      </w:r>
-      <w:r>
-        <w:t xml:space="preserve"> con</w:t>
-      </w:r>
-      <w:proofErr w:type="gramEnd"/>
-      <w:r>
-        <w:t xml:space="preserve"> lo que conseguimos los siguientes resultado:</w:t>
-      </w:r>
-    </w:p>
-    <w:p/>
-    <w:p>
-      <w:r>
-        <w:t xml:space="preserve">para el filtro paso alto se ha elegido usar un </w:t>
-      </w:r>
-    </w:p>
-    <w:p>
-      <w:pPr>
-        <w:pStyle w:val="Ttulo4"/>
-      </w:pPr>
-      <w:r>
-        <w:t>Detección</w:t>
-      </w:r>
-      <w:r>
-        <w:t xml:space="preserve"> de ritmo cardiaco</w:t>
-      </w:r>
-    </w:p>
-    <w:p>
-      <w:pPr>
-        <w:pStyle w:val="Ttulo5"/>
-      </w:pPr>
-      <w:r>
-        <w:t xml:space="preserve">Umbrales </w:t>
-      </w:r>
-      <w:r>
-        <w:t>estáticos</w:t>
-      </w:r>
-      <w:r>
-        <w:t xml:space="preserve"> </w:t>
-      </w:r>
-    </w:p>
-    <w:p>
-      <w:pPr>
-        <w:pStyle w:val="Ttulo5"/>
-      </w:pPr>
-      <w:r>
-        <w:t xml:space="preserve">Umbrales </w:t>
-      </w:r>
-      <w:r>
-        <w:t>dinámicos</w:t>
-      </w:r>
-    </w:p>
-    <w:p>
-      <w:r>
-        <w:tab/>
-      </w:r>
-      <w:r>
-        <w:tab/>
-      </w:r>
-      <w:r>
-        <w:tab/>
-      </w:r>
-      <w:r>
-        <w:tab/>
-      </w:r>
-    </w:p>
-    <w:p>
-      <w:pPr>
-        <w:pStyle w:val="Ttulo3"/>
-      </w:pPr>
-      <w:r>
-        <w:t>Algoritmo de autenticación</w:t>
-      </w:r>
-    </w:p>
-    <w:p>
-      <w:pPr>
-        <w:pStyle w:val="Ttulo4"/>
-      </w:pPr>
-      <w:r>
-        <w:t xml:space="preserve">Uso del ritmo cardiaco como contraseña </w:t>
-      </w:r>
-      <w:r>
-        <w:t>dinámica</w:t>
-      </w:r>
-    </w:p>
-    <w:p>
-      <w:pPr>
-        <w:pStyle w:val="Ttulo4"/>
-      </w:pPr>
-      <w:r>
-        <w:t>Estimación</w:t>
-      </w:r>
-      <w:r>
-        <w:t xml:space="preserve"> del umbral de </w:t>
-      </w:r>
-      <w:r>
-        <w:t>validación</w:t>
-      </w:r>
-    </w:p>
-    <w:p/>
-    <w:p>
-      <w:pPr>
-        <w:pStyle w:val="Ttulo3"/>
-      </w:pPr>
-      <w:r>
-        <w:t>Comunicación inalámbrica</w:t>
-      </w:r>
-    </w:p>
-    <w:p>
-      <w:pPr>
-        <w:pStyle w:val="Ttulo4"/>
-      </w:pPr>
-      <w:r>
-        <w:t>Pila de protocolos</w:t>
-      </w:r>
-    </w:p>
-    <w:p>
-      <w:r>
-        <w:t xml:space="preserve">Como ya se ha dicho en el análisis del hardware, la tecnología para la comunicación es bluetooth clásico, en concreto la versión 4.1, </w:t>
-      </w:r>
-      <w:r>
-        <w:t>para el cual</w:t>
-      </w:r>
-      <w:r>
-        <w:t xml:space="preserve"> Texas Instruments ofrece una pila </w:t>
-      </w:r>
-      <w:r>
-        <w:t xml:space="preserve">de protocolos para bluetooth (Bluetopia). </w:t>
-      </w:r>
-    </w:p>
-    <w:p>
-      <w:r>
+        <w:t xml:space="preserve">es no tienen restricción de banda de transición estrecha, se ha </w:t>
+      </w:r>
+      <w:r>
+        <w:t>seleccionado el</w:t>
+      </w:r>
+      <w:r>
+        <w:t xml:space="preserve"> diseño con un filtro tipo </w:t>
+      </w:r>
+      <w:r>
+        <w:t>FIR con</w:t>
+      </w:r>
+      <w:r>
+        <w:t xml:space="preserve"> lo que conseguimos los </w:t>
+      </w:r>
+      <w:r>
+        <w:t>siguientes resultados</w:t>
+      </w:r>
+      <w:r>
+        <w:t>:</w:t>
+      </w:r>
+    </w:p>
+    <w:p>
+      <w:r>
+        <w:rPr>
+          <w:noProof/>
+          <w:lang w:val="en-US"/>
+        </w:rPr>
+        <w:drawing>
+          <wp:inline distT="0" distB="0" distL="0" distR="0">
+            <wp:extent cx="5334000" cy="4000500"/>
+            <wp:effectExtent l="0" t="0" r="0" b="0"/>
+            <wp:docPr id="4" name="Imagen 4"/>
+            <wp:cNvGraphicFramePr>
+              <a:graphicFrameLocks xmlns:a="http://schemas.openxmlformats.org/drawingml/2006/main" noChangeAspect="1"/>
+            </wp:cNvGraphicFramePr>
+            <a:graphic xmlns:a="http://schemas.openxmlformats.org/drawingml/2006/main">
+              <a:graphicData uri="http://schemas.openxmlformats.org/drawingml/2006/picture">
+                <pic:pic xmlns:pic="http://schemas.openxmlformats.org/drawingml/2006/picture">
+                  <pic:nvPicPr>
+                    <pic:cNvPr id="4" name="diferenciador.jpg"/>
+                    <pic:cNvPicPr/>
+                  </pic:nvPicPr>
+                  <pic:blipFill>
+                    <a:blip r:embed="rId9">
+                      <a:extLst>
+                        <a:ext uri="{28A0092B-C50C-407E-A947-70E740481C1C}">
+                          <a14:useLocalDpi xmlns:a14="http://schemas.microsoft.com/office/drawing/2010/main" val="0"/>
+                        </a:ext>
+                      </a:extLst>
+                    </a:blip>
+                    <a:stretch>
+                      <a:fillRect/>
+                    </a:stretch>
+                  </pic:blipFill>
+                  <pic:spPr>
+                    <a:xfrm>
+                      <a:off x="0" y="0"/>
+                      <a:ext cx="5334000" cy="4000500"/>
+                    </a:xfrm>
+                    <a:prstGeom prst="rect">
+                      <a:avLst/>
+                    </a:prstGeom>
+                  </pic:spPr>
+                </pic:pic>
+              </a:graphicData>
+            </a:graphic>
+          </wp:inline>
+        </w:drawing>
+      </w:r>
+    </w:p>
+    <w:p>
+      <w:pPr>
+        <w:jc w:val="center"/>
+      </w:pPr>
+      <w:r>
+        <w:t>Figura X. Respuesta en amplitud y fase del filtro diferenciador</w:t>
+      </w:r>
+    </w:p>
+    <w:p>
+      <w:r>
+        <w:rPr>
+          <w:noProof/>
+          <w:lang w:val="en-US"/>
+        </w:rPr>
         <w:lastRenderedPageBreak/>
-        <w:t>Aprovechando esto</w:t>
-      </w:r>
-      <w:r>
-        <w:t>-</w:t>
-      </w:r>
-      <w:r>
-        <w:t xml:space="preserve">, nuestro diseño se va a centrar en hacer los cambios necesarios para portar dicha pila a nuestro microcontrolador. Estos cambios están especificados en la documentación </w:t>
-      </w:r>
-      <w:r>
-        <w:t>que incluida cuando te descargas la pila.</w:t>
-      </w:r>
-    </w:p>
-    <w:p/>
-    <w:p>
-      <w:pPr>
-        <w:pStyle w:val="Ttulo4"/>
-      </w:pPr>
-      <w:r>
-        <w:t>Gestión</w:t>
-      </w:r>
-      <w:r>
-        <w:t xml:space="preserve"> de la red por el master</w:t>
-      </w:r>
-    </w:p>
-    <w:p>
-      <w:pPr>
-        <w:pStyle w:val="Ttulo4"/>
-      </w:pPr>
-      <w:r>
-        <w:t>Conexión</w:t>
-      </w:r>
-      <w:r>
-        <w:t xml:space="preserve"> segura</w:t>
-      </w:r>
-    </w:p>
-    <w:p/>
-    <w:p>
-      <w:pPr>
-        <w:pStyle w:val="Ttulo3"/>
-      </w:pPr>
-      <w:r>
-        <w:t>Interfaz de usuario</w:t>
-      </w:r>
-    </w:p>
-    <w:p>
-      <w:pPr>
-        <w:pStyle w:val="Ttulo4"/>
-      </w:pPr>
-      <w:r>
-        <w:t>Visualización</w:t>
-      </w:r>
-      <w:r>
-        <w:t xml:space="preserve"> de la señal ECG</w:t>
-      </w:r>
-    </w:p>
-    <w:p>
-      <w:pPr>
-        <w:pStyle w:val="Ttulo4"/>
-      </w:pPr>
-      <w:r>
-        <w:t xml:space="preserve">Inicio de </w:t>
-      </w:r>
-      <w:r>
-        <w:t>comunicación</w:t>
-      </w:r>
-      <w:r>
-        <w:t xml:space="preserve"> con un IMD</w:t>
-      </w:r>
-    </w:p>
-    <w:p/>
-    <w:p>
-      <w:pPr>
-        <w:pStyle w:val="Ttulo3"/>
-      </w:pPr>
-      <w:r>
-        <w:t>Módulo</w:t>
-      </w:r>
-      <w:r>
-        <w:t xml:space="preserve"> de </w:t>
-      </w:r>
-      <w:r>
-        <w:t>gestión</w:t>
-      </w:r>
-      <w:r>
-        <w:t xml:space="preserve"> de consumo</w:t>
-      </w:r>
-    </w:p>
-    <w:p>
-      <w:pPr>
-        <w:pStyle w:val="Ttulo4"/>
-      </w:pPr>
-      <w:r>
-        <w:t>Apagado por software</w:t>
-      </w:r>
-    </w:p>
-    <w:p>
-      <w:pPr>
-        <w:pStyle w:val="Ttulo4"/>
-      </w:pPr>
-      <w:r>
-        <w:t>Control de consumo de la pantalla</w:t>
-      </w:r>
-    </w:p>
-    <w:p>
-      <w:pPr>
-        <w:pStyle w:val="Ttulo4"/>
-      </w:pPr>
-      <w:r>
-        <w:t xml:space="preserve">Apagado de elementos hardware </w:t>
-      </w:r>
-    </w:p>
-    <w:p>
-      <w:pPr>
-        <w:pStyle w:val="Ttulo4"/>
-      </w:pPr>
-      <w:r>
-        <w:t>Gestión</w:t>
-      </w:r>
-      <w:r>
-        <w:t xml:space="preserve"> de consumo en RF</w:t>
-      </w:r>
-    </w:p>
-    <w:p/>
-    <w:p>
-      <w:pPr>
-        <w:pStyle w:val="Ttulo2"/>
-      </w:pPr>
-      <w:proofErr w:type="spellStart"/>
-      <w:r>
-        <w:t>Arquite</w:t>
-      </w:r>
-      <w:proofErr w:type="spellEnd"/>
-      <w:r>
-        <w:t>+</w:t>
-      </w:r>
-    </w:p>
-    <w:p>
-      <w:pPr>
-        <w:pStyle w:val="Ttulo2"/>
-      </w:pPr>
+        <w:drawing>
+          <wp:inline distT="0" distB="0" distL="0" distR="0">
+            <wp:extent cx="5334000" cy="4000500"/>
+            <wp:effectExtent l="0" t="0" r="0" b="0"/>
+            <wp:docPr id="5" name="Imagen 5"/>
+            <wp:cNvGraphicFramePr>
+              <a:graphicFrameLocks xmlns:a="http://schemas.openxmlformats.org/drawingml/2006/main" noChangeAspect="1"/>
+            </wp:cNvGraphicFramePr>
+            <a:graphic xmlns:a="http://schemas.openxmlformats.org/drawingml/2006/main">
+              <a:graphicData uri="http://schemas.openxmlformats.org/drawingml/2006/picture">
+                <pic:pic xmlns:pic="http://schemas.openxmlformats.org/drawingml/2006/picture">
+                  <pic:nvPicPr>
+                    <pic:cNvPr id="5" name="pasobajo.jpg"/>
+                    <pic:cNvPicPr/>
+                  </pic:nvPicPr>
+                  <pic:blipFill>
+                    <a:blip r:embed="rId10">
+                      <a:extLst>
+                        <a:ext uri="{28A0092B-C50C-407E-A947-70E740481C1C}">
+                          <a14:useLocalDpi xmlns:a14="http://schemas.microsoft.com/office/drawing/2010/main" val="0"/>
+                        </a:ext>
+                      </a:extLst>
+                    </a:blip>
+                    <a:stretch>
+                      <a:fillRect/>
+                    </a:stretch>
+                  </pic:blipFill>
+                  <pic:spPr>
+                    <a:xfrm>
+                      <a:off x="0" y="0"/>
+                      <a:ext cx="5334000" cy="4000500"/>
+                    </a:xfrm>
+                    <a:prstGeom prst="rect">
+                      <a:avLst/>
+                    </a:prstGeom>
+                  </pic:spPr>
+                </pic:pic>
+              </a:graphicData>
+            </a:graphic>
+          </wp:inline>
+        </w:drawing>
+      </w:r>
+    </w:p>
+    <w:p>
+      <w:pPr>
+        <w:jc w:val="center"/>
+      </w:pPr>
+      <w:r>
+        <w:t xml:space="preserve">Figura X. Respuesta en amplitud y fase del filtro </w:t>
+      </w:r>
+      <w:r>
+        <w:t>paso bajo</w:t>
+      </w:r>
+    </w:p>
+    <w:p>
+      <w:r>
+        <w:t>Como se puede observar, obtenemos la respuesta en amplitud que buscamos, tanto en banda como en rizado, el cual está limitado a 0.1 dB, y una fase perfectamente lineal.  El orden del filtro paso bajo es de 140 y el del diferenciador es de 10, lo cual cumple nuestras restricciones de diseño</w:t>
+      </w:r>
+    </w:p>
+    <w:p>
+      <w:r>
+        <w:t>P</w:t>
+      </w:r>
+      <w:r>
+        <w:t>ara el filtro paso alto</w:t>
+      </w:r>
+      <w:r>
+        <w:t>,</w:t>
+      </w:r>
+      <w:r>
+        <w:t xml:space="preserve"> se ha elegido usar un </w:t>
+      </w:r>
+      <w:r>
+        <w:t>filtro IIR con un ecualizado de fase basado en un filtro paso todo de orden 4, el cual linealiza la fase en la banda de paso. El motivo por el cual el filtro ecualizador no se ha elegido de mayor orden ha sido porque con la perdida de precisión que supone la cuantificación de los coeficientes provoca que para un orden mayor la respuesta variara tanto que en vez de sintonizar, distorsionaba más a aun la fase.</w:t>
+      </w:r>
+      <w:r>
+        <w:t xml:space="preserve"> La respues</w:t>
+      </w:r>
+      <w:r>
+        <w:t>ta</w:t>
+      </w:r>
+      <w:r>
+        <w:t xml:space="preserve"> conjunta de filtro paso alto y sintonizador es la siguiente:</w:t>
+      </w:r>
+    </w:p>
+    <w:p>
+      <w:r>
+        <w:rPr>
+          <w:noProof/>
+          <w:lang w:val="en-US"/>
+        </w:rPr>
+        <w:lastRenderedPageBreak/>
+        <w:drawing>
+          <wp:inline distT="0" distB="0" distL="0" distR="0">
+            <wp:extent cx="5400040" cy="2181860"/>
+            <wp:effectExtent l="0" t="0" r="0" b="8890"/>
+            <wp:docPr id="6" name="Imagen 6"/>
+            <wp:cNvGraphicFramePr>
+              <a:graphicFrameLocks xmlns:a="http://schemas.openxmlformats.org/drawingml/2006/main" noChangeAspect="1"/>
+            </wp:cNvGraphicFramePr>
+            <a:graphic xmlns:a="http://schemas.openxmlformats.org/drawingml/2006/main">
+              <a:graphicData uri="http://schemas.openxmlformats.org/drawingml/2006/picture">
+                <pic:pic xmlns:pic="http://schemas.openxmlformats.org/drawingml/2006/picture">
+                  <pic:nvPicPr>
+                    <pic:cNvPr id="6" name="pasoalto.jpg"/>
+                    <pic:cNvPicPr/>
+                  </pic:nvPicPr>
+                  <pic:blipFill>
+                    <a:blip r:embed="rId11">
+                      <a:extLst>
+                        <a:ext uri="{28A0092B-C50C-407E-A947-70E740481C1C}">
+                          <a14:useLocalDpi xmlns:a14="http://schemas.microsoft.com/office/drawing/2010/main" val="0"/>
+                        </a:ext>
+                      </a:extLst>
+                    </a:blip>
+                    <a:stretch>
+                      <a:fillRect/>
+                    </a:stretch>
+                  </pic:blipFill>
+                  <pic:spPr>
+                    <a:xfrm>
+                      <a:off x="0" y="0"/>
+                      <a:ext cx="5400040" cy="2181860"/>
+                    </a:xfrm>
+                    <a:prstGeom prst="rect">
+                      <a:avLst/>
+                    </a:prstGeom>
+                  </pic:spPr>
+                </pic:pic>
+              </a:graphicData>
+            </a:graphic>
+          </wp:inline>
+        </w:drawing>
+      </w:r>
+    </w:p>
+    <w:p>
+      <w:r>
+        <w:t>En este caso, si bien la respues</w:t>
+      </w:r>
+      <w:r>
+        <w:t>ta</w:t>
+      </w:r>
+      <w:r>
+        <w:t xml:space="preserve"> en amplitud es la </w:t>
+      </w:r>
+      <w:r>
+        <w:t>buscada, la fase tiene una ligera distorsión. Esta distorsión podría ser corregida si el microcontrolador que usamos dispusiera de unidad de coma flotante hardware y por lo tanto pudiéramos diseñar un ecualizador de fase de mayor orden. No obstante, las pruebas realizadas más adelante muestran que esta pequeña distorsión de fase es aceptable para nuestra aplicación, y por lo tanto el diseño es válido.</w:t>
+      </w:r>
       <w:bookmarkStart w:id="0" w:name="_GoBack"/>
       <w:bookmarkEnd w:id="0"/>
+    </w:p>
+    <w:p>
+      <w:pPr>
+        <w:pStyle w:val="Ttulo4"/>
+      </w:pPr>
+      <w:r>
+        <w:t>Detección</w:t>
+      </w:r>
+      <w:r>
+        <w:t xml:space="preserve"> de ritmo cardiaco</w:t>
+      </w:r>
+    </w:p>
+    <w:p>
+      <w:pPr>
+        <w:pStyle w:val="Ttulo5"/>
+      </w:pPr>
+      <w:r>
+        <w:t xml:space="preserve">Umbrales </w:t>
+      </w:r>
+      <w:r>
+        <w:t>estáticos</w:t>
+      </w:r>
+      <w:r>
+        <w:t xml:space="preserve"> </w:t>
+      </w:r>
+    </w:p>
+    <w:p>
+      <w:pPr>
+        <w:pStyle w:val="Ttulo5"/>
+      </w:pPr>
+      <w:r>
+        <w:t xml:space="preserve">Umbrales </w:t>
+      </w:r>
+      <w:r>
+        <w:t>dinámicos</w:t>
+      </w:r>
+    </w:p>
+    <w:p>
+      <w:r>
+        <w:tab/>
+      </w:r>
+      <w:r>
+        <w:tab/>
+      </w:r>
+      <w:r>
+        <w:tab/>
+      </w:r>
+      <w:r>
+        <w:tab/>
+      </w:r>
+    </w:p>
+    <w:p>
+      <w:pPr>
+        <w:pStyle w:val="Ttulo3"/>
+      </w:pPr>
+      <w:r>
+        <w:t>Algoritmo de autenticación</w:t>
+      </w:r>
+    </w:p>
+    <w:p>
+      <w:pPr>
+        <w:pStyle w:val="Ttulo4"/>
+      </w:pPr>
+      <w:r>
+        <w:t xml:space="preserve">Uso del ritmo cardiaco como contraseña </w:t>
+      </w:r>
+      <w:r>
+        <w:t>dinámica</w:t>
+      </w:r>
+    </w:p>
+    <w:p>
+      <w:pPr>
+        <w:pStyle w:val="Ttulo4"/>
+      </w:pPr>
+      <w:r>
+        <w:t>Estimación</w:t>
+      </w:r>
+      <w:r>
+        <w:t xml:space="preserve"> del umbral de </w:t>
+      </w:r>
+      <w:r>
+        <w:t>validación</w:t>
+      </w:r>
+    </w:p>
+    <w:p/>
+    <w:p>
+      <w:pPr>
+        <w:pStyle w:val="Ttulo3"/>
+      </w:pPr>
+      <w:r>
+        <w:t>Comunicación inalámbrica</w:t>
+      </w:r>
+    </w:p>
+    <w:p>
+      <w:pPr>
+        <w:pStyle w:val="Ttulo4"/>
+      </w:pPr>
+      <w:r>
+        <w:t>Pila de protocolos</w:t>
+      </w:r>
+    </w:p>
+    <w:p>
+      <w:r>
+        <w:t xml:space="preserve">Como ya se ha dicho en el análisis del hardware, la tecnología para la comunicación es bluetooth clásico, en concreto la versión 4.1, </w:t>
+      </w:r>
+      <w:r>
+        <w:t>para el cual</w:t>
+      </w:r>
+      <w:r>
+        <w:t xml:space="preserve"> Texas Instruments ofrece una pila </w:t>
+      </w:r>
+      <w:r>
+        <w:t xml:space="preserve">de protocolos para bluetooth (Bluetopia). </w:t>
+      </w:r>
+    </w:p>
+    <w:p>
+      <w:r>
+        <w:t>Aprovechando esto</w:t>
+      </w:r>
+      <w:r>
+        <w:t>-</w:t>
+      </w:r>
+      <w:r>
+        <w:t xml:space="preserve">, nuestro diseño se va a centrar en hacer los cambios necesarios para portar dicha pila a nuestro microcontrolador. Estos cambios están especificados en la documentación </w:t>
+      </w:r>
+      <w:r>
+        <w:t>que incluida cuando te descargas la pila.</w:t>
+      </w:r>
+    </w:p>
+    <w:p/>
+    <w:p>
+      <w:pPr>
+        <w:pStyle w:val="Ttulo4"/>
+      </w:pPr>
+      <w:r>
+        <w:lastRenderedPageBreak/>
+        <w:t>Gestión</w:t>
+      </w:r>
+      <w:r>
+        <w:t xml:space="preserve"> de la red por el master</w:t>
+      </w:r>
+    </w:p>
+    <w:p>
+      <w:pPr>
+        <w:pStyle w:val="Ttulo4"/>
+      </w:pPr>
+      <w:r>
+        <w:t>Conexión</w:t>
+      </w:r>
+      <w:r>
+        <w:t xml:space="preserve"> segura</w:t>
+      </w:r>
+    </w:p>
+    <w:p/>
+    <w:p>
+      <w:pPr>
+        <w:pStyle w:val="Ttulo3"/>
+      </w:pPr>
+      <w:r>
+        <w:t>Interfaz de usuario</w:t>
+      </w:r>
+    </w:p>
+    <w:p>
+      <w:pPr>
+        <w:pStyle w:val="Ttulo4"/>
+      </w:pPr>
+      <w:r>
+        <w:t>Visualización</w:t>
+      </w:r>
+      <w:r>
+        <w:t xml:space="preserve"> de la señal ECG</w:t>
+      </w:r>
+    </w:p>
+    <w:p>
+      <w:pPr>
+        <w:pStyle w:val="Ttulo4"/>
+      </w:pPr>
+      <w:r>
+        <w:t xml:space="preserve">Inicio de </w:t>
+      </w:r>
+      <w:r>
+        <w:t>comunicación</w:t>
+      </w:r>
+      <w:r>
+        <w:t xml:space="preserve"> con un IMD</w:t>
+      </w:r>
+    </w:p>
+    <w:p/>
+    <w:p>
+      <w:pPr>
+        <w:pStyle w:val="Ttulo3"/>
+      </w:pPr>
+      <w:r>
+        <w:t>Módulo</w:t>
+      </w:r>
+      <w:r>
+        <w:t xml:space="preserve"> de </w:t>
+      </w:r>
+      <w:r>
+        <w:t>gestión</w:t>
+      </w:r>
+      <w:r>
+        <w:t xml:space="preserve"> de consumo</w:t>
+      </w:r>
+    </w:p>
+    <w:p>
+      <w:pPr>
+        <w:pStyle w:val="Ttulo4"/>
+      </w:pPr>
+      <w:r>
+        <w:t>Apagado por software</w:t>
+      </w:r>
+    </w:p>
+    <w:p>
+      <w:pPr>
+        <w:pStyle w:val="Ttulo4"/>
+      </w:pPr>
+      <w:r>
+        <w:t>Control de consumo de la pantalla</w:t>
+      </w:r>
+    </w:p>
+    <w:p>
+      <w:pPr>
+        <w:pStyle w:val="Ttulo4"/>
+      </w:pPr>
+      <w:r>
+        <w:t xml:space="preserve">Apagado de elementos hardware </w:t>
+      </w:r>
+    </w:p>
+    <w:p>
+      <w:pPr>
+        <w:pStyle w:val="Ttulo4"/>
+      </w:pPr>
+      <w:r>
+        <w:t>Gestión</w:t>
+      </w:r>
+      <w:r>
+        <w:t xml:space="preserve"> de consumo en RF</w:t>
+      </w:r>
+    </w:p>
+    <w:p/>
+    <w:p>
+      <w:pPr>
+        <w:pStyle w:val="Ttulo2"/>
+      </w:pPr>
+      <w:proofErr w:type="spellStart"/>
+      <w:r>
+        <w:t>Arquite</w:t>
+      </w:r>
+      <w:proofErr w:type="spellEnd"/>
+      <w:r>
+        <w:t>+</w:t>
+      </w:r>
+    </w:p>
+    <w:p>
+      <w:pPr>
+        <w:pStyle w:val="Ttulo2"/>
+      </w:pPr>
       <w:r>
         <w:t>ctura Software</w:t>
       </w:r>
@@ -4556,8 +4741,75 @@
         <w:pStyle w:val="Ttulo2"/>
       </w:pPr>
       <w:r>
+        <w:t xml:space="preserve"> Diseño del software del segundo prototipo</w:t>
+      </w:r>
+    </w:p>
+    <w:p>
+      <w:pPr>
+        <w:pStyle w:val="Ttulo3"/>
+      </w:pPr>
+      <w:r>
+        <w:t>Adquisición y tratamiento de la señal</w:t>
+      </w:r>
+    </w:p>
+    <w:p>
+      <w:r>
+        <w:t xml:space="preserve">En diseño de este módulo software </w:t>
+      </w:r>
+    </w:p>
+    <w:p>
+      <w:pPr>
+        <w:pStyle w:val="Ttulo4"/>
+      </w:pPr>
+      <w:r>
         <w:lastRenderedPageBreak/>
-        <w:t xml:space="preserve"> Diseño del software del segundo prototipo</w:t>
+        <w:t>Filtrado digital</w:t>
+      </w:r>
+    </w:p>
+    <w:p>
+      <w:pPr>
+        <w:pStyle w:val="Ttulo5"/>
+      </w:pPr>
+      <w:r>
+        <w:t>Selección del tipo de filtros</w:t>
+      </w:r>
+    </w:p>
+    <w:p>
+      <w:pPr>
+        <w:pStyle w:val="Ttulo4"/>
+      </w:pPr>
+      <w:r>
+        <w:t>Detección de ritmo cardiaco</w:t>
+      </w:r>
+    </w:p>
+    <w:p>
+      <w:pPr>
+        <w:pStyle w:val="Ttulo5"/>
+      </w:pPr>
+      <w:r>
+        <w:t xml:space="preserve">Umbrales estáticos </w:t>
+      </w:r>
+    </w:p>
+    <w:p>
+      <w:pPr>
+        <w:pStyle w:val="Ttulo5"/>
+      </w:pPr>
+      <w:r>
+        <w:t>Umbrales dinámicos</w:t>
+      </w:r>
+    </w:p>
+    <w:p>
+      <w:r>
+        <w:tab/>
+      </w:r>
+      <w:r>
+        <w:tab/>
+      </w:r>
+      <w:r>
+        <w:tab/>
+      </w:r>
+      <w:r>
+        <w:tab/>
       </w:r>
     </w:p>
     <w:p>
@@ -4565,12 +4817,7 @@
         <w:pStyle w:val="Ttulo3"/>
       </w:pPr>
       <w:r>
-        <w:t>Adquisición y tratamiento de la señal</w:t>
-      </w:r>
-    </w:p>
-    <w:p>
-      <w:r>
-        <w:t xml:space="preserve">En diseño de este módulo software </w:t>
+        <w:t>Algoritmo de autenticación</w:t>
       </w:r>
     </w:p>
     <w:p>
@@ -4578,6 +4825,258 @@
         <w:pStyle w:val="Ttulo4"/>
       </w:pPr>
       <w:r>
+        <w:t>Uso del ritmo cardiaco como contraseña dinámica</w:t>
+      </w:r>
+    </w:p>
+    <w:p>
+      <w:pPr>
+        <w:pStyle w:val="Ttulo4"/>
+      </w:pPr>
+      <w:r>
+        <w:t>Estimación del umbral de validación</w:t>
+      </w:r>
+    </w:p>
+    <w:p/>
+    <w:p>
+      <w:pPr>
+        <w:pStyle w:val="Ttulo3"/>
+      </w:pPr>
+      <w:r>
+        <w:t>Comunicación inalámbrica</w:t>
+      </w:r>
+    </w:p>
+    <w:p>
+      <w:pPr>
+        <w:pStyle w:val="Ttulo4"/>
+      </w:pPr>
+      <w:r>
+        <w:t>Pila de protocolos</w:t>
+      </w:r>
+    </w:p>
+    <w:p>
+      <w:r>
+        <w:t xml:space="preserve">Como ya se ha dicho en el análisis del hardware, la tecnología para la comunicación es bluetooth clásico, en concreto la versión 4.1, para el cual Texas Instruments ofrece una pila de protocolos para bluetooth (Bluetopia). </w:t>
+      </w:r>
+    </w:p>
+    <w:p>
+      <w:r>
+        <w:t>Aprovechando esto, nuestro diseño se va a centrar en hacer los cambios necesarios para portar dicha pila a nuestro microcontrolador, ya que esta se está diseñada para la serie L4. Estos cambios están especificados en la documentación que incluida cuando te descargas la pila.</w:t>
+      </w:r>
+    </w:p>
+    <w:p/>
+    <w:p>
+      <w:pPr>
+        <w:pStyle w:val="Ttulo4"/>
+      </w:pPr>
+      <w:r>
+        <w:t>Gestión de la red por el master</w:t>
+      </w:r>
+    </w:p>
+    <w:p>
+      <w:pPr>
+        <w:pStyle w:val="Ttulo4"/>
+      </w:pPr>
+      <w:r>
+        <w:t>Conexión segura</w:t>
+      </w:r>
+    </w:p>
+    <w:p/>
+    <w:p>
+      <w:pPr>
+        <w:pStyle w:val="Ttulo3"/>
+      </w:pPr>
+      <w:r>
+        <w:t>Interfaz de usuario</w:t>
+      </w:r>
+    </w:p>
+    <w:p>
+      <w:pPr>
+        <w:pStyle w:val="Ttulo4"/>
+      </w:pPr>
+      <w:r>
+        <w:t>Visualización de la señal ECG</w:t>
+      </w:r>
+    </w:p>
+    <w:p>
+      <w:pPr>
+        <w:pStyle w:val="Ttulo4"/>
+      </w:pPr>
+      <w:r>
+        <w:t>Inicio de comunicación con un IMD</w:t>
+      </w:r>
+    </w:p>
+    <w:p/>
+    <w:p>
+      <w:pPr>
+        <w:pStyle w:val="Ttulo3"/>
+      </w:pPr>
+      <w:r>
+        <w:lastRenderedPageBreak/>
+        <w:t>Módulo de gestión de consumo</w:t>
+      </w:r>
+    </w:p>
+    <w:p>
+      <w:pPr>
+        <w:pStyle w:val="Ttulo4"/>
+      </w:pPr>
+      <w:r>
+        <w:t>Apagado por software</w:t>
+      </w:r>
+    </w:p>
+    <w:p>
+      <w:pPr>
+        <w:pStyle w:val="Ttulo4"/>
+      </w:pPr>
+      <w:r>
+        <w:t>Control de consumo de la pantalla</w:t>
+      </w:r>
+    </w:p>
+    <w:p>
+      <w:pPr>
+        <w:pStyle w:val="Ttulo4"/>
+      </w:pPr>
+      <w:r>
+        <w:t xml:space="preserve">Apagado de elementos hardware </w:t>
+      </w:r>
+    </w:p>
+    <w:p>
+      <w:pPr>
+        <w:pStyle w:val="Ttulo4"/>
+      </w:pPr>
+      <w:r>
+        <w:t>Gestión de consumo en RF</w:t>
+      </w:r>
+    </w:p>
+    <w:p/>
+    <w:p>
+      <w:pPr>
+        <w:pStyle w:val="Ttulo1"/>
+      </w:pPr>
+      <w:r>
+        <w:t>Implementación de los prototipos software</w:t>
+      </w:r>
+    </w:p>
+    <w:p>
+      <w:pPr>
+        <w:pStyle w:val="Ttulo2"/>
+      </w:pPr>
+      <w:r>
+        <w:t xml:space="preserve">Primera </w:t>
+      </w:r>
+      <w:r>
+        <w:t>versión</w:t>
+      </w:r>
+    </w:p>
+    <w:p>
+      <w:pPr>
+        <w:pStyle w:val="Ttulo3"/>
+      </w:pPr>
+      <w:r>
+        <w:t>Implementación</w:t>
+      </w:r>
+      <w:r>
+        <w:t xml:space="preserve"> de las etapas de tratamiento de la señal</w:t>
+      </w:r>
+    </w:p>
+    <w:p>
+      <w:pPr>
+        <w:pStyle w:val="Ttulo3"/>
+      </w:pPr>
+      <w:r>
+        <w:t xml:space="preserve">Filtro paso banda FIR  </w:t>
+      </w:r>
+    </w:p>
+    <w:p>
+      <w:pPr>
+        <w:pStyle w:val="Ttulo3"/>
+      </w:pPr>
+      <w:r>
+        <w:t>Diferenciador</w:t>
+      </w:r>
+    </w:p>
+    <w:p>
+      <w:pPr>
+        <w:pStyle w:val="Ttulo3"/>
+      </w:pPr>
+      <w:r>
+        <w:t>Elevar al cuadrado punto por punto</w:t>
+      </w:r>
+    </w:p>
+    <w:p>
+      <w:pPr>
+        <w:pStyle w:val="Ttulo3"/>
+      </w:pPr>
+      <w:r>
+        <w:t>Integrador</w:t>
+      </w:r>
+    </w:p>
+    <w:p/>
+    <w:p>
+      <w:pPr>
+        <w:pStyle w:val="Ttulo3"/>
+      </w:pPr>
+      <w:r>
+        <w:t>Interfaz de usuario</w:t>
+      </w:r>
+    </w:p>
+    <w:p>
+      <w:pPr>
+        <w:pStyle w:val="Ttulo4"/>
+      </w:pPr>
+      <w:r>
+        <w:t>Presentación</w:t>
+      </w:r>
+      <w:r>
+        <w:t xml:space="preserve"> de la señal ECG</w:t>
+      </w:r>
+    </w:p>
+    <w:p>
+      <w:pPr>
+        <w:pStyle w:val="Ttulo4"/>
+      </w:pPr>
+      <w:r>
+        <w:t>Problema</w:t>
+      </w:r>
+      <w:r>
+        <w:t>s encontrados</w:t>
+      </w:r>
+    </w:p>
+    <w:p>
+      <w:r>
+        <w:tab/>
+      </w:r>
+      <w:r>
+        <w:tab/>
+      </w:r>
+      <w:r>
+        <w:tab/>
+      </w:r>
+    </w:p>
+    <w:p>
+      <w:pPr>
+        <w:pStyle w:val="Ttulo3"/>
+      </w:pPr>
+      <w:r>
+        <w:t xml:space="preserve">Segunda </w:t>
+      </w:r>
+      <w:r>
+        <w:t>versión</w:t>
+      </w:r>
+      <w:r>
+        <w:t xml:space="preserve"> (persim</w:t>
+      </w:r>
+      <w:r>
+        <w:t>m</w:t>
+      </w:r>
+      <w:r>
+        <w:t>on)</w:t>
+      </w:r>
+    </w:p>
+    <w:p>
+      <w:pPr>
+        <w:pStyle w:val="Ttulo4"/>
+      </w:pPr>
+      <w:r>
         <w:t>Filtrado digital</w:t>
       </w:r>
     </w:p>
@@ -4586,333 +5085,19 @@
         <w:pStyle w:val="Ttulo5"/>
       </w:pPr>
       <w:r>
-        <w:t>Selección del tipo de filtros</w:t>
-      </w:r>
-    </w:p>
-    <w:p>
-      <w:pPr>
-        <w:pStyle w:val="Ttulo4"/>
-      </w:pPr>
-      <w:r>
-        <w:t>Detección de ritmo cardiaco</w:t>
-      </w:r>
-    </w:p>
-    <w:p>
-      <w:pPr>
-        <w:pStyle w:val="Ttulo5"/>
-      </w:pPr>
-      <w:r>
-        <w:t xml:space="preserve">Umbrales estáticos </w:t>
-      </w:r>
-    </w:p>
-    <w:p>
-      <w:pPr>
-        <w:pStyle w:val="Ttulo5"/>
-      </w:pPr>
-      <w:r>
-        <w:t>Umbrales dinámicos</w:t>
-      </w:r>
-    </w:p>
-    <w:p>
-      <w:r>
-        <w:tab/>
-      </w:r>
-      <w:r>
-        <w:tab/>
-      </w:r>
-      <w:r>
-        <w:tab/>
-      </w:r>
-      <w:r>
-        <w:tab/>
-      </w:r>
-    </w:p>
+        <w:t>Optimización</w:t>
+      </w:r>
+      <w:r>
+        <w:t xml:space="preserve"> en los filtros</w:t>
+      </w:r>
+    </w:p>
+    <w:p/>
     <w:p>
       <w:pPr>
         <w:pStyle w:val="Ttulo3"/>
       </w:pPr>
       <w:r>
-        <w:t>Algoritmo de autenticación</w:t>
-      </w:r>
-    </w:p>
-    <w:p>
-      <w:pPr>
-        <w:pStyle w:val="Ttulo4"/>
-      </w:pPr>
-      <w:r>
-        <w:t>Uso del ritmo cardiaco como contraseña dinámica</w:t>
-      </w:r>
-    </w:p>
-    <w:p>
-      <w:pPr>
-        <w:pStyle w:val="Ttulo4"/>
-      </w:pPr>
-      <w:r>
-        <w:t>Estimación del umbral de validación</w:t>
-      </w:r>
-    </w:p>
-    <w:p/>
-    <w:p>
-      <w:pPr>
-        <w:pStyle w:val="Ttulo3"/>
-      </w:pPr>
-      <w:r>
-        <w:t>Comunicación inalámbrica</w:t>
-      </w:r>
-    </w:p>
-    <w:p>
-      <w:pPr>
-        <w:pStyle w:val="Ttulo4"/>
-      </w:pPr>
-      <w:r>
-        <w:t>Pila de protocolos</w:t>
-      </w:r>
-    </w:p>
-    <w:p>
-      <w:r>
-        <w:t xml:space="preserve">Como ya se ha dicho en el análisis del hardware, la tecnología para la comunicación es bluetooth clásico, en concreto la versión 4.1, para el cual Texas Instruments ofrece una pila de protocolos para bluetooth (Bluetopia). </w:t>
-      </w:r>
-    </w:p>
-    <w:p>
-      <w:r>
-        <w:t>Aprovechando esto, nuestro diseño se va a centrar en hacer los cambios necesarios para portar dicha pila a nuestro microcontrolador, ya que esta se está diseñada para la serie L4. Estos cambios están especificados en la documentación que incluida cuando te descargas la pila.</w:t>
-      </w:r>
-    </w:p>
-    <w:p/>
-    <w:p>
-      <w:pPr>
-        <w:pStyle w:val="Ttulo4"/>
-      </w:pPr>
-      <w:r>
-        <w:t>Gestión de la red por el master</w:t>
-      </w:r>
-    </w:p>
-    <w:p>
-      <w:pPr>
-        <w:pStyle w:val="Ttulo4"/>
-      </w:pPr>
-      <w:r>
-        <w:t>Conexión segura</w:t>
-      </w:r>
-    </w:p>
-    <w:p/>
-    <w:p>
-      <w:pPr>
-        <w:pStyle w:val="Ttulo3"/>
-      </w:pPr>
-      <w:r>
         <w:lastRenderedPageBreak/>
-        <w:t>Interfaz de usuario</w:t>
-      </w:r>
-    </w:p>
-    <w:p>
-      <w:pPr>
-        <w:pStyle w:val="Ttulo4"/>
-      </w:pPr>
-      <w:r>
-        <w:t>Visualización de la señal ECG</w:t>
-      </w:r>
-    </w:p>
-    <w:p>
-      <w:pPr>
-        <w:pStyle w:val="Ttulo4"/>
-      </w:pPr>
-      <w:r>
-        <w:t>Inicio de comunicación con un IMD</w:t>
-      </w:r>
-    </w:p>
-    <w:p/>
-    <w:p>
-      <w:pPr>
-        <w:pStyle w:val="Ttulo3"/>
-      </w:pPr>
-      <w:r>
-        <w:t>Módulo de gestión de consumo</w:t>
-      </w:r>
-    </w:p>
-    <w:p>
-      <w:pPr>
-        <w:pStyle w:val="Ttulo4"/>
-      </w:pPr>
-      <w:r>
-        <w:t>Apagado por software</w:t>
-      </w:r>
-    </w:p>
-    <w:p>
-      <w:pPr>
-        <w:pStyle w:val="Ttulo4"/>
-      </w:pPr>
-      <w:r>
-        <w:t>Control de consumo de la pantalla</w:t>
-      </w:r>
-    </w:p>
-    <w:p>
-      <w:pPr>
-        <w:pStyle w:val="Ttulo4"/>
-      </w:pPr>
-      <w:r>
-        <w:t xml:space="preserve">Apagado de elementos hardware </w:t>
-      </w:r>
-    </w:p>
-    <w:p>
-      <w:pPr>
-        <w:pStyle w:val="Ttulo4"/>
-      </w:pPr>
-      <w:r>
-        <w:t>Gestión de consumo en RF</w:t>
-      </w:r>
-    </w:p>
-    <w:p/>
-    <w:p>
-      <w:pPr>
-        <w:pStyle w:val="Ttulo1"/>
-      </w:pPr>
-      <w:r>
-        <w:t>Implementación de los prototipos software</w:t>
-      </w:r>
-    </w:p>
-    <w:p>
-      <w:pPr>
-        <w:pStyle w:val="Ttulo2"/>
-      </w:pPr>
-      <w:r>
-        <w:t xml:space="preserve">Primera </w:t>
-      </w:r>
-      <w:r>
-        <w:t>versión</w:t>
-      </w:r>
-    </w:p>
-    <w:p>
-      <w:pPr>
-        <w:pStyle w:val="Ttulo3"/>
-      </w:pPr>
-      <w:r>
-        <w:t>Implementación</w:t>
-      </w:r>
-      <w:r>
-        <w:t xml:space="preserve"> de las etapas de tratamiento de la señal</w:t>
-      </w:r>
-    </w:p>
-    <w:p>
-      <w:pPr>
-        <w:pStyle w:val="Ttulo3"/>
-      </w:pPr>
-      <w:r>
-        <w:t xml:space="preserve">Filtro paso banda FIR  </w:t>
-      </w:r>
-    </w:p>
-    <w:p>
-      <w:pPr>
-        <w:pStyle w:val="Ttulo3"/>
-      </w:pPr>
-      <w:r>
-        <w:t>Diferenciador</w:t>
-      </w:r>
-    </w:p>
-    <w:p>
-      <w:pPr>
-        <w:pStyle w:val="Ttulo3"/>
-      </w:pPr>
-      <w:r>
-        <w:t>Elevar al cuadrado punto por punto</w:t>
-      </w:r>
-    </w:p>
-    <w:p>
-      <w:pPr>
-        <w:pStyle w:val="Ttulo3"/>
-      </w:pPr>
-      <w:r>
-        <w:t>Integrador</w:t>
-      </w:r>
-    </w:p>
-    <w:p/>
-    <w:p>
-      <w:pPr>
-        <w:pStyle w:val="Ttulo3"/>
-      </w:pPr>
-      <w:r>
-        <w:t>Interfaz de usuario</w:t>
-      </w:r>
-    </w:p>
-    <w:p>
-      <w:pPr>
-        <w:pStyle w:val="Ttulo4"/>
-      </w:pPr>
-      <w:r>
-        <w:t>Presentación</w:t>
-      </w:r>
-      <w:r>
-        <w:t xml:space="preserve"> de la señal ECG</w:t>
-      </w:r>
-    </w:p>
-    <w:p>
-      <w:pPr>
-        <w:pStyle w:val="Ttulo4"/>
-      </w:pPr>
-      <w:r>
-        <w:t>Problema</w:t>
-      </w:r>
-      <w:r>
-        <w:t>s encontrados</w:t>
-      </w:r>
-    </w:p>
-    <w:p>
-      <w:r>
-        <w:tab/>
-      </w:r>
-      <w:r>
-        <w:tab/>
-      </w:r>
-      <w:r>
-        <w:tab/>
-      </w:r>
-    </w:p>
-    <w:p>
-      <w:pPr>
-        <w:pStyle w:val="Ttulo3"/>
-      </w:pPr>
-      <w:r>
-        <w:lastRenderedPageBreak/>
-        <w:t xml:space="preserve">Segunda </w:t>
-      </w:r>
-      <w:r>
-        <w:t>versión</w:t>
-      </w:r>
-      <w:r>
-        <w:t xml:space="preserve"> (persim</w:t>
-      </w:r>
-      <w:r>
-        <w:t>m</w:t>
-      </w:r>
-      <w:r>
-        <w:t>on)</w:t>
-      </w:r>
-    </w:p>
-    <w:p>
-      <w:pPr>
-        <w:pStyle w:val="Ttulo4"/>
-      </w:pPr>
-      <w:r>
-        <w:t>Filtrado digital</w:t>
-      </w:r>
-    </w:p>
-    <w:p>
-      <w:pPr>
-        <w:pStyle w:val="Ttulo5"/>
-      </w:pPr>
-      <w:r>
-        <w:t>Optimización</w:t>
-      </w:r>
-      <w:r>
-        <w:t xml:space="preserve"> en los filtros</w:t>
-      </w:r>
-    </w:p>
-    <w:p/>
-    <w:p>
-      <w:pPr>
-        <w:pStyle w:val="Ttulo3"/>
-      </w:pPr>
-      <w:r>
         <w:t xml:space="preserve">Algoritmo de </w:t>
       </w:r>
       <w:r>
@@ -5289,7 +5474,7 @@
     <w:p/>
     <w:p/>
     <w:sectPr>
-      <w:footerReference w:type="default" r:id="rId9"/>
+      <w:footerReference w:type="default" r:id="rId12"/>
       <w:pgSz w:w="11906" w:h="16838"/>
       <w:pgMar w:top="1417" w:right="1701" w:bottom="1417" w:left="1701" w:header="708" w:footer="708" w:gutter="0"/>
       <w:cols w:space="708"/>
@@ -5334,6 +5519,7 @@
         <w:docPartUnique/>
       </w:docPartObj>
     </w:sdtPr>
+    <w:sdtEndPr/>
     <w:sdtContent>
       <w:p>
         <w:pPr>
@@ -5353,7 +5539,7 @@
           <w:rPr>
             <w:noProof/>
           </w:rPr>
-          <w:t>22</w:t>
+          <w:t>23</w:t>
         </w:r>
         <w:r>
           <w:fldChar w:fldCharType="end"/>
@@ -8927,7 +9113,7 @@
 </file>
 
 <file path=customXml/itemProps1.xml><?xml version="1.0" encoding="utf-8"?>
-<ds:datastoreItem xmlns:ds="http://schemas.openxmlformats.org/officeDocument/2006/customXml" ds:itemID="{F3302C53-9088-4883-B846-2D0ADCF9D752}">
+<ds:datastoreItem xmlns:ds="http://schemas.openxmlformats.org/officeDocument/2006/customXml" ds:itemID="{F9EB3B6A-14B5-4260-8B6B-707447AB1B6A}">
   <ds:schemaRefs>
     <ds:schemaRef ds:uri="http://schemas.openxmlformats.org/officeDocument/2006/bibliography"/>
   </ds:schemaRefs>

</xml_diff>

<commit_message>
cerrado el diseño hasta el algoritmo de bpm
</commit_message>
<xml_diff>
--- a/doc/Tomas/PROYECTO FIN DE CARRERA.docx
+++ b/doc/Tomas/PROYECTO FIN DE CARRERA.docx
@@ -3255,11 +3255,9 @@
       <w:r>
         <w:t xml:space="preserve">demasiado cambio, ya que el controlador de la pantalla </w:t>
       </w:r>
-      <w:proofErr w:type="spellStart"/>
-      <w:r>
-        <w:t>tactil</w:t>
-      </w:r>
-      <w:proofErr w:type="spellEnd"/>
+      <w:r>
+        <w:t>táctil</w:t>
+      </w:r>
       <w:r>
         <w:t xml:space="preserve"> es el mismo y la comunicación se hace también por un puerto paralelo de 16 bits de datos.</w:t>
       </w:r>
@@ -3791,6 +3789,23 @@
       </w:r>
     </w:p>
     <w:p>
+      <w:r>
+        <w:t xml:space="preserve">La parte de adquisición incluye una lectura de datos del AFE, el cual devuelve </w:t>
+      </w:r>
+      <w:r>
+        <w:t>3 bytes que representan el dato</w:t>
+      </w:r>
+      <w:r>
+        <w:t xml:space="preserve"> y los cuales son posteriormente formateados como un entero de 32</w:t>
+      </w:r>
+      <w:r>
+        <w:t xml:space="preserve"> bits para poder trabajar con él. Una vez que tenemos dicho dato, se pasa a una etapa de tratado digital de la señal compuesto por una serie de filtros digitales con el objetivo que la etapa de detección de ritmo cardiaco pueda trabajar con ellos.</w:t>
+      </w:r>
+      <w:r>
+        <w:t xml:space="preserve"> </w:t>
+      </w:r>
+    </w:p>
+    <w:p>
       <w:pPr>
         <w:pStyle w:val="Ttulo4"/>
       </w:pPr>
@@ -3806,7 +3821,11 @@
         <w:t>AFE</w:t>
       </w:r>
       <w:r>
-        <w:t>. Dicha línea indica en que instante están disponibles los datos leídos y está conectada a un</w:t>
+        <w:t xml:space="preserve">. Dicha línea indica en que instante están </w:t>
+      </w:r>
+      <w:r>
+        <w:lastRenderedPageBreak/>
+        <w:t>disponibles los datos leídos y está conectada a un</w:t>
       </w:r>
       <w:r>
         <w:t>a</w:t>
@@ -3838,11 +3857,7 @@
         <w:t>los</w:t>
       </w:r>
       <w:r>
-        <w:t xml:space="preserve"> los tres bytes recibidos en un único entero con signo para que sea manejable por el resto de funciones y los escribirá en un buffer circular para que sean accesibles a los </w:t>
-      </w:r>
-      <w:r>
-        <w:lastRenderedPageBreak/>
-        <w:t>otros consumidores de dichos datos.</w:t>
+        <w:t xml:space="preserve"> los tres bytes recibidos en un único entero con signo para que sea manejable por el resto de funciones y los escribirá en un buffer circular para que sean accesibles a los otros consumidores de dichos datos.</w:t>
       </w:r>
       <w:r>
         <w:t xml:space="preserve"> Estos consumidores serán la etapa de procesado digital y la interfaz de usuario, la cual los utilizara para la muestra del ECG en el display.</w:t>
@@ -3913,7 +3928,13 @@
         <w:t>varía</w:t>
       </w:r>
       <w:r>
-        <w:t xml:space="preserve"> mucho entre esquema y esquema, desde alguno en que directamente no lo incluye y basa su detección en la amplitud tal cual, hasta algunos que implementan incluso filtrado no lineal. </w:t>
+        <w:t xml:space="preserve"> mucho entre esquema y esquema, desde alguno en que directamente no lo incluye y basa su detección en la amplitud tal cual, hasta </w:t>
+      </w:r>
+      <w:r>
+        <w:t>otros</w:t>
+      </w:r>
+      <w:r>
+        <w:t xml:space="preserve"> que implementan incluso filtrado no lineal. </w:t>
       </w:r>
       <w:r>
         <w:t>Para nuestro diseño, vamos a utilizar un esquema intermedio en el que la esta etapa va a consistir en un filtro derivador.</w:t>
@@ -4043,6 +4064,7 @@
         </w:numPr>
       </w:pPr>
       <w:r>
+        <w:lastRenderedPageBreak/>
         <w:t xml:space="preserve">Filtro diferenciador: Este bloque resalta </w:t>
       </w:r>
       <w:r>
@@ -4066,7 +4088,6 @@
         <w:pStyle w:val="Ttulo5"/>
       </w:pPr>
       <w:r>
-        <w:lastRenderedPageBreak/>
         <w:t>Selección</w:t>
       </w:r>
       <w:r>
@@ -4086,16 +4107,17 @@
         <w:t>más</w:t>
       </w:r>
       <w:r>
-        <w:t xml:space="preserve"> evidente para evitar esto es el uso de filtros de respuesta la </w:t>
-      </w:r>
-      <w:proofErr w:type="gramStart"/>
-      <w:r>
-        <w:t xml:space="preserve">impulso </w:t>
-      </w:r>
-      <w:r>
-        <w:t>finita</w:t>
-      </w:r>
-      <w:proofErr w:type="gramEnd"/>
+        <w:t xml:space="preserve"> evidente para evitar esto es el uso de filtros de respuesta </w:t>
+      </w:r>
+      <w:r>
+        <w:t>al</w:t>
+      </w:r>
+      <w:r>
+        <w:t xml:space="preserve"> </w:t>
+      </w:r>
+      <w:r>
+        <w:t>impulso finita</w:t>
+      </w:r>
       <w:r>
         <w:t>(FIR</w:t>
       </w:r>
@@ -4286,10 +4308,7 @@
         <w:jc w:val="center"/>
       </w:pPr>
       <w:r>
-        <w:t xml:space="preserve">Figura X. Respuesta en amplitud y fase del filtro </w:t>
-      </w:r>
-      <w:r>
-        <w:t>paso bajo</w:t>
+        <w:t>Figura X. Respuesta en amplitud y fase del filtro paso bajo</w:t>
       </w:r>
     </w:p>
     <w:p>
@@ -4334,7 +4353,7 @@
           <wp:inline distT="0" distB="0" distL="0" distR="0">
             <wp:extent cx="5400040" cy="2181860"/>
             <wp:effectExtent l="0" t="0" r="0" b="8890"/>
-            <wp:docPr id="6" name="Imagen 6"/>
+            <wp:docPr id="2" name="Imagen 2"/>
             <wp:cNvGraphicFramePr>
               <a:graphicFrameLocks xmlns:a="http://schemas.openxmlformats.org/drawingml/2006/main" noChangeAspect="1"/>
             </wp:cNvGraphicFramePr>
@@ -4342,7 +4361,7 @@
               <a:graphicData uri="http://schemas.openxmlformats.org/drawingml/2006/picture">
                 <pic:pic xmlns:pic="http://schemas.openxmlformats.org/drawingml/2006/picture">
                   <pic:nvPicPr>
-                    <pic:cNvPr id="6" name="pasoalto.jpg"/>
+                    <pic:cNvPr id="2" name="pasoalto.jpg"/>
                     <pic:cNvPicPr/>
                   </pic:nvPicPr>
                   <pic:blipFill>
@@ -4386,6 +4405,563 @@
       <w:r>
         <w:t>buscada, la fase tiene una ligera distorsión. Esta distorsión podría ser corregida si el microcontrolador que usamos dispusiera de unidad de coma flotante hardware y por lo tanto pudiéramos diseñar un ecualizador de fase de mayor orden. No obstante, las pruebas realizadas más adelante muestran que esta pequeña distorsión de fase es aceptable para nuestra aplicación, y por lo tanto el diseño es válido.</w:t>
       </w:r>
+    </w:p>
+    <w:p>
+      <w:pPr>
+        <w:pStyle w:val="Ttulo3"/>
+      </w:pPr>
+      <w:r>
+        <w:t>Algoritmo de d</w:t>
+      </w:r>
+      <w:r>
+        <w:t>etección</w:t>
+      </w:r>
+      <w:r>
+        <w:t xml:space="preserve"> de ritmo cardiaco</w:t>
+      </w:r>
+    </w:p>
+    <w:p>
+      <w:r>
+        <w:t xml:space="preserve">Este </w:t>
+      </w:r>
+      <w:r>
+        <w:t>módulo</w:t>
+      </w:r>
+      <w:r>
+        <w:t xml:space="preserve"> toma la señal que ha sido previamente acondicionada por la etapa de tratamiento digital para analizarla y extraer la información de ritmo cardiaco. Dado que trabaja con la información que ofrece la primera derivada de la señal cardiaca, este tipo de algoritmos se les conoce como “detección en primera derivada”.</w:t>
+      </w:r>
+      <w:r>
+        <w:t xml:space="preserve"> </w:t>
+      </w:r>
+    </w:p>
+    <w:p>
+      <w:r>
+        <w:t xml:space="preserve">Su principio de funcionamiento es muy sencillo: dado que la onda R es un “pico” mucho </w:t>
+      </w:r>
+      <w:r>
+        <w:t>más</w:t>
+      </w:r>
+      <w:r>
+        <w:t xml:space="preserve"> abrupto que cualquier otra componente de la señal cardiaca, la derivada de dicha onda tendrá un valor mucho mayor que el resto</w:t>
+      </w:r>
+      <w:r>
+        <w:t xml:space="preserve">, ya que su pendiente es </w:t>
+      </w:r>
+      <w:r>
+        <w:t>más</w:t>
+      </w:r>
+      <w:r>
+        <w:t xml:space="preserve"> elevada</w:t>
+      </w:r>
+      <w:r>
+        <w:t xml:space="preserve">. </w:t>
+      </w:r>
+      <w:r>
+        <w:t xml:space="preserve">Con esto conseguimos que la detección muy sencilla, ya que el máximo de la onda R corresponde a un cero en la </w:t>
+      </w:r>
+      <w:r>
+        <w:t>derivada. La</w:t>
+      </w:r>
+      <w:r>
+        <w:t xml:space="preserve"> complejidad por lo tanto</w:t>
+      </w:r>
+      <w:r>
+        <w:t xml:space="preserve"> </w:t>
+      </w:r>
+      <w:r>
+        <w:t xml:space="preserve">se traslada a determinar correctamente cuando nos encontramos en un complejo QRS, para lo cual </w:t>
+      </w:r>
+      <w:r>
+        <w:t xml:space="preserve">el algoritmo utiliza dos umbrales. </w:t>
+      </w:r>
+    </w:p>
+    <w:p>
+      <w:r>
+        <w:t xml:space="preserve">El primero de los umbrales se conoce como umbral alto y su objetivo es el de </w:t>
+      </w:r>
+      <w:r>
+        <w:t>detectar</w:t>
+      </w:r>
+      <w:r>
+        <w:t xml:space="preserve"> que la señal comienza a tener una pendiente muy elevada</w:t>
+      </w:r>
+      <w:r>
+        <w:t xml:space="preserve"> </w:t>
+      </w:r>
+      <w:r>
+        <w:t>(valor</w:t>
+      </w:r>
+      <w:r>
+        <w:t xml:space="preserve"> de la derivada muy alto)</w:t>
+      </w:r>
+      <w:r>
+        <w:t>, lo que indica que estamos entrando en una onda R. E</w:t>
+      </w:r>
+      <w:r>
+        <w:t xml:space="preserve">ste umbral puede ser </w:t>
+      </w:r>
+      <w:r>
+        <w:t>estático</w:t>
+      </w:r>
+      <w:r>
+        <w:t xml:space="preserve"> o </w:t>
+      </w:r>
+      <w:r>
+        <w:t>dinámico</w:t>
+      </w:r>
+      <w:r>
+        <w:t xml:space="preserve">. Dado que el uso de un umbral </w:t>
+      </w:r>
+      <w:r>
+        <w:t>estático</w:t>
+      </w:r>
+      <w:r>
+        <w:t xml:space="preserve"> requiere de una normalización de la señal que puede llegar a ser compleja de implementar, se ha decido utilizar el umbral </w:t>
+      </w:r>
+      <w:r>
+        <w:t>dinámico</w:t>
+      </w:r>
+      <w:r>
+        <w:t>.</w:t>
+      </w:r>
+    </w:p>
+    <w:p>
+      <w:r>
+        <w:t xml:space="preserve">El segundo umbral se conoce como umbral bajo y es simplemente una cota inferior del umbral alto. Dicha cota es necesaria para evitar que el umbral alto llegue a un nivel demasiado bajo y se identifique como complejo QRS otra transición </w:t>
+      </w:r>
+      <w:r>
+        <w:t xml:space="preserve">de la señal cardiaca. Este umbral también se ha hecho </w:t>
+      </w:r>
+      <w:r>
+        <w:t>dinámico</w:t>
+      </w:r>
+      <w:r>
+        <w:t xml:space="preserve"> por el mismo motivo que el anterior.</w:t>
+      </w:r>
+    </w:p>
+    <w:p>
+      <w:r>
+        <w:lastRenderedPageBreak/>
+        <w:t xml:space="preserve">El </w:t>
+      </w:r>
+      <w:r>
+        <w:t>cálculo</w:t>
+      </w:r>
+      <w:r>
+        <w:t xml:space="preserve"> de est</w:t>
+      </w:r>
+      <w:r>
+        <w:t>os</w:t>
+      </w:r>
+      <w:r>
+        <w:t xml:space="preserve"> umbral</w:t>
+      </w:r>
+      <w:r>
+        <w:t>es</w:t>
+      </w:r>
+      <w:r>
+        <w:t xml:space="preserve"> </w:t>
+      </w:r>
+      <w:r>
+        <w:t xml:space="preserve">utiliza dos </w:t>
+      </w:r>
+      <w:r>
+        <w:t>métodos</w:t>
+      </w:r>
+      <w:r>
+        <w:t xml:space="preserve"> diferentes durante el proceso de detección</w:t>
+      </w:r>
+      <w:r>
+        <w:t xml:space="preserve">: uno de ellos se aplica </w:t>
+      </w:r>
+      <w:r>
+        <w:t>en la región fuera del complejo QRS y el otro, cuando se detecta una onda R. En el primero, e</w:t>
+      </w:r>
+      <w:r>
+        <w:t>l umbral</w:t>
+      </w:r>
+      <w:r>
+        <w:t xml:space="preserve"> alto decrece </w:t>
+      </w:r>
+      <w:r>
+        <w:t>geométricamente</w:t>
+      </w:r>
+      <w:r>
+        <w:t xml:space="preserve"> con razón igual a 0.99</w:t>
+      </w:r>
+      <w:r>
+        <w:t xml:space="preserve"> hasta un valor </w:t>
+      </w:r>
+      <w:r>
+        <w:t>límite</w:t>
+      </w:r>
+      <w:r>
+        <w:t xml:space="preserve"> del umbral baj</w:t>
+      </w:r>
+      <w:r>
+        <w:t xml:space="preserve">a de manera si se produce una reducción de amplitud por cualquier motivo en un complejo QRS, el umbral se </w:t>
+      </w:r>
+      <w:r>
+        <w:t>haya reducido</w:t>
+      </w:r>
+      <w:r>
+        <w:t xml:space="preserve"> lo sufi</w:t>
+      </w:r>
+      <w:r>
+        <w:t>ci</w:t>
+      </w:r>
+      <w:r>
+        <w:t>ente como para que</w:t>
+      </w:r>
+      <w:r>
+        <w:t xml:space="preserve"> no</w:t>
+      </w:r>
+      <w:r>
+        <w:t xml:space="preserve"> se pase por alto dicho complejo y se produzca la detección. En el segundo método, se almacena el valor máximo de</w:t>
+      </w:r>
+      <w:r>
+        <w:t xml:space="preserve"> </w:t>
+      </w:r>
+      <w:r>
+        <w:t>l</w:t>
+      </w:r>
+      <w:r>
+        <w:t>a</w:t>
+      </w:r>
+      <w:r>
+        <w:t xml:space="preserve"> </w:t>
+      </w:r>
+      <w:r>
+        <w:t>derivada</w:t>
+      </w:r>
+      <w:r>
+        <w:t xml:space="preserve"> durante el </w:t>
+      </w:r>
+      <w:r>
+        <w:t xml:space="preserve">complejo QRS </w:t>
+      </w:r>
+      <w:r>
+        <w:t xml:space="preserve">y cuando se produce la </w:t>
+      </w:r>
+      <w:r>
+        <w:t>detección</w:t>
+      </w:r>
+      <w:r>
+        <w:t xml:space="preserve"> </w:t>
+      </w:r>
+      <w:r>
+        <w:t xml:space="preserve">del máximo de la onda R </w:t>
+      </w:r>
+      <w:r>
+        <w:t>(paso</w:t>
+      </w:r>
+      <w:r>
+        <w:t xml:space="preserve"> por cero de la derivada) los valores de ambos umbrales se actualicen</w:t>
+      </w:r>
+      <w:r>
+        <w:t xml:space="preserve"> siguiendo </w:t>
+      </w:r>
+      <w:r>
+        <w:t>las siguientes ecuaciones</w:t>
+      </w:r>
+      <w:r>
+        <w:t>:</w:t>
+      </w:r>
+    </w:p>
+    <w:p>
+      <w:pPr>
+        <w:rPr>
+          <w:rFonts w:eastAsiaTheme="minorEastAsia"/>
+        </w:rPr>
+      </w:pPr>
+      <m:oMathPara>
+        <m:oMath>
+          <m:r>
+            <w:rPr>
+              <w:rFonts w:ascii="Cambria Math" w:hAnsi="Cambria Math"/>
+            </w:rPr>
+            <m:t>U</m:t>
+          </m:r>
+          <m:r>
+            <w:rPr>
+              <w:rFonts w:ascii="Cambria Math" w:hAnsi="Cambria Math"/>
+            </w:rPr>
+            <m:t xml:space="preserve">mbralAlto= </m:t>
+          </m:r>
+          <m:sSub>
+            <m:sSubPr>
+              <m:ctrlPr>
+                <w:rPr>
+                  <w:rFonts w:ascii="Cambria Math" w:hAnsi="Cambria Math"/>
+                  <w:i/>
+                </w:rPr>
+              </m:ctrlPr>
+            </m:sSubPr>
+            <m:e>
+              <m:r>
+                <w:rPr>
+                  <w:rFonts w:ascii="Cambria Math" w:hAnsi="Cambria Math"/>
+                </w:rPr>
+                <m:t>(UmbralAlto</m:t>
+              </m:r>
+            </m:e>
+            <m:sub>
+              <m:r>
+                <w:rPr>
+                  <w:rFonts w:ascii="Cambria Math" w:hAnsi="Cambria Math"/>
+                </w:rPr>
+                <m:t>actual</m:t>
+              </m:r>
+            </m:sub>
+          </m:sSub>
+          <m:r>
+            <w:rPr>
+              <w:rFonts w:ascii="Cambria Math" w:hAnsi="Cambria Math"/>
+            </w:rPr>
+            <m:t>+maximo*3)/4</m:t>
+          </m:r>
+          <m:r>
+            <m:rPr>
+              <m:sty m:val="p"/>
+            </m:rPr>
+            <w:rPr>
+              <w:rFonts w:ascii="Cambria Math" w:eastAsiaTheme="minorEastAsia" w:hAnsi="Cambria Math"/>
+            </w:rPr>
+            <m:t xml:space="preserve"> </m:t>
+          </m:r>
+        </m:oMath>
+      </m:oMathPara>
+    </w:p>
+    <w:p>
+      <w:pPr>
+        <w:rPr>
+          <w:rFonts w:eastAsiaTheme="minorEastAsia"/>
+        </w:rPr>
+      </w:pPr>
+      <m:oMathPara>
+        <m:oMath>
+          <m:r>
+            <w:rPr>
+              <w:rFonts w:ascii="Cambria Math" w:hAnsi="Cambria Math"/>
+            </w:rPr>
+            <m:t xml:space="preserve">UmbralBajo= </m:t>
+          </m:r>
+          <m:sSub>
+            <m:sSubPr>
+              <m:ctrlPr>
+                <w:rPr>
+                  <w:rFonts w:ascii="Cambria Math" w:hAnsi="Cambria Math"/>
+                  <w:i/>
+                </w:rPr>
+              </m:ctrlPr>
+            </m:sSubPr>
+            <m:e>
+              <m:r>
+                <w:rPr>
+                  <w:rFonts w:ascii="Cambria Math" w:hAnsi="Cambria Math"/>
+                </w:rPr>
+                <m:t>(</m:t>
+              </m:r>
+              <m:r>
+                <w:rPr>
+                  <w:rFonts w:ascii="Cambria Math" w:hAnsi="Cambria Math"/>
+                </w:rPr>
+                <m:t>Umbral</m:t>
+              </m:r>
+              <m:r>
+                <w:rPr>
+                  <w:rFonts w:ascii="Cambria Math" w:hAnsi="Cambria Math"/>
+                </w:rPr>
+                <m:t>Bajo</m:t>
+              </m:r>
+            </m:e>
+            <m:sub>
+              <m:r>
+                <w:rPr>
+                  <w:rFonts w:ascii="Cambria Math" w:hAnsi="Cambria Math"/>
+                </w:rPr>
+                <m:t>actual</m:t>
+              </m:r>
+            </m:sub>
+          </m:sSub>
+          <m:r>
+            <w:rPr>
+              <w:rFonts w:ascii="Cambria Math" w:hAnsi="Cambria Math"/>
+            </w:rPr>
+            <m:t>+maximo*3)*6/40</m:t>
+          </m:r>
+        </m:oMath>
+      </m:oMathPara>
+    </w:p>
+    <w:p>
+      <w:pPr>
+        <w:jc w:val="both"/>
+      </w:pPr>
+      <w:r>
+        <w:t xml:space="preserve">En la siguiente figura, se presenta de forma </w:t>
+      </w:r>
+      <w:r>
+        <w:t>gráfica</w:t>
+      </w:r>
+      <w:r>
+        <w:t xml:space="preserve"> el funcionamiento.</w:t>
+      </w:r>
+      <w:r>
+        <w:tab/>
+      </w:r>
+      <w:r>
+        <w:tab/>
+      </w:r>
+      <w:r>
+        <w:tab/>
+      </w:r>
+      <w:r>
+        <w:rPr>
+          <w:noProof/>
+          <w:lang w:val="en-US"/>
+        </w:rPr>
+        <w:drawing>
+          <wp:inline distT="0" distB="0" distL="0" distR="0">
+            <wp:extent cx="5400040" cy="3997960"/>
+            <wp:effectExtent l="0" t="0" r="0" b="2540"/>
+            <wp:docPr id="8" name="Imagen 8"/>
+            <wp:cNvGraphicFramePr>
+              <a:graphicFrameLocks xmlns:a="http://schemas.openxmlformats.org/drawingml/2006/main" noChangeAspect="1"/>
+            </wp:cNvGraphicFramePr>
+            <a:graphic xmlns:a="http://schemas.openxmlformats.org/drawingml/2006/main">
+              <a:graphicData uri="http://schemas.openxmlformats.org/drawingml/2006/picture">
+                <pic:pic xmlns:pic="http://schemas.openxmlformats.org/drawingml/2006/picture">
+                  <pic:nvPicPr>
+                    <pic:cNvPr id="8" name="algoritmo - copia.jpg"/>
+                    <pic:cNvPicPr/>
+                  </pic:nvPicPr>
+                  <pic:blipFill>
+                    <a:blip r:embed="rId12">
+                      <a:extLst>
+                        <a:ext uri="{28A0092B-C50C-407E-A947-70E740481C1C}">
+                          <a14:useLocalDpi xmlns:a14="http://schemas.microsoft.com/office/drawing/2010/main" val="0"/>
+                        </a:ext>
+                      </a:extLst>
+                    </a:blip>
+                    <a:stretch>
+                      <a:fillRect/>
+                    </a:stretch>
+                  </pic:blipFill>
+                  <pic:spPr>
+                    <a:xfrm>
+                      <a:off x="0" y="0"/>
+                      <a:ext cx="5400040" cy="3997960"/>
+                    </a:xfrm>
+                    <a:prstGeom prst="rect">
+                      <a:avLst/>
+                    </a:prstGeom>
+                  </pic:spPr>
+                </pic:pic>
+              </a:graphicData>
+            </a:graphic>
+          </wp:inline>
+        </w:drawing>
+      </w:r>
+      <w:r>
+        <w:tab/>
+      </w:r>
+    </w:p>
+    <w:p>
+      <w:pPr>
+        <w:pStyle w:val="Ttulo3"/>
+      </w:pPr>
+      <w:r>
+        <w:t>Algoritmo de autenticación</w:t>
+      </w:r>
+    </w:p>
+    <w:p>
+      <w:pPr>
+        <w:pStyle w:val="Ttulo4"/>
+      </w:pPr>
+      <w:r>
+        <w:t xml:space="preserve">Uso del ritmo cardiaco como contraseña </w:t>
+      </w:r>
+      <w:r>
+        <w:t>dinámica</w:t>
+      </w:r>
+    </w:p>
+    <w:p>
+      <w:pPr>
+        <w:pStyle w:val="Ttulo4"/>
+      </w:pPr>
+      <w:r>
+        <w:t>Estimación</w:t>
+      </w:r>
+      <w:r>
+        <w:t xml:space="preserve"> del umbral de </w:t>
+      </w:r>
+      <w:r>
+        <w:t>validación</w:t>
+      </w:r>
+    </w:p>
+    <w:p/>
+    <w:p>
+      <w:pPr>
+        <w:pStyle w:val="Ttulo3"/>
+      </w:pPr>
+      <w:r>
+        <w:lastRenderedPageBreak/>
+        <w:t>Comunicación inalámbrica</w:t>
+      </w:r>
+    </w:p>
+    <w:p>
+      <w:r>
+        <w:t>Este modulo es el encargado de la gestión de comunicación inalámbrica. El diseño de este modulo comenzara con una descripción de la pila de protocolos utilizada, poniendo es</w:t>
+      </w:r>
+      <w:r>
+        <w:t>pecial cuidado a aquello que afecte al cumplimiento de los requisitos que definimos previamente. Despues de esto, se discutirán las opciones que de las que se dispone para la red de comunicaciones, asi como que medidas de seguridad se utilizaran para proteger el canal físico ante intentos de interceptar la comunicación.</w:t>
+      </w:r>
+    </w:p>
+    <w:p>
+      <w:pPr>
+        <w:pStyle w:val="Ttulo4"/>
+      </w:pPr>
+      <w:r>
+        <w:t>Pila de protocolos</w:t>
+      </w:r>
+    </w:p>
+    <w:p>
+      <w:r>
+        <w:t xml:space="preserve">Como ya se ha dicho en el análisis del hardware, la tecnología para la comunicación es </w:t>
+      </w:r>
+      <w:r>
+        <w:t>BT ® clásico</w:t>
+      </w:r>
+      <w:r>
+        <w:t xml:space="preserve">, en concreto la versión 4.1, </w:t>
+      </w:r>
+      <w:r>
+        <w:t>para el cual</w:t>
+      </w:r>
+      <w:r>
+        <w:t xml:space="preserve"> Texas Instruments ofrece una pila </w:t>
+      </w:r>
+      <w:r>
+        <w:t xml:space="preserve">de protocolos para bluetooth (Bluetopia). </w:t>
+      </w:r>
+      <w:r>
+        <w:t xml:space="preserve"> Dicha pil</w:t>
+      </w:r>
+      <w:r>
+        <w:t>a dispone de implementaciones tanto para</w:t>
+      </w:r>
+      <w:r>
+        <w:t xml:space="preserve"> modulos de evaluación que comercializa Texas Instuments y </w:t>
+      </w:r>
+      <w:r>
+        <w:t xml:space="preserve">como para </w:t>
+      </w:r>
+      <w:r>
+        <w:t>familias enteras de microcontroladores</w:t>
+      </w:r>
+      <w:r>
+        <w:t xml:space="preserve"> entre las que se incluye los MSP430, que es nuestro caso. </w:t>
+      </w:r>
       <w:bookmarkStart w:id="0" w:name="_GoBack"/>
       <w:bookmarkEnd w:id="0"/>
     </w:p>
@@ -4394,57 +4970,30 @@
         <w:pStyle w:val="Ttulo4"/>
       </w:pPr>
       <w:r>
-        <w:t>Detección</w:t>
-      </w:r>
-      <w:r>
-        <w:t xml:space="preserve"> de ritmo cardiaco</w:t>
-      </w:r>
-    </w:p>
-    <w:p>
-      <w:pPr>
-        <w:pStyle w:val="Ttulo5"/>
-      </w:pPr>
-      <w:r>
-        <w:t xml:space="preserve">Umbrales </w:t>
-      </w:r>
-      <w:r>
-        <w:t>estáticos</w:t>
-      </w:r>
-      <w:r>
-        <w:t xml:space="preserve"> </w:t>
-      </w:r>
-    </w:p>
-    <w:p>
-      <w:pPr>
-        <w:pStyle w:val="Ttulo5"/>
-      </w:pPr>
-      <w:r>
-        <w:t xml:space="preserve">Umbrales </w:t>
-      </w:r>
-      <w:r>
-        <w:t>dinámicos</w:t>
-      </w:r>
-    </w:p>
-    <w:p>
-      <w:r>
-        <w:tab/>
-      </w:r>
-      <w:r>
-        <w:tab/>
-      </w:r>
-      <w:r>
-        <w:tab/>
-      </w:r>
-      <w:r>
-        <w:tab/>
-      </w:r>
-    </w:p>
+        <w:t>Gestión</w:t>
+      </w:r>
+      <w:r>
+        <w:t xml:space="preserve"> de la red por el master</w:t>
+      </w:r>
+    </w:p>
+    <w:p>
+      <w:pPr>
+        <w:pStyle w:val="Ttulo4"/>
+      </w:pPr>
+      <w:r>
+        <w:t>Conexión</w:t>
+      </w:r>
+      <w:r>
+        <w:t xml:space="preserve"> segura</w:t>
+      </w:r>
+    </w:p>
+    <w:p/>
     <w:p>
       <w:pPr>
         <w:pStyle w:val="Ttulo3"/>
       </w:pPr>
       <w:r>
-        <w:t>Algoritmo de autenticación</w:t>
+        <w:t>Interfaz de usuario</w:t>
       </w:r>
     </w:p>
     <w:p>
@@ -4452,10 +5001,10 @@
         <w:pStyle w:val="Ttulo4"/>
       </w:pPr>
       <w:r>
-        <w:t xml:space="preserve">Uso del ritmo cardiaco como contraseña </w:t>
-      </w:r>
-      <w:r>
-        <w:t>dinámica</w:t>
+        <w:t>Visualización</w:t>
+      </w:r>
+      <w:r>
+        <w:t xml:space="preserve"> de la señal ECG</w:t>
       </w:r>
     </w:p>
     <w:p>
@@ -4463,13 +5012,13 @@
         <w:pStyle w:val="Ttulo4"/>
       </w:pPr>
       <w:r>
-        <w:t>Estimación</w:t>
-      </w:r>
-      <w:r>
-        <w:t xml:space="preserve"> del umbral de </w:t>
-      </w:r>
-      <w:r>
-        <w:t>validación</w:t>
+        <w:t xml:space="preserve">Inicio de </w:t>
+      </w:r>
+      <w:r>
+        <w:t>comunicación</w:t>
+      </w:r>
+      <w:r>
+        <w:t xml:space="preserve"> con un IMD</w:t>
       </w:r>
     </w:p>
     <w:p/>
@@ -4478,7 +5027,16 @@
         <w:pStyle w:val="Ttulo3"/>
       </w:pPr>
       <w:r>
-        <w:t>Comunicación inalámbrica</w:t>
+        <w:t>Módulo</w:t>
+      </w:r>
+      <w:r>
+        <w:t xml:space="preserve"> de </w:t>
+      </w:r>
+      <w:r>
+        <w:t>gestión</w:t>
+      </w:r>
+      <w:r>
+        <w:t xml:space="preserve"> de consumo</w:t>
       </w:r>
     </w:p>
     <w:p>
@@ -4486,168 +5044,43 @@
         <w:pStyle w:val="Ttulo4"/>
       </w:pPr>
       <w:r>
-        <w:t>Pila de protocolos</w:t>
-      </w:r>
-    </w:p>
-    <w:p>
-      <w:r>
-        <w:t xml:space="preserve">Como ya se ha dicho en el análisis del hardware, la tecnología para la comunicación es bluetooth clásico, en concreto la versión 4.1, </w:t>
-      </w:r>
-      <w:r>
-        <w:t>para el cual</w:t>
-      </w:r>
-      <w:r>
-        <w:t xml:space="preserve"> Texas Instruments ofrece una pila </w:t>
-      </w:r>
-      <w:r>
-        <w:t xml:space="preserve">de protocolos para bluetooth (Bluetopia). </w:t>
-      </w:r>
-    </w:p>
-    <w:p>
-      <w:r>
-        <w:t>Aprovechando esto</w:t>
-      </w:r>
-      <w:r>
-        <w:t>-</w:t>
-      </w:r>
-      <w:r>
-        <w:t xml:space="preserve">, nuestro diseño se va a centrar en hacer los cambios necesarios para portar dicha pila a nuestro microcontrolador. Estos cambios están especificados en la documentación </w:t>
-      </w:r>
-      <w:r>
-        <w:t>que incluida cuando te descargas la pila.</w:t>
+        <w:t>Apagado por software</w:t>
+      </w:r>
+    </w:p>
+    <w:p>
+      <w:pPr>
+        <w:pStyle w:val="Ttulo4"/>
+      </w:pPr>
+      <w:r>
+        <w:t>Control de consumo de la pantalla</w:t>
+      </w:r>
+    </w:p>
+    <w:p>
+      <w:pPr>
+        <w:pStyle w:val="Ttulo4"/>
+      </w:pPr>
+      <w:r>
+        <w:t xml:space="preserve">Apagado de elementos hardware </w:t>
+      </w:r>
+    </w:p>
+    <w:p>
+      <w:pPr>
+        <w:pStyle w:val="Ttulo4"/>
+      </w:pPr>
+      <w:r>
+        <w:t>Gestión</w:t>
+      </w:r>
+      <w:r>
+        <w:t xml:space="preserve"> de consumo en RF</w:t>
       </w:r>
     </w:p>
     <w:p/>
     <w:p>
       <w:pPr>
-        <w:pStyle w:val="Ttulo4"/>
-      </w:pPr>
-      <w:r>
-        <w:lastRenderedPageBreak/>
-        <w:t>Gestión</w:t>
-      </w:r>
-      <w:r>
-        <w:t xml:space="preserve"> de la red por el master</w:t>
-      </w:r>
-    </w:p>
-    <w:p>
-      <w:pPr>
-        <w:pStyle w:val="Ttulo4"/>
-      </w:pPr>
-      <w:r>
-        <w:t>Conexión</w:t>
-      </w:r>
-      <w:r>
-        <w:t xml:space="preserve"> segura</w:t>
-      </w:r>
-    </w:p>
-    <w:p/>
-    <w:p>
-      <w:pPr>
-        <w:pStyle w:val="Ttulo3"/>
-      </w:pPr>
-      <w:r>
-        <w:t>Interfaz de usuario</w:t>
-      </w:r>
-    </w:p>
-    <w:p>
-      <w:pPr>
-        <w:pStyle w:val="Ttulo4"/>
-      </w:pPr>
-      <w:r>
-        <w:t>Visualización</w:t>
-      </w:r>
-      <w:r>
-        <w:t xml:space="preserve"> de la señal ECG</w:t>
-      </w:r>
-    </w:p>
-    <w:p>
-      <w:pPr>
-        <w:pStyle w:val="Ttulo4"/>
-      </w:pPr>
-      <w:r>
-        <w:t xml:space="preserve">Inicio de </w:t>
-      </w:r>
-      <w:r>
-        <w:t>comunicación</w:t>
-      </w:r>
-      <w:r>
-        <w:t xml:space="preserve"> con un IMD</w:t>
-      </w:r>
-    </w:p>
-    <w:p/>
-    <w:p>
-      <w:pPr>
-        <w:pStyle w:val="Ttulo3"/>
-      </w:pPr>
-      <w:r>
-        <w:t>Módulo</w:t>
-      </w:r>
-      <w:r>
-        <w:t xml:space="preserve"> de </w:t>
-      </w:r>
-      <w:r>
-        <w:t>gestión</w:t>
-      </w:r>
-      <w:r>
-        <w:t xml:space="preserve"> de consumo</w:t>
-      </w:r>
-    </w:p>
-    <w:p>
-      <w:pPr>
-        <w:pStyle w:val="Ttulo4"/>
-      </w:pPr>
-      <w:r>
-        <w:t>Apagado por software</w:t>
-      </w:r>
-    </w:p>
-    <w:p>
-      <w:pPr>
-        <w:pStyle w:val="Ttulo4"/>
-      </w:pPr>
-      <w:r>
-        <w:t>Control de consumo de la pantalla</w:t>
-      </w:r>
-    </w:p>
-    <w:p>
-      <w:pPr>
-        <w:pStyle w:val="Ttulo4"/>
-      </w:pPr>
-      <w:r>
-        <w:t xml:space="preserve">Apagado de elementos hardware </w:t>
-      </w:r>
-    </w:p>
-    <w:p>
-      <w:pPr>
-        <w:pStyle w:val="Ttulo4"/>
-      </w:pPr>
-      <w:r>
-        <w:t>Gestión</w:t>
-      </w:r>
-      <w:r>
-        <w:t xml:space="preserve"> de consumo en RF</w:t>
-      </w:r>
-    </w:p>
-    <w:p/>
-    <w:p>
-      <w:pPr>
         <w:pStyle w:val="Ttulo2"/>
       </w:pPr>
-      <w:proofErr w:type="spellStart"/>
-      <w:r>
-        <w:t>Arquite</w:t>
-      </w:r>
-      <w:proofErr w:type="spellEnd"/>
-      <w:r>
-        <w:t>+</w:t>
-      </w:r>
-    </w:p>
-    <w:p>
-      <w:pPr>
-        <w:pStyle w:val="Ttulo2"/>
-      </w:pPr>
-      <w:r>
-        <w:t>ctura Software</w:t>
+      <w:r>
+        <w:t>Arquitectura Software</w:t>
       </w:r>
       <w:r>
         <w:t xml:space="preserve"> </w:t>
@@ -4682,7 +5115,11 @@
         <w:t xml:space="preserve"> </w:t>
       </w:r>
       <w:r>
-        <w:t>configuración y gestión de los periféricos del microcontr</w:t>
+        <w:t xml:space="preserve">configuración y gestión de los </w:t>
+      </w:r>
+      <w:r>
+        <w:lastRenderedPageBreak/>
+        <w:t>periféricos del microcontr</w:t>
       </w:r>
       <w:r>
         <w:t>ol</w:t>
@@ -4762,7 +5199,321 @@
         <w:pStyle w:val="Ttulo4"/>
       </w:pPr>
       <w:r>
+        <w:t>Filtrado digital</w:t>
+      </w:r>
+    </w:p>
+    <w:p>
+      <w:pPr>
+        <w:pStyle w:val="Ttulo5"/>
+      </w:pPr>
+      <w:r>
+        <w:t>Selección del tipo de filtros</w:t>
+      </w:r>
+    </w:p>
+    <w:p>
+      <w:pPr>
+        <w:pStyle w:val="Ttulo4"/>
+      </w:pPr>
+      <w:r>
+        <w:t>Detección de ritmo cardiaco</w:t>
+      </w:r>
+    </w:p>
+    <w:p>
+      <w:pPr>
+        <w:pStyle w:val="Ttulo5"/>
+      </w:pPr>
+      <w:r>
+        <w:t xml:space="preserve">Umbrales estáticos </w:t>
+      </w:r>
+    </w:p>
+    <w:p>
+      <w:pPr>
+        <w:pStyle w:val="Ttulo5"/>
+      </w:pPr>
+      <w:r>
+        <w:t>Umbrales dinámicos</w:t>
+      </w:r>
+    </w:p>
+    <w:p>
+      <w:r>
+        <w:tab/>
+      </w:r>
+      <w:r>
+        <w:tab/>
+      </w:r>
+      <w:r>
+        <w:tab/>
+      </w:r>
+      <w:r>
+        <w:tab/>
+      </w:r>
+    </w:p>
+    <w:p>
+      <w:pPr>
+        <w:pStyle w:val="Ttulo3"/>
+      </w:pPr>
+      <w:r>
+        <w:t>Algoritmo de autenticación</w:t>
+      </w:r>
+    </w:p>
+    <w:p>
+      <w:pPr>
+        <w:pStyle w:val="Ttulo4"/>
+      </w:pPr>
+      <w:r>
+        <w:t>Uso del ritmo cardiaco como contraseña dinámica</w:t>
+      </w:r>
+    </w:p>
+    <w:p>
+      <w:pPr>
+        <w:pStyle w:val="Ttulo4"/>
+      </w:pPr>
+      <w:r>
+        <w:t>Estimación del umbral de validación</w:t>
+      </w:r>
+    </w:p>
+    <w:p/>
+    <w:p>
+      <w:pPr>
+        <w:pStyle w:val="Ttulo3"/>
+      </w:pPr>
+      <w:r>
+        <w:t>Comunicación inalámbrica</w:t>
+      </w:r>
+    </w:p>
+    <w:p>
+      <w:pPr>
+        <w:pStyle w:val="Ttulo4"/>
+      </w:pPr>
+      <w:r>
+        <w:t>Pila de protocolos</w:t>
+      </w:r>
+    </w:p>
+    <w:p>
+      <w:r>
+        <w:t xml:space="preserve">Como ya se ha dicho en el análisis del hardware, la tecnología para la comunicación es bluetooth clásico, en concreto la versión 4.1, para el cual Texas Instruments ofrece una pila de protocolos para bluetooth (Bluetopia). </w:t>
+      </w:r>
+    </w:p>
+    <w:p>
+      <w:r>
+        <w:t>Aprovechando esto, nuestro diseño se va a centrar en hacer los cambios necesarios para portar dicha pila a nuestro microcontrolador, ya que esta se está diseñada para la serie L4. Estos cambios están especificados en la documentación que incluida cuando te descargas la pila.</w:t>
+      </w:r>
+    </w:p>
+    <w:p/>
+    <w:p>
+      <w:pPr>
+        <w:pStyle w:val="Ttulo4"/>
+      </w:pPr>
+      <w:r>
         <w:lastRenderedPageBreak/>
+        <w:t>Gestión de la red por el master</w:t>
+      </w:r>
+    </w:p>
+    <w:p>
+      <w:pPr>
+        <w:pStyle w:val="Ttulo4"/>
+      </w:pPr>
+      <w:r>
+        <w:t>Conexión segura</w:t>
+      </w:r>
+    </w:p>
+    <w:p/>
+    <w:p>
+      <w:pPr>
+        <w:pStyle w:val="Ttulo3"/>
+      </w:pPr>
+      <w:r>
+        <w:t>Interfaz de usuario</w:t>
+      </w:r>
+    </w:p>
+    <w:p>
+      <w:pPr>
+        <w:pStyle w:val="Ttulo4"/>
+      </w:pPr>
+      <w:r>
+        <w:t>Visualización de la señal ECG</w:t>
+      </w:r>
+    </w:p>
+    <w:p>
+      <w:pPr>
+        <w:pStyle w:val="Ttulo4"/>
+      </w:pPr>
+      <w:r>
+        <w:t>Inicio de comunicación con un IMD</w:t>
+      </w:r>
+    </w:p>
+    <w:p/>
+    <w:p>
+      <w:pPr>
+        <w:pStyle w:val="Ttulo3"/>
+      </w:pPr>
+      <w:r>
+        <w:t>Módulo de gestión de consumo</w:t>
+      </w:r>
+    </w:p>
+    <w:p>
+      <w:pPr>
+        <w:pStyle w:val="Ttulo4"/>
+      </w:pPr>
+      <w:r>
+        <w:t>Apagado por software</w:t>
+      </w:r>
+    </w:p>
+    <w:p>
+      <w:pPr>
+        <w:pStyle w:val="Ttulo4"/>
+      </w:pPr>
+      <w:r>
+        <w:t>Control de consumo de la pantalla</w:t>
+      </w:r>
+    </w:p>
+    <w:p>
+      <w:pPr>
+        <w:pStyle w:val="Ttulo4"/>
+      </w:pPr>
+      <w:r>
+        <w:t xml:space="preserve">Apagado de elementos hardware </w:t>
+      </w:r>
+    </w:p>
+    <w:p>
+      <w:pPr>
+        <w:pStyle w:val="Ttulo4"/>
+      </w:pPr>
+      <w:r>
+        <w:t>Gestión de consumo en RF</w:t>
+      </w:r>
+    </w:p>
+    <w:p/>
+    <w:p>
+      <w:pPr>
+        <w:pStyle w:val="Ttulo1"/>
+      </w:pPr>
+      <w:r>
+        <w:t>Implementación de los prototipos software</w:t>
+      </w:r>
+    </w:p>
+    <w:p>
+      <w:pPr>
+        <w:pStyle w:val="Ttulo2"/>
+      </w:pPr>
+      <w:r>
+        <w:t xml:space="preserve">Primera </w:t>
+      </w:r>
+      <w:r>
+        <w:t>versión</w:t>
+      </w:r>
+    </w:p>
+    <w:p>
+      <w:pPr>
+        <w:pStyle w:val="Ttulo3"/>
+      </w:pPr>
+      <w:r>
+        <w:t>Implementación</w:t>
+      </w:r>
+      <w:r>
+        <w:t xml:space="preserve"> de las etapas de tratamiento de la señal</w:t>
+      </w:r>
+    </w:p>
+    <w:p>
+      <w:pPr>
+        <w:pStyle w:val="Ttulo3"/>
+      </w:pPr>
+      <w:r>
+        <w:t xml:space="preserve">Filtro paso banda FIR  </w:t>
+      </w:r>
+    </w:p>
+    <w:p>
+      <w:pPr>
+        <w:pStyle w:val="Ttulo3"/>
+      </w:pPr>
+      <w:r>
+        <w:t>Diferenciador</w:t>
+      </w:r>
+    </w:p>
+    <w:p>
+      <w:pPr>
+        <w:pStyle w:val="Ttulo3"/>
+      </w:pPr>
+      <w:r>
+        <w:t>Elevar al cuadrado punto por punto</w:t>
+      </w:r>
+    </w:p>
+    <w:p>
+      <w:pPr>
+        <w:pStyle w:val="Ttulo3"/>
+      </w:pPr>
+      <w:r>
+        <w:t>Integrador</w:t>
+      </w:r>
+    </w:p>
+    <w:p/>
+    <w:p>
+      <w:pPr>
+        <w:pStyle w:val="Ttulo3"/>
+      </w:pPr>
+      <w:r>
+        <w:lastRenderedPageBreak/>
+        <w:t>Interfaz de usuario</w:t>
+      </w:r>
+    </w:p>
+    <w:p>
+      <w:pPr>
+        <w:pStyle w:val="Ttulo4"/>
+      </w:pPr>
+      <w:r>
+        <w:t>Presentación</w:t>
+      </w:r>
+      <w:r>
+        <w:t xml:space="preserve"> de la señal ECG</w:t>
+      </w:r>
+    </w:p>
+    <w:p>
+      <w:pPr>
+        <w:pStyle w:val="Ttulo4"/>
+      </w:pPr>
+      <w:r>
+        <w:t>Problema</w:t>
+      </w:r>
+      <w:r>
+        <w:t>s encontrados</w:t>
+      </w:r>
+    </w:p>
+    <w:p>
+      <w:r>
+        <w:tab/>
+      </w:r>
+      <w:r>
+        <w:tab/>
+      </w:r>
+      <w:r>
+        <w:tab/>
+      </w:r>
+    </w:p>
+    <w:p>
+      <w:pPr>
+        <w:pStyle w:val="Ttulo3"/>
+      </w:pPr>
+      <w:r>
+        <w:t xml:space="preserve">Segunda </w:t>
+      </w:r>
+      <w:r>
+        <w:t>versión</w:t>
+      </w:r>
+      <w:r>
+        <w:t xml:space="preserve"> (persim</w:t>
+      </w:r>
+      <w:r>
+        <w:t>m</w:t>
+      </w:r>
+      <w:r>
+        <w:t>on)</w:t>
+      </w:r>
+    </w:p>
+    <w:p>
+      <w:pPr>
+        <w:pStyle w:val="Ttulo4"/>
+      </w:pPr>
+      <w:r>
         <w:t>Filtrado digital</w:t>
       </w:r>
     </w:p>
@@ -4771,7 +5522,22 @@
         <w:pStyle w:val="Ttulo5"/>
       </w:pPr>
       <w:r>
-        <w:t>Selección del tipo de filtros</w:t>
+        <w:t>Optimización</w:t>
+      </w:r>
+      <w:r>
+        <w:t xml:space="preserve"> en los filtros</w:t>
+      </w:r>
+    </w:p>
+    <w:p/>
+    <w:p>
+      <w:pPr>
+        <w:pStyle w:val="Ttulo3"/>
+      </w:pPr>
+      <w:r>
+        <w:t xml:space="preserve">Algoritmo de </w:t>
+      </w:r>
+      <w:r>
+        <w:t>autentificación</w:t>
       </w:r>
     </w:p>
     <w:p>
@@ -4779,45 +5545,52 @@
         <w:pStyle w:val="Ttulo4"/>
       </w:pPr>
       <w:r>
-        <w:t>Detección de ritmo cardiaco</w:t>
-      </w:r>
-    </w:p>
-    <w:p>
-      <w:pPr>
-        <w:pStyle w:val="Ttulo5"/>
-      </w:pPr>
-      <w:r>
-        <w:t xml:space="preserve">Umbrales estáticos </w:t>
-      </w:r>
-    </w:p>
-    <w:p>
-      <w:pPr>
-        <w:pStyle w:val="Ttulo5"/>
-      </w:pPr>
-      <w:r>
-        <w:t>Umbrales dinámicos</w:t>
-      </w:r>
-    </w:p>
-    <w:p>
-      <w:r>
-        <w:tab/>
-      </w:r>
-      <w:r>
-        <w:tab/>
-      </w:r>
-      <w:r>
-        <w:tab/>
-      </w:r>
-      <w:r>
-        <w:tab/>
-      </w:r>
-    </w:p>
+        <w:t>Extracción</w:t>
+      </w:r>
+      <w:r>
+        <w:t xml:space="preserve"> de los bits de alta </w:t>
+      </w:r>
+      <w:r>
+        <w:t>entropía</w:t>
+      </w:r>
+      <w:r>
+        <w:t xml:space="preserve"> </w:t>
+      </w:r>
+    </w:p>
+    <w:p>
+      <w:pPr>
+        <w:pStyle w:val="Ttulo4"/>
+      </w:pPr>
+      <w:r>
+        <w:t xml:space="preserve">Calculo de distancia hamming y umbral de </w:t>
+      </w:r>
+      <w:r>
+        <w:t>validación</w:t>
+      </w:r>
+    </w:p>
+    <w:p>
+      <w:pPr>
+        <w:pStyle w:val="Ttulo4"/>
+      </w:pPr>
+      <w:r>
+        <w:t>Etapas de emparejamiento master-slave</w:t>
+      </w:r>
+    </w:p>
+    <w:p>
+      <w:pPr>
+        <w:pStyle w:val="Ttulo4"/>
+      </w:pPr>
+      <w:r>
+        <w:t>Modo promiscuo</w:t>
+      </w:r>
+    </w:p>
+    <w:p/>
     <w:p>
       <w:pPr>
         <w:pStyle w:val="Ttulo3"/>
       </w:pPr>
       <w:r>
-        <w:t>Algoritmo de autenticación</w:t>
+        <w:t>Interfaz de usuario</w:t>
       </w:r>
     </w:p>
     <w:p>
@@ -4825,7 +5598,10 @@
         <w:pStyle w:val="Ttulo4"/>
       </w:pPr>
       <w:r>
-        <w:t>Uso del ritmo cardiaco como contraseña dinámica</w:t>
+        <w:t xml:space="preserve">Pantalla </w:t>
+      </w:r>
+      <w:r>
+        <w:t>táctil</w:t>
       </w:r>
     </w:p>
     <w:p>
@@ -4833,7 +5609,18 @@
         <w:pStyle w:val="Ttulo4"/>
       </w:pPr>
       <w:r>
-        <w:t>Estimación del umbral de validación</w:t>
+        <w:t>Menú</w:t>
+      </w:r>
+    </w:p>
+    <w:p>
+      <w:pPr>
+        <w:pStyle w:val="Ttulo4"/>
+      </w:pPr>
+      <w:r>
+        <w:t xml:space="preserve">Indicador de </w:t>
+      </w:r>
+      <w:r>
+        <w:t>batería</w:t>
       </w:r>
     </w:p>
     <w:p/>
@@ -4842,7 +5629,7 @@
         <w:pStyle w:val="Ttulo3"/>
       </w:pPr>
       <w:r>
-        <w:t>Comunicación inalámbrica</w:t>
+        <w:t>RF</w:t>
       </w:r>
     </w:p>
     <w:p>
@@ -4854,378 +5641,28 @@
       </w:r>
     </w:p>
     <w:p>
-      <w:r>
-        <w:t xml:space="preserve">Como ya se ha dicho en el análisis del hardware, la tecnología para la comunicación es bluetooth clásico, en concreto la versión 4.1, para el cual Texas Instruments ofrece una pila de protocolos para bluetooth (Bluetopia). </w:t>
-      </w:r>
-    </w:p>
-    <w:p>
-      <w:r>
-        <w:t>Aprovechando esto, nuestro diseño se va a centrar en hacer los cambios necesarios para portar dicha pila a nuestro microcontrolador, ya que esta se está diseñada para la serie L4. Estos cambios están especificados en la documentación que incluida cuando te descargas la pila.</w:t>
+      <w:pPr>
+        <w:pStyle w:val="Ttulo4"/>
+      </w:pPr>
+      <w:r>
+        <w:t>Gestión de la red por el master</w:t>
+      </w:r>
+    </w:p>
+    <w:p>
+      <w:pPr>
+        <w:pStyle w:val="Ttulo4"/>
+      </w:pPr>
+      <w:r>
+        <w:t>Conexión segura</w:t>
       </w:r>
     </w:p>
     <w:p/>
     <w:p>
       <w:pPr>
-        <w:pStyle w:val="Ttulo4"/>
-      </w:pPr>
-      <w:r>
-        <w:t>Gestión de la red por el master</w:t>
-      </w:r>
-    </w:p>
-    <w:p>
-      <w:pPr>
-        <w:pStyle w:val="Ttulo4"/>
-      </w:pPr>
-      <w:r>
-        <w:t>Conexión segura</w:t>
-      </w:r>
-    </w:p>
-    <w:p/>
-    <w:p>
-      <w:pPr>
         <w:pStyle w:val="Ttulo3"/>
       </w:pPr>
       <w:r>
-        <w:t>Interfaz de usuario</w:t>
-      </w:r>
-    </w:p>
-    <w:p>
-      <w:pPr>
-        <w:pStyle w:val="Ttulo4"/>
-      </w:pPr>
-      <w:r>
-        <w:t>Visualización de la señal ECG</w:t>
-      </w:r>
-    </w:p>
-    <w:p>
-      <w:pPr>
-        <w:pStyle w:val="Ttulo4"/>
-      </w:pPr>
-      <w:r>
-        <w:t>Inicio de comunicación con un IMD</w:t>
-      </w:r>
-    </w:p>
-    <w:p/>
-    <w:p>
-      <w:pPr>
-        <w:pStyle w:val="Ttulo3"/>
-      </w:pPr>
-      <w:r>
         <w:lastRenderedPageBreak/>
-        <w:t>Módulo de gestión de consumo</w:t>
-      </w:r>
-    </w:p>
-    <w:p>
-      <w:pPr>
-        <w:pStyle w:val="Ttulo4"/>
-      </w:pPr>
-      <w:r>
-        <w:t>Apagado por software</w:t>
-      </w:r>
-    </w:p>
-    <w:p>
-      <w:pPr>
-        <w:pStyle w:val="Ttulo4"/>
-      </w:pPr>
-      <w:r>
-        <w:t>Control de consumo de la pantalla</w:t>
-      </w:r>
-    </w:p>
-    <w:p>
-      <w:pPr>
-        <w:pStyle w:val="Ttulo4"/>
-      </w:pPr>
-      <w:r>
-        <w:t xml:space="preserve">Apagado de elementos hardware </w:t>
-      </w:r>
-    </w:p>
-    <w:p>
-      <w:pPr>
-        <w:pStyle w:val="Ttulo4"/>
-      </w:pPr>
-      <w:r>
-        <w:t>Gestión de consumo en RF</w:t>
-      </w:r>
-    </w:p>
-    <w:p/>
-    <w:p>
-      <w:pPr>
-        <w:pStyle w:val="Ttulo1"/>
-      </w:pPr>
-      <w:r>
-        <w:t>Implementación de los prototipos software</w:t>
-      </w:r>
-    </w:p>
-    <w:p>
-      <w:pPr>
-        <w:pStyle w:val="Ttulo2"/>
-      </w:pPr>
-      <w:r>
-        <w:t xml:space="preserve">Primera </w:t>
-      </w:r>
-      <w:r>
-        <w:t>versión</w:t>
-      </w:r>
-    </w:p>
-    <w:p>
-      <w:pPr>
-        <w:pStyle w:val="Ttulo3"/>
-      </w:pPr>
-      <w:r>
-        <w:t>Implementación</w:t>
-      </w:r>
-      <w:r>
-        <w:t xml:space="preserve"> de las etapas de tratamiento de la señal</w:t>
-      </w:r>
-    </w:p>
-    <w:p>
-      <w:pPr>
-        <w:pStyle w:val="Ttulo3"/>
-      </w:pPr>
-      <w:r>
-        <w:t xml:space="preserve">Filtro paso banda FIR  </w:t>
-      </w:r>
-    </w:p>
-    <w:p>
-      <w:pPr>
-        <w:pStyle w:val="Ttulo3"/>
-      </w:pPr>
-      <w:r>
-        <w:t>Diferenciador</w:t>
-      </w:r>
-    </w:p>
-    <w:p>
-      <w:pPr>
-        <w:pStyle w:val="Ttulo3"/>
-      </w:pPr>
-      <w:r>
-        <w:t>Elevar al cuadrado punto por punto</w:t>
-      </w:r>
-    </w:p>
-    <w:p>
-      <w:pPr>
-        <w:pStyle w:val="Ttulo3"/>
-      </w:pPr>
-      <w:r>
-        <w:t>Integrador</w:t>
-      </w:r>
-    </w:p>
-    <w:p/>
-    <w:p>
-      <w:pPr>
-        <w:pStyle w:val="Ttulo3"/>
-      </w:pPr>
-      <w:r>
-        <w:t>Interfaz de usuario</w:t>
-      </w:r>
-    </w:p>
-    <w:p>
-      <w:pPr>
-        <w:pStyle w:val="Ttulo4"/>
-      </w:pPr>
-      <w:r>
-        <w:t>Presentación</w:t>
-      </w:r>
-      <w:r>
-        <w:t xml:space="preserve"> de la señal ECG</w:t>
-      </w:r>
-    </w:p>
-    <w:p>
-      <w:pPr>
-        <w:pStyle w:val="Ttulo4"/>
-      </w:pPr>
-      <w:r>
-        <w:t>Problema</w:t>
-      </w:r>
-      <w:r>
-        <w:t>s encontrados</w:t>
-      </w:r>
-    </w:p>
-    <w:p>
-      <w:r>
-        <w:tab/>
-      </w:r>
-      <w:r>
-        <w:tab/>
-      </w:r>
-      <w:r>
-        <w:tab/>
-      </w:r>
-    </w:p>
-    <w:p>
-      <w:pPr>
-        <w:pStyle w:val="Ttulo3"/>
-      </w:pPr>
-      <w:r>
-        <w:t xml:space="preserve">Segunda </w:t>
-      </w:r>
-      <w:r>
-        <w:t>versión</w:t>
-      </w:r>
-      <w:r>
-        <w:t xml:space="preserve"> (persim</w:t>
-      </w:r>
-      <w:r>
-        <w:t>m</w:t>
-      </w:r>
-      <w:r>
-        <w:t>on)</w:t>
-      </w:r>
-    </w:p>
-    <w:p>
-      <w:pPr>
-        <w:pStyle w:val="Ttulo4"/>
-      </w:pPr>
-      <w:r>
-        <w:t>Filtrado digital</w:t>
-      </w:r>
-    </w:p>
-    <w:p>
-      <w:pPr>
-        <w:pStyle w:val="Ttulo5"/>
-      </w:pPr>
-      <w:r>
-        <w:t>Optimización</w:t>
-      </w:r>
-      <w:r>
-        <w:t xml:space="preserve"> en los filtros</w:t>
-      </w:r>
-    </w:p>
-    <w:p/>
-    <w:p>
-      <w:pPr>
-        <w:pStyle w:val="Ttulo3"/>
-      </w:pPr>
-      <w:r>
-        <w:lastRenderedPageBreak/>
-        <w:t xml:space="preserve">Algoritmo de </w:t>
-      </w:r>
-      <w:r>
-        <w:t>autentificación</w:t>
-      </w:r>
-    </w:p>
-    <w:p>
-      <w:pPr>
-        <w:pStyle w:val="Ttulo4"/>
-      </w:pPr>
-      <w:r>
-        <w:t>Extracción</w:t>
-      </w:r>
-      <w:r>
-        <w:t xml:space="preserve"> de los bits de alta </w:t>
-      </w:r>
-      <w:r>
-        <w:t>entropía</w:t>
-      </w:r>
-      <w:r>
-        <w:t xml:space="preserve"> </w:t>
-      </w:r>
-    </w:p>
-    <w:p>
-      <w:pPr>
-        <w:pStyle w:val="Ttulo4"/>
-      </w:pPr>
-      <w:r>
-        <w:t xml:space="preserve">Calculo de distancia hamming y umbral de </w:t>
-      </w:r>
-      <w:r>
-        <w:t>validación</w:t>
-      </w:r>
-    </w:p>
-    <w:p>
-      <w:pPr>
-        <w:pStyle w:val="Ttulo4"/>
-      </w:pPr>
-      <w:r>
-        <w:t>Etapas de emparejamiento master-slave</w:t>
-      </w:r>
-    </w:p>
-    <w:p>
-      <w:pPr>
-        <w:pStyle w:val="Ttulo4"/>
-      </w:pPr>
-      <w:r>
-        <w:t>Modo promiscuo</w:t>
-      </w:r>
-    </w:p>
-    <w:p/>
-    <w:p>
-      <w:pPr>
-        <w:pStyle w:val="Ttulo3"/>
-      </w:pPr>
-      <w:r>
-        <w:t>Interfaz de usuario</w:t>
-      </w:r>
-    </w:p>
-    <w:p>
-      <w:pPr>
-        <w:pStyle w:val="Ttulo4"/>
-      </w:pPr>
-      <w:r>
-        <w:t xml:space="preserve">Pantalla </w:t>
-      </w:r>
-      <w:r>
-        <w:t>táctil</w:t>
-      </w:r>
-    </w:p>
-    <w:p>
-      <w:pPr>
-        <w:pStyle w:val="Ttulo4"/>
-      </w:pPr>
-      <w:r>
-        <w:t>Menú</w:t>
-      </w:r>
-    </w:p>
-    <w:p>
-      <w:pPr>
-        <w:pStyle w:val="Ttulo4"/>
-      </w:pPr>
-      <w:r>
-        <w:t xml:space="preserve">Indicador de </w:t>
-      </w:r>
-      <w:r>
-        <w:t>batería</w:t>
-      </w:r>
-    </w:p>
-    <w:p/>
-    <w:p>
-      <w:pPr>
-        <w:pStyle w:val="Ttulo3"/>
-      </w:pPr>
-      <w:r>
-        <w:t>RF</w:t>
-      </w:r>
-    </w:p>
-    <w:p>
-      <w:pPr>
-        <w:pStyle w:val="Ttulo4"/>
-      </w:pPr>
-      <w:r>
-        <w:t>Pila de protocolos</w:t>
-      </w:r>
-    </w:p>
-    <w:p>
-      <w:pPr>
-        <w:pStyle w:val="Ttulo4"/>
-      </w:pPr>
-      <w:r>
-        <w:t>Gestión de la red por el master</w:t>
-      </w:r>
-    </w:p>
-    <w:p>
-      <w:pPr>
-        <w:pStyle w:val="Ttulo4"/>
-      </w:pPr>
-      <w:r>
-        <w:t>Conexión segura</w:t>
-      </w:r>
-    </w:p>
-    <w:p/>
-    <w:p>
-      <w:pPr>
-        <w:pStyle w:val="Ttulo3"/>
-      </w:pPr>
-      <w:r>
         <w:t>Gestión</w:t>
       </w:r>
       <w:r>
@@ -5274,61 +5711,61 @@
         <w:pStyle w:val="Ttulo1"/>
       </w:pPr>
       <w:r>
+        <w:t>Pruebas y caracterización</w:t>
+      </w:r>
+    </w:p>
+    <w:p>
+      <w:pPr>
+        <w:pStyle w:val="Ttulo2"/>
+      </w:pPr>
+      <w:r>
+        <w:t>Pruebas con un generador de señal cardiaca</w:t>
+      </w:r>
+    </w:p>
+    <w:p>
+      <w:pPr>
+        <w:pStyle w:val="Ttulo2"/>
+      </w:pPr>
+      <w:r>
+        <w:t>Pruebas con un individuo real</w:t>
+      </w:r>
+    </w:p>
+    <w:p>
+      <w:pPr>
+        <w:pStyle w:val="Ttulo2"/>
+      </w:pPr>
+      <w:r>
+        <w:t>Respuesta del modo promiscuo</w:t>
+      </w:r>
+    </w:p>
+    <w:p>
+      <w:pPr>
+        <w:pStyle w:val="Ttulo2"/>
+      </w:pPr>
+      <w:r>
+        <w:t>Respuesta a un ataque</w:t>
+      </w:r>
+    </w:p>
+    <w:p>
+      <w:r>
+        <w:tab/>
+      </w:r>
+    </w:p>
+    <w:p>
+      <w:pPr>
+        <w:pStyle w:val="Ttulo1"/>
+      </w:pPr>
+      <w:r>
+        <w:t>Manual de uso</w:t>
+      </w:r>
+    </w:p>
+    <w:p/>
+    <w:p>
+      <w:pPr>
+        <w:pStyle w:val="Ttulo1"/>
+      </w:pPr>
+      <w:r>
         <w:lastRenderedPageBreak/>
-        <w:t>Pruebas y caracterización</w:t>
-      </w:r>
-    </w:p>
-    <w:p>
-      <w:pPr>
-        <w:pStyle w:val="Ttulo2"/>
-      </w:pPr>
-      <w:r>
-        <w:t>Pruebas con un generador de señal cardiaca</w:t>
-      </w:r>
-    </w:p>
-    <w:p>
-      <w:pPr>
-        <w:pStyle w:val="Ttulo2"/>
-      </w:pPr>
-      <w:r>
-        <w:t>Pruebas con un individuo real</w:t>
-      </w:r>
-    </w:p>
-    <w:p>
-      <w:pPr>
-        <w:pStyle w:val="Ttulo2"/>
-      </w:pPr>
-      <w:r>
-        <w:t>Respuesta del modo promiscuo</w:t>
-      </w:r>
-    </w:p>
-    <w:p>
-      <w:pPr>
-        <w:pStyle w:val="Ttulo2"/>
-      </w:pPr>
-      <w:r>
-        <w:t>Respuesta a un ataque</w:t>
-      </w:r>
-    </w:p>
-    <w:p>
-      <w:r>
-        <w:tab/>
-      </w:r>
-    </w:p>
-    <w:p>
-      <w:pPr>
-        <w:pStyle w:val="Ttulo1"/>
-      </w:pPr>
-      <w:r>
-        <w:t>Manual de uso</w:t>
-      </w:r>
-    </w:p>
-    <w:p/>
-    <w:p>
-      <w:pPr>
-        <w:pStyle w:val="Ttulo1"/>
-      </w:pPr>
-      <w:r>
         <w:t>Conclusiones y líneas futuras</w:t>
       </w:r>
     </w:p>
@@ -5404,7 +5841,6 @@
         <w:pStyle w:val="Ttulo1"/>
       </w:pPr>
       <w:r>
-        <w:lastRenderedPageBreak/>
         <w:t>Referencias</w:t>
       </w:r>
     </w:p>
@@ -5474,7 +5910,7 @@
     <w:p/>
     <w:p/>
     <w:sectPr>
-      <w:footerReference w:type="default" r:id="rId12"/>
+      <w:footerReference w:type="default" r:id="rId13"/>
       <w:pgSz w:w="11906" w:h="16838"/>
       <w:pgMar w:top="1417" w:right="1701" w:bottom="1417" w:left="1701" w:header="708" w:footer="708" w:gutter="0"/>
       <w:cols w:space="708"/>
@@ -5519,7 +5955,6 @@
         <w:docPartUnique/>
       </w:docPartObj>
     </w:sdtPr>
-    <w:sdtEndPr/>
     <w:sdtContent>
       <w:p>
         <w:pPr>
@@ -5539,7 +5974,7 @@
           <w:rPr>
             <w:noProof/>
           </w:rPr>
-          <w:t>23</w:t>
+          <w:t>25</w:t>
         </w:r>
         <w:r>
           <w:fldChar w:fldCharType="end"/>
@@ -6462,7 +6897,7 @@
   <w:abstractNum w:abstractNumId="8" w15:restartNumberingAfterBreak="0">
     <w:nsid w:val="3745129E"/>
     <w:multiLevelType w:val="multilevel"/>
-    <w:tmpl w:val="0C0A0025"/>
+    <w:tmpl w:val="DE0E68A0"/>
     <w:lvl w:ilvl="0">
       <w:start w:val="1"/>
       <w:numFmt w:val="decimal"/>
@@ -7265,6 +7700,119 @@
     </w:lvl>
   </w:abstractNum>
   <w:abstractNum w:abstractNumId="16" w15:restartNumberingAfterBreak="0">
+    <w:nsid w:val="57B33A53"/>
+    <w:multiLevelType w:val="hybridMultilevel"/>
+    <w:tmpl w:val="A50C50BE"/>
+    <w:lvl w:ilvl="0" w:tplc="04090001">
+      <w:start w:val="1"/>
+      <w:numFmt w:val="bullet"/>
+      <w:lvlText w:val=""/>
+      <w:lvlJc w:val="left"/>
+      <w:pPr>
+        <w:ind w:left="720" w:hanging="360"/>
+      </w:pPr>
+      <w:rPr>
+        <w:rFonts w:ascii="Symbol" w:hAnsi="Symbol" w:hint="default"/>
+      </w:rPr>
+    </w:lvl>
+    <w:lvl w:ilvl="1" w:tplc="04090003" w:tentative="1">
+      <w:start w:val="1"/>
+      <w:numFmt w:val="bullet"/>
+      <w:lvlText w:val="o"/>
+      <w:lvlJc w:val="left"/>
+      <w:pPr>
+        <w:ind w:left="1440" w:hanging="360"/>
+      </w:pPr>
+      <w:rPr>
+        <w:rFonts w:ascii="Courier New" w:hAnsi="Courier New" w:cs="Courier New" w:hint="default"/>
+      </w:rPr>
+    </w:lvl>
+    <w:lvl w:ilvl="2" w:tplc="04090005" w:tentative="1">
+      <w:start w:val="1"/>
+      <w:numFmt w:val="bullet"/>
+      <w:lvlText w:val=""/>
+      <w:lvlJc w:val="left"/>
+      <w:pPr>
+        <w:ind w:left="2160" w:hanging="360"/>
+      </w:pPr>
+      <w:rPr>
+        <w:rFonts w:ascii="Wingdings" w:hAnsi="Wingdings" w:hint="default"/>
+      </w:rPr>
+    </w:lvl>
+    <w:lvl w:ilvl="3" w:tplc="04090001" w:tentative="1">
+      <w:start w:val="1"/>
+      <w:numFmt w:val="bullet"/>
+      <w:lvlText w:val=""/>
+      <w:lvlJc w:val="left"/>
+      <w:pPr>
+        <w:ind w:left="2880" w:hanging="360"/>
+      </w:pPr>
+      <w:rPr>
+        <w:rFonts w:ascii="Symbol" w:hAnsi="Symbol" w:hint="default"/>
+      </w:rPr>
+    </w:lvl>
+    <w:lvl w:ilvl="4" w:tplc="04090003" w:tentative="1">
+      <w:start w:val="1"/>
+      <w:numFmt w:val="bullet"/>
+      <w:lvlText w:val="o"/>
+      <w:lvlJc w:val="left"/>
+      <w:pPr>
+        <w:ind w:left="3600" w:hanging="360"/>
+      </w:pPr>
+      <w:rPr>
+        <w:rFonts w:ascii="Courier New" w:hAnsi="Courier New" w:cs="Courier New" w:hint="default"/>
+      </w:rPr>
+    </w:lvl>
+    <w:lvl w:ilvl="5" w:tplc="04090005" w:tentative="1">
+      <w:start w:val="1"/>
+      <w:numFmt w:val="bullet"/>
+      <w:lvlText w:val=""/>
+      <w:lvlJc w:val="left"/>
+      <w:pPr>
+        <w:ind w:left="4320" w:hanging="360"/>
+      </w:pPr>
+      <w:rPr>
+        <w:rFonts w:ascii="Wingdings" w:hAnsi="Wingdings" w:hint="default"/>
+      </w:rPr>
+    </w:lvl>
+    <w:lvl w:ilvl="6" w:tplc="04090001" w:tentative="1">
+      <w:start w:val="1"/>
+      <w:numFmt w:val="bullet"/>
+      <w:lvlText w:val=""/>
+      <w:lvlJc w:val="left"/>
+      <w:pPr>
+        <w:ind w:left="5040" w:hanging="360"/>
+      </w:pPr>
+      <w:rPr>
+        <w:rFonts w:ascii="Symbol" w:hAnsi="Symbol" w:hint="default"/>
+      </w:rPr>
+    </w:lvl>
+    <w:lvl w:ilvl="7" w:tplc="04090003" w:tentative="1">
+      <w:start w:val="1"/>
+      <w:numFmt w:val="bullet"/>
+      <w:lvlText w:val="o"/>
+      <w:lvlJc w:val="left"/>
+      <w:pPr>
+        <w:ind w:left="5760" w:hanging="360"/>
+      </w:pPr>
+      <w:rPr>
+        <w:rFonts w:ascii="Courier New" w:hAnsi="Courier New" w:cs="Courier New" w:hint="default"/>
+      </w:rPr>
+    </w:lvl>
+    <w:lvl w:ilvl="8" w:tplc="04090005" w:tentative="1">
+      <w:start w:val="1"/>
+      <w:numFmt w:val="bullet"/>
+      <w:lvlText w:val=""/>
+      <w:lvlJc w:val="left"/>
+      <w:pPr>
+        <w:ind w:left="6480" w:hanging="360"/>
+      </w:pPr>
+      <w:rPr>
+        <w:rFonts w:ascii="Wingdings" w:hAnsi="Wingdings" w:hint="default"/>
+      </w:rPr>
+    </w:lvl>
+  </w:abstractNum>
+  <w:abstractNum w:abstractNumId="17" w15:restartNumberingAfterBreak="0">
     <w:nsid w:val="5BF05C5C"/>
     <w:multiLevelType w:val="multilevel"/>
     <w:tmpl w:val="0C0A001F"/>
@@ -7350,7 +7898,7 @@
       </w:pPr>
     </w:lvl>
   </w:abstractNum>
-  <w:abstractNum w:abstractNumId="17" w15:restartNumberingAfterBreak="0">
+  <w:abstractNum w:abstractNumId="18" w15:restartNumberingAfterBreak="0">
     <w:nsid w:val="5C46328F"/>
     <w:multiLevelType w:val="hybridMultilevel"/>
     <w:tmpl w:val="A7B414B6"/>
@@ -7463,7 +8011,7 @@
       </w:rPr>
     </w:lvl>
   </w:abstractNum>
-  <w:abstractNum w:abstractNumId="18" w15:restartNumberingAfterBreak="0">
+  <w:abstractNum w:abstractNumId="19" w15:restartNumberingAfterBreak="0">
     <w:nsid w:val="5DF00E7F"/>
     <w:multiLevelType w:val="hybridMultilevel"/>
     <w:tmpl w:val="B588BF6C"/>
@@ -7576,7 +8124,7 @@
       </w:rPr>
     </w:lvl>
   </w:abstractNum>
-  <w:abstractNum w:abstractNumId="19" w15:restartNumberingAfterBreak="0">
+  <w:abstractNum w:abstractNumId="20" w15:restartNumberingAfterBreak="0">
     <w:nsid w:val="7C15770C"/>
     <w:multiLevelType w:val="hybridMultilevel"/>
     <w:tmpl w:val="8ED05BA8"/>
@@ -7689,7 +8237,7 @@
       </w:rPr>
     </w:lvl>
   </w:abstractNum>
-  <w:abstractNum w:abstractNumId="20" w15:restartNumberingAfterBreak="0">
+  <w:abstractNum w:abstractNumId="21" w15:restartNumberingAfterBreak="0">
     <w:nsid w:val="7D6F5B56"/>
     <w:multiLevelType w:val="hybridMultilevel"/>
     <w:tmpl w:val="8F10FE06"/>
@@ -7806,7 +8354,7 @@
     <w:abstractNumId w:val="13"/>
   </w:num>
   <w:num w:numId="2">
-    <w:abstractNumId w:val="16"/>
+    <w:abstractNumId w:val="17"/>
   </w:num>
   <w:num w:numId="3">
     <w:abstractNumId w:val="15"/>
@@ -7830,7 +8378,7 @@
     <w:abstractNumId w:val="6"/>
   </w:num>
   <w:num w:numId="10">
-    <w:abstractNumId w:val="19"/>
+    <w:abstractNumId w:val="20"/>
   </w:num>
   <w:num w:numId="11">
     <w:abstractNumId w:val="14"/>
@@ -7857,13 +8405,16 @@
     <w:abstractNumId w:val="2"/>
   </w:num>
   <w:num w:numId="19">
-    <w:abstractNumId w:val="20"/>
+    <w:abstractNumId w:val="21"/>
   </w:num>
   <w:num w:numId="20">
+    <w:abstractNumId w:val="19"/>
+  </w:num>
+  <w:num w:numId="21">
     <w:abstractNumId w:val="18"/>
   </w:num>
-  <w:num w:numId="21">
-    <w:abstractNumId w:val="17"/>
+  <w:num w:numId="22">
+    <w:abstractNumId w:val="16"/>
   </w:num>
 </w:numbering>
 </file>
@@ -8810,7 +9361,554 @@
     <w:basedOn w:val="Fuentedeprrafopredeter"/>
     <w:rsid w:val="004F167B"/>
   </w:style>
+  <w:style w:type="character" w:styleId="Textodelmarcadordeposicin">
+    <w:name w:val="Placeholder Text"/>
+    <w:basedOn w:val="Fuentedeprrafopredeter"/>
+    <w:uiPriority w:val="99"/>
+    <w:semiHidden/>
+    <w:rsid w:val="00615547"/>
+    <w:rPr>
+      <w:color w:val="808080"/>
+    </w:rPr>
+  </w:style>
 </w:styles>
+</file>
+
+<file path=word/glossary/document.xml><?xml version="1.0" encoding="utf-8"?>
+<w:glossaryDocument xmlns:wpc="http://schemas.microsoft.com/office/word/2010/wordprocessingCanvas" xmlns:cx="http://schemas.microsoft.com/office/drawing/2014/chartex" xmlns:mc="http://schemas.openxmlformats.org/markup-compatibility/2006" xmlns:o="urn:schemas-microsoft-com:office:office" xmlns:r="http://schemas.openxmlformats.org/officeDocument/2006/relationships" xmlns:m="http://schemas.openxmlformats.org/officeDocument/2006/math" xmlns:v="urn:schemas-microsoft-com:vml" xmlns:wp14="http://schemas.microsoft.com/office/word/2010/wordprocessingDrawing" xmlns:wp="http://schemas.openxmlformats.org/drawingml/2006/wordprocessingDrawing" xmlns:w10="urn:schemas-microsoft-com:office:word" xmlns:w="http://schemas.openxmlformats.org/wordprocessingml/2006/main" xmlns:w14="http://schemas.microsoft.com/office/word/2010/wordml" xmlns:w15="http://schemas.microsoft.com/office/word/2012/wordml" xmlns:w16se="http://schemas.microsoft.com/office/word/2015/wordml/symex" xmlns:wpg="http://schemas.microsoft.com/office/word/2010/wordprocessingGroup" xmlns:wpi="http://schemas.microsoft.com/office/word/2010/wordprocessingInk" xmlns:wne="http://schemas.microsoft.com/office/word/2006/wordml" xmlns:wps="http://schemas.microsoft.com/office/word/2010/wordprocessingShape" mc:Ignorable="w14 w15 w16se wp14"/>
+</file>
+
+<file path=word/glossary/fontTable.xml><?xml version="1.0" encoding="utf-8"?>
+<w:fonts xmlns:mc="http://schemas.openxmlformats.org/markup-compatibility/2006" xmlns:r="http://schemas.openxmlformats.org/officeDocument/2006/relationships" xmlns:w="http://schemas.openxmlformats.org/wordprocessingml/2006/main" xmlns:w14="http://schemas.microsoft.com/office/word/2010/wordml" xmlns:w15="http://schemas.microsoft.com/office/word/2012/wordml" xmlns:w16se="http://schemas.microsoft.com/office/word/2015/wordml/symex" mc:Ignorable="w14 w15 w16se">
+  <w:font w:name="Symbol">
+    <w:panose1 w:val="05050102010706020507"/>
+    <w:charset w:val="02"/>
+    <w:family w:val="roman"/>
+    <w:pitch w:val="variable"/>
+    <w:sig w:usb0="00000000" w:usb1="10000000" w:usb2="00000000" w:usb3="00000000" w:csb0="80000000" w:csb1="00000000"/>
+  </w:font>
+  <w:font w:name="Times New Roman">
+    <w:panose1 w:val="02020603050405020304"/>
+    <w:charset w:val="00"/>
+    <w:family w:val="roman"/>
+    <w:pitch w:val="variable"/>
+    <w:sig w:usb0="E0002EFF" w:usb1="C0007843" w:usb2="00000009" w:usb3="00000000" w:csb0="000001FF" w:csb1="00000000"/>
+  </w:font>
+  <w:font w:name="Courier New">
+    <w:panose1 w:val="02070309020205020404"/>
+    <w:charset w:val="00"/>
+    <w:family w:val="modern"/>
+    <w:pitch w:val="fixed"/>
+    <w:sig w:usb0="E0002AFF" w:usb1="C0007843" w:usb2="00000009" w:usb3="00000000" w:csb0="000001FF" w:csb1="00000000"/>
+  </w:font>
+  <w:font w:name="Wingdings">
+    <w:panose1 w:val="05000000000000000000"/>
+    <w:charset w:val="02"/>
+    <w:family w:val="auto"/>
+    <w:pitch w:val="variable"/>
+    <w:sig w:usb0="00000000" w:usb1="10000000" w:usb2="00000000" w:usb3="00000000" w:csb0="80000000" w:csb1="00000000"/>
+  </w:font>
+  <w:font w:name="Calibri">
+    <w:panose1 w:val="020F0502020204030204"/>
+    <w:charset w:val="00"/>
+    <w:family w:val="swiss"/>
+    <w:pitch w:val="variable"/>
+    <w:sig w:usb0="E00002FF" w:usb1="4000ACFF" w:usb2="00000001" w:usb3="00000000" w:csb0="0000019F" w:csb1="00000000"/>
+  </w:font>
+  <w:font w:name="Calibri Light">
+    <w:panose1 w:val="020F0302020204030204"/>
+    <w:charset w:val="00"/>
+    <w:family w:val="swiss"/>
+    <w:pitch w:val="variable"/>
+    <w:sig w:usb0="A00002EF" w:usb1="4000207B" w:usb2="00000000" w:usb3="00000000" w:csb0="0000019F" w:csb1="00000000"/>
+  </w:font>
+  <w:font w:name="Cambria Math">
+    <w:panose1 w:val="02040503050406030204"/>
+    <w:charset w:val="00"/>
+    <w:family w:val="roman"/>
+    <w:pitch w:val="variable"/>
+    <w:sig w:usb0="E00002FF" w:usb1="420024FF" w:usb2="00000000" w:usb3="00000000" w:csb0="0000019F" w:csb1="00000000"/>
+  </w:font>
+</w:fonts>
+</file>
+
+<file path=word/glossary/settings.xml><?xml version="1.0" encoding="utf-8"?>
+<w:settings xmlns:mc="http://schemas.openxmlformats.org/markup-compatibility/2006" xmlns:o="urn:schemas-microsoft-com:office:office" xmlns:r="http://schemas.openxmlformats.org/officeDocument/2006/relationships" xmlns:m="http://schemas.openxmlformats.org/officeDocument/2006/math" xmlns:v="urn:schemas-microsoft-com:vml" xmlns:w10="urn:schemas-microsoft-com:office:word" xmlns:w="http://schemas.openxmlformats.org/wordprocessingml/2006/main" xmlns:w14="http://schemas.microsoft.com/office/word/2010/wordml" xmlns:w15="http://schemas.microsoft.com/office/word/2012/wordml" xmlns:w16se="http://schemas.microsoft.com/office/word/2015/wordml/symex" xmlns:sl="http://schemas.openxmlformats.org/schemaLibrary/2006/main" mc:Ignorable="w14 w15 w16se">
+  <w:view w:val="normal"/>
+  <w:defaultTabStop w:val="720"/>
+  <w:characterSpacingControl w:val="doNotCompress"/>
+  <w:compat>
+    <w:useFELayout/>
+    <w:compatSetting w:name="compatibilityMode" w:uri="http://schemas.microsoft.com/office/word" w:val="15"/>
+    <w:compatSetting w:name="overrideTableStyleFontSizeAndJustification" w:uri="http://schemas.microsoft.com/office/word" w:val="1"/>
+    <w:compatSetting w:name="enableOpenTypeFeatures" w:uri="http://schemas.microsoft.com/office/word" w:val="1"/>
+    <w:compatSetting w:name="doNotFlipMirrorIndents" w:uri="http://schemas.microsoft.com/office/word" w:val="1"/>
+    <w:compatSetting w:name="differentiateMultirowTableHeaders" w:uri="http://schemas.microsoft.com/office/word" w:val="1"/>
+  </w:compat>
+  <w:rsids>
+    <w:rsidRoot w:val="00516B5D"/>
+    <w:rsid w:val="00516B5D"/>
+  </w:rsids>
+  <m:mathPr>
+    <m:mathFont m:val="Cambria Math"/>
+    <m:brkBin m:val="before"/>
+    <m:brkBinSub m:val="--"/>
+    <m:smallFrac m:val="0"/>
+    <m:dispDef/>
+    <m:lMargin m:val="0"/>
+    <m:rMargin m:val="0"/>
+    <m:defJc m:val="centerGroup"/>
+    <m:wrapIndent m:val="1440"/>
+    <m:intLim m:val="subSup"/>
+    <m:naryLim m:val="undOvr"/>
+  </m:mathPr>
+  <w:themeFontLang w:val="en-US"/>
+  <w:clrSchemeMapping w:bg1="light1" w:t1="dark1" w:bg2="light2" w:t2="dark2" w:accent1="accent1" w:accent2="accent2" w:accent3="accent3" w:accent4="accent4" w:accent5="accent5" w:accent6="accent6" w:hyperlink="hyperlink" w:followedHyperlink="followedHyperlink"/>
+  <w:decimalSymbol w:val="."/>
+  <w:listSeparator w:val=","/>
+  <w15:chartTrackingRefBased/>
+</w:settings>
+</file>
+
+<file path=word/glossary/styles.xml><?xml version="1.0" encoding="utf-8"?>
+<w:styles xmlns:mc="http://schemas.openxmlformats.org/markup-compatibility/2006" xmlns:r="http://schemas.openxmlformats.org/officeDocument/2006/relationships" xmlns:w="http://schemas.openxmlformats.org/wordprocessingml/2006/main" xmlns:w14="http://schemas.microsoft.com/office/word/2010/wordml" xmlns:w15="http://schemas.microsoft.com/office/word/2012/wordml" xmlns:w16se="http://schemas.microsoft.com/office/word/2015/wordml/symex" mc:Ignorable="w14 w15 w16se">
+  <w:docDefaults>
+    <w:rPrDefault>
+      <w:rPr>
+        <w:rFonts w:asciiTheme="minorHAnsi" w:eastAsiaTheme="minorEastAsia" w:hAnsiTheme="minorHAnsi" w:cstheme="minorBidi"/>
+        <w:sz w:val="22"/>
+        <w:szCs w:val="22"/>
+        <w:lang w:val="en-US" w:eastAsia="en-US" w:bidi="ar-SA"/>
+      </w:rPr>
+    </w:rPrDefault>
+    <w:pPrDefault>
+      <w:pPr>
+        <w:spacing w:after="160" w:line="259" w:lineRule="auto"/>
+      </w:pPr>
+    </w:pPrDefault>
+  </w:docDefaults>
+  <w:latentStyles w:defLockedState="0" w:defUIPriority="99" w:defSemiHidden="0" w:defUnhideWhenUsed="0" w:defQFormat="0" w:count="371">
+    <w:lsdException w:name="Normal" w:uiPriority="0" w:qFormat="1"/>
+    <w:lsdException w:name="heading 1" w:uiPriority="9" w:qFormat="1"/>
+    <w:lsdException w:name="heading 2" w:semiHidden="1" w:uiPriority="9" w:unhideWhenUsed="1" w:qFormat="1"/>
+    <w:lsdException w:name="heading 3" w:semiHidden="1" w:uiPriority="9" w:unhideWhenUsed="1" w:qFormat="1"/>
+    <w:lsdException w:name="heading 4" w:semiHidden="1" w:uiPriority="9" w:unhideWhenUsed="1" w:qFormat="1"/>
+    <w:lsdException w:name="heading 5" w:semiHidden="1" w:uiPriority="9" w:unhideWhenUsed="1" w:qFormat="1"/>
+    <w:lsdException w:name="heading 6" w:semiHidden="1" w:uiPriority="9" w:unhideWhenUsed="1" w:qFormat="1"/>
+    <w:lsdException w:name="heading 7" w:semiHidden="1" w:uiPriority="9" w:unhideWhenUsed="1" w:qFormat="1"/>
+    <w:lsdException w:name="heading 8" w:semiHidden="1" w:uiPriority="9" w:unhideWhenUsed="1" w:qFormat="1"/>
+    <w:lsdException w:name="heading 9" w:semiHidden="1" w:uiPriority="9" w:unhideWhenUsed="1" w:qFormat="1"/>
+    <w:lsdException w:name="index 1" w:semiHidden="1" w:unhideWhenUsed="1"/>
+    <w:lsdException w:name="index 2" w:semiHidden="1" w:unhideWhenUsed="1"/>
+    <w:lsdException w:name="index 3" w:semiHidden="1" w:unhideWhenUsed="1"/>
+    <w:lsdException w:name="index 4" w:semiHidden="1" w:unhideWhenUsed="1"/>
+    <w:lsdException w:name="index 5" w:semiHidden="1" w:unhideWhenUsed="1"/>
+    <w:lsdException w:name="index 6" w:semiHidden="1" w:unhideWhenUsed="1"/>
+    <w:lsdException w:name="index 7" w:semiHidden="1" w:unhideWhenUsed="1"/>
+    <w:lsdException w:name="index 8" w:semiHidden="1" w:unhideWhenUsed="1"/>
+    <w:lsdException w:name="index 9" w:semiHidden="1" w:unhideWhenUsed="1"/>
+    <w:lsdException w:name="toc 1" w:semiHidden="1" w:uiPriority="39" w:unhideWhenUsed="1"/>
+    <w:lsdException w:name="toc 2" w:semiHidden="1" w:uiPriority="39" w:unhideWhenUsed="1"/>
+    <w:lsdException w:name="toc 3" w:semiHidden="1" w:uiPriority="39" w:unhideWhenUsed="1"/>
+    <w:lsdException w:name="toc 4" w:semiHidden="1" w:uiPriority="39" w:unhideWhenUsed="1"/>
+    <w:lsdException w:name="toc 5" w:semiHidden="1" w:uiPriority="39" w:unhideWhenUsed="1"/>
+    <w:lsdException w:name="toc 6" w:semiHidden="1" w:uiPriority="39" w:unhideWhenUsed="1"/>
+    <w:lsdException w:name="toc 7" w:semiHidden="1" w:uiPriority="39" w:unhideWhenUsed="1"/>
+    <w:lsdException w:name="toc 8" w:semiHidden="1" w:uiPriority="39" w:unhideWhenUsed="1"/>
+    <w:lsdException w:name="toc 9" w:semiHidden="1" w:uiPriority="39" w:unhideWhenUsed="1"/>
+    <w:lsdException w:name="Normal Indent" w:semiHidden="1" w:unhideWhenUsed="1"/>
+    <w:lsdException w:name="footnote text" w:semiHidden="1" w:unhideWhenUsed="1"/>
+    <w:lsdException w:name="annotation text" w:semiHidden="1" w:unhideWhenUsed="1"/>
+    <w:lsdException w:name="header" w:semiHidden="1" w:unhideWhenUsed="1"/>
+    <w:lsdException w:name="footer" w:semiHidden="1" w:unhideWhenUsed="1"/>
+    <w:lsdException w:name="index heading" w:semiHidden="1" w:unhideWhenUsed="1"/>
+    <w:lsdException w:name="caption" w:semiHidden="1" w:uiPriority="35" w:unhideWhenUsed="1" w:qFormat="1"/>
+    <w:lsdException w:name="table of figures" w:semiHidden="1" w:unhideWhenUsed="1"/>
+    <w:lsdException w:name="envelope address" w:semiHidden="1" w:unhideWhenUsed="1"/>
+    <w:lsdException w:name="envelope return" w:semiHidden="1" w:unhideWhenUsed="1"/>
+    <w:lsdException w:name="footnote reference" w:semiHidden="1" w:unhideWhenUsed="1"/>
+    <w:lsdException w:name="annotation reference" w:semiHidden="1" w:unhideWhenUsed="1"/>
+    <w:lsdException w:name="line number" w:semiHidden="1" w:unhideWhenUsed="1"/>
+    <w:lsdException w:name="page number" w:semiHidden="1" w:unhideWhenUsed="1"/>
+    <w:lsdException w:name="endnote reference" w:semiHidden="1" w:unhideWhenUsed="1"/>
+    <w:lsdException w:name="endnote text" w:semiHidden="1" w:unhideWhenUsed="1"/>
+    <w:lsdException w:name="table of authorities" w:semiHidden="1" w:unhideWhenUsed="1"/>
+    <w:lsdException w:name="macro" w:semiHidden="1" w:unhideWhenUsed="1"/>
+    <w:lsdException w:name="toa heading" w:semiHidden="1" w:unhideWhenUsed="1"/>
+    <w:lsdException w:name="List" w:semiHidden="1" w:unhideWhenUsed="1"/>
+    <w:lsdException w:name="List Bullet" w:semiHidden="1" w:unhideWhenUsed="1"/>
+    <w:lsdException w:name="List Number" w:semiHidden="1" w:unhideWhenUsed="1"/>
+    <w:lsdException w:name="List 2" w:semiHidden="1" w:unhideWhenUsed="1"/>
+    <w:lsdException w:name="List 3" w:semiHidden="1" w:unhideWhenUsed="1"/>
+    <w:lsdException w:name="List 4" w:semiHidden="1" w:unhideWhenUsed="1"/>
+    <w:lsdException w:name="List 5" w:semiHidden="1" w:unhideWhenUsed="1"/>
+    <w:lsdException w:name="List Bullet 2" w:semiHidden="1" w:unhideWhenUsed="1"/>
+    <w:lsdException w:name="List Bullet 3" w:semiHidden="1" w:unhideWhenUsed="1"/>
+    <w:lsdException w:name="List Bullet 4" w:semiHidden="1" w:unhideWhenUsed="1"/>
+    <w:lsdException w:name="List Bullet 5" w:semiHidden="1" w:unhideWhenUsed="1"/>
+    <w:lsdException w:name="List Number 2" w:semiHidden="1" w:unhideWhenUsed="1"/>
+    <w:lsdException w:name="List Number 3" w:semiHidden="1" w:unhideWhenUsed="1"/>
+    <w:lsdException w:name="List Number 4" w:semiHidden="1" w:unhideWhenUsed="1"/>
+    <w:lsdException w:name="List Number 5" w:semiHidden="1" w:unhideWhenUsed="1"/>
+    <w:lsdException w:name="Title" w:uiPriority="10" w:qFormat="1"/>
+    <w:lsdException w:name="Closing" w:semiHidden="1" w:unhideWhenUsed="1"/>
+    <w:lsdException w:name="Signature" w:semiHidden="1" w:unhideWhenUsed="1"/>
+    <w:lsdException w:name="Default Paragraph Font" w:semiHidden="1" w:uiPriority="1" w:unhideWhenUsed="1"/>
+    <w:lsdException w:name="Body Text" w:semiHidden="1" w:unhideWhenUsed="1"/>
+    <w:lsdException w:name="Body Text Indent" w:semiHidden="1" w:unhideWhenUsed="1"/>
+    <w:lsdException w:name="List Continue" w:semiHidden="1" w:unhideWhenUsed="1"/>
+    <w:lsdException w:name="List Continue 2" w:semiHidden="1" w:unhideWhenUsed="1"/>
+    <w:lsdException w:name="List Continue 3" w:semiHidden="1" w:unhideWhenUsed="1"/>
+    <w:lsdException w:name="List Continue 4" w:semiHidden="1" w:unhideWhenUsed="1"/>
+    <w:lsdException w:name="List Continue 5" w:semiHidden="1" w:unhideWhenUsed="1"/>
+    <w:lsdException w:name="Message Header" w:semiHidden="1" w:unhideWhenUsed="1"/>
+    <w:lsdException w:name="Subtitle" w:uiPriority="11" w:qFormat="1"/>
+    <w:lsdException w:name="Salutation" w:semiHidden="1" w:unhideWhenUsed="1"/>
+    <w:lsdException w:name="Date" w:semiHidden="1" w:unhideWhenUsed="1"/>
+    <w:lsdException w:name="Body Text First Indent" w:semiHidden="1" w:unhideWhenUsed="1"/>
+    <w:lsdException w:name="Body Text First Indent 2" w:semiHidden="1" w:unhideWhenUsed="1"/>
+    <w:lsdException w:name="Note Heading" w:semiHidden="1" w:unhideWhenUsed="1"/>
+    <w:lsdException w:name="Body Text 2" w:semiHidden="1" w:unhideWhenUsed="1"/>
+    <w:lsdException w:name="Body Text 3" w:semiHidden="1" w:unhideWhenUsed="1"/>
+    <w:lsdException w:name="Body Text Indent 2" w:semiHidden="1" w:unhideWhenUsed="1"/>
+    <w:lsdException w:name="Body Text Indent 3" w:semiHidden="1" w:unhideWhenUsed="1"/>
+    <w:lsdException w:name="Block Text" w:semiHidden="1" w:unhideWhenUsed="1"/>
+    <w:lsdException w:name="Hyperlink" w:semiHidden="1" w:unhideWhenUsed="1"/>
+    <w:lsdException w:name="FollowedHyperlink" w:semiHidden="1" w:unhideWhenUsed="1"/>
+    <w:lsdException w:name="Strong" w:uiPriority="22" w:qFormat="1"/>
+    <w:lsdException w:name="Emphasis" w:uiPriority="20" w:qFormat="1"/>
+    <w:lsdException w:name="Document Map" w:semiHidden="1" w:unhideWhenUsed="1"/>
+    <w:lsdException w:name="Plain Text" w:semiHidden="1" w:unhideWhenUsed="1"/>
+    <w:lsdException w:name="E-mail Signature" w:semiHidden="1" w:unhideWhenUsed="1"/>
+    <w:lsdException w:name="HTML Top of Form" w:semiHidden="1" w:unhideWhenUsed="1"/>
+    <w:lsdException w:name="HTML Bottom of Form" w:semiHidden="1" w:unhideWhenUsed="1"/>
+    <w:lsdException w:name="Normal (Web)" w:semiHidden="1" w:unhideWhenUsed="1"/>
+    <w:lsdException w:name="HTML Acronym" w:semiHidden="1" w:unhideWhenUsed="1"/>
+    <w:lsdException w:name="HTML Address" w:semiHidden="1" w:unhideWhenUsed="1"/>
+    <w:lsdException w:name="HTML Cite" w:semiHidden="1" w:unhideWhenUsed="1"/>
+    <w:lsdException w:name="HTML Code" w:semiHidden="1" w:unhideWhenUsed="1"/>
+    <w:lsdException w:name="HTML Definition" w:semiHidden="1" w:unhideWhenUsed="1"/>
+    <w:lsdException w:name="HTML Keyboard" w:semiHidden="1" w:unhideWhenUsed="1"/>
+    <w:lsdException w:name="HTML Preformatted" w:semiHidden="1" w:unhideWhenUsed="1"/>
+    <w:lsdException w:name="HTML Sample" w:semiHidden="1" w:unhideWhenUsed="1"/>
+    <w:lsdException w:name="HTML Typewriter" w:semiHidden="1" w:unhideWhenUsed="1"/>
+    <w:lsdException w:name="HTML Variable" w:semiHidden="1" w:unhideWhenUsed="1"/>
+    <w:lsdException w:name="Normal Table" w:semiHidden="1" w:unhideWhenUsed="1"/>
+    <w:lsdException w:name="annotation subject" w:semiHidden="1" w:unhideWhenUsed="1"/>
+    <w:lsdException w:name="No List" w:semiHidden="1" w:unhideWhenUsed="1"/>
+    <w:lsdException w:name="Outline List 1" w:semiHidden="1" w:unhideWhenUsed="1"/>
+    <w:lsdException w:name="Outline List 2" w:semiHidden="1" w:unhideWhenUsed="1"/>
+    <w:lsdException w:name="Outline List 3" w:semiHidden="1" w:unhideWhenUsed="1"/>
+    <w:lsdException w:name="Table Simple 1" w:semiHidden="1" w:unhideWhenUsed="1"/>
+    <w:lsdException w:name="Table Simple 2" w:semiHidden="1" w:unhideWhenUsed="1"/>
+    <w:lsdException w:name="Table Simple 3" w:semiHidden="1" w:unhideWhenUsed="1"/>
+    <w:lsdException w:name="Table Classic 1" w:semiHidden="1" w:unhideWhenUsed="1"/>
+    <w:lsdException w:name="Table Classic 2" w:semiHidden="1" w:unhideWhenUsed="1"/>
+    <w:lsdException w:name="Table Classic 3" w:semiHidden="1" w:unhideWhenUsed="1"/>
+    <w:lsdException w:name="Table Classic 4" w:semiHidden="1" w:unhideWhenUsed="1"/>
+    <w:lsdException w:name="Table Colorful 1" w:semiHidden="1" w:unhideWhenUsed="1"/>
+    <w:lsdException w:name="Table Colorful 2" w:semiHidden="1" w:unhideWhenUsed="1"/>
+    <w:lsdException w:name="Table Colorful 3" w:semiHidden="1" w:unhideWhenUsed="1"/>
+    <w:lsdException w:name="Table Columns 1" w:semiHidden="1" w:unhideWhenUsed="1"/>
+    <w:lsdException w:name="Table Columns 2" w:semiHidden="1" w:unhideWhenUsed="1"/>
+    <w:lsdException w:name="Table Columns 3" w:semiHidden="1" w:unhideWhenUsed="1"/>
+    <w:lsdException w:name="Table Columns 4" w:semiHidden="1" w:unhideWhenUsed="1"/>
+    <w:lsdException w:name="Table Columns 5" w:semiHidden="1" w:unhideWhenUsed="1"/>
+    <w:lsdException w:name="Table Grid 1" w:semiHidden="1" w:unhideWhenUsed="1"/>
+    <w:lsdException w:name="Table Grid 2" w:semiHidden="1" w:unhideWhenUsed="1"/>
+    <w:lsdException w:name="Table Grid 3" w:semiHidden="1" w:unhideWhenUsed="1"/>
+    <w:lsdException w:name="Table Grid 4" w:semiHidden="1" w:unhideWhenUsed="1"/>
+    <w:lsdException w:name="Table Grid 5" w:semiHidden="1" w:unhideWhenUsed="1"/>
+    <w:lsdException w:name="Table Grid 6" w:semiHidden="1" w:unhideWhenUsed="1"/>
+    <w:lsdException w:name="Table Grid 7" w:semiHidden="1" w:unhideWhenUsed="1"/>
+    <w:lsdException w:name="Table Grid 8" w:semiHidden="1" w:unhideWhenUsed="1"/>
+    <w:lsdException w:name="Table List 1" w:semiHidden="1" w:unhideWhenUsed="1"/>
+    <w:lsdException w:name="Table List 2" w:semiHidden="1" w:unhideWhenUsed="1"/>
+    <w:lsdException w:name="Table List 3" w:semiHidden="1" w:unhideWhenUsed="1"/>
+    <w:lsdException w:name="Table List 4" w:semiHidden="1" w:unhideWhenUsed="1"/>
+    <w:lsdException w:name="Table List 5" w:semiHidden="1" w:unhideWhenUsed="1"/>
+    <w:lsdException w:name="Table List 6" w:semiHidden="1" w:unhideWhenUsed="1"/>
+    <w:lsdException w:name="Table List 7" w:semiHidden="1" w:unhideWhenUsed="1"/>
+    <w:lsdException w:name="Table List 8" w:semiHidden="1" w:unhideWhenUsed="1"/>
+    <w:lsdException w:name="Table 3D effects 1" w:semiHidden="1" w:unhideWhenUsed="1"/>
+    <w:lsdException w:name="Table 3D effects 2" w:semiHidden="1" w:unhideWhenUsed="1"/>
+    <w:lsdException w:name="Table 3D effects 3" w:semiHidden="1" w:unhideWhenUsed="1"/>
+    <w:lsdException w:name="Table Contemporary" w:semiHidden="1" w:unhideWhenUsed="1"/>
+    <w:lsdException w:name="Table Elegant" w:semiHidden="1" w:unhideWhenUsed="1"/>
+    <w:lsdException w:name="Table Professional" w:semiHidden="1" w:unhideWhenUsed="1"/>
+    <w:lsdException w:name="Table Subtle 1" w:semiHidden="1" w:unhideWhenUsed="1"/>
+    <w:lsdException w:name="Table Subtle 2" w:semiHidden="1" w:unhideWhenUsed="1"/>
+    <w:lsdException w:name="Table Web 1" w:semiHidden="1" w:unhideWhenUsed="1"/>
+    <w:lsdException w:name="Table Web 2" w:semiHidden="1" w:unhideWhenUsed="1"/>
+    <w:lsdException w:name="Table Web 3" w:semiHidden="1" w:unhideWhenUsed="1"/>
+    <w:lsdException w:name="Balloon Text" w:semiHidden="1" w:unhideWhenUsed="1"/>
+    <w:lsdException w:name="Table Grid" w:uiPriority="39"/>
+    <w:lsdException w:name="Table Theme" w:semiHidden="1" w:unhideWhenUsed="1"/>
+    <w:lsdException w:name="Placeholder Text" w:semiHidden="1"/>
+    <w:lsdException w:name="No Spacing" w:uiPriority="1" w:qFormat="1"/>
+    <w:lsdException w:name="Light Shading" w:uiPriority="60"/>
+    <w:lsdException w:name="Light List" w:uiPriority="61"/>
+    <w:lsdException w:name="Light Grid" w:uiPriority="62"/>
+    <w:lsdException w:name="Medium Shading 1" w:uiPriority="63"/>
+    <w:lsdException w:name="Medium Shading 2" w:uiPriority="64"/>
+    <w:lsdException w:name="Medium List 1" w:uiPriority="65"/>
+    <w:lsdException w:name="Medium List 2" w:uiPriority="66"/>
+    <w:lsdException w:name="Medium Grid 1" w:uiPriority="67"/>
+    <w:lsdException w:name="Medium Grid 2" w:uiPriority="68"/>
+    <w:lsdException w:name="Medium Grid 3" w:uiPriority="69"/>
+    <w:lsdException w:name="Dark List" w:uiPriority="70"/>
+    <w:lsdException w:name="Colorful Shading" w:uiPriority="71"/>
+    <w:lsdException w:name="Colorful List" w:uiPriority="72"/>
+    <w:lsdException w:name="Colorful Grid" w:uiPriority="73"/>
+    <w:lsdException w:name="Light Shading Accent 1" w:uiPriority="60"/>
+    <w:lsdException w:name="Light List Accent 1" w:uiPriority="61"/>
+    <w:lsdException w:name="Light Grid Accent 1" w:uiPriority="62"/>
+    <w:lsdException w:name="Medium Shading 1 Accent 1" w:uiPriority="63"/>
+    <w:lsdException w:name="Medium Shading 2 Accent 1" w:uiPriority="64"/>
+    <w:lsdException w:name="Medium List 1 Accent 1" w:uiPriority="65"/>
+    <w:lsdException w:name="Revision" w:semiHidden="1"/>
+    <w:lsdException w:name="List Paragraph" w:uiPriority="34" w:qFormat="1"/>
+    <w:lsdException w:name="Quote" w:uiPriority="29" w:qFormat="1"/>
+    <w:lsdException w:name="Intense Quote" w:uiPriority="30" w:qFormat="1"/>
+    <w:lsdException w:name="Medium List 2 Accent 1" w:uiPriority="66"/>
+    <w:lsdException w:name="Medium Grid 1 Accent 1" w:uiPriority="67"/>
+    <w:lsdException w:name="Medium Grid 2 Accent 1" w:uiPriority="68"/>
+    <w:lsdException w:name="Medium Grid 3 Accent 1" w:uiPriority="69"/>
+    <w:lsdException w:name="Dark List Accent 1" w:uiPriority="70"/>
+    <w:lsdException w:name="Colorful Shading Accent 1" w:uiPriority="71"/>
+    <w:lsdException w:name="Colorful List Accent 1" w:uiPriority="72"/>
+    <w:lsdException w:name="Colorful Grid Accent 1" w:uiPriority="73"/>
+    <w:lsdException w:name="Light Shading Accent 2" w:uiPriority="60"/>
+    <w:lsdException w:name="Light List Accent 2" w:uiPriority="61"/>
+    <w:lsdException w:name="Light Grid Accent 2" w:uiPriority="62"/>
+    <w:lsdException w:name="Medium Shading 1 Accent 2" w:uiPriority="63"/>
+    <w:lsdException w:name="Medium Shading 2 Accent 2" w:uiPriority="64"/>
+    <w:lsdException w:name="Medium List 1 Accent 2" w:uiPriority="65"/>
+    <w:lsdException w:name="Medium List 2 Accent 2" w:uiPriority="66"/>
+    <w:lsdException w:name="Medium Grid 1 Accent 2" w:uiPriority="67"/>
+    <w:lsdException w:name="Medium Grid 2 Accent 2" w:uiPriority="68"/>
+    <w:lsdException w:name="Medium Grid 3 Accent 2" w:uiPriority="69"/>
+    <w:lsdException w:name="Dark List Accent 2" w:uiPriority="70"/>
+    <w:lsdException w:name="Colorful Shading Accent 2" w:uiPriority="71"/>
+    <w:lsdException w:name="Colorful List Accent 2" w:uiPriority="72"/>
+    <w:lsdException w:name="Colorful Grid Accent 2" w:uiPriority="73"/>
+    <w:lsdException w:name="Light Shading Accent 3" w:uiPriority="60"/>
+    <w:lsdException w:name="Light List Accent 3" w:uiPriority="61"/>
+    <w:lsdException w:name="Light Grid Accent 3" w:uiPriority="62"/>
+    <w:lsdException w:name="Medium Shading 1 Accent 3" w:uiPriority="63"/>
+    <w:lsdException w:name="Medium Shading 2 Accent 3" w:uiPriority="64"/>
+    <w:lsdException w:name="Medium List 1 Accent 3" w:uiPriority="65"/>
+    <w:lsdException w:name="Medium List 2 Accent 3" w:uiPriority="66"/>
+    <w:lsdException w:name="Medium Grid 1 Accent 3" w:uiPriority="67"/>
+    <w:lsdException w:name="Medium Grid 2 Accent 3" w:uiPriority="68"/>
+    <w:lsdException w:name="Medium Grid 3 Accent 3" w:uiPriority="69"/>
+    <w:lsdException w:name="Dark List Accent 3" w:uiPriority="70"/>
+    <w:lsdException w:name="Colorful Shading Accent 3" w:uiPriority="71"/>
+    <w:lsdException w:name="Colorful List Accent 3" w:uiPriority="72"/>
+    <w:lsdException w:name="Colorful Grid Accent 3" w:uiPriority="73"/>
+    <w:lsdException w:name="Light Shading Accent 4" w:uiPriority="60"/>
+    <w:lsdException w:name="Light List Accent 4" w:uiPriority="61"/>
+    <w:lsdException w:name="Light Grid Accent 4" w:uiPriority="62"/>
+    <w:lsdException w:name="Medium Shading 1 Accent 4" w:uiPriority="63"/>
+    <w:lsdException w:name="Medium Shading 2 Accent 4" w:uiPriority="64"/>
+    <w:lsdException w:name="Medium List 1 Accent 4" w:uiPriority="65"/>
+    <w:lsdException w:name="Medium List 2 Accent 4" w:uiPriority="66"/>
+    <w:lsdException w:name="Medium Grid 1 Accent 4" w:uiPriority="67"/>
+    <w:lsdException w:name="Medium Grid 2 Accent 4" w:uiPriority="68"/>
+    <w:lsdException w:name="Medium Grid 3 Accent 4" w:uiPriority="69"/>
+    <w:lsdException w:name="Dark List Accent 4" w:uiPriority="70"/>
+    <w:lsdException w:name="Colorful Shading Accent 4" w:uiPriority="71"/>
+    <w:lsdException w:name="Colorful List Accent 4" w:uiPriority="72"/>
+    <w:lsdException w:name="Colorful Grid Accent 4" w:uiPriority="73"/>
+    <w:lsdException w:name="Light Shading Accent 5" w:uiPriority="60"/>
+    <w:lsdException w:name="Light List Accent 5" w:uiPriority="61"/>
+    <w:lsdException w:name="Light Grid Accent 5" w:uiPriority="62"/>
+    <w:lsdException w:name="Medium Shading 1 Accent 5" w:uiPriority="63"/>
+    <w:lsdException w:name="Medium Shading 2 Accent 5" w:uiPriority="64"/>
+    <w:lsdException w:name="Medium List 1 Accent 5" w:uiPriority="65"/>
+    <w:lsdException w:name="Medium List 2 Accent 5" w:uiPriority="66"/>
+    <w:lsdException w:name="Medium Grid 1 Accent 5" w:uiPriority="67"/>
+    <w:lsdException w:name="Medium Grid 2 Accent 5" w:uiPriority="68"/>
+    <w:lsdException w:name="Medium Grid 3 Accent 5" w:uiPriority="69"/>
+    <w:lsdException w:name="Dark List Accent 5" w:uiPriority="70"/>
+    <w:lsdException w:name="Colorful Shading Accent 5" w:uiPriority="71"/>
+    <w:lsdException w:name="Colorful List Accent 5" w:uiPriority="72"/>
+    <w:lsdException w:name="Colorful Grid Accent 5" w:uiPriority="73"/>
+    <w:lsdException w:name="Light Shading Accent 6" w:uiPriority="60"/>
+    <w:lsdException w:name="Light List Accent 6" w:uiPriority="61"/>
+    <w:lsdException w:name="Light Grid Accent 6" w:uiPriority="62"/>
+    <w:lsdException w:name="Medium Shading 1 Accent 6" w:uiPriority="63"/>
+    <w:lsdException w:name="Medium Shading 2 Accent 6" w:uiPriority="64"/>
+    <w:lsdException w:name="Medium List 1 Accent 6" w:uiPriority="65"/>
+    <w:lsdException w:name="Medium List 2 Accent 6" w:uiPriority="66"/>
+    <w:lsdException w:name="Medium Grid 1 Accent 6" w:uiPriority="67"/>
+    <w:lsdException w:name="Medium Grid 2 Accent 6" w:uiPriority="68"/>
+    <w:lsdException w:name="Medium Grid 3 Accent 6" w:uiPriority="69"/>
+    <w:lsdException w:name="Dark List Accent 6" w:uiPriority="70"/>
+    <w:lsdException w:name="Colorful Shading Accent 6" w:uiPriority="71"/>
+    <w:lsdException w:name="Colorful List Accent 6" w:uiPriority="72"/>
+    <w:lsdException w:name="Colorful Grid Accent 6" w:uiPriority="73"/>
+    <w:lsdException w:name="Subtle Emphasis" w:uiPriority="19" w:qFormat="1"/>
+    <w:lsdException w:name="Intense Emphasis" w:uiPriority="21" w:qFormat="1"/>
+    <w:lsdException w:name="Subtle Reference" w:uiPriority="31" w:qFormat="1"/>
+    <w:lsdException w:name="Intense Reference" w:uiPriority="32" w:qFormat="1"/>
+    <w:lsdException w:name="Book Title" w:uiPriority="33" w:qFormat="1"/>
+    <w:lsdException w:name="Bibliography" w:semiHidden="1" w:uiPriority="37" w:unhideWhenUsed="1"/>
+    <w:lsdException w:name="TOC Heading" w:semiHidden="1" w:uiPriority="39" w:unhideWhenUsed="1" w:qFormat="1"/>
+    <w:lsdException w:name="Plain Table 1" w:uiPriority="41"/>
+    <w:lsdException w:name="Plain Table 2" w:uiPriority="42"/>
+    <w:lsdException w:name="Plain Table 3" w:uiPriority="43"/>
+    <w:lsdException w:name="Plain Table 4" w:uiPriority="44"/>
+    <w:lsdException w:name="Plain Table 5" w:uiPriority="45"/>
+    <w:lsdException w:name="Grid Table Light" w:uiPriority="40"/>
+    <w:lsdException w:name="Grid Table 1 Light" w:uiPriority="46"/>
+    <w:lsdException w:name="Grid Table 2" w:uiPriority="47"/>
+    <w:lsdException w:name="Grid Table 3" w:uiPriority="48"/>
+    <w:lsdException w:name="Grid Table 4" w:uiPriority="49"/>
+    <w:lsdException w:name="Grid Table 5 Dark" w:uiPriority="50"/>
+    <w:lsdException w:name="Grid Table 6 Colorful" w:uiPriority="51"/>
+    <w:lsdException w:name="Grid Table 7 Colorful" w:uiPriority="52"/>
+    <w:lsdException w:name="Grid Table 1 Light Accent 1" w:uiPriority="46"/>
+    <w:lsdException w:name="Grid Table 2 Accent 1" w:uiPriority="47"/>
+    <w:lsdException w:name="Grid Table 3 Accent 1" w:uiPriority="48"/>
+    <w:lsdException w:name="Grid Table 4 Accent 1" w:uiPriority="49"/>
+    <w:lsdException w:name="Grid Table 5 Dark Accent 1" w:uiPriority="50"/>
+    <w:lsdException w:name="Grid Table 6 Colorful Accent 1" w:uiPriority="51"/>
+    <w:lsdException w:name="Grid Table 7 Colorful Accent 1" w:uiPriority="52"/>
+    <w:lsdException w:name="Grid Table 1 Light Accent 2" w:uiPriority="46"/>
+    <w:lsdException w:name="Grid Table 2 Accent 2" w:uiPriority="47"/>
+    <w:lsdException w:name="Grid Table 3 Accent 2" w:uiPriority="48"/>
+    <w:lsdException w:name="Grid Table 4 Accent 2" w:uiPriority="49"/>
+    <w:lsdException w:name="Grid Table 5 Dark Accent 2" w:uiPriority="50"/>
+    <w:lsdException w:name="Grid Table 6 Colorful Accent 2" w:uiPriority="51"/>
+    <w:lsdException w:name="Grid Table 7 Colorful Accent 2" w:uiPriority="52"/>
+    <w:lsdException w:name="Grid Table 1 Light Accent 3" w:uiPriority="46"/>
+    <w:lsdException w:name="Grid Table 2 Accent 3" w:uiPriority="47"/>
+    <w:lsdException w:name="Grid Table 3 Accent 3" w:uiPriority="48"/>
+    <w:lsdException w:name="Grid Table 4 Accent 3" w:uiPriority="49"/>
+    <w:lsdException w:name="Grid Table 5 Dark Accent 3" w:uiPriority="50"/>
+    <w:lsdException w:name="Grid Table 6 Colorful Accent 3" w:uiPriority="51"/>
+    <w:lsdException w:name="Grid Table 7 Colorful Accent 3" w:uiPriority="52"/>
+    <w:lsdException w:name="Grid Table 1 Light Accent 4" w:uiPriority="46"/>
+    <w:lsdException w:name="Grid Table 2 Accent 4" w:uiPriority="47"/>
+    <w:lsdException w:name="Grid Table 3 Accent 4" w:uiPriority="48"/>
+    <w:lsdException w:name="Grid Table 4 Accent 4" w:uiPriority="49"/>
+    <w:lsdException w:name="Grid Table 5 Dark Accent 4" w:uiPriority="50"/>
+    <w:lsdException w:name="Grid Table 6 Colorful Accent 4" w:uiPriority="51"/>
+    <w:lsdException w:name="Grid Table 7 Colorful Accent 4" w:uiPriority="52"/>
+    <w:lsdException w:name="Grid Table 1 Light Accent 5" w:uiPriority="46"/>
+    <w:lsdException w:name="Grid Table 2 Accent 5" w:uiPriority="47"/>
+    <w:lsdException w:name="Grid Table 3 Accent 5" w:uiPriority="48"/>
+    <w:lsdException w:name="Grid Table 4 Accent 5" w:uiPriority="49"/>
+    <w:lsdException w:name="Grid Table 5 Dark Accent 5" w:uiPriority="50"/>
+    <w:lsdException w:name="Grid Table 6 Colorful Accent 5" w:uiPriority="51"/>
+    <w:lsdException w:name="Grid Table 7 Colorful Accent 5" w:uiPriority="52"/>
+    <w:lsdException w:name="Grid Table 1 Light Accent 6" w:uiPriority="46"/>
+    <w:lsdException w:name="Grid Table 2 Accent 6" w:uiPriority="47"/>
+    <w:lsdException w:name="Grid Table 3 Accent 6" w:uiPriority="48"/>
+    <w:lsdException w:name="Grid Table 4 Accent 6" w:uiPriority="49"/>
+    <w:lsdException w:name="Grid Table 5 Dark Accent 6" w:uiPriority="50"/>
+    <w:lsdException w:name="Grid Table 6 Colorful Accent 6" w:uiPriority="51"/>
+    <w:lsdException w:name="Grid Table 7 Colorful Accent 6" w:uiPriority="52"/>
+    <w:lsdException w:name="List Table 1 Light" w:uiPriority="46"/>
+    <w:lsdException w:name="List Table 2" w:uiPriority="47"/>
+    <w:lsdException w:name="List Table 3" w:uiPriority="48"/>
+    <w:lsdException w:name="List Table 4" w:uiPriority="49"/>
+    <w:lsdException w:name="List Table 5 Dark" w:uiPriority="50"/>
+    <w:lsdException w:name="List Table 6 Colorful" w:uiPriority="51"/>
+    <w:lsdException w:name="List Table 7 Colorful" w:uiPriority="52"/>
+    <w:lsdException w:name="List Table 1 Light Accent 1" w:uiPriority="46"/>
+    <w:lsdException w:name="List Table 2 Accent 1" w:uiPriority="47"/>
+    <w:lsdException w:name="List Table 3 Accent 1" w:uiPriority="48"/>
+    <w:lsdException w:name="List Table 4 Accent 1" w:uiPriority="49"/>
+    <w:lsdException w:name="List Table 5 Dark Accent 1" w:uiPriority="50"/>
+    <w:lsdException w:name="List Table 6 Colorful Accent 1" w:uiPriority="51"/>
+    <w:lsdException w:name="List Table 7 Colorful Accent 1" w:uiPriority="52"/>
+    <w:lsdException w:name="List Table 1 Light Accent 2" w:uiPriority="46"/>
+    <w:lsdException w:name="List Table 2 Accent 2" w:uiPriority="47"/>
+    <w:lsdException w:name="List Table 3 Accent 2" w:uiPriority="48"/>
+    <w:lsdException w:name="List Table 4 Accent 2" w:uiPriority="49"/>
+    <w:lsdException w:name="List Table 5 Dark Accent 2" w:uiPriority="50"/>
+    <w:lsdException w:name="List Table 6 Colorful Accent 2" w:uiPriority="51"/>
+    <w:lsdException w:name="List Table 7 Colorful Accent 2" w:uiPriority="52"/>
+    <w:lsdException w:name="List Table 1 Light Accent 3" w:uiPriority="46"/>
+    <w:lsdException w:name="List Table 2 Accent 3" w:uiPriority="47"/>
+    <w:lsdException w:name="List Table 3 Accent 3" w:uiPriority="48"/>
+    <w:lsdException w:name="List Table 4 Accent 3" w:uiPriority="49"/>
+    <w:lsdException w:name="List Table 5 Dark Accent 3" w:uiPriority="50"/>
+    <w:lsdException w:name="List Table 6 Colorful Accent 3" w:uiPriority="51"/>
+    <w:lsdException w:name="List Table 7 Colorful Accent 3" w:uiPriority="52"/>
+    <w:lsdException w:name="List Table 1 Light Accent 4" w:uiPriority="46"/>
+    <w:lsdException w:name="List Table 2 Accent 4" w:uiPriority="47"/>
+    <w:lsdException w:name="List Table 3 Accent 4" w:uiPriority="48"/>
+    <w:lsdException w:name="List Table 4 Accent 4" w:uiPriority="49"/>
+    <w:lsdException w:name="List Table 5 Dark Accent 4" w:uiPriority="50"/>
+    <w:lsdException w:name="List Table 6 Colorful Accent 4" w:uiPriority="51"/>
+    <w:lsdException w:name="List Table 7 Colorful Accent 4" w:uiPriority="52"/>
+    <w:lsdException w:name="List Table 1 Light Accent 5" w:uiPriority="46"/>
+    <w:lsdException w:name="List Table 2 Accent 5" w:uiPriority="47"/>
+    <w:lsdException w:name="List Table 3 Accent 5" w:uiPriority="48"/>
+    <w:lsdException w:name="List Table 4 Accent 5" w:uiPriority="49"/>
+    <w:lsdException w:name="List Table 5 Dark Accent 5" w:uiPriority="50"/>
+    <w:lsdException w:name="List Table 6 Colorful Accent 5" w:uiPriority="51"/>
+    <w:lsdException w:name="List Table 7 Colorful Accent 5" w:uiPriority="52"/>
+    <w:lsdException w:name="List Table 1 Light Accent 6" w:uiPriority="46"/>
+    <w:lsdException w:name="List Table 2 Accent 6" w:uiPriority="47"/>
+    <w:lsdException w:name="List Table 3 Accent 6" w:uiPriority="48"/>
+    <w:lsdException w:name="List Table 4 Accent 6" w:uiPriority="49"/>
+    <w:lsdException w:name="List Table 5 Dark Accent 6" w:uiPriority="50"/>
+    <w:lsdException w:name="List Table 6 Colorful Accent 6" w:uiPriority="51"/>
+    <w:lsdException w:name="List Table 7 Colorful Accent 6" w:uiPriority="52"/>
+  </w:latentStyles>
+  <w:style w:type="paragraph" w:default="1" w:styleId="Normal">
+    <w:name w:val="Normal"/>
+    <w:qFormat/>
+  </w:style>
+  <w:style w:type="character" w:default="1" w:styleId="Fuentedeprrafopredeter">
+    <w:name w:val="Default Paragraph Font"/>
+    <w:uiPriority w:val="1"/>
+    <w:semiHidden/>
+    <w:unhideWhenUsed/>
+  </w:style>
+  <w:style w:type="table" w:default="1" w:styleId="Tablanormal">
+    <w:name w:val="Normal Table"/>
+    <w:uiPriority w:val="99"/>
+    <w:semiHidden/>
+    <w:unhideWhenUsed/>
+    <w:tblPr>
+      <w:tblInd w:w="0" w:type="dxa"/>
+      <w:tblCellMar>
+        <w:top w:w="0" w:type="dxa"/>
+        <w:left w:w="108" w:type="dxa"/>
+        <w:bottom w:w="0" w:type="dxa"/>
+        <w:right w:w="108" w:type="dxa"/>
+      </w:tblCellMar>
+    </w:tblPr>
+  </w:style>
+  <w:style w:type="numbering" w:default="1" w:styleId="Sinlista">
+    <w:name w:val="No List"/>
+    <w:uiPriority w:val="99"/>
+    <w:semiHidden/>
+    <w:unhideWhenUsed/>
+  </w:style>
+  <w:style w:type="character" w:styleId="Textodelmarcadordeposicin">
+    <w:name w:val="Placeholder Text"/>
+    <w:basedOn w:val="Fuentedeprrafopredeter"/>
+    <w:uiPriority w:val="99"/>
+    <w:semiHidden/>
+    <w:rsid w:val="00516B5D"/>
+    <w:rPr>
+      <w:color w:val="808080"/>
+    </w:rPr>
+  </w:style>
+</w:styles>
+</file>
+
+<file path=word/glossary/webSettings.xml><?xml version="1.0" encoding="utf-8"?>
+<w:webSettings xmlns:mc="http://schemas.openxmlformats.org/markup-compatibility/2006" xmlns:r="http://schemas.openxmlformats.org/officeDocument/2006/relationships" xmlns:w="http://schemas.openxmlformats.org/wordprocessingml/2006/main" xmlns:w14="http://schemas.microsoft.com/office/word/2010/wordml" xmlns:w15="http://schemas.microsoft.com/office/word/2012/wordml" xmlns:w16se="http://schemas.microsoft.com/office/word/2015/wordml/symex" mc:Ignorable="w14 w15 w16se">
+  <w:optimizeForBrowser/>
+  <w:allowPNG/>
+</w:webSettings>
 </file>
 
 <file path=word/theme/theme1.xml><?xml version="1.0" encoding="utf-8"?>
@@ -9113,7 +10211,7 @@
 </file>
 
 <file path=customXml/itemProps1.xml><?xml version="1.0" encoding="utf-8"?>
-<ds:datastoreItem xmlns:ds="http://schemas.openxmlformats.org/officeDocument/2006/customXml" ds:itemID="{F9EB3B6A-14B5-4260-8B6B-707447AB1B6A}">
+<ds:datastoreItem xmlns:ds="http://schemas.openxmlformats.org/officeDocument/2006/customXml" ds:itemID="{291C672C-3BCF-4A18-8205-F03486483E6F}">
   <ds:schemaRefs>
     <ds:schemaRef ds:uri="http://schemas.openxmlformats.org/officeDocument/2006/bibliography"/>
   </ds:schemaRefs>

</xml_diff>

<commit_message>
mas mas mas doc
</commit_message>
<xml_diff>
--- a/doc/Tomas/PROYECTO FIN DE CARRERA.docx
+++ b/doc/Tomas/PROYECTO FIN DE CARRERA.docx
@@ -1,6 +1,6 @@
 
 <file path=word/document.xml><?xml version="1.0" encoding="utf-8"?>
-<w:document xmlns:wpc="http://schemas.microsoft.com/office/word/2010/wordprocessingCanvas" xmlns:cx="http://schemas.microsoft.com/office/drawing/2014/chartex" xmlns:cx1="http://schemas.microsoft.com/office/drawing/2015/9/8/chartex" xmlns:cx2="http://schemas.microsoft.com/office/drawing/2015/10/21/chartex" xmlns:mc="http://schemas.openxmlformats.org/markup-compatibility/2006" xmlns:o="urn:schemas-microsoft-com:office:office" xmlns:r="http://schemas.openxmlformats.org/officeDocument/2006/relationships" xmlns:m="http://schemas.openxmlformats.org/officeDocument/2006/math" xmlns:v="urn:schemas-microsoft-com:vml" xmlns:wp14="http://schemas.microsoft.com/office/word/2010/wordprocessingDrawing" xmlns:wp="http://schemas.openxmlformats.org/drawingml/2006/wordprocessingDrawing" xmlns:w10="urn:schemas-microsoft-com:office:word" xmlns:w="http://schemas.openxmlformats.org/wordprocessingml/2006/main" xmlns:w14="http://schemas.microsoft.com/office/word/2010/wordml" xmlns:w15="http://schemas.microsoft.com/office/word/2012/wordml" xmlns:w16se="http://schemas.microsoft.com/office/word/2015/wordml/symex" xmlns:wpg="http://schemas.microsoft.com/office/word/2010/wordprocessingGroup" xmlns:wpi="http://schemas.microsoft.com/office/word/2010/wordprocessingInk" xmlns:wne="http://schemas.microsoft.com/office/word/2006/wordml" xmlns:wps="http://schemas.microsoft.com/office/word/2010/wordprocessingShape" mc:Ignorable="w14 w15 w16se wp14">
+<w:document xmlns:wpc="http://schemas.microsoft.com/office/word/2010/wordprocessingCanvas" xmlns:cx="http://schemas.microsoft.com/office/drawing/2014/chartex" xmlns:mc="http://schemas.openxmlformats.org/markup-compatibility/2006" xmlns:o="urn:schemas-microsoft-com:office:office" xmlns:r="http://schemas.openxmlformats.org/officeDocument/2006/relationships" xmlns:m="http://schemas.openxmlformats.org/officeDocument/2006/math" xmlns:v="urn:schemas-microsoft-com:vml" xmlns:wp14="http://schemas.microsoft.com/office/word/2010/wordprocessingDrawing" xmlns:wp="http://schemas.openxmlformats.org/drawingml/2006/wordprocessingDrawing" xmlns:w10="urn:schemas-microsoft-com:office:word" xmlns:w="http://schemas.openxmlformats.org/wordprocessingml/2006/main" xmlns:w14="http://schemas.microsoft.com/office/word/2010/wordml" xmlns:w15="http://schemas.microsoft.com/office/word/2012/wordml" xmlns:w16se="http://schemas.microsoft.com/office/word/2015/wordml/symex" xmlns:wpg="http://schemas.microsoft.com/office/word/2010/wordprocessingGroup" xmlns:wpi="http://schemas.microsoft.com/office/word/2010/wordprocessingInk" xmlns:wne="http://schemas.microsoft.com/office/word/2006/wordml" xmlns:wps="http://schemas.microsoft.com/office/word/2010/wordprocessingShape" mc:Ignorable="w14 w15 w16se wp14">
   <w:body>
     <w:p>
       <w:pPr>
@@ -354,15 +354,7 @@
         <w:t>Madrid, de</w:t>
       </w:r>
       <w:r>
-        <w:t xml:space="preserve">                                </w:t>
-      </w:r>
-      <w:proofErr w:type="spellStart"/>
-      <w:r>
-        <w:t>de</w:t>
-      </w:r>
-      <w:proofErr w:type="spellEnd"/>
-      <w:r>
-        <w:t xml:space="preserve"> 2016</w:t>
+        <w:t xml:space="preserve">                                de 2016</w:t>
       </w:r>
     </w:p>
     <w:p>
@@ -694,23 +686,7 @@
           <w:i/>
           <w:lang w:val="en-US"/>
         </w:rPr>
-        <w:t xml:space="preserve">Heart </w:t>
-      </w:r>
-      <w:proofErr w:type="gramStart"/>
-      <w:r>
-        <w:rPr>
-          <w:i/>
-          <w:lang w:val="en-US"/>
-        </w:rPr>
-        <w:t>To</w:t>
-      </w:r>
-      <w:proofErr w:type="gramEnd"/>
-      <w:r>
-        <w:rPr>
-          <w:i/>
-          <w:lang w:val="en-US"/>
-        </w:rPr>
-        <w:t xml:space="preserve"> Heart</w:t>
+        <w:t>Heart To Heart</w:t>
       </w:r>
     </w:p>
     <w:p>
@@ -1000,7 +976,31 @@
         <w:rPr>
           <w:lang w:val="es-ES_tradnl"/>
         </w:rPr>
-        <w:t>El objetivo principal de ambos proyectos en conjunto es desarrollar e implementar un sistema electrónico portátil que permita acceder a la configuración y registros de un marcapasos simulado utilizando una política de acceso “</w:t>
+        <w:t>El objetivo principal de</w:t>
+      </w:r>
+      <w:r>
+        <w:rPr>
+          <w:lang w:val="es-ES_tradnl"/>
+        </w:rPr>
+        <w:t>l</w:t>
+      </w:r>
+      <w:r>
+        <w:rPr>
+          <w:lang w:val="es-ES_tradnl"/>
+        </w:rPr>
+        <w:t xml:space="preserve"> </w:t>
+      </w:r>
+      <w:r>
+        <w:rPr>
+          <w:lang w:val="es-ES_tradnl"/>
+        </w:rPr>
+        <w:t>proyecto</w:t>
+      </w:r>
+      <w:r>
+        <w:rPr>
+          <w:lang w:val="es-ES_tradnl"/>
+        </w:rPr>
+        <w:t xml:space="preserve"> conjunto es desarrollar e implementar un sistema electrónico portátil que permita acceder a la configuración y registros de un marcapasos simulado utilizando una política de acceso “</w:t>
       </w:r>
       <w:r>
         <w:rPr>
@@ -1638,15 +1638,7 @@
         <w:t>algoritmo</w:t>
       </w:r>
       <w:r>
-        <w:t xml:space="preserve"> de autentificación. Por otro lado, la interfaz de usuario está sujeta a las restricciones típicas de responsividad y </w:t>
-      </w:r>
-      <w:proofErr w:type="gramStart"/>
-      <w:r>
-        <w:t>disponibilidad necesarias</w:t>
-      </w:r>
-      <w:proofErr w:type="gramEnd"/>
-      <w:r>
-        <w:t xml:space="preserve"> para que </w:t>
+        <w:t xml:space="preserve"> de autentificación. Por otro lado, la interfaz de usuario está sujeta a las restricciones típicas de responsividad y disponibilidad necesarias para que </w:t>
       </w:r>
       <w:r>
         <w:t>la experiencia</w:t>
@@ -1781,15 +1773,7 @@
         <w:t>nder</w:t>
       </w:r>
       <w:r>
-        <w:t xml:space="preserve">, y consiste en una variación brusca del nivel de </w:t>
-      </w:r>
-      <w:proofErr w:type="gramStart"/>
-      <w:r>
-        <w:t>continua</w:t>
-      </w:r>
-      <w:proofErr w:type="gramEnd"/>
-      <w:r>
-        <w:t xml:space="preserve"> debido generalmente a malos contactos de los electrodos o a espasmos musculares del paciente. Esta componente de ruido tiene concentrada su energía entre 0 y 1 Hz, con lo que se puede eliminar a través de filtrado.</w:t>
+        <w:t>, y consiste en una variación brusca del nivel de continua debido generalmente a malos contactos de los electrodos o a espasmos musculares del paciente. Esta componente de ruido tiene concentrada su energía entre 0 y 1 Hz, con lo que se puede eliminar a través de filtrado.</w:t>
       </w:r>
     </w:p>
     <w:p>
@@ -2464,6 +2448,9 @@
       <w:r>
         <w:t>, para contextualizar el hecho que se haga referencia a dos prototipos distintos hay que decir que durante la implementación del software del primero de los prototipos se encontraron varios problemas que obligaron a descartar dicho prototipo. Estos problemas fueron causados por el funcionamiento incorrecto del multiplicador hardware y por un incorrecto dimensionamiento de la memoria RAM necesaria para la pila de protocolos (en la sección de implementación se darán más detalles).</w:t>
       </w:r>
+      <w:r>
+        <w:t xml:space="preserve"> Esto hizo que en el diseño del primero de ellos solo se hayan realizado los de tratamiento de la señal cardiaca y el algoritmo de autenticación.</w:t>
+      </w:r>
     </w:p>
     <w:p>
       <w:pPr>
@@ -2793,15 +2780,13 @@
         <w:t xml:space="preserve"> un intérprete de comandos para incrementar la interacción que se tiene con el sistema.</w:t>
       </w:r>
       <w:r>
-        <w:t xml:space="preserve"> </w:t>
-      </w:r>
-      <w:proofErr w:type="spellStart"/>
-      <w:r>
-        <w:t>El</w:t>
-      </w:r>
-      <w:proofErr w:type="spellEnd"/>
-      <w:r>
-        <w:t xml:space="preserve"> envió de comandos al sistema se hará asociando cada zona de la pantalla a cierto comando, de manera que cuando se detecte que dicha zona ha sido pulsada, se enviara el comando asociado al interprete. </w:t>
+        <w:t xml:space="preserve"> El env</w:t>
+      </w:r>
+      <w:r>
+        <w:t>ío</w:t>
+      </w:r>
+      <w:r>
+        <w:t xml:space="preserve"> de comandos al sistema se hará asociando cada zona de la pantalla a cierto comando, de manera que cuando se detecte que dicha zona ha sido pulsada, se enviara el comando asociado al interprete. </w:t>
       </w:r>
     </w:p>
     <w:p>
@@ -3538,6 +3523,14 @@
     </w:p>
     <w:p>
       <w:pPr>
+        <w:spacing w:after="0"/>
+      </w:pPr>
+      <w:r>
+        <w:t>Adicionalmente, se proporciona una plantilla para implementar una máquina de estados finitos que se utilizara para la gestión del menú. Dicha plantilla ha sido diseñada usando patrón de diseño STATE.</w:t>
+      </w:r>
+    </w:p>
+    <w:p>
+      <w:pPr>
         <w:pStyle w:val="Ttulo2"/>
       </w:pPr>
       <w:r>
@@ -3614,14 +3607,11 @@
     </w:p>
     <w:p>
       <w:r>
+        <w:lastRenderedPageBreak/>
         <w:t>Durante el acceso, el simulador de marcapasos entrará en modo escucha para poder ser detectado por el dispositivo de acceso, el cual establecerá una comunicación autenticada mediante un proceso que se detallará más adelante. Una vez el simulador de marcapasos nos haya concedido el acceso</w:t>
       </w:r>
       <w:r>
-        <w:t xml:space="preserve">, el dispositivo ofrece una serie de </w:t>
-      </w:r>
-      <w:r>
-        <w:lastRenderedPageBreak/>
-        <w:t>opciones que simulan la manipulación de parámetros del marcapasos. Finalmente, el dispositivo cierra la conexión enviando un comando que “apaga” el modulo radio del simulador.</w:t>
+        <w:t>, el dispositivo ofrece una serie de opciones que simulan la manipulación de parámetros del marcapasos. Finalmente, el dispositivo cierra la conexión enviando un comando que “apaga” el modulo radio del simulador.</w:t>
       </w:r>
     </w:p>
     <w:p>
@@ -3700,7 +3690,13 @@
         <w:t>proyecto “</w:t>
       </w:r>
       <w:r>
-        <w:t>Diseño e implementación de una plataforma hardware para un sistema de acceso inalámbrico a dispositivos médicos mediante Heart-To-Heart</w:t>
+        <w:t xml:space="preserve">Diseño e implementación de una plataforma hardware para un sistema de acceso inalámbrico a dispositivos médicos mediante </w:t>
+      </w:r>
+      <w:r>
+        <w:t>“</w:t>
+      </w:r>
+      <w:r>
+        <w:t>Heart-To-Heart</w:t>
       </w:r>
       <w:r>
         <w:t>”</w:t>
@@ -3845,6 +3841,7 @@
         <w:pStyle w:val="Ttulo4"/>
       </w:pPr>
       <w:r>
+        <w:lastRenderedPageBreak/>
         <w:t>Adquisición</w:t>
       </w:r>
     </w:p>
@@ -3876,7 +3873,6 @@
     </w:p>
     <w:p>
       <w:r>
-        <w:lastRenderedPageBreak/>
         <w:t xml:space="preserve">Dicha interrupción se encargará </w:t>
       </w:r>
       <w:r>
@@ -4030,7 +4026,11 @@
         <w:t>filtrará</w:t>
       </w:r>
       <w:r>
-        <w:t xml:space="preserve"> las frecuencias entre 0 y 1 Hz, </w:t>
+        <w:t xml:space="preserve"> las </w:t>
+      </w:r>
+      <w:r>
+        <w:lastRenderedPageBreak/>
+        <w:t xml:space="preserve">frecuencias entre 0 y 1 Hz, </w:t>
       </w:r>
       <w:r>
         <w:t xml:space="preserve">será de tipo FIR, dado estos filtros son de fase lineal, </w:t>
@@ -4119,7 +4119,6 @@
         <w:pStyle w:val="Ttulo5"/>
       </w:pPr>
       <w:r>
-        <w:lastRenderedPageBreak/>
         <w:t>Selección</w:t>
       </w:r>
       <w:r>
@@ -4234,6 +4233,7 @@
           <w:noProof/>
           <w:lang w:eastAsia="es-ES"/>
         </w:rPr>
+        <w:lastRenderedPageBreak/>
         <w:drawing>
           <wp:inline distT="0" distB="0" distL="0" distR="0">
             <wp:extent cx="5334000" cy="4000500"/>
@@ -4291,7 +4291,6 @@
           <w:noProof/>
           <w:lang w:eastAsia="es-ES"/>
         </w:rPr>
-        <w:lastRenderedPageBreak/>
         <w:drawing>
           <wp:inline distT="0" distB="0" distL="0" distR="0">
             <wp:extent cx="5334000" cy="4000500"/>
@@ -4345,6 +4344,7 @@
     </w:p>
     <w:p>
       <w:r>
+        <w:lastRenderedPageBreak/>
         <w:t>Como se puede observar, obtenemos la respuesta en amplitud que buscamos, tanto en banda como en rizado, el cual está limitado a 0.1 dB, y una fase perfectamente lineal.  El orden del filtro paso bajo es de 140 y el del diferenciador es de 10, lo cual cumple nuestras restricciones de diseño</w:t>
       </w:r>
     </w:p>
@@ -4380,7 +4380,6 @@
           <w:noProof/>
           <w:lang w:eastAsia="es-ES"/>
         </w:rPr>
-        <w:lastRenderedPageBreak/>
         <w:drawing>
           <wp:inline distT="0" distB="0" distL="0" distR="0">
             <wp:extent cx="5400040" cy="2181860"/>
@@ -4440,7 +4439,7 @@
     </w:p>
     <w:p>
       <w:pPr>
-        <w:pStyle w:val="Ttulo3"/>
+        <w:pStyle w:val="Ttulo4"/>
       </w:pPr>
       <w:r>
         <w:t>Algoritmo de d</w:t>
@@ -4509,6 +4508,7 @@
     </w:p>
     <w:p>
       <w:r>
+        <w:lastRenderedPageBreak/>
         <w:t xml:space="preserve">El primero de los umbrales se conoce como umbral alto y su objetivo es el de </w:t>
       </w:r>
       <w:r>
@@ -4573,7 +4573,6 @@
     </w:p>
     <w:p>
       <w:r>
-        <w:lastRenderedPageBreak/>
         <w:t xml:space="preserve">El </w:t>
       </w:r>
       <w:r>
@@ -4812,6 +4811,7 @@
         <w:jc w:val="both"/>
       </w:pPr>
       <w:r>
+        <w:lastRenderedPageBreak/>
         <w:t xml:space="preserve">En la siguiente figura, se presenta de forma </w:t>
       </w:r>
       <w:r>
@@ -4893,19 +4893,15 @@
       <w:r>
         <w:t xml:space="preserve">la distancia temporal en </w:t>
       </w:r>
-      <w:proofErr w:type="spellStart"/>
-      <w:r>
-        <w:t>numero</w:t>
-      </w:r>
-      <w:proofErr w:type="spellEnd"/>
+      <w:r>
+        <w:t>número</w:t>
+      </w:r>
       <w:r>
         <w:t xml:space="preserve"> de muestras para que pueda ser utilizado por el </w:t>
       </w:r>
-      <w:proofErr w:type="spellStart"/>
-      <w:r>
-        <w:t>modulo</w:t>
-      </w:r>
-      <w:proofErr w:type="spellEnd"/>
+      <w:r>
+        <w:t>módulo</w:t>
+      </w:r>
       <w:r>
         <w:t xml:space="preserve"> de autenticación y se genere la clave a partir de esta distancia temporal.</w:t>
       </w:r>
@@ -4920,7 +4916,6 @@
         <w:pStyle w:val="Ttulo3"/>
       </w:pPr>
       <w:r>
-        <w:lastRenderedPageBreak/>
         <w:t>Algoritmo de autenticación</w:t>
       </w:r>
     </w:p>
@@ -5011,11 +5006,7 @@
         <w:t>test de hipótesis</w:t>
       </w:r>
       <w:r>
-        <w:t xml:space="preserve"> cuya hipótesis. Este test se realiza aplicando el lema de </w:t>
-      </w:r>
-      <w:proofErr w:type="spellStart"/>
-      <w:r>
-        <w:t>Neym</w:t>
+        <w:t xml:space="preserve"> cuya hipótesis. Este test se realiza aplicando el lema de Neym</w:t>
       </w:r>
       <w:r>
         <w:t>an-Parso</w:t>
@@ -5023,7 +5014,6 @@
       <w:r>
         <w:t>n</w:t>
       </w:r>
-      <w:proofErr w:type="spellEnd"/>
       <w:r>
         <w:t xml:space="preserve">, que establece </w:t>
       </w:r>
@@ -5046,6 +5036,7 @@
           <w:rPr>
             <w:rFonts w:ascii="Cambria Math" w:hAnsi="Cambria Math"/>
           </w:rPr>
+          <w:lastRenderedPageBreak/>
           <m:t>log</m:t>
         </m:r>
         <m:d>
@@ -5131,11 +5122,9 @@
       <w:r>
         <w:t xml:space="preserve">se calcula como un XOR entre ambas claves. </w:t>
       </w:r>
-      <w:proofErr w:type="gramStart"/>
-      <w:r>
-        <w:t>P(</w:t>
-      </w:r>
-      <w:proofErr w:type="gramEnd"/>
+      <w:r>
+        <w:t>P (</w:t>
+      </w:r>
       <w:r>
         <w:t xml:space="preserve">∙) representa la probabilidad de que un impostor genere la clave que dé como resultado el vector </w:t>
       </w:r>
@@ -5152,7 +5141,13 @@
         <w:t xml:space="preserve"> </w:t>
       </w:r>
       <w:r>
-        <w:t xml:space="preserve">y Q(∙) la probabilidad de que un intento de acceso legitimo genere la clave que dé como resultado el vector </w:t>
+        <w:t xml:space="preserve">y </w:t>
+      </w:r>
+      <w:r>
+        <w:t>Q (</w:t>
+      </w:r>
+      <w:r>
+        <w:t xml:space="preserve">∙) la probabilidad de que un intento de acceso legitimo genere la clave que dé como resultado el vector </w:t>
       </w:r>
       <w:r>
         <w:rPr>
@@ -5597,21 +5592,7 @@
         <w:rPr>
           <w:rFonts w:eastAsiaTheme="minorEastAsia"/>
         </w:rPr>
-        <w:t xml:space="preserve">y están definidas tanto para impostor como para acceso legítimo. Con estos valores, </w:t>
-      </w:r>
-      <w:proofErr w:type="spellStart"/>
-      <w:r>
-        <w:rPr>
-          <w:rFonts w:eastAsiaTheme="minorEastAsia"/>
-        </w:rPr>
-        <w:t>precalculamos</w:t>
-      </w:r>
-      <w:proofErr w:type="spellEnd"/>
-      <w:r>
-        <w:rPr>
-          <w:rFonts w:eastAsiaTheme="minorEastAsia"/>
-        </w:rPr>
-        <w:t xml:space="preserve"> el valor de </w:t>
+        <w:t xml:space="preserve">y están definidas tanto para impostor como para acceso legítimo. Con estos valores, precalculamos el valor de </w:t>
       </w:r>
       <m:oMath>
         <m:func>
@@ -5825,80 +5806,56 @@
         <w:rPr>
           <w:rFonts w:eastAsiaTheme="minorEastAsia"/>
         </w:rPr>
-        <w:t xml:space="preserve">, de manera que el </w:t>
-      </w:r>
-      <w:proofErr w:type="spellStart"/>
+        <w:t>, de manera que el</w:t>
+      </w:r>
       <w:r>
         <w:rPr>
           <w:rFonts w:eastAsiaTheme="minorEastAsia"/>
         </w:rPr>
-        <w:t>el</w:t>
-      </w:r>
-      <w:proofErr w:type="spellEnd"/>
-      <w:r>
+        <w:t xml:space="preserve"> proceso de validación se reduce a ocho sumas y una resta, lo cual es muy positivo para nuestras restricciones de tiempo real. </w:t>
+      </w:r>
+    </w:p>
+    <w:p>
+      <w:pPr>
         <w:rPr>
           <w:rFonts w:eastAsiaTheme="minorEastAsia"/>
         </w:rPr>
-        <w:t xml:space="preserve"> proceso de validación se reduce a ocho sumas y una resta, lo cual es muy positivo para nuestras restricciones de tiempo real. </w:t>
-      </w:r>
-    </w:p>
-    <w:p>
-      <w:pPr>
+      </w:pPr>
+      <w:r>
         <w:rPr>
           <w:rFonts w:eastAsiaTheme="minorEastAsia"/>
         </w:rPr>
-      </w:pPr>
+        <w:t xml:space="preserve">Para el </w:t>
+      </w:r>
       <w:r>
         <w:rPr>
           <w:rFonts w:eastAsiaTheme="minorEastAsia"/>
         </w:rPr>
-        <w:t xml:space="preserve">Para el </w:t>
-      </w:r>
-      <w:proofErr w:type="spellStart"/>
+        <w:t>cálculo</w:t>
+      </w:r>
       <w:r>
         <w:rPr>
           <w:rFonts w:eastAsiaTheme="minorEastAsia"/>
         </w:rPr>
-        <w:t>calculo</w:t>
-      </w:r>
-      <w:proofErr w:type="spellEnd"/>
+        <w:t xml:space="preserve"> del umbral que se usa en esta comprobación se utiliza un algoritmo que se describe en la bibliografía como “de fuerza bruta”.</w:t>
+      </w:r>
       <w:r>
         <w:rPr>
           <w:rFonts w:eastAsiaTheme="minorEastAsia"/>
         </w:rPr>
-        <w:t xml:space="preserve"> del umbral que se usa en esta comprobación se utiliza un algoritmo que se describe en la bibliografía como “de fuerza bruta”.</w:t>
+        <w:t xml:space="preserve"> Dicha computación se realiza </w:t>
       </w:r>
       <w:r>
         <w:rPr>
           <w:rFonts w:eastAsiaTheme="minorEastAsia"/>
         </w:rPr>
-        <w:t xml:space="preserve"> Dicha computación se realiza </w:t>
+        <w:t>construyendo una tabla cuyas filas sean l</w:t>
       </w:r>
       <w:r>
         <w:rPr>
           <w:rFonts w:eastAsiaTheme="minorEastAsia"/>
         </w:rPr>
-        <w:t>construyendo una tabla cuyas filas sean l</w:t>
-      </w:r>
-      <w:r>
-        <w:rPr>
-          <w:rFonts w:eastAsiaTheme="minorEastAsia"/>
-        </w:rPr>
-        <w:t xml:space="preserve">a </w:t>
-      </w:r>
-      <w:proofErr w:type="spellStart"/>
-      <w:r>
-        <w:rPr>
-          <w:rFonts w:eastAsiaTheme="minorEastAsia"/>
-        </w:rPr>
-        <w:t>tupla</w:t>
-      </w:r>
-      <w:proofErr w:type="spellEnd"/>
-      <w:r>
-        <w:rPr>
-          <w:rFonts w:eastAsiaTheme="minorEastAsia"/>
-        </w:rPr>
-        <w:t xml:space="preserve"> </w:t>
+        <w:t xml:space="preserve">a tupla </w:t>
       </w:r>
       <w:r>
         <w:rPr>
@@ -6175,14 +6132,7 @@
         <w:rPr>
           <w:rFonts w:eastAsiaTheme="minorEastAsia"/>
         </w:rPr>
-        <w:t xml:space="preserve"> en </w:t>
-      </w:r>
-      <w:r>
-        <w:rPr>
-          <w:rFonts w:eastAsiaTheme="minorEastAsia"/>
-        </w:rPr>
-        <w:lastRenderedPageBreak/>
-        <w:t xml:space="preserve">la fila m, de manera que </w:t>
+        <w:t xml:space="preserve"> en la fila m, de manera que </w:t>
       </w:r>
       <m:oMath>
         <m:nary>
@@ -6277,11 +6227,9 @@
           <w:numId w:val="23"/>
         </w:numPr>
       </w:pPr>
-      <w:proofErr w:type="spellStart"/>
-      <w:r>
-        <w:t>Generacion</w:t>
-      </w:r>
-      <w:proofErr w:type="spellEnd"/>
+      <w:r>
+        <w:t>Generación</w:t>
+      </w:r>
       <w:r>
         <w:t xml:space="preserve"> de clave de validación: Se encarga de concatenar los últimos cuatro bits n lecturas de ritmo cardiaco en una clave de 4*n bits.</w:t>
       </w:r>
@@ -6294,11 +6242,9 @@
           <w:numId w:val="23"/>
         </w:numPr>
       </w:pPr>
-      <w:proofErr w:type="spellStart"/>
-      <w:r>
-        <w:t>Validacion</w:t>
-      </w:r>
-      <w:proofErr w:type="spellEnd"/>
+      <w:r>
+        <w:t>Validación</w:t>
+      </w:r>
       <w:r>
         <w:t xml:space="preserve"> de contraseña: Verifica que la clave recibida es legitima realizando un contraste de hipótesis.</w:t>
       </w:r>
@@ -6314,296 +6260,88 @@
       <w:r>
         <w:t xml:space="preserve">Calculo de umbral de validación: Computa el umbral utilizado en el contraste de </w:t>
       </w:r>
-      <w:proofErr w:type="spellStart"/>
-      <w:r>
-        <w:t>hipostesis</w:t>
-      </w:r>
-      <w:proofErr w:type="spellEnd"/>
-      <w:r>
-        <w:t xml:space="preserve"> mediante un método de fuerza bruta. Dicha computación no se realiza en tiempo de ejecución, sino que es un parámetro fijo </w:t>
-      </w:r>
-      <w:proofErr w:type="spellStart"/>
-      <w:r>
-        <w:t>precalculado</w:t>
-      </w:r>
-      <w:proofErr w:type="spellEnd"/>
-      <w:r>
-        <w:t>.</w:t>
-      </w:r>
-    </w:p>
-    <w:p>
-      <w:r>
-        <w:t>Los</w:t>
-      </w:r>
-      <w:r>
-        <w:t xml:space="preserve"> detalles sobre la caracterización estadística</w:t>
-      </w:r>
-      <w:r>
-        <w:t xml:space="preserve"> de la </w:t>
-      </w:r>
-      <w:proofErr w:type="spellStart"/>
-      <w:r>
-        <w:t>informacion</w:t>
-      </w:r>
-      <w:proofErr w:type="spellEnd"/>
-      <w:r>
-        <w:t xml:space="preserve"> utilizada en los cálculo</w:t>
-      </w:r>
-      <w:r>
-        <w:t xml:space="preserve">s de este </w:t>
-      </w:r>
-      <w:proofErr w:type="spellStart"/>
-      <w:r>
-        <w:t>submodulo</w:t>
-      </w:r>
-      <w:proofErr w:type="spellEnd"/>
-      <w:r>
-        <w:t xml:space="preserve"> se encuentra en la referencia [1].</w:t>
-      </w:r>
-      <w:bookmarkStart w:id="0" w:name="_GoBack"/>
-      <w:bookmarkEnd w:id="0"/>
+      <w:r>
+        <w:t>hipótesis</w:t>
+      </w:r>
+      <w:r>
+        <w:t xml:space="preserve"> mediante un método de fuerza bruta. Dicha computación no se realiza en tiempo de ejecución, sino que es un parámetro fijo precalculado.</w:t>
+      </w:r>
+    </w:p>
+    <w:p>
+      <w:r>
+        <w:t>Los detalles sobre la caracterización estadística de la información utilizada en los cálculos de este submodulo se encuentran</w:t>
+      </w:r>
+      <w:r>
+        <w:t xml:space="preserve"> en la referencia [1]. </w:t>
+      </w:r>
+    </w:p>
+    <w:p/>
+    <w:p>
+      <w:pPr>
+        <w:pStyle w:val="Ttulo2"/>
+      </w:pPr>
+      <w:r>
+        <w:lastRenderedPageBreak/>
+        <w:t>Arquitectura Software</w:t>
+      </w:r>
       <w:r>
         <w:t xml:space="preserve"> </w:t>
       </w:r>
-    </w:p>
-    <w:p>
-      <w:pPr>
-        <w:pStyle w:val="Ttulo3"/>
-      </w:pPr>
-      <w:r>
-        <w:t>Comunicación inalámbrica</w:t>
-      </w:r>
-    </w:p>
-    <w:p>
-      <w:r>
-        <w:t xml:space="preserve">Este </w:t>
-      </w:r>
-      <w:proofErr w:type="spellStart"/>
-      <w:r>
-        <w:t>modulo</w:t>
-      </w:r>
-      <w:proofErr w:type="spellEnd"/>
-      <w:r>
-        <w:t xml:space="preserve"> es el encargado de la gestión de comunicación inalámbrica. El diseño de este </w:t>
-      </w:r>
-      <w:proofErr w:type="spellStart"/>
-      <w:r>
-        <w:t>modulo</w:t>
-      </w:r>
-      <w:proofErr w:type="spellEnd"/>
-      <w:r>
-        <w:t xml:space="preserve"> comenzara con una descripción de la pila de protocolos utilizada, poniendo es</w:t>
-      </w:r>
-      <w:r>
-        <w:t xml:space="preserve">pecial cuidado a aquello que afecte al cumplimiento de los requisitos que definimos previamente. </w:t>
-      </w:r>
-      <w:proofErr w:type="spellStart"/>
-      <w:r>
-        <w:t>Despues</w:t>
-      </w:r>
-      <w:proofErr w:type="spellEnd"/>
-      <w:r>
-        <w:t xml:space="preserve"> de esto, se discutirán las opciones que de las que se dispone para la red de comunicaciones, </w:t>
-      </w:r>
-      <w:proofErr w:type="spellStart"/>
-      <w:r>
-        <w:t>asi</w:t>
-      </w:r>
-      <w:proofErr w:type="spellEnd"/>
-      <w:r>
-        <w:t xml:space="preserve"> como que medidas de seguridad se utilizaran para proteger el canal físico ante intentos de interceptar la comunicación.</w:t>
-      </w:r>
-    </w:p>
-    <w:p>
-      <w:pPr>
-        <w:pStyle w:val="Ttulo4"/>
-      </w:pPr>
-      <w:r>
-        <w:t>Pila de protocolos</w:t>
-      </w:r>
-    </w:p>
-    <w:p>
-      <w:r>
-        <w:t xml:space="preserve">Como ya se ha dicho en el análisis del hardware, la tecnología para la comunicación es </w:t>
-      </w:r>
-      <w:r>
-        <w:t>BT ® clásico</w:t>
-      </w:r>
-      <w:r>
-        <w:t xml:space="preserve">, en concreto la versión 4.1, </w:t>
-      </w:r>
-      <w:r>
-        <w:t>para el cual</w:t>
-      </w:r>
-      <w:r>
-        <w:t xml:space="preserve"> Texas Instruments ofrece una pila </w:t>
-      </w:r>
-      <w:r>
-        <w:t xml:space="preserve">de protocolos para bluetooth (Bluetopia). </w:t>
-      </w:r>
-      <w:r>
-        <w:t xml:space="preserve"> Dicha pil</w:t>
-      </w:r>
-      <w:r>
-        <w:t>a dispone de implementaciones tanto para</w:t>
-      </w:r>
-      <w:r>
-        <w:t xml:space="preserve"> </w:t>
-      </w:r>
-      <w:proofErr w:type="spellStart"/>
-      <w:r>
-        <w:t>modulos</w:t>
-      </w:r>
-      <w:proofErr w:type="spellEnd"/>
-      <w:r>
-        <w:t xml:space="preserve"> de evaluación que comercializa Texas </w:t>
-      </w:r>
-      <w:proofErr w:type="spellStart"/>
-      <w:r>
-        <w:t>Instuments</w:t>
-      </w:r>
-      <w:proofErr w:type="spellEnd"/>
-      <w:r>
-        <w:t xml:space="preserve"> y </w:t>
-      </w:r>
-      <w:r>
-        <w:t xml:space="preserve">como para </w:t>
-      </w:r>
-      <w:r>
-        <w:t>familias enteras de microcontroladores</w:t>
-      </w:r>
-      <w:r>
-        <w:t xml:space="preserve"> entre las que se incluye los MSP430, que es nuestro caso. </w:t>
-      </w:r>
-    </w:p>
-    <w:p>
-      <w:pPr>
-        <w:pStyle w:val="Ttulo4"/>
-      </w:pPr>
-      <w:r>
-        <w:t>Gestión</w:t>
-      </w:r>
-      <w:r>
-        <w:t xml:space="preserve"> de la red por el master</w:t>
-      </w:r>
-    </w:p>
-    <w:p>
-      <w:pPr>
-        <w:pStyle w:val="Ttulo4"/>
-      </w:pPr>
-      <w:r>
-        <w:t>Conexión</w:t>
-      </w:r>
-      <w:r>
-        <w:t xml:space="preserve"> segura</w:t>
-      </w:r>
-    </w:p>
-    <w:p/>
-    <w:p>
-      <w:pPr>
-        <w:pStyle w:val="Ttulo3"/>
-      </w:pPr>
-      <w:r>
-        <w:t>Interfaz de usuario</w:t>
-      </w:r>
-    </w:p>
-    <w:p>
-      <w:pPr>
-        <w:pStyle w:val="Ttulo4"/>
-      </w:pPr>
-      <w:r>
-        <w:t>Visualización</w:t>
-      </w:r>
-      <w:r>
-        <w:t xml:space="preserve"> de la señal ECG</w:t>
-      </w:r>
-    </w:p>
-    <w:p>
-      <w:pPr>
-        <w:pStyle w:val="Ttulo4"/>
-      </w:pPr>
-      <w:r>
-        <w:t xml:space="preserve">Inicio de </w:t>
-      </w:r>
-      <w:r>
-        <w:t>comunicación</w:t>
-      </w:r>
-      <w:r>
-        <w:t xml:space="preserve"> con un IMD</w:t>
-      </w:r>
-    </w:p>
-    <w:p/>
-    <w:p>
-      <w:pPr>
-        <w:pStyle w:val="Ttulo3"/>
-      </w:pPr>
-      <w:r>
-        <w:lastRenderedPageBreak/>
-        <w:t>Módulo</w:t>
-      </w:r>
-      <w:r>
-        <w:t xml:space="preserve"> de </w:t>
-      </w:r>
-      <w:r>
-        <w:t>gestión</w:t>
-      </w:r>
-      <w:r>
-        <w:t xml:space="preserve"> de consumo</w:t>
-      </w:r>
-    </w:p>
-    <w:p>
-      <w:pPr>
-        <w:pStyle w:val="Ttulo4"/>
-      </w:pPr>
-      <w:r>
-        <w:t>Apagado por software</w:t>
-      </w:r>
-    </w:p>
-    <w:p>
-      <w:pPr>
-        <w:pStyle w:val="Ttulo4"/>
-      </w:pPr>
-      <w:r>
-        <w:t>Control de consumo de la pantalla</w:t>
-      </w:r>
-    </w:p>
-    <w:p>
-      <w:pPr>
-        <w:pStyle w:val="Ttulo4"/>
-      </w:pPr>
-      <w:r>
-        <w:t xml:space="preserve">Apagado de elementos hardware </w:t>
-      </w:r>
-    </w:p>
-    <w:p>
-      <w:pPr>
-        <w:pStyle w:val="Ttulo4"/>
-      </w:pPr>
-      <w:r>
-        <w:t>Gestión</w:t>
-      </w:r>
-      <w:r>
-        <w:t xml:space="preserve"> de consumo en RF</w:t>
-      </w:r>
-    </w:p>
-    <w:p/>
-    <w:p>
-      <w:pPr>
-        <w:pStyle w:val="Ttulo2"/>
-      </w:pPr>
-      <w:r>
-        <w:t>Arquitectura Software</w:t>
-      </w:r>
-      <w:r>
-        <w:t xml:space="preserve"> </w:t>
-      </w:r>
       <w:r>
         <w:t>del segundo prototipo</w:t>
       </w:r>
     </w:p>
     <w:p>
       <w:r>
-        <w:t>El software se divide en una serie de niveles en los que podemos distinguir:</w:t>
+        <w:t xml:space="preserve">La arquitectura de este segundo prototipo es muy similar a la del primer prototipo, pero en este caso se disponía de la capacidad suficiente como para incluir un sistema operativo </w:t>
+      </w:r>
+      <w:r>
+        <w:t>que simplificase la tarea de</w:t>
+      </w:r>
+      <w:r>
+        <w:t xml:space="preserve"> garantizar que se cumplían los requisitos de tiempo real que se definieron al principio.</w:t>
+      </w:r>
+    </w:p>
+    <w:p>
+      <w:r>
+        <w:t xml:space="preserve">El sistema operativo elegido fue el FREERTOS y los motivos por los que fue elegidos fueron dos </w:t>
+      </w:r>
+      <w:r>
+        <w:t>fundamentalmente</w:t>
+      </w:r>
+      <w:r>
+        <w:t xml:space="preserve">. El primero de ellos fue el hecho de que en la herramienta utiliza para generar la HAL </w:t>
+      </w:r>
+      <w:r>
+        <w:t>(STM</w:t>
+      </w:r>
+      <w:r>
+        <w:t xml:space="preserve">32Cubemx) se podían generar todos los archivos necesarios para usar dicho sistema operativo, con lo que se evitaban los posibles problemas de importar todos los archivos y configuraciones manualmente. El segundo fue que la pila de protocolos seleccionada, la cual se detallara </w:t>
+      </w:r>
+      <w:r>
+        <w:t>más</w:t>
+      </w:r>
+      <w:r>
+        <w:t xml:space="preserve"> adelante, </w:t>
+      </w:r>
+      <w:r>
+        <w:t>tenía</w:t>
+      </w:r>
+      <w:r>
+        <w:t xml:space="preserve"> soporte para este sistema operat</w:t>
+      </w:r>
+      <w:r>
+        <w:t xml:space="preserve">ivo y de nuevo usar este sistema operativo nos evitaba el tiempo de desarrollo que supondría adaptarlo a otro sistema operativo. </w:t>
+      </w:r>
+    </w:p>
+    <w:p>
+      <w:r>
+        <w:t>Visto esto, la nueva arquitectura se muestra en la siguiente figura:</w:t>
+      </w:r>
+    </w:p>
+    <w:p>
+      <w:r>
+        <w:t>(Figura tope molona 2)</w:t>
       </w:r>
     </w:p>
     <w:p>
@@ -6615,25 +6353,31 @@
         </w:numPr>
       </w:pPr>
       <w:r>
-        <w:t>Hardware Abstraction Layer (</w:t>
-      </w:r>
-      <w:r>
-        <w:t>HAL</w:t>
-      </w:r>
-      <w:r>
-        <w:t>): Implementada en el proyecto DER SAMUE, consiste en una serie de librerías que permiten la</w:t>
+        <w:rPr>
+          <w:i/>
+        </w:rPr>
+        <w:t>Hardware Abstraction Layer</w:t>
+      </w:r>
+      <w:r>
+        <w:t xml:space="preserve"> (HAL): Implementada en el proyecto “</w:t>
+      </w:r>
+      <w:r>
+        <w:t xml:space="preserve">Diseño e implementación de una plataforma hardware para un sistema de acceso inalámbrico a dispositivos médicos mediante </w:t>
+      </w:r>
+      <w:r>
+        <w:t>“</w:t>
+      </w:r>
+      <w:r>
+        <w:t>Heart-To-Heart</w:t>
+      </w:r>
+      <w:r>
+        <w:t>”, consiste en una serie de archivos .c que permiten la</w:t>
       </w:r>
       <w:r>
         <w:t xml:space="preserve"> </w:t>
       </w:r>
       <w:r>
-        <w:t>configuración y gestión de los periféricos del microcontr</w:t>
-      </w:r>
-      <w:r>
-        <w:t>ol</w:t>
-      </w:r>
-      <w:r>
-        <w:t>ador, así como la configuración inicial del propio microcontrolador.</w:t>
+        <w:t>configuración y gestión de los periféricos del microcontrolador, así como la configuración inicial del propio microcontrolador.</w:t>
       </w:r>
     </w:p>
     <w:p>
@@ -6645,13 +6389,7 @@
         </w:numPr>
       </w:pPr>
       <w:r>
-        <w:t xml:space="preserve">Drivers: Son los módulos software que permiten configurar y utilizar los distintos módulos hardware, como puede ser el </w:t>
-      </w:r>
-      <w:r>
-        <w:t>AFE</w:t>
-      </w:r>
-      <w:r>
-        <w:t xml:space="preserve">, la pantalla o el medidor de batería. </w:t>
+        <w:t>Drivers: Son los módulos software expanden la funcionalidad de comunicación con los módulos hardware que se nos proporciona en la HAL. Esta ampliación será más detallada a continuación, pero consiste sobretodo en el tratamiento de los datos recibidos por parte de los periféricos que los que recibidos datos y el encapsulamiento de algunas instrucciones para una tarea concreta, como puede ser el pintar una línea en el LCD</w:t>
       </w:r>
     </w:p>
     <w:p>
@@ -6666,7 +6404,22 @@
         <w:t>Middleware</w:t>
       </w:r>
       <w:r>
-        <w:t>: Este módulo consiste en un sistema operativo de tiempo real(FreeRTOS) que se encarga de sincronizar los distintos módulos software.</w:t>
+        <w:t>: Este módulo consiste en un sistema operativo de tiempo real(FreeRTOS</w:t>
+      </w:r>
+      <w:r>
+        <w:t xml:space="preserve">) que permite la definición de tareas con espacio de memoria aislado, </w:t>
+      </w:r>
+      <w:r>
+        <w:t>así</w:t>
+      </w:r>
+      <w:r>
+        <w:t xml:space="preserve"> como elementos de sincronización y </w:t>
+      </w:r>
+      <w:r>
+        <w:t>envío</w:t>
+      </w:r>
+      <w:r>
+        <w:t xml:space="preserve"> de datos entre dichas tareas.</w:t>
       </w:r>
     </w:p>
     <w:p>
@@ -6678,7 +6431,13 @@
         </w:numPr>
       </w:pPr>
       <w:r>
-        <w:t xml:space="preserve">Aplicación:  </w:t>
+        <w:t xml:space="preserve">Aplicación:  Esta capa se encarga de controlar las funciones de más alto nivel, como son el algoritmo de detección de </w:t>
+      </w:r>
+      <w:r>
+        <w:t>ritm</w:t>
+      </w:r>
+      <w:r>
+        <w:t>o cardiaco, la interfaz de usuario, la inicialización de la pila de protocolos, etc.</w:t>
       </w:r>
     </w:p>
     <w:p>
@@ -6690,16 +6449,28 @@
       </w:r>
     </w:p>
     <w:p>
+      <w:r>
+        <w:t xml:space="preserve">En el diseño de esta parte se reutilizó íntegramente el </w:t>
+      </w:r>
+      <w:r>
+        <w:t xml:space="preserve">trabajo hecho para el primer prototipo. </w:t>
+      </w:r>
+      <w:r>
+        <w:t xml:space="preserve"> </w:t>
+      </w:r>
+    </w:p>
+    <w:p>
       <w:pPr>
         <w:pStyle w:val="Ttulo3"/>
       </w:pPr>
       <w:r>
-        <w:t>Adquisición y tratamiento de la señal</w:t>
-      </w:r>
-    </w:p>
-    <w:p>
-      <w:r>
-        <w:t xml:space="preserve">En diseño de este módulo software </w:t>
+        <w:lastRenderedPageBreak/>
+        <w:t>Comunicación inalámbrica</w:t>
+      </w:r>
+    </w:p>
+    <w:p>
+      <w:r>
+        <w:t>Este módulo es el encargado de la gestión de comunicación inalámbrica. El diseño de este módulo comenzara con una descripción de la pila de protocolos utilizada, poniendo especial cuidado a aquello que afecte al cumplimiento de los requisitos que definimos previamente. Después de esto, se discutirán las opciones que de las que se dispone para la red de comunicaciones, así como que medidas de seguridad se utilizaran para proteger el canal físico ante intentos de interceptar la comunicación.</w:t>
       </w:r>
     </w:p>
     <w:p>
@@ -6707,15 +6478,335 @@
         <w:pStyle w:val="Ttulo4"/>
       </w:pPr>
       <w:r>
-        <w:t>Filtrado digital</w:t>
-      </w:r>
-    </w:p>
-    <w:p>
-      <w:pPr>
-        <w:pStyle w:val="Ttulo5"/>
-      </w:pPr>
-      <w:r>
-        <w:t>Selección del tipo de filtros</w:t>
+        <w:t>Pila de protocolos</w:t>
+      </w:r>
+    </w:p>
+    <w:p>
+      <w:r>
+        <w:t xml:space="preserve">Como ya se ha dicho en el análisis del hardware, la tecnología para la comunicación es BT ® clásico, en concreto la versión 4.1, para el cual Texas Instruments ofrece una pila de protocolos para bluetooth (Bluetopia).  Dicha pila dispone de implementaciones tanto para módulos de evaluación que comercializa Texas Instuments y como para familias enteras de microcontroladores entre las que se incluye los MSP430, que es nuestro caso. </w:t>
+      </w:r>
+    </w:p>
+    <w:p>
+      <w:r>
+        <w:t xml:space="preserve">Esta pila está organizada en una serie de submodulos autocontenidos y de funcionamiento es completamente autónomo, esto es, que se relacionan entre ellos solamente en términos de entrada/salida y cada uno reserva su propia memoria para datos. Este diseño conlleva una potencial duplicidad de memoria y por lo tanto un mayor uso de RAM, lo cual puede ser un inconveniente importante a la hora de seleccionarla como opción para gestionar la comunicación inalámbrica. Sin embargo, se ha optado por esta opción dado que el circuito integrado que se utiliza es también de Texas Intrument (CC2560) y por lo tanto la pila está diseñada y probada para este chip, con lo que se evita que pueda surgir problemas relacionados con incompatibilidades del chip con otra pila. </w:t>
+      </w:r>
+    </w:p>
+    <w:p>
+      <w:r>
+        <w:t>La estructura de la pila es la siguiente:</w:t>
+      </w:r>
+    </w:p>
+    <w:p>
+      <w:r>
+        <w:rPr>
+          <w:noProof/>
+          <w:lang w:eastAsia="es-ES"/>
+        </w:rPr>
+        <w:lastRenderedPageBreak/>
+        <w:drawing>
+          <wp:inline distT="0" distB="0" distL="0" distR="0" wp14:anchorId="2FCF50B4" wp14:editId="3F57D3A5">
+            <wp:extent cx="5400040" cy="3878580"/>
+            <wp:effectExtent l="0" t="0" r="0" b="7620"/>
+            <wp:docPr id="3" name="Imagen 3"/>
+            <wp:cNvGraphicFramePr>
+              <a:graphicFrameLocks xmlns:a="http://schemas.openxmlformats.org/drawingml/2006/main" noChangeAspect="1"/>
+            </wp:cNvGraphicFramePr>
+            <a:graphic xmlns:a="http://schemas.openxmlformats.org/drawingml/2006/main">
+              <a:graphicData uri="http://schemas.openxmlformats.org/drawingml/2006/picture">
+                <pic:pic xmlns:pic="http://schemas.openxmlformats.org/drawingml/2006/picture">
+                  <pic:nvPicPr>
+                    <pic:cNvPr id="3" name="bluetopia.png"/>
+                    <pic:cNvPicPr/>
+                  </pic:nvPicPr>
+                  <pic:blipFill>
+                    <a:blip r:embed="rId13">
+                      <a:extLst>
+                        <a:ext uri="{28A0092B-C50C-407E-A947-70E740481C1C}">
+                          <a14:useLocalDpi xmlns:a14="http://schemas.microsoft.com/office/drawing/2010/main" val="0"/>
+                        </a:ext>
+                      </a:extLst>
+                    </a:blip>
+                    <a:stretch>
+                      <a:fillRect/>
+                    </a:stretch>
+                  </pic:blipFill>
+                  <pic:spPr>
+                    <a:xfrm>
+                      <a:off x="0" y="0"/>
+                      <a:ext cx="5400040" cy="3878580"/>
+                    </a:xfrm>
+                    <a:prstGeom prst="rect">
+                      <a:avLst/>
+                    </a:prstGeom>
+                  </pic:spPr>
+                </pic:pic>
+              </a:graphicData>
+            </a:graphic>
+          </wp:inline>
+        </w:drawing>
+      </w:r>
+    </w:p>
+    <w:p>
+      <w:r>
+        <w:t>Como se puede observar, la pila hace usos de diversos protocolos de bluetooth para su funcionamiento y para cada uno de ellos ofrece una API que permite su manejo y configuración. Dado que la definición de cada protocolo está en la especificación de bluetooth y no es el objetivo de nuestro proyecto un estudio tan profundo del mismo, lo que hemos hecho ha sido un estudio funcional de cada uno de ellos. Este es el resumen de cada uno de ellos:</w:t>
+      </w:r>
+    </w:p>
+    <w:p>
+      <w:pPr>
+        <w:pStyle w:val="Prrafodelista"/>
+        <w:numPr>
+          <w:ilvl w:val="0"/>
+          <w:numId w:val="25"/>
+        </w:numPr>
+        <w:rPr>
+          <w:i/>
+        </w:rPr>
+      </w:pPr>
+      <w:r>
+        <w:rPr>
+          <w:i/>
+        </w:rPr>
+        <w:t>Bluetooth Stack Controller</w:t>
+      </w:r>
+      <w:r>
+        <w:t>:</w:t>
+      </w:r>
+      <w:r>
+        <w:rPr>
+          <w:i/>
+        </w:rPr>
+        <w:t xml:space="preserve"> </w:t>
+      </w:r>
+      <w:r>
+        <w:t>Este módulo se ofrece una interfaz para la monitorización de los distintos módulos y encapsula ciertas funcionalidades, como el de inicialización de la pila. A pesar de que no está incluido en la especificación de bluetooth, bluetopia lo proporciona con el objetivo de simplificar el uso de la pila y ofrecer facilidades a la depuración del código.</w:t>
+      </w:r>
+    </w:p>
+    <w:p>
+      <w:pPr>
+        <w:pStyle w:val="Prrafodelista"/>
+        <w:numPr>
+          <w:ilvl w:val="0"/>
+          <w:numId w:val="25"/>
+        </w:numPr>
+        <w:rPr>
+          <w:i/>
+        </w:rPr>
+      </w:pPr>
+      <w:r>
+        <w:rPr>
+          <w:i/>
+        </w:rPr>
+        <w:t>Physical HCI Tra</w:t>
+      </w:r>
+      <w:r>
+        <w:rPr>
+          <w:i/>
+        </w:rPr>
+        <w:t>n</w:t>
+      </w:r>
+      <w:r>
+        <w:rPr>
+          <w:i/>
+        </w:rPr>
+        <w:t>sport</w:t>
+      </w:r>
+      <w:r>
+        <w:t>:</w:t>
+      </w:r>
+      <w:r>
+        <w:t xml:space="preserve"> Se encarga de gestionar el nivel físico, es decir, el envío de datos entre el microcontrolador y el chip de bluetooth. Esta capa necesita adaptarse para cada microcontrolador (</w:t>
+      </w:r>
+      <w:r>
+        <w:rPr>
+          <w:i/>
+        </w:rPr>
+        <w:t>pinout</w:t>
+      </w:r>
+      <w:r>
+        <w:t xml:space="preserve"> del puerto serie, </w:t>
+      </w:r>
+      <w:r>
+        <w:t>símbolos por segundo</w:t>
+      </w:r>
+      <w:r>
+        <w:t>, etc.)</w:t>
+      </w:r>
+    </w:p>
+    <w:p>
+      <w:pPr>
+        <w:pStyle w:val="Prrafodelista"/>
+        <w:numPr>
+          <w:ilvl w:val="0"/>
+          <w:numId w:val="25"/>
+        </w:numPr>
+        <w:rPr>
+          <w:i/>
+        </w:rPr>
+      </w:pPr>
+      <w:r>
+        <w:rPr>
+          <w:i/>
+        </w:rPr>
+        <w:t>Host Controller Interface (HCI)</w:t>
+      </w:r>
+      <w:r>
+        <w:t>:</w:t>
+      </w:r>
+      <w:r>
+        <w:t xml:space="preserve"> Este módulo no es un protocolo como tal, sino una capa de transporte. Establece una manera estándar de comunicación entre el chip de bluetooth y microcontrolador, de manera que sea independiente de que microcontrolador o chip concreto se esté usando. Dicho estándar esta implementado para múltiples interfaces hardware (en nuestro caso, UART) y se utiliza para la transmisión de comandos, eventos y paquetes de datos.</w:t>
+      </w:r>
+    </w:p>
+    <w:p>
+      <w:pPr>
+        <w:pStyle w:val="Prrafodelista"/>
+        <w:numPr>
+          <w:ilvl w:val="0"/>
+          <w:numId w:val="25"/>
+        </w:numPr>
+        <w:rPr>
+          <w:i/>
+        </w:rPr>
+      </w:pPr>
+      <w:r>
+        <w:rPr>
+          <w:i/>
+        </w:rPr>
+        <w:t xml:space="preserve">Logicial link control and adaptation protocol (L2CAP): </w:t>
+      </w:r>
+      <w:r>
+        <w:t>Este protocolo se encarga del intercambio de paquete entre el HCI y la</w:t>
+      </w:r>
+      <w:r>
+        <w:t>s</w:t>
+      </w:r>
+      <w:r>
+        <w:t xml:space="preserve"> capas superior</w:t>
+      </w:r>
+      <w:r>
+        <w:t xml:space="preserve">es. Entre sus </w:t>
+      </w:r>
+      <w:r>
+        <w:lastRenderedPageBreak/>
+        <w:t>funcionalidades, se incluye la multiplicación de múltiples aplicaciones en un solo link físico, segmentación y re ensamblado de paquetes y el control de calidad de servicio en la comunicación.</w:t>
+      </w:r>
+    </w:p>
+    <w:p>
+      <w:pPr>
+        <w:pStyle w:val="Prrafodelista"/>
+        <w:numPr>
+          <w:ilvl w:val="0"/>
+          <w:numId w:val="25"/>
+        </w:numPr>
+        <w:rPr>
+          <w:i/>
+        </w:rPr>
+      </w:pPr>
+      <w:r>
+        <w:rPr>
+          <w:i/>
+        </w:rPr>
+        <w:t>Radio frequency communication (RFCOMM)</w:t>
+      </w:r>
+      <w:r>
+        <w:t>:</w:t>
+      </w:r>
+      <w:r>
+        <w:t xml:space="preserve"> Emula un puerto serie RS-232, proporcionando canal para el envío de bits por parte de la aplicación.</w:t>
+      </w:r>
+    </w:p>
+    <w:p>
+      <w:pPr>
+        <w:pStyle w:val="Prrafodelista"/>
+        <w:numPr>
+          <w:ilvl w:val="0"/>
+          <w:numId w:val="25"/>
+        </w:numPr>
+        <w:rPr>
+          <w:i/>
+        </w:rPr>
+      </w:pPr>
+      <w:r>
+        <w:rPr>
+          <w:i/>
+        </w:rPr>
+        <w:t>Service discovery protocol (SDP)</w:t>
+      </w:r>
+      <w:r>
+        <w:t>:</w:t>
+      </w:r>
+      <w:r>
+        <w:t xml:space="preserve"> Este protocolo es el encargado de descubrir que servicios están soportados en un dispositivo remoto y que parámetros utilizar para realizar una conexión. </w:t>
+      </w:r>
+    </w:p>
+    <w:p>
+      <w:pPr>
+        <w:pStyle w:val="Prrafodelista"/>
+        <w:numPr>
+          <w:ilvl w:val="0"/>
+          <w:numId w:val="25"/>
+        </w:numPr>
+        <w:rPr>
+          <w:i/>
+        </w:rPr>
+      </w:pPr>
+      <w:r>
+        <w:rPr>
+          <w:i/>
+        </w:rPr>
+        <w:t>Synchronous Connection-Oriented (SCO)</w:t>
+      </w:r>
+      <w:r>
+        <w:t xml:space="preserve">: Este módulo controla el enlace con un dispositivo remoto. </w:t>
+      </w:r>
+      <w:r>
+        <w:t>El tipo de enlace usado es el que indica el nombre del módulo “enlace síncrono orientado a conexión “.</w:t>
+      </w:r>
+    </w:p>
+    <w:p>
+      <w:r>
+        <w:t xml:space="preserve">La gestión de los eventos generados por cada uno de estos módulos se hace de forma asíncrona. Para ello, en momento que se inicializa la pila de protocolos, se registran una serie de funciones que a las que se llama cuando se produce un evento, llamadas </w:t>
+      </w:r>
+      <w:r>
+        <w:rPr>
+          <w:i/>
+        </w:rPr>
+        <w:t xml:space="preserve">callback, </w:t>
+      </w:r>
+      <w:r>
+        <w:t>evitando así tener que implementar cualquier tipo de sincronización para el uso de pila como tal.</w:t>
+      </w:r>
+    </w:p>
+    <w:p>
+      <w:r>
+        <w:t>Además de los protocolos necesarios para la gestión de la comunicación, la pila soporta el uso de diversos perfiles. Para nuestra aplicación, haremos uso de dos de ellos, uno de ellos es el p</w:t>
+      </w:r>
+      <w:r>
+        <w:t>erfil de acceso genérico</w:t>
+      </w:r>
+      <w:r>
+        <w:t>(GAP) y el otro es el p</w:t>
+      </w:r>
+      <w:r>
+        <w:t>erfil de puerto de serie (SPP)</w:t>
+      </w:r>
+      <w:r>
+        <w:t>.</w:t>
+      </w:r>
+    </w:p>
+    <w:p>
+      <w:r>
+        <w:t xml:space="preserve">El perfil GAP proporciona las bases para los demás perfiles y establece los pasos que deben seguirse para crear un enlace de banda base entre los dispositivos con tecnología Bluetooth. Se encarga de gestionar la detección y el establecimiento de la conexión entre dispositivos que no están conectados permitiendo que dos dispositivos con tecnología Bluetooth, independientemente de su fabricante y aplicaciones, puedan intercambiar información sobre los parámetros necesarios para establecer la comunicación. </w:t>
+      </w:r>
+    </w:p>
+    <w:p>
+      <w:r>
+        <w:t>El perfil SPP describe cómo configurar puertos de serie y conectar dos dispositivos con tecnología Bluetooth utiliza</w:t>
+      </w:r>
+      <w:r>
+        <w:t>ndo</w:t>
+      </w:r>
+      <w:r>
+        <w:t xml:space="preserve"> el protocolo RFCOMM para emular el puerto de serie. Reemplaza a los cables por un sustituto inalámbrico en las aplicaciones de comunicación y señales de control basadas en conexiones de serie RS-232. </w:t>
       </w:r>
     </w:p>
     <w:p>
@@ -6723,46 +6814,86 @@
         <w:pStyle w:val="Ttulo4"/>
       </w:pPr>
       <w:r>
-        <w:t>Detección de ritmo cardiaco</w:t>
-      </w:r>
-    </w:p>
-    <w:p>
-      <w:pPr>
-        <w:pStyle w:val="Ttulo5"/>
-      </w:pPr>
-      <w:r>
-        <w:t xml:space="preserve">Umbrales estáticos </w:t>
-      </w:r>
-    </w:p>
-    <w:p>
-      <w:pPr>
-        <w:pStyle w:val="Ttulo5"/>
-      </w:pPr>
-      <w:r>
-        <w:t>Umbrales dinámicos</w:t>
-      </w:r>
-    </w:p>
-    <w:p>
-      <w:r>
-        <w:tab/>
-      </w:r>
-      <w:r>
-        <w:tab/>
-      </w:r>
-      <w:r>
-        <w:tab/>
-      </w:r>
-      <w:r>
-        <w:tab/>
-      </w:r>
-    </w:p>
-    <w:p>
-      <w:pPr>
-        <w:pStyle w:val="Ttulo3"/>
-      </w:pPr>
+        <w:t>Gestión de la red</w:t>
+      </w:r>
+    </w:p>
+    <w:p>
+      <w:r>
+        <w:t>Una vez descrita la pila y que perfiles vamos a utilizar para la comunicación, vamos a describir el proceso de establecimiento e intercambio de datos como tal.</w:t>
+      </w:r>
+    </w:p>
+    <w:p>
+      <w:r>
+        <w:t>El establecimiento de comunicación se hace a través del perfil GAP, el cual se encarga de todo el proceso que se describe en los requisitos (descubrimiento de dispositivos, vinculación y conexión). En primer lugar, es necesario configurar el simulador de marcapasos para que sea visible a otros dispositivos y que admita las peticiones de vinculación y conexión que provengan de otros dispositivos remotos.</w:t>
+      </w:r>
+    </w:p>
+    <w:p>
       <w:r>
         <w:lastRenderedPageBreak/>
-        <w:t>Algoritmo de autenticación</w:t>
+        <w:t>Una vez está configurado el simulador, el dispositivo de acceso debe seguir una secuencia de acciones para que se cree el canal inalámbrico que después será utilizado por el perfil SPP para transmitir y recibir datos. Dicha secuencia es la siguiente:</w:t>
+      </w:r>
+    </w:p>
+    <w:p>
+      <w:pPr>
+        <w:pStyle w:val="Prrafodelista"/>
+        <w:numPr>
+          <w:ilvl w:val="0"/>
+          <w:numId w:val="27"/>
+        </w:numPr>
+      </w:pPr>
+      <w:r>
+        <w:t>Escaneo de dispositivos visibles: el dispositivo de acceso escanea todos los canales de bluetooth en busca de dispositivos que estén configurados como visibles y devuelve una lista con las direcciones físicas de todos aquellos dispositivos que han respondido.</w:t>
+      </w:r>
+    </w:p>
+    <w:p>
+      <w:pPr>
+        <w:pStyle w:val="Prrafodelista"/>
+        <w:numPr>
+          <w:ilvl w:val="0"/>
+          <w:numId w:val="27"/>
+        </w:numPr>
+      </w:pPr>
+      <w:r>
+        <w:t>Creación de enlace: Una vez que hemos seleccionado a que dispositivo queremos conectarnos, establecemos un canal físico dedicado por el que se enviaran los datos a partir de ahora. Durante dicha creación, se intercambia una clave para identificar el enlace.</w:t>
+      </w:r>
+    </w:p>
+    <w:p>
+      <w:pPr>
+        <w:pStyle w:val="Prrafodelista"/>
+        <w:numPr>
+          <w:ilvl w:val="0"/>
+          <w:numId w:val="27"/>
+        </w:numPr>
+      </w:pPr>
+      <w:r>
+        <w:t xml:space="preserve">Consulta de capacidades de entrada/salida del dispositivo: El protocolo de bluetooth ofrece diversas maneras de autenticar una conexión según las capacidades de entrada/salida del dispositivo al que se conecte y el que inicie la conexión; por ejemplo, si ambos dispositivos disponen de un teclado, se podría utilizar un PIN de acceso (como es el caso de los teléfonos móviles). </w:t>
+      </w:r>
+    </w:p>
+    <w:p>
+      <w:pPr>
+        <w:pStyle w:val="Prrafodelista"/>
+        <w:numPr>
+          <w:ilvl w:val="0"/>
+          <w:numId w:val="27"/>
+        </w:numPr>
+      </w:pPr>
+      <w:r>
+        <w:t xml:space="preserve">Confirmación de conexión: Debido a que el simulador de marcapasos no tiene ninguna capacidad de entrada salida, se establece una conexión no autenticada con cualquier dispositivo que intente conectarse a él. Este comportamiento es uno de los modos de seguridad de bluetooth, en el que la conexión se establece sin ningún tipo de autenticación y se delega al nivel de aplicación la autenticación, que en nuestro caso se hará a través del protocolo H2H. </w:t>
+      </w:r>
+    </w:p>
+    <w:p>
+      <w:r>
+        <w:t>Una vez finalizada la conexión, comienza a funcionar el perfil SPP para establecer el puerto serie virtual por el que se intercambiaran datos. El establecer dicho puerto requiere igual que antes acciones por parte tanto del dispositivo de acceso como del simulador de marcapasos.</w:t>
+      </w:r>
+    </w:p>
+    <w:p>
+      <w:r>
+        <w:t>En primer lugar, el simulador de marcapasos debe crear un servidor SPP con un puerto serie disponible, de manera que las conexiones SPP entrantes puedan conectarse a ese servidor. Se ha elegido habilitar únicamente un puerto virtual ya que esta aplicación está pensada para que solo haya una comunicación simultanea entre el dispositivo de acceso y el IMD, por lo que habilitar más puertos solo daría la posibilidad de conexiones no deseadas.</w:t>
+      </w:r>
+    </w:p>
+    <w:p>
+      <w:r>
+        <w:t>Una vez abierto el puerto, el dispositivo de acceso debe hacer una petición a través del protocolo SDP al simulador para, entre otros parámetros, recibir el identificador del puerto serie virtual y así conectarse a él. Una vez que se haya finalizado este proceso, la aplicación puede enviar y recibir bytes a través del perfil SPP hasta que uno de los lados cierre la conexión.</w:t>
       </w:r>
     </w:p>
     <w:p>
@@ -6770,329 +6901,14 @@
         <w:pStyle w:val="Ttulo4"/>
       </w:pPr>
       <w:r>
-        <w:t>Uso del ritmo cardiaco como contraseña dinámica</w:t>
-      </w:r>
-    </w:p>
-    <w:p>
-      <w:pPr>
-        <w:pStyle w:val="Ttulo4"/>
-      </w:pPr>
-      <w:r>
-        <w:t>Estimación del umbral de validación</w:t>
-      </w:r>
-    </w:p>
-    <w:p/>
-    <w:p>
-      <w:pPr>
-        <w:pStyle w:val="Ttulo3"/>
-      </w:pPr>
-      <w:r>
-        <w:t>Comunicación inalámbrica</w:t>
-      </w:r>
-    </w:p>
-    <w:p>
-      <w:pPr>
-        <w:pStyle w:val="Ttulo4"/>
-      </w:pPr>
-      <w:r>
-        <w:t>Pila de protocolos</w:t>
-      </w:r>
-    </w:p>
-    <w:p>
-      <w:r>
-        <w:t xml:space="preserve">Como ya se ha dicho en el análisis del hardware, la tecnología para la comunicación es bluetooth clásico, en concreto la versión 4.1, para el cual Texas Instruments ofrece una pila de protocolos para bluetooth (Bluetopia). </w:t>
-      </w:r>
-    </w:p>
-    <w:p>
-      <w:r>
-        <w:t>Aprovechando esto, nuestro diseño se va a centrar en hacer los cambios necesarios para portar dicha pila a nuestro microcontrolador, ya que esta se está diseñada para la serie L4. Estos cambios están especificados en la documentación que incluida cuando te descargas la pila.</w:t>
-      </w:r>
-    </w:p>
-    <w:p/>
-    <w:p>
-      <w:pPr>
-        <w:pStyle w:val="Ttulo4"/>
-      </w:pPr>
-      <w:r>
-        <w:t>Gestión de la red por el master</w:t>
-      </w:r>
-    </w:p>
-    <w:p>
-      <w:pPr>
-        <w:pStyle w:val="Ttulo4"/>
-      </w:pPr>
-      <w:r>
         <w:t>Conexión segura</w:t>
       </w:r>
     </w:p>
-    <w:p/>
-    <w:p>
-      <w:pPr>
-        <w:pStyle w:val="Ttulo3"/>
-      </w:pPr>
-      <w:r>
-        <w:t>Interfaz de usuario</w:t>
-      </w:r>
-    </w:p>
-    <w:p>
-      <w:pPr>
-        <w:pStyle w:val="Ttulo4"/>
-      </w:pPr>
-      <w:r>
-        <w:t>Visualización de la señal ECG</w:t>
-      </w:r>
-    </w:p>
-    <w:p>
-      <w:pPr>
-        <w:pStyle w:val="Ttulo4"/>
-      </w:pPr>
-      <w:r>
-        <w:t>Inicio de comunicación con un IMD</w:t>
-      </w:r>
-    </w:p>
-    <w:p/>
-    <w:p>
-      <w:pPr>
-        <w:pStyle w:val="Ttulo3"/>
-      </w:pPr>
-      <w:r>
-        <w:t>Módulo de gestión de consumo</w:t>
-      </w:r>
-    </w:p>
-    <w:p>
-      <w:pPr>
-        <w:pStyle w:val="Ttulo4"/>
-      </w:pPr>
-      <w:r>
-        <w:t>Apagado por software</w:t>
-      </w:r>
-    </w:p>
-    <w:p>
-      <w:pPr>
-        <w:pStyle w:val="Ttulo4"/>
-      </w:pPr>
-      <w:r>
-        <w:t>Control de consumo de la pantalla</w:t>
-      </w:r>
-    </w:p>
-    <w:p>
-      <w:pPr>
-        <w:pStyle w:val="Ttulo4"/>
-      </w:pPr>
-      <w:r>
-        <w:t xml:space="preserve">Apagado de elementos hardware </w:t>
-      </w:r>
-    </w:p>
-    <w:p>
-      <w:pPr>
-        <w:pStyle w:val="Ttulo4"/>
-      </w:pPr>
-      <w:r>
-        <w:t>Gestión de consumo en RF</w:t>
-      </w:r>
-    </w:p>
-    <w:p/>
-    <w:p>
-      <w:pPr>
-        <w:pStyle w:val="Ttulo1"/>
-      </w:pPr>
-      <w:r>
-        <w:lastRenderedPageBreak/>
-        <w:t>Implementación de los prototipos software</w:t>
-      </w:r>
-    </w:p>
-    <w:p>
-      <w:pPr>
-        <w:pStyle w:val="Ttulo2"/>
-      </w:pPr>
-      <w:r>
-        <w:t xml:space="preserve">Primera </w:t>
-      </w:r>
-      <w:r>
-        <w:t>versión</w:t>
-      </w:r>
-    </w:p>
-    <w:p>
-      <w:pPr>
-        <w:pStyle w:val="Ttulo3"/>
-      </w:pPr>
-      <w:r>
-        <w:t>Implementación</w:t>
-      </w:r>
-      <w:r>
-        <w:t xml:space="preserve"> de las etapas de tratamiento de la señal</w:t>
-      </w:r>
-    </w:p>
-    <w:p>
-      <w:pPr>
-        <w:pStyle w:val="Ttulo3"/>
-      </w:pPr>
-      <w:r>
-        <w:t xml:space="preserve">Filtro paso banda FIR  </w:t>
-      </w:r>
-    </w:p>
-    <w:p>
-      <w:pPr>
-        <w:pStyle w:val="Ttulo3"/>
-      </w:pPr>
-      <w:r>
-        <w:t>Diferenciador</w:t>
-      </w:r>
-    </w:p>
-    <w:p>
-      <w:pPr>
-        <w:pStyle w:val="Ttulo3"/>
-      </w:pPr>
-      <w:r>
-        <w:t>Elevar al cuadrado punto por punto</w:t>
-      </w:r>
-    </w:p>
-    <w:p>
-      <w:pPr>
-        <w:pStyle w:val="Ttulo3"/>
-      </w:pPr>
-      <w:r>
-        <w:t>Integrador</w:t>
-      </w:r>
-    </w:p>
-    <w:p/>
-    <w:p>
-      <w:pPr>
-        <w:pStyle w:val="Ttulo3"/>
-      </w:pPr>
-      <w:r>
-        <w:t>Interfaz de usuario</w:t>
-      </w:r>
-    </w:p>
-    <w:p>
-      <w:pPr>
-        <w:pStyle w:val="Ttulo4"/>
-      </w:pPr>
-      <w:r>
-        <w:t>Presentación</w:t>
-      </w:r>
-      <w:r>
-        <w:t xml:space="preserve"> de la señal ECG</w:t>
-      </w:r>
-    </w:p>
-    <w:p>
-      <w:pPr>
-        <w:pStyle w:val="Ttulo4"/>
-      </w:pPr>
-      <w:r>
-        <w:t>Problema</w:t>
-      </w:r>
-      <w:r>
-        <w:t>s encontrados</w:t>
-      </w:r>
-    </w:p>
-    <w:p>
-      <w:r>
-        <w:tab/>
-      </w:r>
-      <w:r>
-        <w:tab/>
-      </w:r>
-      <w:r>
-        <w:tab/>
-      </w:r>
-    </w:p>
-    <w:p>
-      <w:pPr>
-        <w:pStyle w:val="Ttulo3"/>
-      </w:pPr>
-      <w:r>
-        <w:t xml:space="preserve">Segunda </w:t>
-      </w:r>
-      <w:r>
-        <w:t>versión</w:t>
-      </w:r>
-      <w:r>
-        <w:t xml:space="preserve"> (persim</w:t>
-      </w:r>
-      <w:r>
-        <w:t>m</w:t>
-      </w:r>
-      <w:r>
-        <w:t>on)</w:t>
-      </w:r>
-    </w:p>
-    <w:p>
-      <w:pPr>
-        <w:pStyle w:val="Ttulo4"/>
-      </w:pPr>
-      <w:r>
-        <w:t>Filtrado digital</w:t>
-      </w:r>
-    </w:p>
-    <w:p>
-      <w:pPr>
-        <w:pStyle w:val="Ttulo5"/>
-      </w:pPr>
-      <w:r>
-        <w:t>Optimización</w:t>
-      </w:r>
-      <w:r>
-        <w:t xml:space="preserve"> en los filtros</w:t>
-      </w:r>
-    </w:p>
-    <w:p/>
-    <w:p>
-      <w:pPr>
-        <w:pStyle w:val="Ttulo3"/>
-      </w:pPr>
-      <w:r>
-        <w:t xml:space="preserve">Algoritmo de </w:t>
-      </w:r>
-      <w:r>
-        <w:t>autentificación</w:t>
-      </w:r>
-    </w:p>
-    <w:p>
-      <w:pPr>
-        <w:pStyle w:val="Ttulo4"/>
-      </w:pPr>
-      <w:r>
-        <w:t>Extracción</w:t>
-      </w:r>
-      <w:r>
-        <w:t xml:space="preserve"> de los bits de alta </w:t>
-      </w:r>
-      <w:r>
-        <w:t>entropía</w:t>
-      </w:r>
-      <w:r>
-        <w:t xml:space="preserve"> </w:t>
-      </w:r>
-    </w:p>
-    <w:p>
-      <w:pPr>
-        <w:pStyle w:val="Ttulo4"/>
-      </w:pPr>
-      <w:r>
-        <w:t xml:space="preserve">Calculo de distancia hamming y umbral de </w:t>
-      </w:r>
-      <w:r>
-        <w:t>validación</w:t>
-      </w:r>
-    </w:p>
-    <w:p>
-      <w:pPr>
-        <w:pStyle w:val="Ttulo4"/>
-      </w:pPr>
-      <w:r>
-        <w:t>Etapas de emparejamiento master-slave</w:t>
-      </w:r>
-    </w:p>
-    <w:p>
-      <w:pPr>
-        <w:pStyle w:val="Ttulo4"/>
-      </w:pPr>
-      <w:r>
-        <w:t>Modo promiscuo</w:t>
-      </w:r>
-    </w:p>
-    <w:p/>
+    <w:p>
+      <w:r>
+        <w:t>(Esto queda pendiente a si da tiempo de ver algo)</w:t>
+      </w:r>
+    </w:p>
     <w:p>
       <w:pPr>
         <w:pStyle w:val="Ttulo3"/>
@@ -7103,6 +6919,306 @@
       </w:r>
     </w:p>
     <w:p>
+      <w:r>
+        <w:t>En este módulo se engloba todo lo relacionado con los elementos de los que dispone el dispositivo de acceso para presentar información al usuario (leds, buzzer y pantalla LCD) como para recibir instrucciones del mismo (panel táctil). Dado que los leds y el buzzer son elementos muy simples que pueden manejarse directamente con las funciones de la HAL, el diseño se centrara en la representación de la señal cardiaca a través de la pantalla y la implementación de un “botón” que inicie la conexión del dispositivo al marcapasos.</w:t>
+      </w:r>
+    </w:p>
+    <w:p>
+      <w:pPr>
+        <w:pStyle w:val="Ttulo4"/>
+      </w:pPr>
+      <w:r>
+        <w:t>Visualización de la señal ECG</w:t>
+      </w:r>
+    </w:p>
+    <w:p>
+      <w:r>
+        <w:t>Para el diseño de esta parte, lo primero que se ha de considerar son las limitaciones que tenemos, tanto en software como en hardware. En el primer caso la limitación más importante reside en que no tenemos un puerto físico dedicado, con lo que la generación de las señales de control y la escritura de los datos debe hacer íntegramente por software, lo cual limita la frecuencia a la que le podemos enviar datos a la pantalla. Esto nos obliga a submuestrear la señal cardiaca para que se pueda mostrar una representación de la misma sin sobrecargar el sistema.</w:t>
+      </w:r>
+    </w:p>
+    <w:p>
+      <w:r>
+        <w:t>En cuanto a hardware, la limitación es la resolución de la pantalla(320x240) que nos obliga a recuantificar la amplitud de la señal, lo cual no solo implica una pérdida de resolución que sería un punto negativo de cara a un posible uso para el diagnóstico, si no que supone una sobrecarga adicional de cálculo al sistema.</w:t>
+      </w:r>
+    </w:p>
+    <w:p>
+      <w:r>
+        <w:t>Teniendo en cuenta estas dos limitaciones, se tomó la decisión de hacer el envío de datos a la pantalla de forma periódica, controlando este periodo de manera interna con un temporizador interno del microcontrolador.</w:t>
+      </w:r>
+    </w:p>
+    <w:p>
+      <w:pPr>
+        <w:pStyle w:val="Ttulo4"/>
+      </w:pPr>
+      <w:r>
+        <w:t>Inicio de comunicación con un IMD</w:t>
+      </w:r>
+    </w:p>
+    <w:p>
+      <w:r>
+        <w:t>El segundo elemento importante de nuestro diseño es la inclusión de un mecanismo que nos permita iniciar el proceso de conexión con el simulador de marcapasos descrito en el diseño de la parte de comunicación inalámbrica.</w:t>
+      </w:r>
+    </w:p>
+    <w:p>
+      <w:r>
+        <w:t>La propuesta de dicho mecanismo es definir una zona en el panel táctil de manera que cuando se presione dicha zona, se inicie el procedimiento de conexión. Para que dicha zona sea fácilmente identificable, en la pantalla se dibujara una representación gráfica de dicha área en las mismas coordenadas del panel táctil.</w:t>
+      </w:r>
+    </w:p>
+    <w:p/>
+    <w:p>
+      <w:pPr>
+        <w:pStyle w:val="Ttulo3"/>
+      </w:pPr>
+      <w:bookmarkStart w:id="0" w:name="_GoBack"/>
+      <w:bookmarkEnd w:id="0"/>
+      <w:r>
+        <w:lastRenderedPageBreak/>
+        <w:t>Módulo de gestión de consumo</w:t>
+      </w:r>
+    </w:p>
+    <w:p>
+      <w:pPr>
+        <w:pStyle w:val="Ttulo4"/>
+      </w:pPr>
+      <w:r>
+        <w:t>Apagado por software</w:t>
+      </w:r>
+    </w:p>
+    <w:p>
+      <w:pPr>
+        <w:pStyle w:val="Ttulo4"/>
+      </w:pPr>
+      <w:r>
+        <w:t>Control de consumo de la pantalla</w:t>
+      </w:r>
+    </w:p>
+    <w:p>
+      <w:pPr>
+        <w:pStyle w:val="Ttulo4"/>
+      </w:pPr>
+      <w:r>
+        <w:t xml:space="preserve">Apagado de elementos hardware </w:t>
+      </w:r>
+    </w:p>
+    <w:p>
+      <w:pPr>
+        <w:pStyle w:val="Ttulo4"/>
+      </w:pPr>
+      <w:r>
+        <w:t>Gestión de consumo en RF</w:t>
+      </w:r>
+    </w:p>
+    <w:p/>
+    <w:p>
+      <w:pPr>
+        <w:pStyle w:val="Ttulo1"/>
+      </w:pPr>
+      <w:r>
+        <w:t>Implementación de los prototipos software</w:t>
+      </w:r>
+    </w:p>
+    <w:p>
+      <w:pPr>
+        <w:pStyle w:val="Ttulo2"/>
+      </w:pPr>
+      <w:r>
+        <w:t xml:space="preserve">Primera </w:t>
+      </w:r>
+      <w:r>
+        <w:t>versión</w:t>
+      </w:r>
+    </w:p>
+    <w:p>
+      <w:pPr>
+        <w:pStyle w:val="Ttulo3"/>
+      </w:pPr>
+      <w:r>
+        <w:t>Implementación</w:t>
+      </w:r>
+      <w:r>
+        <w:t xml:space="preserve"> de las etapas de tratamiento de la señal</w:t>
+      </w:r>
+    </w:p>
+    <w:p>
+      <w:pPr>
+        <w:pStyle w:val="Ttulo3"/>
+      </w:pPr>
+      <w:r>
+        <w:t xml:space="preserve">Filtro paso banda FIR  </w:t>
+      </w:r>
+    </w:p>
+    <w:p>
+      <w:pPr>
+        <w:pStyle w:val="Ttulo3"/>
+      </w:pPr>
+      <w:r>
+        <w:t>Diferenciador</w:t>
+      </w:r>
+    </w:p>
+    <w:p>
+      <w:pPr>
+        <w:pStyle w:val="Ttulo3"/>
+      </w:pPr>
+      <w:r>
+        <w:t>Elevar al cuadrado punto por punto</w:t>
+      </w:r>
+    </w:p>
+    <w:p>
+      <w:pPr>
+        <w:pStyle w:val="Ttulo3"/>
+      </w:pPr>
+      <w:r>
+        <w:t>Integrador</w:t>
+      </w:r>
+    </w:p>
+    <w:p/>
+    <w:p>
+      <w:pPr>
+        <w:pStyle w:val="Ttulo3"/>
+      </w:pPr>
+      <w:r>
+        <w:t>Interfaz de usuario</w:t>
+      </w:r>
+    </w:p>
+    <w:p>
+      <w:pPr>
+        <w:pStyle w:val="Ttulo4"/>
+      </w:pPr>
+      <w:r>
+        <w:t>Presentación</w:t>
+      </w:r>
+      <w:r>
+        <w:t xml:space="preserve"> de la señal ECG</w:t>
+      </w:r>
+    </w:p>
+    <w:p>
+      <w:pPr>
+        <w:pStyle w:val="Ttulo4"/>
+      </w:pPr>
+      <w:r>
+        <w:t>Problema</w:t>
+      </w:r>
+      <w:r>
+        <w:t>s encontrados</w:t>
+      </w:r>
+    </w:p>
+    <w:p>
+      <w:r>
+        <w:tab/>
+      </w:r>
+      <w:r>
+        <w:tab/>
+      </w:r>
+      <w:r>
+        <w:tab/>
+      </w:r>
+    </w:p>
+    <w:p>
+      <w:pPr>
+        <w:pStyle w:val="Ttulo3"/>
+      </w:pPr>
+      <w:r>
+        <w:t xml:space="preserve">Segunda </w:t>
+      </w:r>
+      <w:r>
+        <w:t>versión</w:t>
+      </w:r>
+      <w:r>
+        <w:t xml:space="preserve"> (persim</w:t>
+      </w:r>
+      <w:r>
+        <w:t>m</w:t>
+      </w:r>
+      <w:r>
+        <w:t>on)</w:t>
+      </w:r>
+    </w:p>
+    <w:p>
+      <w:pPr>
+        <w:pStyle w:val="Ttulo4"/>
+      </w:pPr>
+      <w:r>
+        <w:t>Filtrado digital</w:t>
+      </w:r>
+    </w:p>
+    <w:p>
+      <w:pPr>
+        <w:pStyle w:val="Ttulo5"/>
+      </w:pPr>
+      <w:r>
+        <w:t>Optimización</w:t>
+      </w:r>
+      <w:r>
+        <w:t xml:space="preserve"> en los filtros</w:t>
+      </w:r>
+    </w:p>
+    <w:p/>
+    <w:p>
+      <w:pPr>
+        <w:pStyle w:val="Ttulo3"/>
+      </w:pPr>
+      <w:r>
+        <w:lastRenderedPageBreak/>
+        <w:t xml:space="preserve">Algoritmo de </w:t>
+      </w:r>
+      <w:r>
+        <w:t>autentificación</w:t>
+      </w:r>
+    </w:p>
+    <w:p>
+      <w:pPr>
+        <w:pStyle w:val="Ttulo4"/>
+      </w:pPr>
+      <w:r>
+        <w:t>Extracción</w:t>
+      </w:r>
+      <w:r>
+        <w:t xml:space="preserve"> de los bits de alta </w:t>
+      </w:r>
+      <w:r>
+        <w:t>entropía</w:t>
+      </w:r>
+      <w:r>
+        <w:t xml:space="preserve"> </w:t>
+      </w:r>
+    </w:p>
+    <w:p>
+      <w:pPr>
+        <w:pStyle w:val="Ttulo4"/>
+      </w:pPr>
+      <w:r>
+        <w:t xml:space="preserve">Calculo de distancia hamming y umbral de </w:t>
+      </w:r>
+      <w:r>
+        <w:t>validación</w:t>
+      </w:r>
+    </w:p>
+    <w:p>
+      <w:pPr>
+        <w:pStyle w:val="Ttulo4"/>
+      </w:pPr>
+      <w:r>
+        <w:t>Etapas de emparejamiento master-slave</w:t>
+      </w:r>
+    </w:p>
+    <w:p>
+      <w:pPr>
+        <w:pStyle w:val="Ttulo4"/>
+      </w:pPr>
+      <w:r>
+        <w:t>Modo promiscuo</w:t>
+      </w:r>
+    </w:p>
+    <w:p/>
+    <w:p>
+      <w:pPr>
+        <w:pStyle w:val="Ttulo3"/>
+      </w:pPr>
+      <w:r>
+        <w:t>Interfaz de usuario</w:t>
+      </w:r>
+    </w:p>
+    <w:p>
       <w:pPr>
         <w:pStyle w:val="Ttulo4"/>
       </w:pPr>
@@ -7219,6 +7335,7 @@
         <w:pStyle w:val="Ttulo1"/>
       </w:pPr>
       <w:r>
+        <w:lastRenderedPageBreak/>
         <w:t>Pruebas y caracterización</w:t>
       </w:r>
     </w:p>
@@ -7273,7 +7390,6 @@
         <w:pStyle w:val="Ttulo1"/>
       </w:pPr>
       <w:r>
-        <w:lastRenderedPageBreak/>
         <w:t>Conclusiones y líneas futuras</w:t>
       </w:r>
     </w:p>
@@ -7349,6 +7465,7 @@
         <w:pStyle w:val="Ttulo1"/>
       </w:pPr>
       <w:r>
+        <w:lastRenderedPageBreak/>
         <w:t>Referencias</w:t>
       </w:r>
     </w:p>
@@ -7418,7 +7535,7 @@
     <w:p/>
     <w:p/>
     <w:sectPr>
-      <w:footerReference w:type="default" r:id="rId13"/>
+      <w:footerReference w:type="default" r:id="rId14"/>
       <w:pgSz w:w="11906" w:h="16838"/>
       <w:pgMar w:top="1417" w:right="1701" w:bottom="1417" w:left="1701" w:header="708" w:footer="708" w:gutter="0"/>
       <w:cols w:space="708"/>
@@ -7429,7 +7546,7 @@
 </file>
 
 <file path=word/endnotes.xml><?xml version="1.0" encoding="utf-8"?>
-<w:endnotes xmlns:wpc="http://schemas.microsoft.com/office/word/2010/wordprocessingCanvas" xmlns:cx="http://schemas.microsoft.com/office/drawing/2014/chartex" xmlns:cx1="http://schemas.microsoft.com/office/drawing/2015/9/8/chartex" xmlns:cx2="http://schemas.microsoft.com/office/drawing/2015/10/21/chartex" xmlns:mc="http://schemas.openxmlformats.org/markup-compatibility/2006" xmlns:o="urn:schemas-microsoft-com:office:office" xmlns:r="http://schemas.openxmlformats.org/officeDocument/2006/relationships" xmlns:m="http://schemas.openxmlformats.org/officeDocument/2006/math" xmlns:v="urn:schemas-microsoft-com:vml" xmlns:wp14="http://schemas.microsoft.com/office/word/2010/wordprocessingDrawing" xmlns:wp="http://schemas.openxmlformats.org/drawingml/2006/wordprocessingDrawing" xmlns:w10="urn:schemas-microsoft-com:office:word" xmlns:w="http://schemas.openxmlformats.org/wordprocessingml/2006/main" xmlns:w14="http://schemas.microsoft.com/office/word/2010/wordml" xmlns:w15="http://schemas.microsoft.com/office/word/2012/wordml" xmlns:w16se="http://schemas.microsoft.com/office/word/2015/wordml/symex" xmlns:wpg="http://schemas.microsoft.com/office/word/2010/wordprocessingGroup" xmlns:wpi="http://schemas.microsoft.com/office/word/2010/wordprocessingInk" xmlns:wne="http://schemas.microsoft.com/office/word/2006/wordml" xmlns:wps="http://schemas.microsoft.com/office/word/2010/wordprocessingShape" mc:Ignorable="w14 w15 w16se wp14">
+<w:endnotes xmlns:wpc="http://schemas.microsoft.com/office/word/2010/wordprocessingCanvas" xmlns:cx="http://schemas.microsoft.com/office/drawing/2014/chartex" xmlns:mc="http://schemas.openxmlformats.org/markup-compatibility/2006" xmlns:o="urn:schemas-microsoft-com:office:office" xmlns:r="http://schemas.openxmlformats.org/officeDocument/2006/relationships" xmlns:m="http://schemas.openxmlformats.org/officeDocument/2006/math" xmlns:v="urn:schemas-microsoft-com:vml" xmlns:wp14="http://schemas.microsoft.com/office/word/2010/wordprocessingDrawing" xmlns:wp="http://schemas.openxmlformats.org/drawingml/2006/wordprocessingDrawing" xmlns:w10="urn:schemas-microsoft-com:office:word" xmlns:w="http://schemas.openxmlformats.org/wordprocessingml/2006/main" xmlns:w14="http://schemas.microsoft.com/office/word/2010/wordml" xmlns:w15="http://schemas.microsoft.com/office/word/2012/wordml" xmlns:w16se="http://schemas.microsoft.com/office/word/2015/wordml/symex" xmlns:wpg="http://schemas.microsoft.com/office/word/2010/wordprocessingGroup" xmlns:wpi="http://schemas.microsoft.com/office/word/2010/wordprocessingInk" xmlns:wne="http://schemas.microsoft.com/office/word/2006/wordml" xmlns:wps="http://schemas.microsoft.com/office/word/2010/wordprocessingShape" mc:Ignorable="w14 w15 w16se wp14">
   <w:endnote w:type="separator" w:id="-1">
     <w:p>
       <w:pPr>
@@ -7454,7 +7571,7 @@
 </file>
 
 <file path=word/footer1.xml><?xml version="1.0" encoding="utf-8"?>
-<w:ftr xmlns:wpc="http://schemas.microsoft.com/office/word/2010/wordprocessingCanvas" xmlns:cx="http://schemas.microsoft.com/office/drawing/2014/chartex" xmlns:cx1="http://schemas.microsoft.com/office/drawing/2015/9/8/chartex" xmlns:cx2="http://schemas.microsoft.com/office/drawing/2015/10/21/chartex" xmlns:mc="http://schemas.openxmlformats.org/markup-compatibility/2006" xmlns:o="urn:schemas-microsoft-com:office:office" xmlns:r="http://schemas.openxmlformats.org/officeDocument/2006/relationships" xmlns:m="http://schemas.openxmlformats.org/officeDocument/2006/math" xmlns:v="urn:schemas-microsoft-com:vml" xmlns:wp14="http://schemas.microsoft.com/office/word/2010/wordprocessingDrawing" xmlns:wp="http://schemas.openxmlformats.org/drawingml/2006/wordprocessingDrawing" xmlns:w10="urn:schemas-microsoft-com:office:word" xmlns:w="http://schemas.openxmlformats.org/wordprocessingml/2006/main" xmlns:w14="http://schemas.microsoft.com/office/word/2010/wordml" xmlns:w15="http://schemas.microsoft.com/office/word/2012/wordml" xmlns:w16se="http://schemas.microsoft.com/office/word/2015/wordml/symex" xmlns:wpg="http://schemas.microsoft.com/office/word/2010/wordprocessingGroup" xmlns:wpi="http://schemas.microsoft.com/office/word/2010/wordprocessingInk" xmlns:wne="http://schemas.microsoft.com/office/word/2006/wordml" xmlns:wps="http://schemas.microsoft.com/office/word/2010/wordprocessingShape" mc:Ignorable="w14 w15 w16se wp14">
+<w:ftr xmlns:wpc="http://schemas.microsoft.com/office/word/2010/wordprocessingCanvas" xmlns:cx="http://schemas.microsoft.com/office/drawing/2014/chartex" xmlns:mc="http://schemas.openxmlformats.org/markup-compatibility/2006" xmlns:o="urn:schemas-microsoft-com:office:office" xmlns:r="http://schemas.openxmlformats.org/officeDocument/2006/relationships" xmlns:m="http://schemas.openxmlformats.org/officeDocument/2006/math" xmlns:v="urn:schemas-microsoft-com:vml" xmlns:wp14="http://schemas.microsoft.com/office/word/2010/wordprocessingDrawing" xmlns:wp="http://schemas.openxmlformats.org/drawingml/2006/wordprocessingDrawing" xmlns:w10="urn:schemas-microsoft-com:office:word" xmlns:w="http://schemas.openxmlformats.org/wordprocessingml/2006/main" xmlns:w14="http://schemas.microsoft.com/office/word/2010/wordml" xmlns:w15="http://schemas.microsoft.com/office/word/2012/wordml" xmlns:w16se="http://schemas.microsoft.com/office/word/2015/wordml/symex" xmlns:wpg="http://schemas.microsoft.com/office/word/2010/wordprocessingGroup" xmlns:wpi="http://schemas.microsoft.com/office/word/2010/wordprocessingInk" xmlns:wne="http://schemas.microsoft.com/office/word/2006/wordml" xmlns:wps="http://schemas.microsoft.com/office/word/2010/wordprocessingShape" mc:Ignorable="w14 w15 w16se wp14">
   <w:sdt>
     <w:sdtPr>
       <w:id w:val="-1954392600"/>
@@ -7463,6 +7580,7 @@
         <w:docPartUnique/>
       </w:docPartObj>
     </w:sdtPr>
+    <w:sdtEndPr/>
     <w:sdtContent>
       <w:p>
         <w:pPr>
@@ -7482,7 +7600,7 @@
           <w:rPr>
             <w:noProof/>
           </w:rPr>
-          <w:t>26</w:t>
+          <w:t>34</w:t>
         </w:r>
         <w:r>
           <w:fldChar w:fldCharType="end"/>
@@ -7499,7 +7617,7 @@
 </file>
 
 <file path=word/footnotes.xml><?xml version="1.0" encoding="utf-8"?>
-<w:footnotes xmlns:wpc="http://schemas.microsoft.com/office/word/2010/wordprocessingCanvas" xmlns:cx="http://schemas.microsoft.com/office/drawing/2014/chartex" xmlns:cx1="http://schemas.microsoft.com/office/drawing/2015/9/8/chartex" xmlns:cx2="http://schemas.microsoft.com/office/drawing/2015/10/21/chartex" xmlns:mc="http://schemas.openxmlformats.org/markup-compatibility/2006" xmlns:o="urn:schemas-microsoft-com:office:office" xmlns:r="http://schemas.openxmlformats.org/officeDocument/2006/relationships" xmlns:m="http://schemas.openxmlformats.org/officeDocument/2006/math" xmlns:v="urn:schemas-microsoft-com:vml" xmlns:wp14="http://schemas.microsoft.com/office/word/2010/wordprocessingDrawing" xmlns:wp="http://schemas.openxmlformats.org/drawingml/2006/wordprocessingDrawing" xmlns:w10="urn:schemas-microsoft-com:office:word" xmlns:w="http://schemas.openxmlformats.org/wordprocessingml/2006/main" xmlns:w14="http://schemas.microsoft.com/office/word/2010/wordml" xmlns:w15="http://schemas.microsoft.com/office/word/2012/wordml" xmlns:w16se="http://schemas.microsoft.com/office/word/2015/wordml/symex" xmlns:wpg="http://schemas.microsoft.com/office/word/2010/wordprocessingGroup" xmlns:wpi="http://schemas.microsoft.com/office/word/2010/wordprocessingInk" xmlns:wne="http://schemas.microsoft.com/office/word/2006/wordml" xmlns:wps="http://schemas.microsoft.com/office/word/2010/wordprocessingShape" mc:Ignorable="w14 w15 w16se wp14">
+<w:footnotes xmlns:wpc="http://schemas.microsoft.com/office/word/2010/wordprocessingCanvas" xmlns:cx="http://schemas.microsoft.com/office/drawing/2014/chartex" xmlns:mc="http://schemas.openxmlformats.org/markup-compatibility/2006" xmlns:o="urn:schemas-microsoft-com:office:office" xmlns:r="http://schemas.openxmlformats.org/officeDocument/2006/relationships" xmlns:m="http://schemas.openxmlformats.org/officeDocument/2006/math" xmlns:v="urn:schemas-microsoft-com:vml" xmlns:wp14="http://schemas.microsoft.com/office/word/2010/wordprocessingDrawing" xmlns:wp="http://schemas.openxmlformats.org/drawingml/2006/wordprocessingDrawing" xmlns:w10="urn:schemas-microsoft-com:office:word" xmlns:w="http://schemas.openxmlformats.org/wordprocessingml/2006/main" xmlns:w14="http://schemas.microsoft.com/office/word/2010/wordml" xmlns:w15="http://schemas.microsoft.com/office/word/2012/wordml" xmlns:w16se="http://schemas.microsoft.com/office/word/2015/wordml/symex" xmlns:wpg="http://schemas.microsoft.com/office/word/2010/wordprocessingGroup" xmlns:wpi="http://schemas.microsoft.com/office/word/2010/wordprocessingInk" xmlns:wne="http://schemas.microsoft.com/office/word/2006/wordml" xmlns:wps="http://schemas.microsoft.com/office/word/2010/wordprocessingShape" mc:Ignorable="w14 w15 w16se wp14">
   <w:footnote w:type="separator" w:id="-1">
     <w:p>
       <w:pPr>
@@ -7524,8 +7642,121 @@
 </file>
 
 <file path=word/numbering.xml><?xml version="1.0" encoding="utf-8"?>
-<w:numbering xmlns:wpc="http://schemas.microsoft.com/office/word/2010/wordprocessingCanvas" xmlns:cx="http://schemas.microsoft.com/office/drawing/2014/chartex" xmlns:cx1="http://schemas.microsoft.com/office/drawing/2015/9/8/chartex" xmlns:cx2="http://schemas.microsoft.com/office/drawing/2015/10/21/chartex" xmlns:mc="http://schemas.openxmlformats.org/markup-compatibility/2006" xmlns:o="urn:schemas-microsoft-com:office:office" xmlns:r="http://schemas.openxmlformats.org/officeDocument/2006/relationships" xmlns:m="http://schemas.openxmlformats.org/officeDocument/2006/math" xmlns:v="urn:schemas-microsoft-com:vml" xmlns:wp14="http://schemas.microsoft.com/office/word/2010/wordprocessingDrawing" xmlns:wp="http://schemas.openxmlformats.org/drawingml/2006/wordprocessingDrawing" xmlns:w10="urn:schemas-microsoft-com:office:word" xmlns:w="http://schemas.openxmlformats.org/wordprocessingml/2006/main" xmlns:w14="http://schemas.microsoft.com/office/word/2010/wordml" xmlns:w15="http://schemas.microsoft.com/office/word/2012/wordml" xmlns:w16se="http://schemas.microsoft.com/office/word/2015/wordml/symex" xmlns:wpg="http://schemas.microsoft.com/office/word/2010/wordprocessingGroup" xmlns:wpi="http://schemas.microsoft.com/office/word/2010/wordprocessingInk" xmlns:wne="http://schemas.microsoft.com/office/word/2006/wordml" xmlns:wps="http://schemas.microsoft.com/office/word/2010/wordprocessingShape" mc:Ignorable="w14 w15 w16se wp14">
+<w:numbering xmlns:wpc="http://schemas.microsoft.com/office/word/2010/wordprocessingCanvas" xmlns:cx="http://schemas.microsoft.com/office/drawing/2014/chartex" xmlns:mc="http://schemas.openxmlformats.org/markup-compatibility/2006" xmlns:o="urn:schemas-microsoft-com:office:office" xmlns:r="http://schemas.openxmlformats.org/officeDocument/2006/relationships" xmlns:m="http://schemas.openxmlformats.org/officeDocument/2006/math" xmlns:v="urn:schemas-microsoft-com:vml" xmlns:wp14="http://schemas.microsoft.com/office/word/2010/wordprocessingDrawing" xmlns:wp="http://schemas.openxmlformats.org/drawingml/2006/wordprocessingDrawing" xmlns:w10="urn:schemas-microsoft-com:office:word" xmlns:w="http://schemas.openxmlformats.org/wordprocessingml/2006/main" xmlns:w14="http://schemas.microsoft.com/office/word/2010/wordml" xmlns:w15="http://schemas.microsoft.com/office/word/2012/wordml" xmlns:w16se="http://schemas.microsoft.com/office/word/2015/wordml/symex" xmlns:wpg="http://schemas.microsoft.com/office/word/2010/wordprocessingGroup" xmlns:wpi="http://schemas.microsoft.com/office/word/2010/wordprocessingInk" xmlns:wne="http://schemas.microsoft.com/office/word/2006/wordml" xmlns:wps="http://schemas.microsoft.com/office/word/2010/wordprocessingShape" mc:Ignorable="w14 w15 w16se wp14">
   <w:abstractNum w:abstractNumId="0" w15:restartNumberingAfterBreak="0">
+    <w:nsid w:val="02FA619F"/>
+    <w:multiLevelType w:val="hybridMultilevel"/>
+    <w:tmpl w:val="BEC890D6"/>
+    <w:lvl w:ilvl="0" w:tplc="0C0A0001">
+      <w:start w:val="1"/>
+      <w:numFmt w:val="bullet"/>
+      <w:lvlText w:val=""/>
+      <w:lvlJc w:val="left"/>
+      <w:pPr>
+        <w:ind w:left="720" w:hanging="360"/>
+      </w:pPr>
+      <w:rPr>
+        <w:rFonts w:ascii="Symbol" w:hAnsi="Symbol" w:hint="default"/>
+      </w:rPr>
+    </w:lvl>
+    <w:lvl w:ilvl="1" w:tplc="0C0A0003" w:tentative="1">
+      <w:start w:val="1"/>
+      <w:numFmt w:val="bullet"/>
+      <w:lvlText w:val="o"/>
+      <w:lvlJc w:val="left"/>
+      <w:pPr>
+        <w:ind w:left="1440" w:hanging="360"/>
+      </w:pPr>
+      <w:rPr>
+        <w:rFonts w:ascii="Courier New" w:hAnsi="Courier New" w:cs="Courier New" w:hint="default"/>
+      </w:rPr>
+    </w:lvl>
+    <w:lvl w:ilvl="2" w:tplc="0C0A0005" w:tentative="1">
+      <w:start w:val="1"/>
+      <w:numFmt w:val="bullet"/>
+      <w:lvlText w:val=""/>
+      <w:lvlJc w:val="left"/>
+      <w:pPr>
+        <w:ind w:left="2160" w:hanging="360"/>
+      </w:pPr>
+      <w:rPr>
+        <w:rFonts w:ascii="Wingdings" w:hAnsi="Wingdings" w:hint="default"/>
+      </w:rPr>
+    </w:lvl>
+    <w:lvl w:ilvl="3" w:tplc="0C0A0001" w:tentative="1">
+      <w:start w:val="1"/>
+      <w:numFmt w:val="bullet"/>
+      <w:lvlText w:val=""/>
+      <w:lvlJc w:val="left"/>
+      <w:pPr>
+        <w:ind w:left="2880" w:hanging="360"/>
+      </w:pPr>
+      <w:rPr>
+        <w:rFonts w:ascii="Symbol" w:hAnsi="Symbol" w:hint="default"/>
+      </w:rPr>
+    </w:lvl>
+    <w:lvl w:ilvl="4" w:tplc="0C0A0003" w:tentative="1">
+      <w:start w:val="1"/>
+      <w:numFmt w:val="bullet"/>
+      <w:lvlText w:val="o"/>
+      <w:lvlJc w:val="left"/>
+      <w:pPr>
+        <w:ind w:left="3600" w:hanging="360"/>
+      </w:pPr>
+      <w:rPr>
+        <w:rFonts w:ascii="Courier New" w:hAnsi="Courier New" w:cs="Courier New" w:hint="default"/>
+      </w:rPr>
+    </w:lvl>
+    <w:lvl w:ilvl="5" w:tplc="0C0A0005" w:tentative="1">
+      <w:start w:val="1"/>
+      <w:numFmt w:val="bullet"/>
+      <w:lvlText w:val=""/>
+      <w:lvlJc w:val="left"/>
+      <w:pPr>
+        <w:ind w:left="4320" w:hanging="360"/>
+      </w:pPr>
+      <w:rPr>
+        <w:rFonts w:ascii="Wingdings" w:hAnsi="Wingdings" w:hint="default"/>
+      </w:rPr>
+    </w:lvl>
+    <w:lvl w:ilvl="6" w:tplc="0C0A0001" w:tentative="1">
+      <w:start w:val="1"/>
+      <w:numFmt w:val="bullet"/>
+      <w:lvlText w:val=""/>
+      <w:lvlJc w:val="left"/>
+      <w:pPr>
+        <w:ind w:left="5040" w:hanging="360"/>
+      </w:pPr>
+      <w:rPr>
+        <w:rFonts w:ascii="Symbol" w:hAnsi="Symbol" w:hint="default"/>
+      </w:rPr>
+    </w:lvl>
+    <w:lvl w:ilvl="7" w:tplc="0C0A0003" w:tentative="1">
+      <w:start w:val="1"/>
+      <w:numFmt w:val="bullet"/>
+      <w:lvlText w:val="o"/>
+      <w:lvlJc w:val="left"/>
+      <w:pPr>
+        <w:ind w:left="5760" w:hanging="360"/>
+      </w:pPr>
+      <w:rPr>
+        <w:rFonts w:ascii="Courier New" w:hAnsi="Courier New" w:cs="Courier New" w:hint="default"/>
+      </w:rPr>
+    </w:lvl>
+    <w:lvl w:ilvl="8" w:tplc="0C0A0005" w:tentative="1">
+      <w:start w:val="1"/>
+      <w:numFmt w:val="bullet"/>
+      <w:lvlText w:val=""/>
+      <w:lvlJc w:val="left"/>
+      <w:pPr>
+        <w:ind w:left="6480" w:hanging="360"/>
+      </w:pPr>
+      <w:rPr>
+        <w:rFonts w:ascii="Wingdings" w:hAnsi="Wingdings" w:hint="default"/>
+      </w:rPr>
+    </w:lvl>
+  </w:abstractNum>
+  <w:abstractNum w:abstractNumId="1" w15:restartNumberingAfterBreak="0">
     <w:nsid w:val="03C53CD9"/>
     <w:multiLevelType w:val="hybridMultilevel"/>
     <w:tmpl w:val="3A6250D2"/>
@@ -7638,7 +7869,7 @@
       </w:rPr>
     </w:lvl>
   </w:abstractNum>
-  <w:abstractNum w:abstractNumId="1" w15:restartNumberingAfterBreak="0">
+  <w:abstractNum w:abstractNumId="2" w15:restartNumberingAfterBreak="0">
     <w:nsid w:val="0FFA2143"/>
     <w:multiLevelType w:val="hybridMultilevel"/>
     <w:tmpl w:val="71C8868E"/>
@@ -7751,7 +7982,120 @@
       </w:rPr>
     </w:lvl>
   </w:abstractNum>
-  <w:abstractNum w:abstractNumId="2" w15:restartNumberingAfterBreak="0">
+  <w:abstractNum w:abstractNumId="3" w15:restartNumberingAfterBreak="0">
+    <w:nsid w:val="1C18736E"/>
+    <w:multiLevelType w:val="hybridMultilevel"/>
+    <w:tmpl w:val="164CD2FA"/>
+    <w:lvl w:ilvl="0" w:tplc="0C0A0001">
+      <w:start w:val="1"/>
+      <w:numFmt w:val="bullet"/>
+      <w:lvlText w:val=""/>
+      <w:lvlJc w:val="left"/>
+      <w:pPr>
+        <w:ind w:left="720" w:hanging="360"/>
+      </w:pPr>
+      <w:rPr>
+        <w:rFonts w:ascii="Symbol" w:hAnsi="Symbol" w:hint="default"/>
+      </w:rPr>
+    </w:lvl>
+    <w:lvl w:ilvl="1" w:tplc="0C0A0003" w:tentative="1">
+      <w:start w:val="1"/>
+      <w:numFmt w:val="bullet"/>
+      <w:lvlText w:val="o"/>
+      <w:lvlJc w:val="left"/>
+      <w:pPr>
+        <w:ind w:left="1440" w:hanging="360"/>
+      </w:pPr>
+      <w:rPr>
+        <w:rFonts w:ascii="Courier New" w:hAnsi="Courier New" w:cs="Courier New" w:hint="default"/>
+      </w:rPr>
+    </w:lvl>
+    <w:lvl w:ilvl="2" w:tplc="0C0A0005" w:tentative="1">
+      <w:start w:val="1"/>
+      <w:numFmt w:val="bullet"/>
+      <w:lvlText w:val=""/>
+      <w:lvlJc w:val="left"/>
+      <w:pPr>
+        <w:ind w:left="2160" w:hanging="360"/>
+      </w:pPr>
+      <w:rPr>
+        <w:rFonts w:ascii="Wingdings" w:hAnsi="Wingdings" w:hint="default"/>
+      </w:rPr>
+    </w:lvl>
+    <w:lvl w:ilvl="3" w:tplc="0C0A0001" w:tentative="1">
+      <w:start w:val="1"/>
+      <w:numFmt w:val="bullet"/>
+      <w:lvlText w:val=""/>
+      <w:lvlJc w:val="left"/>
+      <w:pPr>
+        <w:ind w:left="2880" w:hanging="360"/>
+      </w:pPr>
+      <w:rPr>
+        <w:rFonts w:ascii="Symbol" w:hAnsi="Symbol" w:hint="default"/>
+      </w:rPr>
+    </w:lvl>
+    <w:lvl w:ilvl="4" w:tplc="0C0A0003" w:tentative="1">
+      <w:start w:val="1"/>
+      <w:numFmt w:val="bullet"/>
+      <w:lvlText w:val="o"/>
+      <w:lvlJc w:val="left"/>
+      <w:pPr>
+        <w:ind w:left="3600" w:hanging="360"/>
+      </w:pPr>
+      <w:rPr>
+        <w:rFonts w:ascii="Courier New" w:hAnsi="Courier New" w:cs="Courier New" w:hint="default"/>
+      </w:rPr>
+    </w:lvl>
+    <w:lvl w:ilvl="5" w:tplc="0C0A0005" w:tentative="1">
+      <w:start w:val="1"/>
+      <w:numFmt w:val="bullet"/>
+      <w:lvlText w:val=""/>
+      <w:lvlJc w:val="left"/>
+      <w:pPr>
+        <w:ind w:left="4320" w:hanging="360"/>
+      </w:pPr>
+      <w:rPr>
+        <w:rFonts w:ascii="Wingdings" w:hAnsi="Wingdings" w:hint="default"/>
+      </w:rPr>
+    </w:lvl>
+    <w:lvl w:ilvl="6" w:tplc="0C0A0001" w:tentative="1">
+      <w:start w:val="1"/>
+      <w:numFmt w:val="bullet"/>
+      <w:lvlText w:val=""/>
+      <w:lvlJc w:val="left"/>
+      <w:pPr>
+        <w:ind w:left="5040" w:hanging="360"/>
+      </w:pPr>
+      <w:rPr>
+        <w:rFonts w:ascii="Symbol" w:hAnsi="Symbol" w:hint="default"/>
+      </w:rPr>
+    </w:lvl>
+    <w:lvl w:ilvl="7" w:tplc="0C0A0003" w:tentative="1">
+      <w:start w:val="1"/>
+      <w:numFmt w:val="bullet"/>
+      <w:lvlText w:val="o"/>
+      <w:lvlJc w:val="left"/>
+      <w:pPr>
+        <w:ind w:left="5760" w:hanging="360"/>
+      </w:pPr>
+      <w:rPr>
+        <w:rFonts w:ascii="Courier New" w:hAnsi="Courier New" w:cs="Courier New" w:hint="default"/>
+      </w:rPr>
+    </w:lvl>
+    <w:lvl w:ilvl="8" w:tplc="0C0A0005" w:tentative="1">
+      <w:start w:val="1"/>
+      <w:numFmt w:val="bullet"/>
+      <w:lvlText w:val=""/>
+      <w:lvlJc w:val="left"/>
+      <w:pPr>
+        <w:ind w:left="6480" w:hanging="360"/>
+      </w:pPr>
+      <w:rPr>
+        <w:rFonts w:ascii="Wingdings" w:hAnsi="Wingdings" w:hint="default"/>
+      </w:rPr>
+    </w:lvl>
+  </w:abstractNum>
+  <w:abstractNum w:abstractNumId="4" w15:restartNumberingAfterBreak="0">
     <w:nsid w:val="23204221"/>
     <w:multiLevelType w:val="hybridMultilevel"/>
     <w:tmpl w:val="5CEC4AB4"/>
@@ -7864,7 +8208,7 @@
       </w:rPr>
     </w:lvl>
   </w:abstractNum>
-  <w:abstractNum w:abstractNumId="3" w15:restartNumberingAfterBreak="0">
+  <w:abstractNum w:abstractNumId="5" w15:restartNumberingAfterBreak="0">
     <w:nsid w:val="252B2ED0"/>
     <w:multiLevelType w:val="hybridMultilevel"/>
     <w:tmpl w:val="2D8819F2"/>
@@ -7977,7 +8321,7 @@
       </w:rPr>
     </w:lvl>
   </w:abstractNum>
-  <w:abstractNum w:abstractNumId="4" w15:restartNumberingAfterBreak="0">
+  <w:abstractNum w:abstractNumId="6" w15:restartNumberingAfterBreak="0">
     <w:nsid w:val="28016633"/>
     <w:multiLevelType w:val="hybridMultilevel"/>
     <w:tmpl w:val="9BF47A26"/>
@@ -8090,7 +8434,7 @@
       </w:rPr>
     </w:lvl>
   </w:abstractNum>
-  <w:abstractNum w:abstractNumId="5" w15:restartNumberingAfterBreak="0">
+  <w:abstractNum w:abstractNumId="7" w15:restartNumberingAfterBreak="0">
     <w:nsid w:val="28493ABB"/>
     <w:multiLevelType w:val="hybridMultilevel"/>
     <w:tmpl w:val="982E9656"/>
@@ -8203,7 +8547,7 @@
       </w:rPr>
     </w:lvl>
   </w:abstractNum>
-  <w:abstractNum w:abstractNumId="6" w15:restartNumberingAfterBreak="0">
+  <w:abstractNum w:abstractNumId="8" w15:restartNumberingAfterBreak="0">
     <w:nsid w:val="2D635AC0"/>
     <w:multiLevelType w:val="hybridMultilevel"/>
     <w:tmpl w:val="87740C8C"/>
@@ -8316,7 +8660,7 @@
       </w:rPr>
     </w:lvl>
   </w:abstractNum>
-  <w:abstractNum w:abstractNumId="7" w15:restartNumberingAfterBreak="0">
+  <w:abstractNum w:abstractNumId="9" w15:restartNumberingAfterBreak="0">
     <w:nsid w:val="2FE346E9"/>
     <w:multiLevelType w:val="hybridMultilevel"/>
     <w:tmpl w:val="35B01804"/>
@@ -8402,7 +8746,7 @@
       </w:pPr>
     </w:lvl>
   </w:abstractNum>
-  <w:abstractNum w:abstractNumId="8" w15:restartNumberingAfterBreak="0">
+  <w:abstractNum w:abstractNumId="10" w15:restartNumberingAfterBreak="0">
     <w:nsid w:val="3512203F"/>
     <w:multiLevelType w:val="hybridMultilevel"/>
     <w:tmpl w:val="8940F27E"/>
@@ -8515,7 +8859,7 @@
       </w:rPr>
     </w:lvl>
   </w:abstractNum>
-  <w:abstractNum w:abstractNumId="9" w15:restartNumberingAfterBreak="0">
+  <w:abstractNum w:abstractNumId="11" w15:restartNumberingAfterBreak="0">
     <w:nsid w:val="3745129E"/>
     <w:multiLevelType w:val="multilevel"/>
     <w:tmpl w:val="DE0E68A0"/>
@@ -8610,7 +8954,7 @@
       </w:pPr>
     </w:lvl>
   </w:abstractNum>
-  <w:abstractNum w:abstractNumId="10" w15:restartNumberingAfterBreak="0">
+  <w:abstractNum w:abstractNumId="12" w15:restartNumberingAfterBreak="0">
     <w:nsid w:val="3B9B594E"/>
     <w:multiLevelType w:val="hybridMultilevel"/>
     <w:tmpl w:val="ABE03FFA"/>
@@ -8723,7 +9067,7 @@
       </w:rPr>
     </w:lvl>
   </w:abstractNum>
-  <w:abstractNum w:abstractNumId="11" w15:restartNumberingAfterBreak="0">
+  <w:abstractNum w:abstractNumId="13" w15:restartNumberingAfterBreak="0">
     <w:nsid w:val="3FCB0E3C"/>
     <w:multiLevelType w:val="hybridMultilevel"/>
     <w:tmpl w:val="9AAC3DBE"/>
@@ -8836,7 +9180,7 @@
       </w:rPr>
     </w:lvl>
   </w:abstractNum>
-  <w:abstractNum w:abstractNumId="12" w15:restartNumberingAfterBreak="0">
+  <w:abstractNum w:abstractNumId="14" w15:restartNumberingAfterBreak="0">
     <w:nsid w:val="418C5352"/>
     <w:multiLevelType w:val="hybridMultilevel"/>
     <w:tmpl w:val="7B366952"/>
@@ -8922,7 +9266,7 @@
       </w:pPr>
     </w:lvl>
   </w:abstractNum>
-  <w:abstractNum w:abstractNumId="13" w15:restartNumberingAfterBreak="0">
+  <w:abstractNum w:abstractNumId="15" w15:restartNumberingAfterBreak="0">
     <w:nsid w:val="466E2AF7"/>
     <w:multiLevelType w:val="hybridMultilevel"/>
     <w:tmpl w:val="F7FAF73C"/>
@@ -9035,7 +9379,7 @@
       </w:rPr>
     </w:lvl>
   </w:abstractNum>
-  <w:abstractNum w:abstractNumId="14" w15:restartNumberingAfterBreak="0">
+  <w:abstractNum w:abstractNumId="16" w15:restartNumberingAfterBreak="0">
     <w:nsid w:val="46823DED"/>
     <w:multiLevelType w:val="multilevel"/>
     <w:tmpl w:val="0C0A001F"/>
@@ -9121,7 +9465,7 @@
       </w:pPr>
     </w:lvl>
   </w:abstractNum>
-  <w:abstractNum w:abstractNumId="15" w15:restartNumberingAfterBreak="0">
+  <w:abstractNum w:abstractNumId="17" w15:restartNumberingAfterBreak="0">
     <w:nsid w:val="4980693A"/>
     <w:multiLevelType w:val="hybridMultilevel"/>
     <w:tmpl w:val="6CF22300"/>
@@ -9234,7 +9578,7 @@
       </w:rPr>
     </w:lvl>
   </w:abstractNum>
-  <w:abstractNum w:abstractNumId="16" w15:restartNumberingAfterBreak="0">
+  <w:abstractNum w:abstractNumId="18" w15:restartNumberingAfterBreak="0">
     <w:nsid w:val="4EFD7F3E"/>
     <w:multiLevelType w:val="multilevel"/>
     <w:tmpl w:val="0C0A001F"/>
@@ -9320,7 +9664,7 @@
       </w:pPr>
     </w:lvl>
   </w:abstractNum>
-  <w:abstractNum w:abstractNumId="17" w15:restartNumberingAfterBreak="0">
+  <w:abstractNum w:abstractNumId="19" w15:restartNumberingAfterBreak="0">
     <w:nsid w:val="57B33A53"/>
     <w:multiLevelType w:val="hybridMultilevel"/>
     <w:tmpl w:val="A50C50BE"/>
@@ -9433,7 +9777,120 @@
       </w:rPr>
     </w:lvl>
   </w:abstractNum>
-  <w:abstractNum w:abstractNumId="18" w15:restartNumberingAfterBreak="0">
+  <w:abstractNum w:abstractNumId="20" w15:restartNumberingAfterBreak="0">
+    <w:nsid w:val="57BF14FA"/>
+    <w:multiLevelType w:val="hybridMultilevel"/>
+    <w:tmpl w:val="DB54BBB4"/>
+    <w:lvl w:ilvl="0" w:tplc="0C0A0001">
+      <w:start w:val="1"/>
+      <w:numFmt w:val="bullet"/>
+      <w:lvlText w:val=""/>
+      <w:lvlJc w:val="left"/>
+      <w:pPr>
+        <w:ind w:left="720" w:hanging="360"/>
+      </w:pPr>
+      <w:rPr>
+        <w:rFonts w:ascii="Symbol" w:hAnsi="Symbol" w:hint="default"/>
+      </w:rPr>
+    </w:lvl>
+    <w:lvl w:ilvl="1" w:tplc="0C0A0003" w:tentative="1">
+      <w:start w:val="1"/>
+      <w:numFmt w:val="bullet"/>
+      <w:lvlText w:val="o"/>
+      <w:lvlJc w:val="left"/>
+      <w:pPr>
+        <w:ind w:left="1440" w:hanging="360"/>
+      </w:pPr>
+      <w:rPr>
+        <w:rFonts w:ascii="Courier New" w:hAnsi="Courier New" w:cs="Courier New" w:hint="default"/>
+      </w:rPr>
+    </w:lvl>
+    <w:lvl w:ilvl="2" w:tplc="0C0A0005" w:tentative="1">
+      <w:start w:val="1"/>
+      <w:numFmt w:val="bullet"/>
+      <w:lvlText w:val=""/>
+      <w:lvlJc w:val="left"/>
+      <w:pPr>
+        <w:ind w:left="2160" w:hanging="360"/>
+      </w:pPr>
+      <w:rPr>
+        <w:rFonts w:ascii="Wingdings" w:hAnsi="Wingdings" w:hint="default"/>
+      </w:rPr>
+    </w:lvl>
+    <w:lvl w:ilvl="3" w:tplc="0C0A0001" w:tentative="1">
+      <w:start w:val="1"/>
+      <w:numFmt w:val="bullet"/>
+      <w:lvlText w:val=""/>
+      <w:lvlJc w:val="left"/>
+      <w:pPr>
+        <w:ind w:left="2880" w:hanging="360"/>
+      </w:pPr>
+      <w:rPr>
+        <w:rFonts w:ascii="Symbol" w:hAnsi="Symbol" w:hint="default"/>
+      </w:rPr>
+    </w:lvl>
+    <w:lvl w:ilvl="4" w:tplc="0C0A0003" w:tentative="1">
+      <w:start w:val="1"/>
+      <w:numFmt w:val="bullet"/>
+      <w:lvlText w:val="o"/>
+      <w:lvlJc w:val="left"/>
+      <w:pPr>
+        <w:ind w:left="3600" w:hanging="360"/>
+      </w:pPr>
+      <w:rPr>
+        <w:rFonts w:ascii="Courier New" w:hAnsi="Courier New" w:cs="Courier New" w:hint="default"/>
+      </w:rPr>
+    </w:lvl>
+    <w:lvl w:ilvl="5" w:tplc="0C0A0005" w:tentative="1">
+      <w:start w:val="1"/>
+      <w:numFmt w:val="bullet"/>
+      <w:lvlText w:val=""/>
+      <w:lvlJc w:val="left"/>
+      <w:pPr>
+        <w:ind w:left="4320" w:hanging="360"/>
+      </w:pPr>
+      <w:rPr>
+        <w:rFonts w:ascii="Wingdings" w:hAnsi="Wingdings" w:hint="default"/>
+      </w:rPr>
+    </w:lvl>
+    <w:lvl w:ilvl="6" w:tplc="0C0A0001" w:tentative="1">
+      <w:start w:val="1"/>
+      <w:numFmt w:val="bullet"/>
+      <w:lvlText w:val=""/>
+      <w:lvlJc w:val="left"/>
+      <w:pPr>
+        <w:ind w:left="5040" w:hanging="360"/>
+      </w:pPr>
+      <w:rPr>
+        <w:rFonts w:ascii="Symbol" w:hAnsi="Symbol" w:hint="default"/>
+      </w:rPr>
+    </w:lvl>
+    <w:lvl w:ilvl="7" w:tplc="0C0A0003" w:tentative="1">
+      <w:start w:val="1"/>
+      <w:numFmt w:val="bullet"/>
+      <w:lvlText w:val="o"/>
+      <w:lvlJc w:val="left"/>
+      <w:pPr>
+        <w:ind w:left="5760" w:hanging="360"/>
+      </w:pPr>
+      <w:rPr>
+        <w:rFonts w:ascii="Courier New" w:hAnsi="Courier New" w:cs="Courier New" w:hint="default"/>
+      </w:rPr>
+    </w:lvl>
+    <w:lvl w:ilvl="8" w:tplc="0C0A0005" w:tentative="1">
+      <w:start w:val="1"/>
+      <w:numFmt w:val="bullet"/>
+      <w:lvlText w:val=""/>
+      <w:lvlJc w:val="left"/>
+      <w:pPr>
+        <w:ind w:left="6480" w:hanging="360"/>
+      </w:pPr>
+      <w:rPr>
+        <w:rFonts w:ascii="Wingdings" w:hAnsi="Wingdings" w:hint="default"/>
+      </w:rPr>
+    </w:lvl>
+  </w:abstractNum>
+  <w:abstractNum w:abstractNumId="21" w15:restartNumberingAfterBreak="0">
     <w:nsid w:val="5BF05C5C"/>
     <w:multiLevelType w:val="multilevel"/>
     <w:tmpl w:val="0C0A001F"/>
@@ -9519,7 +9976,7 @@
       </w:pPr>
     </w:lvl>
   </w:abstractNum>
-  <w:abstractNum w:abstractNumId="19" w15:restartNumberingAfterBreak="0">
+  <w:abstractNum w:abstractNumId="22" w15:restartNumberingAfterBreak="0">
     <w:nsid w:val="5C46328F"/>
     <w:multiLevelType w:val="hybridMultilevel"/>
     <w:tmpl w:val="A7B414B6"/>
@@ -9632,7 +10089,7 @@
       </w:rPr>
     </w:lvl>
   </w:abstractNum>
-  <w:abstractNum w:abstractNumId="20" w15:restartNumberingAfterBreak="0">
+  <w:abstractNum w:abstractNumId="23" w15:restartNumberingAfterBreak="0">
     <w:nsid w:val="5DF00E7F"/>
     <w:multiLevelType w:val="hybridMultilevel"/>
     <w:tmpl w:val="B588BF6C"/>
@@ -9745,7 +10202,93 @@
       </w:rPr>
     </w:lvl>
   </w:abstractNum>
-  <w:abstractNum w:abstractNumId="21" w15:restartNumberingAfterBreak="0">
+  <w:abstractNum w:abstractNumId="24" w15:restartNumberingAfterBreak="0">
+    <w:nsid w:val="621D3E06"/>
+    <w:multiLevelType w:val="hybridMultilevel"/>
+    <w:tmpl w:val="38988148"/>
+    <w:lvl w:ilvl="0" w:tplc="0C0A000F">
+      <w:start w:val="1"/>
+      <w:numFmt w:val="decimal"/>
+      <w:lvlText w:val="%1."/>
+      <w:lvlJc w:val="left"/>
+      <w:pPr>
+        <w:ind w:left="720" w:hanging="360"/>
+      </w:pPr>
+    </w:lvl>
+    <w:lvl w:ilvl="1" w:tplc="0C0A0019" w:tentative="1">
+      <w:start w:val="1"/>
+      <w:numFmt w:val="lowerLetter"/>
+      <w:lvlText w:val="%2."/>
+      <w:lvlJc w:val="left"/>
+      <w:pPr>
+        <w:ind w:left="1440" w:hanging="360"/>
+      </w:pPr>
+    </w:lvl>
+    <w:lvl w:ilvl="2" w:tplc="0C0A001B" w:tentative="1">
+      <w:start w:val="1"/>
+      <w:numFmt w:val="lowerRoman"/>
+      <w:lvlText w:val="%3."/>
+      <w:lvlJc w:val="right"/>
+      <w:pPr>
+        <w:ind w:left="2160" w:hanging="180"/>
+      </w:pPr>
+    </w:lvl>
+    <w:lvl w:ilvl="3" w:tplc="0C0A000F" w:tentative="1">
+      <w:start w:val="1"/>
+      <w:numFmt w:val="decimal"/>
+      <w:lvlText w:val="%4."/>
+      <w:lvlJc w:val="left"/>
+      <w:pPr>
+        <w:ind w:left="2880" w:hanging="360"/>
+      </w:pPr>
+    </w:lvl>
+    <w:lvl w:ilvl="4" w:tplc="0C0A0019" w:tentative="1">
+      <w:start w:val="1"/>
+      <w:numFmt w:val="lowerLetter"/>
+      <w:lvlText w:val="%5."/>
+      <w:lvlJc w:val="left"/>
+      <w:pPr>
+        <w:ind w:left="3600" w:hanging="360"/>
+      </w:pPr>
+    </w:lvl>
+    <w:lvl w:ilvl="5" w:tplc="0C0A001B" w:tentative="1">
+      <w:start w:val="1"/>
+      <w:numFmt w:val="lowerRoman"/>
+      <w:lvlText w:val="%6."/>
+      <w:lvlJc w:val="right"/>
+      <w:pPr>
+        <w:ind w:left="4320" w:hanging="180"/>
+      </w:pPr>
+    </w:lvl>
+    <w:lvl w:ilvl="6" w:tplc="0C0A000F" w:tentative="1">
+      <w:start w:val="1"/>
+      <w:numFmt w:val="decimal"/>
+      <w:lvlText w:val="%7."/>
+      <w:lvlJc w:val="left"/>
+      <w:pPr>
+        <w:ind w:left="5040" w:hanging="360"/>
+      </w:pPr>
+    </w:lvl>
+    <w:lvl w:ilvl="7" w:tplc="0C0A0019" w:tentative="1">
+      <w:start w:val="1"/>
+      <w:numFmt w:val="lowerLetter"/>
+      <w:lvlText w:val="%8."/>
+      <w:lvlJc w:val="left"/>
+      <w:pPr>
+        <w:ind w:left="5760" w:hanging="360"/>
+      </w:pPr>
+    </w:lvl>
+    <w:lvl w:ilvl="8" w:tplc="0C0A001B" w:tentative="1">
+      <w:start w:val="1"/>
+      <w:numFmt w:val="lowerRoman"/>
+      <w:lvlText w:val="%9."/>
+      <w:lvlJc w:val="right"/>
+      <w:pPr>
+        <w:ind w:left="6480" w:hanging="180"/>
+      </w:pPr>
+    </w:lvl>
+  </w:abstractNum>
+  <w:abstractNum w:abstractNumId="25" w15:restartNumberingAfterBreak="0">
     <w:nsid w:val="7C15770C"/>
     <w:multiLevelType w:val="hybridMultilevel"/>
     <w:tmpl w:val="8ED05BA8"/>
@@ -9858,7 +10401,7 @@
       </w:rPr>
     </w:lvl>
   </w:abstractNum>
-  <w:abstractNum w:abstractNumId="22" w15:restartNumberingAfterBreak="0">
+  <w:abstractNum w:abstractNumId="26" w15:restartNumberingAfterBreak="0">
     <w:nsid w:val="7D6F5B56"/>
     <w:multiLevelType w:val="hybridMultilevel"/>
     <w:tmpl w:val="8F10FE06"/>
@@ -9972,73 +10515,85 @@
     </w:lvl>
   </w:abstractNum>
   <w:num w:numId="1">
+    <w:abstractNumId w:val="16"/>
+  </w:num>
+  <w:num w:numId="2">
+    <w:abstractNumId w:val="21"/>
+  </w:num>
+  <w:num w:numId="3">
+    <w:abstractNumId w:val="18"/>
+  </w:num>
+  <w:num w:numId="4">
+    <w:abstractNumId w:val="11"/>
+  </w:num>
+  <w:num w:numId="5">
+    <w:abstractNumId w:val="13"/>
+  </w:num>
+  <w:num w:numId="6">
+    <w:abstractNumId w:val="5"/>
+  </w:num>
+  <w:num w:numId="7">
+    <w:abstractNumId w:val="2"/>
+  </w:num>
+  <w:num w:numId="8">
+    <w:abstractNumId w:val="12"/>
+  </w:num>
+  <w:num w:numId="9">
+    <w:abstractNumId w:val="8"/>
+  </w:num>
+  <w:num w:numId="10">
+    <w:abstractNumId w:val="25"/>
+  </w:num>
+  <w:num w:numId="11">
+    <w:abstractNumId w:val="17"/>
+  </w:num>
+  <w:num w:numId="12">
+    <w:abstractNumId w:val="7"/>
+  </w:num>
+  <w:num w:numId="13">
     <w:abstractNumId w:val="14"/>
   </w:num>
-  <w:num w:numId="2">
-    <w:abstractNumId w:val="18"/>
-  </w:num>
-  <w:num w:numId="3">
-    <w:abstractNumId w:val="16"/>
-  </w:num>
-  <w:num w:numId="4">
+  <w:num w:numId="14">
     <w:abstractNumId w:val="9"/>
   </w:num>
-  <w:num w:numId="5">
-    <w:abstractNumId w:val="11"/>
+  <w:num w:numId="15">
+    <w:abstractNumId w:val="15"/>
   </w:num>
-  <w:num w:numId="6">
+  <w:num w:numId="16">
+    <w:abstractNumId w:val="6"/>
+  </w:num>
+  <w:num w:numId="17">
+    <w:abstractNumId w:val="1"/>
+  </w:num>
+  <w:num w:numId="18">
+    <w:abstractNumId w:val="4"/>
+  </w:num>
+  <w:num w:numId="19">
+    <w:abstractNumId w:val="26"/>
+  </w:num>
+  <w:num w:numId="20">
+    <w:abstractNumId w:val="23"/>
+  </w:num>
+  <w:num w:numId="21">
+    <w:abstractNumId w:val="22"/>
+  </w:num>
+  <w:num w:numId="22">
+    <w:abstractNumId w:val="19"/>
+  </w:num>
+  <w:num w:numId="23">
+    <w:abstractNumId w:val="10"/>
+  </w:num>
+  <w:num w:numId="24">
+    <w:abstractNumId w:val="24"/>
+  </w:num>
+  <w:num w:numId="25">
+    <w:abstractNumId w:val="20"/>
+  </w:num>
+  <w:num w:numId="26">
     <w:abstractNumId w:val="3"/>
   </w:num>
-  <w:num w:numId="7">
-    <w:abstractNumId w:val="1"/>
-  </w:num>
-  <w:num w:numId="8">
-    <w:abstractNumId w:val="10"/>
-  </w:num>
-  <w:num w:numId="9">
-    <w:abstractNumId w:val="6"/>
-  </w:num>
-  <w:num w:numId="10">
-    <w:abstractNumId w:val="21"/>
-  </w:num>
-  <w:num w:numId="11">
-    <w:abstractNumId w:val="15"/>
-  </w:num>
-  <w:num w:numId="12">
-    <w:abstractNumId w:val="5"/>
-  </w:num>
-  <w:num w:numId="13">
-    <w:abstractNumId w:val="12"/>
-  </w:num>
-  <w:num w:numId="14">
-    <w:abstractNumId w:val="7"/>
-  </w:num>
-  <w:num w:numId="15">
-    <w:abstractNumId w:val="13"/>
-  </w:num>
-  <w:num w:numId="16">
-    <w:abstractNumId w:val="4"/>
-  </w:num>
-  <w:num w:numId="17">
+  <w:num w:numId="27">
     <w:abstractNumId w:val="0"/>
-  </w:num>
-  <w:num w:numId="18">
-    <w:abstractNumId w:val="2"/>
-  </w:num>
-  <w:num w:numId="19">
-    <w:abstractNumId w:val="22"/>
-  </w:num>
-  <w:num w:numId="20">
-    <w:abstractNumId w:val="20"/>
-  </w:num>
-  <w:num w:numId="21">
-    <w:abstractNumId w:val="19"/>
-  </w:num>
-  <w:num w:numId="22">
-    <w:abstractNumId w:val="17"/>
-  </w:num>
-  <w:num w:numId="23">
-    <w:abstractNumId w:val="8"/>
   </w:num>
 </w:numbering>
 </file>
@@ -10060,7 +10615,7 @@
       </w:pPr>
     </w:pPrDefault>
   </w:docDefaults>
-  <w:latentStyles w:defLockedState="0" w:defUIPriority="99" w:defSemiHidden="0" w:defUnhideWhenUsed="0" w:defQFormat="0" w:count="373">
+  <w:latentStyles w:defLockedState="0" w:defUIPriority="99" w:defSemiHidden="0" w:defUnhideWhenUsed="0" w:defQFormat="0" w:count="371">
     <w:lsdException w:name="Normal" w:uiPriority="0" w:qFormat="1"/>
     <w:lsdException w:name="heading 1" w:uiPriority="9" w:qFormat="1"/>
     <w:lsdException w:name="heading 2" w:semiHidden="1" w:uiPriority="9" w:unhideWhenUsed="1" w:qFormat="1"/>
@@ -10432,8 +10987,6 @@
     <w:lsdException w:name="List Table 5 Dark Accent 6" w:uiPriority="50"/>
     <w:lsdException w:name="List Table 6 Colorful Accent 6" w:uiPriority="51"/>
     <w:lsdException w:name="List Table 7 Colorful Accent 6" w:uiPriority="52"/>
-    <w:lsdException w:name="Mention" w:semiHidden="1" w:unhideWhenUsed="1"/>
-    <w:lsdException w:name="Smart Hyperlink" w:semiHidden="1" w:unhideWhenUsed="1"/>
   </w:latentStyles>
   <w:style w:type="paragraph" w:default="1" w:styleId="Normal">
     <w:name w:val="Normal"/>
@@ -11000,546 +11553,6 @@
 </w:styles>
 </file>
 
-<file path=word/glossary/document.xml><?xml version="1.0" encoding="utf-8"?>
-<w:glossaryDocument xmlns:wpc="http://schemas.microsoft.com/office/word/2010/wordprocessingCanvas" xmlns:cx="http://schemas.microsoft.com/office/drawing/2014/chartex" xmlns:cx1="http://schemas.microsoft.com/office/drawing/2015/9/8/chartex" xmlns:cx2="http://schemas.microsoft.com/office/drawing/2015/10/21/chartex" xmlns:mc="http://schemas.openxmlformats.org/markup-compatibility/2006" xmlns:o="urn:schemas-microsoft-com:office:office" xmlns:r="http://schemas.openxmlformats.org/officeDocument/2006/relationships" xmlns:m="http://schemas.openxmlformats.org/officeDocument/2006/math" xmlns:v="urn:schemas-microsoft-com:vml" xmlns:wp14="http://schemas.microsoft.com/office/word/2010/wordprocessingDrawing" xmlns:wp="http://schemas.openxmlformats.org/drawingml/2006/wordprocessingDrawing" xmlns:w10="urn:schemas-microsoft-com:office:word" xmlns:w="http://schemas.openxmlformats.org/wordprocessingml/2006/main" xmlns:w14="http://schemas.microsoft.com/office/word/2010/wordml" xmlns:w15="http://schemas.microsoft.com/office/word/2012/wordml" xmlns:w16se="http://schemas.microsoft.com/office/word/2015/wordml/symex" xmlns:wpg="http://schemas.microsoft.com/office/word/2010/wordprocessingGroup" xmlns:wpi="http://schemas.microsoft.com/office/word/2010/wordprocessingInk" xmlns:wne="http://schemas.microsoft.com/office/word/2006/wordml" xmlns:wps="http://schemas.microsoft.com/office/word/2010/wordprocessingShape" mc:Ignorable="w14 w15 w16se wp14"/>
-</file>
-
-<file path=word/glossary/fontTable.xml><?xml version="1.0" encoding="utf-8"?>
-<w:fonts xmlns:mc="http://schemas.openxmlformats.org/markup-compatibility/2006" xmlns:r="http://schemas.openxmlformats.org/officeDocument/2006/relationships" xmlns:w="http://schemas.openxmlformats.org/wordprocessingml/2006/main" xmlns:w14="http://schemas.microsoft.com/office/word/2010/wordml" xmlns:w15="http://schemas.microsoft.com/office/word/2012/wordml" xmlns:w16se="http://schemas.microsoft.com/office/word/2015/wordml/symex" mc:Ignorable="w14 w15 w16se">
-  <w:font w:name="Symbol">
-    <w:panose1 w:val="05050102010706020507"/>
-    <w:charset w:val="02"/>
-    <w:family w:val="roman"/>
-    <w:pitch w:val="variable"/>
-    <w:sig w:usb0="00000000" w:usb1="10000000" w:usb2="00000000" w:usb3="00000000" w:csb0="80000000" w:csb1="00000000"/>
-  </w:font>
-  <w:font w:name="Times New Roman">
-    <w:panose1 w:val="02020603050405020304"/>
-    <w:charset w:val="00"/>
-    <w:family w:val="roman"/>
-    <w:pitch w:val="variable"/>
-    <w:sig w:usb0="E0002EFF" w:usb1="C0007843" w:usb2="00000009" w:usb3="00000000" w:csb0="000001FF" w:csb1="00000000"/>
-  </w:font>
-  <w:font w:name="Courier New">
-    <w:panose1 w:val="02070309020205020404"/>
-    <w:charset w:val="00"/>
-    <w:family w:val="modern"/>
-    <w:pitch w:val="fixed"/>
-    <w:sig w:usb0="E0002AFF" w:usb1="C0007843" w:usb2="00000009" w:usb3="00000000" w:csb0="000001FF" w:csb1="00000000"/>
-  </w:font>
-  <w:font w:name="Wingdings">
-    <w:panose1 w:val="05000000000000000000"/>
-    <w:charset w:val="02"/>
-    <w:family w:val="auto"/>
-    <w:pitch w:val="variable"/>
-    <w:sig w:usb0="00000000" w:usb1="10000000" w:usb2="00000000" w:usb3="00000000" w:csb0="80000000" w:csb1="00000000"/>
-  </w:font>
-  <w:font w:name="Calibri">
-    <w:panose1 w:val="020F0502020204030204"/>
-    <w:charset w:val="00"/>
-    <w:family w:val="swiss"/>
-    <w:pitch w:val="variable"/>
-    <w:sig w:usb0="E00002FF" w:usb1="4000ACFF" w:usb2="00000001" w:usb3="00000000" w:csb0="0000019F" w:csb1="00000000"/>
-  </w:font>
-  <w:font w:name="Calibri Light">
-    <w:panose1 w:val="020F0302020204030204"/>
-    <w:charset w:val="00"/>
-    <w:family w:val="swiss"/>
-    <w:pitch w:val="variable"/>
-    <w:sig w:usb0="A00002EF" w:usb1="4000207B" w:usb2="00000000" w:usb3="00000000" w:csb0="0000019F" w:csb1="00000000"/>
-  </w:font>
-  <w:font w:name="Cambria Math">
-    <w:panose1 w:val="02040503050406030204"/>
-    <w:charset w:val="00"/>
-    <w:family w:val="roman"/>
-    <w:pitch w:val="variable"/>
-    <w:sig w:usb0="E00002FF" w:usb1="420024FF" w:usb2="00000000" w:usb3="00000000" w:csb0="0000019F" w:csb1="00000000"/>
-  </w:font>
-</w:fonts>
-</file>
-
-<file path=word/glossary/settings.xml><?xml version="1.0" encoding="utf-8"?>
-<w:settings xmlns:mc="http://schemas.openxmlformats.org/markup-compatibility/2006" xmlns:o="urn:schemas-microsoft-com:office:office" xmlns:r="http://schemas.openxmlformats.org/officeDocument/2006/relationships" xmlns:m="http://schemas.openxmlformats.org/officeDocument/2006/math" xmlns:v="urn:schemas-microsoft-com:vml" xmlns:w10="urn:schemas-microsoft-com:office:word" xmlns:w="http://schemas.openxmlformats.org/wordprocessingml/2006/main" xmlns:w14="http://schemas.microsoft.com/office/word/2010/wordml" xmlns:w15="http://schemas.microsoft.com/office/word/2012/wordml" xmlns:w16se="http://schemas.microsoft.com/office/word/2015/wordml/symex" xmlns:sl="http://schemas.openxmlformats.org/schemaLibrary/2006/main" mc:Ignorable="w14 w15 w16se">
-  <w:view w:val="normal"/>
-  <w:defaultTabStop w:val="708"/>
-  <w:hyphenationZone w:val="425"/>
-  <w:characterSpacingControl w:val="doNotCompress"/>
-  <w:compat>
-    <w:useFELayout/>
-    <w:compatSetting w:name="compatibilityMode" w:uri="http://schemas.microsoft.com/office/word" w:val="15"/>
-    <w:compatSetting w:name="overrideTableStyleFontSizeAndJustification" w:uri="http://schemas.microsoft.com/office/word" w:val="1"/>
-    <w:compatSetting w:name="enableOpenTypeFeatures" w:uri="http://schemas.microsoft.com/office/word" w:val="1"/>
-    <w:compatSetting w:name="doNotFlipMirrorIndents" w:uri="http://schemas.microsoft.com/office/word" w:val="1"/>
-    <w:compatSetting w:name="differentiateMultirowTableHeaders" w:uri="http://schemas.microsoft.com/office/word" w:val="1"/>
-  </w:compat>
-  <w:rsids>
-    <w:rsidRoot w:val="00B961D9"/>
-    <w:rsid w:val="00B961D9"/>
-  </w:rsids>
-  <m:mathPr>
-    <m:mathFont m:val="Cambria Math"/>
-    <m:brkBin m:val="before"/>
-    <m:brkBinSub m:val="--"/>
-    <m:smallFrac m:val="0"/>
-    <m:dispDef/>
-    <m:lMargin m:val="0"/>
-    <m:rMargin m:val="0"/>
-    <m:defJc m:val="centerGroup"/>
-    <m:wrapIndent m:val="1440"/>
-    <m:intLim m:val="subSup"/>
-    <m:naryLim m:val="undOvr"/>
-  </m:mathPr>
-  <w:themeFontLang w:val="es-ES"/>
-  <w:clrSchemeMapping w:bg1="light1" w:t1="dark1" w:bg2="light2" w:t2="dark2" w:accent1="accent1" w:accent2="accent2" w:accent3="accent3" w:accent4="accent4" w:accent5="accent5" w:accent6="accent6" w:hyperlink="hyperlink" w:followedHyperlink="followedHyperlink"/>
-  <w:decimalSymbol w:val=","/>
-  <w:listSeparator w:val=";"/>
-  <w15:chartTrackingRefBased/>
-</w:settings>
-</file>
-
-<file path=word/glossary/styles.xml><?xml version="1.0" encoding="utf-8"?>
-<w:styles xmlns:mc="http://schemas.openxmlformats.org/markup-compatibility/2006" xmlns:r="http://schemas.openxmlformats.org/officeDocument/2006/relationships" xmlns:w="http://schemas.openxmlformats.org/wordprocessingml/2006/main" xmlns:w14="http://schemas.microsoft.com/office/word/2010/wordml" xmlns:w15="http://schemas.microsoft.com/office/word/2012/wordml" xmlns:w16se="http://schemas.microsoft.com/office/word/2015/wordml/symex" mc:Ignorable="w14 w15 w16se">
-  <w:docDefaults>
-    <w:rPrDefault>
-      <w:rPr>
-        <w:rFonts w:asciiTheme="minorHAnsi" w:eastAsiaTheme="minorEastAsia" w:hAnsiTheme="minorHAnsi" w:cstheme="minorBidi"/>
-        <w:sz w:val="22"/>
-        <w:szCs w:val="22"/>
-        <w:lang w:val="es-ES" w:eastAsia="es-ES" w:bidi="ar-SA"/>
-      </w:rPr>
-    </w:rPrDefault>
-    <w:pPrDefault>
-      <w:pPr>
-        <w:spacing w:after="160" w:line="259" w:lineRule="auto"/>
-      </w:pPr>
-    </w:pPrDefault>
-  </w:docDefaults>
-  <w:latentStyles w:defLockedState="0" w:defUIPriority="99" w:defSemiHidden="0" w:defUnhideWhenUsed="0" w:defQFormat="0" w:count="373">
-    <w:lsdException w:name="Normal" w:uiPriority="0" w:qFormat="1"/>
-    <w:lsdException w:name="heading 1" w:uiPriority="9" w:qFormat="1"/>
-    <w:lsdException w:name="heading 2" w:semiHidden="1" w:uiPriority="9" w:unhideWhenUsed="1" w:qFormat="1"/>
-    <w:lsdException w:name="heading 3" w:semiHidden="1" w:uiPriority="9" w:unhideWhenUsed="1" w:qFormat="1"/>
-    <w:lsdException w:name="heading 4" w:semiHidden="1" w:uiPriority="9" w:unhideWhenUsed="1" w:qFormat="1"/>
-    <w:lsdException w:name="heading 5" w:semiHidden="1" w:uiPriority="9" w:unhideWhenUsed="1" w:qFormat="1"/>
-    <w:lsdException w:name="heading 6" w:semiHidden="1" w:uiPriority="9" w:unhideWhenUsed="1" w:qFormat="1"/>
-    <w:lsdException w:name="heading 7" w:semiHidden="1" w:uiPriority="9" w:unhideWhenUsed="1" w:qFormat="1"/>
-    <w:lsdException w:name="heading 8" w:semiHidden="1" w:uiPriority="9" w:unhideWhenUsed="1" w:qFormat="1"/>
-    <w:lsdException w:name="heading 9" w:semiHidden="1" w:uiPriority="9" w:unhideWhenUsed="1" w:qFormat="1"/>
-    <w:lsdException w:name="index 1" w:semiHidden="1" w:unhideWhenUsed="1"/>
-    <w:lsdException w:name="index 2" w:semiHidden="1" w:unhideWhenUsed="1"/>
-    <w:lsdException w:name="index 3" w:semiHidden="1" w:unhideWhenUsed="1"/>
-    <w:lsdException w:name="index 4" w:semiHidden="1" w:unhideWhenUsed="1"/>
-    <w:lsdException w:name="index 5" w:semiHidden="1" w:unhideWhenUsed="1"/>
-    <w:lsdException w:name="index 6" w:semiHidden="1" w:unhideWhenUsed="1"/>
-    <w:lsdException w:name="index 7" w:semiHidden="1" w:unhideWhenUsed="1"/>
-    <w:lsdException w:name="index 8" w:semiHidden="1" w:unhideWhenUsed="1"/>
-    <w:lsdException w:name="index 9" w:semiHidden="1" w:unhideWhenUsed="1"/>
-    <w:lsdException w:name="toc 1" w:semiHidden="1" w:uiPriority="39" w:unhideWhenUsed="1"/>
-    <w:lsdException w:name="toc 2" w:semiHidden="1" w:uiPriority="39" w:unhideWhenUsed="1"/>
-    <w:lsdException w:name="toc 3" w:semiHidden="1" w:uiPriority="39" w:unhideWhenUsed="1"/>
-    <w:lsdException w:name="toc 4" w:semiHidden="1" w:uiPriority="39" w:unhideWhenUsed="1"/>
-    <w:lsdException w:name="toc 5" w:semiHidden="1" w:uiPriority="39" w:unhideWhenUsed="1"/>
-    <w:lsdException w:name="toc 6" w:semiHidden="1" w:uiPriority="39" w:unhideWhenUsed="1"/>
-    <w:lsdException w:name="toc 7" w:semiHidden="1" w:uiPriority="39" w:unhideWhenUsed="1"/>
-    <w:lsdException w:name="toc 8" w:semiHidden="1" w:uiPriority="39" w:unhideWhenUsed="1"/>
-    <w:lsdException w:name="toc 9" w:semiHidden="1" w:uiPriority="39" w:unhideWhenUsed="1"/>
-    <w:lsdException w:name="Normal Indent" w:semiHidden="1" w:unhideWhenUsed="1"/>
-    <w:lsdException w:name="footnote text" w:semiHidden="1" w:unhideWhenUsed="1"/>
-    <w:lsdException w:name="annotation text" w:semiHidden="1" w:unhideWhenUsed="1"/>
-    <w:lsdException w:name="header" w:semiHidden="1" w:unhideWhenUsed="1"/>
-    <w:lsdException w:name="footer" w:semiHidden="1" w:unhideWhenUsed="1"/>
-    <w:lsdException w:name="index heading" w:semiHidden="1" w:unhideWhenUsed="1"/>
-    <w:lsdException w:name="caption" w:semiHidden="1" w:uiPriority="35" w:unhideWhenUsed="1" w:qFormat="1"/>
-    <w:lsdException w:name="table of figures" w:semiHidden="1" w:unhideWhenUsed="1"/>
-    <w:lsdException w:name="envelope address" w:semiHidden="1" w:unhideWhenUsed="1"/>
-    <w:lsdException w:name="envelope return" w:semiHidden="1" w:unhideWhenUsed="1"/>
-    <w:lsdException w:name="footnote reference" w:semiHidden="1" w:unhideWhenUsed="1"/>
-    <w:lsdException w:name="annotation reference" w:semiHidden="1" w:unhideWhenUsed="1"/>
-    <w:lsdException w:name="line number" w:semiHidden="1" w:unhideWhenUsed="1"/>
-    <w:lsdException w:name="page number" w:semiHidden="1" w:unhideWhenUsed="1"/>
-    <w:lsdException w:name="endnote reference" w:semiHidden="1" w:unhideWhenUsed="1"/>
-    <w:lsdException w:name="endnote text" w:semiHidden="1" w:unhideWhenUsed="1"/>
-    <w:lsdException w:name="table of authorities" w:semiHidden="1" w:unhideWhenUsed="1"/>
-    <w:lsdException w:name="macro" w:semiHidden="1" w:unhideWhenUsed="1"/>
-    <w:lsdException w:name="toa heading" w:semiHidden="1" w:unhideWhenUsed="1"/>
-    <w:lsdException w:name="List" w:semiHidden="1" w:unhideWhenUsed="1"/>
-    <w:lsdException w:name="List Bullet" w:semiHidden="1" w:unhideWhenUsed="1"/>
-    <w:lsdException w:name="List Number" w:semiHidden="1" w:unhideWhenUsed="1"/>
-    <w:lsdException w:name="List 2" w:semiHidden="1" w:unhideWhenUsed="1"/>
-    <w:lsdException w:name="List 3" w:semiHidden="1" w:unhideWhenUsed="1"/>
-    <w:lsdException w:name="List 4" w:semiHidden="1" w:unhideWhenUsed="1"/>
-    <w:lsdException w:name="List 5" w:semiHidden="1" w:unhideWhenUsed="1"/>
-    <w:lsdException w:name="List Bullet 2" w:semiHidden="1" w:unhideWhenUsed="1"/>
-    <w:lsdException w:name="List Bullet 3" w:semiHidden="1" w:unhideWhenUsed="1"/>
-    <w:lsdException w:name="List Bullet 4" w:semiHidden="1" w:unhideWhenUsed="1"/>
-    <w:lsdException w:name="List Bullet 5" w:semiHidden="1" w:unhideWhenUsed="1"/>
-    <w:lsdException w:name="List Number 2" w:semiHidden="1" w:unhideWhenUsed="1"/>
-    <w:lsdException w:name="List Number 3" w:semiHidden="1" w:unhideWhenUsed="1"/>
-    <w:lsdException w:name="List Number 4" w:semiHidden="1" w:unhideWhenUsed="1"/>
-    <w:lsdException w:name="List Number 5" w:semiHidden="1" w:unhideWhenUsed="1"/>
-    <w:lsdException w:name="Title" w:uiPriority="10" w:qFormat="1"/>
-    <w:lsdException w:name="Closing" w:semiHidden="1" w:unhideWhenUsed="1"/>
-    <w:lsdException w:name="Signature" w:semiHidden="1" w:unhideWhenUsed="1"/>
-    <w:lsdException w:name="Default Paragraph Font" w:semiHidden="1" w:uiPriority="1" w:unhideWhenUsed="1"/>
-    <w:lsdException w:name="Body Text" w:semiHidden="1" w:unhideWhenUsed="1"/>
-    <w:lsdException w:name="Body Text Indent" w:semiHidden="1" w:unhideWhenUsed="1"/>
-    <w:lsdException w:name="List Continue" w:semiHidden="1" w:unhideWhenUsed="1"/>
-    <w:lsdException w:name="List Continue 2" w:semiHidden="1" w:unhideWhenUsed="1"/>
-    <w:lsdException w:name="List Continue 3" w:semiHidden="1" w:unhideWhenUsed="1"/>
-    <w:lsdException w:name="List Continue 4" w:semiHidden="1" w:unhideWhenUsed="1"/>
-    <w:lsdException w:name="List Continue 5" w:semiHidden="1" w:unhideWhenUsed="1"/>
-    <w:lsdException w:name="Message Header" w:semiHidden="1" w:unhideWhenUsed="1"/>
-    <w:lsdException w:name="Subtitle" w:uiPriority="11" w:qFormat="1"/>
-    <w:lsdException w:name="Salutation" w:semiHidden="1" w:unhideWhenUsed="1"/>
-    <w:lsdException w:name="Date" w:semiHidden="1" w:unhideWhenUsed="1"/>
-    <w:lsdException w:name="Body Text First Indent" w:semiHidden="1" w:unhideWhenUsed="1"/>
-    <w:lsdException w:name="Body Text First Indent 2" w:semiHidden="1" w:unhideWhenUsed="1"/>
-    <w:lsdException w:name="Note Heading" w:semiHidden="1" w:unhideWhenUsed="1"/>
-    <w:lsdException w:name="Body Text 2" w:semiHidden="1" w:unhideWhenUsed="1"/>
-    <w:lsdException w:name="Body Text 3" w:semiHidden="1" w:unhideWhenUsed="1"/>
-    <w:lsdException w:name="Body Text Indent 2" w:semiHidden="1" w:unhideWhenUsed="1"/>
-    <w:lsdException w:name="Body Text Indent 3" w:semiHidden="1" w:unhideWhenUsed="1"/>
-    <w:lsdException w:name="Block Text" w:semiHidden="1" w:unhideWhenUsed="1"/>
-    <w:lsdException w:name="Hyperlink" w:semiHidden="1" w:unhideWhenUsed="1"/>
-    <w:lsdException w:name="FollowedHyperlink" w:semiHidden="1" w:unhideWhenUsed="1"/>
-    <w:lsdException w:name="Strong" w:uiPriority="22" w:qFormat="1"/>
-    <w:lsdException w:name="Emphasis" w:uiPriority="20" w:qFormat="1"/>
-    <w:lsdException w:name="Document Map" w:semiHidden="1" w:unhideWhenUsed="1"/>
-    <w:lsdException w:name="Plain Text" w:semiHidden="1" w:unhideWhenUsed="1"/>
-    <w:lsdException w:name="E-mail Signature" w:semiHidden="1" w:unhideWhenUsed="1"/>
-    <w:lsdException w:name="HTML Top of Form" w:semiHidden="1" w:unhideWhenUsed="1"/>
-    <w:lsdException w:name="HTML Bottom of Form" w:semiHidden="1" w:unhideWhenUsed="1"/>
-    <w:lsdException w:name="Normal (Web)" w:semiHidden="1" w:unhideWhenUsed="1"/>
-    <w:lsdException w:name="HTML Acronym" w:semiHidden="1" w:unhideWhenUsed="1"/>
-    <w:lsdException w:name="HTML Address" w:semiHidden="1" w:unhideWhenUsed="1"/>
-    <w:lsdException w:name="HTML Cite" w:semiHidden="1" w:unhideWhenUsed="1"/>
-    <w:lsdException w:name="HTML Code" w:semiHidden="1" w:unhideWhenUsed="1"/>
-    <w:lsdException w:name="HTML Definition" w:semiHidden="1" w:unhideWhenUsed="1"/>
-    <w:lsdException w:name="HTML Keyboard" w:semiHidden="1" w:unhideWhenUsed="1"/>
-    <w:lsdException w:name="HTML Preformatted" w:semiHidden="1" w:unhideWhenUsed="1"/>
-    <w:lsdException w:name="HTML Sample" w:semiHidden="1" w:unhideWhenUsed="1"/>
-    <w:lsdException w:name="HTML Typewriter" w:semiHidden="1" w:unhideWhenUsed="1"/>
-    <w:lsdException w:name="HTML Variable" w:semiHidden="1" w:unhideWhenUsed="1"/>
-    <w:lsdException w:name="Normal Table" w:semiHidden="1" w:unhideWhenUsed="1"/>
-    <w:lsdException w:name="annotation subject" w:semiHidden="1" w:unhideWhenUsed="1"/>
-    <w:lsdException w:name="No List" w:semiHidden="1" w:unhideWhenUsed="1"/>
-    <w:lsdException w:name="Outline List 1" w:semiHidden="1" w:unhideWhenUsed="1"/>
-    <w:lsdException w:name="Outline List 2" w:semiHidden="1" w:unhideWhenUsed="1"/>
-    <w:lsdException w:name="Outline List 3" w:semiHidden="1" w:unhideWhenUsed="1"/>
-    <w:lsdException w:name="Table Simple 1" w:semiHidden="1" w:unhideWhenUsed="1"/>
-    <w:lsdException w:name="Table Simple 2" w:semiHidden="1" w:unhideWhenUsed="1"/>
-    <w:lsdException w:name="Table Simple 3" w:semiHidden="1" w:unhideWhenUsed="1"/>
-    <w:lsdException w:name="Table Classic 1" w:semiHidden="1" w:unhideWhenUsed="1"/>
-    <w:lsdException w:name="Table Classic 2" w:semiHidden="1" w:unhideWhenUsed="1"/>
-    <w:lsdException w:name="Table Classic 3" w:semiHidden="1" w:unhideWhenUsed="1"/>
-    <w:lsdException w:name="Table Classic 4" w:semiHidden="1" w:unhideWhenUsed="1"/>
-    <w:lsdException w:name="Table Colorful 1" w:semiHidden="1" w:unhideWhenUsed="1"/>
-    <w:lsdException w:name="Table Colorful 2" w:semiHidden="1" w:unhideWhenUsed="1"/>
-    <w:lsdException w:name="Table Colorful 3" w:semiHidden="1" w:unhideWhenUsed="1"/>
-    <w:lsdException w:name="Table Columns 1" w:semiHidden="1" w:unhideWhenUsed="1"/>
-    <w:lsdException w:name="Table Columns 2" w:semiHidden="1" w:unhideWhenUsed="1"/>
-    <w:lsdException w:name="Table Columns 3" w:semiHidden="1" w:unhideWhenUsed="1"/>
-    <w:lsdException w:name="Table Columns 4" w:semiHidden="1" w:unhideWhenUsed="1"/>
-    <w:lsdException w:name="Table Columns 5" w:semiHidden="1" w:unhideWhenUsed="1"/>
-    <w:lsdException w:name="Table Grid 1" w:semiHidden="1" w:unhideWhenUsed="1"/>
-    <w:lsdException w:name="Table Grid 2" w:semiHidden="1" w:unhideWhenUsed="1"/>
-    <w:lsdException w:name="Table Grid 3" w:semiHidden="1" w:unhideWhenUsed="1"/>
-    <w:lsdException w:name="Table Grid 4" w:semiHidden="1" w:unhideWhenUsed="1"/>
-    <w:lsdException w:name="Table Grid 5" w:semiHidden="1" w:unhideWhenUsed="1"/>
-    <w:lsdException w:name="Table Grid 6" w:semiHidden="1" w:unhideWhenUsed="1"/>
-    <w:lsdException w:name="Table Grid 7" w:semiHidden="1" w:unhideWhenUsed="1"/>
-    <w:lsdException w:name="Table Grid 8" w:semiHidden="1" w:unhideWhenUsed="1"/>
-    <w:lsdException w:name="Table List 1" w:semiHidden="1" w:unhideWhenUsed="1"/>
-    <w:lsdException w:name="Table List 2" w:semiHidden="1" w:unhideWhenUsed="1"/>
-    <w:lsdException w:name="Table List 3" w:semiHidden="1" w:unhideWhenUsed="1"/>
-    <w:lsdException w:name="Table List 4" w:semiHidden="1" w:unhideWhenUsed="1"/>
-    <w:lsdException w:name="Table List 5" w:semiHidden="1" w:unhideWhenUsed="1"/>
-    <w:lsdException w:name="Table List 6" w:semiHidden="1" w:unhideWhenUsed="1"/>
-    <w:lsdException w:name="Table List 7" w:semiHidden="1" w:unhideWhenUsed="1"/>
-    <w:lsdException w:name="Table List 8" w:semiHidden="1" w:unhideWhenUsed="1"/>
-    <w:lsdException w:name="Table 3D effects 1" w:semiHidden="1" w:unhideWhenUsed="1"/>
-    <w:lsdException w:name="Table 3D effects 2" w:semiHidden="1" w:unhideWhenUsed="1"/>
-    <w:lsdException w:name="Table 3D effects 3" w:semiHidden="1" w:unhideWhenUsed="1"/>
-    <w:lsdException w:name="Table Contemporary" w:semiHidden="1" w:unhideWhenUsed="1"/>
-    <w:lsdException w:name="Table Elegant" w:semiHidden="1" w:unhideWhenUsed="1"/>
-    <w:lsdException w:name="Table Professional" w:semiHidden="1" w:unhideWhenUsed="1"/>
-    <w:lsdException w:name="Table Subtle 1" w:semiHidden="1" w:unhideWhenUsed="1"/>
-    <w:lsdException w:name="Table Subtle 2" w:semiHidden="1" w:unhideWhenUsed="1"/>
-    <w:lsdException w:name="Table Web 1" w:semiHidden="1" w:unhideWhenUsed="1"/>
-    <w:lsdException w:name="Table Web 2" w:semiHidden="1" w:unhideWhenUsed="1"/>
-    <w:lsdException w:name="Table Web 3" w:semiHidden="1" w:unhideWhenUsed="1"/>
-    <w:lsdException w:name="Balloon Text" w:semiHidden="1" w:unhideWhenUsed="1"/>
-    <w:lsdException w:name="Table Grid" w:uiPriority="39"/>
-    <w:lsdException w:name="Table Theme" w:semiHidden="1" w:unhideWhenUsed="1"/>
-    <w:lsdException w:name="Placeholder Text" w:semiHidden="1"/>
-    <w:lsdException w:name="No Spacing" w:uiPriority="1" w:qFormat="1"/>
-    <w:lsdException w:name="Light Shading" w:uiPriority="60"/>
-    <w:lsdException w:name="Light List" w:uiPriority="61"/>
-    <w:lsdException w:name="Light Grid" w:uiPriority="62"/>
-    <w:lsdException w:name="Medium Shading 1" w:uiPriority="63"/>
-    <w:lsdException w:name="Medium Shading 2" w:uiPriority="64"/>
-    <w:lsdException w:name="Medium List 1" w:uiPriority="65"/>
-    <w:lsdException w:name="Medium List 2" w:uiPriority="66"/>
-    <w:lsdException w:name="Medium Grid 1" w:uiPriority="67"/>
-    <w:lsdException w:name="Medium Grid 2" w:uiPriority="68"/>
-    <w:lsdException w:name="Medium Grid 3" w:uiPriority="69"/>
-    <w:lsdException w:name="Dark List" w:uiPriority="70"/>
-    <w:lsdException w:name="Colorful Shading" w:uiPriority="71"/>
-    <w:lsdException w:name="Colorful List" w:uiPriority="72"/>
-    <w:lsdException w:name="Colorful Grid" w:uiPriority="73"/>
-    <w:lsdException w:name="Light Shading Accent 1" w:uiPriority="60"/>
-    <w:lsdException w:name="Light List Accent 1" w:uiPriority="61"/>
-    <w:lsdException w:name="Light Grid Accent 1" w:uiPriority="62"/>
-    <w:lsdException w:name="Medium Shading 1 Accent 1" w:uiPriority="63"/>
-    <w:lsdException w:name="Medium Shading 2 Accent 1" w:uiPriority="64"/>
-    <w:lsdException w:name="Medium List 1 Accent 1" w:uiPriority="65"/>
-    <w:lsdException w:name="Revision" w:semiHidden="1"/>
-    <w:lsdException w:name="List Paragraph" w:uiPriority="34" w:qFormat="1"/>
-    <w:lsdException w:name="Quote" w:uiPriority="29" w:qFormat="1"/>
-    <w:lsdException w:name="Intense Quote" w:uiPriority="30" w:qFormat="1"/>
-    <w:lsdException w:name="Medium List 2 Accent 1" w:uiPriority="66"/>
-    <w:lsdException w:name="Medium Grid 1 Accent 1" w:uiPriority="67"/>
-    <w:lsdException w:name="Medium Grid 2 Accent 1" w:uiPriority="68"/>
-    <w:lsdException w:name="Medium Grid 3 Accent 1" w:uiPriority="69"/>
-    <w:lsdException w:name="Dark List Accent 1" w:uiPriority="70"/>
-    <w:lsdException w:name="Colorful Shading Accent 1" w:uiPriority="71"/>
-    <w:lsdException w:name="Colorful List Accent 1" w:uiPriority="72"/>
-    <w:lsdException w:name="Colorful Grid Accent 1" w:uiPriority="73"/>
-    <w:lsdException w:name="Light Shading Accent 2" w:uiPriority="60"/>
-    <w:lsdException w:name="Light List Accent 2" w:uiPriority="61"/>
-    <w:lsdException w:name="Light Grid Accent 2" w:uiPriority="62"/>
-    <w:lsdException w:name="Medium Shading 1 Accent 2" w:uiPriority="63"/>
-    <w:lsdException w:name="Medium Shading 2 Accent 2" w:uiPriority="64"/>
-    <w:lsdException w:name="Medium List 1 Accent 2" w:uiPriority="65"/>
-    <w:lsdException w:name="Medium List 2 Accent 2" w:uiPriority="66"/>
-    <w:lsdException w:name="Medium Grid 1 Accent 2" w:uiPriority="67"/>
-    <w:lsdException w:name="Medium Grid 2 Accent 2" w:uiPriority="68"/>
-    <w:lsdException w:name="Medium Grid 3 Accent 2" w:uiPriority="69"/>
-    <w:lsdException w:name="Dark List Accent 2" w:uiPriority="70"/>
-    <w:lsdException w:name="Colorful Shading Accent 2" w:uiPriority="71"/>
-    <w:lsdException w:name="Colorful List Accent 2" w:uiPriority="72"/>
-    <w:lsdException w:name="Colorful Grid Accent 2" w:uiPriority="73"/>
-    <w:lsdException w:name="Light Shading Accent 3" w:uiPriority="60"/>
-    <w:lsdException w:name="Light List Accent 3" w:uiPriority="61"/>
-    <w:lsdException w:name="Light Grid Accent 3" w:uiPriority="62"/>
-    <w:lsdException w:name="Medium Shading 1 Accent 3" w:uiPriority="63"/>
-    <w:lsdException w:name="Medium Shading 2 Accent 3" w:uiPriority="64"/>
-    <w:lsdException w:name="Medium List 1 Accent 3" w:uiPriority="65"/>
-    <w:lsdException w:name="Medium List 2 Accent 3" w:uiPriority="66"/>
-    <w:lsdException w:name="Medium Grid 1 Accent 3" w:uiPriority="67"/>
-    <w:lsdException w:name="Medium Grid 2 Accent 3" w:uiPriority="68"/>
-    <w:lsdException w:name="Medium Grid 3 Accent 3" w:uiPriority="69"/>
-    <w:lsdException w:name="Dark List Accent 3" w:uiPriority="70"/>
-    <w:lsdException w:name="Colorful Shading Accent 3" w:uiPriority="71"/>
-    <w:lsdException w:name="Colorful List Accent 3" w:uiPriority="72"/>
-    <w:lsdException w:name="Colorful Grid Accent 3" w:uiPriority="73"/>
-    <w:lsdException w:name="Light Shading Accent 4" w:uiPriority="60"/>
-    <w:lsdException w:name="Light List Accent 4" w:uiPriority="61"/>
-    <w:lsdException w:name="Light Grid Accent 4" w:uiPriority="62"/>
-    <w:lsdException w:name="Medium Shading 1 Accent 4" w:uiPriority="63"/>
-    <w:lsdException w:name="Medium Shading 2 Accent 4" w:uiPriority="64"/>
-    <w:lsdException w:name="Medium List 1 Accent 4" w:uiPriority="65"/>
-    <w:lsdException w:name="Medium List 2 Accent 4" w:uiPriority="66"/>
-    <w:lsdException w:name="Medium Grid 1 Accent 4" w:uiPriority="67"/>
-    <w:lsdException w:name="Medium Grid 2 Accent 4" w:uiPriority="68"/>
-    <w:lsdException w:name="Medium Grid 3 Accent 4" w:uiPriority="69"/>
-    <w:lsdException w:name="Dark List Accent 4" w:uiPriority="70"/>
-    <w:lsdException w:name="Colorful Shading Accent 4" w:uiPriority="71"/>
-    <w:lsdException w:name="Colorful List Accent 4" w:uiPriority="72"/>
-    <w:lsdException w:name="Colorful Grid Accent 4" w:uiPriority="73"/>
-    <w:lsdException w:name="Light Shading Accent 5" w:uiPriority="60"/>
-    <w:lsdException w:name="Light List Accent 5" w:uiPriority="61"/>
-    <w:lsdException w:name="Light Grid Accent 5" w:uiPriority="62"/>
-    <w:lsdException w:name="Medium Shading 1 Accent 5" w:uiPriority="63"/>
-    <w:lsdException w:name="Medium Shading 2 Accent 5" w:uiPriority="64"/>
-    <w:lsdException w:name="Medium List 1 Accent 5" w:uiPriority="65"/>
-    <w:lsdException w:name="Medium List 2 Accent 5" w:uiPriority="66"/>
-    <w:lsdException w:name="Medium Grid 1 Accent 5" w:uiPriority="67"/>
-    <w:lsdException w:name="Medium Grid 2 Accent 5" w:uiPriority="68"/>
-    <w:lsdException w:name="Medium Grid 3 Accent 5" w:uiPriority="69"/>
-    <w:lsdException w:name="Dark List Accent 5" w:uiPriority="70"/>
-    <w:lsdException w:name="Colorful Shading Accent 5" w:uiPriority="71"/>
-    <w:lsdException w:name="Colorful List Accent 5" w:uiPriority="72"/>
-    <w:lsdException w:name="Colorful Grid Accent 5" w:uiPriority="73"/>
-    <w:lsdException w:name="Light Shading Accent 6" w:uiPriority="60"/>
-    <w:lsdException w:name="Light List Accent 6" w:uiPriority="61"/>
-    <w:lsdException w:name="Light Grid Accent 6" w:uiPriority="62"/>
-    <w:lsdException w:name="Medium Shading 1 Accent 6" w:uiPriority="63"/>
-    <w:lsdException w:name="Medium Shading 2 Accent 6" w:uiPriority="64"/>
-    <w:lsdException w:name="Medium List 1 Accent 6" w:uiPriority="65"/>
-    <w:lsdException w:name="Medium List 2 Accent 6" w:uiPriority="66"/>
-    <w:lsdException w:name="Medium Grid 1 Accent 6" w:uiPriority="67"/>
-    <w:lsdException w:name="Medium Grid 2 Accent 6" w:uiPriority="68"/>
-    <w:lsdException w:name="Medium Grid 3 Accent 6" w:uiPriority="69"/>
-    <w:lsdException w:name="Dark List Accent 6" w:uiPriority="70"/>
-    <w:lsdException w:name="Colorful Shading Accent 6" w:uiPriority="71"/>
-    <w:lsdException w:name="Colorful List Accent 6" w:uiPriority="72"/>
-    <w:lsdException w:name="Colorful Grid Accent 6" w:uiPriority="73"/>
-    <w:lsdException w:name="Subtle Emphasis" w:uiPriority="19" w:qFormat="1"/>
-    <w:lsdException w:name="Intense Emphasis" w:uiPriority="21" w:qFormat="1"/>
-    <w:lsdException w:name="Subtle Reference" w:uiPriority="31" w:qFormat="1"/>
-    <w:lsdException w:name="Intense Reference" w:uiPriority="32" w:qFormat="1"/>
-    <w:lsdException w:name="Book Title" w:uiPriority="33" w:qFormat="1"/>
-    <w:lsdException w:name="Bibliography" w:semiHidden="1" w:uiPriority="37" w:unhideWhenUsed="1"/>
-    <w:lsdException w:name="TOC Heading" w:semiHidden="1" w:uiPriority="39" w:unhideWhenUsed="1" w:qFormat="1"/>
-    <w:lsdException w:name="Plain Table 1" w:uiPriority="41"/>
-    <w:lsdException w:name="Plain Table 2" w:uiPriority="42"/>
-    <w:lsdException w:name="Plain Table 3" w:uiPriority="43"/>
-    <w:lsdException w:name="Plain Table 4" w:uiPriority="44"/>
-    <w:lsdException w:name="Plain Table 5" w:uiPriority="45"/>
-    <w:lsdException w:name="Grid Table Light" w:uiPriority="40"/>
-    <w:lsdException w:name="Grid Table 1 Light" w:uiPriority="46"/>
-    <w:lsdException w:name="Grid Table 2" w:uiPriority="47"/>
-    <w:lsdException w:name="Grid Table 3" w:uiPriority="48"/>
-    <w:lsdException w:name="Grid Table 4" w:uiPriority="49"/>
-    <w:lsdException w:name="Grid Table 5 Dark" w:uiPriority="50"/>
-    <w:lsdException w:name="Grid Table 6 Colorful" w:uiPriority="51"/>
-    <w:lsdException w:name="Grid Table 7 Colorful" w:uiPriority="52"/>
-    <w:lsdException w:name="Grid Table 1 Light Accent 1" w:uiPriority="46"/>
-    <w:lsdException w:name="Grid Table 2 Accent 1" w:uiPriority="47"/>
-    <w:lsdException w:name="Grid Table 3 Accent 1" w:uiPriority="48"/>
-    <w:lsdException w:name="Grid Table 4 Accent 1" w:uiPriority="49"/>
-    <w:lsdException w:name="Grid Table 5 Dark Accent 1" w:uiPriority="50"/>
-    <w:lsdException w:name="Grid Table 6 Colorful Accent 1" w:uiPriority="51"/>
-    <w:lsdException w:name="Grid Table 7 Colorful Accent 1" w:uiPriority="52"/>
-    <w:lsdException w:name="Grid Table 1 Light Accent 2" w:uiPriority="46"/>
-    <w:lsdException w:name="Grid Table 2 Accent 2" w:uiPriority="47"/>
-    <w:lsdException w:name="Grid Table 3 Accent 2" w:uiPriority="48"/>
-    <w:lsdException w:name="Grid Table 4 Accent 2" w:uiPriority="49"/>
-    <w:lsdException w:name="Grid Table 5 Dark Accent 2" w:uiPriority="50"/>
-    <w:lsdException w:name="Grid Table 6 Colorful Accent 2" w:uiPriority="51"/>
-    <w:lsdException w:name="Grid Table 7 Colorful Accent 2" w:uiPriority="52"/>
-    <w:lsdException w:name="Grid Table 1 Light Accent 3" w:uiPriority="46"/>
-    <w:lsdException w:name="Grid Table 2 Accent 3" w:uiPriority="47"/>
-    <w:lsdException w:name="Grid Table 3 Accent 3" w:uiPriority="48"/>
-    <w:lsdException w:name="Grid Table 4 Accent 3" w:uiPriority="49"/>
-    <w:lsdException w:name="Grid Table 5 Dark Accent 3" w:uiPriority="50"/>
-    <w:lsdException w:name="Grid Table 6 Colorful Accent 3" w:uiPriority="51"/>
-    <w:lsdException w:name="Grid Table 7 Colorful Accent 3" w:uiPriority="52"/>
-    <w:lsdException w:name="Grid Table 1 Light Accent 4" w:uiPriority="46"/>
-    <w:lsdException w:name="Grid Table 2 Accent 4" w:uiPriority="47"/>
-    <w:lsdException w:name="Grid Table 3 Accent 4" w:uiPriority="48"/>
-    <w:lsdException w:name="Grid Table 4 Accent 4" w:uiPriority="49"/>
-    <w:lsdException w:name="Grid Table 5 Dark Accent 4" w:uiPriority="50"/>
-    <w:lsdException w:name="Grid Table 6 Colorful Accent 4" w:uiPriority="51"/>
-    <w:lsdException w:name="Grid Table 7 Colorful Accent 4" w:uiPriority="52"/>
-    <w:lsdException w:name="Grid Table 1 Light Accent 5" w:uiPriority="46"/>
-    <w:lsdException w:name="Grid Table 2 Accent 5" w:uiPriority="47"/>
-    <w:lsdException w:name="Grid Table 3 Accent 5" w:uiPriority="48"/>
-    <w:lsdException w:name="Grid Table 4 Accent 5" w:uiPriority="49"/>
-    <w:lsdException w:name="Grid Table 5 Dark Accent 5" w:uiPriority="50"/>
-    <w:lsdException w:name="Grid Table 6 Colorful Accent 5" w:uiPriority="51"/>
-    <w:lsdException w:name="Grid Table 7 Colorful Accent 5" w:uiPriority="52"/>
-    <w:lsdException w:name="Grid Table 1 Light Accent 6" w:uiPriority="46"/>
-    <w:lsdException w:name="Grid Table 2 Accent 6" w:uiPriority="47"/>
-    <w:lsdException w:name="Grid Table 3 Accent 6" w:uiPriority="48"/>
-    <w:lsdException w:name="Grid Table 4 Accent 6" w:uiPriority="49"/>
-    <w:lsdException w:name="Grid Table 5 Dark Accent 6" w:uiPriority="50"/>
-    <w:lsdException w:name="Grid Table 6 Colorful Accent 6" w:uiPriority="51"/>
-    <w:lsdException w:name="Grid Table 7 Colorful Accent 6" w:uiPriority="52"/>
-    <w:lsdException w:name="List Table 1 Light" w:uiPriority="46"/>
-    <w:lsdException w:name="List Table 2" w:uiPriority="47"/>
-    <w:lsdException w:name="List Table 3" w:uiPriority="48"/>
-    <w:lsdException w:name="List Table 4" w:uiPriority="49"/>
-    <w:lsdException w:name="List Table 5 Dark" w:uiPriority="50"/>
-    <w:lsdException w:name="List Table 6 Colorful" w:uiPriority="51"/>
-    <w:lsdException w:name="List Table 7 Colorful" w:uiPriority="52"/>
-    <w:lsdException w:name="List Table 1 Light Accent 1" w:uiPriority="46"/>
-    <w:lsdException w:name="List Table 2 Accent 1" w:uiPriority="47"/>
-    <w:lsdException w:name="List Table 3 Accent 1" w:uiPriority="48"/>
-    <w:lsdException w:name="List Table 4 Accent 1" w:uiPriority="49"/>
-    <w:lsdException w:name="List Table 5 Dark Accent 1" w:uiPriority="50"/>
-    <w:lsdException w:name="List Table 6 Colorful Accent 1" w:uiPriority="51"/>
-    <w:lsdException w:name="List Table 7 Colorful Accent 1" w:uiPriority="52"/>
-    <w:lsdException w:name="List Table 1 Light Accent 2" w:uiPriority="46"/>
-    <w:lsdException w:name="List Table 2 Accent 2" w:uiPriority="47"/>
-    <w:lsdException w:name="List Table 3 Accent 2" w:uiPriority="48"/>
-    <w:lsdException w:name="List Table 4 Accent 2" w:uiPriority="49"/>
-    <w:lsdException w:name="List Table 5 Dark Accent 2" w:uiPriority="50"/>
-    <w:lsdException w:name="List Table 6 Colorful Accent 2" w:uiPriority="51"/>
-    <w:lsdException w:name="List Table 7 Colorful Accent 2" w:uiPriority="52"/>
-    <w:lsdException w:name="List Table 1 Light Accent 3" w:uiPriority="46"/>
-    <w:lsdException w:name="List Table 2 Accent 3" w:uiPriority="47"/>
-    <w:lsdException w:name="List Table 3 Accent 3" w:uiPriority="48"/>
-    <w:lsdException w:name="List Table 4 Accent 3" w:uiPriority="49"/>
-    <w:lsdException w:name="List Table 5 Dark Accent 3" w:uiPriority="50"/>
-    <w:lsdException w:name="List Table 6 Colorful Accent 3" w:uiPriority="51"/>
-    <w:lsdException w:name="List Table 7 Colorful Accent 3" w:uiPriority="52"/>
-    <w:lsdException w:name="List Table 1 Light Accent 4" w:uiPriority="46"/>
-    <w:lsdException w:name="List Table 2 Accent 4" w:uiPriority="47"/>
-    <w:lsdException w:name="List Table 3 Accent 4" w:uiPriority="48"/>
-    <w:lsdException w:name="List Table 4 Accent 4" w:uiPriority="49"/>
-    <w:lsdException w:name="List Table 5 Dark Accent 4" w:uiPriority="50"/>
-    <w:lsdException w:name="List Table 6 Colorful Accent 4" w:uiPriority="51"/>
-    <w:lsdException w:name="List Table 7 Colorful Accent 4" w:uiPriority="52"/>
-    <w:lsdException w:name="List Table 1 Light Accent 5" w:uiPriority="46"/>
-    <w:lsdException w:name="List Table 2 Accent 5" w:uiPriority="47"/>
-    <w:lsdException w:name="List Table 3 Accent 5" w:uiPriority="48"/>
-    <w:lsdException w:name="List Table 4 Accent 5" w:uiPriority="49"/>
-    <w:lsdException w:name="List Table 5 Dark Accent 5" w:uiPriority="50"/>
-    <w:lsdException w:name="List Table 6 Colorful Accent 5" w:uiPriority="51"/>
-    <w:lsdException w:name="List Table 7 Colorful Accent 5" w:uiPriority="52"/>
-    <w:lsdException w:name="List Table 1 Light Accent 6" w:uiPriority="46"/>
-    <w:lsdException w:name="List Table 2 Accent 6" w:uiPriority="47"/>
-    <w:lsdException w:name="List Table 3 Accent 6" w:uiPriority="48"/>
-    <w:lsdException w:name="List Table 4 Accent 6" w:uiPriority="49"/>
-    <w:lsdException w:name="List Table 5 Dark Accent 6" w:uiPriority="50"/>
-    <w:lsdException w:name="List Table 6 Colorful Accent 6" w:uiPriority="51"/>
-    <w:lsdException w:name="List Table 7 Colorful Accent 6" w:uiPriority="52"/>
-    <w:lsdException w:name="Mention" w:semiHidden="1" w:unhideWhenUsed="1"/>
-    <w:lsdException w:name="Smart Hyperlink" w:semiHidden="1" w:unhideWhenUsed="1"/>
-  </w:latentStyles>
-  <w:style w:type="paragraph" w:default="1" w:styleId="Normal">
-    <w:name w:val="Normal"/>
-    <w:qFormat/>
-  </w:style>
-  <w:style w:type="character" w:default="1" w:styleId="Fuentedeprrafopredeter">
-    <w:name w:val="Default Paragraph Font"/>
-    <w:uiPriority w:val="1"/>
-    <w:semiHidden/>
-    <w:unhideWhenUsed/>
-  </w:style>
-  <w:style w:type="table" w:default="1" w:styleId="Tablanormal">
-    <w:name w:val="Normal Table"/>
-    <w:uiPriority w:val="99"/>
-    <w:semiHidden/>
-    <w:unhideWhenUsed/>
-    <w:tblPr>
-      <w:tblInd w:w="0" w:type="dxa"/>
-      <w:tblCellMar>
-        <w:top w:w="0" w:type="dxa"/>
-        <w:left w:w="108" w:type="dxa"/>
-        <w:bottom w:w="0" w:type="dxa"/>
-        <w:right w:w="108" w:type="dxa"/>
-      </w:tblCellMar>
-    </w:tblPr>
-  </w:style>
-  <w:style w:type="numbering" w:default="1" w:styleId="Sinlista">
-    <w:name w:val="No List"/>
-    <w:uiPriority w:val="99"/>
-    <w:semiHidden/>
-    <w:unhideWhenUsed/>
-  </w:style>
-  <w:style w:type="character" w:styleId="Textodelmarcadordeposicin">
-    <w:name w:val="Placeholder Text"/>
-    <w:basedOn w:val="Fuentedeprrafopredeter"/>
-    <w:uiPriority w:val="99"/>
-    <w:semiHidden/>
-    <w:rsid w:val="00B961D9"/>
-    <w:rPr>
-      <w:color w:val="808080"/>
-    </w:rPr>
-  </w:style>
-</w:styles>
-</file>
-
-<file path=word/glossary/webSettings.xml><?xml version="1.0" encoding="utf-8"?>
-<w:webSettings xmlns:mc="http://schemas.openxmlformats.org/markup-compatibility/2006" xmlns:r="http://schemas.openxmlformats.org/officeDocument/2006/relationships" xmlns:w="http://schemas.openxmlformats.org/wordprocessingml/2006/main" xmlns:w14="http://schemas.microsoft.com/office/word/2010/wordml" xmlns:w15="http://schemas.microsoft.com/office/word/2012/wordml" xmlns:w16se="http://schemas.microsoft.com/office/word/2015/wordml/symex" mc:Ignorable="w14 w15 w16se">
-  <w:optimizeForBrowser/>
-  <w:allowPNG/>
-</w:webSettings>
-</file>
-
 <file path=word/theme/theme1.xml><?xml version="1.0" encoding="utf-8"?>
 <a:theme xmlns:a="http://schemas.openxmlformats.org/drawingml/2006/main" name="Tema de Office">
   <a:themeElements>
@@ -11840,7 +11853,7 @@
 </file>
 
 <file path=customXml/itemProps1.xml><?xml version="1.0" encoding="utf-8"?>
-<ds:datastoreItem xmlns:ds="http://schemas.openxmlformats.org/officeDocument/2006/customXml" ds:itemID="{C057E5A7-F03B-4414-BAAC-78163461C303}">
+<ds:datastoreItem xmlns:ds="http://schemas.openxmlformats.org/officeDocument/2006/customXml" ds:itemID="{D635A33D-0344-4CA4-B1B8-248AD7581D14}">
   <ds:schemaRefs>
     <ds:schemaRef ds:uri="http://schemas.openxmlformats.org/officeDocument/2006/bibliography"/>
   </ds:schemaRefs>

</xml_diff>

<commit_message>
FSDFFAFASFASF S ADSAD  diseño
</commit_message>
<xml_diff>
--- a/doc/Tomas/PROYECTO FIN DE CARRERA.docx
+++ b/doc/Tomas/PROYECTO FIN DE CARRERA.docx
@@ -1,6 +1,6 @@
 
 <file path=word/document.xml><?xml version="1.0" encoding="utf-8"?>
-<w:document xmlns:wpc="http://schemas.microsoft.com/office/word/2010/wordprocessingCanvas" xmlns:cx="http://schemas.microsoft.com/office/drawing/2014/chartex" xmlns:mc="http://schemas.openxmlformats.org/markup-compatibility/2006" xmlns:o="urn:schemas-microsoft-com:office:office" xmlns:r="http://schemas.openxmlformats.org/officeDocument/2006/relationships" xmlns:m="http://schemas.openxmlformats.org/officeDocument/2006/math" xmlns:v="urn:schemas-microsoft-com:vml" xmlns:wp14="http://schemas.microsoft.com/office/word/2010/wordprocessingDrawing" xmlns:wp="http://schemas.openxmlformats.org/drawingml/2006/wordprocessingDrawing" xmlns:w10="urn:schemas-microsoft-com:office:word" xmlns:w="http://schemas.openxmlformats.org/wordprocessingml/2006/main" xmlns:w14="http://schemas.microsoft.com/office/word/2010/wordml" xmlns:w15="http://schemas.microsoft.com/office/word/2012/wordml" xmlns:w16se="http://schemas.microsoft.com/office/word/2015/wordml/symex" xmlns:wpg="http://schemas.microsoft.com/office/word/2010/wordprocessingGroup" xmlns:wpi="http://schemas.microsoft.com/office/word/2010/wordprocessingInk" xmlns:wne="http://schemas.microsoft.com/office/word/2006/wordml" xmlns:wps="http://schemas.microsoft.com/office/word/2010/wordprocessingShape" mc:Ignorable="w14 w15 w16se wp14">
+<w:document xmlns:wpc="http://schemas.microsoft.com/office/word/2010/wordprocessingCanvas" xmlns:cx="http://schemas.microsoft.com/office/drawing/2014/chartex" xmlns:cx1="http://schemas.microsoft.com/office/drawing/2015/9/8/chartex" xmlns:cx2="http://schemas.microsoft.com/office/drawing/2015/10/21/chartex" xmlns:mc="http://schemas.openxmlformats.org/markup-compatibility/2006" xmlns:o="urn:schemas-microsoft-com:office:office" xmlns:r="http://schemas.openxmlformats.org/officeDocument/2006/relationships" xmlns:m="http://schemas.openxmlformats.org/officeDocument/2006/math" xmlns:v="urn:schemas-microsoft-com:vml" xmlns:wp14="http://schemas.microsoft.com/office/word/2010/wordprocessingDrawing" xmlns:wp="http://schemas.openxmlformats.org/drawingml/2006/wordprocessingDrawing" xmlns:w10="urn:schemas-microsoft-com:office:word" xmlns:w="http://schemas.openxmlformats.org/wordprocessingml/2006/main" xmlns:w14="http://schemas.microsoft.com/office/word/2010/wordml" xmlns:w15="http://schemas.microsoft.com/office/word/2012/wordml" xmlns:w16se="http://schemas.microsoft.com/office/word/2015/wordml/symex" xmlns:wpg="http://schemas.microsoft.com/office/word/2010/wordprocessingGroup" xmlns:wpi="http://schemas.microsoft.com/office/word/2010/wordprocessingInk" xmlns:wne="http://schemas.microsoft.com/office/word/2006/wordml" xmlns:wps="http://schemas.microsoft.com/office/word/2010/wordprocessingShape" mc:Ignorable="w14 w15 w16se wp14">
   <w:body>
     <w:p>
       <w:pPr>
@@ -2455,6 +2455,7 @@
     <w:p>
       <w:pPr>
         <w:pStyle w:val="Ttulo2"/>
+        <w:ind w:left="708" w:hanging="708"/>
       </w:pPr>
       <w:r>
         <w:t>Análisis</w:t>
@@ -3311,7 +3312,6 @@
     <w:p>
       <w:pPr>
         <w:spacing w:after="0"/>
-        <w:ind w:left="360"/>
       </w:pPr>
       <w:r>
         <w:t>La plataforma cuenta con un STM32L162</w:t>
@@ -3332,7 +3332,6 @@
     <w:p>
       <w:pPr>
         <w:spacing w:after="0"/>
-        <w:ind w:left="360"/>
       </w:pPr>
       <w:r>
         <w:t xml:space="preserve">Primero, su frecuencia de trabajo máximo es mayor </w:t>
@@ -3377,7 +3376,6 @@
     <w:p>
       <w:pPr>
         <w:spacing w:after="0"/>
-        <w:ind w:left="360"/>
       </w:pPr>
       <w:r>
         <w:t xml:space="preserve">Por otro lado, para el control del </w:t>
@@ -3386,11 +3384,11 @@
         <w:t>LCD</w:t>
       </w:r>
       <w:r>
-        <w:t xml:space="preserve"> disponemos de un puerto paralelo hardware, lo cual nos va a permitir alcanzar velocidades sensiblemente mayores. En cuanto al </w:t>
+        <w:t xml:space="preserve"> disponemos de un puerto paralelo hardware, lo cual nos va a permitir alcanzar velocidades sensiblemente mayores. En cuanto al resto </w:t>
       </w:r>
       <w:r>
         <w:lastRenderedPageBreak/>
-        <w:t>resto de periféricos, cada uno cuenta con su propio puerto serie y además disponemos de seis canales de DMA</w:t>
+        <w:t>de periféricos, cada uno cuenta con su propio puerto serie y además disponemos de seis canales de DMA</w:t>
       </w:r>
       <w:r>
         <w:t>, tres más que en el anterior</w:t>
@@ -3547,10 +3545,53 @@
     </w:p>
     <w:p>
       <w:r>
-        <w:t>(FIGURA TOPE MOLONA)</w:t>
-      </w:r>
-    </w:p>
-    <w:p>
+        <w:rPr>
+          <w:noProof/>
+          <w:lang w:eastAsia="es-ES"/>
+        </w:rPr>
+        <w:lastRenderedPageBreak/>
+        <w:drawing>
+          <wp:inline distT="0" distB="0" distL="0" distR="0">
+            <wp:extent cx="5400040" cy="3014980"/>
+            <wp:effectExtent l="0" t="0" r="0" b="0"/>
+            <wp:docPr id="7" name="Imagen 7"/>
+            <wp:cNvGraphicFramePr>
+              <a:graphicFrameLocks xmlns:a="http://schemas.openxmlformats.org/drawingml/2006/main" noChangeAspect="1"/>
+            </wp:cNvGraphicFramePr>
+            <a:graphic xmlns:a="http://schemas.openxmlformats.org/drawingml/2006/main">
+              <a:graphicData uri="http://schemas.openxmlformats.org/drawingml/2006/picture">
+                <pic:pic xmlns:pic="http://schemas.openxmlformats.org/drawingml/2006/picture">
+                  <pic:nvPicPr>
+                    <pic:cNvPr id="7" name="DIAGRAMA DE BLOQUE CUTRE.png"/>
+                    <pic:cNvPicPr/>
+                  </pic:nvPicPr>
+                  <pic:blipFill>
+                    <a:blip r:embed="rId9">
+                      <a:extLst>
+                        <a:ext uri="{28A0092B-C50C-407E-A947-70E740481C1C}">
+                          <a14:useLocalDpi xmlns:a14="http://schemas.microsoft.com/office/drawing/2010/main" val="0"/>
+                        </a:ext>
+                      </a:extLst>
+                    </a:blip>
+                    <a:stretch>
+                      <a:fillRect/>
+                    </a:stretch>
+                  </pic:blipFill>
+                  <pic:spPr>
+                    <a:xfrm>
+                      <a:off x="0" y="0"/>
+                      <a:ext cx="5400040" cy="3014980"/>
+                    </a:xfrm>
+                    <a:prstGeom prst="rect">
+                      <a:avLst/>
+                    </a:prstGeom>
+                  </pic:spPr>
+                </pic:pic>
+              </a:graphicData>
+            </a:graphic>
+          </wp:inline>
+        </w:drawing>
+      </w:r>
       <w:r>
         <w:t xml:space="preserve">El funcionamiento de este servicio será diferente según se ejecute en el dispositivo de acceso o en el IMD, </w:t>
       </w:r>
@@ -3607,7 +3648,6 @@
     </w:p>
     <w:p>
       <w:r>
-        <w:lastRenderedPageBreak/>
         <w:t>Durante el acceso, el simulador de marcapasos entrará en modo escucha para poder ser detectado por el dispositivo de acceso, el cual establecerá una comunicación autenticada mediante un proceso que se detallará más adelante. Una vez el simulador de marcapasos nos haya concedido el acceso</w:t>
       </w:r>
       <w:r>
@@ -3738,6 +3778,7 @@
         </w:numPr>
       </w:pPr>
       <w:r>
+        <w:lastRenderedPageBreak/>
         <w:t xml:space="preserve">Drivers: Son los módulos software </w:t>
       </w:r>
       <w:r>
@@ -3841,141 +3882,251 @@
         <w:pStyle w:val="Ttulo4"/>
       </w:pPr>
       <w:r>
+        <w:t>Adquisición</w:t>
+      </w:r>
+    </w:p>
+    <w:p>
+      <w:r>
+        <w:t xml:space="preserve">La lectura de los datos a través del puerto SPI se gestionará a través de la interrupción de la línea DRDY de la que dispone el </w:t>
+      </w:r>
+      <w:r>
+        <w:t>AFE</w:t>
+      </w:r>
+      <w:r>
+        <w:t>. Dicha línea indica en que instante están disponibles los datos leídos y está conectada a un</w:t>
+      </w:r>
+      <w:r>
+        <w:t>a</w:t>
+      </w:r>
+      <w:r>
+        <w:t xml:space="preserve"> </w:t>
+      </w:r>
+      <w:r>
+        <w:t>entrada/salida de propósito general</w:t>
+      </w:r>
+      <w:r>
+        <w:t xml:space="preserve"> que puede configurarse como línea de interrupción externa</w:t>
+      </w:r>
+      <w:r>
+        <w:t>.</w:t>
+      </w:r>
+    </w:p>
+    <w:p>
+      <w:r>
+        <w:t xml:space="preserve">Dicha interrupción se encargará </w:t>
+      </w:r>
+      <w:r>
+        <w:t>leer los 24 bits de datos que envía el AFE,</w:t>
+      </w:r>
+      <w:r>
+        <w:t xml:space="preserve"> formatear</w:t>
+      </w:r>
+      <w:r>
+        <w:t>los</w:t>
+      </w:r>
+      <w:r>
+        <w:t xml:space="preserve"> los tres bytes recibidos en un único entero con signo para que sea manejable por el resto de funciones y los escribirá en un buffer circular para que sean accesibles a los otros consumidores de dichos datos.</w:t>
+      </w:r>
+      <w:r>
+        <w:t xml:space="preserve"> Estos consumidores serán la etapa de procesado digital y la interfaz de usuario, la cual los utilizara para la muestra del ECG en el display.</w:t>
+      </w:r>
+    </w:p>
+    <w:p>
+      <w:pPr>
+        <w:pStyle w:val="Ttulo4"/>
+      </w:pPr>
+      <w:r>
+        <w:t>Procesado</w:t>
+      </w:r>
+      <w:r>
+        <w:t xml:space="preserve"> digital</w:t>
+      </w:r>
+    </w:p>
+    <w:p>
+      <w:r>
+        <w:t xml:space="preserve">El procesado digital tiene como objetivos eliminar la mayor cantidad de ruido que pueda afectar a señal, tanto fisiológico (respiración, ruido electromiografico, </w:t>
+      </w:r>
+      <w:r>
+        <w:t>etc.</w:t>
+      </w:r>
+      <w:r>
+        <w:t>) como electromagnético (interferencia de red) y también resaltar la información que facilite la detección del ritmo cardiaco.</w:t>
+      </w:r>
+      <w:r>
+        <w:t xml:space="preserve"> La estructura de este procesado se ha hecho atendiendo al paradigma que siguen las etapas de procesado de señal que tienen todos los algoritmos de detección de ritmo cardiaco que se han encontrado en la bibliografía.</w:t>
+      </w:r>
+    </w:p>
+    <w:p>
+      <w:r>
         <w:lastRenderedPageBreak/>
-        <w:t>Adquisición</w:t>
-      </w:r>
-    </w:p>
-    <w:p>
-      <w:r>
-        <w:t xml:space="preserve">La lectura de los datos a través del puerto SPI se gestionará a través de la interrupción de la línea DRDY de la que dispone el </w:t>
-      </w:r>
-      <w:r>
-        <w:t>AFE</w:t>
-      </w:r>
-      <w:r>
-        <w:t>. Dicha línea indica en que instante están disponibles los datos leídos y está conectada a un</w:t>
-      </w:r>
-      <w:r>
-        <w:t>a</w:t>
+        <w:t xml:space="preserve">Dicha estructura se basa en una primera etapa en la que se emplean filtros digitales para la eliminación de ruido. Esta etapa siempre </w:t>
+      </w:r>
+      <w:r>
+        <w:t>empieza con</w:t>
+      </w:r>
+      <w:r>
+        <w:t xml:space="preserve"> un filtro paso alto para eliminar el </w:t>
+      </w:r>
+      <w:r>
+        <w:rPr>
+          <w:i/>
+        </w:rPr>
+        <w:t>baseline wander</w:t>
+      </w:r>
+      <w:r>
+        <w:t xml:space="preserve"> y le sigue un filtro paso bajo para eliminar el ruido de alta frecuencia </w:t>
+      </w:r>
+      <w:r>
+        <w:t>que cae fuera del ancho de banda de nuestra señal. Algunos esquemas limitan el ancho de banda en el filtro paso bajo a aproximada 40 Hz, de manera que no es necesario tratamiento adicional para la eliminación de la interferencia de red, pero dado que nosotros disponemos de una etapa de filtrado en el AFE que dispone de dicha interferencia, respetaremos todo el ancho de banda.</w:t>
+      </w:r>
+    </w:p>
+    <w:p>
+      <w:r>
+        <w:t xml:space="preserve">Después de este filtrado, tenemos la etapa </w:t>
+      </w:r>
+      <w:r>
+        <w:t xml:space="preserve">de resaltado de la onda R. Esta etapa </w:t>
+      </w:r>
+      <w:r>
+        <w:t>sí</w:t>
+      </w:r>
+      <w:r>
+        <w:t xml:space="preserve"> que </w:t>
+      </w:r>
+      <w:r>
+        <w:t>varía</w:t>
+      </w:r>
+      <w:r>
+        <w:t xml:space="preserve"> mucho entre esquema y esquema, desde alguno en que directamente no lo incluye y basa su detección en la amplitud tal cual, hasta </w:t>
+      </w:r>
+      <w:r>
+        <w:t>otros</w:t>
+      </w:r>
+      <w:r>
+        <w:t xml:space="preserve"> que implementan incluso filtrado no lineal. </w:t>
+      </w:r>
+      <w:r>
+        <w:t>Para nuestro diseño, vamos a utilizar un esquema intermedio en el que la esta etapa va a consistir en un filtro derivador.</w:t>
+      </w:r>
+    </w:p>
+    <w:p>
+      <w:r>
+        <w:t xml:space="preserve">La estructura en la que se organiza las distintas etapas de procesado se muestra en la </w:t>
+      </w:r>
+      <w:r>
+        <w:t>siguiente figura:</w:t>
+      </w:r>
+    </w:p>
+    <w:p>
+      <w:r>
+        <w:rPr>
+          <w:noProof/>
+          <w:lang w:eastAsia="es-ES"/>
+        </w:rPr>
+        <w:drawing>
+          <wp:inline distT="0" distB="0" distL="0" distR="0">
+            <wp:extent cx="5400040" cy="1771015"/>
+            <wp:effectExtent l="0" t="0" r="0" b="635"/>
+            <wp:docPr id="9" name="Imagen 9"/>
+            <wp:cNvGraphicFramePr>
+              <a:graphicFrameLocks xmlns:a="http://schemas.openxmlformats.org/drawingml/2006/main" noChangeAspect="1"/>
+            </wp:cNvGraphicFramePr>
+            <a:graphic xmlns:a="http://schemas.openxmlformats.org/drawingml/2006/main">
+              <a:graphicData uri="http://schemas.openxmlformats.org/drawingml/2006/picture">
+                <pic:pic xmlns:pic="http://schemas.openxmlformats.org/drawingml/2006/picture">
+                  <pic:nvPicPr>
+                    <pic:cNvPr id="9" name="FILTROS CUTRES.png"/>
+                    <pic:cNvPicPr/>
+                  </pic:nvPicPr>
+                  <pic:blipFill>
+                    <a:blip r:embed="rId10">
+                      <a:extLst>
+                        <a:ext uri="{28A0092B-C50C-407E-A947-70E740481C1C}">
+                          <a14:useLocalDpi xmlns:a14="http://schemas.microsoft.com/office/drawing/2010/main" val="0"/>
+                        </a:ext>
+                      </a:extLst>
+                    </a:blip>
+                    <a:stretch>
+                      <a:fillRect/>
+                    </a:stretch>
+                  </pic:blipFill>
+                  <pic:spPr>
+                    <a:xfrm>
+                      <a:off x="0" y="0"/>
+                      <a:ext cx="5400040" cy="1771015"/>
+                    </a:xfrm>
+                    <a:prstGeom prst="rect">
+                      <a:avLst/>
+                    </a:prstGeom>
+                  </pic:spPr>
+                </pic:pic>
+              </a:graphicData>
+            </a:graphic>
+          </wp:inline>
+        </w:drawing>
+      </w:r>
+    </w:p>
+    <w:p>
+      <w:pPr>
+        <w:pStyle w:val="Prrafodelista"/>
+        <w:numPr>
+          <w:ilvl w:val="0"/>
+          <w:numId w:val="28"/>
+        </w:numPr>
+      </w:pPr>
+      <w:r>
+        <w:t xml:space="preserve">Filtro </w:t>
+      </w:r>
+      <w:r>
+        <w:t>paso alto</w:t>
+      </w:r>
+      <w:r>
+        <w:t xml:space="preserve">: Este </w:t>
+      </w:r>
+      <w:r>
+        <w:t>bloque</w:t>
+      </w:r>
+      <w:r>
+        <w:t xml:space="preserve"> tiene dos funcionalidades: por un lado, elimina la tensión continua necesaria para la polarización del amplificador en modo común y el fenómeno de </w:t>
+      </w:r>
+      <w:r>
+        <w:rPr>
+          <w:i/>
+        </w:rPr>
+        <w:t xml:space="preserve">baseline wander </w:t>
+      </w:r>
+      <w:r>
+        <w:t>(tensión de baja frecuencia</w:t>
+      </w:r>
+      <w:r>
+        <w:t xml:space="preserve"> causa por un mal contacto de los electrodos</w:t>
+      </w:r>
+      <w:r>
+        <w:t xml:space="preserve"> que modula la señal). Dicho filtro </w:t>
+      </w:r>
+      <w:r>
+        <w:t>filtrará</w:t>
+      </w:r>
+      <w:r>
+        <w:t xml:space="preserve"> las frecuencias entre 0 y 1 Hz, </w:t>
+      </w:r>
+      <w:r>
+        <w:t xml:space="preserve">será de tipo FIR, dado estos filtros son de fase lineal, </w:t>
+      </w:r>
+      <w:r>
+        <w:t>y su or</w:t>
+      </w:r>
+      <w:r>
+        <w:t xml:space="preserve">den estará limitado a </w:t>
+      </w:r>
+      <w:r>
+        <w:t>2</w:t>
+      </w:r>
+      <w:r>
+        <w:t>00.</w:t>
       </w:r>
       <w:r>
         <w:t xml:space="preserve"> </w:t>
-      </w:r>
-      <w:r>
-        <w:t>entrada/salida de propósito general</w:t>
-      </w:r>
-      <w:r>
-        <w:t xml:space="preserve"> que puede configurarse como línea de interrupción externa</w:t>
-      </w:r>
-      <w:r>
-        <w:t>.</w:t>
-      </w:r>
-    </w:p>
-    <w:p>
-      <w:r>
-        <w:t xml:space="preserve">Dicha interrupción se encargará </w:t>
-      </w:r>
-      <w:r>
-        <w:t>leer los 24 bits de datos que envía el AFE,</w:t>
-      </w:r>
-      <w:r>
-        <w:t xml:space="preserve"> formatear</w:t>
-      </w:r>
-      <w:r>
-        <w:t>los</w:t>
-      </w:r>
-      <w:r>
-        <w:t xml:space="preserve"> los tres bytes recibidos en un único entero con signo para que sea manejable por el resto de funciones y los escribirá en un buffer circular para que sean accesibles a los otros consumidores de dichos datos.</w:t>
-      </w:r>
-      <w:r>
-        <w:t xml:space="preserve"> Estos consumidores serán la etapa de procesado digital y la interfaz de usuario, la cual los utilizara para la muestra del ECG en el display.</w:t>
-      </w:r>
-    </w:p>
-    <w:p>
-      <w:pPr>
-        <w:pStyle w:val="Ttulo4"/>
-      </w:pPr>
-      <w:r>
-        <w:t>Procesado</w:t>
-      </w:r>
-      <w:r>
-        <w:t xml:space="preserve"> digital</w:t>
-      </w:r>
-    </w:p>
-    <w:p>
-      <w:r>
-        <w:t xml:space="preserve">El procesado digital tiene como objetivos eliminar la mayor cantidad de ruido que pueda afectar a señal, tanto fisiológico (respiración, ruido electromiografico, </w:t>
-      </w:r>
-      <w:r>
-        <w:t>etc.</w:t>
-      </w:r>
-      <w:r>
-        <w:t>) como electromagnético (interferencia de red) y también resaltar la información que facilite la detección del ritmo cardiaco.</w:t>
-      </w:r>
-      <w:r>
-        <w:t xml:space="preserve"> La estructura de este procesado se ha hecho atendiendo al paradigma que siguen las etapas de procesado de señal que tienen todos los algoritmos de detección de ritmo cardiaco que se han encontrado en la bibliografía.</w:t>
-      </w:r>
-    </w:p>
-    <w:p>
-      <w:r>
-        <w:t xml:space="preserve">Dicha estructura se basa en una primera etapa en la que se emplean filtros digitales para la eliminación de ruido. Esta etapa siempre </w:t>
-      </w:r>
-      <w:r>
-        <w:t>empieza con</w:t>
-      </w:r>
-      <w:r>
-        <w:t xml:space="preserve"> un filtro paso alto para eliminar el </w:t>
-      </w:r>
-      <w:r>
-        <w:rPr>
-          <w:i/>
-        </w:rPr>
-        <w:t>baseline wander</w:t>
-      </w:r>
-      <w:r>
-        <w:t xml:space="preserve"> y le sigue un filtro paso bajo para eliminar el ruido de alta frecuencia </w:t>
-      </w:r>
-      <w:r>
-        <w:t>que cae fuera del ancho de banda de nuestra señal. Algunos esquemas limitan el ancho de banda en el filtro paso bajo a aproximada 40 Hz, de manera que no es necesario tratamiento adicional para la eliminación de la interferencia de red, pero dado que nosotros disponemos de una etapa de filtrado en el AFE que dispone de dicha interferencia, respetaremos todo el ancho de banda.</w:t>
-      </w:r>
-    </w:p>
-    <w:p>
-      <w:r>
-        <w:t xml:space="preserve">Después de este filtrado, tenemos la etapa </w:t>
-      </w:r>
-      <w:r>
-        <w:t xml:space="preserve">de resaltado de la onda R. Esta etapa </w:t>
-      </w:r>
-      <w:r>
-        <w:t>sí</w:t>
-      </w:r>
-      <w:r>
-        <w:t xml:space="preserve"> que </w:t>
-      </w:r>
-      <w:r>
-        <w:t>varía</w:t>
-      </w:r>
-      <w:r>
-        <w:t xml:space="preserve"> mucho entre esquema y esquema, desde alguno en que directamente no lo incluye y basa su detección en la amplitud tal cual, hasta </w:t>
-      </w:r>
-      <w:r>
-        <w:t>otros</w:t>
-      </w:r>
-      <w:r>
-        <w:t xml:space="preserve"> que implementan incluso filtrado no lineal. </w:t>
-      </w:r>
-      <w:r>
-        <w:t>Para nuestro diseño, vamos a utilizar un esquema intermedio en el que la esta etapa va a consistir en un filtro derivador.</w:t>
-      </w:r>
-    </w:p>
-    <w:p>
-      <w:r>
-        <w:t>La estructura en la que se organiza las distintas etapas de procesado se muestra en la figura X</w:t>
-      </w:r>
-    </w:p>
-    <w:p>
-      <w:r>
-        <w:t xml:space="preserve">(aquí esquema de los filtros) </w:t>
       </w:r>
     </w:p>
     <w:p>
@@ -3990,65 +4141,28 @@
         <w:t xml:space="preserve">Filtro </w:t>
       </w:r>
       <w:r>
-        <w:t>paso alto</w:t>
-      </w:r>
-      <w:r>
-        <w:t xml:space="preserve">: Este </w:t>
-      </w:r>
-      <w:r>
-        <w:t>bloque</w:t>
-      </w:r>
-      <w:r>
-        <w:t xml:space="preserve"> tiene dos funcionalidades: por un lado, elimina la tensión continua necesaria para la polarización del amplificador en modo común y el fenómeno de </w:t>
-      </w:r>
-      <w:r>
-        <w:rPr>
-          <w:i/>
-        </w:rPr>
-        <w:t>baseline wander</w:t>
-      </w:r>
-      <w:r>
-        <w:rPr>
-          <w:i/>
-        </w:rPr>
-        <w:t xml:space="preserve"> </w:t>
-      </w:r>
-      <w:r>
-        <w:t>(tensión de baja frecuencia</w:t>
-      </w:r>
-      <w:r>
-        <w:t xml:space="preserve"> causa por un mal contacto de los electrodos</w:t>
-      </w:r>
-      <w:r>
-        <w:t xml:space="preserve"> que modula la señal). Dicho filtro </w:t>
-      </w:r>
-      <w:r>
-        <w:t>filtrará</w:t>
-      </w:r>
-      <w:r>
-        <w:t xml:space="preserve"> las </w:t>
-      </w:r>
-      <w:r>
-        <w:lastRenderedPageBreak/>
-        <w:t xml:space="preserve">frecuencias entre 0 y 1 Hz, </w:t>
-      </w:r>
-      <w:r>
-        <w:t xml:space="preserve">será de tipo FIR, dado estos filtros son de fase lineal, </w:t>
-      </w:r>
-      <w:r>
-        <w:t>y su or</w:t>
-      </w:r>
-      <w:r>
-        <w:t xml:space="preserve">den estará limitado a </w:t>
+        <w:t>paso bajo</w:t>
+      </w:r>
+      <w:r>
+        <w:t xml:space="preserve">: Este bloque se encarga de eliminar de filtrar </w:t>
+      </w:r>
+      <w:r>
+        <w:t xml:space="preserve">la señal por encima de los </w:t>
+      </w:r>
+      <w:r>
+        <w:t>1</w:t>
+      </w:r>
+      <w:r>
+        <w:t xml:space="preserve">45 Hz, ya que no contiene información útil a nuestro algoritmo y solo añade ruido. Sera de tipo FIR y el </w:t>
+      </w:r>
+      <w:r>
+        <w:t xml:space="preserve">orden estará limitado a </w:t>
       </w:r>
       <w:r>
         <w:t>2</w:t>
       </w:r>
       <w:r>
-        <w:t>00.</w:t>
-      </w:r>
-      <w:r>
-        <w:t xml:space="preserve"> </w:t>
+        <w:t xml:space="preserve">00. </w:t>
       </w:r>
     </w:p>
     <w:p>
@@ -4060,42 +4174,6 @@
         </w:numPr>
       </w:pPr>
       <w:r>
-        <w:t xml:space="preserve">Filtro </w:t>
-      </w:r>
-      <w:r>
-        <w:t>paso bajo</w:t>
-      </w:r>
-      <w:r>
-        <w:t xml:space="preserve">: Este bloque se encarga de eliminar de filtrar </w:t>
-      </w:r>
-      <w:r>
-        <w:t xml:space="preserve">la señal por encima de los </w:t>
-      </w:r>
-      <w:r>
-        <w:t>1</w:t>
-      </w:r>
-      <w:r>
-        <w:t xml:space="preserve">45 Hz, ya que no contiene información útil a nuestro algoritmo y solo añade ruido. Sera de tipo FIR y el </w:t>
-      </w:r>
-      <w:r>
-        <w:t xml:space="preserve">orden estará limitado a </w:t>
-      </w:r>
-      <w:r>
-        <w:t>2</w:t>
-      </w:r>
-      <w:r>
-        <w:t xml:space="preserve">00. </w:t>
-      </w:r>
-    </w:p>
-    <w:p>
-      <w:pPr>
-        <w:pStyle w:val="Prrafodelista"/>
-        <w:numPr>
-          <w:ilvl w:val="0"/>
-          <w:numId w:val="19"/>
-        </w:numPr>
-      </w:pPr>
-      <w:r>
         <w:t xml:space="preserve">Filtro diferenciador: Este bloque resalta </w:t>
       </w:r>
       <w:r>
@@ -4132,6 +4210,7 @@
     </w:p>
     <w:p>
       <w:r>
+        <w:lastRenderedPageBreak/>
         <w:t xml:space="preserve">La elección </w:t>
       </w:r>
       <w:r>
@@ -4233,7 +4312,6 @@
           <w:noProof/>
           <w:lang w:eastAsia="es-ES"/>
         </w:rPr>
-        <w:lastRenderedPageBreak/>
         <w:drawing>
           <wp:inline distT="0" distB="0" distL="0" distR="0">
             <wp:extent cx="5334000" cy="4000500"/>
@@ -4250,7 +4328,7 @@
                     <pic:cNvPicPr/>
                   </pic:nvPicPr>
                   <pic:blipFill>
-                    <a:blip r:embed="rId9">
+                    <a:blip r:embed="rId11">
                       <a:extLst>
                         <a:ext uri="{28A0092B-C50C-407E-A947-70E740481C1C}">
                           <a14:useLocalDpi xmlns:a14="http://schemas.microsoft.com/office/drawing/2010/main" val="0"/>
@@ -4291,6 +4369,7 @@
           <w:noProof/>
           <w:lang w:eastAsia="es-ES"/>
         </w:rPr>
+        <w:lastRenderedPageBreak/>
         <w:drawing>
           <wp:inline distT="0" distB="0" distL="0" distR="0">
             <wp:extent cx="5334000" cy="4000500"/>
@@ -4307,7 +4386,7 @@
                     <pic:cNvPicPr/>
                   </pic:nvPicPr>
                   <pic:blipFill>
-                    <a:blip r:embed="rId10">
+                    <a:blip r:embed="rId12">
                       <a:extLst>
                         <a:ext uri="{28A0092B-C50C-407E-A947-70E740481C1C}">
                           <a14:useLocalDpi xmlns:a14="http://schemas.microsoft.com/office/drawing/2010/main" val="0"/>
@@ -4344,7 +4423,6 @@
     </w:p>
     <w:p>
       <w:r>
-        <w:lastRenderedPageBreak/>
         <w:t>Como se puede observar, obtenemos la respuesta en amplitud que buscamos, tanto en banda como en rizado, el cual está limitado a 0.1 dB, y una fase perfectamente lineal.  El orden del filtro paso bajo es de 140 y el del diferenciador es de 10, lo cual cumple nuestras restricciones de diseño</w:t>
       </w:r>
     </w:p>
@@ -4380,6 +4458,7 @@
           <w:noProof/>
           <w:lang w:eastAsia="es-ES"/>
         </w:rPr>
+        <w:lastRenderedPageBreak/>
         <w:drawing>
           <wp:inline distT="0" distB="0" distL="0" distR="0">
             <wp:extent cx="5400040" cy="2181860"/>
@@ -4396,7 +4475,7 @@
                     <pic:cNvPicPr/>
                   </pic:nvPicPr>
                   <pic:blipFill>
-                    <a:blip r:embed="rId11">
+                    <a:blip r:embed="rId13">
                       <a:extLst>
                         <a:ext uri="{28A0092B-C50C-407E-A947-70E740481C1C}">
                           <a14:useLocalDpi xmlns:a14="http://schemas.microsoft.com/office/drawing/2010/main" val="0"/>
@@ -4508,71 +4587,71 @@
     </w:p>
     <w:p>
       <w:r>
+        <w:t xml:space="preserve">El primero de los umbrales se conoce como umbral alto y su objetivo es el de </w:t>
+      </w:r>
+      <w:r>
+        <w:t>detectar</w:t>
+      </w:r>
+      <w:r>
+        <w:t xml:space="preserve"> que la señal comienza a tener una pendiente muy elevada</w:t>
+      </w:r>
+      <w:r>
+        <w:t xml:space="preserve"> </w:t>
+      </w:r>
+      <w:r>
+        <w:t>(valor</w:t>
+      </w:r>
+      <w:r>
+        <w:t xml:space="preserve"> de la derivada muy alto)</w:t>
+      </w:r>
+      <w:r>
+        <w:t>, lo que indica que estamos entrando en una onda R. E</w:t>
+      </w:r>
+      <w:r>
+        <w:t xml:space="preserve">ste umbral puede ser </w:t>
+      </w:r>
+      <w:r>
+        <w:t>estático</w:t>
+      </w:r>
+      <w:r>
+        <w:t xml:space="preserve"> o </w:t>
+      </w:r>
+      <w:r>
+        <w:t>dinámico</w:t>
+      </w:r>
+      <w:r>
+        <w:t xml:space="preserve">. Dado que el uso de un umbral </w:t>
+      </w:r>
+      <w:r>
+        <w:t>estático</w:t>
+      </w:r>
+      <w:r>
+        <w:t xml:space="preserve"> requiere de una normalización de la señal que puede llegar a ser compleja de implementar, se ha decido utilizar el umbral </w:t>
+      </w:r>
+      <w:r>
+        <w:t>dinámico</w:t>
+      </w:r>
+      <w:r>
+        <w:t>.</w:t>
+      </w:r>
+    </w:p>
+    <w:p>
+      <w:r>
+        <w:t xml:space="preserve">El segundo umbral se conoce como umbral bajo y es simplemente una cota inferior del umbral alto. Dicha cota es necesaria para evitar que el umbral alto llegue a un nivel demasiado bajo y se identifique como complejo QRS otra transición </w:t>
+      </w:r>
+      <w:r>
+        <w:t xml:space="preserve">de la señal cardiaca. Este umbral también se ha hecho </w:t>
+      </w:r>
+      <w:r>
+        <w:t>dinámico</w:t>
+      </w:r>
+      <w:r>
+        <w:t xml:space="preserve"> por el mismo motivo que el anterior.</w:t>
+      </w:r>
+    </w:p>
+    <w:p>
+      <w:r>
         <w:lastRenderedPageBreak/>
-        <w:t xml:space="preserve">El primero de los umbrales se conoce como umbral alto y su objetivo es el de </w:t>
-      </w:r>
-      <w:r>
-        <w:t>detectar</w:t>
-      </w:r>
-      <w:r>
-        <w:t xml:space="preserve"> que la señal comienza a tener una pendiente muy elevada</w:t>
-      </w:r>
-      <w:r>
-        <w:t xml:space="preserve"> </w:t>
-      </w:r>
-      <w:r>
-        <w:t>(valor</w:t>
-      </w:r>
-      <w:r>
-        <w:t xml:space="preserve"> de la derivada muy alto)</w:t>
-      </w:r>
-      <w:r>
-        <w:t>, lo que indica que estamos entrando en una onda R. E</w:t>
-      </w:r>
-      <w:r>
-        <w:t xml:space="preserve">ste umbral puede ser </w:t>
-      </w:r>
-      <w:r>
-        <w:t>estático</w:t>
-      </w:r>
-      <w:r>
-        <w:t xml:space="preserve"> o </w:t>
-      </w:r>
-      <w:r>
-        <w:t>dinámico</w:t>
-      </w:r>
-      <w:r>
-        <w:t xml:space="preserve">. Dado que el uso de un umbral </w:t>
-      </w:r>
-      <w:r>
-        <w:t>estático</w:t>
-      </w:r>
-      <w:r>
-        <w:t xml:space="preserve"> requiere de una normalización de la señal que puede llegar a ser compleja de implementar, se ha decido utilizar el umbral </w:t>
-      </w:r>
-      <w:r>
-        <w:t>dinámico</w:t>
-      </w:r>
-      <w:r>
-        <w:t>.</w:t>
-      </w:r>
-    </w:p>
-    <w:p>
-      <w:r>
-        <w:t xml:space="preserve">El segundo umbral se conoce como umbral bajo y es simplemente una cota inferior del umbral alto. Dicha cota es necesaria para evitar que el umbral alto llegue a un nivel demasiado bajo y se identifique como complejo QRS otra transición </w:t>
-      </w:r>
-      <w:r>
-        <w:t xml:space="preserve">de la señal cardiaca. Este umbral también se ha hecho </w:t>
-      </w:r>
-      <w:r>
-        <w:t>dinámico</w:t>
-      </w:r>
-      <w:r>
-        <w:t xml:space="preserve"> por el mismo motivo que el anterior.</w:t>
-      </w:r>
-    </w:p>
-    <w:p>
-      <w:r>
         <w:t xml:space="preserve">El </w:t>
       </w:r>
       <w:r>
@@ -4811,7 +4890,6 @@
         <w:jc w:val="both"/>
       </w:pPr>
       <w:r>
-        <w:lastRenderedPageBreak/>
         <w:t xml:space="preserve">En la siguiente figura, se presenta de forma </w:t>
       </w:r>
       <w:r>
@@ -4850,7 +4928,7 @@
                     <pic:cNvPicPr/>
                   </pic:nvPicPr>
                   <pic:blipFill>
-                    <a:blip r:embed="rId12">
+                    <a:blip r:embed="rId14">
                       <a:extLst>
                         <a:ext uri="{28A0092B-C50C-407E-A947-70E740481C1C}">
                           <a14:useLocalDpi xmlns:a14="http://schemas.microsoft.com/office/drawing/2010/main" val="0"/>
@@ -4916,6 +4994,7 @@
         <w:pStyle w:val="Ttulo3"/>
       </w:pPr>
       <w:r>
+        <w:lastRenderedPageBreak/>
         <w:t>Algoritmo de autenticación</w:t>
       </w:r>
     </w:p>
@@ -5036,7 +5115,6 @@
           <w:rPr>
             <w:rFonts w:ascii="Cambria Math" w:hAnsi="Cambria Math"/>
           </w:rPr>
-          <w:lastRenderedPageBreak/>
           <m:t>log</m:t>
         </m:r>
         <m:d>
@@ -6132,7 +6210,14 @@
         <w:rPr>
           <w:rFonts w:eastAsiaTheme="minorEastAsia"/>
         </w:rPr>
-        <w:t xml:space="preserve"> en la fila m, de manera que </w:t>
+        <w:t xml:space="preserve"> en </w:t>
+      </w:r>
+      <w:r>
+        <w:rPr>
+          <w:rFonts w:eastAsiaTheme="minorEastAsia"/>
+        </w:rPr>
+        <w:lastRenderedPageBreak/>
+        <w:t xml:space="preserve">la fila m, de manera que </w:t>
       </w:r>
       <m:oMath>
         <m:nary>
@@ -6281,7 +6366,6 @@
         <w:pStyle w:val="Ttulo2"/>
       </w:pPr>
       <w:r>
-        <w:lastRenderedPageBreak/>
         <w:t>Arquitectura Software</w:t>
       </w:r>
       <w:r>
@@ -6333,15 +6417,14 @@
       <w:r>
         <w:t xml:space="preserve">ivo y de nuevo usar este sistema operativo nos evitaba el tiempo de desarrollo que supondría adaptarlo a otro sistema operativo. </w:t>
       </w:r>
-    </w:p>
-    <w:p>
-      <w:r>
-        <w:t>Visto esto, la nueva arquitectura se muestra en la siguiente figura:</w:t>
-      </w:r>
-    </w:p>
-    <w:p>
-      <w:r>
-        <w:t>(Figura tope molona 2)</w:t>
+      <w:r>
+        <w:t xml:space="preserve">Con este nuevo elemento, la arquitectura por niveles quedaría </w:t>
+      </w:r>
+      <w:r>
+        <w:t>así</w:t>
+      </w:r>
+      <w:r>
+        <w:t>:</w:t>
       </w:r>
     </w:p>
     <w:p>
@@ -6389,7 +6472,11 @@
         </w:numPr>
       </w:pPr>
       <w:r>
-        <w:t>Drivers: Son los módulos software expanden la funcionalidad de comunicación con los módulos hardware que se nos proporciona en la HAL. Esta ampliación será más detallada a continuación, pero consiste sobretodo en el tratamiento de los datos recibidos por parte de los periféricos que los que recibidos datos y el encapsulamiento de algunas instrucciones para una tarea concreta, como puede ser el pintar una línea en el LCD</w:t>
+        <w:t xml:space="preserve">Drivers: Son los módulos software expanden la funcionalidad de comunicación con los módulos hardware que se nos proporciona en la HAL. Esta ampliación será más detallada a continuación, pero consiste sobretodo en el tratamiento </w:t>
+      </w:r>
+      <w:r>
+        <w:lastRenderedPageBreak/>
+        <w:t>de los datos recibidos por parte de los periféricos que los que recibidos datos y el encapsulamiento de algunas instrucciones para una tarea concreta, como puede ser el pintar una línea en el LCD</w:t>
       </w:r>
     </w:p>
     <w:p>
@@ -6464,7 +6551,6 @@
         <w:pStyle w:val="Ttulo3"/>
       </w:pPr>
       <w:r>
-        <w:lastRenderedPageBreak/>
         <w:t>Comunicación inalámbrica</w:t>
       </w:r>
     </w:p>
@@ -6519,7 +6605,7 @@
                     <pic:cNvPicPr/>
                   </pic:nvPicPr>
                   <pic:blipFill>
-                    <a:blip r:embed="rId13">
+                    <a:blip r:embed="rId15">
                       <a:extLst>
                         <a:ext uri="{28A0092B-C50C-407E-A947-70E740481C1C}">
                           <a14:useLocalDpi xmlns:a14="http://schemas.microsoft.com/office/drawing/2010/main" val="0"/>
@@ -6920,7 +7006,199 @@
     </w:p>
     <w:p>
       <w:r>
-        <w:t>En este módulo se engloba todo lo relacionado con los elementos de los que dispone el dispositivo de acceso para presentar información al usuario (leds, buzzer y pantalla LCD) como para recibir instrucciones del mismo (panel táctil). Dado que los leds y el buzzer son elementos muy simples que pueden manejarse directamente con las funciones de la HAL, el diseño se centrara en la representación de la señal cardiaca a través de la pantalla y la implementación de un “botón” que inicie la conexión del dispositivo al marcapasos.</w:t>
+        <w:t>En este módulo se engloba todo lo relacionado con los elementos de los que dispone el dispositivo de acceso para presentar información al usuario (leds, buzzer y pantalla LCD) como para recibir instrucciones del mismo (panel táctil). Dado que los leds y el buzzer son elementos muy simples que pueden manejarse directamente con las funciones de la HAL, el diseño se centrara en la representación de la señal cardiaca a través de la pantalla y la implementación de</w:t>
+      </w:r>
+      <w:r>
+        <w:t xml:space="preserve"> los </w:t>
+      </w:r>
+      <w:r>
+        <w:t>menos</w:t>
+      </w:r>
+      <w:r>
+        <w:t xml:space="preserve"> para que el usuario pueda realizar diversas acciones como iniciar</w:t>
+      </w:r>
+      <w:r>
+        <w:t xml:space="preserve"> la conexión del dispositivo al marcapasos</w:t>
+      </w:r>
+      <w:r>
+        <w:t xml:space="preserve"> o configurar algún parámetro del dispositivo. </w:t>
+      </w:r>
+    </w:p>
+    <w:p>
+      <w:r>
+        <w:t>S</w:t>
+      </w:r>
+      <w:r>
+        <w:t xml:space="preserve">e </w:t>
+      </w:r>
+      <w:r>
+        <w:t>implementarán</w:t>
+      </w:r>
+      <w:r>
+        <w:t xml:space="preserve"> </w:t>
+      </w:r>
+      <w:r>
+        <w:t xml:space="preserve">tres </w:t>
+      </w:r>
+      <w:r>
+        <w:t>menús</w:t>
+      </w:r>
+      <w:r>
+        <w:t xml:space="preserve"> distintos para cubrir interactividad que se pretende de la interfaz de usuario: </w:t>
+      </w:r>
+    </w:p>
+    <w:p>
+      <w:pPr>
+        <w:pStyle w:val="Prrafodelista"/>
+        <w:numPr>
+          <w:ilvl w:val="0"/>
+          <w:numId w:val="30"/>
+        </w:numPr>
+      </w:pPr>
+      <w:r>
+        <w:t>Menú</w:t>
+      </w:r>
+      <w:r>
+        <w:t xml:space="preserve"> principal: Se utiliza simplemente para acceder a los otros </w:t>
+      </w:r>
+      <w:r>
+        <w:t>menús</w:t>
+      </w:r>
+      <w:r>
+        <w:t xml:space="preserve"> y como punto de retorno cuando se sale de alguno de los otros </w:t>
+      </w:r>
+      <w:r>
+        <w:t>menús</w:t>
+      </w:r>
+      <w:r>
+        <w:t>.</w:t>
+      </w:r>
+    </w:p>
+    <w:p>
+      <w:pPr>
+        <w:pStyle w:val="Prrafodelista"/>
+        <w:numPr>
+          <w:ilvl w:val="0"/>
+          <w:numId w:val="29"/>
+        </w:numPr>
+      </w:pPr>
+      <w:r>
+        <w:t>Menú ECG:</w:t>
+      </w:r>
+      <w:r>
+        <w:t xml:space="preserve"> </w:t>
+      </w:r>
+      <w:r>
+        <w:t xml:space="preserve">Se encarga de mostrar la señal de corazón y el ritmo cardiaco calculo, y adicional permite seleccionar </w:t>
+      </w:r>
+      <w:r>
+        <w:t>cuál</w:t>
+      </w:r>
+      <w:r>
+        <w:t xml:space="preserve"> de las derivaciones cardiacas representar.</w:t>
+      </w:r>
+    </w:p>
+    <w:p>
+      <w:pPr>
+        <w:pStyle w:val="Prrafodelista"/>
+        <w:numPr>
+          <w:ilvl w:val="0"/>
+          <w:numId w:val="29"/>
+        </w:numPr>
+      </w:pPr>
+      <w:r>
+        <w:t>Menú</w:t>
+      </w:r>
+      <w:r>
+        <w:t xml:space="preserve"> H2H: En este menú se puede iniciar el protocolo de acceso al simulador de marcapasos. A través de este menú, </w:t>
+      </w:r>
+      <w:r>
+        <w:t xml:space="preserve">se realiza la búsqueda de dispositivos bluetooth cercanos y </w:t>
+      </w:r>
+      <w:r>
+        <w:t xml:space="preserve">se selecciona el dispositivo al cual conectarse </w:t>
+      </w:r>
+      <w:r>
+        <w:t xml:space="preserve">para después comenzar el proceso de autenticación. </w:t>
+      </w:r>
+    </w:p>
+    <w:p>
+      <w:pPr>
+        <w:pStyle w:val="Prrafodelista"/>
+        <w:numPr>
+          <w:ilvl w:val="0"/>
+          <w:numId w:val="29"/>
+        </w:numPr>
+      </w:pPr>
+      <w:r>
+        <w:t>Menú</w:t>
+      </w:r>
+      <w:r>
+        <w:t xml:space="preserve"> de configuración:</w:t>
+      </w:r>
+      <w:r>
+        <w:t xml:space="preserve"> </w:t>
+      </w:r>
+      <w:r>
+        <w:t>Como su nombre indica, en dicho menú podremos modificar los parámetros de configuración del propio dispositivo</w:t>
+      </w:r>
+      <w:r>
+        <w:t xml:space="preserve">. </w:t>
+      </w:r>
+    </w:p>
+    <w:p>
+      <w:r>
+        <w:t xml:space="preserve">La </w:t>
+      </w:r>
+      <w:r>
+        <w:t>interacción</w:t>
+      </w:r>
+      <w:r>
+        <w:t xml:space="preserve"> con estos </w:t>
+      </w:r>
+      <w:r>
+        <w:t>menús</w:t>
+      </w:r>
+      <w:r>
+        <w:t xml:space="preserve"> se </w:t>
+      </w:r>
+      <w:r>
+        <w:t>hará</w:t>
+      </w:r>
+      <w:r>
+        <w:t xml:space="preserve"> a través del panel táctil. En cada menú se definirán ciertas áreas</w:t>
+      </w:r>
+      <w:r>
+        <w:t>, a las cuales denominamos botones,</w:t>
+      </w:r>
+      <w:r>
+        <w:t xml:space="preserve"> asociadas a unas coordenadas del panel táctil, de manera que cuando se detecte una presión </w:t>
+      </w:r>
+      <w:r>
+        <w:t xml:space="preserve">en dichas coordenadas, se dispara un evento de la </w:t>
+      </w:r>
+      <w:r>
+        <w:t>máquina</w:t>
+      </w:r>
+      <w:r>
+        <w:t xml:space="preserve"> de estados, el cual provocara una transición de estado y una serie de acciones asociadas a dicha transición.</w:t>
+      </w:r>
+    </w:p>
+    <w:p>
+      <w:r>
+        <w:t xml:space="preserve">Por ultimo mencionar que los </w:t>
+      </w:r>
+      <w:r>
+        <w:t>menús</w:t>
+      </w:r>
+      <w:r>
+        <w:t xml:space="preserve"> de ECG, H2H y configuración tienen en común que se puede retroce</w:t>
+      </w:r>
+      <w:r>
+        <w:t>de</w:t>
+      </w:r>
+      <w:r>
+        <w:t>r al menú principal en cualquier momento.</w:t>
       </w:r>
     </w:p>
     <w:p>
@@ -6928,22 +7206,84 @@
         <w:pStyle w:val="Ttulo4"/>
       </w:pPr>
       <w:r>
-        <w:t>Visualización de la señal ECG</w:t>
-      </w:r>
-    </w:p>
-    <w:p>
-      <w:r>
-        <w:t>Para el diseño de esta parte, lo primero que se ha de considerar son las limitaciones que tenemos, tanto en software como en hardware. En el primer caso la limitación más importante reside en que no tenemos un puerto físico dedicado, con lo que la generación de las señales de control y la escritura de los datos debe hacer íntegramente por software, lo cual limita la frecuencia a la que le podemos enviar datos a la pantalla. Esto nos obliga a submuestrear la señal cardiaca para que se pueda mostrar una representación de la misma sin sobrecargar el sistema.</w:t>
-      </w:r>
-    </w:p>
-    <w:p>
-      <w:r>
-        <w:t>En cuanto a hardware, la limitación es la resolución de la pantalla(320x240) que nos obliga a recuantificar la amplitud de la señal, lo cual no solo implica una pérdida de resolución que sería un punto negativo de cara a un posible uso para el diagnóstico, si no que supone una sobrecarga adicional de cálculo al sistema.</w:t>
-      </w:r>
-    </w:p>
-    <w:p>
-      <w:r>
-        <w:t>Teniendo en cuenta estas dos limitaciones, se tomó la decisión de hacer el envío de datos a la pantalla de forma periódica, controlando este periodo de manera interna con un temporizador interno del microcontrolador.</w:t>
+        <w:t>Menú</w:t>
+      </w:r>
+      <w:r>
+        <w:t xml:space="preserve"> ECG</w:t>
+      </w:r>
+    </w:p>
+    <w:p>
+      <w:r>
+        <w:t xml:space="preserve">Como ya hemos comentado, en este menú se </w:t>
+      </w:r>
+      <w:r>
+        <w:t>permitirá</w:t>
+      </w:r>
+      <w:r>
+        <w:t xml:space="preserve"> seleccionar la derivación que queramos ver y se </w:t>
+      </w:r>
+      <w:r>
+        <w:t>mostrará</w:t>
+      </w:r>
+      <w:r>
+        <w:t xml:space="preserve"> por pantalla. La señal se </w:t>
+      </w:r>
+      <w:r>
+        <w:t>dibujará</w:t>
+      </w:r>
+      <w:r>
+        <w:t xml:space="preserve"> en un área delimitada </w:t>
+      </w:r>
+      <w:r>
+        <w:t xml:space="preserve">de manera que el eje X sea un eje de tiempos y el Y sea el eje de amplitud de la señal. En </w:t>
+      </w:r>
+      <w:r>
+        <w:t>esa área</w:t>
+      </w:r>
+      <w:r>
+        <w:t xml:space="preserve"> se </w:t>
+      </w:r>
+      <w:r>
+        <w:t>hará</w:t>
+      </w:r>
+      <w:r>
+        <w:t xml:space="preserve"> un barrido de izquierda a derecha en la que se ira dibujado el nivel de señal.</w:t>
+      </w:r>
+    </w:p>
+    <w:p>
+      <w:r>
+        <w:t xml:space="preserve">La señal cardiaca que vamos a mostrar al usuario proviene de la </w:t>
+      </w:r>
+      <w:r>
+        <w:t>adquisición</w:t>
+      </w:r>
+      <w:r>
+        <w:t xml:space="preserve"> a través de AFE y su posterior tratado digital para la eliminación del ruido que puede haber presente en el momento de la adquisición. Dicha señal esta muestr</w:t>
+      </w:r>
+      <w:r>
+        <w:t>e</w:t>
+      </w:r>
+      <w:r>
+        <w:t>ada a una velocidad demasiado alta como para representar todas la</w:t>
+      </w:r>
+      <w:r>
+        <w:t xml:space="preserve">s muestras por pantalla, no porque no se puedan enviar los datos a la pantalla lo suficientemente rápido, </w:t>
+      </w:r>
+      <w:r>
+        <w:t>sino</w:t>
+      </w:r>
+      <w:r>
+        <w:t xml:space="preserve"> </w:t>
+      </w:r>
+      <w:r>
+        <w:lastRenderedPageBreak/>
+        <w:t xml:space="preserve">porque </w:t>
+      </w:r>
+      <w:r>
+        <w:t>el barrido se tendría que hacer demasiado rápido y no se podría ver nada de detalle de la señal. La señal por tanto debe ser submuestreada de manera que en la pantalla se puedan representar a</w:t>
+      </w:r>
+      <w:r>
+        <w:t>l menos cinco segundos de señal y también debe ser escalada en amplitud para ajustarse a la resolución de la zona delimitada</w:t>
       </w:r>
     </w:p>
     <w:p>
@@ -6951,29 +7291,215 @@
         <w:pStyle w:val="Ttulo4"/>
       </w:pPr>
       <w:r>
-        <w:t>Inicio de comunicación con un IMD</w:t>
-      </w:r>
-    </w:p>
-    <w:p>
-      <w:r>
-        <w:t>El segundo elemento importante de nuestro diseño es la inclusión de un mecanismo que nos permita iniciar el proceso de conexión con el simulador de marcapasos descrito en el diseño de la parte de comunicación inalámbrica.</w:t>
-      </w:r>
-    </w:p>
-    <w:p>
-      <w:r>
-        <w:t>La propuesta de dicho mecanismo es definir una zona en el panel táctil de manera que cuando se presione dicha zona, se inicie el procedimiento de conexión. Para que dicha zona sea fácilmente identificable, en la pantalla se dibujara una representación gráfica de dicha área en las mismas coordenadas del panel táctil.</w:t>
-      </w:r>
-    </w:p>
-    <w:p/>
-    <w:p>
-      <w:pPr>
-        <w:pStyle w:val="Ttulo3"/>
-      </w:pPr>
+        <w:t>Menú</w:t>
+      </w:r>
+      <w:r>
+        <w:t xml:space="preserve"> H2H</w:t>
+      </w:r>
+      <w:r>
+        <w:t xml:space="preserve"> </w:t>
+      </w:r>
+    </w:p>
+    <w:p>
+      <w:r>
+        <w:t xml:space="preserve">A través de este menú, el usuario puede manejar todo aquello relacionado con la conexión a través de H2H con el simulador de marcapasos. En primer lugar, al acceder a este menú se </w:t>
+      </w:r>
+      <w:r>
+        <w:t>inicializa la pila de protocolos de Bluetooth si es la primera vez que se accede para que se pueda usar la comunicación inalámbrica.</w:t>
+      </w:r>
+    </w:p>
+    <w:p>
+      <w:r>
+        <w:t xml:space="preserve">Una vez dentro del menú, se ofrece la posibilidad de realizar </w:t>
+      </w:r>
+      <w:r>
+        <w:t>una búsqueda</w:t>
+      </w:r>
+      <w:r>
+        <w:t xml:space="preserve"> de dispositivos, los cuales se </w:t>
+      </w:r>
+      <w:r>
+        <w:t>mostrarán</w:t>
+      </w:r>
+      <w:r>
+        <w:t xml:space="preserve"> por pantalla una vez para que se pueda seleccionar y se inicie el protocolo de acceso H2H, que finalizara cuando se reciba una respuesta, positiva o negativa, por parte del simulador de marcapasos.</w:t>
+      </w:r>
+    </w:p>
+    <w:p>
+      <w:pPr>
+        <w:pStyle w:val="Ttulo4"/>
+      </w:pPr>
+      <w:r>
+        <w:t>Menú</w:t>
+      </w:r>
+      <w:r>
+        <w:t xml:space="preserve"> </w:t>
+      </w:r>
+      <w:r>
+        <w:t>de configuración</w:t>
+      </w:r>
+    </w:p>
+    <w:p>
+      <w:r>
+        <w:t xml:space="preserve">Este menú </w:t>
+      </w:r>
+      <w:r>
+        <w:t>está</w:t>
+      </w:r>
+      <w:r>
+        <w:t xml:space="preserve"> organizado en pestañas que dan acceso a la configuración de diferentes parámetros del dispositivo de acceso. Los parámetros que se contemplan en este momento son la configuración de fecha y hora del reloj de tiempo real (RTC), la calibración del panel táctil y el control de brillo de la pantalla, aunque a este esquema </w:t>
+      </w:r>
+      <w:r>
+        <w:t>sería</w:t>
+      </w:r>
+      <w:r>
+        <w:t xml:space="preserve"> fácil añadir.</w:t>
+      </w:r>
+    </w:p>
+    <w:p>
+      <w:r>
+        <w:t xml:space="preserve">Para introducir los valores de configuración del RTC y el brillo de la pantalla se ha diseñado un método de entrada muy básico, el cual consiste en incrementar o decrementar el valor del parámetro de </w:t>
+      </w:r>
+      <w:r>
+        <w:t>configuración</w:t>
+      </w:r>
+      <w:r>
+        <w:t xml:space="preserve"> a través de pulsaciones en unos botones que se definen para este caso en concreto y después confirmar el valor para dicho para enviarlo y que se actualice donde corresponda.</w:t>
+      </w:r>
+    </w:p>
+    <w:p>
+      <w:r>
+        <w:t xml:space="preserve">Por otro lado, la calibración del panel táctil consistirá en tocar en tres coordenadas concretas que se mostraran gráficamente por pantalla para que sea </w:t>
+      </w:r>
+      <w:r>
+        <w:t>más</w:t>
+      </w:r>
+      <w:r>
+        <w:t xml:space="preserve"> sencillo. </w:t>
+      </w:r>
+      <w:r>
+        <w:t xml:space="preserve">Una vez capturados esos puntos, la aplicación se </w:t>
+      </w:r>
+      <w:r>
+        <w:t>encargará</w:t>
+      </w:r>
+      <w:r>
+        <w:t xml:space="preserve"> de llevar a cabo la rutina de calibración.</w:t>
+      </w:r>
       <w:bookmarkStart w:id="0" w:name="_GoBack"/>
       <w:bookmarkEnd w:id="0"/>
+    </w:p>
+    <w:p>
+      <w:pPr>
+        <w:pStyle w:val="Ttulo3"/>
+      </w:pPr>
+      <w:r>
+        <w:t>Módulo de gestión de consumo</w:t>
+      </w:r>
+    </w:p>
+    <w:p>
+      <w:pPr>
+        <w:pStyle w:val="Ttulo4"/>
+      </w:pPr>
+      <w:r>
+        <w:t>Apagado por software</w:t>
+      </w:r>
+    </w:p>
+    <w:p>
+      <w:pPr>
+        <w:pStyle w:val="Ttulo4"/>
+      </w:pPr>
+      <w:r>
+        <w:t>Control de consumo de la pantalla</w:t>
+      </w:r>
+    </w:p>
+    <w:p>
+      <w:pPr>
+        <w:pStyle w:val="Ttulo4"/>
+      </w:pPr>
+      <w:r>
+        <w:t xml:space="preserve">Apagado de elementos hardware </w:t>
+      </w:r>
+    </w:p>
+    <w:p>
+      <w:pPr>
+        <w:pStyle w:val="Ttulo4"/>
+      </w:pPr>
+      <w:r>
+        <w:t>Gestión de consumo en RF</w:t>
+      </w:r>
+    </w:p>
+    <w:p/>
+    <w:p>
+      <w:pPr>
+        <w:pStyle w:val="Ttulo1"/>
+      </w:pPr>
       <w:r>
         <w:lastRenderedPageBreak/>
-        <w:t>Módulo de gestión de consumo</w:t>
+        <w:t>Implementación de los prototipos software</w:t>
+      </w:r>
+    </w:p>
+    <w:p>
+      <w:pPr>
+        <w:pStyle w:val="Ttulo2"/>
+      </w:pPr>
+      <w:r>
+        <w:t xml:space="preserve">Primera </w:t>
+      </w:r>
+      <w:r>
+        <w:t>versión</w:t>
+      </w:r>
+    </w:p>
+    <w:p>
+      <w:pPr>
+        <w:pStyle w:val="Ttulo3"/>
+      </w:pPr>
+      <w:r>
+        <w:t>Implementación</w:t>
+      </w:r>
+      <w:r>
+        <w:t xml:space="preserve"> de las etapas de tratamiento de la señal</w:t>
+      </w:r>
+    </w:p>
+    <w:p>
+      <w:pPr>
+        <w:pStyle w:val="Ttulo3"/>
+      </w:pPr>
+      <w:r>
+        <w:t xml:space="preserve">Filtro paso banda FIR  </w:t>
+      </w:r>
+    </w:p>
+    <w:p>
+      <w:pPr>
+        <w:pStyle w:val="Ttulo3"/>
+      </w:pPr>
+      <w:r>
+        <w:t>Diferenciador</w:t>
+      </w:r>
+    </w:p>
+    <w:p>
+      <w:pPr>
+        <w:pStyle w:val="Ttulo3"/>
+      </w:pPr>
+      <w:r>
+        <w:t>Elevar al cuadrado punto por punto</w:t>
+      </w:r>
+    </w:p>
+    <w:p>
+      <w:pPr>
+        <w:pStyle w:val="Ttulo3"/>
+      </w:pPr>
+      <w:r>
+        <w:t>Integrador</w:t>
+      </w:r>
+    </w:p>
+    <w:p/>
+    <w:p>
+      <w:pPr>
+        <w:pStyle w:val="Ttulo3"/>
+      </w:pPr>
+      <w:r>
+        <w:t>Interfaz de usuario</w:t>
       </w:r>
     </w:p>
     <w:p>
@@ -6981,7 +7507,10 @@
         <w:pStyle w:val="Ttulo4"/>
       </w:pPr>
       <w:r>
-        <w:t>Apagado por software</w:t>
+        <w:t>Presentación</w:t>
+      </w:r>
+      <w:r>
+        <w:t xml:space="preserve"> de la señal ECG</w:t>
       </w:r>
     </w:p>
     <w:p>
@@ -6989,7 +7518,41 @@
         <w:pStyle w:val="Ttulo4"/>
       </w:pPr>
       <w:r>
-        <w:t>Control de consumo de la pantalla</w:t>
+        <w:t>Problema</w:t>
+      </w:r>
+      <w:r>
+        <w:t>s encontrados</w:t>
+      </w:r>
+    </w:p>
+    <w:p>
+      <w:r>
+        <w:tab/>
+      </w:r>
+      <w:r>
+        <w:tab/>
+      </w:r>
+      <w:r>
+        <w:tab/>
+      </w:r>
+    </w:p>
+    <w:p>
+      <w:pPr>
+        <w:pStyle w:val="Ttulo3"/>
+      </w:pPr>
+      <w:r>
+        <w:t xml:space="preserve">Segunda </w:t>
+      </w:r>
+      <w:r>
+        <w:t>versión</w:t>
+      </w:r>
+      <w:r>
+        <w:t xml:space="preserve"> (persim</w:t>
+      </w:r>
+      <w:r>
+        <w:t>m</w:t>
+      </w:r>
+      <w:r>
+        <w:t>on)</w:t>
       </w:r>
     </w:p>
     <w:p>
@@ -6997,7 +7560,30 @@
         <w:pStyle w:val="Ttulo4"/>
       </w:pPr>
       <w:r>
-        <w:t xml:space="preserve">Apagado de elementos hardware </w:t>
+        <w:t>Filtrado digital</w:t>
+      </w:r>
+    </w:p>
+    <w:p>
+      <w:pPr>
+        <w:pStyle w:val="Ttulo5"/>
+      </w:pPr>
+      <w:r>
+        <w:t>Optimización</w:t>
+      </w:r>
+      <w:r>
+        <w:t xml:space="preserve"> en los filtros</w:t>
+      </w:r>
+    </w:p>
+    <w:p/>
+    <w:p>
+      <w:pPr>
+        <w:pStyle w:val="Ttulo3"/>
+      </w:pPr>
+      <w:r>
+        <w:t xml:space="preserve">Algoritmo de </w:t>
+      </w:r>
+      <w:r>
+        <w:t>autentificación</w:t>
       </w:r>
     </w:p>
     <w:p>
@@ -7005,216 +7591,52 @@
         <w:pStyle w:val="Ttulo4"/>
       </w:pPr>
       <w:r>
-        <w:t>Gestión de consumo en RF</w:t>
+        <w:t>Extracción</w:t>
+      </w:r>
+      <w:r>
+        <w:t xml:space="preserve"> de los bits de alta </w:t>
+      </w:r>
+      <w:r>
+        <w:t>entropía</w:t>
+      </w:r>
+      <w:r>
+        <w:t xml:space="preserve"> </w:t>
+      </w:r>
+    </w:p>
+    <w:p>
+      <w:pPr>
+        <w:pStyle w:val="Ttulo4"/>
+      </w:pPr>
+      <w:r>
+        <w:t xml:space="preserve">Calculo de distancia hamming y umbral de </w:t>
+      </w:r>
+      <w:r>
+        <w:t>validación</w:t>
+      </w:r>
+    </w:p>
+    <w:p>
+      <w:pPr>
+        <w:pStyle w:val="Ttulo4"/>
+      </w:pPr>
+      <w:r>
+        <w:t>Etapas de emparejamiento master-slave</w:t>
+      </w:r>
+    </w:p>
+    <w:p>
+      <w:pPr>
+        <w:pStyle w:val="Ttulo4"/>
+      </w:pPr>
+      <w:r>
+        <w:t>Modo promiscuo</w:t>
       </w:r>
     </w:p>
     <w:p/>
     <w:p>
       <w:pPr>
-        <w:pStyle w:val="Ttulo1"/>
-      </w:pPr>
-      <w:r>
-        <w:t>Implementación de los prototipos software</w:t>
-      </w:r>
-    </w:p>
-    <w:p>
-      <w:pPr>
-        <w:pStyle w:val="Ttulo2"/>
-      </w:pPr>
-      <w:r>
-        <w:t xml:space="preserve">Primera </w:t>
-      </w:r>
-      <w:r>
-        <w:t>versión</w:t>
-      </w:r>
-    </w:p>
-    <w:p>
-      <w:pPr>
         <w:pStyle w:val="Ttulo3"/>
       </w:pPr>
       <w:r>
-        <w:t>Implementación</w:t>
-      </w:r>
-      <w:r>
-        <w:t xml:space="preserve"> de las etapas de tratamiento de la señal</w:t>
-      </w:r>
-    </w:p>
-    <w:p>
-      <w:pPr>
-        <w:pStyle w:val="Ttulo3"/>
-      </w:pPr>
-      <w:r>
-        <w:t xml:space="preserve">Filtro paso banda FIR  </w:t>
-      </w:r>
-    </w:p>
-    <w:p>
-      <w:pPr>
-        <w:pStyle w:val="Ttulo3"/>
-      </w:pPr>
-      <w:r>
-        <w:t>Diferenciador</w:t>
-      </w:r>
-    </w:p>
-    <w:p>
-      <w:pPr>
-        <w:pStyle w:val="Ttulo3"/>
-      </w:pPr>
-      <w:r>
-        <w:t>Elevar al cuadrado punto por punto</w:t>
-      </w:r>
-    </w:p>
-    <w:p>
-      <w:pPr>
-        <w:pStyle w:val="Ttulo3"/>
-      </w:pPr>
-      <w:r>
-        <w:t>Integrador</w:t>
-      </w:r>
-    </w:p>
-    <w:p/>
-    <w:p>
-      <w:pPr>
-        <w:pStyle w:val="Ttulo3"/>
-      </w:pPr>
-      <w:r>
-        <w:t>Interfaz de usuario</w:t>
-      </w:r>
-    </w:p>
-    <w:p>
-      <w:pPr>
-        <w:pStyle w:val="Ttulo4"/>
-      </w:pPr>
-      <w:r>
-        <w:t>Presentación</w:t>
-      </w:r>
-      <w:r>
-        <w:t xml:space="preserve"> de la señal ECG</w:t>
-      </w:r>
-    </w:p>
-    <w:p>
-      <w:pPr>
-        <w:pStyle w:val="Ttulo4"/>
-      </w:pPr>
-      <w:r>
-        <w:t>Problema</w:t>
-      </w:r>
-      <w:r>
-        <w:t>s encontrados</w:t>
-      </w:r>
-    </w:p>
-    <w:p>
-      <w:r>
-        <w:tab/>
-      </w:r>
-      <w:r>
-        <w:tab/>
-      </w:r>
-      <w:r>
-        <w:tab/>
-      </w:r>
-    </w:p>
-    <w:p>
-      <w:pPr>
-        <w:pStyle w:val="Ttulo3"/>
-      </w:pPr>
-      <w:r>
-        <w:t xml:space="preserve">Segunda </w:t>
-      </w:r>
-      <w:r>
-        <w:t>versión</w:t>
-      </w:r>
-      <w:r>
-        <w:t xml:space="preserve"> (persim</w:t>
-      </w:r>
-      <w:r>
-        <w:t>m</w:t>
-      </w:r>
-      <w:r>
-        <w:t>on)</w:t>
-      </w:r>
-    </w:p>
-    <w:p>
-      <w:pPr>
-        <w:pStyle w:val="Ttulo4"/>
-      </w:pPr>
-      <w:r>
-        <w:t>Filtrado digital</w:t>
-      </w:r>
-    </w:p>
-    <w:p>
-      <w:pPr>
-        <w:pStyle w:val="Ttulo5"/>
-      </w:pPr>
-      <w:r>
-        <w:t>Optimización</w:t>
-      </w:r>
-      <w:r>
-        <w:t xml:space="preserve"> en los filtros</w:t>
-      </w:r>
-    </w:p>
-    <w:p/>
-    <w:p>
-      <w:pPr>
-        <w:pStyle w:val="Ttulo3"/>
-      </w:pPr>
-      <w:r>
         <w:lastRenderedPageBreak/>
-        <w:t xml:space="preserve">Algoritmo de </w:t>
-      </w:r>
-      <w:r>
-        <w:t>autentificación</w:t>
-      </w:r>
-    </w:p>
-    <w:p>
-      <w:pPr>
-        <w:pStyle w:val="Ttulo4"/>
-      </w:pPr>
-      <w:r>
-        <w:t>Extracción</w:t>
-      </w:r>
-      <w:r>
-        <w:t xml:space="preserve"> de los bits de alta </w:t>
-      </w:r>
-      <w:r>
-        <w:t>entropía</w:t>
-      </w:r>
-      <w:r>
-        <w:t xml:space="preserve"> </w:t>
-      </w:r>
-    </w:p>
-    <w:p>
-      <w:pPr>
-        <w:pStyle w:val="Ttulo4"/>
-      </w:pPr>
-      <w:r>
-        <w:t xml:space="preserve">Calculo de distancia hamming y umbral de </w:t>
-      </w:r>
-      <w:r>
-        <w:t>validación</w:t>
-      </w:r>
-    </w:p>
-    <w:p>
-      <w:pPr>
-        <w:pStyle w:val="Ttulo4"/>
-      </w:pPr>
-      <w:r>
-        <w:t>Etapas de emparejamiento master-slave</w:t>
-      </w:r>
-    </w:p>
-    <w:p>
-      <w:pPr>
-        <w:pStyle w:val="Ttulo4"/>
-      </w:pPr>
-      <w:r>
-        <w:t>Modo promiscuo</w:t>
-      </w:r>
-    </w:p>
-    <w:p/>
-    <w:p>
-      <w:pPr>
-        <w:pStyle w:val="Ttulo3"/>
-      </w:pPr>
-      <w:r>
         <w:t>Interfaz de usuario</w:t>
       </w:r>
     </w:p>
@@ -7335,61 +7757,61 @@
         <w:pStyle w:val="Ttulo1"/>
       </w:pPr>
       <w:r>
+        <w:t>Pruebas y caracterización</w:t>
+      </w:r>
+    </w:p>
+    <w:p>
+      <w:pPr>
+        <w:pStyle w:val="Ttulo2"/>
+      </w:pPr>
+      <w:r>
+        <w:t>Pruebas con un generador de señal cardiaca</w:t>
+      </w:r>
+    </w:p>
+    <w:p>
+      <w:pPr>
+        <w:pStyle w:val="Ttulo2"/>
+      </w:pPr>
+      <w:r>
+        <w:t>Pruebas con un individuo real</w:t>
+      </w:r>
+    </w:p>
+    <w:p>
+      <w:pPr>
+        <w:pStyle w:val="Ttulo2"/>
+      </w:pPr>
+      <w:r>
+        <w:t>Respuesta del modo promiscuo</w:t>
+      </w:r>
+    </w:p>
+    <w:p>
+      <w:pPr>
+        <w:pStyle w:val="Ttulo2"/>
+      </w:pPr>
+      <w:r>
+        <w:t>Respuesta a un ataque</w:t>
+      </w:r>
+    </w:p>
+    <w:p>
+      <w:r>
+        <w:tab/>
+      </w:r>
+    </w:p>
+    <w:p>
+      <w:pPr>
+        <w:pStyle w:val="Ttulo1"/>
+      </w:pPr>
+      <w:r>
+        <w:t>Manual de uso</w:t>
+      </w:r>
+    </w:p>
+    <w:p/>
+    <w:p>
+      <w:pPr>
+        <w:pStyle w:val="Ttulo1"/>
+      </w:pPr>
+      <w:r>
         <w:lastRenderedPageBreak/>
-        <w:t>Pruebas y caracterización</w:t>
-      </w:r>
-    </w:p>
-    <w:p>
-      <w:pPr>
-        <w:pStyle w:val="Ttulo2"/>
-      </w:pPr>
-      <w:r>
-        <w:t>Pruebas con un generador de señal cardiaca</w:t>
-      </w:r>
-    </w:p>
-    <w:p>
-      <w:pPr>
-        <w:pStyle w:val="Ttulo2"/>
-      </w:pPr>
-      <w:r>
-        <w:t>Pruebas con un individuo real</w:t>
-      </w:r>
-    </w:p>
-    <w:p>
-      <w:pPr>
-        <w:pStyle w:val="Ttulo2"/>
-      </w:pPr>
-      <w:r>
-        <w:t>Respuesta del modo promiscuo</w:t>
-      </w:r>
-    </w:p>
-    <w:p>
-      <w:pPr>
-        <w:pStyle w:val="Ttulo2"/>
-      </w:pPr>
-      <w:r>
-        <w:t>Respuesta a un ataque</w:t>
-      </w:r>
-    </w:p>
-    <w:p>
-      <w:r>
-        <w:tab/>
-      </w:r>
-    </w:p>
-    <w:p>
-      <w:pPr>
-        <w:pStyle w:val="Ttulo1"/>
-      </w:pPr>
-      <w:r>
-        <w:t>Manual de uso</w:t>
-      </w:r>
-    </w:p>
-    <w:p/>
-    <w:p>
-      <w:pPr>
-        <w:pStyle w:val="Ttulo1"/>
-      </w:pPr>
-      <w:r>
         <w:t>Conclusiones y líneas futuras</w:t>
       </w:r>
     </w:p>
@@ -7465,7 +7887,6 @@
         <w:pStyle w:val="Ttulo1"/>
       </w:pPr>
       <w:r>
-        <w:lastRenderedPageBreak/>
         <w:t>Referencias</w:t>
       </w:r>
     </w:p>
@@ -7535,7 +7956,7 @@
     <w:p/>
     <w:p/>
     <w:sectPr>
-      <w:footerReference w:type="default" r:id="rId14"/>
+      <w:footerReference w:type="default" r:id="rId16"/>
       <w:pgSz w:w="11906" w:h="16838"/>
       <w:pgMar w:top="1417" w:right="1701" w:bottom="1417" w:left="1701" w:header="708" w:footer="708" w:gutter="0"/>
       <w:cols w:space="708"/>
@@ -7546,7 +7967,7 @@
 </file>
 
 <file path=word/endnotes.xml><?xml version="1.0" encoding="utf-8"?>
-<w:endnotes xmlns:wpc="http://schemas.microsoft.com/office/word/2010/wordprocessingCanvas" xmlns:cx="http://schemas.microsoft.com/office/drawing/2014/chartex" xmlns:mc="http://schemas.openxmlformats.org/markup-compatibility/2006" xmlns:o="urn:schemas-microsoft-com:office:office" xmlns:r="http://schemas.openxmlformats.org/officeDocument/2006/relationships" xmlns:m="http://schemas.openxmlformats.org/officeDocument/2006/math" xmlns:v="urn:schemas-microsoft-com:vml" xmlns:wp14="http://schemas.microsoft.com/office/word/2010/wordprocessingDrawing" xmlns:wp="http://schemas.openxmlformats.org/drawingml/2006/wordprocessingDrawing" xmlns:w10="urn:schemas-microsoft-com:office:word" xmlns:w="http://schemas.openxmlformats.org/wordprocessingml/2006/main" xmlns:w14="http://schemas.microsoft.com/office/word/2010/wordml" xmlns:w15="http://schemas.microsoft.com/office/word/2012/wordml" xmlns:w16se="http://schemas.microsoft.com/office/word/2015/wordml/symex" xmlns:wpg="http://schemas.microsoft.com/office/word/2010/wordprocessingGroup" xmlns:wpi="http://schemas.microsoft.com/office/word/2010/wordprocessingInk" xmlns:wne="http://schemas.microsoft.com/office/word/2006/wordml" xmlns:wps="http://schemas.microsoft.com/office/word/2010/wordprocessingShape" mc:Ignorable="w14 w15 w16se wp14">
+<w:endnotes xmlns:wpc="http://schemas.microsoft.com/office/word/2010/wordprocessingCanvas" xmlns:cx="http://schemas.microsoft.com/office/drawing/2014/chartex" xmlns:cx1="http://schemas.microsoft.com/office/drawing/2015/9/8/chartex" xmlns:cx2="http://schemas.microsoft.com/office/drawing/2015/10/21/chartex" xmlns:mc="http://schemas.openxmlformats.org/markup-compatibility/2006" xmlns:o="urn:schemas-microsoft-com:office:office" xmlns:r="http://schemas.openxmlformats.org/officeDocument/2006/relationships" xmlns:m="http://schemas.openxmlformats.org/officeDocument/2006/math" xmlns:v="urn:schemas-microsoft-com:vml" xmlns:wp14="http://schemas.microsoft.com/office/word/2010/wordprocessingDrawing" xmlns:wp="http://schemas.openxmlformats.org/drawingml/2006/wordprocessingDrawing" xmlns:w10="urn:schemas-microsoft-com:office:word" xmlns:w="http://schemas.openxmlformats.org/wordprocessingml/2006/main" xmlns:w14="http://schemas.microsoft.com/office/word/2010/wordml" xmlns:w15="http://schemas.microsoft.com/office/word/2012/wordml" xmlns:w16se="http://schemas.microsoft.com/office/word/2015/wordml/symex" xmlns:wpg="http://schemas.microsoft.com/office/word/2010/wordprocessingGroup" xmlns:wpi="http://schemas.microsoft.com/office/word/2010/wordprocessingInk" xmlns:wne="http://schemas.microsoft.com/office/word/2006/wordml" xmlns:wps="http://schemas.microsoft.com/office/word/2010/wordprocessingShape" mc:Ignorable="w14 w15 w16se wp14">
   <w:endnote w:type="separator" w:id="-1">
     <w:p>
       <w:pPr>
@@ -7571,7 +7992,7 @@
 </file>
 
 <file path=word/footer1.xml><?xml version="1.0" encoding="utf-8"?>
-<w:ftr xmlns:wpc="http://schemas.microsoft.com/office/word/2010/wordprocessingCanvas" xmlns:cx="http://schemas.microsoft.com/office/drawing/2014/chartex" xmlns:mc="http://schemas.openxmlformats.org/markup-compatibility/2006" xmlns:o="urn:schemas-microsoft-com:office:office" xmlns:r="http://schemas.openxmlformats.org/officeDocument/2006/relationships" xmlns:m="http://schemas.openxmlformats.org/officeDocument/2006/math" xmlns:v="urn:schemas-microsoft-com:vml" xmlns:wp14="http://schemas.microsoft.com/office/word/2010/wordprocessingDrawing" xmlns:wp="http://schemas.openxmlformats.org/drawingml/2006/wordprocessingDrawing" xmlns:w10="urn:schemas-microsoft-com:office:word" xmlns:w="http://schemas.openxmlformats.org/wordprocessingml/2006/main" xmlns:w14="http://schemas.microsoft.com/office/word/2010/wordml" xmlns:w15="http://schemas.microsoft.com/office/word/2012/wordml" xmlns:w16se="http://schemas.microsoft.com/office/word/2015/wordml/symex" xmlns:wpg="http://schemas.microsoft.com/office/word/2010/wordprocessingGroup" xmlns:wpi="http://schemas.microsoft.com/office/word/2010/wordprocessingInk" xmlns:wne="http://schemas.microsoft.com/office/word/2006/wordml" xmlns:wps="http://schemas.microsoft.com/office/word/2010/wordprocessingShape" mc:Ignorable="w14 w15 w16se wp14">
+<w:ftr xmlns:wpc="http://schemas.microsoft.com/office/word/2010/wordprocessingCanvas" xmlns:cx="http://schemas.microsoft.com/office/drawing/2014/chartex" xmlns:cx1="http://schemas.microsoft.com/office/drawing/2015/9/8/chartex" xmlns:cx2="http://schemas.microsoft.com/office/drawing/2015/10/21/chartex" xmlns:mc="http://schemas.openxmlformats.org/markup-compatibility/2006" xmlns:o="urn:schemas-microsoft-com:office:office" xmlns:r="http://schemas.openxmlformats.org/officeDocument/2006/relationships" xmlns:m="http://schemas.openxmlformats.org/officeDocument/2006/math" xmlns:v="urn:schemas-microsoft-com:vml" xmlns:wp14="http://schemas.microsoft.com/office/word/2010/wordprocessingDrawing" xmlns:wp="http://schemas.openxmlformats.org/drawingml/2006/wordprocessingDrawing" xmlns:w10="urn:schemas-microsoft-com:office:word" xmlns:w="http://schemas.openxmlformats.org/wordprocessingml/2006/main" xmlns:w14="http://schemas.microsoft.com/office/word/2010/wordml" xmlns:w15="http://schemas.microsoft.com/office/word/2012/wordml" xmlns:w16se="http://schemas.microsoft.com/office/word/2015/wordml/symex" xmlns:wpg="http://schemas.microsoft.com/office/word/2010/wordprocessingGroup" xmlns:wpi="http://schemas.microsoft.com/office/word/2010/wordprocessingInk" xmlns:wne="http://schemas.microsoft.com/office/word/2006/wordml" xmlns:wps="http://schemas.microsoft.com/office/word/2010/wordprocessingShape" mc:Ignorable="w14 w15 w16se wp14">
   <w:sdt>
     <w:sdtPr>
       <w:id w:val="-1954392600"/>
@@ -7580,7 +8001,6 @@
         <w:docPartUnique/>
       </w:docPartObj>
     </w:sdtPr>
-    <w:sdtEndPr/>
     <w:sdtContent>
       <w:p>
         <w:pPr>
@@ -7617,7 +8037,7 @@
 </file>
 
 <file path=word/footnotes.xml><?xml version="1.0" encoding="utf-8"?>
-<w:footnotes xmlns:wpc="http://schemas.microsoft.com/office/word/2010/wordprocessingCanvas" xmlns:cx="http://schemas.microsoft.com/office/drawing/2014/chartex" xmlns:mc="http://schemas.openxmlformats.org/markup-compatibility/2006" xmlns:o="urn:schemas-microsoft-com:office:office" xmlns:r="http://schemas.openxmlformats.org/officeDocument/2006/relationships" xmlns:m="http://schemas.openxmlformats.org/officeDocument/2006/math" xmlns:v="urn:schemas-microsoft-com:vml" xmlns:wp14="http://schemas.microsoft.com/office/word/2010/wordprocessingDrawing" xmlns:wp="http://schemas.openxmlformats.org/drawingml/2006/wordprocessingDrawing" xmlns:w10="urn:schemas-microsoft-com:office:word" xmlns:w="http://schemas.openxmlformats.org/wordprocessingml/2006/main" xmlns:w14="http://schemas.microsoft.com/office/word/2010/wordml" xmlns:w15="http://schemas.microsoft.com/office/word/2012/wordml" xmlns:w16se="http://schemas.microsoft.com/office/word/2015/wordml/symex" xmlns:wpg="http://schemas.microsoft.com/office/word/2010/wordprocessingGroup" xmlns:wpi="http://schemas.microsoft.com/office/word/2010/wordprocessingInk" xmlns:wne="http://schemas.microsoft.com/office/word/2006/wordml" xmlns:wps="http://schemas.microsoft.com/office/word/2010/wordprocessingShape" mc:Ignorable="w14 w15 w16se wp14">
+<w:footnotes xmlns:wpc="http://schemas.microsoft.com/office/word/2010/wordprocessingCanvas" xmlns:cx="http://schemas.microsoft.com/office/drawing/2014/chartex" xmlns:cx1="http://schemas.microsoft.com/office/drawing/2015/9/8/chartex" xmlns:cx2="http://schemas.microsoft.com/office/drawing/2015/10/21/chartex" xmlns:mc="http://schemas.openxmlformats.org/markup-compatibility/2006" xmlns:o="urn:schemas-microsoft-com:office:office" xmlns:r="http://schemas.openxmlformats.org/officeDocument/2006/relationships" xmlns:m="http://schemas.openxmlformats.org/officeDocument/2006/math" xmlns:v="urn:schemas-microsoft-com:vml" xmlns:wp14="http://schemas.microsoft.com/office/word/2010/wordprocessingDrawing" xmlns:wp="http://schemas.openxmlformats.org/drawingml/2006/wordprocessingDrawing" xmlns:w10="urn:schemas-microsoft-com:office:word" xmlns:w="http://schemas.openxmlformats.org/wordprocessingml/2006/main" xmlns:w14="http://schemas.microsoft.com/office/word/2010/wordml" xmlns:w15="http://schemas.microsoft.com/office/word/2012/wordml" xmlns:w16se="http://schemas.microsoft.com/office/word/2015/wordml/symex" xmlns:wpg="http://schemas.microsoft.com/office/word/2010/wordprocessingGroup" xmlns:wpi="http://schemas.microsoft.com/office/word/2010/wordprocessingInk" xmlns:wne="http://schemas.microsoft.com/office/word/2006/wordml" xmlns:wps="http://schemas.microsoft.com/office/word/2010/wordprocessingShape" mc:Ignorable="w14 w15 w16se wp14">
   <w:footnote w:type="separator" w:id="-1">
     <w:p>
       <w:pPr>
@@ -7642,7 +8062,7 @@
 </file>
 
 <file path=word/numbering.xml><?xml version="1.0" encoding="utf-8"?>
-<w:numbering xmlns:wpc="http://schemas.microsoft.com/office/word/2010/wordprocessingCanvas" xmlns:cx="http://schemas.microsoft.com/office/drawing/2014/chartex" xmlns:mc="http://schemas.openxmlformats.org/markup-compatibility/2006" xmlns:o="urn:schemas-microsoft-com:office:office" xmlns:r="http://schemas.openxmlformats.org/officeDocument/2006/relationships" xmlns:m="http://schemas.openxmlformats.org/officeDocument/2006/math" xmlns:v="urn:schemas-microsoft-com:vml" xmlns:wp14="http://schemas.microsoft.com/office/word/2010/wordprocessingDrawing" xmlns:wp="http://schemas.openxmlformats.org/drawingml/2006/wordprocessingDrawing" xmlns:w10="urn:schemas-microsoft-com:office:word" xmlns:w="http://schemas.openxmlformats.org/wordprocessingml/2006/main" xmlns:w14="http://schemas.microsoft.com/office/word/2010/wordml" xmlns:w15="http://schemas.microsoft.com/office/word/2012/wordml" xmlns:w16se="http://schemas.microsoft.com/office/word/2015/wordml/symex" xmlns:wpg="http://schemas.microsoft.com/office/word/2010/wordprocessingGroup" xmlns:wpi="http://schemas.microsoft.com/office/word/2010/wordprocessingInk" xmlns:wne="http://schemas.microsoft.com/office/word/2006/wordml" xmlns:wps="http://schemas.microsoft.com/office/word/2010/wordprocessingShape" mc:Ignorable="w14 w15 w16se wp14">
+<w:numbering xmlns:wpc="http://schemas.microsoft.com/office/word/2010/wordprocessingCanvas" xmlns:cx="http://schemas.microsoft.com/office/drawing/2014/chartex" xmlns:cx1="http://schemas.microsoft.com/office/drawing/2015/9/8/chartex" xmlns:cx2="http://schemas.microsoft.com/office/drawing/2015/10/21/chartex" xmlns:mc="http://schemas.openxmlformats.org/markup-compatibility/2006" xmlns:o="urn:schemas-microsoft-com:office:office" xmlns:r="http://schemas.openxmlformats.org/officeDocument/2006/relationships" xmlns:m="http://schemas.openxmlformats.org/officeDocument/2006/math" xmlns:v="urn:schemas-microsoft-com:vml" xmlns:wp14="http://schemas.microsoft.com/office/word/2010/wordprocessingDrawing" xmlns:wp="http://schemas.openxmlformats.org/drawingml/2006/wordprocessingDrawing" xmlns:w10="urn:schemas-microsoft-com:office:word" xmlns:w="http://schemas.openxmlformats.org/wordprocessingml/2006/main" xmlns:w14="http://schemas.microsoft.com/office/word/2010/wordml" xmlns:w15="http://schemas.microsoft.com/office/word/2012/wordml" xmlns:w16se="http://schemas.microsoft.com/office/word/2015/wordml/symex" xmlns:wpg="http://schemas.microsoft.com/office/word/2010/wordprocessingGroup" xmlns:wpi="http://schemas.microsoft.com/office/word/2010/wordprocessingInk" xmlns:wne="http://schemas.microsoft.com/office/word/2006/wordml" xmlns:wps="http://schemas.microsoft.com/office/word/2010/wordprocessingShape" mc:Ignorable="w14 w15 w16se wp14">
   <w:abstractNum w:abstractNumId="0" w15:restartNumberingAfterBreak="0">
     <w:nsid w:val="02FA619F"/>
     <w:multiLevelType w:val="hybridMultilevel"/>
@@ -8747,6 +9167,119 @@
     </w:lvl>
   </w:abstractNum>
   <w:abstractNum w:abstractNumId="10" w15:restartNumberingAfterBreak="0">
+    <w:nsid w:val="344C14C0"/>
+    <w:multiLevelType w:val="hybridMultilevel"/>
+    <w:tmpl w:val="72B4BFDE"/>
+    <w:lvl w:ilvl="0" w:tplc="04090001">
+      <w:start w:val="1"/>
+      <w:numFmt w:val="bullet"/>
+      <w:lvlText w:val=""/>
+      <w:lvlJc w:val="left"/>
+      <w:pPr>
+        <w:ind w:left="720" w:hanging="360"/>
+      </w:pPr>
+      <w:rPr>
+        <w:rFonts w:ascii="Symbol" w:hAnsi="Symbol" w:hint="default"/>
+      </w:rPr>
+    </w:lvl>
+    <w:lvl w:ilvl="1" w:tplc="0C0A0003" w:tentative="1">
+      <w:start w:val="1"/>
+      <w:numFmt w:val="bullet"/>
+      <w:lvlText w:val="o"/>
+      <w:lvlJc w:val="left"/>
+      <w:pPr>
+        <w:ind w:left="1440" w:hanging="360"/>
+      </w:pPr>
+      <w:rPr>
+        <w:rFonts w:ascii="Courier New" w:hAnsi="Courier New" w:cs="Courier New" w:hint="default"/>
+      </w:rPr>
+    </w:lvl>
+    <w:lvl w:ilvl="2" w:tplc="0C0A0005" w:tentative="1">
+      <w:start w:val="1"/>
+      <w:numFmt w:val="bullet"/>
+      <w:lvlText w:val=""/>
+      <w:lvlJc w:val="left"/>
+      <w:pPr>
+        <w:ind w:left="2160" w:hanging="360"/>
+      </w:pPr>
+      <w:rPr>
+        <w:rFonts w:ascii="Wingdings" w:hAnsi="Wingdings" w:hint="default"/>
+      </w:rPr>
+    </w:lvl>
+    <w:lvl w:ilvl="3" w:tplc="0C0A0001" w:tentative="1">
+      <w:start w:val="1"/>
+      <w:numFmt w:val="bullet"/>
+      <w:lvlText w:val=""/>
+      <w:lvlJc w:val="left"/>
+      <w:pPr>
+        <w:ind w:left="2880" w:hanging="360"/>
+      </w:pPr>
+      <w:rPr>
+        <w:rFonts w:ascii="Symbol" w:hAnsi="Symbol" w:hint="default"/>
+      </w:rPr>
+    </w:lvl>
+    <w:lvl w:ilvl="4" w:tplc="0C0A0003" w:tentative="1">
+      <w:start w:val="1"/>
+      <w:numFmt w:val="bullet"/>
+      <w:lvlText w:val="o"/>
+      <w:lvlJc w:val="left"/>
+      <w:pPr>
+        <w:ind w:left="3600" w:hanging="360"/>
+      </w:pPr>
+      <w:rPr>
+        <w:rFonts w:ascii="Courier New" w:hAnsi="Courier New" w:cs="Courier New" w:hint="default"/>
+      </w:rPr>
+    </w:lvl>
+    <w:lvl w:ilvl="5" w:tplc="0C0A0005" w:tentative="1">
+      <w:start w:val="1"/>
+      <w:numFmt w:val="bullet"/>
+      <w:lvlText w:val=""/>
+      <w:lvlJc w:val="left"/>
+      <w:pPr>
+        <w:ind w:left="4320" w:hanging="360"/>
+      </w:pPr>
+      <w:rPr>
+        <w:rFonts w:ascii="Wingdings" w:hAnsi="Wingdings" w:hint="default"/>
+      </w:rPr>
+    </w:lvl>
+    <w:lvl w:ilvl="6" w:tplc="0C0A0001" w:tentative="1">
+      <w:start w:val="1"/>
+      <w:numFmt w:val="bullet"/>
+      <w:lvlText w:val=""/>
+      <w:lvlJc w:val="left"/>
+      <w:pPr>
+        <w:ind w:left="5040" w:hanging="360"/>
+      </w:pPr>
+      <w:rPr>
+        <w:rFonts w:ascii="Symbol" w:hAnsi="Symbol" w:hint="default"/>
+      </w:rPr>
+    </w:lvl>
+    <w:lvl w:ilvl="7" w:tplc="0C0A0003" w:tentative="1">
+      <w:start w:val="1"/>
+      <w:numFmt w:val="bullet"/>
+      <w:lvlText w:val="o"/>
+      <w:lvlJc w:val="left"/>
+      <w:pPr>
+        <w:ind w:left="5760" w:hanging="360"/>
+      </w:pPr>
+      <w:rPr>
+        <w:rFonts w:ascii="Courier New" w:hAnsi="Courier New" w:cs="Courier New" w:hint="default"/>
+      </w:rPr>
+    </w:lvl>
+    <w:lvl w:ilvl="8" w:tplc="0C0A0005" w:tentative="1">
+      <w:start w:val="1"/>
+      <w:numFmt w:val="bullet"/>
+      <w:lvlText w:val=""/>
+      <w:lvlJc w:val="left"/>
+      <w:pPr>
+        <w:ind w:left="6480" w:hanging="360"/>
+      </w:pPr>
+      <w:rPr>
+        <w:rFonts w:ascii="Wingdings" w:hAnsi="Wingdings" w:hint="default"/>
+      </w:rPr>
+    </w:lvl>
+  </w:abstractNum>
+  <w:abstractNum w:abstractNumId="11" w15:restartNumberingAfterBreak="0">
     <w:nsid w:val="3512203F"/>
     <w:multiLevelType w:val="hybridMultilevel"/>
     <w:tmpl w:val="8940F27E"/>
@@ -8859,7 +9392,7 @@
       </w:rPr>
     </w:lvl>
   </w:abstractNum>
-  <w:abstractNum w:abstractNumId="11" w15:restartNumberingAfterBreak="0">
+  <w:abstractNum w:abstractNumId="12" w15:restartNumberingAfterBreak="0">
     <w:nsid w:val="3745129E"/>
     <w:multiLevelType w:val="multilevel"/>
     <w:tmpl w:val="DE0E68A0"/>
@@ -8954,7 +9487,7 @@
       </w:pPr>
     </w:lvl>
   </w:abstractNum>
-  <w:abstractNum w:abstractNumId="12" w15:restartNumberingAfterBreak="0">
+  <w:abstractNum w:abstractNumId="13" w15:restartNumberingAfterBreak="0">
     <w:nsid w:val="3B9B594E"/>
     <w:multiLevelType w:val="hybridMultilevel"/>
     <w:tmpl w:val="ABE03FFA"/>
@@ -9067,7 +9600,7 @@
       </w:rPr>
     </w:lvl>
   </w:abstractNum>
-  <w:abstractNum w:abstractNumId="13" w15:restartNumberingAfterBreak="0">
+  <w:abstractNum w:abstractNumId="14" w15:restartNumberingAfterBreak="0">
     <w:nsid w:val="3FCB0E3C"/>
     <w:multiLevelType w:val="hybridMultilevel"/>
     <w:tmpl w:val="9AAC3DBE"/>
@@ -9180,7 +9713,7 @@
       </w:rPr>
     </w:lvl>
   </w:abstractNum>
-  <w:abstractNum w:abstractNumId="14" w15:restartNumberingAfterBreak="0">
+  <w:abstractNum w:abstractNumId="15" w15:restartNumberingAfterBreak="0">
     <w:nsid w:val="418C5352"/>
     <w:multiLevelType w:val="hybridMultilevel"/>
     <w:tmpl w:val="7B366952"/>
@@ -9266,7 +9799,7 @@
       </w:pPr>
     </w:lvl>
   </w:abstractNum>
-  <w:abstractNum w:abstractNumId="15" w15:restartNumberingAfterBreak="0">
+  <w:abstractNum w:abstractNumId="16" w15:restartNumberingAfterBreak="0">
     <w:nsid w:val="466E2AF7"/>
     <w:multiLevelType w:val="hybridMultilevel"/>
     <w:tmpl w:val="F7FAF73C"/>
@@ -9379,7 +9912,7 @@
       </w:rPr>
     </w:lvl>
   </w:abstractNum>
-  <w:abstractNum w:abstractNumId="16" w15:restartNumberingAfterBreak="0">
+  <w:abstractNum w:abstractNumId="17" w15:restartNumberingAfterBreak="0">
     <w:nsid w:val="46823DED"/>
     <w:multiLevelType w:val="multilevel"/>
     <w:tmpl w:val="0C0A001F"/>
@@ -9465,7 +9998,7 @@
       </w:pPr>
     </w:lvl>
   </w:abstractNum>
-  <w:abstractNum w:abstractNumId="17" w15:restartNumberingAfterBreak="0">
+  <w:abstractNum w:abstractNumId="18" w15:restartNumberingAfterBreak="0">
     <w:nsid w:val="4980693A"/>
     <w:multiLevelType w:val="hybridMultilevel"/>
     <w:tmpl w:val="6CF22300"/>
@@ -9578,7 +10111,7 @@
       </w:rPr>
     </w:lvl>
   </w:abstractNum>
-  <w:abstractNum w:abstractNumId="18" w15:restartNumberingAfterBreak="0">
+  <w:abstractNum w:abstractNumId="19" w15:restartNumberingAfterBreak="0">
     <w:nsid w:val="4EFD7F3E"/>
     <w:multiLevelType w:val="multilevel"/>
     <w:tmpl w:val="0C0A001F"/>
@@ -9664,7 +10197,7 @@
       </w:pPr>
     </w:lvl>
   </w:abstractNum>
-  <w:abstractNum w:abstractNumId="19" w15:restartNumberingAfterBreak="0">
+  <w:abstractNum w:abstractNumId="20" w15:restartNumberingAfterBreak="0">
     <w:nsid w:val="57B33A53"/>
     <w:multiLevelType w:val="hybridMultilevel"/>
     <w:tmpl w:val="A50C50BE"/>
@@ -9777,7 +10310,7 @@
       </w:rPr>
     </w:lvl>
   </w:abstractNum>
-  <w:abstractNum w:abstractNumId="20" w15:restartNumberingAfterBreak="0">
+  <w:abstractNum w:abstractNumId="21" w15:restartNumberingAfterBreak="0">
     <w:nsid w:val="57BF14FA"/>
     <w:multiLevelType w:val="hybridMultilevel"/>
     <w:tmpl w:val="DB54BBB4"/>
@@ -9890,7 +10423,7 @@
       </w:rPr>
     </w:lvl>
   </w:abstractNum>
-  <w:abstractNum w:abstractNumId="21" w15:restartNumberingAfterBreak="0">
+  <w:abstractNum w:abstractNumId="22" w15:restartNumberingAfterBreak="0">
     <w:nsid w:val="5BF05C5C"/>
     <w:multiLevelType w:val="multilevel"/>
     <w:tmpl w:val="0C0A001F"/>
@@ -9976,7 +10509,7 @@
       </w:pPr>
     </w:lvl>
   </w:abstractNum>
-  <w:abstractNum w:abstractNumId="22" w15:restartNumberingAfterBreak="0">
+  <w:abstractNum w:abstractNumId="23" w15:restartNumberingAfterBreak="0">
     <w:nsid w:val="5C46328F"/>
     <w:multiLevelType w:val="hybridMultilevel"/>
     <w:tmpl w:val="A7B414B6"/>
@@ -10089,7 +10622,7 @@
       </w:rPr>
     </w:lvl>
   </w:abstractNum>
-  <w:abstractNum w:abstractNumId="23" w15:restartNumberingAfterBreak="0">
+  <w:abstractNum w:abstractNumId="24" w15:restartNumberingAfterBreak="0">
     <w:nsid w:val="5DF00E7F"/>
     <w:multiLevelType w:val="hybridMultilevel"/>
     <w:tmpl w:val="B588BF6C"/>
@@ -10202,7 +10735,7 @@
       </w:rPr>
     </w:lvl>
   </w:abstractNum>
-  <w:abstractNum w:abstractNumId="24" w15:restartNumberingAfterBreak="0">
+  <w:abstractNum w:abstractNumId="25" w15:restartNumberingAfterBreak="0">
     <w:nsid w:val="621D3E06"/>
     <w:multiLevelType w:val="hybridMultilevel"/>
     <w:tmpl w:val="38988148"/>
@@ -10288,7 +10821,233 @@
       </w:pPr>
     </w:lvl>
   </w:abstractNum>
-  <w:abstractNum w:abstractNumId="25" w15:restartNumberingAfterBreak="0">
+  <w:abstractNum w:abstractNumId="26" w15:restartNumberingAfterBreak="0">
+    <w:nsid w:val="6F1D7775"/>
+    <w:multiLevelType w:val="hybridMultilevel"/>
+    <w:tmpl w:val="286052A4"/>
+    <w:lvl w:ilvl="0" w:tplc="04090001">
+      <w:start w:val="1"/>
+      <w:numFmt w:val="bullet"/>
+      <w:lvlText w:val=""/>
+      <w:lvlJc w:val="left"/>
+      <w:pPr>
+        <w:ind w:left="720" w:hanging="360"/>
+      </w:pPr>
+      <w:rPr>
+        <w:rFonts w:ascii="Symbol" w:hAnsi="Symbol" w:hint="default"/>
+      </w:rPr>
+    </w:lvl>
+    <w:lvl w:ilvl="1" w:tplc="0C0A0003" w:tentative="1">
+      <w:start w:val="1"/>
+      <w:numFmt w:val="bullet"/>
+      <w:lvlText w:val="o"/>
+      <w:lvlJc w:val="left"/>
+      <w:pPr>
+        <w:ind w:left="1440" w:hanging="360"/>
+      </w:pPr>
+      <w:rPr>
+        <w:rFonts w:ascii="Courier New" w:hAnsi="Courier New" w:cs="Courier New" w:hint="default"/>
+      </w:rPr>
+    </w:lvl>
+    <w:lvl w:ilvl="2" w:tplc="0C0A0005" w:tentative="1">
+      <w:start w:val="1"/>
+      <w:numFmt w:val="bullet"/>
+      <w:lvlText w:val=""/>
+      <w:lvlJc w:val="left"/>
+      <w:pPr>
+        <w:ind w:left="2160" w:hanging="360"/>
+      </w:pPr>
+      <w:rPr>
+        <w:rFonts w:ascii="Wingdings" w:hAnsi="Wingdings" w:hint="default"/>
+      </w:rPr>
+    </w:lvl>
+    <w:lvl w:ilvl="3" w:tplc="0C0A0001" w:tentative="1">
+      <w:start w:val="1"/>
+      <w:numFmt w:val="bullet"/>
+      <w:lvlText w:val=""/>
+      <w:lvlJc w:val="left"/>
+      <w:pPr>
+        <w:ind w:left="2880" w:hanging="360"/>
+      </w:pPr>
+      <w:rPr>
+        <w:rFonts w:ascii="Symbol" w:hAnsi="Symbol" w:hint="default"/>
+      </w:rPr>
+    </w:lvl>
+    <w:lvl w:ilvl="4" w:tplc="0C0A0003" w:tentative="1">
+      <w:start w:val="1"/>
+      <w:numFmt w:val="bullet"/>
+      <w:lvlText w:val="o"/>
+      <w:lvlJc w:val="left"/>
+      <w:pPr>
+        <w:ind w:left="3600" w:hanging="360"/>
+      </w:pPr>
+      <w:rPr>
+        <w:rFonts w:ascii="Courier New" w:hAnsi="Courier New" w:cs="Courier New" w:hint="default"/>
+      </w:rPr>
+    </w:lvl>
+    <w:lvl w:ilvl="5" w:tplc="0C0A0005" w:tentative="1">
+      <w:start w:val="1"/>
+      <w:numFmt w:val="bullet"/>
+      <w:lvlText w:val=""/>
+      <w:lvlJc w:val="left"/>
+      <w:pPr>
+        <w:ind w:left="4320" w:hanging="360"/>
+      </w:pPr>
+      <w:rPr>
+        <w:rFonts w:ascii="Wingdings" w:hAnsi="Wingdings" w:hint="default"/>
+      </w:rPr>
+    </w:lvl>
+    <w:lvl w:ilvl="6" w:tplc="0C0A0001" w:tentative="1">
+      <w:start w:val="1"/>
+      <w:numFmt w:val="bullet"/>
+      <w:lvlText w:val=""/>
+      <w:lvlJc w:val="left"/>
+      <w:pPr>
+        <w:ind w:left="5040" w:hanging="360"/>
+      </w:pPr>
+      <w:rPr>
+        <w:rFonts w:ascii="Symbol" w:hAnsi="Symbol" w:hint="default"/>
+      </w:rPr>
+    </w:lvl>
+    <w:lvl w:ilvl="7" w:tplc="0C0A0003" w:tentative="1">
+      <w:start w:val="1"/>
+      <w:numFmt w:val="bullet"/>
+      <w:lvlText w:val="o"/>
+      <w:lvlJc w:val="left"/>
+      <w:pPr>
+        <w:ind w:left="5760" w:hanging="360"/>
+      </w:pPr>
+      <w:rPr>
+        <w:rFonts w:ascii="Courier New" w:hAnsi="Courier New" w:cs="Courier New" w:hint="default"/>
+      </w:rPr>
+    </w:lvl>
+    <w:lvl w:ilvl="8" w:tplc="0C0A0005" w:tentative="1">
+      <w:start w:val="1"/>
+      <w:numFmt w:val="bullet"/>
+      <w:lvlText w:val=""/>
+      <w:lvlJc w:val="left"/>
+      <w:pPr>
+        <w:ind w:left="6480" w:hanging="360"/>
+      </w:pPr>
+      <w:rPr>
+        <w:rFonts w:ascii="Wingdings" w:hAnsi="Wingdings" w:hint="default"/>
+      </w:rPr>
+    </w:lvl>
+  </w:abstractNum>
+  <w:abstractNum w:abstractNumId="27" w15:restartNumberingAfterBreak="0">
+    <w:nsid w:val="79AB5DD7"/>
+    <w:multiLevelType w:val="hybridMultilevel"/>
+    <w:tmpl w:val="97643C76"/>
+    <w:lvl w:ilvl="0" w:tplc="04090001">
+      <w:start w:val="1"/>
+      <w:numFmt w:val="bullet"/>
+      <w:lvlText w:val=""/>
+      <w:lvlJc w:val="left"/>
+      <w:pPr>
+        <w:ind w:left="720" w:hanging="360"/>
+      </w:pPr>
+      <w:rPr>
+        <w:rFonts w:ascii="Symbol" w:hAnsi="Symbol" w:hint="default"/>
+      </w:rPr>
+    </w:lvl>
+    <w:lvl w:ilvl="1" w:tplc="0C0A0003" w:tentative="1">
+      <w:start w:val="1"/>
+      <w:numFmt w:val="bullet"/>
+      <w:lvlText w:val="o"/>
+      <w:lvlJc w:val="left"/>
+      <w:pPr>
+        <w:ind w:left="1440" w:hanging="360"/>
+      </w:pPr>
+      <w:rPr>
+        <w:rFonts w:ascii="Courier New" w:hAnsi="Courier New" w:cs="Courier New" w:hint="default"/>
+      </w:rPr>
+    </w:lvl>
+    <w:lvl w:ilvl="2" w:tplc="0C0A0005" w:tentative="1">
+      <w:start w:val="1"/>
+      <w:numFmt w:val="bullet"/>
+      <w:lvlText w:val=""/>
+      <w:lvlJc w:val="left"/>
+      <w:pPr>
+        <w:ind w:left="2160" w:hanging="360"/>
+      </w:pPr>
+      <w:rPr>
+        <w:rFonts w:ascii="Wingdings" w:hAnsi="Wingdings" w:hint="default"/>
+      </w:rPr>
+    </w:lvl>
+    <w:lvl w:ilvl="3" w:tplc="0C0A0001" w:tentative="1">
+      <w:start w:val="1"/>
+      <w:numFmt w:val="bullet"/>
+      <w:lvlText w:val=""/>
+      <w:lvlJc w:val="left"/>
+      <w:pPr>
+        <w:ind w:left="2880" w:hanging="360"/>
+      </w:pPr>
+      <w:rPr>
+        <w:rFonts w:ascii="Symbol" w:hAnsi="Symbol" w:hint="default"/>
+      </w:rPr>
+    </w:lvl>
+    <w:lvl w:ilvl="4" w:tplc="0C0A0003" w:tentative="1">
+      <w:start w:val="1"/>
+      <w:numFmt w:val="bullet"/>
+      <w:lvlText w:val="o"/>
+      <w:lvlJc w:val="left"/>
+      <w:pPr>
+        <w:ind w:left="3600" w:hanging="360"/>
+      </w:pPr>
+      <w:rPr>
+        <w:rFonts w:ascii="Courier New" w:hAnsi="Courier New" w:cs="Courier New" w:hint="default"/>
+      </w:rPr>
+    </w:lvl>
+    <w:lvl w:ilvl="5" w:tplc="0C0A0005" w:tentative="1">
+      <w:start w:val="1"/>
+      <w:numFmt w:val="bullet"/>
+      <w:lvlText w:val=""/>
+      <w:lvlJc w:val="left"/>
+      <w:pPr>
+        <w:ind w:left="4320" w:hanging="360"/>
+      </w:pPr>
+      <w:rPr>
+        <w:rFonts w:ascii="Wingdings" w:hAnsi="Wingdings" w:hint="default"/>
+      </w:rPr>
+    </w:lvl>
+    <w:lvl w:ilvl="6" w:tplc="0C0A0001" w:tentative="1">
+      <w:start w:val="1"/>
+      <w:numFmt w:val="bullet"/>
+      <w:lvlText w:val=""/>
+      <w:lvlJc w:val="left"/>
+      <w:pPr>
+        <w:ind w:left="5040" w:hanging="360"/>
+      </w:pPr>
+      <w:rPr>
+        <w:rFonts w:ascii="Symbol" w:hAnsi="Symbol" w:hint="default"/>
+      </w:rPr>
+    </w:lvl>
+    <w:lvl w:ilvl="7" w:tplc="0C0A0003" w:tentative="1">
+      <w:start w:val="1"/>
+      <w:numFmt w:val="bullet"/>
+      <w:lvlText w:val="o"/>
+      <w:lvlJc w:val="left"/>
+      <w:pPr>
+        <w:ind w:left="5760" w:hanging="360"/>
+      </w:pPr>
+      <w:rPr>
+        <w:rFonts w:ascii="Courier New" w:hAnsi="Courier New" w:cs="Courier New" w:hint="default"/>
+      </w:rPr>
+    </w:lvl>
+    <w:lvl w:ilvl="8" w:tplc="0C0A0005" w:tentative="1">
+      <w:start w:val="1"/>
+      <w:numFmt w:val="bullet"/>
+      <w:lvlText w:val=""/>
+      <w:lvlJc w:val="left"/>
+      <w:pPr>
+        <w:ind w:left="6480" w:hanging="360"/>
+      </w:pPr>
+      <w:rPr>
+        <w:rFonts w:ascii="Wingdings" w:hAnsi="Wingdings" w:hint="default"/>
+      </w:rPr>
+    </w:lvl>
+  </w:abstractNum>
+  <w:abstractNum w:abstractNumId="28" w15:restartNumberingAfterBreak="0">
     <w:nsid w:val="7C15770C"/>
     <w:multiLevelType w:val="hybridMultilevel"/>
     <w:tmpl w:val="8ED05BA8"/>
@@ -10401,7 +11160,7 @@
       </w:rPr>
     </w:lvl>
   </w:abstractNum>
-  <w:abstractNum w:abstractNumId="26" w15:restartNumberingAfterBreak="0">
+  <w:abstractNum w:abstractNumId="29" w15:restartNumberingAfterBreak="0">
     <w:nsid w:val="7D6F5B56"/>
     <w:multiLevelType w:val="hybridMultilevel"/>
     <w:tmpl w:val="8F10FE06"/>
@@ -10515,19 +11274,19 @@
     </w:lvl>
   </w:abstractNum>
   <w:num w:numId="1">
-    <w:abstractNumId w:val="16"/>
+    <w:abstractNumId w:val="17"/>
   </w:num>
   <w:num w:numId="2">
-    <w:abstractNumId w:val="21"/>
+    <w:abstractNumId w:val="22"/>
   </w:num>
   <w:num w:numId="3">
-    <w:abstractNumId w:val="18"/>
+    <w:abstractNumId w:val="19"/>
   </w:num>
   <w:num w:numId="4">
-    <w:abstractNumId w:val="11"/>
+    <w:abstractNumId w:val="12"/>
   </w:num>
   <w:num w:numId="5">
-    <w:abstractNumId w:val="13"/>
+    <w:abstractNumId w:val="14"/>
   </w:num>
   <w:num w:numId="6">
     <w:abstractNumId w:val="5"/>
@@ -10536,28 +11295,28 @@
     <w:abstractNumId w:val="2"/>
   </w:num>
   <w:num w:numId="8">
-    <w:abstractNumId w:val="12"/>
+    <w:abstractNumId w:val="13"/>
   </w:num>
   <w:num w:numId="9">
     <w:abstractNumId w:val="8"/>
   </w:num>
   <w:num w:numId="10">
-    <w:abstractNumId w:val="25"/>
+    <w:abstractNumId w:val="28"/>
   </w:num>
   <w:num w:numId="11">
-    <w:abstractNumId w:val="17"/>
+    <w:abstractNumId w:val="18"/>
   </w:num>
   <w:num w:numId="12">
     <w:abstractNumId w:val="7"/>
   </w:num>
   <w:num w:numId="13">
-    <w:abstractNumId w:val="14"/>
+    <w:abstractNumId w:val="15"/>
   </w:num>
   <w:num w:numId="14">
     <w:abstractNumId w:val="9"/>
   </w:num>
   <w:num w:numId="15">
-    <w:abstractNumId w:val="15"/>
+    <w:abstractNumId w:val="16"/>
   </w:num>
   <w:num w:numId="16">
     <w:abstractNumId w:val="6"/>
@@ -10569,31 +11328,40 @@
     <w:abstractNumId w:val="4"/>
   </w:num>
   <w:num w:numId="19">
-    <w:abstractNumId w:val="26"/>
+    <w:abstractNumId w:val="29"/>
   </w:num>
   <w:num w:numId="20">
+    <w:abstractNumId w:val="24"/>
+  </w:num>
+  <w:num w:numId="21">
     <w:abstractNumId w:val="23"/>
   </w:num>
-  <w:num w:numId="21">
-    <w:abstractNumId w:val="22"/>
-  </w:num>
   <w:num w:numId="22">
-    <w:abstractNumId w:val="19"/>
+    <w:abstractNumId w:val="20"/>
   </w:num>
   <w:num w:numId="23">
-    <w:abstractNumId w:val="10"/>
+    <w:abstractNumId w:val="11"/>
   </w:num>
   <w:num w:numId="24">
-    <w:abstractNumId w:val="24"/>
+    <w:abstractNumId w:val="25"/>
   </w:num>
   <w:num w:numId="25">
-    <w:abstractNumId w:val="20"/>
+    <w:abstractNumId w:val="21"/>
   </w:num>
   <w:num w:numId="26">
     <w:abstractNumId w:val="3"/>
   </w:num>
   <w:num w:numId="27">
     <w:abstractNumId w:val="0"/>
+  </w:num>
+  <w:num w:numId="28">
+    <w:abstractNumId w:val="10"/>
+  </w:num>
+  <w:num w:numId="29">
+    <w:abstractNumId w:val="26"/>
+  </w:num>
+  <w:num w:numId="30">
+    <w:abstractNumId w:val="27"/>
   </w:num>
 </w:numbering>
 </file>
@@ -10615,7 +11383,7 @@
       </w:pPr>
     </w:pPrDefault>
   </w:docDefaults>
-  <w:latentStyles w:defLockedState="0" w:defUIPriority="99" w:defSemiHidden="0" w:defUnhideWhenUsed="0" w:defQFormat="0" w:count="371">
+  <w:latentStyles w:defLockedState="0" w:defUIPriority="99" w:defSemiHidden="0" w:defUnhideWhenUsed="0" w:defQFormat="0" w:count="373">
     <w:lsdException w:name="Normal" w:uiPriority="0" w:qFormat="1"/>
     <w:lsdException w:name="heading 1" w:uiPriority="9" w:qFormat="1"/>
     <w:lsdException w:name="heading 2" w:semiHidden="1" w:uiPriority="9" w:unhideWhenUsed="1" w:qFormat="1"/>
@@ -10721,7 +11489,6 @@
     <w:lsdException w:name="HTML Sample" w:semiHidden="1" w:unhideWhenUsed="1"/>
     <w:lsdException w:name="HTML Typewriter" w:semiHidden="1" w:unhideWhenUsed="1"/>
     <w:lsdException w:name="HTML Variable" w:semiHidden="1" w:unhideWhenUsed="1"/>
-    <w:lsdException w:name="Normal Table" w:semiHidden="1" w:unhideWhenUsed="1"/>
     <w:lsdException w:name="annotation subject" w:semiHidden="1" w:unhideWhenUsed="1"/>
     <w:lsdException w:name="No List" w:semiHidden="1" w:unhideWhenUsed="1"/>
     <w:lsdException w:name="Outline List 1" w:semiHidden="1" w:unhideWhenUsed="1"/>
@@ -10767,11 +11534,9 @@
     <w:lsdException w:name="Table Subtle 1" w:semiHidden="1" w:unhideWhenUsed="1"/>
     <w:lsdException w:name="Table Subtle 2" w:semiHidden="1" w:unhideWhenUsed="1"/>
     <w:lsdException w:name="Table Web 1" w:semiHidden="1" w:unhideWhenUsed="1"/>
-    <w:lsdException w:name="Table Web 2" w:semiHidden="1" w:unhideWhenUsed="1"/>
     <w:lsdException w:name="Table Web 3" w:semiHidden="1" w:unhideWhenUsed="1"/>
     <w:lsdException w:name="Balloon Text" w:semiHidden="1" w:unhideWhenUsed="1"/>
     <w:lsdException w:name="Table Grid" w:uiPriority="39"/>
-    <w:lsdException w:name="Table Theme" w:semiHidden="1" w:unhideWhenUsed="1"/>
     <w:lsdException w:name="Placeholder Text" w:semiHidden="1"/>
     <w:lsdException w:name="No Spacing" w:uiPriority="1" w:qFormat="1"/>
     <w:lsdException w:name="Light Shading" w:uiPriority="60"/>
@@ -10987,6 +11752,8 @@
     <w:lsdException w:name="List Table 5 Dark Accent 6" w:uiPriority="50"/>
     <w:lsdException w:name="List Table 6 Colorful Accent 6" w:uiPriority="51"/>
     <w:lsdException w:name="List Table 7 Colorful Accent 6" w:uiPriority="52"/>
+    <w:lsdException w:name="Mention" w:semiHidden="1" w:unhideWhenUsed="1"/>
+    <w:lsdException w:name="Smart Hyperlink" w:semiHidden="1" w:unhideWhenUsed="1"/>
   </w:latentStyles>
   <w:style w:type="paragraph" w:default="1" w:styleId="Normal">
     <w:name w:val="Normal"/>
@@ -11853,7 +12620,7 @@
 </file>
 
 <file path=customXml/itemProps1.xml><?xml version="1.0" encoding="utf-8"?>
-<ds:datastoreItem xmlns:ds="http://schemas.openxmlformats.org/officeDocument/2006/customXml" ds:itemID="{D635A33D-0344-4CA4-B1B8-248AD7581D14}">
+<ds:datastoreItem xmlns:ds="http://schemas.openxmlformats.org/officeDocument/2006/customXml" ds:itemID="{563A2D6F-DA07-4315-8E95-27FEC2A706B1}">
   <ds:schemaRefs>
     <ds:schemaRef ds:uri="http://schemas.openxmlformats.org/officeDocument/2006/bibliography"/>
   </ds:schemaRefs>

</xml_diff>

<commit_message>
una cosa que me se a olvidao
</commit_message>
<xml_diff>
--- a/doc/Tomas/PROYECTO FIN DE CARRERA.docx
+++ b/doc/Tomas/PROYECTO FIN DE CARRERA.docx
@@ -6569,7 +6569,13 @@
     </w:p>
     <w:p>
       <w:r>
-        <w:t xml:space="preserve">Como ya se ha dicho en el análisis del hardware, la tecnología para la comunicación es BT ® clásico, en concreto la versión 4.1, para el cual Texas Instruments ofrece una pila de protocolos para bluetooth (Bluetopia).  Dicha pila dispone de implementaciones tanto para módulos de evaluación que comercializa Texas Instuments y como para familias enteras de microcontroladores entre las que se incluye los MSP430, que es nuestro caso. </w:t>
+        <w:t xml:space="preserve">Como ya se ha dicho en el análisis del hardware, la tecnología para la comunicación es BT ® clásico, en concreto la versión 4.1, para el cual Texas Instruments ofrece una pila de protocolos para </w:t>
+      </w:r>
+      <w:r>
+        <w:t>B</w:t>
+      </w:r>
+      <w:r>
+        <w:t xml:space="preserve">luetooth (Bluetopia).  Dicha pila dispone de implementaciones tanto para módulos de evaluación que comercializa Texas Instuments y como para familias enteras de microcontroladores entre las que se incluye los MSP430, que es nuestro caso. </w:t>
       </w:r>
     </w:p>
     <w:p>
@@ -6634,7 +6640,19 @@
     </w:p>
     <w:p>
       <w:r>
-        <w:t>Como se puede observar, la pila hace usos de diversos protocolos de bluetooth para su funcionamiento y para cada uno de ellos ofrece una API que permite su manejo y configuración. Dado que la definición de cada protocolo está en la especificación de bluetooth y no es el objetivo de nuestro proyecto un estudio tan profundo del mismo, lo que hemos hecho ha sido un estudio funcional de cada uno de ellos. Este es el resumen de cada uno de ellos:</w:t>
+        <w:t xml:space="preserve">Como se puede observar, la pila hace usos de diversos protocolos de </w:t>
+      </w:r>
+      <w:r>
+        <w:t>B</w:t>
+      </w:r>
+      <w:r>
+        <w:t xml:space="preserve">luetooth para su funcionamiento y para cada uno de ellos ofrece una API que permite su manejo y configuración. Dado que la definición de cada protocolo está en la especificación de </w:t>
+      </w:r>
+      <w:r>
+        <w:t>B</w:t>
+      </w:r>
+      <w:r>
+        <w:t>luetooth y no es el objetivo de nuestro proyecto un estudio tan profundo del mismo, lo que hemos hecho ha sido un estudio funcional de cada uno de ellos. Este es el resumen de cada uno de ellos:</w:t>
       </w:r>
     </w:p>
     <w:p>
@@ -6664,7 +6682,19 @@
         <w:t xml:space="preserve"> </w:t>
       </w:r>
       <w:r>
-        <w:t>Este módulo se ofrece una interfaz para la monitorización de los distintos módulos y encapsula ciertas funcionalidades, como el de inicialización de la pila. A pesar de que no está incluido en la especificación de bluetooth, bluetopia lo proporciona con el objetivo de simplificar el uso de la pila y ofrecer facilidades a la depuración del código.</w:t>
+        <w:t xml:space="preserve">Este módulo se ofrece una interfaz para la monitorización de los distintos módulos y encapsula ciertas funcionalidades, como el de inicialización de la pila. A pesar de que no está incluido en la especificación de </w:t>
+      </w:r>
+      <w:r>
+        <w:t>B</w:t>
+      </w:r>
+      <w:r>
+        <w:t xml:space="preserve">luetooth, </w:t>
+      </w:r>
+      <w:r>
+        <w:t>B</w:t>
+      </w:r>
+      <w:r>
+        <w:t>luetopia lo proporciona con el objetivo de simplificar el uso de la pila y ofrecer facilidades a la depuración del código.</w:t>
       </w:r>
     </w:p>
     <w:p>
@@ -6700,7 +6730,13 @@
         <w:t>:</w:t>
       </w:r>
       <w:r>
-        <w:t xml:space="preserve"> Se encarga de gestionar el nivel físico, es decir, el envío de datos entre el microcontrolador y el chip de bluetooth. Esta capa necesita adaptarse para cada microcontrolador (</w:t>
+        <w:t xml:space="preserve"> Se encarga de gestionar el nivel físico, es decir, el envío de datos entre el microcontrolador y el chip de </w:t>
+      </w:r>
+      <w:r>
+        <w:t>B</w:t>
+      </w:r>
+      <w:r>
+        <w:t>luetooth. Esta capa necesita adaptarse para cada microcontrolador (</w:t>
       </w:r>
       <w:r>
         <w:rPr>
@@ -6739,7 +6775,13 @@
         <w:t>:</w:t>
       </w:r>
       <w:r>
-        <w:t xml:space="preserve"> Este módulo no es un protocolo como tal, sino una capa de transporte. Establece una manera estándar de comunicación entre el chip de bluetooth y microcontrolador, de manera que sea independiente de que microcontrolador o chip concreto se esté usando. Dicho estándar esta implementado para múltiples interfaces hardware (en nuestro caso, UART) y se utiliza para la transmisión de comandos, eventos y paquetes de datos.</w:t>
+        <w:t xml:space="preserve"> Este módulo no es un protocolo como tal, sino una capa de transporte. Establece una manera estándar de comunicación entre el chip de </w:t>
+      </w:r>
+      <w:r>
+        <w:t>B</w:t>
+      </w:r>
+      <w:r>
+        <w:t>luetooth y microcontrolador, de manera que sea independiente de que microcontrolador o chip concreto se esté usando. Dicho estándar esta implementado para múltiples interfaces hardware (en nuestro caso, UART) y se utiliza para la transmisión de comandos, eventos y paquetes de datos.</w:t>
       </w:r>
     </w:p>
     <w:p>
@@ -6928,7 +6970,13 @@
         </w:numPr>
       </w:pPr>
       <w:r>
-        <w:t>Escaneo de dispositivos visibles: el dispositivo de acceso escanea todos los canales de bluetooth en busca de dispositivos que estén configurados como visibles y devuelve una lista con las direcciones físicas de todos aquellos dispositivos que han respondido.</w:t>
+        <w:t xml:space="preserve">Escaneo de dispositivos visibles: el dispositivo de acceso escanea todos los canales de </w:t>
+      </w:r>
+      <w:r>
+        <w:t>B</w:t>
+      </w:r>
+      <w:r>
+        <w:t>luetooth en busca de dispositivos que estén configurados como visibles y devuelve una lista con las direcciones físicas de todos aquellos dispositivos que han respondido.</w:t>
       </w:r>
     </w:p>
     <w:p>
@@ -6952,7 +7000,13 @@
         </w:numPr>
       </w:pPr>
       <w:r>
-        <w:t xml:space="preserve">Consulta de capacidades de entrada/salida del dispositivo: El protocolo de bluetooth ofrece diversas maneras de autenticar una conexión según las capacidades de entrada/salida del dispositivo al que se conecte y el que inicie la conexión; por ejemplo, si ambos dispositivos disponen de un teclado, se podría utilizar un PIN de acceso (como es el caso de los teléfonos móviles). </w:t>
+        <w:t xml:space="preserve">Consulta de capacidades de entrada/salida del dispositivo: El protocolo de </w:t>
+      </w:r>
+      <w:r>
+        <w:t>B</w:t>
+      </w:r>
+      <w:r>
+        <w:t xml:space="preserve">luetooth ofrece diversas maneras de autenticar una conexión según las capacidades de entrada/salida del dispositivo al que se conecte y el que inicie la conexión; por ejemplo, si ambos dispositivos disponen de un teclado, se podría utilizar un PIN de acceso (como es el caso de los teléfonos móviles). </w:t>
       </w:r>
     </w:p>
     <w:p>
@@ -6964,7 +7018,13 @@
         </w:numPr>
       </w:pPr>
       <w:r>
-        <w:t xml:space="preserve">Confirmación de conexión: Debido a que el simulador de marcapasos no tiene ninguna capacidad de entrada salida, se establece una conexión no autenticada con cualquier dispositivo que intente conectarse a él. Este comportamiento es uno de los modos de seguridad de bluetooth, en el que la conexión se establece sin ningún tipo de autenticación y se delega al nivel de aplicación la autenticación, que en nuestro caso se hará a través del protocolo H2H. </w:t>
+        <w:t xml:space="preserve">Confirmación de conexión: Debido a que el simulador de marcapasos no tiene ninguna capacidad de entrada salida, se establece una conexión no autenticada con cualquier dispositivo que intente conectarse a él. Este comportamiento es uno de los modos de seguridad de </w:t>
+      </w:r>
+      <w:r>
+        <w:t>B</w:t>
+      </w:r>
+      <w:r>
+        <w:t xml:space="preserve">luetooth, en el que la conexión se establece sin ningún tipo de autenticación y se delega al nivel de aplicación la autenticación, que en nuestro caso se hará a través del protocolo H2H. </w:t>
       </w:r>
     </w:p>
     <w:p>
@@ -7113,7 +7173,13 @@
         <w:t xml:space="preserve"> H2H: En este menú se puede iniciar el protocolo de acceso al simulador de marcapasos. A través de este menú, </w:t>
       </w:r>
       <w:r>
-        <w:t xml:space="preserve">se realiza la búsqueda de dispositivos bluetooth cercanos y </w:t>
+        <w:t xml:space="preserve">se realiza la búsqueda de dispositivos </w:t>
+      </w:r>
+      <w:r>
+        <w:t>B</w:t>
+      </w:r>
+      <w:r>
+        <w:t xml:space="preserve">luetooth cercanos y </w:t>
       </w:r>
       <w:r>
         <w:t xml:space="preserve">se selecciona el dispositivo al cual conectarse </w:t>
@@ -7294,10 +7360,7 @@
         <w:t>Menú</w:t>
       </w:r>
       <w:r>
-        <w:t xml:space="preserve"> H2H</w:t>
-      </w:r>
-      <w:r>
-        <w:t xml:space="preserve"> </w:t>
+        <w:t xml:space="preserve"> H2H </w:t>
       </w:r>
     </w:p>
     <w:p>
@@ -7333,10 +7396,7 @@
         <w:t>Menú</w:t>
       </w:r>
       <w:r>
-        <w:t xml:space="preserve"> </w:t>
-      </w:r>
-      <w:r>
-        <w:t>de configuración</w:t>
+        <w:t xml:space="preserve"> de configuración</w:t>
       </w:r>
     </w:p>
     <w:p>
@@ -7386,50 +7446,83 @@
       <w:r>
         <w:t xml:space="preserve"> de llevar a cabo la rutina de calibración.</w:t>
       </w:r>
+    </w:p>
+    <w:p>
+      <w:pPr>
+        <w:pStyle w:val="Ttulo3"/>
+      </w:pPr>
+      <w:r>
+        <w:t>Módulo de gestión de consumo</w:t>
+      </w:r>
+    </w:p>
+    <w:p>
+      <w:r>
+        <w:t xml:space="preserve">En nuestra aplicación, el control de consumo es un punto </w:t>
+      </w:r>
       <w:bookmarkStart w:id="0" w:name="_GoBack"/>
+      <w:r>
+        <w:t>critico</w:t>
+      </w:r>
       <w:bookmarkEnd w:id="0"/>
-    </w:p>
-    <w:p>
-      <w:pPr>
-        <w:pStyle w:val="Ttulo3"/>
-      </w:pPr>
-      <w:r>
-        <w:t>Módulo de gestión de consumo</w:t>
-      </w:r>
-    </w:p>
-    <w:p>
-      <w:pPr>
-        <w:pStyle w:val="Ttulo4"/>
-      </w:pPr>
-      <w:r>
-        <w:t>Apagado por software</w:t>
-      </w:r>
-    </w:p>
-    <w:p>
-      <w:pPr>
-        <w:pStyle w:val="Ttulo4"/>
-      </w:pPr>
-      <w:r>
-        <w:t>Control de consumo de la pantalla</w:t>
-      </w:r>
-    </w:p>
-    <w:p>
-      <w:pPr>
-        <w:pStyle w:val="Ttulo4"/>
-      </w:pPr>
-      <w:r>
-        <w:t xml:space="preserve">Apagado de elementos hardware </w:t>
-      </w:r>
-    </w:p>
-    <w:p>
-      <w:pPr>
-        <w:pStyle w:val="Ttulo4"/>
-      </w:pPr>
-      <w:r>
-        <w:t>Gestión de consumo en RF</w:t>
-      </w:r>
-    </w:p>
-    <w:p/>
+      <w:r>
+        <w:t xml:space="preserve"> especialmente en la parte de IMD, ya que en esto el cambio de batería en dichos dispositivos conlleva una cirugía en el paciente. Por ello, hemos diseñado un modulo especifico que se encarga de reducir el consumo siempre que sea posible para extender al máximo la vida de las baterías tanto en el dispositivo de acceso como en el simulador de marcapasos. </w:t>
+      </w:r>
+    </w:p>
+    <w:p>
+      <w:r>
+        <w:t xml:space="preserve">La primera medida de reducción de consumo que se plantea es lo que llamamos “ apagado por software”. Dicha medida se basa en cortar la alimentación de todos los modulos hardware deshabilitanto sus respectivos reguladores de tensión a través de su línea de </w:t>
+      </w:r>
+      <w:r>
+        <w:rPr>
+          <w:i/>
+        </w:rPr>
+        <w:t>enable</w:t>
+      </w:r>
+      <w:r>
+        <w:t xml:space="preserve"> y despues poner al microcontrolador su modo de mas bajo consumo( </w:t>
+      </w:r>
+      <w:r>
+        <w:rPr>
+          <w:i/>
+        </w:rPr>
+        <w:t>standby</w:t>
+      </w:r>
+      <w:r>
+        <w:t xml:space="preserve">), de manera que el único consumo existente sea el del </w:t>
+      </w:r>
+      <w:r>
+        <w:lastRenderedPageBreak/>
+        <w:t xml:space="preserve">microcontrolador en este modo. Para entrar o salir de este modo se utiliza el pulsador del que se dispone en el hardware, el cual esta conectado a un línea del microcontrolador con capacidad de sacarlo de este estado de bajo consumo, y proceso es pulsar dicho botón durante un tiempo de 2s, tras el cual se produce el “apagado” del dispositivo. </w:t>
+      </w:r>
+    </w:p>
+    <w:p>
+      <w:r>
+        <w:t>La siguiente medida que se propone afecta solo al dispositivo de acceso y es el control de consumo de la pantalla LCD. Dado que la retroiluminación de la pantalla supone el mayor consumo de batería</w:t>
+      </w:r>
+      <w:r>
+        <w:t xml:space="preserve"> con diferencia, es necesario ofrecer alguna medida para reducir de alguna manera dicho consumo. La primera medida que se ofrece es el apagado de la retroiluminación de la pantalla a través del pulsador hardware solo que en este caso el tiempo de pulsación debe ser menor de dos segundos( si llegamos a los dos segundo, se activaría el apagado por software). Ademas de esta medida en la que se apaga por completo la pantalla, en el menú de configuración de se ofrece la posibilidad de reducir la intensidad de la retroiluminación, lo cual también reduce el consumo.</w:t>
+      </w:r>
+    </w:p>
+    <w:p>
+      <w:r>
+        <w:t xml:space="preserve">La ultima medida que ha diseñado es la reducción de consumo en RF. En este caso, el consumo no es tan elevado ni tan constante como </w:t>
+      </w:r>
+      <w:r>
+        <w:t xml:space="preserve">el de la pantalla, pero si se que puede dar el caso en que el dispositivo comience a recibir peticiones de otros dispositivos </w:t>
+      </w:r>
+      <w:r>
+        <w:t>B</w:t>
+      </w:r>
+      <w:r>
+        <w:t xml:space="preserve">luetooth ajenos al sistema, las cuales hacen que para la respuesta la antema consuma innecesariamente batería ( de hecho, esto es un tipo de ataques que pueden sufrir los IMD). Aunque la solución mas evidente seria desconectar la alimentación del chip de Bluetooth y apagarlo por completo, esto presenta el problema de que durante la inicialización de la pila de protocolos se envían una serie de comandos al chip que lo configuran para su funcionamiento y si optásemos por esta solución, habría que reinicializar la pila cada vez o como gestionar de manera externa a la pila el envio de dichos comandos. Por ello, lo que se hace es enviar un comando al chip de </w:t>
+      </w:r>
+      <w:r>
+        <w:t>B</w:t>
+      </w:r>
+      <w:r>
+        <w:t xml:space="preserve">luetooth que lo pone en modo bajo consumo, pero conserva la configuración. </w:t>
+      </w:r>
+    </w:p>
     <w:p>
       <w:pPr>
         <w:pStyle w:val="Ttulo1"/>
@@ -8020,7 +8113,7 @@
           <w:rPr>
             <w:noProof/>
           </w:rPr>
-          <w:t>34</w:t>
+          <w:t>36</w:t>
         </w:r>
         <w:r>
           <w:fldChar w:fldCharType="end"/>
@@ -11489,6 +11582,7 @@
     <w:lsdException w:name="HTML Sample" w:semiHidden="1" w:unhideWhenUsed="1"/>
     <w:lsdException w:name="HTML Typewriter" w:semiHidden="1" w:unhideWhenUsed="1"/>
     <w:lsdException w:name="HTML Variable" w:semiHidden="1" w:unhideWhenUsed="1"/>
+    <w:lsdException w:name="Normal Table" w:semiHidden="1" w:unhideWhenUsed="1"/>
     <w:lsdException w:name="annotation subject" w:semiHidden="1" w:unhideWhenUsed="1"/>
     <w:lsdException w:name="No List" w:semiHidden="1" w:unhideWhenUsed="1"/>
     <w:lsdException w:name="Outline List 1" w:semiHidden="1" w:unhideWhenUsed="1"/>
@@ -11534,9 +11628,11 @@
     <w:lsdException w:name="Table Subtle 1" w:semiHidden="1" w:unhideWhenUsed="1"/>
     <w:lsdException w:name="Table Subtle 2" w:semiHidden="1" w:unhideWhenUsed="1"/>
     <w:lsdException w:name="Table Web 1" w:semiHidden="1" w:unhideWhenUsed="1"/>
+    <w:lsdException w:name="Table Web 2" w:semiHidden="1" w:unhideWhenUsed="1"/>
     <w:lsdException w:name="Table Web 3" w:semiHidden="1" w:unhideWhenUsed="1"/>
     <w:lsdException w:name="Balloon Text" w:semiHidden="1" w:unhideWhenUsed="1"/>
     <w:lsdException w:name="Table Grid" w:uiPriority="39"/>
+    <w:lsdException w:name="Table Theme" w:semiHidden="1" w:unhideWhenUsed="1"/>
     <w:lsdException w:name="Placeholder Text" w:semiHidden="1"/>
     <w:lsdException w:name="No Spacing" w:uiPriority="1" w:qFormat="1"/>
     <w:lsdException w:name="Light Shading" w:uiPriority="60"/>
@@ -12620,7 +12716,7 @@
 </file>
 
 <file path=customXml/itemProps1.xml><?xml version="1.0" encoding="utf-8"?>
-<ds:datastoreItem xmlns:ds="http://schemas.openxmlformats.org/officeDocument/2006/customXml" ds:itemID="{563A2D6F-DA07-4315-8E95-27FEC2A706B1}">
+<ds:datastoreItem xmlns:ds="http://schemas.openxmlformats.org/officeDocument/2006/customXml" ds:itemID="{E3A9DE3D-B5C0-4DF9-9B08-948C014FED39}">
   <ds:schemaRefs>
     <ds:schemaRef ds:uri="http://schemas.openxmlformats.org/officeDocument/2006/bibliography"/>
   </ds:schemaRefs>

</xml_diff>

<commit_message>
DIOS MIDO CUANTA MEMORIA
</commit_message>
<xml_diff>
--- a/doc/Tomas/PROYECTO FIN DE CARRERA.docx
+++ b/doc/Tomas/PROYECTO FIN DE CARRERA.docx
@@ -11,7 +11,6 @@
       <w:pPr>
         <w:pStyle w:val="Ttulo"/>
       </w:pPr>
-      <w:bookmarkStart w:id="0" w:name="_GoBack"/>
       <w:r>
         <w:t>PROYECTO FIN DE CARRERA</w:t>
       </w:r>
@@ -3823,13 +3822,16 @@
         <w:t>“</w:t>
       </w:r>
       <w:r>
-        <w:t>Heart-To-Heart</w:t>
-      </w:r>
-      <w:r>
-        <w:t>”</w:t>
-      </w:r>
-      <w:r>
-        <w:t>[1]</w:t>
+        <w:t>Heart-To-</w:t>
+      </w:r>
+      <w:r>
+        <w:t>Heart</w:t>
+      </w:r>
+      <w:r>
+        <w:t>” [</w:t>
+      </w:r>
+      <w:r>
+        <w:t>1]</w:t>
       </w:r>
       <w:r>
         <w:t xml:space="preserve">, consiste en una serie de </w:t>
@@ -7755,11 +7757,11 @@
         <w:t xml:space="preserve">luetooth que lo pone en modo bajo consumo, pero conserva la configuración. </w:t>
       </w:r>
     </w:p>
-    <w:bookmarkEnd w:id="0"/>
     <w:p>
       <w:pPr>
         <w:pStyle w:val="Ttulo3"/>
       </w:pPr>
+      <w:bookmarkStart w:id="0" w:name="_GoBack"/>
       <w:r>
         <w:t xml:space="preserve">Sistema operativo </w:t>
       </w:r>
@@ -8191,7 +8193,7 @@
         <w:t xml:space="preserve"> hardware, lo cual se realiza a través de los puertos que hemos configurado en la etapa anterior. Esta configuración consiste en el </w:t>
       </w:r>
       <w:r>
-        <w:t>envió</w:t>
+        <w:t>envío</w:t>
       </w:r>
       <w:r>
         <w:t xml:space="preserve"> de los comandos correspondientes para que los escribir en los registros de configuración de cada </w:t>
@@ -8288,65 +8290,48 @@
       </w:r>
     </w:p>
     <w:p>
-      <w:r>
-        <w:t xml:space="preserve">En la implementación de esta parte se trata tanto la rutina de </w:t>
+      <w:pPr>
+        <w:pStyle w:val="Ttulo4"/>
+      </w:pPr>
+      <w:r>
+        <w:t>Lectura de datos a través del AFE</w:t>
+      </w:r>
+    </w:p>
+    <w:p>
+      <w:r>
+        <w:t xml:space="preserve">Esta lectura de datos se realiza en </w:t>
+      </w:r>
+      <w:r>
+        <w:t xml:space="preserve">la rutina de </w:t>
       </w:r>
       <w:r>
         <w:t>interrupción</w:t>
       </w:r>
       <w:r>
-        <w:t xml:space="preserve"> que lee del AFE</w:t>
-      </w:r>
-      <w:r>
-        <w:t xml:space="preserve"> como el de los filtros digitales.</w:t>
-      </w:r>
-    </w:p>
-    <w:p>
-      <w:pPr>
-        <w:pStyle w:val="Ttulo4"/>
-      </w:pPr>
-      <w:r>
-        <w:t>Lectura de datos a través del AFE</w:t>
-      </w:r>
-    </w:p>
-    <w:p>
-      <w:r>
-        <w:t xml:space="preserve">Esta lectura de datos se realiza en </w:t>
-      </w:r>
-      <w:r>
-        <w:t xml:space="preserve">la rutina de </w:t>
+        <w:t xml:space="preserve"> del puerto uno del microcontrolador. Dicha </w:t>
       </w:r>
       <w:r>
         <w:t>interrupción</w:t>
       </w:r>
       <w:r>
-        <w:t xml:space="preserve"> del puerto uno del microcontrolador. Dicha </w:t>
-      </w:r>
-      <w:r>
-        <w:t>interrupción</w:t>
-      </w:r>
-      <w:r>
-        <w:t xml:space="preserve"> se produce cuando el AFE envía un flanco de </w:t>
-      </w:r>
+        <w:t xml:space="preserve"> se produce cuando el AFE envía un flanco de bajada en la línea DRDY, la cual </w:t>
+      </w:r>
+      <w:r>
+        <w:t>está</w:t>
+      </w:r>
+      <w:r>
+        <w:t xml:space="preserve"> conectada a una </w:t>
+      </w:r>
+      <w:r>
+        <w:t>línea</w:t>
+      </w:r>
+      <w:r>
+        <w:t xml:space="preserve"> física con capacidad de interrupción. </w:t>
+      </w:r>
+    </w:p>
+    <w:p>
       <w:r>
         <w:lastRenderedPageBreak/>
-        <w:t xml:space="preserve">bajada en la línea DRDY, la cual </w:t>
-      </w:r>
-      <w:r>
-        <w:t>está</w:t>
-      </w:r>
-      <w:r>
-        <w:t xml:space="preserve"> conectada a una </w:t>
-      </w:r>
-      <w:r>
-        <w:t>línea</w:t>
-      </w:r>
-      <w:r>
-        <w:t xml:space="preserve"> física con capacidad de interrupción. </w:t>
-      </w:r>
-    </w:p>
-    <w:p>
-      <w:r>
         <w:t xml:space="preserve">En la </w:t>
       </w:r>
       <w:r>
@@ -9088,6 +9073,7 @@
         <w:rPr>
           <w:rFonts w:eastAsiaTheme="minorEastAsia"/>
         </w:rPr>
+        <w:lastRenderedPageBreak/>
         <w:t>El motivo por el que se puede hacer esta operación es porque los coeficientes de los filtros FIR son simétricos. Con esta implementación, un filtro de orden N requiere un buffer de muestras de tamaño N-1, N sumas y N/2 multiplicaciones.</w:t>
       </w:r>
       <w:r>
@@ -9683,11 +9669,7 @@
         <w:t>cálculo</w:t>
       </w:r>
       <w:r>
-        <w:t xml:space="preserve"> afrontamos un problema similar al de los coeficientes de los filtros; como no disponemos de unidad de coma flotante, no se pueden utilizar números decimales para el decrecimiento geométrico. La solución por lo tanto es utilizar una </w:t>
-      </w:r>
-      <w:r>
-        <w:lastRenderedPageBreak/>
-        <w:t xml:space="preserve">aproximación en coma fija, de manera que el coeficiente utilizado sea lo </w:t>
+        <w:t xml:space="preserve"> afrontamos un problema similar al de los coeficientes de los filtros; como no disponemos de unidad de coma flotante, no se pueden utilizar números decimales para el decrecimiento geométrico. La solución por lo tanto es utilizar una aproximación en coma fija, de manera que el coeficiente utilizado sea lo </w:t>
       </w:r>
       <w:r>
         <w:t>más</w:t>
@@ -9708,6 +9690,7 @@
         </w:numPr>
       </w:pPr>
       <w:r>
+        <w:lastRenderedPageBreak/>
         <w:t xml:space="preserve">Decrecimiento </w:t>
       </w:r>
       <w:r>
@@ -10053,178 +10036,403 @@
     </w:p>
     <w:p>
       <w:pPr>
+        <w:pStyle w:val="Ttulo4"/>
+      </w:pPr>
+      <w:r>
+        <w:t>Problemática encontrada y abandono</w:t>
+      </w:r>
+    </w:p>
+    <w:p>
+      <w:r>
+        <w:t>Durante la implementación del software se han encontrado varios problemas</w:t>
+      </w:r>
+      <w:r>
+        <w:t xml:space="preserve"> y limitaciones muy importantes,</w:t>
+      </w:r>
+      <w:r>
+        <w:t xml:space="preserve"> </w:t>
+      </w:r>
+      <w:r>
+        <w:t xml:space="preserve">los cuales han obligado a abandonar este prototipo y diseñar un segundo prototipo. </w:t>
+      </w:r>
+    </w:p>
+    <w:p>
+      <w:r>
+        <w:lastRenderedPageBreak/>
+        <w:t xml:space="preserve">Respecto a las limitaciones, estas no hubieran sido por si solas motivo de abandono, pero si hubiera reducido muy significativamente las prestaciones del dispositivo final. Las limitaciones </w:t>
+      </w:r>
+      <w:r>
+        <w:t>más</w:t>
+      </w:r>
+      <w:r>
+        <w:t xml:space="preserve"> importantes son las siguientes:</w:t>
+      </w:r>
+    </w:p>
+    <w:p>
+      <w:pPr>
+        <w:pStyle w:val="Prrafodelista"/>
+        <w:numPr>
+          <w:ilvl w:val="0"/>
+          <w:numId w:val="36"/>
+        </w:numPr>
+      </w:pPr>
+      <w:r>
+        <w:t xml:space="preserve">Interfaz de transmisión de datos a la </w:t>
+      </w:r>
+      <w:r>
+        <w:t>pantalla</w:t>
+      </w:r>
+      <w:r>
+        <w:t xml:space="preserve"> implementada por software:</w:t>
+      </w:r>
+      <w:r>
+        <w:t xml:space="preserve"> El hecho de que fuera necesario controlar la temporización y el </w:t>
+      </w:r>
+      <w:r>
+        <w:t>envío</w:t>
+      </w:r>
+      <w:r>
+        <w:t xml:space="preserve"> de datos por software, </w:t>
+      </w:r>
+      <w:r>
+        <w:t>hacía</w:t>
+      </w:r>
+      <w:r>
+        <w:t xml:space="preserve"> que dicho </w:t>
+      </w:r>
+      <w:r>
+        <w:t>envío</w:t>
+      </w:r>
+      <w:r>
+        <w:t xml:space="preserve"> de datos fuera extremadamente lento y consumiera mucho tiempo de ejecución ya que la transmisión era bloqueante, por lo que en </w:t>
+      </w:r>
+      <w:r>
+        <w:t>última</w:t>
+      </w:r>
+      <w:r>
+        <w:t xml:space="preserve"> instancia la </w:t>
+      </w:r>
+      <w:r>
+        <w:t>representación</w:t>
+      </w:r>
+      <w:r>
+        <w:t xml:space="preserve"> de la señal ECG hubiera sido muy deficiente.</w:t>
+      </w:r>
+    </w:p>
+    <w:p>
+      <w:pPr>
+        <w:pStyle w:val="Prrafodelista"/>
+        <w:numPr>
+          <w:ilvl w:val="0"/>
+          <w:numId w:val="36"/>
+        </w:numPr>
+      </w:pPr>
+      <w:r>
+        <w:t>Líneas</w:t>
+      </w:r>
+      <w:r>
+        <w:t xml:space="preserve"> físicas del AFE multiplexadas con líneas del JTAG: debido al </w:t>
+      </w:r>
+      <w:r>
+        <w:t>número</w:t>
+      </w:r>
+      <w:r>
+        <w:t xml:space="preserve"> limitado de líneas físicas que disponía el mi</w:t>
+      </w:r>
+      <w:r>
+        <w:t>crocontrolador, fue necesario multiplexar</w:t>
+      </w:r>
+      <w:r>
+        <w:t xml:space="preserve"> físicamente líneas del AFE con líneas del JTAG, por lo que no era posible depurar el funcionamiento del AFE. Esto a su vez hizo que se perdiera mucho tiempo a la hora de identificar uno de los problemas que obligó a descartar definitivamente el prototipo</w:t>
+      </w:r>
+    </w:p>
+    <w:p>
+      <w:r>
+        <w:t>Vistas estas limitaciones, vamos a pasar a los problemas. Dichos problemas se detectaron a medida que se fue implementando el software del sistema, lo cual obligó a rehacer el hardware en una segunda versión que no solo corrigiera las limitaciones que hemos visto antes si no que no presentara los problemas.</w:t>
+      </w:r>
+    </w:p>
+    <w:p>
+      <w:r>
+        <w:t xml:space="preserve">El primero de los problemas fue la cantidad de memoria necesaria para la pila de protocolo. Los 2Kbytes de RAM de los que disponíamos eran insuficientes para implementa cualquiera de las pilas de protocolos que se encontraron y se desestimó la implementación de una pila propia, no solo </w:t>
+      </w:r>
+      <w:r>
+        <w:t>porque</w:t>
+      </w:r>
+      <w:r>
+        <w:t xml:space="preserve"> el tiempo de desarrollo hubiera sido desproporcionado, </w:t>
+      </w:r>
+      <w:r>
+        <w:t>sino</w:t>
+      </w:r>
+      <w:r>
+        <w:t xml:space="preserve"> porque posiblemente tampoco hubiera sido posible que el resto de la aplicación pudiera funcionar con la RAM restante</w:t>
+      </w:r>
+      <w:r>
+        <w:t xml:space="preserve">. Aunque eso hubiera sido suficiente para abandonar el prototipo, se </w:t>
+      </w:r>
+      <w:r>
+        <w:t>decidió</w:t>
+      </w:r>
+      <w:r>
+        <w:t xml:space="preserve"> seguir trabajando en </w:t>
+      </w:r>
+      <w:r>
+        <w:t>él</w:t>
+      </w:r>
+      <w:r>
+        <w:t xml:space="preserve"> y buscar un </w:t>
+      </w:r>
+      <w:r>
+        <w:t>módulo</w:t>
+      </w:r>
+      <w:r>
+        <w:t xml:space="preserve"> de bluetooth que integrara la pila de protocolos </w:t>
+      </w:r>
+      <w:r>
+        <w:t xml:space="preserve">dentro del propio chip, reduciendo </w:t>
+      </w:r>
+      <w:r>
+        <w:t>así</w:t>
+      </w:r>
+      <w:r>
+        <w:t xml:space="preserve"> las necesidades de memoria para la comunicación inalámbrica.</w:t>
+      </w:r>
+    </w:p>
+    <w:p>
+      <w:r>
+        <w:t xml:space="preserve">El segundo de los problemas, y por el cual se </w:t>
+      </w:r>
+      <w:r>
+        <w:t>decidió</w:t>
+      </w:r>
+      <w:r>
+        <w:t xml:space="preserve"> abandonar definitivamente fue un error de diseño de las librerías software que controlaban el multiplicador. Dicho error fue muy problemático de encontrar ya que se </w:t>
+      </w:r>
+      <w:r>
+        <w:t>producía</w:t>
+      </w:r>
+      <w:r>
+        <w:t xml:space="preserve"> cuando intentábamos operar con las muestras de AFE en los filtros, lo cual como hemos comentado antes no era posible depurar mientras se ejecutaba. El error de dicha librería </w:t>
+      </w:r>
+      <w:r>
+        <w:t>era que los 16 bits más significativos del</w:t>
+      </w:r>
+      <w:r>
+        <w:t xml:space="preserve"> resultado de la multiplicación hardware era forzosamente almacenado en el registro de propósito general </w:t>
+      </w:r>
+      <w:r>
+        <w:t>número</w:t>
+      </w:r>
+      <w:r>
+        <w:t xml:space="preserve"> 14 del microcontrolador, de manera que cualquier </w:t>
+      </w:r>
+      <w:r>
+        <w:t>dato</w:t>
+      </w:r>
+      <w:r>
+        <w:t xml:space="preserve"> que hubiera en dicho registro era </w:t>
+      </w:r>
+      <w:r>
+        <w:t>eliminado</w:t>
+      </w:r>
+      <w:r>
+        <w:t xml:space="preserve"> sin </w:t>
+      </w:r>
+      <w:r>
+        <w:t>ningún</w:t>
+      </w:r>
+      <w:r>
+        <w:t xml:space="preserve"> tipo de guarda. Esto provoca </w:t>
+      </w:r>
+      <w:r>
+        <w:t>múltiples</w:t>
+      </w:r>
+      <w:r>
+        <w:t xml:space="preserve"> fenómenos</w:t>
+      </w:r>
+      <w:r>
+        <w:t xml:space="preserve">, desde que el resultado de la multiplicación no fuera el correcto hasta que la ejecución se parara por completo.  Para solucionarlo, se probaron diversas técnicas como el no usar dicho multiplicador hardware y hacer las multiplicaciones por software, hasta tratar de usar compiladores diferentes para ver si identificaban dicho problema y dedicaban el uso de este registro únicamente a las operaciones de multiplicación. Puesto que ninguna de las soluciones </w:t>
+      </w:r>
+      <w:r>
+        <w:lastRenderedPageBreak/>
+        <w:t>propuestas conseguía solucionar el problema y teniendo en cuenta todo lo anterior, el prototipo se abandonó y se comenzó el diseño del siguiente modelo.</w:t>
+      </w:r>
+    </w:p>
+    <w:bookmarkEnd w:id="0"/>
+    <w:p>
+      <w:pPr>
         <w:pStyle w:val="Ttulo3"/>
       </w:pPr>
       <w:r>
+        <w:t xml:space="preserve">Segunda </w:t>
+      </w:r>
+      <w:r>
+        <w:t>versión</w:t>
+      </w:r>
+      <w:r>
+        <w:t xml:space="preserve"> (persim</w:t>
+      </w:r>
+      <w:r>
+        <w:t>m</w:t>
+      </w:r>
+      <w:r>
+        <w:t>on)</w:t>
+      </w:r>
+    </w:p>
+    <w:p>
+      <w:pPr>
+        <w:pStyle w:val="Ttulo4"/>
+      </w:pPr>
+      <w:r>
+        <w:t>Filtrado digital</w:t>
+      </w:r>
+    </w:p>
+    <w:p>
+      <w:pPr>
+        <w:pStyle w:val="Ttulo5"/>
+      </w:pPr>
+      <w:r>
+        <w:t>Optimización</w:t>
+      </w:r>
+      <w:r>
+        <w:t xml:space="preserve"> en los filtros</w:t>
+      </w:r>
+    </w:p>
+    <w:p/>
+    <w:p>
+      <w:pPr>
+        <w:pStyle w:val="Ttulo3"/>
+      </w:pPr>
+      <w:r>
+        <w:t xml:space="preserve">Algoritmo de </w:t>
+      </w:r>
+      <w:r>
+        <w:t>autentificación</w:t>
+      </w:r>
+    </w:p>
+    <w:p>
+      <w:pPr>
+        <w:pStyle w:val="Ttulo4"/>
+      </w:pPr>
+      <w:r>
+        <w:t>Extracción</w:t>
+      </w:r>
+      <w:r>
+        <w:t xml:space="preserve"> de los bits de alta </w:t>
+      </w:r>
+      <w:r>
+        <w:t>entropía</w:t>
+      </w:r>
+      <w:r>
+        <w:t xml:space="preserve"> </w:t>
+      </w:r>
+    </w:p>
+    <w:p>
+      <w:pPr>
+        <w:pStyle w:val="Ttulo4"/>
+      </w:pPr>
+      <w:r>
+        <w:t xml:space="preserve">Calculo de distancia hamming y umbral de </w:t>
+      </w:r>
+      <w:r>
+        <w:t>validación</w:t>
+      </w:r>
+    </w:p>
+    <w:p>
+      <w:pPr>
+        <w:pStyle w:val="Ttulo4"/>
+      </w:pPr>
+      <w:r>
+        <w:t>Etapas de emparejamiento master-slave</w:t>
+      </w:r>
+    </w:p>
+    <w:p>
+      <w:pPr>
+        <w:pStyle w:val="Ttulo4"/>
+      </w:pPr>
+      <w:r>
+        <w:t>Modo promiscuo</w:t>
+      </w:r>
+    </w:p>
+    <w:p/>
+    <w:p>
+      <w:pPr>
+        <w:pStyle w:val="Ttulo3"/>
+      </w:pPr>
+      <w:r>
+        <w:t>Interfaz de usuario</w:t>
+      </w:r>
+    </w:p>
+    <w:p>
+      <w:pPr>
+        <w:pStyle w:val="Ttulo4"/>
+      </w:pPr>
+      <w:r>
+        <w:t xml:space="preserve">Pantalla </w:t>
+      </w:r>
+      <w:r>
+        <w:t>táctil</w:t>
+      </w:r>
+    </w:p>
+    <w:p>
+      <w:pPr>
+        <w:pStyle w:val="Ttulo4"/>
+      </w:pPr>
+      <w:r>
+        <w:t>Menú</w:t>
+      </w:r>
+    </w:p>
+    <w:p>
+      <w:pPr>
+        <w:pStyle w:val="Ttulo4"/>
+      </w:pPr>
+      <w:r>
+        <w:t xml:space="preserve">Indicador de </w:t>
+      </w:r>
+      <w:r>
+        <w:t>batería</w:t>
+      </w:r>
+    </w:p>
+    <w:p/>
+    <w:p>
+      <w:pPr>
+        <w:pStyle w:val="Ttulo3"/>
+      </w:pPr>
+      <w:r>
+        <w:t>RF</w:t>
+      </w:r>
+    </w:p>
+    <w:p>
+      <w:pPr>
+        <w:pStyle w:val="Ttulo4"/>
+      </w:pPr>
+      <w:r>
+        <w:t>Pila de protocolos</w:t>
+      </w:r>
+    </w:p>
+    <w:p>
+      <w:pPr>
+        <w:pStyle w:val="Ttulo4"/>
+      </w:pPr>
+      <w:r>
+        <w:t>Gestión de la red por el master</w:t>
+      </w:r>
+    </w:p>
+    <w:p>
+      <w:pPr>
+        <w:pStyle w:val="Ttulo4"/>
+      </w:pPr>
+      <w:r>
+        <w:t>Conexión segura</w:t>
+      </w:r>
+    </w:p>
+    <w:p/>
+    <w:p>
+      <w:pPr>
+        <w:pStyle w:val="Ttulo3"/>
+      </w:pPr>
+      <w:r>
         <w:lastRenderedPageBreak/>
-        <w:t xml:space="preserve">Segunda </w:t>
-      </w:r>
-      <w:r>
-        <w:t>versión</w:t>
-      </w:r>
-      <w:r>
-        <w:t xml:space="preserve"> (persim</w:t>
-      </w:r>
-      <w:r>
-        <w:t>m</w:t>
-      </w:r>
-      <w:r>
-        <w:t>on)</w:t>
-      </w:r>
-    </w:p>
-    <w:p>
-      <w:pPr>
-        <w:pStyle w:val="Ttulo4"/>
-      </w:pPr>
-      <w:r>
-        <w:t>Filtrado digital</w:t>
-      </w:r>
-    </w:p>
-    <w:p>
-      <w:pPr>
-        <w:pStyle w:val="Ttulo5"/>
-      </w:pPr>
-      <w:r>
-        <w:t>Optimización</w:t>
-      </w:r>
-      <w:r>
-        <w:t xml:space="preserve"> en los filtros</w:t>
-      </w:r>
-    </w:p>
-    <w:p/>
-    <w:p>
-      <w:pPr>
-        <w:pStyle w:val="Ttulo3"/>
-      </w:pPr>
-      <w:r>
-        <w:t xml:space="preserve">Algoritmo de </w:t>
-      </w:r>
-      <w:r>
-        <w:t>autentificación</w:t>
-      </w:r>
-    </w:p>
-    <w:p>
-      <w:pPr>
-        <w:pStyle w:val="Ttulo4"/>
-      </w:pPr>
-      <w:r>
-        <w:t>Extracción</w:t>
-      </w:r>
-      <w:r>
-        <w:t xml:space="preserve"> de los bits de alta </w:t>
-      </w:r>
-      <w:r>
-        <w:t>entropía</w:t>
-      </w:r>
-      <w:r>
-        <w:t xml:space="preserve"> </w:t>
-      </w:r>
-    </w:p>
-    <w:p>
-      <w:pPr>
-        <w:pStyle w:val="Ttulo4"/>
-      </w:pPr>
-      <w:r>
-        <w:t xml:space="preserve">Calculo de distancia hamming y umbral de </w:t>
-      </w:r>
-      <w:r>
-        <w:t>validación</w:t>
-      </w:r>
-    </w:p>
-    <w:p>
-      <w:pPr>
-        <w:pStyle w:val="Ttulo4"/>
-      </w:pPr>
-      <w:r>
-        <w:t>Etapas de emparejamiento master-slave</w:t>
-      </w:r>
-    </w:p>
-    <w:p>
-      <w:pPr>
-        <w:pStyle w:val="Ttulo4"/>
-      </w:pPr>
-      <w:r>
-        <w:t>Modo promiscuo</w:t>
-      </w:r>
-    </w:p>
-    <w:p/>
-    <w:p>
-      <w:pPr>
-        <w:pStyle w:val="Ttulo3"/>
-      </w:pPr>
-      <w:r>
-        <w:t>Interfaz de usuario</w:t>
-      </w:r>
-    </w:p>
-    <w:p>
-      <w:pPr>
-        <w:pStyle w:val="Ttulo4"/>
-      </w:pPr>
-      <w:r>
-        <w:t xml:space="preserve">Pantalla </w:t>
-      </w:r>
-      <w:r>
-        <w:t>táctil</w:t>
-      </w:r>
-    </w:p>
-    <w:p>
-      <w:pPr>
-        <w:pStyle w:val="Ttulo4"/>
-      </w:pPr>
-      <w:r>
-        <w:t>Menú</w:t>
-      </w:r>
-    </w:p>
-    <w:p>
-      <w:pPr>
-        <w:pStyle w:val="Ttulo4"/>
-      </w:pPr>
-      <w:r>
-        <w:t xml:space="preserve">Indicador de </w:t>
-      </w:r>
-      <w:r>
-        <w:t>batería</w:t>
-      </w:r>
-    </w:p>
-    <w:p/>
-    <w:p>
-      <w:pPr>
-        <w:pStyle w:val="Ttulo3"/>
-      </w:pPr>
-      <w:r>
-        <w:t>RF</w:t>
-      </w:r>
-    </w:p>
-    <w:p>
-      <w:pPr>
-        <w:pStyle w:val="Ttulo4"/>
-      </w:pPr>
-      <w:r>
-        <w:t>Pila de protocolos</w:t>
-      </w:r>
-    </w:p>
-    <w:p>
-      <w:pPr>
-        <w:pStyle w:val="Ttulo4"/>
-      </w:pPr>
-      <w:r>
-        <w:t>Gestión de la red por el master</w:t>
-      </w:r>
-    </w:p>
-    <w:p>
-      <w:pPr>
-        <w:pStyle w:val="Ttulo4"/>
-      </w:pPr>
-      <w:r>
-        <w:t>Conexión segura</w:t>
-      </w:r>
-    </w:p>
-    <w:p/>
-    <w:p>
-      <w:pPr>
-        <w:pStyle w:val="Ttulo3"/>
-      </w:pPr>
-      <w:r>
         <w:t>Gestión</w:t>
       </w:r>
       <w:r>
@@ -10273,120 +10481,120 @@
         <w:pStyle w:val="Ttulo1"/>
       </w:pPr>
       <w:r>
+        <w:t xml:space="preserve"> </w:t>
+      </w:r>
+      <w:r>
+        <w:t>Pruebas y caracterización</w:t>
+      </w:r>
+    </w:p>
+    <w:p>
+      <w:pPr>
+        <w:pStyle w:val="Ttulo2"/>
+      </w:pPr>
+      <w:r>
+        <w:t>Pruebas con un generador de señal cardiaca</w:t>
+      </w:r>
+    </w:p>
+    <w:p>
+      <w:pPr>
+        <w:pStyle w:val="Ttulo2"/>
+      </w:pPr>
+      <w:r>
+        <w:t>Pruebas con un individuo real</w:t>
+      </w:r>
+    </w:p>
+    <w:p>
+      <w:pPr>
+        <w:pStyle w:val="Ttulo2"/>
+      </w:pPr>
+      <w:r>
+        <w:t>Respuesta del modo promiscuo</w:t>
+      </w:r>
+    </w:p>
+    <w:p>
+      <w:pPr>
+        <w:pStyle w:val="Ttulo2"/>
+      </w:pPr>
+      <w:r>
+        <w:t>Respuesta a un ataque</w:t>
+      </w:r>
+    </w:p>
+    <w:p>
+      <w:r>
+        <w:tab/>
+      </w:r>
+    </w:p>
+    <w:p>
+      <w:pPr>
+        <w:pStyle w:val="Ttulo1"/>
+      </w:pPr>
+      <w:r>
+        <w:t>Conclusiones y líneas futuras</w:t>
+      </w:r>
+    </w:p>
+    <w:p>
+      <w:pPr>
+        <w:pStyle w:val="Ttulo2"/>
+      </w:pPr>
+      <w:r>
+        <w:t>Seguridad</w:t>
+      </w:r>
+    </w:p>
+    <w:p>
+      <w:pPr>
+        <w:pStyle w:val="Ttulo2"/>
+      </w:pPr>
+      <w:r>
+        <w:t>Mejora sobre otros sistemas actuales</w:t>
+      </w:r>
+    </w:p>
+    <w:p>
+      <w:pPr>
+        <w:pStyle w:val="Ttulo2"/>
+      </w:pPr>
+      <w:r>
+        <w:t>Mejoras/Otros posibles usos</w:t>
+      </w:r>
+    </w:p>
+    <w:p>
+      <w:pPr>
+        <w:pStyle w:val="Ttulo3"/>
+      </w:pPr>
+      <w:r>
+        <w:t>Detección automática de segmentos del ECG</w:t>
+      </w:r>
+    </w:p>
+    <w:p>
+      <w:pPr>
+        <w:pStyle w:val="Ttulo3"/>
+      </w:pPr>
+      <w:r>
+        <w:t>Cálculo del eje eléctrico</w:t>
+      </w:r>
+    </w:p>
+    <w:p>
+      <w:pPr>
+        <w:pStyle w:val="Ttulo3"/>
+      </w:pPr>
+      <w:r>
+        <w:t>Ayuda al diagnóstico</w:t>
+      </w:r>
+    </w:p>
+    <w:p>
+      <w:pPr>
+        <w:pStyle w:val="Ttulo3"/>
+      </w:pPr>
+      <w:r>
+        <w:t>Detección de marcapasos</w:t>
+      </w:r>
+    </w:p>
+    <w:p/>
+    <w:p>
+      <w:pPr>
+        <w:pStyle w:val="Ttulo1"/>
+      </w:pPr>
+      <w:r>
         <w:lastRenderedPageBreak/>
-        <w:t xml:space="preserve"> </w:t>
-      </w:r>
-      <w:r>
-        <w:t>Pruebas y caracterización</w:t>
-      </w:r>
-    </w:p>
-    <w:p>
-      <w:pPr>
-        <w:pStyle w:val="Ttulo2"/>
-      </w:pPr>
-      <w:r>
-        <w:t>Pruebas con un generador de señal cardiaca</w:t>
-      </w:r>
-    </w:p>
-    <w:p>
-      <w:pPr>
-        <w:pStyle w:val="Ttulo2"/>
-      </w:pPr>
-      <w:r>
-        <w:t>Pruebas con un individuo real</w:t>
-      </w:r>
-    </w:p>
-    <w:p>
-      <w:pPr>
-        <w:pStyle w:val="Ttulo2"/>
-      </w:pPr>
-      <w:r>
-        <w:t>Respuesta del modo promiscuo</w:t>
-      </w:r>
-    </w:p>
-    <w:p>
-      <w:pPr>
-        <w:pStyle w:val="Ttulo2"/>
-      </w:pPr>
-      <w:r>
-        <w:t>Respuesta a un ataque</w:t>
-      </w:r>
-    </w:p>
-    <w:p>
-      <w:r>
-        <w:tab/>
-      </w:r>
-    </w:p>
-    <w:p>
-      <w:pPr>
-        <w:pStyle w:val="Ttulo1"/>
-      </w:pPr>
-      <w:r>
-        <w:t>Conclusiones y líneas futuras</w:t>
-      </w:r>
-    </w:p>
-    <w:p>
-      <w:pPr>
-        <w:pStyle w:val="Ttulo2"/>
-      </w:pPr>
-      <w:r>
-        <w:t>Seguridad</w:t>
-      </w:r>
-    </w:p>
-    <w:p>
-      <w:pPr>
-        <w:pStyle w:val="Ttulo2"/>
-      </w:pPr>
-      <w:r>
-        <w:t>Mejora sobre otros sistemas actuales</w:t>
-      </w:r>
-    </w:p>
-    <w:p>
-      <w:pPr>
-        <w:pStyle w:val="Ttulo2"/>
-      </w:pPr>
-      <w:r>
-        <w:t>Mejoras/Otros posibles usos</w:t>
-      </w:r>
-    </w:p>
-    <w:p>
-      <w:pPr>
-        <w:pStyle w:val="Ttulo3"/>
-      </w:pPr>
-      <w:r>
-        <w:t>Detección automática de segmentos del ECG</w:t>
-      </w:r>
-    </w:p>
-    <w:p>
-      <w:pPr>
-        <w:pStyle w:val="Ttulo3"/>
-      </w:pPr>
-      <w:r>
-        <w:t>Cálculo del eje eléctrico</w:t>
-      </w:r>
-    </w:p>
-    <w:p>
-      <w:pPr>
-        <w:pStyle w:val="Ttulo3"/>
-      </w:pPr>
-      <w:r>
-        <w:t>Ayuda al diagnóstico</w:t>
-      </w:r>
-    </w:p>
-    <w:p>
-      <w:pPr>
-        <w:pStyle w:val="Ttulo3"/>
-      </w:pPr>
-      <w:r>
-        <w:t>Detección de marcapasos</w:t>
-      </w:r>
-    </w:p>
-    <w:p/>
-    <w:p>
-      <w:pPr>
-        <w:pStyle w:val="Ttulo1"/>
-      </w:pPr>
-      <w:r>
         <w:t>Apéndices</w:t>
       </w:r>
     </w:p>
@@ -10457,7 +10665,6 @@
         <w:rPr>
           <w:lang w:val="en-US"/>
         </w:rPr>
-        <w:lastRenderedPageBreak/>
         <w:t>[2] “Signal Processing Methods for Heart Rate Variability”</w:t>
       </w:r>
     </w:p>
@@ -10528,7 +10735,6 @@
         <w:docPartUnique/>
       </w:docPartObj>
     </w:sdtPr>
-    <w:sdtEndPr/>
     <w:sdtContent>
       <w:p>
         <w:pPr>
@@ -10548,7 +10754,7 @@
           <w:rPr>
             <w:noProof/>
           </w:rPr>
-          <w:t>1</w:t>
+          <w:t>35</w:t>
         </w:r>
         <w:r>
           <w:fldChar w:fldCharType="end"/>
@@ -13766,7 +13972,7 @@
   <w:abstractNum w:abstractNumId="29" w15:restartNumberingAfterBreak="0">
     <w:nsid w:val="5F1D2AA4"/>
     <w:multiLevelType w:val="hybridMultilevel"/>
-    <w:tmpl w:val="FDC2818A"/>
+    <w:tmpl w:val="ECB0C502"/>
     <w:lvl w:ilvl="0" w:tplc="0C0A0001">
       <w:start w:val="1"/>
       <w:numFmt w:val="bullet"/>
@@ -15932,7 +16138,7 @@
 </file>
 
 <file path=customXml/itemProps1.xml><?xml version="1.0" encoding="utf-8"?>
-<ds:datastoreItem xmlns:ds="http://schemas.openxmlformats.org/officeDocument/2006/customXml" ds:itemID="{205AA0AE-2312-47A2-A16A-CD7DEBCDAA51}">
+<ds:datastoreItem xmlns:ds="http://schemas.openxmlformats.org/officeDocument/2006/customXml" ds:itemID="{DC0A36DE-848A-4B50-9B67-1FB240724395}">
   <ds:schemaRefs>
     <ds:schemaRef ds:uri="http://schemas.openxmlformats.org/officeDocument/2006/bibliography"/>
   </ds:schemaRefs>

</xml_diff>

<commit_message>
commit de las 2
</commit_message>
<xml_diff>
--- a/doc/Tomas/PROYECTO FIN DE CARRERA.docx
+++ b/doc/Tomas/PROYECTO FIN DE CARRERA.docx
@@ -13392,7 +13392,16 @@
     </w:p>
     <w:p>
       <w:r>
-        <w:t>Para el proceso de inicialización del software se utilizan las funciones proporcionadas por la HAL para configurar todos los periféricos y los módulos hardware. La secuencia de inicio es la siguiente:</w:t>
+        <w:t>E</w:t>
+      </w:r>
+      <w:r>
+        <w:t>l proceso d</w:t>
+      </w:r>
+      <w:r>
+        <w:t>e inicialización del software utiliza</w:t>
+      </w:r>
+      <w:r>
+        <w:t xml:space="preserve"> las funciones proporcionadas por la HAL para configurar todos los periféricos y los módulos hardware. La secuencia de inicio es la siguiente:</w:t>
       </w:r>
     </w:p>
     <w:p>
@@ -13406,6 +13415,12 @@
       <w:r>
         <w:t>Inicialización de bajo de nivel de la placa, lo cual incluye la configuración de la fuente de reloj para cada uno de los relojes del sistema y la configuración de los periféricos y puertos del microcontrolador.</w:t>
       </w:r>
+      <w:r>
+        <w:t xml:space="preserve"> A</w:t>
+      </w:r>
+      <w:r>
+        <w:t xml:space="preserve">dicionalmente, se comprueba si el microcontrolador estaba en un modo de bajo consumo antes de arranca, lo cual implica que el pulsador hardware ha sido activado durante este modo. Si en efecto se trata de una reanudación desde un modo de bajo consumo, se comprueba que el pulsador hardware se mantenga al menos dos segundos pulsados para continuar con el arranque. Si durante ese tiempo se libera el pulsador, el arranque se detiene y se retorna al modo bajo consumo. </w:t>
+      </w:r>
     </w:p>
     <w:p>
       <w:pPr>
@@ -13416,7 +13431,11 @@
         </w:numPr>
       </w:pPr>
       <w:r>
-        <w:t>Arranque y configuración de los módulos hardware, lo cual se realiza a través de los puertos que hemos configurado en la etapa anterior. Esta configuración consiste en el envío de los comandos correspondientes para que los escribir en los registros de configuración de cada módulo hardware la configuración deseada.</w:t>
+        <w:t xml:space="preserve">Arranque y configuración de los módulos hardware, lo cual se realiza a través de los puertos que hemos configurado en la etapa anterior. Esta configuración consiste en el envío de los comandos correspondientes para que los escribir en </w:t>
+      </w:r>
+      <w:r>
+        <w:lastRenderedPageBreak/>
+        <w:t>los registros de configuración de cada módulo hardware la configuración deseada.</w:t>
       </w:r>
     </w:p>
     <w:p>
@@ -13449,12 +13468,11 @@
           <w:noProof/>
           <w:lang w:eastAsia="es-ES"/>
         </w:rPr>
-        <w:lastRenderedPageBreak/>
         <w:drawing>
           <wp:inline distT="0" distB="0" distL="0" distR="0">
-            <wp:extent cx="5400040" cy="592455"/>
-            <wp:effectExtent l="0" t="0" r="0" b="0"/>
-            <wp:docPr id="13" name="Imagen 13"/>
+            <wp:extent cx="5400040" cy="1178560"/>
+            <wp:effectExtent l="0" t="0" r="0" b="2540"/>
+            <wp:docPr id="12" name="Imagen 12"/>
             <wp:cNvGraphicFramePr>
               <a:graphicFrameLocks xmlns:a="http://schemas.openxmlformats.org/drawingml/2006/main" noChangeAspect="1"/>
             </wp:cNvGraphicFramePr>
@@ -13462,7 +13480,7 @@
               <a:graphicData uri="http://schemas.openxmlformats.org/drawingml/2006/picture">
                 <pic:pic xmlns:pic="http://schemas.openxmlformats.org/drawingml/2006/picture">
                   <pic:nvPicPr>
-                    <pic:cNvPr id="13" name="secuencia de arranue de chichinabo.png"/>
+                    <pic:cNvPr id="12" name="secuencia de arranue de chichinabo.png"/>
                     <pic:cNvPicPr/>
                   </pic:nvPicPr>
                   <pic:blipFill>
@@ -13480,7 +13498,7 @@
                   <pic:spPr>
                     <a:xfrm>
                       <a:off x="0" y="0"/>
-                      <a:ext cx="5400040" cy="592455"/>
+                      <a:ext cx="5400040" cy="1178560"/>
                     </a:xfrm>
                     <a:prstGeom prst="rect">
                       <a:avLst/>
@@ -13667,6 +13685,7 @@
     </w:p>
     <w:p>
       <w:r>
+        <w:lastRenderedPageBreak/>
         <w:t xml:space="preserve">El primero de ellos se desbloquea cuando el AFE produce una interrupción e inicia la lectura, que como </w:t>
       </w:r>
       <w:r>
@@ -13701,165 +13720,165 @@
     </w:p>
     <w:p>
       <w:r>
+        <w:t>Esta cuando finalizada todo el proceso de recepción y formateo</w:t>
+      </w:r>
+      <w:r>
+        <w:t>, escribe en las colas de datos definidas para el canal uno y el canal dos del AFE y vuelve al estado suspendida hasta que se produce una nueva interrupción del AFE</w:t>
+      </w:r>
+      <w:r>
+        <w:t>.</w:t>
+      </w:r>
+    </w:p>
+    <w:p>
+      <w:pPr>
+        <w:pStyle w:val="Subttulo"/>
+      </w:pPr>
+      <w:r>
+        <w:t>Tarea de filtrado</w:t>
+      </w:r>
+    </w:p>
+    <w:p>
+      <w:r>
+        <w:t xml:space="preserve">Esta tarea utiliza como sincronismo con su productor, la tarea de adquisición </w:t>
+      </w:r>
+      <w:r>
+        <w:t>y formateo de datos, las colas de datos utilizadas para los canales uno y dos del AFE.</w:t>
+      </w:r>
+    </w:p>
+    <w:p>
+      <w:r>
+        <w:t xml:space="preserve"> Cuando se reciben ambos canales, </w:t>
+      </w:r>
+      <w:r>
+        <w:t xml:space="preserve">la tarea se reanuda y </w:t>
+      </w:r>
+      <w:r>
+        <w:t xml:space="preserve">se aplica el filtrado previo </w:t>
+      </w:r>
+      <w:r>
+        <w:t xml:space="preserve">necesario para poder mostrar la señal por la interfaz de usuario y se calculan las cuatro derivaciones adicionales que se pueden extraer de las dos derivaciones principales que medimos con el </w:t>
+      </w:r>
+      <w:r>
+        <w:t>AFE (más</w:t>
+      </w:r>
+      <w:r>
+        <w:t xml:space="preserve"> detalles sobre estos cálculos en [5]), y enviamos las seis derivaciones a la interfaz de usuario </w:t>
+      </w:r>
+      <w:r>
+        <w:t>para que luego puedan representarse por pantalla. Una vez hecho este primer procesado, aplicamos la etapa final y enviamos esta muestra a la tarea de detección de ritmo cardiaco y vuelve al estado suspendido hasta que se vuelve a recibir amb</w:t>
+      </w:r>
+      <w:r>
+        <w:t>o</w:t>
+      </w:r>
+      <w:r>
+        <w:t xml:space="preserve">s </w:t>
+      </w:r>
+      <w:r>
+        <w:t>canales</w:t>
+      </w:r>
+      <w:r>
+        <w:t>.</w:t>
+      </w:r>
+    </w:p>
+    <w:p>
+      <w:pPr>
+        <w:pStyle w:val="Subttulo"/>
+      </w:pPr>
+      <w:r>
+        <w:t xml:space="preserve">Tarea de </w:t>
+      </w:r>
+      <w:r>
+        <w:t>detección de ritmo cardiaco</w:t>
+      </w:r>
+    </w:p>
+    <w:p>
+      <w:r>
+        <w:t>Esta tarea es el consumidor de la tarea de filtrado</w:t>
+      </w:r>
+      <w:r>
+        <w:t xml:space="preserve"> y por tanto reanuda su ejecución cuando esta pone algún dato en la cola de señal procesada.</w:t>
+      </w:r>
+    </w:p>
+    <w:p>
+      <w:r>
+        <w:t xml:space="preserve">Al recibir una muestra nueva, aplica todo el proceso de detección de ritmo cardiaco descrito para la versión anterior </w:t>
+      </w:r>
+      <w:r>
+        <w:t>(cálculo</w:t>
+      </w:r>
+      <w:r>
+        <w:t xml:space="preserve"> de distancia temporal RR, actualización de umbrales, </w:t>
+      </w:r>
+      <w:r>
+        <w:t>etc.</w:t>
+      </w:r>
+      <w:r>
+        <w:t xml:space="preserve">) y vuelve al estado suspendido hasta que recibe una nueva muestra. Cuando se produce una detección de intervalo RR, </w:t>
+      </w:r>
+      <w:r>
+        <w:t>envía</w:t>
+      </w:r>
+      <w:r>
+        <w:t xml:space="preserve"> la información a la tarea de generación de contraseña a través de la cola definida para ese </w:t>
+      </w:r>
+      <w:r>
+        <w:t>propósito</w:t>
+      </w:r>
+      <w:r>
+        <w:t xml:space="preserve">. </w:t>
+      </w:r>
+    </w:p>
+    <w:p>
+      <w:r>
+        <w:t xml:space="preserve">Adicionalmente, para el simulador de marcapasos, en caso de se identifique una </w:t>
+      </w:r>
+      <w:r>
+        <w:t>situación</w:t>
+      </w:r>
+      <w:r>
+        <w:t xml:space="preserve"> de riesgo cardiaco, notifica a la tarea de autenticación que debe entrar en modo promiscuo</w:t>
+      </w:r>
+      <w:r>
+        <w:t xml:space="preserve"> mediante una variable global</w:t>
+      </w:r>
+      <w:r>
+        <w:t>.</w:t>
+      </w:r>
+    </w:p>
+    <w:p>
+      <w:pPr>
+        <w:pStyle w:val="Ttulo3"/>
+      </w:pPr>
+      <w:r>
+        <w:t xml:space="preserve">Algoritmo de </w:t>
+      </w:r>
+      <w:r>
+        <w:t>autentificación</w:t>
+      </w:r>
+    </w:p>
+    <w:p>
+      <w:r>
+        <w:t xml:space="preserve">Este </w:t>
+      </w:r>
+      <w:r>
+        <w:t>módulo</w:t>
+      </w:r>
+      <w:r>
+        <w:t xml:space="preserve">, igual que pasaba con el de procesado de señal, conserva buena parte del código que se </w:t>
+      </w:r>
+      <w:r>
+        <w:t>implementó</w:t>
+      </w:r>
+      <w:r>
+        <w:t xml:space="preserve"> para el primer prototipo. Por lo tanto, el cambio que se realiza aquí es la utilización de tareas y elementos de sincronización para llevar a cabo </w:t>
+      </w:r>
+      <w:r>
+        <w:t>las acciones necesarias para el algoritmo de autentificación.</w:t>
+      </w:r>
+    </w:p>
+    <w:p>
+      <w:r>
         <w:lastRenderedPageBreak/>
-        <w:t>Esta cuando finalizada todo el proceso de recepción y formateo</w:t>
-      </w:r>
-      <w:r>
-        <w:t>, escribe en las colas de datos definidas para el canal uno y el canal dos del AFE y vuelve al estado suspendida hasta que se produce una nueva interrupción del AFE</w:t>
-      </w:r>
-      <w:r>
-        <w:t>.</w:t>
-      </w:r>
-    </w:p>
-    <w:p>
-      <w:pPr>
-        <w:pStyle w:val="Subttulo"/>
-      </w:pPr>
-      <w:r>
-        <w:t>Tarea de filtrado</w:t>
-      </w:r>
-    </w:p>
-    <w:p>
-      <w:r>
-        <w:t xml:space="preserve">Esta tarea utiliza como sincronismo con su productor, la tarea de adquisición </w:t>
-      </w:r>
-      <w:r>
-        <w:t>y formateo de datos, las colas de datos utilizadas para los canales uno y dos del AFE.</w:t>
-      </w:r>
-    </w:p>
-    <w:p>
-      <w:r>
-        <w:t xml:space="preserve"> Cuando se reciben ambos canales, </w:t>
-      </w:r>
-      <w:r>
-        <w:t xml:space="preserve">la tarea se reanuda y </w:t>
-      </w:r>
-      <w:r>
-        <w:t xml:space="preserve">se aplica el filtrado previo </w:t>
-      </w:r>
-      <w:r>
-        <w:t xml:space="preserve">necesario para poder mostrar la señal por la interfaz de usuario y se calculan las cuatro derivaciones adicionales que se pueden extraer de las dos derivaciones principales que medimos con el </w:t>
-      </w:r>
-      <w:r>
-        <w:t>AFE (más</w:t>
-      </w:r>
-      <w:r>
-        <w:t xml:space="preserve"> detalles sobre estos cálculos en [5]), y enviamos las seis derivaciones a la interfaz de usuario </w:t>
-      </w:r>
-      <w:r>
-        <w:t>para que luego puedan representarse por pantalla. Una vez hecho este primer procesado, aplicamos la etapa final y enviamos esta muestra a la tarea de detección de ritmo cardiaco y vuelve al estado suspendido hasta que se vuelve a recibir amb</w:t>
-      </w:r>
-      <w:r>
-        <w:t>o</w:t>
-      </w:r>
-      <w:r>
-        <w:t xml:space="preserve">s </w:t>
-      </w:r>
-      <w:r>
-        <w:t>canales</w:t>
-      </w:r>
-      <w:r>
-        <w:t>.</w:t>
-      </w:r>
-    </w:p>
-    <w:p>
-      <w:pPr>
-        <w:pStyle w:val="Subttulo"/>
-      </w:pPr>
-      <w:r>
-        <w:t xml:space="preserve">Tarea de </w:t>
-      </w:r>
-      <w:r>
-        <w:t>detección de ritmo cardiaco</w:t>
-      </w:r>
-    </w:p>
-    <w:p>
-      <w:r>
-        <w:t>Esta tarea es el consumidor de la tarea de filtrado</w:t>
-      </w:r>
-      <w:r>
-        <w:t xml:space="preserve"> y por tanto reanuda su ejecución cuando esta pone algún dato en la cola de señal procesada.</w:t>
-      </w:r>
-    </w:p>
-    <w:p>
-      <w:r>
-        <w:t xml:space="preserve">Al recibir una muestra nueva, aplica todo el proceso de detección de ritmo cardiaco descrito para la versión anterior </w:t>
-      </w:r>
-      <w:r>
-        <w:t>(cálculo</w:t>
-      </w:r>
-      <w:r>
-        <w:t xml:space="preserve"> de distancia temporal RR, actualización de umbrales, </w:t>
-      </w:r>
-      <w:r>
-        <w:t>etc.</w:t>
-      </w:r>
-      <w:r>
-        <w:t xml:space="preserve">) y vuelve al estado suspendido hasta que recibe una nueva muestra. Cuando se produce una detección de intervalo RR, </w:t>
-      </w:r>
-      <w:r>
-        <w:t>envía</w:t>
-      </w:r>
-      <w:r>
-        <w:t xml:space="preserve"> la información a la tarea de generación de contraseña a través de la cola definida para ese </w:t>
-      </w:r>
-      <w:r>
-        <w:t>propósito</w:t>
-      </w:r>
-      <w:r>
-        <w:t xml:space="preserve">. </w:t>
-      </w:r>
-    </w:p>
-    <w:p>
-      <w:r>
-        <w:t xml:space="preserve">Adicionalmente, para el simulador de marcapasos, en caso de se identifique una </w:t>
-      </w:r>
-      <w:r>
-        <w:t>situación</w:t>
-      </w:r>
-      <w:r>
-        <w:t xml:space="preserve"> de riesgo cardiaco, notifica a la tarea de autenticación que debe entrar en modo promiscuo</w:t>
-      </w:r>
-      <w:r>
-        <w:t xml:space="preserve"> mediante una variable global</w:t>
-      </w:r>
-      <w:r>
-        <w:t>.</w:t>
-      </w:r>
-    </w:p>
-    <w:p>
-      <w:pPr>
-        <w:pStyle w:val="Ttulo3"/>
-      </w:pPr>
-      <w:r>
-        <w:t xml:space="preserve">Algoritmo de </w:t>
-      </w:r>
-      <w:r>
-        <w:t>autentificación</w:t>
-      </w:r>
-    </w:p>
-    <w:p>
-      <w:r>
-        <w:t xml:space="preserve">Este </w:t>
-      </w:r>
-      <w:r>
-        <w:t>módulo</w:t>
-      </w:r>
-      <w:r>
-        <w:t xml:space="preserve">, igual que pasaba con el de procesado de señal, conserva buena parte del código que se </w:t>
-      </w:r>
-      <w:r>
-        <w:t>implementó</w:t>
-      </w:r>
-      <w:r>
-        <w:t xml:space="preserve"> para el primer prototipo. Por lo tanto, el cambio que se realiza aquí es la utilización de tareas y elementos de sincronización para llevar a cabo </w:t>
-      </w:r>
-      <w:r>
-        <w:t>las acciones necesarias para el algoritmo de autentificación.</w:t>
-      </w:r>
-    </w:p>
-    <w:p>
-      <w:r>
         <w:t xml:space="preserve">La implementación de estas tareas se hace como si fueran tareas periódicas, </w:t>
       </w:r>
       <w:r>
@@ -13907,7 +13926,6 @@
           <w:noProof/>
           <w:lang w:eastAsia="es-ES"/>
         </w:rPr>
-        <w:lastRenderedPageBreak/>
         <w:drawing>
           <wp:inline distT="0" distB="0" distL="0" distR="0">
             <wp:extent cx="5400040" cy="1482725"/>
@@ -14037,7 +14055,11 @@
         <w:t>el algoritmo de autentificación</w:t>
       </w:r>
       <w:r>
-        <w:t xml:space="preserve"> que se implementó para el primer prototipo para obtener la respuesta de si se da por buena la contraseña o no. </w:t>
+        <w:t xml:space="preserve"> que se implementó para el primer prototipo para obtener la respuesta de si se da por </w:t>
+      </w:r>
+      <w:r>
+        <w:lastRenderedPageBreak/>
+        <w:t xml:space="preserve">buena la contraseña o no. </w:t>
       </w:r>
       <w:r>
         <w:t xml:space="preserve">Si esta respuesta es positiva, la conexión actual se marca como </w:t>
@@ -14074,164 +14096,164 @@
         <w:t>cómo</w:t>
       </w:r>
       <w:r>
-        <w:t xml:space="preserve"> se gestiona el </w:t>
+        <w:t xml:space="preserve"> se gestiona el establecimiento de la conexión entre el dispositivo de acceso y el simulador de marcapasos</w:t>
+      </w:r>
+    </w:p>
+    <w:p>
+      <w:pPr>
+        <w:pStyle w:val="Ttulo4"/>
+      </w:pPr>
+      <w:r>
+        <w:t>Pila de protocolos</w:t>
+      </w:r>
+    </w:p>
+    <w:p>
+      <w:r>
+        <w:t xml:space="preserve">La pila de protocolos </w:t>
+      </w:r>
+      <w:r>
+        <w:t>utilizada (Bluetopia</w:t>
+      </w:r>
+      <w:r>
+        <w:t xml:space="preserve"> para ARM-Cortex-M3) necesita de ciertas adap</w:t>
+      </w:r>
+      <w:r>
+        <w:t>ta</w:t>
+      </w:r>
+      <w:r>
+        <w:t xml:space="preserve">ciones para su funcionamiento en nuestro microcontrolador. Dichos cambios consisten en la adaptación de la capa de transporte físico y el </w:t>
+      </w:r>
+      <w:r>
+        <w:t>núcleo</w:t>
+      </w:r>
+      <w:r>
+        <w:t xml:space="preserve"> de tiempo real que incluye en su versión adaptada para el uso con un sistema operativo.</w:t>
+      </w:r>
+    </w:p>
+    <w:p>
+      <w:r>
+        <w:t xml:space="preserve">Los cambios en la capa de transporte se basan en adaptar la implementación por defecto que se ofrece cuando descargas la pila, adaptada para la familia de microcontroladores STM32F4, a nuestro microcontrolador. Esta capa física </w:t>
+      </w:r>
+      <w:r>
+        <w:t>está</w:t>
+      </w:r>
+      <w:r>
+        <w:t xml:space="preserve"> basada en el uso de las transferencias y recepciones de datos por UART utilizando DMA para evitar en la medida de lo posible la intervención de la </w:t>
+      </w:r>
+      <w:r>
+        <w:t>CPU</w:t>
+      </w:r>
+      <w:r>
+        <w:t xml:space="preserve"> en la transferencia de datos entre el microcontrolador y el chip de bluetooth. Dicha implementación utiliza una tarea del sistema operativo para atender a las interrupciones de transferencia completada del DMA, de una manera muy similar a la se ha empleado en este proyecto para atender </w:t>
+      </w:r>
+      <w:r>
+        <w:t>módulos</w:t>
+      </w:r>
+      <w:r>
+        <w:t xml:space="preserve"> hardware. </w:t>
+      </w:r>
+    </w:p>
+    <w:p>
+      <w:r>
+        <w:t>Sin embargo, este planteamiento presenta el problema que ni las transmisiones ni las recepciones tienen un tamaño fijo</w:t>
+      </w:r>
+      <w:r>
+        <w:t xml:space="preserve"> lo cual obliga a </w:t>
+      </w:r>
+      <w:r>
+        <w:t xml:space="preserve">utilizar </w:t>
+      </w:r>
+      <w:r>
+        <w:t xml:space="preserve">una lógica un tanto compleja para analizar el </w:t>
+      </w:r>
+      <w:r>
+        <w:t>número</w:t>
+      </w:r>
+      <w:r>
+        <w:t xml:space="preserve"> de bits que se han transmitido o recibido y </w:t>
+      </w:r>
+      <w:r>
+        <w:t>así</w:t>
+      </w:r>
+      <w:r>
+        <w:t xml:space="preserve"> de</w:t>
+      </w:r>
+      <w:r>
+        <w:t>c</w:t>
+      </w:r>
+      <w:r>
+        <w:t>i</w:t>
+      </w:r>
+      <w:r>
+        <w:t>d</w:t>
+      </w:r>
+      <w:r>
+        <w:t xml:space="preserve">ir si hay que continuar con </w:t>
+      </w:r>
+      <w:r>
+        <w:t>la transmisión/recepción para completar el proceso.</w:t>
+      </w:r>
+    </w:p>
+    <w:p>
+      <w:r>
+        <w:t>En nuestro proyecto se ha decido simpli</w:t>
+      </w:r>
+      <w:r>
+        <w:t>fi</w:t>
+      </w:r>
+      <w:r>
+        <w:t xml:space="preserve">car toda esta lógica limitando la recepción a un único byte, que es la unidad </w:t>
+      </w:r>
+      <w:r>
+        <w:t>mínima</w:t>
+      </w:r>
+      <w:r>
+        <w:t xml:space="preserve"> de intercambio entre el microcontrolador y el chip</w:t>
+      </w:r>
+      <w:r>
+        <w:t xml:space="preserve"> de bluetooth. Esta decisión implica que la CPU va tener que intervenir un mayor </w:t>
+      </w:r>
+      <w:r>
+        <w:t>número</w:t>
+      </w:r>
+      <w:r>
+        <w:t xml:space="preserve"> de veces en la trasmisión de datos, pero </w:t>
+      </w:r>
+      <w:r>
+        <w:t>esta sobrecarga</w:t>
+      </w:r>
+      <w:r>
+        <w:t xml:space="preserve"> nos permite evitar todos los cálculos y estructuras de datos intermedias que había definidos en la pila original. Para la parte de transmisión, lo que se hace es una transferencia bloqueante cada vez que se quiere enviar algún dato, ya que el chip de bluetooth tiene un tiempo </w:t>
+      </w:r>
+      <w:r>
+        <w:t>límite</w:t>
+      </w:r>
+      <w:r>
+        <w:t xml:space="preserve"> en la recepción de bytes consecutivos, y si se utilizaba otra forma de transmisión, en algunas situaciones se producían fallos en la comunicación lo que llevaba a un bloqueo de la pila de protocolos.</w:t>
+      </w:r>
+    </w:p>
+    <w:p>
+      <w:r>
+        <w:t>Una vez adaptada la capa de transporte físico, fue necesario adaptar e</w:t>
+      </w:r>
+      <w:r>
+        <w:t xml:space="preserve">l </w:t>
+      </w:r>
+      <w:r>
+        <w:t>núcleo</w:t>
+      </w:r>
+      <w:r>
+        <w:t xml:space="preserve"> de tiempo real que utilizaba la pila de protocolos. Este </w:t>
+      </w:r>
+      <w:r>
+        <w:t>núcleo</w:t>
+      </w:r>
+      <w:r>
+        <w:t xml:space="preserve"> estaba basado en FREERTOS </w:t>
       </w:r>
       <w:r>
         <w:lastRenderedPageBreak/>
-        <w:t>establecimiento de la conexión entre el dispositivo de acceso y el simulador de marcapasos</w:t>
-      </w:r>
-    </w:p>
-    <w:p>
-      <w:pPr>
-        <w:pStyle w:val="Ttulo4"/>
-      </w:pPr>
-      <w:r>
-        <w:t>Pila de protocolos</w:t>
-      </w:r>
-    </w:p>
-    <w:p>
-      <w:r>
-        <w:t xml:space="preserve">La pila de protocolos </w:t>
-      </w:r>
-      <w:r>
-        <w:t>utilizada (Bluetopia</w:t>
-      </w:r>
-      <w:r>
-        <w:t xml:space="preserve"> para ARM-Cortex-M3) necesita de ciertas adap</w:t>
-      </w:r>
-      <w:r>
-        <w:t>ta</w:t>
-      </w:r>
-      <w:r>
-        <w:t xml:space="preserve">ciones para su funcionamiento en nuestro microcontrolador. Dichos cambios consisten en la adaptación de la capa de transporte físico y el </w:t>
-      </w:r>
-      <w:r>
-        <w:t>núcleo</w:t>
-      </w:r>
-      <w:r>
-        <w:t xml:space="preserve"> de tiempo real que incluye en su versión adaptada para el uso con un sistema operativo.</w:t>
-      </w:r>
-    </w:p>
-    <w:p>
-      <w:r>
-        <w:t xml:space="preserve">Los cambios en la capa de transporte se basan en adaptar la implementación por defecto que se ofrece cuando descargas la pila, adaptada para la familia de microcontroladores STM32F4, a nuestro microcontrolador. Esta capa física </w:t>
-      </w:r>
-      <w:r>
-        <w:t>está</w:t>
-      </w:r>
-      <w:r>
-        <w:t xml:space="preserve"> basada en el uso de las transferencias y recepciones de datos por UART utilizando DMA para evitar en la medida de lo posible la intervención de la </w:t>
-      </w:r>
-      <w:r>
-        <w:t>CPU</w:t>
-      </w:r>
-      <w:r>
-        <w:t xml:space="preserve"> en la transferencia de datos entre el microcontrolador y el chip de bluetooth. Dicha implementación utiliza una tarea del sistema operativo para atender a las interrupciones de transferencia completada del DMA, de una manera muy similar a la se ha empleado en este proyecto para atender </w:t>
-      </w:r>
-      <w:r>
-        <w:t>módulos</w:t>
-      </w:r>
-      <w:r>
-        <w:t xml:space="preserve"> hardware. </w:t>
-      </w:r>
-    </w:p>
-    <w:p>
-      <w:r>
-        <w:t>Sin embargo, este planteamiento presenta el problema que ni las transmisiones ni las recepciones tienen un tamaño fijo</w:t>
-      </w:r>
-      <w:r>
-        <w:t xml:space="preserve"> lo cual obliga a </w:t>
-      </w:r>
-      <w:r>
-        <w:t xml:space="preserve">utilizar </w:t>
-      </w:r>
-      <w:r>
-        <w:t xml:space="preserve">una lógica un tanto compleja para analizar el </w:t>
-      </w:r>
-      <w:r>
-        <w:t>número</w:t>
-      </w:r>
-      <w:r>
-        <w:t xml:space="preserve"> de bits que se han transmitido o recibido y </w:t>
-      </w:r>
-      <w:r>
-        <w:t>así</w:t>
-      </w:r>
-      <w:r>
-        <w:t xml:space="preserve"> de</w:t>
-      </w:r>
-      <w:r>
-        <w:t>c</w:t>
-      </w:r>
-      <w:r>
-        <w:t>i</w:t>
-      </w:r>
-      <w:r>
-        <w:t>d</w:t>
-      </w:r>
-      <w:r>
-        <w:t xml:space="preserve">ir si hay que continuar con </w:t>
-      </w:r>
-      <w:r>
-        <w:t>la transmisión/recepción para completar el proceso.</w:t>
-      </w:r>
-    </w:p>
-    <w:p>
-      <w:r>
-        <w:t>En nuestro proyecto se ha decido simpli</w:t>
-      </w:r>
-      <w:r>
-        <w:t>fi</w:t>
-      </w:r>
-      <w:r>
-        <w:t xml:space="preserve">car toda esta lógica limitando la recepción a un único byte, que es la unidad </w:t>
-      </w:r>
-      <w:r>
-        <w:t>mínima</w:t>
-      </w:r>
-      <w:r>
-        <w:t xml:space="preserve"> de intercambio entre el microcontrolador y el chip</w:t>
-      </w:r>
-      <w:r>
-        <w:t xml:space="preserve"> de bluetooth. Esta decisión implica que la CPU va tener que intervenir un mayor </w:t>
-      </w:r>
-      <w:r>
-        <w:t>número</w:t>
-      </w:r>
-      <w:r>
-        <w:t xml:space="preserve"> de veces en la trasmisión de datos, pero </w:t>
-      </w:r>
-      <w:r>
-        <w:t>esta sobrecarga</w:t>
-      </w:r>
-      <w:r>
-        <w:t xml:space="preserve"> nos permite evitar todos los cálculos y estructuras de datos intermedias que había definidos en la pila original. Para la parte de transmisión, lo que se hace es una transferencia bloqueante cada vez que se quiere enviar algún dato, ya que el chip de bluetooth tiene un tiempo </w:t>
-      </w:r>
-      <w:r>
-        <w:t>límite</w:t>
-      </w:r>
-      <w:r>
-        <w:t xml:space="preserve"> en la recepción de bytes consecutivos, y si se utilizaba otra forma de transmisión, en algunas situaciones se producían fallos en la comunicación lo que llevaba a un bloqueo de la pila de protocolos.</w:t>
-      </w:r>
-    </w:p>
-    <w:p>
-      <w:r>
-        <w:t>Una vez adaptada la capa de transporte físico, fue necesario adaptar e</w:t>
-      </w:r>
-      <w:r>
-        <w:t xml:space="preserve">l </w:t>
-      </w:r>
-      <w:r>
-        <w:t>núcleo</w:t>
-      </w:r>
-      <w:r>
-        <w:t xml:space="preserve"> de tiempo real que utilizaba la pila de protocolos. Este </w:t>
-      </w:r>
-      <w:r>
-        <w:t>núcleo</w:t>
-      </w:r>
-      <w:r>
-        <w:t xml:space="preserve"> estaba basado en FREERTOS como ya se ha dicho en el diseño de esta parte, por lo que los cambios a introducir han sido </w:t>
+        <w:t xml:space="preserve">como ya se ha dicho en el diseño de esta parte, por lo que los cambios a introducir han sido </w:t>
       </w:r>
       <w:r>
         <w:t>mínimos</w:t>
@@ -14269,11 +14291,7 @@
         <w:t xml:space="preserve">, ya que no solo </w:t>
       </w:r>
       <w:r>
-        <w:t xml:space="preserve">no se podían aplicar los métodos de control de montículo de los que dispone el sistema operativo, si no que la reserva de memoria era ineficiente y aumentaba </w:t>
-      </w:r>
-      <w:r>
-        <w:lastRenderedPageBreak/>
-        <w:t xml:space="preserve">innecesariamente el espacio de memoria ocupado por la pila de protocolos. El cambio que se </w:t>
+        <w:t xml:space="preserve">no se podían aplicar los métodos de control de montículo de los que dispone el sistema operativo, si no que la reserva de memoria era ineficiente y aumentaba innecesariamente el espacio de memoria ocupado por la pila de protocolos. El cambio que se </w:t>
       </w:r>
       <w:r>
         <w:t>hizo,</w:t>
@@ -14375,7 +14393,16 @@
         </w:numPr>
       </w:pPr>
       <w:r>
-        <w:t>Respuesta a la petición de descubrimiento de dispositivo: Dado que utilizamos la funcionalidad del GAP para descubrir los dispositivos cercanos, es necesario que el callback de este perfil responda a las peticiones de dispositivos remotos.</w:t>
+        <w:t xml:space="preserve">Registro de dispositivos descubierto: Una vez </w:t>
+      </w:r>
+      <w:r>
+        <w:t xml:space="preserve">que finalice el proceso de descubrir nuevos dispositivos, el callback debe almacenar las direcciones físicas que se han descubierto para </w:t>
+      </w:r>
+      <w:r>
+        <w:t>más</w:t>
+      </w:r>
+      <w:r>
+        <w:t xml:space="preserve"> tarde poder seleccionar una de ellas y conectarnos.</w:t>
       </w:r>
     </w:p>
     <w:p>
@@ -14387,16 +14414,35 @@
         </w:numPr>
       </w:pPr>
       <w:r>
-        <w:t xml:space="preserve">Registro de dispositivos descubierto: Una vez </w:t>
-      </w:r>
-      <w:r>
-        <w:t xml:space="preserve">que finalice el proceso de descubrir nuevos dispositivos, el callback debe almacenar las direcciones físicas que se han descubierto para </w:t>
+        <w:t xml:space="preserve">Respuesta a la </w:t>
+      </w:r>
+      <w:r>
+        <w:t>creación</w:t>
+      </w:r>
+      <w:r>
+        <w:t xml:space="preserve"> de enlace: Durante el proceso de vinculación, se establece un enlace con una clave asociada para su identificación. El callback </w:t>
+      </w:r>
+      <w:r>
+        <w:lastRenderedPageBreak/>
+        <w:t xml:space="preserve">debe encargarse de almacenar esta información del enlace para usarlo </w:t>
       </w:r>
       <w:r>
         <w:t>más</w:t>
       </w:r>
       <w:r>
-        <w:t xml:space="preserve"> tarde poder seleccionar una de ellas y conectarnos.</w:t>
+        <w:t xml:space="preserve"> tarde en la comunicación</w:t>
+      </w:r>
+      <w:r>
+        <w:t xml:space="preserve"> y después informar al dispositivo remoto que la creación de enlace ha sido aceptada. Para la confirmación se utiliza la función de la pila de protocolos </w:t>
+      </w:r>
+      <w:r>
+        <w:rPr>
+          <w:i/>
+        </w:rPr>
+        <w:t>GAP_Authentication_Response</w:t>
+      </w:r>
+      <w:r>
+        <w:t>, la cual se encarga de construir un mensaje con la respuesta al evento de autenticación del GAP, en este caso, el de creación de enlace.</w:t>
       </w:r>
     </w:p>
     <w:p>
@@ -14408,19 +14454,46 @@
         </w:numPr>
       </w:pPr>
       <w:r>
-        <w:t xml:space="preserve">Respuesta a la </w:t>
-      </w:r>
-      <w:r>
-        <w:t>creación</w:t>
-      </w:r>
-      <w:r>
-        <w:t xml:space="preserve"> de enlace: Durante el proceso de vinculación, se establece un enlace con una clave asociada para su identificación. El callback debe encargarse de almacenar esta información del enlace para usarlo </w:t>
-      </w:r>
-      <w:r>
-        <w:t>más</w:t>
-      </w:r>
-      <w:r>
-        <w:t xml:space="preserve"> tarde en la comunicación.</w:t>
+        <w:t xml:space="preserve"> Respuesta a la petición de capacidades de entrada</w:t>
+      </w:r>
+      <w:r>
+        <w:t>/</w:t>
+      </w:r>
+      <w:r>
+        <w:t xml:space="preserve">salida: </w:t>
+      </w:r>
+      <w:r>
+        <w:t xml:space="preserve">Esta respuesta informa al dispositivo remoto que ha hecho la petición de las capacidades de entrada/salida del dispositivo para que se pueda determinar </w:t>
+      </w:r>
+      <w:r>
+        <w:t>qué</w:t>
+      </w:r>
+      <w:r>
+        <w:t xml:space="preserve"> modo de autenticación de la conexión se utiliza.</w:t>
+      </w:r>
+      <w:r>
+        <w:t xml:space="preserve"> Para esto de nuevo se emplea la función </w:t>
+      </w:r>
+      <w:r>
+        <w:rPr>
+          <w:i/>
+        </w:rPr>
+        <w:t>GAP_Authentication_Response</w:t>
+      </w:r>
+      <w:r>
+        <w:rPr>
+          <w:i/>
+        </w:rPr>
+        <w:t xml:space="preserve">, </w:t>
+      </w:r>
+      <w:r>
+        <w:t xml:space="preserve">esta vez </w:t>
+      </w:r>
+      <w:r>
+        <w:t>construyendo</w:t>
+      </w:r>
+      <w:r>
+        <w:t xml:space="preserve"> el mensaje con la información de entrada salida del dispositivo.</w:t>
       </w:r>
     </w:p>
     <w:p>
@@ -14432,27 +14505,38 @@
         </w:numPr>
       </w:pPr>
       <w:r>
-        <w:t xml:space="preserve"> Respuesta a la petición de capacidades de entrada salida: </w:t>
-      </w:r>
-    </w:p>
-    <w:p>
-      <w:pPr>
-        <w:pStyle w:val="Prrafodelista"/>
-        <w:numPr>
-          <w:ilvl w:val="0"/>
-          <w:numId w:val="37"/>
-        </w:numPr>
-      </w:pPr>
-      <w:r>
         <w:t>Confirmación</w:t>
       </w:r>
       <w:r>
         <w:t xml:space="preserve"> de conexión:</w:t>
       </w:r>
-    </w:p>
-    <w:p>
-      <w:r>
-        <w:lastRenderedPageBreak/>
+      <w:r>
+        <w:t xml:space="preserve"> Como en nuestro se utiliza la conexión no autenticada debido a que el simulador de marcapasos no tiene ninguna capacidad de entrada </w:t>
+      </w:r>
+      <w:r>
+        <w:t>salida, en</w:t>
+      </w:r>
+      <w:r>
+        <w:t xml:space="preserve"> la confirmación de conexión </w:t>
+      </w:r>
+      <w:r>
+        <w:t xml:space="preserve">lo único que se hace es informar al dispositivo remoto de que la conexión ha sido aceptada utilizando la función </w:t>
+      </w:r>
+      <w:r>
+        <w:rPr>
+          <w:i/>
+        </w:rPr>
+        <w:t>GAP_Authentication_Response</w:t>
+      </w:r>
+      <w:r>
+        <w:rPr>
+          <w:i/>
+        </w:rPr>
+        <w:t>.</w:t>
+      </w:r>
+    </w:p>
+    <w:p>
+      <w:r>
         <w:t xml:space="preserve">De manera similar al perfil GAP, el perfil SPP debe responder a los eventos asociados a </w:t>
       </w:r>
       <w:r>
@@ -14473,6 +14557,30 @@
       <w:r>
         <w:t>Apertura de puerto:</w:t>
       </w:r>
+      <w:r>
+        <w:t xml:space="preserve"> </w:t>
+      </w:r>
+      <w:r>
+        <w:t xml:space="preserve">Este evento se produce </w:t>
+      </w:r>
+      <w:r>
+        <w:t>se abre un puerto SPP</w:t>
+      </w:r>
+      <w:r>
+        <w:t xml:space="preserve"> y su respuesta se utiliza</w:t>
+      </w:r>
+      <w:r>
+        <w:t xml:space="preserve"> para informar al perfil GAP de que existe un puerto virtual al que se pueden conectar dispositivos remotos y que por tanto debe informar al perfil SPP de peticiones de conexión a un puerto virtual. La </w:t>
+      </w:r>
+      <w:r>
+        <w:t>función</w:t>
+      </w:r>
+      <w:r>
+        <w:t xml:space="preserve"> de comunicación entre el GAP y el SPP </w:t>
+      </w:r>
+      <w:r>
+        <w:t xml:space="preserve">no ha sido implementado en el callback del GAP pues se gestiona internamente en la pila de protocolos. </w:t>
+      </w:r>
     </w:p>
     <w:p>
       <w:pPr>
@@ -14488,6 +14596,18 @@
       <w:r>
         <w:t xml:space="preserve"> a de conexión a puerto virtual:</w:t>
       </w:r>
+      <w:r>
+        <w:t xml:space="preserve"> </w:t>
+      </w:r>
+      <w:r>
+        <w:t xml:space="preserve">Este evento se produce cuando hay una </w:t>
+      </w:r>
+      <w:r>
+        <w:t>petición</w:t>
+      </w:r>
+      <w:r>
+        <w:t xml:space="preserve"> de conexión al puerto virtual del SPP. La como respuesta a este evento, el perfil SPP solicita al perfil GAP el gestor de conexión del dispositivo entrante para poder usarlo en la comunicación.</w:t>
+      </w:r>
     </w:p>
     <w:p>
       <w:pPr>
@@ -14498,10 +14618,13 @@
         </w:numPr>
       </w:pPr>
       <w:r>
-        <w:t>Petición</w:t>
-      </w:r>
-      <w:r>
-        <w:t xml:space="preserve"> de desconexión a puerto virtual:</w:t>
+        <w:t>Cierre de</w:t>
+      </w:r>
+      <w:r>
+        <w:t xml:space="preserve"> puerto virtual:</w:t>
+      </w:r>
+      <w:r>
+        <w:t xml:space="preserve"> Este evento se produce cuando se cierra el servidor virtual y se informa al perfil GAP de que el puerto virtual ya no existe y que debe rechazar estas peticiones de conexión. </w:t>
       </w:r>
     </w:p>
     <w:p>
@@ -14518,6 +14641,15 @@
       <w:r>
         <w:t xml:space="preserve"> de datos:</w:t>
       </w:r>
+      <w:r>
+        <w:t xml:space="preserve"> Evento producido cuando se reciben datos, sirve para informar a la aplicación de la recepción de dichos datos y enviarlos a la tarea que se encarga de su gestión</w:t>
+      </w:r>
+      <w:r>
+        <w:t xml:space="preserve"> a través de una cola de datos</w:t>
+      </w:r>
+      <w:r>
+        <w:t>.</w:t>
+      </w:r>
     </w:p>
     <w:p>
       <w:pPr>
@@ -14533,12 +14665,859 @@
       <w:r>
         <w:t xml:space="preserve"> de transmisión de datos:</w:t>
       </w:r>
+      <w:r>
+        <w:t xml:space="preserve"> Este evento se produce cuando el buffer de transmisión esta </w:t>
+      </w:r>
+      <w:r>
+        <w:t>vacío</w:t>
+      </w:r>
+      <w:r>
+        <w:t xml:space="preserve"> </w:t>
+      </w:r>
+      <w:r>
+        <w:t>después</w:t>
+      </w:r>
+      <w:r>
+        <w:t xml:space="preserve"> de </w:t>
+      </w:r>
+      <w:r>
+        <w:t>finalizar</w:t>
+      </w:r>
+      <w:r>
+        <w:t xml:space="preserve"> la transmisión de datos e informa a la aplicación que puede volver a enviar datos.</w:t>
+      </w:r>
+    </w:p>
+    <w:p>
+      <w:r>
+        <w:t>Una vez implementadas las funciones callback necesarias, se pasaron a implementar las funciones necesarias</w:t>
+      </w:r>
+      <w:r>
+        <w:t xml:space="preserve"> para el funcionamiento del sistema. Como se ha dicho antes, toda esta implementación </w:t>
+      </w:r>
+      <w:r>
+        <w:t>está</w:t>
+      </w:r>
+      <w:r>
+        <w:t xml:space="preserve"> basada en el código de ejemplo contenido “SPPDemo” </w:t>
+      </w:r>
+      <w:r>
+        <w:lastRenderedPageBreak/>
+        <w:t xml:space="preserve">el cual ya </w:t>
+      </w:r>
+      <w:r>
+        <w:t>ofrecía</w:t>
+      </w:r>
+      <w:r>
+        <w:t xml:space="preserve"> prácticamente todas las funciones necesarias, por lo que el trabajo de implementación </w:t>
+      </w:r>
+      <w:r>
+        <w:t>consistió</w:t>
+      </w:r>
+      <w:r>
+        <w:t xml:space="preserve"> en modificar dichas funciones para adaptarlas a nuestra aplicación. Dado que describir una por una cada </w:t>
+      </w:r>
+      <w:r>
+        <w:t>función</w:t>
+      </w:r>
+      <w:r>
+        <w:t xml:space="preserve"> adaptada no tiene demasiado </w:t>
+      </w:r>
+      <w:r>
+        <w:t>sentido (sobre todo</w:t>
+      </w:r>
+      <w:r>
+        <w:t xml:space="preserve"> porque la mayoría utilizan directamente las funciones definidas en la pila de protocolos</w:t>
+      </w:r>
+      <w:r>
+        <w:t>) vamos a describir la más importante que es</w:t>
+      </w:r>
+      <w:r>
+        <w:t xml:space="preserve"> la inicialización </w:t>
+      </w:r>
+      <w:r>
+        <w:t xml:space="preserve">de la propia pila. </w:t>
+      </w:r>
+    </w:p>
+    <w:p>
+      <w:pPr>
+        <w:pStyle w:val="Subttulo"/>
+      </w:pPr>
+      <w:r>
+        <w:t>Inicialización</w:t>
+      </w:r>
+      <w:r>
+        <w:t xml:space="preserve"> </w:t>
+      </w:r>
+      <w:r>
+        <w:t>d</w:t>
+      </w:r>
+      <w:r>
+        <w:t>e la pila de</w:t>
+      </w:r>
+      <w:r>
+        <w:t xml:space="preserve"> protocolos</w:t>
+      </w:r>
+    </w:p>
+    <w:p>
+      <w:r>
+        <w:t xml:space="preserve">Esta </w:t>
+      </w:r>
+      <w:r>
+        <w:t>función</w:t>
+      </w:r>
+      <w:r>
+        <w:t xml:space="preserve"> implementa la secuencia de ar</w:t>
+      </w:r>
+      <w:r>
+        <w:t xml:space="preserve">ranque de la pila de protocolos. En primer lugar, selecciona la interfaz física que va a utilizar la capa de transporte, lo cual en nuestro caso es la UART, configurando los parámetros de velocidad de </w:t>
+      </w:r>
+      <w:r>
+        <w:t>símbolo (115200</w:t>
+      </w:r>
+      <w:r>
+        <w:t xml:space="preserve"> baud/s) y el control de </w:t>
+      </w:r>
+      <w:r>
+        <w:t>flujo (control</w:t>
+      </w:r>
+      <w:r>
+        <w:t xml:space="preserve"> hardware con señal RTS y CTS). Con esta información, se invoca a la </w:t>
+      </w:r>
+      <w:r>
+        <w:t>función</w:t>
+      </w:r>
+      <w:r>
+        <w:t xml:space="preserve"> </w:t>
+      </w:r>
+      <w:r>
+        <w:rPr>
+          <w:i/>
+        </w:rPr>
+        <w:t>BSC_Initialize</w:t>
+      </w:r>
+      <w:r>
+        <w:t xml:space="preserve">, la cual se encuentra en la librería de la pila de protocolos, y que se encarga de </w:t>
+      </w:r>
+      <w:r>
+        <w:t>múltiples</w:t>
+      </w:r>
+      <w:r>
+        <w:t xml:space="preserve"> acciones:</w:t>
+      </w:r>
+    </w:p>
+    <w:p>
+      <w:pPr>
+        <w:pStyle w:val="Prrafodelista"/>
+        <w:numPr>
+          <w:ilvl w:val="1"/>
+          <w:numId w:val="40"/>
+        </w:numPr>
+      </w:pPr>
+      <w:r>
+        <w:t xml:space="preserve">Configura la capa de transporte físico con la información proporcionada </w:t>
+      </w:r>
+    </w:p>
+    <w:p>
+      <w:pPr>
+        <w:pStyle w:val="Prrafodelista"/>
+        <w:numPr>
+          <w:ilvl w:val="1"/>
+          <w:numId w:val="40"/>
+        </w:numPr>
+      </w:pPr>
+      <w:r>
+        <w:t>Envía</w:t>
+      </w:r>
+      <w:r>
+        <w:t xml:space="preserve"> al chip de bluetooth la secuencia de inicio necesaria para configurar dicho chip. Este proceso debe realizarse cada vez que se corte la alimentación del chip de bluetooth.</w:t>
+      </w:r>
+    </w:p>
+    <w:p>
+      <w:pPr>
+        <w:pStyle w:val="Prrafodelista"/>
+        <w:numPr>
+          <w:ilvl w:val="1"/>
+          <w:numId w:val="40"/>
+        </w:numPr>
+      </w:pPr>
+      <w:r>
+        <w:t xml:space="preserve">Inicializa los recursos del sistema operativo que necesita la pila para </w:t>
+      </w:r>
+      <w:r>
+        <w:t>funcionar (semáforos</w:t>
+      </w:r>
+      <w:r>
+        <w:t>, colas, etc.)</w:t>
+      </w:r>
+    </w:p>
+    <w:p>
+      <w:pPr>
+        <w:pStyle w:val="Prrafodelista"/>
+        <w:numPr>
+          <w:ilvl w:val="1"/>
+          <w:numId w:val="40"/>
+        </w:numPr>
+      </w:pPr>
+      <w:r>
+        <w:t>Inicializa los diversos protocolos bluetooth que están implementados en la pila y configura el “nombre del dispositivo” que será el identificador que podrá consultarse a través de SDP.</w:t>
+      </w:r>
+    </w:p>
+    <w:p>
+      <w:r>
+        <w:t xml:space="preserve">Una vez que se ha completado esta tarea, la pila como tal esta lista para usarse, </w:t>
+      </w:r>
+      <w:r>
+        <w:t>así</w:t>
+      </w:r>
+      <w:r>
+        <w:t xml:space="preserve"> que ahora solo queda la configuración de los parámetros de los perfiles GAP y SPP.</w:t>
+      </w:r>
+      <w:r>
+        <w:t xml:space="preserve"> Como configuración del GAP, elegimos que el dispositivo sea visible y acepte peticiones de vinculación y conexión. Por último, y solamente en el simulador de marcapasos, abrimos un puerto SPP con un puerto serie para que el dispositivo de acceso pueda conectarse a ese puerto.</w:t>
+      </w:r>
     </w:p>
     <w:p>
       <w:pPr>
         <w:pStyle w:val="Ttulo4"/>
       </w:pPr>
       <w:r>
+        <w:t>Envío</w:t>
+      </w:r>
+      <w:r>
+        <w:t xml:space="preserve"> y recepción de datos</w:t>
+      </w:r>
+    </w:p>
+    <w:p>
+      <w:r>
+        <w:t>Una vez implementadas las funcionalidades necesarias para establecer un canal en el que se puedan transmitir y recibir datos como de una forma sencilla, queda implementar el método que se utilizara para intercambiar dichos datos.</w:t>
+      </w:r>
+    </w:p>
+    <w:p>
+      <w:r>
+        <w:t xml:space="preserve">Como se ha dicho a lo largo de la memoria, el diseño y la implementación de este proyecto se ha </w:t>
+      </w:r>
+      <w:r>
+        <w:t>hecho</w:t>
+      </w:r>
+      <w:r>
+        <w:t xml:space="preserve"> para que sea sencillo una futura ampliación de funcionalidades. Con esto en mente, lo que se ha </w:t>
+      </w:r>
+      <w:r>
+        <w:t>hecho</w:t>
+      </w:r>
+      <w:r>
+        <w:t xml:space="preserve"> para la transmisión de datos es definir una unidad básica de intercambio de datos</w:t>
+      </w:r>
+      <w:r>
+        <w:t>, similar a un paquete IP,</w:t>
+      </w:r>
+      <w:r>
+        <w:t xml:space="preserve"> consistente en un bloque de 32</w:t>
+      </w:r>
+      <w:r>
+        <w:t xml:space="preserve">bytes </w:t>
+      </w:r>
+      <w:r>
+        <w:t>que contiene dos campos: una cabecera</w:t>
+      </w:r>
+      <w:r>
+        <w:t xml:space="preserve"> de 8bytes</w:t>
+      </w:r>
+      <w:r>
+        <w:t xml:space="preserve"> donde se incluye la información asociada </w:t>
+      </w:r>
+      <w:r>
+        <w:t>al paquete y un campo de datos de 24 bytes. Estructura de la cabecera es la siguiente:</w:t>
+      </w:r>
+    </w:p>
+    <w:p>
+      <w:r>
+        <w:t>(estructura)</w:t>
+      </w:r>
+    </w:p>
+    <w:p>
+      <w:r>
+        <w:lastRenderedPageBreak/>
+        <w:t xml:space="preserve">El uso de esta unidad de transmisión nos permite definir </w:t>
+      </w:r>
+      <w:r>
+        <w:t>qué</w:t>
+      </w:r>
+      <w:r>
+        <w:t xml:space="preserve"> tipo de contenido estamos enviando. En este momento solo están definidos dos tipos, comando y clave. </w:t>
+      </w:r>
+      <w:r>
+        <w:t>Los comandos</w:t>
+      </w:r>
+      <w:r>
+        <w:t xml:space="preserve"> son cadenas de caracteres y por el momento</w:t>
+      </w:r>
+      <w:r>
+        <w:t xml:space="preserve"> están definidos los siguientes:</w:t>
+      </w:r>
+    </w:p>
+    <w:tbl>
+      <w:tblPr>
+        <w:tblStyle w:val="Tablaconcuadrcula"/>
+        <w:tblW w:w="0" w:type="auto"/>
+        <w:tblLook w:val="04A0" w:firstRow="1" w:lastRow="0" w:firstColumn="1" w:lastColumn="0" w:noHBand="0" w:noVBand="1"/>
+      </w:tblPr>
+      <w:tblGrid>
+        <w:gridCol w:w="2972"/>
+        <w:gridCol w:w="5522"/>
+      </w:tblGrid>
+      <w:tr>
+        <w:tc>
+          <w:tcPr>
+            <w:tcW w:w="2972" w:type="dxa"/>
+          </w:tcPr>
+          <w:p>
+            <w:r>
+              <w:t>Comando</w:t>
+            </w:r>
+          </w:p>
+        </w:tc>
+        <w:tc>
+          <w:tcPr>
+            <w:tcW w:w="5522" w:type="dxa"/>
+          </w:tcPr>
+          <w:p>
+            <w:r>
+              <w:t>Acción</w:t>
+            </w:r>
+          </w:p>
+        </w:tc>
+      </w:tr>
+      <w:tr>
+        <w:tc>
+          <w:tcPr>
+            <w:tcW w:w="2972" w:type="dxa"/>
+          </w:tcPr>
+          <w:p>
+            <w:r>
+              <w:t>INICIO GENERACION</w:t>
+            </w:r>
+          </w:p>
+        </w:tc>
+        <w:tc>
+          <w:tcPr>
+            <w:tcW w:w="5522" w:type="dxa"/>
+          </w:tcPr>
+          <w:p>
+            <w:r>
+              <w:t>Indica al otro dispositivo que debe comenzar a generar la clave de autenticación. A este comando le sigue uno de confirmación para que el que lo ha enviado comience también a generar la clave</w:t>
+            </w:r>
+          </w:p>
+        </w:tc>
+      </w:tr>
+      <w:tr>
+        <w:tc>
+          <w:tcPr>
+            <w:tcW w:w="2972" w:type="dxa"/>
+          </w:tcPr>
+          <w:p>
+            <w:r>
+              <w:t>ACK GENERACION</w:t>
+            </w:r>
+          </w:p>
+        </w:tc>
+        <w:tc>
+          <w:tcPr>
+            <w:tcW w:w="5522" w:type="dxa"/>
+          </w:tcPr>
+          <w:p>
+            <w:r>
+              <w:t>Confirmación</w:t>
+            </w:r>
+            <w:r>
+              <w:t xml:space="preserve"> de la recepción del comando INICIO GENERACION</w:t>
+            </w:r>
+          </w:p>
+        </w:tc>
+      </w:tr>
+      <w:tr>
+        <w:tc>
+          <w:tcPr>
+            <w:tcW w:w="2972" w:type="dxa"/>
+          </w:tcPr>
+          <w:p>
+            <w:r>
+              <w:t>CONTRASEÑA LISTA</w:t>
+            </w:r>
+          </w:p>
+        </w:tc>
+        <w:tc>
+          <w:tcPr>
+            <w:tcW w:w="5522" w:type="dxa"/>
+          </w:tcPr>
+          <w:p>
+            <w:r>
+              <w:t>Indica que la contraseña esta lista y que la próxima transmisión será la de la clave</w:t>
+            </w:r>
+          </w:p>
+        </w:tc>
+      </w:tr>
+      <w:tr>
+        <w:tc>
+          <w:tcPr>
+            <w:tcW w:w="2972" w:type="dxa"/>
+          </w:tcPr>
+          <w:p>
+            <w:r>
+              <w:t>ACCESO CONCEDIDO</w:t>
+            </w:r>
+          </w:p>
+        </w:tc>
+        <w:tc>
+          <w:tcPr>
+            <w:tcW w:w="5522" w:type="dxa"/>
+          </w:tcPr>
+          <w:p>
+            <w:r>
+              <w:t>Informa que petición de acceso ha sido concedida</w:t>
+            </w:r>
+          </w:p>
+        </w:tc>
+      </w:tr>
+      <w:tr>
+        <w:tc>
+          <w:tcPr>
+            <w:tcW w:w="2972" w:type="dxa"/>
+          </w:tcPr>
+          <w:p>
+            <w:r>
+              <w:t xml:space="preserve">ACCESO </w:t>
+            </w:r>
+            <w:r>
+              <w:t>RECHAZADO</w:t>
+            </w:r>
+          </w:p>
+        </w:tc>
+        <w:tc>
+          <w:tcPr>
+            <w:tcW w:w="5522" w:type="dxa"/>
+          </w:tcPr>
+          <w:p>
+            <w:r>
+              <w:t xml:space="preserve">Informa que petición de acceso ha sido </w:t>
+            </w:r>
+            <w:r>
+              <w:t>rechazada</w:t>
+            </w:r>
+          </w:p>
+        </w:tc>
+      </w:tr>
+    </w:tbl>
+    <w:p/>
+    <w:p>
+      <w:r>
+        <w:t xml:space="preserve">Una vez definido e implementado como se va a realizar la comunicación, queda implementar </w:t>
+      </w:r>
+      <w:r>
+        <w:t>a la gestión</w:t>
+      </w:r>
+      <w:r>
+        <w:t xml:space="preserve"> de dicha comunicación. Para esta labor vamos a utilizar dos tareas, una para recepción y otra para transmisión, que se encargaran de la lógica necesaria para generar/interpretar los paquetes.</w:t>
+      </w:r>
+    </w:p>
+    <w:p>
+      <w:pPr>
+        <w:pStyle w:val="Subttulo"/>
+      </w:pPr>
+      <w:r>
+        <w:t>Tarea de recepción</w:t>
+      </w:r>
+    </w:p>
+    <w:p>
+      <w:r>
+        <w:t xml:space="preserve">Esta tarea espera los paquetes que se reciben a través de SPP y que se envían por la cola de datos definida para ese propósito. Esta tarea tiene una pequeña </w:t>
+      </w:r>
+      <w:r>
+        <w:t>máquina</w:t>
+      </w:r>
+      <w:r>
+        <w:t xml:space="preserve"> de estados simplificada, que simplemente comprueba que antes de recibir la clave se ha producido el intercambio de comandos adecuado. </w:t>
+      </w:r>
+      <w:r>
+        <w:t xml:space="preserve">Dicha </w:t>
+      </w:r>
+      <w:r>
+        <w:t>máquina</w:t>
+      </w:r>
+      <w:r>
+        <w:t xml:space="preserve"> de estados tiene un comportamiento distinto si se trata del dispositivo de acceso o del simulador de marcapasos.</w:t>
+      </w:r>
+    </w:p>
+    <w:p>
+      <w:r>
+        <w:t>(</w:t>
+      </w:r>
+      <w:r>
+        <w:t>diagrama</w:t>
+      </w:r>
+      <w:r>
+        <w:t xml:space="preserve"> de la </w:t>
+      </w:r>
+      <w:r>
+        <w:t>máquina</w:t>
+      </w:r>
+      <w:r>
+        <w:t xml:space="preserve"> de estados)</w:t>
+      </w:r>
+    </w:p>
+    <w:p>
+      <w:r>
+        <w:t xml:space="preserve">El funcionamiento de la </w:t>
+      </w:r>
+      <w:r>
+        <w:t>máquina</w:t>
+      </w:r>
+      <w:r>
+        <w:t xml:space="preserve"> de estados </w:t>
+      </w:r>
+      <w:r>
+        <w:t>para el dispositivo de acceso</w:t>
+      </w:r>
+      <w:r>
+        <w:t>:</w:t>
+      </w:r>
+    </w:p>
+    <w:p>
+      <w:pPr>
+        <w:pStyle w:val="Prrafodelista"/>
+        <w:numPr>
+          <w:ilvl w:val="0"/>
+          <w:numId w:val="44"/>
+        </w:numPr>
+      </w:pPr>
+      <w:r>
+        <w:t xml:space="preserve">Estando en estado de </w:t>
+      </w:r>
+      <w:r>
+        <w:t>reposo, si</w:t>
+      </w:r>
+      <w:r>
+        <w:t xml:space="preserve"> se recibe un INICIO DE GENERACION, se </w:t>
+      </w:r>
+      <w:r>
+        <w:t xml:space="preserve">genera una respuesta </w:t>
+      </w:r>
+      <w:r>
+        <w:t>ACK GENERACION</w:t>
+      </w:r>
+      <w:r>
+        <w:t xml:space="preserve"> que es enviada a la tarea de </w:t>
+      </w:r>
+      <w:r>
+        <w:t xml:space="preserve">la cola de </w:t>
+      </w:r>
+      <w:r>
+        <w:t xml:space="preserve">transmisión </w:t>
+      </w:r>
+      <w:r>
+        <w:t>y se libera el semáforo de inicio la generación de contraseña, para que esta tarea comience a generar la contraseña.</w:t>
+      </w:r>
+    </w:p>
+    <w:p>
+      <w:pPr>
+        <w:pStyle w:val="Prrafodelista"/>
+        <w:numPr>
+          <w:ilvl w:val="0"/>
+          <w:numId w:val="44"/>
+        </w:numPr>
+      </w:pPr>
+      <w:r>
+        <w:t xml:space="preserve">Cuando se recibe el comando </w:t>
+      </w:r>
+      <w:r>
+        <w:t>CONTRASEÑA LISTA</w:t>
+      </w:r>
+      <w:r>
+        <w:t xml:space="preserve">, se espera a la recepción de dicha contraseña y se </w:t>
+      </w:r>
+      <w:r>
+        <w:t>envía</w:t>
+      </w:r>
+      <w:r>
+        <w:t xml:space="preserve"> a la tarea de autenticación. Si la tarea de </w:t>
+      </w:r>
+      <w:r>
+        <w:t>autenticación</w:t>
+      </w:r>
+      <w:r>
+        <w:t xml:space="preserve"> da un resultado negativo, se interrumpe la operación y se </w:t>
+      </w:r>
+      <w:r>
+        <w:t>envía</w:t>
+      </w:r>
+      <w:r>
+        <w:t xml:space="preserve"> un comando de </w:t>
+      </w:r>
+      <w:r>
+        <w:t>ACCESO RECHAZADO</w:t>
+      </w:r>
+      <w:r>
+        <w:t xml:space="preserve"> </w:t>
+      </w:r>
+      <w:r>
+        <w:t xml:space="preserve">a </w:t>
+      </w:r>
+      <w:r>
+        <w:t>través</w:t>
+      </w:r>
+      <w:r>
+        <w:t xml:space="preserve"> tarea de transmisión</w:t>
+      </w:r>
+      <w:r>
+        <w:t>.</w:t>
+      </w:r>
+      <w:r>
+        <w:t xml:space="preserve"> En caso de respuesta afirmativa, se continua al siguiente estado.</w:t>
+      </w:r>
+    </w:p>
+    <w:p>
+      <w:pPr>
+        <w:pStyle w:val="Prrafodelista"/>
+        <w:numPr>
+          <w:ilvl w:val="0"/>
+          <w:numId w:val="44"/>
+        </w:numPr>
+      </w:pPr>
+      <w:r>
+        <w:t xml:space="preserve">En este estado se </w:t>
+      </w:r>
+      <w:r>
+        <w:t>envía</w:t>
+      </w:r>
+      <w:r>
+        <w:t xml:space="preserve"> un comando de contraseña </w:t>
+      </w:r>
+      <w:r>
+        <w:t>CONTRASEÑA LISTA</w:t>
+      </w:r>
+      <w:r>
+        <w:t xml:space="preserve"> y después se </w:t>
+      </w:r>
+      <w:r>
+        <w:t>envía</w:t>
+      </w:r>
+      <w:r>
+        <w:t xml:space="preserve"> la contraseña</w:t>
+      </w:r>
+      <w:r>
+        <w:t xml:space="preserve"> </w:t>
+      </w:r>
+      <w:r>
+        <w:t xml:space="preserve">a </w:t>
+      </w:r>
+      <w:r>
+        <w:t>través</w:t>
+      </w:r>
+      <w:r>
+        <w:t xml:space="preserve"> tarea de transmisión</w:t>
+      </w:r>
+      <w:r>
+        <w:t xml:space="preserve">. </w:t>
+      </w:r>
+      <w:r>
+        <w:t>Después</w:t>
+      </w:r>
+      <w:r>
+        <w:t xml:space="preserve"> se espera a la respuesta del simulador de marcapasos y se muestra por pantalla.</w:t>
+      </w:r>
+    </w:p>
+    <w:p>
+      <w:r>
+        <w:lastRenderedPageBreak/>
+        <w:t xml:space="preserve">El funcionamiento de la </w:t>
+      </w:r>
+      <w:r>
+        <w:t>máquina</w:t>
+      </w:r>
+      <w:r>
+        <w:t xml:space="preserve"> de estados para el </w:t>
+      </w:r>
+      <w:r>
+        <w:t>simulador de marcapasos</w:t>
+      </w:r>
+      <w:r>
+        <w:t>:</w:t>
+      </w:r>
+    </w:p>
+    <w:p>
+      <w:pPr>
+        <w:pStyle w:val="Prrafodelista"/>
+        <w:numPr>
+          <w:ilvl w:val="0"/>
+          <w:numId w:val="44"/>
+        </w:numPr>
+      </w:pPr>
+      <w:r>
+        <w:t xml:space="preserve">Estando en estado de </w:t>
+      </w:r>
+      <w:r>
+        <w:t>reposo, si</w:t>
+      </w:r>
+      <w:r>
+        <w:t xml:space="preserve"> se recibe una conexión al puerto SPP, se </w:t>
+      </w:r>
+      <w:r>
+        <w:t>envía</w:t>
+      </w:r>
+      <w:r>
+        <w:t xml:space="preserve"> un comando de </w:t>
+      </w:r>
+      <w:r>
+        <w:t>INICIO DE GENERACION</w:t>
+      </w:r>
+      <w:r>
+        <w:t xml:space="preserve"> al dispositivo que se ha conectado al puerto y espera al </w:t>
+      </w:r>
+      <w:r>
+        <w:t>ACK GENERACION</w:t>
+      </w:r>
+      <w:r>
+        <w:t>.</w:t>
+      </w:r>
+    </w:p>
+    <w:p>
+      <w:pPr>
+        <w:pStyle w:val="Prrafodelista"/>
+        <w:numPr>
+          <w:ilvl w:val="0"/>
+          <w:numId w:val="44"/>
+        </w:numPr>
+      </w:pPr>
+      <w:r>
+        <w:t xml:space="preserve">Cuando se recibe el comando </w:t>
+      </w:r>
+      <w:r>
+        <w:t>ACK GENERA</w:t>
+      </w:r>
+      <w:r>
+        <w:t xml:space="preserve">, </w:t>
+      </w:r>
+      <w:r>
+        <w:t xml:space="preserve">se comienza la generación de contraseña. Cuando dicha contraseña esta lista, se </w:t>
+      </w:r>
+      <w:r>
+        <w:t>envía</w:t>
+      </w:r>
+      <w:r>
+        <w:t xml:space="preserve"> el comando </w:t>
+      </w:r>
+      <w:r>
+        <w:t>CONTRASEÑA LISTA</w:t>
+      </w:r>
+      <w:r>
+        <w:t xml:space="preserve">, se </w:t>
+      </w:r>
+      <w:r>
+        <w:t>envía</w:t>
+      </w:r>
+      <w:r>
+        <w:t xml:space="preserve"> la contraseña y se queda a la espera de la respuesta.</w:t>
+      </w:r>
+    </w:p>
+    <w:p>
+      <w:pPr>
+        <w:pStyle w:val="Prrafodelista"/>
+        <w:numPr>
+          <w:ilvl w:val="0"/>
+          <w:numId w:val="44"/>
+        </w:numPr>
+      </w:pPr>
+      <w:r>
+        <w:t xml:space="preserve">Si se recibe un </w:t>
+      </w:r>
+      <w:r>
+        <w:t xml:space="preserve">ACCESO </w:t>
+      </w:r>
+      <w:r>
+        <w:t>RECHAZADO, se cancela el proceso y se vuelve al estado inicial</w:t>
+      </w:r>
+      <w:r>
+        <w:t>.</w:t>
+      </w:r>
+      <w:r>
+        <w:t xml:space="preserve"> Si por el contrario se recibe un </w:t>
+      </w:r>
+      <w:r>
+        <w:t>CONTRASEÑA LISTA</w:t>
+      </w:r>
+      <w:r>
+        <w:t xml:space="preserve"> y se recibe la contraseña, esta contraseña se en </w:t>
+      </w:r>
+      <w:r>
+        <w:t>envía</w:t>
+      </w:r>
+      <w:r>
+        <w:t xml:space="preserve"> a la tarea de validación.</w:t>
+      </w:r>
+    </w:p>
+    <w:p>
+      <w:pPr>
+        <w:pStyle w:val="Prrafodelista"/>
+        <w:numPr>
+          <w:ilvl w:val="0"/>
+          <w:numId w:val="44"/>
+        </w:numPr>
+      </w:pPr>
+      <w:r>
+        <w:t xml:space="preserve">Cuando finaliza la tarea de validación, si la respuesta es negativa se </w:t>
+      </w:r>
+      <w:r>
+        <w:t>envía</w:t>
+      </w:r>
+      <w:r>
+        <w:t xml:space="preserve"> un </w:t>
+      </w:r>
+      <w:r>
+        <w:t>ACCESO RECHAZADO</w:t>
+      </w:r>
+      <w:r>
+        <w:t xml:space="preserve"> y si respuesta es positiva </w:t>
+      </w:r>
+      <w:r>
+        <w:t xml:space="preserve">se </w:t>
+      </w:r>
+      <w:r>
+        <w:t>envía</w:t>
+      </w:r>
+      <w:r>
+        <w:t xml:space="preserve"> un ACCESO </w:t>
+      </w:r>
+      <w:r>
+        <w:t xml:space="preserve">ACEPTADO. </w:t>
+      </w:r>
+      <w:r>
+        <w:t>Después</w:t>
+      </w:r>
+      <w:r>
+        <w:t>, se vuelve al estado inicial.</w:t>
+      </w:r>
+    </w:p>
+    <w:p>
+      <w:pPr>
+        <w:pStyle w:val="Subttulo"/>
+      </w:pPr>
+      <w:r>
+        <w:t>Tarea transmisión de datos</w:t>
+      </w:r>
+    </w:p>
+    <w:p>
+      <w:r>
+        <w:t xml:space="preserve">Esta tarea utiliza una </w:t>
+      </w:r>
+      <w:r>
+        <w:t>única cola de paquetes bluetooth, los cuales se envían directamente a través de SPP cada vez que se reciben, reintentando la transmisión siempre que el buffer de transmisión este lleno.</w:t>
+      </w:r>
+    </w:p>
+    <w:p>
+      <w:pPr>
+        <w:pStyle w:val="Ttulo4"/>
+      </w:pPr>
+      <w:r>
         <w:t>Conexión segura</w:t>
       </w:r>
     </w:p>
@@ -14566,13 +15545,7 @@
         <w:t xml:space="preserve">La interfaz de usuario </w:t>
       </w:r>
       <w:r>
-        <w:t xml:space="preserve">tiene dos partes principales: la parte </w:t>
-      </w:r>
-      <w:r>
-        <w:t>interactiva</w:t>
-      </w:r>
-      <w:r>
-        <w:t xml:space="preserve"> y la parte </w:t>
+        <w:t xml:space="preserve">tiene dos partes principales: la parte interactiva y la parte </w:t>
       </w:r>
       <w:r>
         <w:t>gráfica</w:t>
@@ -14660,6 +15633,7 @@
     </w:p>
     <w:p>
       <w:r>
+        <w:lastRenderedPageBreak/>
         <w:t>Esta estructura de datos</w:t>
       </w:r>
       <w:r>
@@ -14729,20 +15703,355 @@
         </w:numPr>
       </w:pPr>
       <w:r>
+        <w:t xml:space="preserve">El evento asociado es el evento que la tarea de </w:t>
+      </w:r>
+      <w:r>
+        <w:t>intérprete</w:t>
+      </w:r>
+      <w:r>
+        <w:t xml:space="preserve"> de clics enviara a la </w:t>
+      </w:r>
+      <w:r>
+        <w:t>máquina</w:t>
+      </w:r>
+      <w:r>
+        <w:t xml:space="preserve"> de estados cuando se detecte que un área en concreto ha sido pulsada.</w:t>
+      </w:r>
+    </w:p>
+    <w:p>
+      <w:pPr>
+        <w:pStyle w:val="Subttulo"/>
+      </w:pPr>
+      <w:r>
+        <w:t>Grafico</w:t>
+      </w:r>
+    </w:p>
+    <w:p>
+      <w:r>
+        <w:t xml:space="preserve">Esta estructura de datos se utiliza para representar las señales ECG por pantalla. Igual que la estructura </w:t>
+      </w:r>
+      <w:r>
+        <w:t>área</w:t>
+      </w:r>
+      <w:r>
+        <w:t>, el</w:t>
+      </w:r>
+      <w:r>
+        <w:t xml:space="preserve"> g</w:t>
+      </w:r>
+      <w:r>
+        <w:t xml:space="preserve">rafico tiene asociada una representación </w:t>
+      </w:r>
+      <w:r>
+        <w:t>gráfica</w:t>
+      </w:r>
+      <w:r>
+        <w:t xml:space="preserve"> y unas coordenadas </w:t>
+      </w:r>
+      <w:r>
+        <w:t>asociadas,</w:t>
+      </w:r>
+      <w:r>
+        <w:t xml:space="preserve"> pero en este caso no tiene asociado ningún evento de la </w:t>
+      </w:r>
+      <w:r>
+        <w:t>máquina</w:t>
+      </w:r>
+      <w:r>
+        <w:t xml:space="preserve"> de estados, ya que su misión es presentar información, no ofrecer interactividad.</w:t>
+      </w:r>
+    </w:p>
+    <w:p>
+      <w:r>
+        <w:t xml:space="preserve">Adicionalmente, guarda información útil para la escritura en dicho </w:t>
+      </w:r>
+      <w:r>
+        <w:t>gráfico</w:t>
+      </w:r>
+      <w:r>
+        <w:t xml:space="preserve">, el rango de eje </w:t>
+      </w:r>
+      <w:r>
+        <w:t>x(amplitud</w:t>
+      </w:r>
+      <w:r>
+        <w:t xml:space="preserve">) y el eje </w:t>
+      </w:r>
+      <w:r>
+        <w:t>y(tiempo</w:t>
+      </w:r>
+      <w:r>
+        <w:t>) y el índice de escritura.</w:t>
+      </w:r>
+    </w:p>
+    <w:p>
+      <w:pPr>
+        <w:pStyle w:val="Subttulo"/>
+      </w:pPr>
+      <w:r>
+        <w:t>Menú</w:t>
+      </w:r>
+    </w:p>
+    <w:p>
+      <w:r>
+        <w:t xml:space="preserve">Para esta aplicación, un menú es un conjunto </w:t>
+      </w:r>
+      <w:r>
+        <w:t xml:space="preserve">de </w:t>
+      </w:r>
+      <w:r>
+        <w:t>estructuras</w:t>
+      </w:r>
+      <w:r>
+        <w:t xml:space="preserve"> </w:t>
+      </w:r>
+      <w:r>
+        <w:t>área</w:t>
+      </w:r>
+      <w:r>
+        <w:t xml:space="preserve"> y </w:t>
+      </w:r>
+      <w:r>
+        <w:t>gráfico,</w:t>
+      </w:r>
+      <w:r>
+        <w:t xml:space="preserve"> de manera que un menú contiene tanto la información de los objetos a dibujar en la pantalla como los eventos que se pueden generar desde un menú</w:t>
+      </w:r>
+      <w:r>
+        <w:t xml:space="preserve"> concreto</w:t>
+      </w:r>
+      <w:r>
+        <w:t>.</w:t>
+      </w:r>
+      <w:r>
+        <w:t xml:space="preserve"> El definir esta estructura nos permite que </w:t>
+      </w:r>
+      <w:r>
+        <w:t>distintos estados de la máquina de estados tengan</w:t>
+      </w:r>
+      <w:r>
+        <w:t xml:space="preserve"> distintas áreas y </w:t>
+      </w:r>
+      <w:r>
+        <w:t>gráficos</w:t>
+      </w:r>
+      <w:r>
+        <w:t>, y que el acceso a estos sea sencillo.</w:t>
+      </w:r>
+    </w:p>
+    <w:p>
+      <w:bookmarkStart w:id="0" w:name="_GoBack"/>
+      <w:bookmarkEnd w:id="0"/>
+      <w:r>
+        <w:t xml:space="preserve"> </w:t>
+      </w:r>
+      <w:r>
+        <w:t xml:space="preserve">Los </w:t>
+      </w:r>
+      <w:proofErr w:type="spellStart"/>
+      <w:r>
+        <w:t>menus</w:t>
+      </w:r>
+      <w:proofErr w:type="spellEnd"/>
+      <w:r>
+        <w:t xml:space="preserve"> implementados son los definidos en el diseño, </w:t>
+      </w:r>
+      <w:proofErr w:type="spellStart"/>
+      <w:r>
+        <w:t>mas</w:t>
+      </w:r>
+      <w:proofErr w:type="spellEnd"/>
+      <w:r>
+        <w:t xml:space="preserve"> uno adicional de bienvenida y otro de despedida. Estos últimos son </w:t>
+      </w:r>
+      <w:proofErr w:type="spellStart"/>
+      <w:r>
+        <w:t>menus</w:t>
+      </w:r>
+      <w:proofErr w:type="spellEnd"/>
+      <w:r>
+        <w:t xml:space="preserve"> </w:t>
+      </w:r>
+      <w:proofErr w:type="spellStart"/>
+      <w:r>
+        <w:t>vacios</w:t>
+      </w:r>
+      <w:proofErr w:type="spellEnd"/>
+      <w:r>
+        <w:t xml:space="preserve">, ya </w:t>
+      </w:r>
+      <w:proofErr w:type="gramStart"/>
+      <w:r>
+        <w:t>los estado</w:t>
+      </w:r>
+      <w:proofErr w:type="gramEnd"/>
+      <w:r>
+        <w:t xml:space="preserve"> de bienvenida y despedida son transitorios y no tienen ninguna interactividad.</w:t>
+      </w:r>
+    </w:p>
+    <w:p>
+      <w:pPr>
+        <w:pStyle w:val="Ttulo4"/>
+      </w:pPr>
+      <w:r>
+        <w:t>Tareas</w:t>
+      </w:r>
+      <w:r>
+        <w:t xml:space="preserve"> relacionadas con la interactividad</w:t>
+      </w:r>
+    </w:p>
+    <w:p>
+      <w:r>
+        <w:t xml:space="preserve">Estas tareas son las encargadas de gestionar la comunicación con los distintos </w:t>
+      </w:r>
+      <w:r>
+        <w:t>módulos</w:t>
+      </w:r>
+      <w:r>
+        <w:t xml:space="preserve"> hardware, interpretar la información que les llega desde estos </w:t>
+      </w:r>
+      <w:r>
+        <w:t>módulos</w:t>
+      </w:r>
+      <w:r>
+        <w:t xml:space="preserve"> y generar tanto los eventos que se envían a la </w:t>
+      </w:r>
+      <w:r>
+        <w:t>máquina</w:t>
+      </w:r>
+      <w:r>
+        <w:t xml:space="preserve"> de estados como otras posibles salidas que se envían directamente a la </w:t>
+      </w:r>
+      <w:r>
+        <w:t>pantalla (por</w:t>
+      </w:r>
+      <w:r>
+        <w:t xml:space="preserve"> ejemplo, la tarea del medidor de batería muestra directamente la información por pantalla sin pasar por la </w:t>
+      </w:r>
+      <w:r>
+        <w:t>máquina</w:t>
+      </w:r>
+      <w:r>
+        <w:t xml:space="preserve"> de estados)</w:t>
+      </w:r>
+    </w:p>
+    <w:p>
+      <w:r>
+        <w:t>(esquema de las tareas)</w:t>
+      </w:r>
+    </w:p>
+    <w:p>
+      <w:pPr>
+        <w:pStyle w:val="Subttulo"/>
+      </w:pPr>
+      <w:r>
+        <w:t>Tarea del panel táctil</w:t>
+      </w:r>
+    </w:p>
+    <w:p>
+      <w:r>
         <w:lastRenderedPageBreak/>
-        <w:t xml:space="preserve">El evento asociado es el evento que la tarea de </w:t>
-      </w:r>
-      <w:r>
-        <w:t>intérprete</w:t>
-      </w:r>
-      <w:r>
-        <w:t xml:space="preserve"> de clics enviara a la </w:t>
+        <w:t xml:space="preserve">Esta tarea gestiona la lectura del panel táctil </w:t>
+      </w:r>
+      <w:r>
+        <w:t xml:space="preserve">y utiliza un como método de sincronización un semáforo que se libera cuando se produce una </w:t>
+      </w:r>
+      <w:r>
+        <w:t>interrupción</w:t>
+      </w:r>
+      <w:r>
+        <w:t xml:space="preserve"> del mismo</w:t>
+      </w:r>
+      <w:r>
+        <w:t>.</w:t>
+      </w:r>
+      <w:r>
+        <w:t xml:space="preserve"> Para comunicar la información a su consumidor, la tarea de gestión de clics, se define una estructura de datos </w:t>
+      </w:r>
+      <w:r>
+        <w:rPr>
+          <w:i/>
+        </w:rPr>
+        <w:t>click_t</w:t>
+      </w:r>
+      <w:r>
+        <w:t xml:space="preserve">, la cual almacena tanto la </w:t>
+      </w:r>
+      <w:r>
+        <w:t>posición</w:t>
+      </w:r>
+      <w:r>
+        <w:t xml:space="preserve"> de dicho clic como el tipo de clic que </w:t>
+      </w:r>
+      <w:r>
+        <w:t>es (presión</w:t>
+      </w:r>
+      <w:r>
+        <w:t>, presión mantenida o finalización de presión)</w:t>
+      </w:r>
+    </w:p>
+    <w:p>
+      <w:r>
+        <w:t>Al reanudar su ejecución</w:t>
+      </w:r>
+      <w:r>
+        <w:t xml:space="preserve">, se utilizan las funciones proporcionadas por la </w:t>
+      </w:r>
+      <w:r>
+        <w:t>HAL</w:t>
+      </w:r>
+      <w:r>
+        <w:t xml:space="preserve"> para determinar si ha habido una pulsación o se trata de un falso positivo. En caso de que se determine que efectivamente ha habido una pulsación,</w:t>
+      </w:r>
+      <w:r>
+        <w:t xml:space="preserve"> se hacen lecturas periódicas de la </w:t>
+      </w:r>
+      <w:r>
+        <w:t>posición</w:t>
+      </w:r>
+      <w:r>
+        <w:t xml:space="preserve"> de la presión hasta que se detecta que ha finalizado la pulsación, momento en el cual vuelve al estado suspendido. </w:t>
+      </w:r>
+    </w:p>
+    <w:p>
+      <w:r>
+        <w:t xml:space="preserve">Durante el tiempo que se </w:t>
+      </w:r>
+      <w:r>
+        <w:t>está</w:t>
+      </w:r>
+      <w:r>
+        <w:t xml:space="preserve"> </w:t>
+      </w:r>
+      <w:r>
+        <w:t>muestreando</w:t>
+      </w:r>
+      <w:r>
+        <w:t xml:space="preserve"> la </w:t>
+      </w:r>
+      <w:r>
+        <w:t>posición</w:t>
+      </w:r>
+      <w:r>
+        <w:t xml:space="preserve"> de la presión</w:t>
+      </w:r>
+      <w:r>
+        <w:t xml:space="preserve">, </w:t>
+      </w:r>
+      <w:r>
+        <w:t>los clics generados se envían</w:t>
+      </w:r>
+      <w:r>
+        <w:t xml:space="preserve"> a la tarea que gestiona </w:t>
+      </w:r>
+      <w:r>
+        <w:t xml:space="preserve">las pulsaciones a la pantalla táctil a través de una cola de datos que estos puedan ser interpretados y se generen los eventos adecuados para la </w:t>
       </w:r>
       <w:r>
         <w:t>máquina</w:t>
       </w:r>
       <w:r>
-        <w:t xml:space="preserve"> de estados cuando se detecte que un área en concreto ha sido pulsada.</w:t>
+        <w:t xml:space="preserve"> de estados.</w:t>
       </w:r>
     </w:p>
     <w:p>
@@ -14750,45 +16059,489 @@
         <w:pStyle w:val="Subttulo"/>
       </w:pPr>
       <w:r>
-        <w:t>Grafico</w:t>
-      </w:r>
-    </w:p>
-    <w:p>
-      <w:r>
-        <w:t xml:space="preserve">Esta estructura de datos se utiliza para representar las señales ECG por pantalla. Igual que la estructura </w:t>
-      </w:r>
-      <w:r>
-        <w:t>a</w:t>
-      </w:r>
-      <w:r>
-        <w:t>rea, el</w:t>
-      </w:r>
-      <w:r>
-        <w:t xml:space="preserve"> g</w:t>
-      </w:r>
-      <w:r>
-        <w:t xml:space="preserve">rafico tiene asociada una representación grafica y unas coordenadas </w:t>
+        <w:t>Tarea de interpretación de clics</w:t>
+      </w:r>
+    </w:p>
+    <w:p>
+      <w:r>
+        <w:t xml:space="preserve">Como se ha indicado antes, esta tarea se encarga de interpretar los clics que se hacen en la pantalla. Dicha interpretación se va en determinar si en las coordenadas del clic hay alguna área </w:t>
+      </w:r>
+      <w:r>
+        <w:t xml:space="preserve">y en caso de que </w:t>
+      </w:r>
+      <w:r>
+        <w:t>así</w:t>
+      </w:r>
+      <w:r>
+        <w:t xml:space="preserve"> sea, enviar el evento de dicha área a la </w:t>
+      </w:r>
+      <w:r>
+        <w:t>máquina</w:t>
+      </w:r>
+      <w:r>
+        <w:t xml:space="preserve"> de estados.</w:t>
+      </w:r>
+    </w:p>
+    <w:p>
+      <w:r>
+        <w:t xml:space="preserve">Esta tarea utiliza dos elementos de sincronización: por un </w:t>
+      </w:r>
+      <w:r>
+        <w:t>lado,</w:t>
+      </w:r>
+      <w:r>
+        <w:t xml:space="preserve"> recibe el menú actual a través de una cola de datos, evitando </w:t>
+      </w:r>
+      <w:r>
+        <w:t>así</w:t>
+      </w:r>
+      <w:r>
+        <w:t xml:space="preserve"> que </w:t>
+      </w:r>
+      <w:r>
+        <w:t>una transición</w:t>
+      </w:r>
+      <w:r>
+        <w:t xml:space="preserve"> entre </w:t>
+      </w:r>
+      <w:r>
+        <w:t>menús</w:t>
+      </w:r>
+      <w:r>
+        <w:t xml:space="preserve"> se produzca alguna lectura </w:t>
+      </w:r>
+      <w:r>
+        <w:t>errónea</w:t>
+      </w:r>
+      <w:r>
+        <w:t xml:space="preserve"> de mismo, y por otro lado se reciben los clics desde la tarea de atención al panel táctil a través de otra cola de datos. De esta manera se consigue que siempre se acceda al menú que </w:t>
+      </w:r>
+      <w:r>
+        <w:t>está</w:t>
+      </w:r>
+      <w:r>
+        <w:t xml:space="preserve"> actualmente activo y evitemos que se generen inconsistencias en la </w:t>
+      </w:r>
+      <w:r>
+        <w:t>máquina</w:t>
+      </w:r>
+      <w:r>
+        <w:t xml:space="preserve"> de estados.</w:t>
+      </w:r>
+    </w:p>
+    <w:p>
+      <w:pPr>
+        <w:pStyle w:val="Subttulo"/>
+      </w:pPr>
+      <w:r>
+        <w:t>Tarea de gestión del pulsado hardware</w:t>
+      </w:r>
+    </w:p>
+    <w:p>
+      <w:r>
+        <w:t xml:space="preserve">Esta es la tarea encarga de gestionar el comportamiento del sistema ante un evento del pulsador hardware. Esta tarea utiliza dos semáforos para detectar si se produce una pulsación de larga duración o de corta duración. Según el tipo de pulsación detectada se </w:t>
+      </w:r>
+      <w:r>
+        <w:t>enviará</w:t>
+      </w:r>
+      <w:r>
+        <w:t xml:space="preserve"> un evento u otro a la </w:t>
+      </w:r>
+      <w:r>
+        <w:t>máquina</w:t>
+      </w:r>
+      <w:r>
+        <w:t xml:space="preserve"> de estados.</w:t>
+      </w:r>
+    </w:p>
+    <w:p>
+      <w:r>
+        <w:t xml:space="preserve">El funcionamiento es el siguiente: cuando se detecta un flanco de subida en la línea a la que </w:t>
+      </w:r>
+      <w:r>
+        <w:t>está</w:t>
+      </w:r>
+      <w:r>
+        <w:t xml:space="preserve"> conectada el pulsador hardware, se produce una </w:t>
+      </w:r>
+      <w:r>
+        <w:t>interrupción</w:t>
+      </w:r>
+      <w:r>
+        <w:t xml:space="preserve"> que libera el primer </w:t>
+      </w:r>
+      <w:r>
+        <w:t>semáforo (llamado</w:t>
+      </w:r>
+      <w:r>
+        <w:t xml:space="preserve"> semáforo de pulsado corto). </w:t>
+      </w:r>
+      <w:r>
+        <w:t xml:space="preserve">Cuando se reanuda la ejecución, se reconfigura la línea de </w:t>
+      </w:r>
+      <w:r>
+        <w:t>interrupción</w:t>
+      </w:r>
+      <w:r>
+        <w:t xml:space="preserve"> para que sea sensible a flanco de bajada y se espera al segundo semáforo con un tiempo de espera </w:t>
+      </w:r>
+      <w:r>
+        <w:t>límite</w:t>
+      </w:r>
+      <w:r>
+        <w:t xml:space="preserve"> de dos segundos. Sin en ese periodo se produce un flanco de bajada producido porque se deja de apretar el pulsador, entonces se </w:t>
+      </w:r>
+      <w:r>
+        <w:t>envía</w:t>
+      </w:r>
+      <w:r>
+        <w:t xml:space="preserve"> un evento a la </w:t>
+      </w:r>
+      <w:r>
+        <w:t>máquina</w:t>
+      </w:r>
+      <w:r>
+        <w:t xml:space="preserve"> de estado que indica “pulso corto”. Si por el contrario se expira el tiempo de espera al semáforo sin que se haya producido dicho flanco, se reconfigura la línea de </w:t>
+      </w:r>
+      <w:r>
+        <w:t>interrupción</w:t>
+      </w:r>
+      <w:r>
+        <w:t xml:space="preserve"> para que se </w:t>
+      </w:r>
+      <w:r>
+        <w:lastRenderedPageBreak/>
+        <w:t xml:space="preserve">comporte como una línea con capacidad de despertar al microcontrolador y se </w:t>
+      </w:r>
+      <w:r>
+        <w:t>envía</w:t>
+      </w:r>
+      <w:r>
+        <w:t xml:space="preserve"> a la </w:t>
+      </w:r>
+      <w:r>
+        <w:t>máquina</w:t>
+      </w:r>
+      <w:r>
+        <w:t xml:space="preserve"> de estados el evento </w:t>
+      </w:r>
+      <w:r>
+        <w:t>“</w:t>
+      </w:r>
+      <w:r>
+        <w:t>pulso largo”.</w:t>
+      </w:r>
+    </w:p>
+    <w:p>
+      <w:pPr>
+        <w:pStyle w:val="Ttulo4"/>
+      </w:pPr>
+      <w:r>
+        <w:t xml:space="preserve">Tareas relacionadas con la presentación de información </w:t>
+      </w:r>
+    </w:p>
+    <w:p>
+      <w:r>
+        <w:t>Esta tarea</w:t>
+      </w:r>
+      <w:r>
+        <w:t xml:space="preserve"> se encarga de gestionar la información que llega de los periféricos, formatearla y enviarla a la tarea de la pantalla. El diagrama organizativo de estas tareas es el siguiente:</w:t>
+      </w:r>
+    </w:p>
+    <w:p>
+      <w:r>
+        <w:t>(diagrama de las tareas)</w:t>
+      </w:r>
+    </w:p>
+    <w:p>
+      <w:pPr>
+        <w:pStyle w:val="Subttulo"/>
+      </w:pPr>
+      <w:r>
+        <w:t>Tarea de comunicación con el medidor de batería</w:t>
+      </w:r>
+    </w:p>
+    <w:p>
+      <w:r>
+        <w:t xml:space="preserve">Esta tarea se implementa de la misma forma que las otras tareas que atienden a la comunicación de un </w:t>
+      </w:r>
+      <w:r>
+        <w:t>módulo</w:t>
+      </w:r>
+      <w:r>
+        <w:t xml:space="preserve"> hardware con la aplicación. Se utiliza un semáforo para sincronizarse con la </w:t>
+      </w:r>
+      <w:r>
+        <w:t>interrupción</w:t>
+      </w:r>
+      <w:r>
+        <w:t xml:space="preserve"> que genera el medidor de batería y otro semáforo para la </w:t>
+      </w:r>
+      <w:r>
+        <w:t>interrupción</w:t>
+      </w:r>
+      <w:r>
+        <w:t xml:space="preserve"> que se genera cuando se termina la transferencia por DMA del periférico a memoria. </w:t>
+      </w:r>
+    </w:p>
+    <w:p>
+      <w:r>
+        <w:t xml:space="preserve">El funcionamiento consiste en reanudar su ejecución cuando la </w:t>
+      </w:r>
+      <w:r>
+        <w:t>interrupción</w:t>
+      </w:r>
+      <w:r>
+        <w:t xml:space="preserve"> del medidor libera el semáforo asociado a la </w:t>
+      </w:r>
+      <w:r>
+        <w:t>interrupción</w:t>
+      </w:r>
+      <w:r>
+        <w:t xml:space="preserve">, iniciar la lectura por DMA del </w:t>
+      </w:r>
+      <w:r>
+        <w:t>módulo</w:t>
+      </w:r>
+      <w:r>
+        <w:t xml:space="preserve"> hardware y volver al estado suspendido. Cuando esta lectura ha </w:t>
+      </w:r>
+      <w:r>
+        <w:t>finalizado, se libera el semáforo del DMA y se reanuda la información, enviando la información de la batería formateada a la pantalla.</w:t>
+      </w:r>
+    </w:p>
+    <w:p>
+      <w:r>
+        <w:t>Dicho formateo se basa en enviar el porcentaje de batería restante y un símbolo definido en la fuente de la capa de abstracción hardware, que representa la batería.</w:t>
+      </w:r>
+    </w:p>
+    <w:p>
+      <w:r>
+        <w:t>(símbolo de la batería)</w:t>
+      </w:r>
+    </w:p>
+    <w:p>
+      <w:pPr>
+        <w:pStyle w:val="Subttulo"/>
+      </w:pPr>
+      <w:r>
+        <w:t>Tarea de gestión del buzzer</w:t>
+      </w:r>
+    </w:p>
+    <w:p>
+      <w:r>
+        <w:t xml:space="preserve">El funcionamiento de esta tarea es muy sencillo: simplemente espera a que llegue una “nota” a través de una cola de datos, y cuando esta se recibe utiliza una </w:t>
+      </w:r>
+      <w:r>
+        <w:t>función</w:t>
+      </w:r>
+      <w:r>
+        <w:t xml:space="preserve"> de la capa de abstracción hardware para producir el sonido correspondiente.</w:t>
+      </w:r>
+    </w:p>
+    <w:p>
+      <w:r>
+        <w:t xml:space="preserve">Dicha “nota” es una estructura de datos que contiene tanto la </w:t>
+      </w:r>
+      <w:r>
+        <w:t>frecuencia</w:t>
+      </w:r>
+      <w:r>
+        <w:t xml:space="preserve"> del sonido como su duración en milisegundos.</w:t>
+      </w:r>
+    </w:p>
+    <w:p>
+      <w:pPr>
+        <w:pStyle w:val="Subttulo"/>
+      </w:pPr>
+      <w:r>
+        <w:t>Tarea de gestión del reloj de tiempo real</w:t>
+      </w:r>
+    </w:p>
+    <w:p>
+      <w:r>
+        <w:t xml:space="preserve">De forma muy similar a la tarea del medidor de batería, esta atiende a un periférico del microcontrolador, el reloj de tiempo real, utilizando un semáforo para sincronizarse con la </w:t>
+      </w:r>
+      <w:r>
+        <w:t>interrupción</w:t>
+      </w:r>
+      <w:r>
+        <w:t xml:space="preserve"> que produce este </w:t>
+      </w:r>
+      <w:r>
+        <w:t>periférico</w:t>
+      </w:r>
+      <w:r>
+        <w:t xml:space="preserve">. </w:t>
+      </w:r>
+    </w:p>
+    <w:p>
+      <w:r>
+        <w:t>E</w:t>
+      </w:r>
+      <w:r>
+        <w:t>l reloj de tiempo real</w:t>
+      </w:r>
+      <w:r>
+        <w:t xml:space="preserve"> se encarga de medir el tiempo que transcurre en una “escala humana”, esto es, fecha con información sobre días, meses y </w:t>
+      </w:r>
+      <w:r>
+        <w:t>años, y</w:t>
+      </w:r>
+      <w:r>
+        <w:t xml:space="preserve"> hora con información de horas, minutos y segundos. Este periférico </w:t>
+      </w:r>
+      <w:r>
+        <w:t>está</w:t>
+      </w:r>
+      <w:r>
+        <w:t xml:space="preserve"> configurado para que </w:t>
+      </w:r>
+      <w:r>
+        <w:lastRenderedPageBreak/>
+        <w:t xml:space="preserve">interrumpa cada minuto, lo cual libera el semáforo y reanuda la ejecución de esta tarea. </w:t>
+      </w:r>
+    </w:p>
+    <w:p>
+      <w:r>
+        <w:t xml:space="preserve">Cuando esto se produce, la tarea formatea la información de tiempo que lee directamente del periférico y la </w:t>
+      </w:r>
+      <w:r>
+        <w:t>envía</w:t>
+      </w:r>
+      <w:r>
+        <w:t xml:space="preserve"> a la tarea de la pantalla para que esta la dibuje.</w:t>
+      </w:r>
+    </w:p>
+    <w:p>
+      <w:pPr>
+        <w:pStyle w:val="Subttulo"/>
+      </w:pPr>
+      <w:r>
+        <w:t>Tarea de gestión de la pantalla</w:t>
+      </w:r>
+    </w:p>
+    <w:p>
+      <w:r>
+        <w:t xml:space="preserve">Esta tarea se encarga de dibujar en la pantalla los objetos que le </w:t>
+      </w:r>
+      <w:r>
+        <w:t xml:space="preserve">llegan a través de la cola de datos dedicada a esta </w:t>
+      </w:r>
+      <w:proofErr w:type="spellStart"/>
+      <w:r>
+        <w:t>funcion</w:t>
+      </w:r>
+      <w:proofErr w:type="spellEnd"/>
+      <w:r>
+        <w:t xml:space="preserve">. La manera de enviar objetos a través de esta cola consiste en encapsular el objeto y la </w:t>
+      </w:r>
+      <w:proofErr w:type="spellStart"/>
+      <w:r>
+        <w:t>funcion</w:t>
+      </w:r>
+      <w:proofErr w:type="spellEnd"/>
+      <w:r>
+        <w:t xml:space="preserve"> de la capa de </w:t>
+      </w:r>
+      <w:proofErr w:type="spellStart"/>
+      <w:r>
+        <w:t>abstracion</w:t>
+      </w:r>
+      <w:proofErr w:type="spellEnd"/>
+      <w:r>
+        <w:t xml:space="preserve"> hardware que se encarga de dibujarla en una estructura de datos llamada </w:t>
+      </w:r>
+      <w:proofErr w:type="spellStart"/>
+      <w:r>
+        <w:rPr>
+          <w:i/>
+        </w:rPr>
+        <w:t>item_action_t</w:t>
+      </w:r>
+      <w:proofErr w:type="spellEnd"/>
+      <w:r>
+        <w:t>.</w:t>
+      </w:r>
+    </w:p>
+    <w:p>
+      <w:r>
+        <w:t xml:space="preserve">Esta tarea no tiene elementos adicionales de </w:t>
+      </w:r>
+      <w:proofErr w:type="spellStart"/>
+      <w:r>
+        <w:t>sincronizacion</w:t>
+      </w:r>
+      <w:proofErr w:type="spellEnd"/>
+      <w:r>
+        <w:t xml:space="preserve"> ya que son las tareas de dibujado de objeto la que gestionan el </w:t>
+      </w:r>
+      <w:proofErr w:type="spellStart"/>
+      <w:r>
+        <w:t>envio</w:t>
+      </w:r>
+      <w:proofErr w:type="spellEnd"/>
+      <w:r>
+        <w:t xml:space="preserve"> de datos a través del puerto paralelo. </w:t>
+      </w:r>
+    </w:p>
+    <w:p>
+      <w:pPr>
+        <w:pStyle w:val="Subttulo"/>
+      </w:pPr>
+      <w:r>
+        <w:t xml:space="preserve">Tarea de </w:t>
+      </w:r>
+      <w:r>
+        <w:t xml:space="preserve">generación de eventos </w:t>
+      </w:r>
+      <w:r>
+        <w:t>periódicos</w:t>
+      </w:r>
+    </w:p>
+    <w:p>
+      <w:r>
+        <w:t xml:space="preserve">El motivo de incluir esta tarea es debido a que la </w:t>
+      </w:r>
+      <w:proofErr w:type="spellStart"/>
+      <w:r>
+        <w:t>maquina</w:t>
+      </w:r>
+      <w:proofErr w:type="spellEnd"/>
+      <w:r>
+        <w:t xml:space="preserve"> de estado que hemos </w:t>
       </w:r>
       <w:proofErr w:type="gramStart"/>
       <w:r>
-        <w:t>asociadas</w:t>
+        <w:t>implementado(</w:t>
       </w:r>
       <w:proofErr w:type="gramEnd"/>
       <w:r>
-        <w:t xml:space="preserve"> pero en este caso no tiene asociado ningún evento de la maquina de estados, ya que su misión es presentar información, no ofrecer interactividad.</w:t>
-      </w:r>
-    </w:p>
-    <w:p>
-      <w:r>
-        <w:t xml:space="preserve">Adicionalmente, guarda información útil para la escritura en dicho grafico, el rango de eje </w:t>
-      </w:r>
-      <w:proofErr w:type="gramStart"/>
-      <w:r>
-        <w:t>x( amplitud</w:t>
-      </w:r>
-      <w:proofErr w:type="gramEnd"/>
-      <w:r>
-        <w:t>) y el eje y( tiempo) y el índice de escritura.</w:t>
+        <w:t xml:space="preserve">todos los detalles en el apartado 4.2.5.3) es asíncrona y por lo tanto no tiene capacidad de generar u evento periódico por </w:t>
+      </w:r>
+      <w:proofErr w:type="spellStart"/>
+      <w:r>
+        <w:t>si</w:t>
+      </w:r>
+      <w:proofErr w:type="spellEnd"/>
+      <w:r>
+        <w:t xml:space="preserve"> misma. Este evento periódico se hace necesario para actualizar los </w:t>
+      </w:r>
+      <w:proofErr w:type="spellStart"/>
+      <w:r>
+        <w:t>graficos</w:t>
+      </w:r>
+      <w:proofErr w:type="spellEnd"/>
+      <w:r>
+        <w:t xml:space="preserve"> utilizados para representar la señal cardiaca, pues se necesita de una referencia temporal para imprimir nuevas muestras en la</w:t>
+      </w:r>
+      <w:r>
+        <w:t xml:space="preserve"> pantalla.</w:t>
+      </w:r>
+    </w:p>
+    <w:p>
+      <w:r>
+        <w:t>La manera de implementar este evento periódico es utilizar un semáforo con tiempo de espera que no es liberado desde ningún punto, de manera que cada vez que expira el tiempo de espera se produce el evento periódico.</w:t>
       </w:r>
     </w:p>
     <w:p>
@@ -14796,305 +16549,19 @@
         <w:pStyle w:val="Subttulo"/>
       </w:pPr>
       <w:r>
-        <w:t>Menú</w:t>
-      </w:r>
-    </w:p>
-    <w:p>
-      <w:r>
-        <w:t xml:space="preserve">Para esta aplicación, un menú es un conjunto </w:t>
-      </w:r>
-      <w:r>
-        <w:t xml:space="preserve">de </w:t>
-      </w:r>
-      <w:r>
-        <w:t>estructuras</w:t>
-      </w:r>
-      <w:r>
-        <w:t xml:space="preserve"> </w:t>
-      </w:r>
-      <w:r>
-        <w:t>a</w:t>
-      </w:r>
-      <w:r>
-        <w:t xml:space="preserve">rea y </w:t>
-      </w:r>
-      <w:proofErr w:type="gramStart"/>
-      <w:r>
-        <w:t>g</w:t>
-      </w:r>
-      <w:r>
-        <w:t>rafico</w:t>
-      </w:r>
-      <w:r>
-        <w:t xml:space="preserve"> </w:t>
-      </w:r>
-      <w:r>
-        <w:t>,</w:t>
-      </w:r>
-      <w:proofErr w:type="gramEnd"/>
-      <w:r>
-        <w:t xml:space="preserve"> de manera que un menú contiene tanto la información de los objetos a dibujar en la pantalla como los eventos que se pueden generar desde un menú</w:t>
-      </w:r>
-      <w:r>
-        <w:t xml:space="preserve"> concreto</w:t>
-      </w:r>
-      <w:r>
-        <w:t>.</w:t>
-      </w:r>
-      <w:r>
-        <w:t xml:space="preserve"> El definir esta estructura nos permite que distintos estados de la maquina de estados tenga distintas áreas y graficos, y que el acceso a estos sea sencillo. </w:t>
+        <w:t>Tarea de gestión de eventos</w:t>
       </w:r>
     </w:p>
     <w:p>
       <w:pPr>
         <w:pStyle w:val="Ttulo4"/>
-      </w:pPr>
-      <w:r>
-        <w:t>Tareas</w:t>
-      </w:r>
-      <w:r>
-        <w:t xml:space="preserve"> relacionadas con la interactividad</w:t>
-      </w:r>
-    </w:p>
-    <w:p>
-      <w:r>
-        <w:t xml:space="preserve">Estas tareas son las encargadas de gestionar la comunicación con los distintos </w:t>
-      </w:r>
-      <w:r>
-        <w:t>módulos</w:t>
-      </w:r>
-      <w:r>
-        <w:t xml:space="preserve"> hardware, interpretar la información que les llega desde estos </w:t>
-      </w:r>
-      <w:r>
-        <w:t>módulos</w:t>
-      </w:r>
-      <w:r>
-        <w:t xml:space="preserve"> y generar tanto los eventos que se envían a la </w:t>
-      </w:r>
-      <w:r>
-        <w:t>máquina</w:t>
-      </w:r>
-      <w:r>
-        <w:t xml:space="preserve"> de estados como otras posibles salidas que se envían directamente a la </w:t>
-      </w:r>
-      <w:r>
-        <w:t>pantalla (por</w:t>
-      </w:r>
-      <w:r>
-        <w:t xml:space="preserve"> ejemplo, la tarea del medidor de batería muestra directamente la información por pantalla sin pasar por la </w:t>
-      </w:r>
-      <w:r>
-        <w:t>máquina</w:t>
-      </w:r>
-      <w:r>
-        <w:t xml:space="preserve"> de estados)</w:t>
-      </w:r>
-    </w:p>
-    <w:p>
-      <w:r>
-        <w:t>(esquema de las tareas)</w:t>
-      </w:r>
-    </w:p>
-    <w:p>
-      <w:pPr>
-        <w:pStyle w:val="Subttulo"/>
-      </w:pPr>
-      <w:r>
-        <w:t>Tarea del panel táctil</w:t>
-      </w:r>
-    </w:p>
-    <w:p>
-      <w:r>
-        <w:t xml:space="preserve">Esta tarea gestiona la lectura del panel táctil </w:t>
-      </w:r>
-      <w:r>
-        <w:t xml:space="preserve">y utiliza un como método de sincronización un semáforo que se libera </w:t>
-      </w:r>
-      <w:r>
-        <w:t xml:space="preserve">cuando se produce una </w:t>
-      </w:r>
-      <w:r>
-        <w:t>interrupción</w:t>
-      </w:r>
-      <w:r>
-        <w:t xml:space="preserve"> del mismo</w:t>
-      </w:r>
-      <w:r>
-        <w:t>.</w:t>
-      </w:r>
-      <w:r>
-        <w:t xml:space="preserve"> Para comunicar la información a su consumidor, la tarea de gestión de clics, se define una estructura de datos </w:t>
-      </w:r>
-      <w:r>
-        <w:rPr>
-          <w:i/>
-        </w:rPr>
-        <w:t>click_t</w:t>
-      </w:r>
-      <w:r>
-        <w:t xml:space="preserve">, la cual almacena tanto la </w:t>
-      </w:r>
-      <w:r>
-        <w:t>posición</w:t>
-      </w:r>
-      <w:r>
-        <w:t xml:space="preserve"> de dicho clic como el tipo de clic que </w:t>
-      </w:r>
-      <w:r>
-        <w:t>es (presión</w:t>
-      </w:r>
-      <w:r>
-        <w:t>, presión mantenida o finalización de presión)</w:t>
-      </w:r>
-    </w:p>
-    <w:p>
-      <w:r>
-        <w:t>Al reanudar su ejecución</w:t>
-      </w:r>
-      <w:r>
-        <w:t xml:space="preserve">, se utilizan las funciones proporcionadas por la </w:t>
-      </w:r>
-      <w:r>
-        <w:t>HAL</w:t>
-      </w:r>
-      <w:r>
-        <w:t xml:space="preserve"> para determinar si ha habido una pulsación o se trata de un falso positivo. En caso de que se determine que efectivamente ha habido una pulsación,</w:t>
-      </w:r>
-      <w:r>
-        <w:t xml:space="preserve"> se hacen lecturas periódicas de la </w:t>
-      </w:r>
-      <w:r>
-        <w:t>posición</w:t>
-      </w:r>
-      <w:r>
-        <w:t xml:space="preserve"> de la presión hasta que se detecta que ha finalizado la pulsación, momento en el cual vuelve al estado suspendido. </w:t>
-      </w:r>
-    </w:p>
-    <w:p>
-      <w:r>
-        <w:t xml:space="preserve">Durante el tiempo que se </w:t>
-      </w:r>
-      <w:r>
-        <w:t>está</w:t>
-      </w:r>
-      <w:r>
-        <w:t xml:space="preserve"> </w:t>
-      </w:r>
-      <w:r>
-        <w:t>muestreando</w:t>
-      </w:r>
-      <w:r>
-        <w:t xml:space="preserve"> la </w:t>
-      </w:r>
-      <w:r>
-        <w:t>posición</w:t>
-      </w:r>
-      <w:r>
-        <w:t xml:space="preserve"> de la presión</w:t>
-      </w:r>
-      <w:r>
-        <w:t xml:space="preserve">, </w:t>
-      </w:r>
-      <w:r>
-        <w:t>los clics generados se envían</w:t>
-      </w:r>
-      <w:r>
-        <w:t xml:space="preserve"> a la tarea que gestiona </w:t>
-      </w:r>
-      <w:r>
-        <w:t xml:space="preserve">las pulsaciones a la pantalla táctil a través </w:t>
-      </w:r>
-      <w:r>
-        <w:lastRenderedPageBreak/>
-        <w:t xml:space="preserve">de una cola de datos que estos puedan ser interpretados y se generen los eventos adecuados para la </w:t>
-      </w:r>
-      <w:r>
-        <w:t>máquina</w:t>
-      </w:r>
-      <w:r>
-        <w:t xml:space="preserve"> de estados.</w:t>
-      </w:r>
-    </w:p>
-    <w:p>
-      <w:pPr>
-        <w:pStyle w:val="Subttulo"/>
-      </w:pPr>
-      <w:r>
-        <w:t>Tarea de interpretación de clics</w:t>
-      </w:r>
-    </w:p>
-    <w:p>
-      <w:r>
-        <w:t xml:space="preserve">Como se ha indicado antes, esta tarea se encarga de interpretar los clics que se hacen en la pantalla. Dicha interpretación se va en determinar si en las coordenadas del clic hay alguna área </w:t>
-      </w:r>
-      <w:r>
-        <w:t>y en caso de que asi sea, enviar el evento de dicha área a la maquina de estados.</w:t>
-      </w:r>
-    </w:p>
-    <w:p>
-      <w:r>
-        <w:t xml:space="preserve">Esta tarea utiliza dos elementos de sincronización: por un </w:t>
-      </w:r>
-      <w:proofErr w:type="gramStart"/>
-      <w:r>
-        <w:t>lado</w:t>
-      </w:r>
-      <w:proofErr w:type="gramEnd"/>
-      <w:r>
-        <w:t xml:space="preserve"> recibe el menú actual a través de una cola de datos, evitando asi que un transición entre menus se produzca alguna lectura errornea de mismo, y por otro lado se reciben los clics desde la tarea de atención al panel táctil a través de otra cola de datos. De esta manera se consigue que siempre se acceda al menú que esta actualmente activo y evitemos que se generen inconsistencias en la maquina de estados.</w:t>
-      </w:r>
-    </w:p>
-    <w:p>
-      <w:pPr>
-        <w:pStyle w:val="Subttulo"/>
-      </w:pPr>
-      <w:r>
-        <w:t>Tarea de gestión del pulsado hardware</w:t>
-      </w:r>
-    </w:p>
-    <w:p>
-      <w:pPr>
-        <w:pStyle w:val="Ttulo4"/>
-      </w:pPr>
-      <w:r>
-        <w:t xml:space="preserve">Tareas relacionadas con la </w:t>
-      </w:r>
-      <w:r>
-        <w:t xml:space="preserve">presentación de información </w:t>
-      </w:r>
-    </w:p>
-    <w:p>
-      <w:r>
-        <w:t>Tarea de comunicación con el medidor de batería</w:t>
-      </w:r>
-    </w:p>
-    <w:p>
-      <w:r>
-        <w:t>Tarea de gestión del buzzer</w:t>
-      </w:r>
-    </w:p>
-    <w:p>
-      <w:r>
-        <w:t>Tarea de gestión de la pantalla</w:t>
-      </w:r>
-    </w:p>
-    <w:p>
-      <w:r>
-        <w:t>Tarea de atención de tiempo real</w:t>
-      </w:r>
-    </w:p>
-    <w:p>
-      <w:r>
-        <w:t>Tarea de gestión de eventos</w:t>
-      </w:r>
-    </w:p>
-    <w:p>
-      <w:pPr>
-        <w:pStyle w:val="Ttulo4"/>
-      </w:pPr>
-      <w:r>
-        <w:t>Maquina de estados</w:t>
+        <w:ind w:left="1416" w:hanging="1416"/>
+      </w:pPr>
+      <w:r>
+        <w:t>Máquina</w:t>
+      </w:r>
+      <w:r>
+        <w:t xml:space="preserve"> de estados</w:t>
       </w:r>
     </w:p>
     <w:p>
@@ -15140,7 +16607,10 @@
         <w:t xml:space="preserve"> </w:t>
       </w:r>
       <w:r>
-        <w:t>Integracion y pruebas</w:t>
+        <w:t>Integración</w:t>
+      </w:r>
+      <w:r>
+        <w:t xml:space="preserve"> y pruebas</w:t>
       </w:r>
     </w:p>
     <w:p>
@@ -15148,7 +16618,16 @@
         <w:pStyle w:val="Ttulo2"/>
       </w:pPr>
       <w:r>
-        <w:t>Integracion de los modulos hardware</w:t>
+        <w:t>Integración</w:t>
+      </w:r>
+      <w:r>
+        <w:t xml:space="preserve"> de los </w:t>
+      </w:r>
+      <w:r>
+        <w:t>módulos</w:t>
+      </w:r>
+      <w:r>
+        <w:t xml:space="preserve"> hardware</w:t>
       </w:r>
     </w:p>
     <w:p>
@@ -15177,8 +16656,6 @@
       <w:r>
         <w:t>Pruebas en un escenario real</w:t>
       </w:r>
-      <w:bookmarkStart w:id="0" w:name="_GoBack"/>
-      <w:bookmarkEnd w:id="0"/>
     </w:p>
     <w:p>
       <w:r>
@@ -15260,28 +16737,9 @@
     </w:p>
     <w:p>
       <w:pPr>
-        <w:pStyle w:val="Ttulo2"/>
-      </w:pPr>
-      <w:r>
-        <w:t>Manual de uso</w:t>
-      </w:r>
-    </w:p>
-    <w:p>
-      <w:pPr>
-        <w:pStyle w:val="Ttulo2"/>
-        <w:numPr>
-          <w:ilvl w:val="0"/>
-          <w:numId w:val="0"/>
-        </w:numPr>
-      </w:pPr>
-    </w:p>
-    <w:p/>
-    <w:p>
-      <w:pPr>
         <w:pStyle w:val="Ttulo1"/>
       </w:pPr>
       <w:r>
-        <w:lastRenderedPageBreak/>
         <w:t>Referencias</w:t>
       </w:r>
     </w:p>
@@ -15415,7 +16873,7 @@
           <w:rPr>
             <w:noProof/>
           </w:rPr>
-          <w:t>55</w:t>
+          <w:t>60</w:t>
         </w:r>
         <w:r>
           <w:fldChar w:fldCharType="end"/>
@@ -16250,6 +17708,119 @@
     </w:lvl>
   </w:abstractNum>
   <w:abstractNum w:abstractNumId="7" w15:restartNumberingAfterBreak="0">
+    <w:nsid w:val="226531AC"/>
+    <w:multiLevelType w:val="hybridMultilevel"/>
+    <w:tmpl w:val="1F3ED85A"/>
+    <w:lvl w:ilvl="0" w:tplc="0C0A0001">
+      <w:start w:val="1"/>
+      <w:numFmt w:val="bullet"/>
+      <w:lvlText w:val=""/>
+      <w:lvlJc w:val="left"/>
+      <w:pPr>
+        <w:ind w:left="720" w:hanging="360"/>
+      </w:pPr>
+      <w:rPr>
+        <w:rFonts w:ascii="Symbol" w:hAnsi="Symbol" w:hint="default"/>
+      </w:rPr>
+    </w:lvl>
+    <w:lvl w:ilvl="1" w:tplc="0C0A0003">
+      <w:start w:val="1"/>
+      <w:numFmt w:val="bullet"/>
+      <w:lvlText w:val="o"/>
+      <w:lvlJc w:val="left"/>
+      <w:pPr>
+        <w:ind w:left="1440" w:hanging="360"/>
+      </w:pPr>
+      <w:rPr>
+        <w:rFonts w:ascii="Courier New" w:hAnsi="Courier New" w:cs="Courier New" w:hint="default"/>
+      </w:rPr>
+    </w:lvl>
+    <w:lvl w:ilvl="2" w:tplc="0C0A0005" w:tentative="1">
+      <w:start w:val="1"/>
+      <w:numFmt w:val="bullet"/>
+      <w:lvlText w:val=""/>
+      <w:lvlJc w:val="left"/>
+      <w:pPr>
+        <w:ind w:left="2160" w:hanging="360"/>
+      </w:pPr>
+      <w:rPr>
+        <w:rFonts w:ascii="Wingdings" w:hAnsi="Wingdings" w:hint="default"/>
+      </w:rPr>
+    </w:lvl>
+    <w:lvl w:ilvl="3" w:tplc="0C0A0001" w:tentative="1">
+      <w:start w:val="1"/>
+      <w:numFmt w:val="bullet"/>
+      <w:lvlText w:val=""/>
+      <w:lvlJc w:val="left"/>
+      <w:pPr>
+        <w:ind w:left="2880" w:hanging="360"/>
+      </w:pPr>
+      <w:rPr>
+        <w:rFonts w:ascii="Symbol" w:hAnsi="Symbol" w:hint="default"/>
+      </w:rPr>
+    </w:lvl>
+    <w:lvl w:ilvl="4" w:tplc="0C0A0003" w:tentative="1">
+      <w:start w:val="1"/>
+      <w:numFmt w:val="bullet"/>
+      <w:lvlText w:val="o"/>
+      <w:lvlJc w:val="left"/>
+      <w:pPr>
+        <w:ind w:left="3600" w:hanging="360"/>
+      </w:pPr>
+      <w:rPr>
+        <w:rFonts w:ascii="Courier New" w:hAnsi="Courier New" w:cs="Courier New" w:hint="default"/>
+      </w:rPr>
+    </w:lvl>
+    <w:lvl w:ilvl="5" w:tplc="0C0A0005" w:tentative="1">
+      <w:start w:val="1"/>
+      <w:numFmt w:val="bullet"/>
+      <w:lvlText w:val=""/>
+      <w:lvlJc w:val="left"/>
+      <w:pPr>
+        <w:ind w:left="4320" w:hanging="360"/>
+      </w:pPr>
+      <w:rPr>
+        <w:rFonts w:ascii="Wingdings" w:hAnsi="Wingdings" w:hint="default"/>
+      </w:rPr>
+    </w:lvl>
+    <w:lvl w:ilvl="6" w:tplc="0C0A0001" w:tentative="1">
+      <w:start w:val="1"/>
+      <w:numFmt w:val="bullet"/>
+      <w:lvlText w:val=""/>
+      <w:lvlJc w:val="left"/>
+      <w:pPr>
+        <w:ind w:left="5040" w:hanging="360"/>
+      </w:pPr>
+      <w:rPr>
+        <w:rFonts w:ascii="Symbol" w:hAnsi="Symbol" w:hint="default"/>
+      </w:rPr>
+    </w:lvl>
+    <w:lvl w:ilvl="7" w:tplc="0C0A0003" w:tentative="1">
+      <w:start w:val="1"/>
+      <w:numFmt w:val="bullet"/>
+      <w:lvlText w:val="o"/>
+      <w:lvlJc w:val="left"/>
+      <w:pPr>
+        <w:ind w:left="5760" w:hanging="360"/>
+      </w:pPr>
+      <w:rPr>
+        <w:rFonts w:ascii="Courier New" w:hAnsi="Courier New" w:cs="Courier New" w:hint="default"/>
+      </w:rPr>
+    </w:lvl>
+    <w:lvl w:ilvl="8" w:tplc="0C0A0005" w:tentative="1">
+      <w:start w:val="1"/>
+      <w:numFmt w:val="bullet"/>
+      <w:lvlText w:val=""/>
+      <w:lvlJc w:val="left"/>
+      <w:pPr>
+        <w:ind w:left="6480" w:hanging="360"/>
+      </w:pPr>
+      <w:rPr>
+        <w:rFonts w:ascii="Wingdings" w:hAnsi="Wingdings" w:hint="default"/>
+      </w:rPr>
+    </w:lvl>
+  </w:abstractNum>
+  <w:abstractNum w:abstractNumId="8" w15:restartNumberingAfterBreak="0">
     <w:nsid w:val="23204221"/>
     <w:multiLevelType w:val="hybridMultilevel"/>
     <w:tmpl w:val="5CEC4AB4"/>
@@ -16362,7 +17933,7 @@
       </w:rPr>
     </w:lvl>
   </w:abstractNum>
-  <w:abstractNum w:abstractNumId="8" w15:restartNumberingAfterBreak="0">
+  <w:abstractNum w:abstractNumId="9" w15:restartNumberingAfterBreak="0">
     <w:nsid w:val="252B2ED0"/>
     <w:multiLevelType w:val="hybridMultilevel"/>
     <w:tmpl w:val="2D8819F2"/>
@@ -16475,7 +18046,7 @@
       </w:rPr>
     </w:lvl>
   </w:abstractNum>
-  <w:abstractNum w:abstractNumId="9" w15:restartNumberingAfterBreak="0">
+  <w:abstractNum w:abstractNumId="10" w15:restartNumberingAfterBreak="0">
     <w:nsid w:val="28016633"/>
     <w:multiLevelType w:val="hybridMultilevel"/>
     <w:tmpl w:val="9BF47A26"/>
@@ -16588,7 +18159,7 @@
       </w:rPr>
     </w:lvl>
   </w:abstractNum>
-  <w:abstractNum w:abstractNumId="10" w15:restartNumberingAfterBreak="0">
+  <w:abstractNum w:abstractNumId="11" w15:restartNumberingAfterBreak="0">
     <w:nsid w:val="28493ABB"/>
     <w:multiLevelType w:val="hybridMultilevel"/>
     <w:tmpl w:val="982E9656"/>
@@ -16701,7 +18272,93 @@
       </w:rPr>
     </w:lvl>
   </w:abstractNum>
-  <w:abstractNum w:abstractNumId="11" w15:restartNumberingAfterBreak="0">
+  <w:abstractNum w:abstractNumId="12" w15:restartNumberingAfterBreak="0">
+    <w:nsid w:val="2A245762"/>
+    <w:multiLevelType w:val="hybridMultilevel"/>
+    <w:tmpl w:val="3CF01936"/>
+    <w:lvl w:ilvl="0" w:tplc="0C0A000F">
+      <w:start w:val="1"/>
+      <w:numFmt w:val="decimal"/>
+      <w:lvlText w:val="%1."/>
+      <w:lvlJc w:val="left"/>
+      <w:pPr>
+        <w:ind w:left="720" w:hanging="360"/>
+      </w:pPr>
+    </w:lvl>
+    <w:lvl w:ilvl="1" w:tplc="0C0A0019" w:tentative="1">
+      <w:start w:val="1"/>
+      <w:numFmt w:val="lowerLetter"/>
+      <w:lvlText w:val="%2."/>
+      <w:lvlJc w:val="left"/>
+      <w:pPr>
+        <w:ind w:left="1440" w:hanging="360"/>
+      </w:pPr>
+    </w:lvl>
+    <w:lvl w:ilvl="2" w:tplc="0C0A001B" w:tentative="1">
+      <w:start w:val="1"/>
+      <w:numFmt w:val="lowerRoman"/>
+      <w:lvlText w:val="%3."/>
+      <w:lvlJc w:val="right"/>
+      <w:pPr>
+        <w:ind w:left="2160" w:hanging="180"/>
+      </w:pPr>
+    </w:lvl>
+    <w:lvl w:ilvl="3" w:tplc="0C0A000F" w:tentative="1">
+      <w:start w:val="1"/>
+      <w:numFmt w:val="decimal"/>
+      <w:lvlText w:val="%4."/>
+      <w:lvlJc w:val="left"/>
+      <w:pPr>
+        <w:ind w:left="2880" w:hanging="360"/>
+      </w:pPr>
+    </w:lvl>
+    <w:lvl w:ilvl="4" w:tplc="0C0A0019" w:tentative="1">
+      <w:start w:val="1"/>
+      <w:numFmt w:val="lowerLetter"/>
+      <w:lvlText w:val="%5."/>
+      <w:lvlJc w:val="left"/>
+      <w:pPr>
+        <w:ind w:left="3600" w:hanging="360"/>
+      </w:pPr>
+    </w:lvl>
+    <w:lvl w:ilvl="5" w:tplc="0C0A001B" w:tentative="1">
+      <w:start w:val="1"/>
+      <w:numFmt w:val="lowerRoman"/>
+      <w:lvlText w:val="%6."/>
+      <w:lvlJc w:val="right"/>
+      <w:pPr>
+        <w:ind w:left="4320" w:hanging="180"/>
+      </w:pPr>
+    </w:lvl>
+    <w:lvl w:ilvl="6" w:tplc="0C0A000F" w:tentative="1">
+      <w:start w:val="1"/>
+      <w:numFmt w:val="decimal"/>
+      <w:lvlText w:val="%7."/>
+      <w:lvlJc w:val="left"/>
+      <w:pPr>
+        <w:ind w:left="5040" w:hanging="360"/>
+      </w:pPr>
+    </w:lvl>
+    <w:lvl w:ilvl="7" w:tplc="0C0A0019" w:tentative="1">
+      <w:start w:val="1"/>
+      <w:numFmt w:val="lowerLetter"/>
+      <w:lvlText w:val="%8."/>
+      <w:lvlJc w:val="left"/>
+      <w:pPr>
+        <w:ind w:left="5760" w:hanging="360"/>
+      </w:pPr>
+    </w:lvl>
+    <w:lvl w:ilvl="8" w:tplc="0C0A001B" w:tentative="1">
+      <w:start w:val="1"/>
+      <w:numFmt w:val="lowerRoman"/>
+      <w:lvlText w:val="%9."/>
+      <w:lvlJc w:val="right"/>
+      <w:pPr>
+        <w:ind w:left="6480" w:hanging="180"/>
+      </w:pPr>
+    </w:lvl>
+  </w:abstractNum>
+  <w:abstractNum w:abstractNumId="13" w15:restartNumberingAfterBreak="0">
     <w:nsid w:val="2D635AC0"/>
     <w:multiLevelType w:val="hybridMultilevel"/>
     <w:tmpl w:val="87740C8C"/>
@@ -16814,7 +18471,7 @@
       </w:rPr>
     </w:lvl>
   </w:abstractNum>
-  <w:abstractNum w:abstractNumId="12" w15:restartNumberingAfterBreak="0">
+  <w:abstractNum w:abstractNumId="14" w15:restartNumberingAfterBreak="0">
     <w:nsid w:val="2E7449C5"/>
     <w:multiLevelType w:val="hybridMultilevel"/>
     <w:tmpl w:val="9B745E8E"/>
@@ -16927,7 +18584,7 @@
       </w:rPr>
     </w:lvl>
   </w:abstractNum>
-  <w:abstractNum w:abstractNumId="13" w15:restartNumberingAfterBreak="0">
+  <w:abstractNum w:abstractNumId="15" w15:restartNumberingAfterBreak="0">
     <w:nsid w:val="2FE346E9"/>
     <w:multiLevelType w:val="hybridMultilevel"/>
     <w:tmpl w:val="35B01804"/>
@@ -17013,7 +18670,7 @@
       </w:pPr>
     </w:lvl>
   </w:abstractNum>
-  <w:abstractNum w:abstractNumId="14" w15:restartNumberingAfterBreak="0">
+  <w:abstractNum w:abstractNumId="16" w15:restartNumberingAfterBreak="0">
     <w:nsid w:val="31216BEC"/>
     <w:multiLevelType w:val="hybridMultilevel"/>
     <w:tmpl w:val="260E4A84"/>
@@ -17126,7 +18783,120 @@
       </w:rPr>
     </w:lvl>
   </w:abstractNum>
-  <w:abstractNum w:abstractNumId="15" w15:restartNumberingAfterBreak="0">
+  <w:abstractNum w:abstractNumId="17" w15:restartNumberingAfterBreak="0">
+    <w:nsid w:val="317C3072"/>
+    <w:multiLevelType w:val="hybridMultilevel"/>
+    <w:tmpl w:val="6C50ACCC"/>
+    <w:lvl w:ilvl="0" w:tplc="0C0A0001">
+      <w:start w:val="1"/>
+      <w:numFmt w:val="bullet"/>
+      <w:lvlText w:val=""/>
+      <w:lvlJc w:val="left"/>
+      <w:pPr>
+        <w:ind w:left="360" w:hanging="360"/>
+      </w:pPr>
+      <w:rPr>
+        <w:rFonts w:ascii="Symbol" w:hAnsi="Symbol" w:hint="default"/>
+      </w:rPr>
+    </w:lvl>
+    <w:lvl w:ilvl="1" w:tplc="0C0A0003" w:tentative="1">
+      <w:start w:val="1"/>
+      <w:numFmt w:val="bullet"/>
+      <w:lvlText w:val="o"/>
+      <w:lvlJc w:val="left"/>
+      <w:pPr>
+        <w:ind w:left="1080" w:hanging="360"/>
+      </w:pPr>
+      <w:rPr>
+        <w:rFonts w:ascii="Courier New" w:hAnsi="Courier New" w:cs="Courier New" w:hint="default"/>
+      </w:rPr>
+    </w:lvl>
+    <w:lvl w:ilvl="2" w:tplc="0C0A0005" w:tentative="1">
+      <w:start w:val="1"/>
+      <w:numFmt w:val="bullet"/>
+      <w:lvlText w:val=""/>
+      <w:lvlJc w:val="left"/>
+      <w:pPr>
+        <w:ind w:left="1800" w:hanging="360"/>
+      </w:pPr>
+      <w:rPr>
+        <w:rFonts w:ascii="Wingdings" w:hAnsi="Wingdings" w:hint="default"/>
+      </w:rPr>
+    </w:lvl>
+    <w:lvl w:ilvl="3" w:tplc="0C0A0001" w:tentative="1">
+      <w:start w:val="1"/>
+      <w:numFmt w:val="bullet"/>
+      <w:lvlText w:val=""/>
+      <w:lvlJc w:val="left"/>
+      <w:pPr>
+        <w:ind w:left="2520" w:hanging="360"/>
+      </w:pPr>
+      <w:rPr>
+        <w:rFonts w:ascii="Symbol" w:hAnsi="Symbol" w:hint="default"/>
+      </w:rPr>
+    </w:lvl>
+    <w:lvl w:ilvl="4" w:tplc="0C0A0003" w:tentative="1">
+      <w:start w:val="1"/>
+      <w:numFmt w:val="bullet"/>
+      <w:lvlText w:val="o"/>
+      <w:lvlJc w:val="left"/>
+      <w:pPr>
+        <w:ind w:left="3240" w:hanging="360"/>
+      </w:pPr>
+      <w:rPr>
+        <w:rFonts w:ascii="Courier New" w:hAnsi="Courier New" w:cs="Courier New" w:hint="default"/>
+      </w:rPr>
+    </w:lvl>
+    <w:lvl w:ilvl="5" w:tplc="0C0A0005" w:tentative="1">
+      <w:start w:val="1"/>
+      <w:numFmt w:val="bullet"/>
+      <w:lvlText w:val=""/>
+      <w:lvlJc w:val="left"/>
+      <w:pPr>
+        <w:ind w:left="3960" w:hanging="360"/>
+      </w:pPr>
+      <w:rPr>
+        <w:rFonts w:ascii="Wingdings" w:hAnsi="Wingdings" w:hint="default"/>
+      </w:rPr>
+    </w:lvl>
+    <w:lvl w:ilvl="6" w:tplc="0C0A0001" w:tentative="1">
+      <w:start w:val="1"/>
+      <w:numFmt w:val="bullet"/>
+      <w:lvlText w:val=""/>
+      <w:lvlJc w:val="left"/>
+      <w:pPr>
+        <w:ind w:left="4680" w:hanging="360"/>
+      </w:pPr>
+      <w:rPr>
+        <w:rFonts w:ascii="Symbol" w:hAnsi="Symbol" w:hint="default"/>
+      </w:rPr>
+    </w:lvl>
+    <w:lvl w:ilvl="7" w:tplc="0C0A0003" w:tentative="1">
+      <w:start w:val="1"/>
+      <w:numFmt w:val="bullet"/>
+      <w:lvlText w:val="o"/>
+      <w:lvlJc w:val="left"/>
+      <w:pPr>
+        <w:ind w:left="5400" w:hanging="360"/>
+      </w:pPr>
+      <w:rPr>
+        <w:rFonts w:ascii="Courier New" w:hAnsi="Courier New" w:cs="Courier New" w:hint="default"/>
+      </w:rPr>
+    </w:lvl>
+    <w:lvl w:ilvl="8" w:tplc="0C0A0005" w:tentative="1">
+      <w:start w:val="1"/>
+      <w:numFmt w:val="bullet"/>
+      <w:lvlText w:val=""/>
+      <w:lvlJc w:val="left"/>
+      <w:pPr>
+        <w:ind w:left="6120" w:hanging="360"/>
+      </w:pPr>
+      <w:rPr>
+        <w:rFonts w:ascii="Wingdings" w:hAnsi="Wingdings" w:hint="default"/>
+      </w:rPr>
+    </w:lvl>
+  </w:abstractNum>
+  <w:abstractNum w:abstractNumId="18" w15:restartNumberingAfterBreak="0">
     <w:nsid w:val="344C14C0"/>
     <w:multiLevelType w:val="hybridMultilevel"/>
     <w:tmpl w:val="72B4BFDE"/>
@@ -17239,7 +19009,7 @@
       </w:rPr>
     </w:lvl>
   </w:abstractNum>
-  <w:abstractNum w:abstractNumId="16" w15:restartNumberingAfterBreak="0">
+  <w:abstractNum w:abstractNumId="19" w15:restartNumberingAfterBreak="0">
     <w:nsid w:val="3512203F"/>
     <w:multiLevelType w:val="hybridMultilevel"/>
     <w:tmpl w:val="8940F27E"/>
@@ -17352,7 +19122,7 @@
       </w:rPr>
     </w:lvl>
   </w:abstractNum>
-  <w:abstractNum w:abstractNumId="17" w15:restartNumberingAfterBreak="0">
+  <w:abstractNum w:abstractNumId="20" w15:restartNumberingAfterBreak="0">
     <w:nsid w:val="3745129E"/>
     <w:multiLevelType w:val="multilevel"/>
     <w:tmpl w:val="CF94F006"/>
@@ -17495,7 +19265,7 @@
       </w:pPr>
     </w:lvl>
   </w:abstractNum>
-  <w:abstractNum w:abstractNumId="18" w15:restartNumberingAfterBreak="0">
+  <w:abstractNum w:abstractNumId="21" w15:restartNumberingAfterBreak="0">
     <w:nsid w:val="3B9B594E"/>
     <w:multiLevelType w:val="hybridMultilevel"/>
     <w:tmpl w:val="ABE03FFA"/>
@@ -17608,7 +19378,7 @@
       </w:rPr>
     </w:lvl>
   </w:abstractNum>
-  <w:abstractNum w:abstractNumId="19" w15:restartNumberingAfterBreak="0">
+  <w:abstractNum w:abstractNumId="22" w15:restartNumberingAfterBreak="0">
     <w:nsid w:val="3FCB0E3C"/>
     <w:multiLevelType w:val="hybridMultilevel"/>
     <w:tmpl w:val="9AAC3DBE"/>
@@ -17721,7 +19491,7 @@
       </w:rPr>
     </w:lvl>
   </w:abstractNum>
-  <w:abstractNum w:abstractNumId="20" w15:restartNumberingAfterBreak="0">
+  <w:abstractNum w:abstractNumId="23" w15:restartNumberingAfterBreak="0">
     <w:nsid w:val="418C5352"/>
     <w:multiLevelType w:val="hybridMultilevel"/>
     <w:tmpl w:val="7B366952"/>
@@ -17807,7 +19577,7 @@
       </w:pPr>
     </w:lvl>
   </w:abstractNum>
-  <w:abstractNum w:abstractNumId="21" w15:restartNumberingAfterBreak="0">
+  <w:abstractNum w:abstractNumId="24" w15:restartNumberingAfterBreak="0">
     <w:nsid w:val="466E2AF7"/>
     <w:multiLevelType w:val="hybridMultilevel"/>
     <w:tmpl w:val="F7FAF73C"/>
@@ -17920,7 +19690,7 @@
       </w:rPr>
     </w:lvl>
   </w:abstractNum>
-  <w:abstractNum w:abstractNumId="22" w15:restartNumberingAfterBreak="0">
+  <w:abstractNum w:abstractNumId="25" w15:restartNumberingAfterBreak="0">
     <w:nsid w:val="46823DED"/>
     <w:multiLevelType w:val="multilevel"/>
     <w:tmpl w:val="0C0A001F"/>
@@ -18006,7 +19776,7 @@
       </w:pPr>
     </w:lvl>
   </w:abstractNum>
-  <w:abstractNum w:abstractNumId="23" w15:restartNumberingAfterBreak="0">
+  <w:abstractNum w:abstractNumId="26" w15:restartNumberingAfterBreak="0">
     <w:nsid w:val="4980693A"/>
     <w:multiLevelType w:val="hybridMultilevel"/>
     <w:tmpl w:val="6CF22300"/>
@@ -18119,7 +19889,7 @@
       </w:rPr>
     </w:lvl>
   </w:abstractNum>
-  <w:abstractNum w:abstractNumId="24" w15:restartNumberingAfterBreak="0">
+  <w:abstractNum w:abstractNumId="27" w15:restartNumberingAfterBreak="0">
     <w:nsid w:val="4EFD7F3E"/>
     <w:multiLevelType w:val="multilevel"/>
     <w:tmpl w:val="0C0A001F"/>
@@ -18205,7 +19975,7 @@
       </w:pPr>
     </w:lvl>
   </w:abstractNum>
-  <w:abstractNum w:abstractNumId="25" w15:restartNumberingAfterBreak="0">
+  <w:abstractNum w:abstractNumId="28" w15:restartNumberingAfterBreak="0">
     <w:nsid w:val="53133A52"/>
     <w:multiLevelType w:val="hybridMultilevel"/>
     <w:tmpl w:val="5C90799E"/>
@@ -18318,7 +20088,7 @@
       </w:rPr>
     </w:lvl>
   </w:abstractNum>
-  <w:abstractNum w:abstractNumId="26" w15:restartNumberingAfterBreak="0">
+  <w:abstractNum w:abstractNumId="29" w15:restartNumberingAfterBreak="0">
     <w:nsid w:val="57B33A53"/>
     <w:multiLevelType w:val="hybridMultilevel"/>
     <w:tmpl w:val="A50C50BE"/>
@@ -18431,7 +20201,7 @@
       </w:rPr>
     </w:lvl>
   </w:abstractNum>
-  <w:abstractNum w:abstractNumId="27" w15:restartNumberingAfterBreak="0">
+  <w:abstractNum w:abstractNumId="30" w15:restartNumberingAfterBreak="0">
     <w:nsid w:val="57BF14FA"/>
     <w:multiLevelType w:val="hybridMultilevel"/>
     <w:tmpl w:val="DB54BBB4"/>
@@ -18544,7 +20314,7 @@
       </w:rPr>
     </w:lvl>
   </w:abstractNum>
-  <w:abstractNum w:abstractNumId="28" w15:restartNumberingAfterBreak="0">
+  <w:abstractNum w:abstractNumId="31" w15:restartNumberingAfterBreak="0">
     <w:nsid w:val="5BF05C5C"/>
     <w:multiLevelType w:val="multilevel"/>
     <w:tmpl w:val="0C0A001F"/>
@@ -18630,7 +20400,7 @@
       </w:pPr>
     </w:lvl>
   </w:abstractNum>
-  <w:abstractNum w:abstractNumId="29" w15:restartNumberingAfterBreak="0">
+  <w:abstractNum w:abstractNumId="32" w15:restartNumberingAfterBreak="0">
     <w:nsid w:val="5C46328F"/>
     <w:multiLevelType w:val="hybridMultilevel"/>
     <w:tmpl w:val="A7B414B6"/>
@@ -18743,7 +20513,7 @@
       </w:rPr>
     </w:lvl>
   </w:abstractNum>
-  <w:abstractNum w:abstractNumId="30" w15:restartNumberingAfterBreak="0">
+  <w:abstractNum w:abstractNumId="33" w15:restartNumberingAfterBreak="0">
     <w:nsid w:val="5DF00E7F"/>
     <w:multiLevelType w:val="hybridMultilevel"/>
     <w:tmpl w:val="B588BF6C"/>
@@ -18856,7 +20626,7 @@
       </w:rPr>
     </w:lvl>
   </w:abstractNum>
-  <w:abstractNum w:abstractNumId="31" w15:restartNumberingAfterBreak="0">
+  <w:abstractNum w:abstractNumId="34" w15:restartNumberingAfterBreak="0">
     <w:nsid w:val="5F1D2AA4"/>
     <w:multiLevelType w:val="hybridMultilevel"/>
     <w:tmpl w:val="F28EC8B4"/>
@@ -18969,7 +20739,7 @@
       </w:rPr>
     </w:lvl>
   </w:abstractNum>
-  <w:abstractNum w:abstractNumId="32" w15:restartNumberingAfterBreak="0">
+  <w:abstractNum w:abstractNumId="35" w15:restartNumberingAfterBreak="0">
     <w:nsid w:val="621D3E06"/>
     <w:multiLevelType w:val="hybridMultilevel"/>
     <w:tmpl w:val="38988148"/>
@@ -19055,7 +20825,120 @@
       </w:pPr>
     </w:lvl>
   </w:abstractNum>
-  <w:abstractNum w:abstractNumId="33" w15:restartNumberingAfterBreak="0">
+  <w:abstractNum w:abstractNumId="36" w15:restartNumberingAfterBreak="0">
+    <w:nsid w:val="652625E3"/>
+    <w:multiLevelType w:val="hybridMultilevel"/>
+    <w:tmpl w:val="42843068"/>
+    <w:lvl w:ilvl="0" w:tplc="0C0A0001">
+      <w:start w:val="1"/>
+      <w:numFmt w:val="bullet"/>
+      <w:lvlText w:val=""/>
+      <w:lvlJc w:val="left"/>
+      <w:pPr>
+        <w:ind w:left="720" w:hanging="360"/>
+      </w:pPr>
+      <w:rPr>
+        <w:rFonts w:ascii="Symbol" w:hAnsi="Symbol" w:hint="default"/>
+      </w:rPr>
+    </w:lvl>
+    <w:lvl w:ilvl="1" w:tplc="0C0A0003" w:tentative="1">
+      <w:start w:val="1"/>
+      <w:numFmt w:val="bullet"/>
+      <w:lvlText w:val="o"/>
+      <w:lvlJc w:val="left"/>
+      <w:pPr>
+        <w:ind w:left="1440" w:hanging="360"/>
+      </w:pPr>
+      <w:rPr>
+        <w:rFonts w:ascii="Courier New" w:hAnsi="Courier New" w:cs="Courier New" w:hint="default"/>
+      </w:rPr>
+    </w:lvl>
+    <w:lvl w:ilvl="2" w:tplc="0C0A0005" w:tentative="1">
+      <w:start w:val="1"/>
+      <w:numFmt w:val="bullet"/>
+      <w:lvlText w:val=""/>
+      <w:lvlJc w:val="left"/>
+      <w:pPr>
+        <w:ind w:left="2160" w:hanging="360"/>
+      </w:pPr>
+      <w:rPr>
+        <w:rFonts w:ascii="Wingdings" w:hAnsi="Wingdings" w:hint="default"/>
+      </w:rPr>
+    </w:lvl>
+    <w:lvl w:ilvl="3" w:tplc="0C0A0001" w:tentative="1">
+      <w:start w:val="1"/>
+      <w:numFmt w:val="bullet"/>
+      <w:lvlText w:val=""/>
+      <w:lvlJc w:val="left"/>
+      <w:pPr>
+        <w:ind w:left="2880" w:hanging="360"/>
+      </w:pPr>
+      <w:rPr>
+        <w:rFonts w:ascii="Symbol" w:hAnsi="Symbol" w:hint="default"/>
+      </w:rPr>
+    </w:lvl>
+    <w:lvl w:ilvl="4" w:tplc="0C0A0003" w:tentative="1">
+      <w:start w:val="1"/>
+      <w:numFmt w:val="bullet"/>
+      <w:lvlText w:val="o"/>
+      <w:lvlJc w:val="left"/>
+      <w:pPr>
+        <w:ind w:left="3600" w:hanging="360"/>
+      </w:pPr>
+      <w:rPr>
+        <w:rFonts w:ascii="Courier New" w:hAnsi="Courier New" w:cs="Courier New" w:hint="default"/>
+      </w:rPr>
+    </w:lvl>
+    <w:lvl w:ilvl="5" w:tplc="0C0A0005" w:tentative="1">
+      <w:start w:val="1"/>
+      <w:numFmt w:val="bullet"/>
+      <w:lvlText w:val=""/>
+      <w:lvlJc w:val="left"/>
+      <w:pPr>
+        <w:ind w:left="4320" w:hanging="360"/>
+      </w:pPr>
+      <w:rPr>
+        <w:rFonts w:ascii="Wingdings" w:hAnsi="Wingdings" w:hint="default"/>
+      </w:rPr>
+    </w:lvl>
+    <w:lvl w:ilvl="6" w:tplc="0C0A0001" w:tentative="1">
+      <w:start w:val="1"/>
+      <w:numFmt w:val="bullet"/>
+      <w:lvlText w:val=""/>
+      <w:lvlJc w:val="left"/>
+      <w:pPr>
+        <w:ind w:left="5040" w:hanging="360"/>
+      </w:pPr>
+      <w:rPr>
+        <w:rFonts w:ascii="Symbol" w:hAnsi="Symbol" w:hint="default"/>
+      </w:rPr>
+    </w:lvl>
+    <w:lvl w:ilvl="7" w:tplc="0C0A0003" w:tentative="1">
+      <w:start w:val="1"/>
+      <w:numFmt w:val="bullet"/>
+      <w:lvlText w:val="o"/>
+      <w:lvlJc w:val="left"/>
+      <w:pPr>
+        <w:ind w:left="5760" w:hanging="360"/>
+      </w:pPr>
+      <w:rPr>
+        <w:rFonts w:ascii="Courier New" w:hAnsi="Courier New" w:cs="Courier New" w:hint="default"/>
+      </w:rPr>
+    </w:lvl>
+    <w:lvl w:ilvl="8" w:tplc="0C0A0005" w:tentative="1">
+      <w:start w:val="1"/>
+      <w:numFmt w:val="bullet"/>
+      <w:lvlText w:val=""/>
+      <w:lvlJc w:val="left"/>
+      <w:pPr>
+        <w:ind w:left="6480" w:hanging="360"/>
+      </w:pPr>
+      <w:rPr>
+        <w:rFonts w:ascii="Wingdings" w:hAnsi="Wingdings" w:hint="default"/>
+      </w:rPr>
+    </w:lvl>
+  </w:abstractNum>
+  <w:abstractNum w:abstractNumId="37" w15:restartNumberingAfterBreak="0">
     <w:nsid w:val="6F1D7775"/>
     <w:multiLevelType w:val="hybridMultilevel"/>
     <w:tmpl w:val="286052A4"/>
@@ -19168,7 +21051,7 @@
       </w:rPr>
     </w:lvl>
   </w:abstractNum>
-  <w:abstractNum w:abstractNumId="34" w15:restartNumberingAfterBreak="0">
+  <w:abstractNum w:abstractNumId="38" w15:restartNumberingAfterBreak="0">
     <w:nsid w:val="73BD59B9"/>
     <w:multiLevelType w:val="hybridMultilevel"/>
     <w:tmpl w:val="D110C900"/>
@@ -19281,7 +21164,7 @@
       </w:rPr>
     </w:lvl>
   </w:abstractNum>
-  <w:abstractNum w:abstractNumId="35" w15:restartNumberingAfterBreak="0">
+  <w:abstractNum w:abstractNumId="39" w15:restartNumberingAfterBreak="0">
     <w:nsid w:val="79AB5DD7"/>
     <w:multiLevelType w:val="hybridMultilevel"/>
     <w:tmpl w:val="97643C76"/>
@@ -19394,7 +21277,120 @@
       </w:rPr>
     </w:lvl>
   </w:abstractNum>
-  <w:abstractNum w:abstractNumId="36" w15:restartNumberingAfterBreak="0">
+  <w:abstractNum w:abstractNumId="40" w15:restartNumberingAfterBreak="0">
+    <w:nsid w:val="7B345AD2"/>
+    <w:multiLevelType w:val="hybridMultilevel"/>
+    <w:tmpl w:val="F3800F4E"/>
+    <w:lvl w:ilvl="0" w:tplc="0C0A0001">
+      <w:start w:val="1"/>
+      <w:numFmt w:val="bullet"/>
+      <w:lvlText w:val=""/>
+      <w:lvlJc w:val="left"/>
+      <w:pPr>
+        <w:ind w:left="720" w:hanging="360"/>
+      </w:pPr>
+      <w:rPr>
+        <w:rFonts w:ascii="Symbol" w:hAnsi="Symbol" w:hint="default"/>
+      </w:rPr>
+    </w:lvl>
+    <w:lvl w:ilvl="1" w:tplc="0C0A0003" w:tentative="1">
+      <w:start w:val="1"/>
+      <w:numFmt w:val="bullet"/>
+      <w:lvlText w:val="o"/>
+      <w:lvlJc w:val="left"/>
+      <w:pPr>
+        <w:ind w:left="1440" w:hanging="360"/>
+      </w:pPr>
+      <w:rPr>
+        <w:rFonts w:ascii="Courier New" w:hAnsi="Courier New" w:cs="Courier New" w:hint="default"/>
+      </w:rPr>
+    </w:lvl>
+    <w:lvl w:ilvl="2" w:tplc="0C0A0005" w:tentative="1">
+      <w:start w:val="1"/>
+      <w:numFmt w:val="bullet"/>
+      <w:lvlText w:val=""/>
+      <w:lvlJc w:val="left"/>
+      <w:pPr>
+        <w:ind w:left="2160" w:hanging="360"/>
+      </w:pPr>
+      <w:rPr>
+        <w:rFonts w:ascii="Wingdings" w:hAnsi="Wingdings" w:hint="default"/>
+      </w:rPr>
+    </w:lvl>
+    <w:lvl w:ilvl="3" w:tplc="0C0A0001" w:tentative="1">
+      <w:start w:val="1"/>
+      <w:numFmt w:val="bullet"/>
+      <w:lvlText w:val=""/>
+      <w:lvlJc w:val="left"/>
+      <w:pPr>
+        <w:ind w:left="2880" w:hanging="360"/>
+      </w:pPr>
+      <w:rPr>
+        <w:rFonts w:ascii="Symbol" w:hAnsi="Symbol" w:hint="default"/>
+      </w:rPr>
+    </w:lvl>
+    <w:lvl w:ilvl="4" w:tplc="0C0A0003" w:tentative="1">
+      <w:start w:val="1"/>
+      <w:numFmt w:val="bullet"/>
+      <w:lvlText w:val="o"/>
+      <w:lvlJc w:val="left"/>
+      <w:pPr>
+        <w:ind w:left="3600" w:hanging="360"/>
+      </w:pPr>
+      <w:rPr>
+        <w:rFonts w:ascii="Courier New" w:hAnsi="Courier New" w:cs="Courier New" w:hint="default"/>
+      </w:rPr>
+    </w:lvl>
+    <w:lvl w:ilvl="5" w:tplc="0C0A0005" w:tentative="1">
+      <w:start w:val="1"/>
+      <w:numFmt w:val="bullet"/>
+      <w:lvlText w:val=""/>
+      <w:lvlJc w:val="left"/>
+      <w:pPr>
+        <w:ind w:left="4320" w:hanging="360"/>
+      </w:pPr>
+      <w:rPr>
+        <w:rFonts w:ascii="Wingdings" w:hAnsi="Wingdings" w:hint="default"/>
+      </w:rPr>
+    </w:lvl>
+    <w:lvl w:ilvl="6" w:tplc="0C0A0001" w:tentative="1">
+      <w:start w:val="1"/>
+      <w:numFmt w:val="bullet"/>
+      <w:lvlText w:val=""/>
+      <w:lvlJc w:val="left"/>
+      <w:pPr>
+        <w:ind w:left="5040" w:hanging="360"/>
+      </w:pPr>
+      <w:rPr>
+        <w:rFonts w:ascii="Symbol" w:hAnsi="Symbol" w:hint="default"/>
+      </w:rPr>
+    </w:lvl>
+    <w:lvl w:ilvl="7" w:tplc="0C0A0003" w:tentative="1">
+      <w:start w:val="1"/>
+      <w:numFmt w:val="bullet"/>
+      <w:lvlText w:val="o"/>
+      <w:lvlJc w:val="left"/>
+      <w:pPr>
+        <w:ind w:left="5760" w:hanging="360"/>
+      </w:pPr>
+      <w:rPr>
+        <w:rFonts w:ascii="Courier New" w:hAnsi="Courier New" w:cs="Courier New" w:hint="default"/>
+      </w:rPr>
+    </w:lvl>
+    <w:lvl w:ilvl="8" w:tplc="0C0A0005" w:tentative="1">
+      <w:start w:val="1"/>
+      <w:numFmt w:val="bullet"/>
+      <w:lvlText w:val=""/>
+      <w:lvlJc w:val="left"/>
+      <w:pPr>
+        <w:ind w:left="6480" w:hanging="360"/>
+      </w:pPr>
+      <w:rPr>
+        <w:rFonts w:ascii="Wingdings" w:hAnsi="Wingdings" w:hint="default"/>
+      </w:rPr>
+    </w:lvl>
+  </w:abstractNum>
+  <w:abstractNum w:abstractNumId="41" w15:restartNumberingAfterBreak="0">
     <w:nsid w:val="7C15770C"/>
     <w:multiLevelType w:val="hybridMultilevel"/>
     <w:tmpl w:val="8ED05BA8"/>
@@ -19507,7 +21503,7 @@
       </w:rPr>
     </w:lvl>
   </w:abstractNum>
-  <w:abstractNum w:abstractNumId="37" w15:restartNumberingAfterBreak="0">
+  <w:abstractNum w:abstractNumId="42" w15:restartNumberingAfterBreak="0">
     <w:nsid w:val="7D6F5B56"/>
     <w:multiLevelType w:val="hybridMultilevel"/>
     <w:tmpl w:val="8F10FE06"/>
@@ -19620,7 +21616,7 @@
       </w:rPr>
     </w:lvl>
   </w:abstractNum>
-  <w:abstractNum w:abstractNumId="38" w15:restartNumberingAfterBreak="0">
+  <w:abstractNum w:abstractNumId="43" w15:restartNumberingAfterBreak="0">
     <w:nsid w:val="7EB66735"/>
     <w:multiLevelType w:val="hybridMultilevel"/>
     <w:tmpl w:val="55003AFE"/>
@@ -19734,79 +21730,79 @@
     </w:lvl>
   </w:abstractNum>
   <w:num w:numId="1">
+    <w:abstractNumId w:val="25"/>
+  </w:num>
+  <w:num w:numId="2">
+    <w:abstractNumId w:val="31"/>
+  </w:num>
+  <w:num w:numId="3">
+    <w:abstractNumId w:val="27"/>
+  </w:num>
+  <w:num w:numId="4">
+    <w:abstractNumId w:val="20"/>
+  </w:num>
+  <w:num w:numId="5">
     <w:abstractNumId w:val="22"/>
   </w:num>
-  <w:num w:numId="2">
-    <w:abstractNumId w:val="28"/>
-  </w:num>
-  <w:num w:numId="3">
-    <w:abstractNumId w:val="24"/>
-  </w:num>
-  <w:num w:numId="4">
-    <w:abstractNumId w:val="17"/>
-  </w:num>
-  <w:num w:numId="5">
-    <w:abstractNumId w:val="19"/>
-  </w:num>
   <w:num w:numId="6">
-    <w:abstractNumId w:val="8"/>
+    <w:abstractNumId w:val="9"/>
   </w:num>
   <w:num w:numId="7">
     <w:abstractNumId w:val="3"/>
   </w:num>
   <w:num w:numId="8">
-    <w:abstractNumId w:val="18"/>
+    <w:abstractNumId w:val="21"/>
   </w:num>
   <w:num w:numId="9">
+    <w:abstractNumId w:val="13"/>
+  </w:num>
+  <w:num w:numId="10">
+    <w:abstractNumId w:val="41"/>
+  </w:num>
+  <w:num w:numId="11">
+    <w:abstractNumId w:val="26"/>
+  </w:num>
+  <w:num w:numId="12">
     <w:abstractNumId w:val="11"/>
   </w:num>
-  <w:num w:numId="10">
-    <w:abstractNumId w:val="36"/>
-  </w:num>
-  <w:num w:numId="11">
+  <w:num w:numId="13">
     <w:abstractNumId w:val="23"/>
   </w:num>
-  <w:num w:numId="12">
-    <w:abstractNumId w:val="10"/>
-  </w:num>
-  <w:num w:numId="13">
-    <w:abstractNumId w:val="20"/>
-  </w:num>
   <w:num w:numId="14">
-    <w:abstractNumId w:val="13"/>
+    <w:abstractNumId w:val="15"/>
   </w:num>
   <w:num w:numId="15">
-    <w:abstractNumId w:val="21"/>
+    <w:abstractNumId w:val="24"/>
   </w:num>
   <w:num w:numId="16">
-    <w:abstractNumId w:val="9"/>
+    <w:abstractNumId w:val="10"/>
   </w:num>
   <w:num w:numId="17">
     <w:abstractNumId w:val="1"/>
   </w:num>
   <w:num w:numId="18">
-    <w:abstractNumId w:val="7"/>
+    <w:abstractNumId w:val="8"/>
   </w:num>
   <w:num w:numId="19">
-    <w:abstractNumId w:val="37"/>
+    <w:abstractNumId w:val="42"/>
   </w:num>
   <w:num w:numId="20">
-    <w:abstractNumId w:val="30"/>
+    <w:abstractNumId w:val="33"/>
   </w:num>
   <w:num w:numId="21">
+    <w:abstractNumId w:val="32"/>
+  </w:num>
+  <w:num w:numId="22">
     <w:abstractNumId w:val="29"/>
   </w:num>
-  <w:num w:numId="22">
-    <w:abstractNumId w:val="26"/>
-  </w:num>
   <w:num w:numId="23">
-    <w:abstractNumId w:val="16"/>
+    <w:abstractNumId w:val="19"/>
   </w:num>
   <w:num w:numId="24">
-    <w:abstractNumId w:val="32"/>
+    <w:abstractNumId w:val="35"/>
   </w:num>
   <w:num w:numId="25">
-    <w:abstractNumId w:val="27"/>
+    <w:abstractNumId w:val="30"/>
   </w:num>
   <w:num w:numId="26">
     <w:abstractNumId w:val="6"/>
@@ -19815,40 +21811,55 @@
     <w:abstractNumId w:val="0"/>
   </w:num>
   <w:num w:numId="28">
-    <w:abstractNumId w:val="15"/>
+    <w:abstractNumId w:val="18"/>
   </w:num>
   <w:num w:numId="29">
-    <w:abstractNumId w:val="33"/>
+    <w:abstractNumId w:val="37"/>
   </w:num>
   <w:num w:numId="30">
-    <w:abstractNumId w:val="35"/>
+    <w:abstractNumId w:val="39"/>
   </w:num>
   <w:num w:numId="31">
     <w:abstractNumId w:val="4"/>
   </w:num>
   <w:num w:numId="32">
-    <w:abstractNumId w:val="12"/>
+    <w:abstractNumId w:val="14"/>
   </w:num>
   <w:num w:numId="33">
-    <w:abstractNumId w:val="14"/>
+    <w:abstractNumId w:val="16"/>
   </w:num>
   <w:num w:numId="34">
     <w:abstractNumId w:val="5"/>
   </w:num>
   <w:num w:numId="35">
-    <w:abstractNumId w:val="34"/>
+    <w:abstractNumId w:val="38"/>
   </w:num>
   <w:num w:numId="36">
-    <w:abstractNumId w:val="31"/>
+    <w:abstractNumId w:val="34"/>
   </w:num>
   <w:num w:numId="37">
     <w:abstractNumId w:val="2"/>
   </w:num>
   <w:num w:numId="38">
-    <w:abstractNumId w:val="38"/>
+    <w:abstractNumId w:val="43"/>
   </w:num>
   <w:num w:numId="39">
-    <w:abstractNumId w:val="25"/>
+    <w:abstractNumId w:val="28"/>
+  </w:num>
+  <w:num w:numId="40">
+    <w:abstractNumId w:val="7"/>
+  </w:num>
+  <w:num w:numId="41">
+    <w:abstractNumId w:val="36"/>
+  </w:num>
+  <w:num w:numId="42">
+    <w:abstractNumId w:val="17"/>
+  </w:num>
+  <w:num w:numId="43">
+    <w:abstractNumId w:val="12"/>
+  </w:num>
+  <w:num w:numId="44">
+    <w:abstractNumId w:val="40"/>
   </w:num>
 </w:numbering>
 </file>
@@ -21149,7 +23160,7 @@
 </file>
 
 <file path=customXml/itemProps1.xml><?xml version="1.0" encoding="utf-8"?>
-<ds:datastoreItem xmlns:ds="http://schemas.openxmlformats.org/officeDocument/2006/customXml" ds:itemID="{5B0317AE-4BD3-4112-B0DC-C255F8992816}">
+<ds:datastoreItem xmlns:ds="http://schemas.openxmlformats.org/officeDocument/2006/customXml" ds:itemID="{37513A7A-4D18-4270-B00C-BA5A1324F7AB}">
   <ds:schemaRefs>
     <ds:schemaRef ds:uri="http://schemas.openxmlformats.org/officeDocument/2006/bibliography"/>
   </ds:schemaRefs>

</xml_diff>

<commit_message>
commit de las 3
</commit_message>
<xml_diff>
--- a/doc/Tomas/PROYECTO FIN DE CARRERA.docx
+++ b/doc/Tomas/PROYECTO FIN DE CARRERA.docx
@@ -14809,7 +14809,7 @@
       <w:pPr>
         <w:pStyle w:val="Prrafodelista"/>
         <w:numPr>
-          <w:ilvl w:val="1"/>
+          <w:ilvl w:val="0"/>
           <w:numId w:val="40"/>
         </w:numPr>
       </w:pPr>
@@ -14821,7 +14821,7 @@
       <w:pPr>
         <w:pStyle w:val="Prrafodelista"/>
         <w:numPr>
-          <w:ilvl w:val="1"/>
+          <w:ilvl w:val="0"/>
           <w:numId w:val="40"/>
         </w:numPr>
       </w:pPr>
@@ -14836,7 +14836,7 @@
       <w:pPr>
         <w:pStyle w:val="Prrafodelista"/>
         <w:numPr>
-          <w:ilvl w:val="1"/>
+          <w:ilvl w:val="0"/>
           <w:numId w:val="40"/>
         </w:numPr>
       </w:pPr>
@@ -14854,7 +14854,7 @@
       <w:pPr>
         <w:pStyle w:val="Prrafodelista"/>
         <w:numPr>
-          <w:ilvl w:val="1"/>
+          <w:ilvl w:val="0"/>
           <w:numId w:val="40"/>
         </w:numPr>
       </w:pPr>
@@ -15086,10 +15086,7 @@
           </w:tcPr>
           <w:p>
             <w:r>
-              <w:t xml:space="preserve">ACCESO </w:t>
-            </w:r>
-            <w:r>
-              <w:t>RECHAZADO</w:t>
+              <w:t>ACCESO RECHAZADO</w:t>
             </w:r>
           </w:p>
         </w:tc>
@@ -15099,10 +15096,7 @@
           </w:tcPr>
           <w:p>
             <w:r>
-              <w:t xml:space="preserve">Informa que petición de acceso ha sido </w:t>
-            </w:r>
-            <w:r>
-              <w:t>rechazada</w:t>
+              <w:t>Informa que petición de acceso ha sido rechazada</w:t>
             </w:r>
           </w:p>
         </w:tc>
@@ -15200,10 +15194,7 @@
         <w:t xml:space="preserve"> se recibe un INICIO DE GENERACION, se </w:t>
       </w:r>
       <w:r>
-        <w:t xml:space="preserve">genera una respuesta </w:t>
-      </w:r>
-      <w:r>
-        <w:t>ACK GENERACION</w:t>
+        <w:t>genera una respuesta ACK GENERACION</w:t>
       </w:r>
       <w:r>
         <w:t xml:space="preserve"> que es enviada a la tarea de </w:t>
@@ -15227,13 +15218,7 @@
         </w:numPr>
       </w:pPr>
       <w:r>
-        <w:t xml:space="preserve">Cuando se recibe el comando </w:t>
-      </w:r>
-      <w:r>
-        <w:t>CONTRASEÑA LISTA</w:t>
-      </w:r>
-      <w:r>
-        <w:t xml:space="preserve">, se espera a la recepción de dicha contraseña y se </w:t>
+        <w:t xml:space="preserve">Cuando se recibe el comando CONTRASEÑA LISTA, se espera a la recepción de dicha contraseña y se </w:t>
       </w:r>
       <w:r>
         <w:t>envía</w:t>
@@ -15251,16 +15236,10 @@
         <w:t>envía</w:t>
       </w:r>
       <w:r>
-        <w:t xml:space="preserve"> un comando de </w:t>
-      </w:r>
-      <w:r>
-        <w:t>ACCESO RECHAZADO</w:t>
-      </w:r>
-      <w:r>
-        <w:t xml:space="preserve"> </w:t>
-      </w:r>
-      <w:r>
-        <w:t xml:space="preserve">a </w:t>
+        <w:t xml:space="preserve"> un comando de ACCESO RECHAZADO</w:t>
+      </w:r>
+      <w:r>
+        <w:t xml:space="preserve"> a </w:t>
       </w:r>
       <w:r>
         <w:t>través</w:t>
@@ -15290,13 +15269,7 @@
         <w:t>envía</w:t>
       </w:r>
       <w:r>
-        <w:t xml:space="preserve"> un comando de contraseña </w:t>
-      </w:r>
-      <w:r>
-        <w:t>CONTRASEÑA LISTA</w:t>
-      </w:r>
-      <w:r>
-        <w:t xml:space="preserve"> y después se </w:t>
+        <w:t xml:space="preserve"> un comando de contraseña CONTRASEÑA LISTA y después se </w:t>
       </w:r>
       <w:r>
         <w:t>envía</w:t>
@@ -15305,10 +15278,7 @@
         <w:t xml:space="preserve"> la contraseña</w:t>
       </w:r>
       <w:r>
-        <w:t xml:space="preserve"> </w:t>
-      </w:r>
-      <w:r>
-        <w:t xml:space="preserve">a </w:t>
+        <w:t xml:space="preserve"> a </w:t>
       </w:r>
       <w:r>
         <w:t>través</w:t>
@@ -15365,19 +15335,10 @@
         <w:t>envía</w:t>
       </w:r>
       <w:r>
-        <w:t xml:space="preserve"> un comando de </w:t>
-      </w:r>
-      <w:r>
-        <w:t>INICIO DE GENERACION</w:t>
-      </w:r>
-      <w:r>
-        <w:t xml:space="preserve"> al dispositivo que se ha conectado al puerto y espera al </w:t>
-      </w:r>
-      <w:r>
-        <w:t>ACK GENERACION</w:t>
-      </w:r>
-      <w:r>
-        <w:t>.</w:t>
+        <w:t xml:space="preserve"> un comando de INICIO DE GENERACION</w:t>
+      </w:r>
+      <w:r>
+        <w:t xml:space="preserve"> al dispositivo que se ha conectado al puerto y espera al ACK GENERACION.</w:t>
       </w:r>
     </w:p>
     <w:p>
@@ -15404,13 +15365,7 @@
         <w:t>envía</w:t>
       </w:r>
       <w:r>
-        <w:t xml:space="preserve"> el comando </w:t>
-      </w:r>
-      <w:r>
-        <w:t>CONTRASEÑA LISTA</w:t>
-      </w:r>
-      <w:r>
-        <w:t xml:space="preserve">, se </w:t>
+        <w:t xml:space="preserve"> el comando CONTRASEÑA LISTA, se </w:t>
       </w:r>
       <w:r>
         <w:t>envía</w:t>
@@ -15428,25 +15383,13 @@
         </w:numPr>
       </w:pPr>
       <w:r>
-        <w:t xml:space="preserve">Si se recibe un </w:t>
-      </w:r>
-      <w:r>
-        <w:t xml:space="preserve">ACCESO </w:t>
-      </w:r>
-      <w:r>
-        <w:t>RECHAZADO, se cancela el proceso y se vuelve al estado inicial</w:t>
+        <w:t>Si se recibe un ACCESO RECHAZADO, se cancela el proceso y se vuelve al estado inicial</w:t>
       </w:r>
       <w:r>
         <w:t>.</w:t>
       </w:r>
       <w:r>
-        <w:t xml:space="preserve"> Si por el contrario se recibe un </w:t>
-      </w:r>
-      <w:r>
-        <w:t>CONTRASEÑA LISTA</w:t>
-      </w:r>
-      <w:r>
-        <w:t xml:space="preserve"> y se recibe la contraseña, esta contraseña se en </w:t>
+        <w:t xml:space="preserve"> Si por el contrario se recibe un CONTRASEÑA LISTA y se recibe la contraseña, esta contraseña se en </w:t>
       </w:r>
       <w:r>
         <w:t>envía</w:t>
@@ -15470,25 +15413,13 @@
         <w:t>envía</w:t>
       </w:r>
       <w:r>
-        <w:t xml:space="preserve"> un </w:t>
-      </w:r>
-      <w:r>
-        <w:t>ACCESO RECHAZADO</w:t>
-      </w:r>
-      <w:r>
-        <w:t xml:space="preserve"> y si respuesta es positiva </w:t>
-      </w:r>
-      <w:r>
-        <w:t xml:space="preserve">se </w:t>
+        <w:t xml:space="preserve"> un ACCESO RECHAZADO y si respuesta es positiva se </w:t>
       </w:r>
       <w:r>
         <w:t>envía</w:t>
       </w:r>
       <w:r>
-        <w:t xml:space="preserve"> un ACCESO </w:t>
-      </w:r>
-      <w:r>
-        <w:t xml:space="preserve">ACEPTADO. </w:t>
+        <w:t xml:space="preserve"> un ACCESO ACEPTADO. </w:t>
       </w:r>
       <w:r>
         <w:t>Después</w:t>
@@ -15840,898 +15771,1312 @@
       </w:r>
     </w:p>
     <w:p>
+      <w:r>
+        <w:t xml:space="preserve"> </w:t>
+      </w:r>
+      <w:r>
+        <w:t xml:space="preserve">Los </w:t>
+      </w:r>
+      <w:proofErr w:type="spellStart"/>
+      <w:r>
+        <w:t>menus</w:t>
+      </w:r>
+      <w:proofErr w:type="spellEnd"/>
+      <w:r>
+        <w:t xml:space="preserve"> implementados son los definidos en el diseño, </w:t>
+      </w:r>
+      <w:proofErr w:type="spellStart"/>
+      <w:r>
+        <w:t>mas</w:t>
+      </w:r>
+      <w:proofErr w:type="spellEnd"/>
+      <w:r>
+        <w:t xml:space="preserve"> uno adicional de bienvenida y otro de despedida. Estos últimos son </w:t>
+      </w:r>
+      <w:proofErr w:type="spellStart"/>
+      <w:r>
+        <w:t>menus</w:t>
+      </w:r>
+      <w:proofErr w:type="spellEnd"/>
+      <w:r>
+        <w:t xml:space="preserve"> </w:t>
+      </w:r>
+      <w:proofErr w:type="spellStart"/>
+      <w:r>
+        <w:t>vacios</w:t>
+      </w:r>
+      <w:proofErr w:type="spellEnd"/>
+      <w:r>
+        <w:t xml:space="preserve">, ya </w:t>
+      </w:r>
+      <w:proofErr w:type="gramStart"/>
+      <w:r>
+        <w:t>los estado</w:t>
+      </w:r>
+      <w:proofErr w:type="gramEnd"/>
+      <w:r>
+        <w:t xml:space="preserve"> de bienvenida y despedida son transitorios y no tienen ninguna interactividad.</w:t>
+      </w:r>
+    </w:p>
+    <w:p>
+      <w:pPr>
+        <w:pStyle w:val="Ttulo4"/>
+      </w:pPr>
+      <w:r>
+        <w:t>Tareas</w:t>
+      </w:r>
+      <w:r>
+        <w:t xml:space="preserve"> relacionadas con la interactividad</w:t>
+      </w:r>
+    </w:p>
+    <w:p>
+      <w:r>
+        <w:t xml:space="preserve">Estas tareas son las encargadas de gestionar la comunicación con los distintos </w:t>
+      </w:r>
+      <w:r>
+        <w:t>módulos</w:t>
+      </w:r>
+      <w:r>
+        <w:t xml:space="preserve"> hardware, interpretar la información que les llega desde estos </w:t>
+      </w:r>
+      <w:r>
+        <w:t>módulos</w:t>
+      </w:r>
+      <w:r>
+        <w:t xml:space="preserve"> y generar tanto los eventos que se envían a la </w:t>
+      </w:r>
+      <w:r>
+        <w:t>máquina</w:t>
+      </w:r>
+      <w:r>
+        <w:t xml:space="preserve"> de estados como otras posibles salidas que se envían directamente a la </w:t>
+      </w:r>
+      <w:r>
+        <w:t>pantalla (por</w:t>
+      </w:r>
+      <w:r>
+        <w:t xml:space="preserve"> ejemplo, la tarea del medidor de batería muestra directamente la información por pantalla sin pasar por la </w:t>
+      </w:r>
+      <w:r>
+        <w:t>máquina</w:t>
+      </w:r>
+      <w:r>
+        <w:t xml:space="preserve"> de estados)</w:t>
+      </w:r>
+    </w:p>
+    <w:p>
+      <w:r>
+        <w:t>(esquema de las tareas)</w:t>
+      </w:r>
+    </w:p>
+    <w:p>
+      <w:pPr>
+        <w:pStyle w:val="Subttulo"/>
+      </w:pPr>
+      <w:r>
+        <w:t>Tarea del panel táctil</w:t>
+      </w:r>
+    </w:p>
+    <w:p>
+      <w:r>
+        <w:lastRenderedPageBreak/>
+        <w:t xml:space="preserve">Esta tarea gestiona la lectura del panel táctil </w:t>
+      </w:r>
+      <w:r>
+        <w:t xml:space="preserve">y utiliza un como método de sincronización un semáforo que se libera cuando se produce una </w:t>
+      </w:r>
+      <w:r>
+        <w:t>interrupción</w:t>
+      </w:r>
+      <w:r>
+        <w:t xml:space="preserve"> del mismo</w:t>
+      </w:r>
+      <w:r>
+        <w:t>.</w:t>
+      </w:r>
+      <w:r>
+        <w:t xml:space="preserve"> Para comunicar la información a su consumidor, la tarea de gestión de clics, se define una estructura de datos </w:t>
+      </w:r>
+      <w:r>
+        <w:rPr>
+          <w:i/>
+        </w:rPr>
+        <w:t>click_t</w:t>
+      </w:r>
+      <w:r>
+        <w:t xml:space="preserve">, la cual almacena tanto la </w:t>
+      </w:r>
+      <w:r>
+        <w:t>posición</w:t>
+      </w:r>
+      <w:r>
+        <w:t xml:space="preserve"> de dicho clic como el tipo de clic que </w:t>
+      </w:r>
+      <w:r>
+        <w:t>es (presión</w:t>
+      </w:r>
+      <w:r>
+        <w:t>, presión mantenida o finalización de presión)</w:t>
+      </w:r>
+    </w:p>
+    <w:p>
+      <w:r>
+        <w:t>Al reanudar su ejecución</w:t>
+      </w:r>
+      <w:r>
+        <w:t xml:space="preserve">, se utilizan las funciones proporcionadas por la </w:t>
+      </w:r>
+      <w:r>
+        <w:t>HAL</w:t>
+      </w:r>
+      <w:r>
+        <w:t xml:space="preserve"> para determinar si ha habido una pulsación o se trata de un falso positivo. En caso de que se determine que efectivamente ha habido una pulsación,</w:t>
+      </w:r>
+      <w:r>
+        <w:t xml:space="preserve"> se hacen lecturas periódicas de la </w:t>
+      </w:r>
+      <w:r>
+        <w:t>posición</w:t>
+      </w:r>
+      <w:r>
+        <w:t xml:space="preserve"> de la presión hasta que se detecta que ha finalizado la pulsación, momento en el cual vuelve al estado suspendido. </w:t>
+      </w:r>
+    </w:p>
+    <w:p>
+      <w:r>
+        <w:t xml:space="preserve">Durante el tiempo que se </w:t>
+      </w:r>
+      <w:r>
+        <w:t>está</w:t>
+      </w:r>
+      <w:r>
+        <w:t xml:space="preserve"> </w:t>
+      </w:r>
+      <w:r>
+        <w:t>muestreando</w:t>
+      </w:r>
+      <w:r>
+        <w:t xml:space="preserve"> la </w:t>
+      </w:r>
+      <w:r>
+        <w:t>posición</w:t>
+      </w:r>
+      <w:r>
+        <w:t xml:space="preserve"> de la presión</w:t>
+      </w:r>
+      <w:r>
+        <w:t xml:space="preserve">, </w:t>
+      </w:r>
+      <w:r>
+        <w:t>los clics generados se envían</w:t>
+      </w:r>
+      <w:r>
+        <w:t xml:space="preserve"> a la tarea que gestiona </w:t>
+      </w:r>
+      <w:r>
+        <w:t xml:space="preserve">las pulsaciones a la pantalla táctil a través de una cola de datos que estos puedan ser interpretados y se generen los eventos adecuados para la </w:t>
+      </w:r>
+      <w:r>
+        <w:t>máquina</w:t>
+      </w:r>
+      <w:r>
+        <w:t xml:space="preserve"> de estados.</w:t>
+      </w:r>
+    </w:p>
+    <w:p>
+      <w:pPr>
+        <w:pStyle w:val="Subttulo"/>
+      </w:pPr>
+      <w:r>
+        <w:t>Tarea de interpretación de clics</w:t>
+      </w:r>
+    </w:p>
+    <w:p>
+      <w:r>
+        <w:t xml:space="preserve">Como se ha indicado antes, esta tarea se encarga de interpretar los clics que se hacen en la pantalla. Dicha interpretación se va en determinar si en las coordenadas del clic hay alguna área </w:t>
+      </w:r>
+      <w:r>
+        <w:t xml:space="preserve">y en caso de que </w:t>
+      </w:r>
+      <w:r>
+        <w:t>así</w:t>
+      </w:r>
+      <w:r>
+        <w:t xml:space="preserve"> sea, enviar el evento de dicha área a la </w:t>
+      </w:r>
+      <w:r>
+        <w:t>máquina</w:t>
+      </w:r>
+      <w:r>
+        <w:t xml:space="preserve"> de estados.</w:t>
+      </w:r>
+    </w:p>
+    <w:p>
+      <w:r>
+        <w:t xml:space="preserve">Esta tarea utiliza dos elementos de sincronización: por un </w:t>
+      </w:r>
+      <w:r>
+        <w:t>lado,</w:t>
+      </w:r>
+      <w:r>
+        <w:t xml:space="preserve"> recibe el menú actual a través de una cola de datos, evitando </w:t>
+      </w:r>
+      <w:r>
+        <w:t>así</w:t>
+      </w:r>
+      <w:r>
+        <w:t xml:space="preserve"> que </w:t>
+      </w:r>
+      <w:r>
+        <w:t>una transición</w:t>
+      </w:r>
+      <w:r>
+        <w:t xml:space="preserve"> entre </w:t>
+      </w:r>
+      <w:r>
+        <w:t>menús</w:t>
+      </w:r>
+      <w:r>
+        <w:t xml:space="preserve"> se produzca alguna lectura </w:t>
+      </w:r>
+      <w:r>
+        <w:t>errónea</w:t>
+      </w:r>
+      <w:r>
+        <w:t xml:space="preserve"> de mismo, y por otro lado se reciben los clics desde la tarea de atención al panel táctil a través de otra cola de datos. De esta manera se consigue que siempre se acceda al menú que </w:t>
+      </w:r>
+      <w:r>
+        <w:t>está</w:t>
+      </w:r>
+      <w:r>
+        <w:t xml:space="preserve"> actualmente activo y evitemos que se generen inconsistencias en la </w:t>
+      </w:r>
+      <w:r>
+        <w:t>máquina</w:t>
+      </w:r>
+      <w:r>
+        <w:t xml:space="preserve"> de estados.</w:t>
+      </w:r>
+    </w:p>
+    <w:p>
+      <w:pPr>
+        <w:pStyle w:val="Subttulo"/>
+      </w:pPr>
+      <w:r>
+        <w:t>Tarea de gestión del pulsado hardware</w:t>
+      </w:r>
+    </w:p>
+    <w:p>
+      <w:r>
+        <w:t xml:space="preserve">Esta es la tarea encarga de gestionar el comportamiento del sistema ante un evento del pulsador hardware. Esta tarea utiliza dos semáforos para detectar si se produce una pulsación de larga duración o de corta duración. Según el tipo de pulsación detectada se </w:t>
+      </w:r>
+      <w:r>
+        <w:t>enviará</w:t>
+      </w:r>
+      <w:r>
+        <w:t xml:space="preserve"> un evento u otro a la </w:t>
+      </w:r>
+      <w:r>
+        <w:t>máquina</w:t>
+      </w:r>
+      <w:r>
+        <w:t xml:space="preserve"> de estados.</w:t>
+      </w:r>
+    </w:p>
+    <w:p>
+      <w:r>
+        <w:t xml:space="preserve">El funcionamiento es el siguiente: cuando se detecta un flanco de subida en la línea a la que </w:t>
+      </w:r>
+      <w:r>
+        <w:t>está</w:t>
+      </w:r>
+      <w:r>
+        <w:t xml:space="preserve"> conectada el pulsador hardware, se produce una </w:t>
+      </w:r>
+      <w:r>
+        <w:t>interrupción</w:t>
+      </w:r>
+      <w:r>
+        <w:t xml:space="preserve"> que libera el primer </w:t>
+      </w:r>
+      <w:r>
+        <w:t>semáforo (llamado</w:t>
+      </w:r>
+      <w:r>
+        <w:t xml:space="preserve"> semáforo de pulsado corto). </w:t>
+      </w:r>
+      <w:r>
+        <w:t xml:space="preserve">Cuando se reanuda la ejecución, se reconfigura la línea de </w:t>
+      </w:r>
+      <w:r>
+        <w:t>interrupción</w:t>
+      </w:r>
+      <w:r>
+        <w:t xml:space="preserve"> para que sea sensible a flanco de bajada y se espera al segundo semáforo con un tiempo de espera </w:t>
+      </w:r>
+      <w:r>
+        <w:t>límite</w:t>
+      </w:r>
+      <w:r>
+        <w:t xml:space="preserve"> de dos segundos. Sin en ese periodo se produce un flanco de bajada producido porque se deja de apretar el pulsador, entonces se </w:t>
+      </w:r>
+      <w:r>
+        <w:t>envía</w:t>
+      </w:r>
+      <w:r>
+        <w:t xml:space="preserve"> un evento a la </w:t>
+      </w:r>
+      <w:r>
+        <w:t>máquina</w:t>
+      </w:r>
+      <w:r>
+        <w:t xml:space="preserve"> de estado que indica “pulso corto”. Si por el contrario se expira el tiempo de espera al semáforo sin que se haya producido dicho flanco, se reconfigura la línea de </w:t>
+      </w:r>
+      <w:r>
+        <w:t>interrupción</w:t>
+      </w:r>
+      <w:r>
+        <w:t xml:space="preserve"> para que se </w:t>
+      </w:r>
+      <w:r>
+        <w:lastRenderedPageBreak/>
+        <w:t xml:space="preserve">comporte como una línea con capacidad de despertar al microcontrolador y se </w:t>
+      </w:r>
+      <w:r>
+        <w:t>envía</w:t>
+      </w:r>
+      <w:r>
+        <w:t xml:space="preserve"> a la </w:t>
+      </w:r>
+      <w:r>
+        <w:t>máquina</w:t>
+      </w:r>
+      <w:r>
+        <w:t xml:space="preserve"> de estados el evento “pulso largo”.</w:t>
+      </w:r>
+    </w:p>
+    <w:p>
+      <w:r>
+        <w:t xml:space="preserve">Esta tarea por tanto es en realidad la encargada de gestionar las dos </w:t>
+      </w:r>
+      <w:proofErr w:type="gramStart"/>
+      <w:r>
+        <w:t>primera medidas</w:t>
+      </w:r>
+      <w:proofErr w:type="gramEnd"/>
+      <w:r>
+        <w:t xml:space="preserve"> de reducción de consumo propuestas en el diseño.</w:t>
+      </w:r>
+    </w:p>
+    <w:p>
+      <w:pPr>
+        <w:pStyle w:val="Ttulo4"/>
+      </w:pPr>
+      <w:r>
+        <w:t xml:space="preserve">Tareas relacionadas con la presentación de información </w:t>
+      </w:r>
+    </w:p>
+    <w:p>
+      <w:r>
+        <w:t>Esta tarea</w:t>
+      </w:r>
+      <w:r>
+        <w:t xml:space="preserve"> se encarga de gestionar la información que llega de los periféricos, formatearla y enviarla a la tarea de la pantalla. El diagrama organizativo de estas tareas es el siguiente:</w:t>
+      </w:r>
+    </w:p>
+    <w:p>
+      <w:r>
+        <w:t>(diagrama de las tareas)</w:t>
+      </w:r>
+    </w:p>
+    <w:p>
+      <w:pPr>
+        <w:pStyle w:val="Subttulo"/>
+      </w:pPr>
+      <w:r>
+        <w:t>Tarea de comunicación con el medidor de batería</w:t>
+      </w:r>
+    </w:p>
+    <w:p>
+      <w:r>
+        <w:t xml:space="preserve">Esta tarea se implementa de la misma forma que las otras tareas que atienden a la comunicación de un </w:t>
+      </w:r>
+      <w:r>
+        <w:t>módulo</w:t>
+      </w:r>
+      <w:r>
+        <w:t xml:space="preserve"> hardware con la aplicación. Se utiliza un semáforo para sincronizarse con la </w:t>
+      </w:r>
+      <w:r>
+        <w:t>interrupción</w:t>
+      </w:r>
+      <w:r>
+        <w:t xml:space="preserve"> que genera el medidor de batería y otro semáforo para la </w:t>
+      </w:r>
+      <w:r>
+        <w:t>interrupción</w:t>
+      </w:r>
+      <w:r>
+        <w:t xml:space="preserve"> que se genera cuando se termina la transferencia por DMA del periférico a memoria. </w:t>
+      </w:r>
+    </w:p>
+    <w:p>
+      <w:r>
+        <w:t xml:space="preserve">El funcionamiento consiste en reanudar su ejecución cuando la </w:t>
+      </w:r>
+      <w:r>
+        <w:t>interrupción</w:t>
+      </w:r>
+      <w:r>
+        <w:t xml:space="preserve"> del medidor libera el semáforo asociado a la </w:t>
+      </w:r>
+      <w:r>
+        <w:t>interrupción</w:t>
+      </w:r>
+      <w:r>
+        <w:t xml:space="preserve">, iniciar la lectura por DMA del </w:t>
+      </w:r>
+      <w:r>
+        <w:t>módulo</w:t>
+      </w:r>
+      <w:r>
+        <w:t xml:space="preserve"> hardware y volver al estado suspendido. Cuando esta lectura ha </w:t>
+      </w:r>
+      <w:r>
+        <w:t>finalizado, se libera el semáforo del DMA y se reanuda la información, enviando la información de la batería formateada a la pantalla.</w:t>
+      </w:r>
+    </w:p>
+    <w:p>
+      <w:r>
+        <w:t>Dicho formateo se basa en enviar el porcentaje de batería restante y un símbolo definido en la fuente de la capa de abstracción hardware, que representa la batería.</w:t>
+      </w:r>
+    </w:p>
+    <w:p>
+      <w:r>
+        <w:t>(símbolo de la batería)</w:t>
+      </w:r>
+    </w:p>
+    <w:p>
+      <w:pPr>
+        <w:pStyle w:val="Subttulo"/>
+      </w:pPr>
+      <w:r>
+        <w:t>Tarea de gestión del buzzer</w:t>
+      </w:r>
+    </w:p>
+    <w:p>
+      <w:r>
+        <w:t xml:space="preserve">El funcionamiento de esta tarea es muy sencillo: simplemente espera a que llegue una “nota” a través de una cola de datos, y cuando esta se recibe utiliza una </w:t>
+      </w:r>
+      <w:r>
+        <w:t>función</w:t>
+      </w:r>
+      <w:r>
+        <w:t xml:space="preserve"> de la capa de abstracción hardware para producir el sonido correspondiente.</w:t>
+      </w:r>
+    </w:p>
+    <w:p>
+      <w:r>
+        <w:t xml:space="preserve">Dicha “nota” es una estructura de datos que contiene tanto la </w:t>
+      </w:r>
+      <w:r>
+        <w:t>frecuencia</w:t>
+      </w:r>
+      <w:r>
+        <w:t xml:space="preserve"> del sonido como su duración en milisegundos.</w:t>
+      </w:r>
+    </w:p>
+    <w:p>
+      <w:pPr>
+        <w:pStyle w:val="Subttulo"/>
+      </w:pPr>
+      <w:r>
+        <w:t>Tarea de gestión del reloj de tiempo real</w:t>
+      </w:r>
+    </w:p>
+    <w:p>
+      <w:r>
+        <w:t xml:space="preserve">De forma muy similar a la tarea del medidor de batería, esta atiende a un periférico del microcontrolador, el reloj de tiempo real, utilizando un semáforo para sincronizarse con la </w:t>
+      </w:r>
+      <w:r>
+        <w:t>interrupción</w:t>
+      </w:r>
+      <w:r>
+        <w:t xml:space="preserve"> que produce este </w:t>
+      </w:r>
+      <w:r>
+        <w:t>periférico</w:t>
+      </w:r>
+      <w:r>
+        <w:t xml:space="preserve">. </w:t>
+      </w:r>
+    </w:p>
+    <w:p>
+      <w:r>
+        <w:t xml:space="preserve">El reloj de tiempo real se encarga de medir el tiempo que transcurre en una “escala humana”, esto es, fecha con información sobre días, meses y </w:t>
+      </w:r>
+      <w:r>
+        <w:t>años, y</w:t>
+      </w:r>
+      <w:r>
+        <w:t xml:space="preserve"> hora con </w:t>
+      </w:r>
+      <w:r>
+        <w:lastRenderedPageBreak/>
+        <w:t xml:space="preserve">información de horas, minutos y segundos. Este periférico </w:t>
+      </w:r>
+      <w:r>
+        <w:t>está</w:t>
+      </w:r>
+      <w:r>
+        <w:t xml:space="preserve"> configurado para que interrumpa cada minuto, lo cual libera el semáforo y reanuda la ejecución de esta tarea. </w:t>
+      </w:r>
+    </w:p>
+    <w:p>
+      <w:r>
+        <w:t xml:space="preserve">Cuando esto se produce, la tarea formatea la información de tiempo que lee directamente del periférico y la </w:t>
+      </w:r>
+      <w:r>
+        <w:t>envía</w:t>
+      </w:r>
+      <w:r>
+        <w:t xml:space="preserve"> a la tarea de la pantalla para que esta la dibuje.</w:t>
+      </w:r>
+    </w:p>
+    <w:p>
+      <w:pPr>
+        <w:pStyle w:val="Subttulo"/>
+      </w:pPr>
+      <w:r>
+        <w:t>Tarea de gestión de la pantalla</w:t>
+      </w:r>
+    </w:p>
+    <w:p>
+      <w:r>
+        <w:t xml:space="preserve">Esta tarea se encarga de dibujar en la pantalla los objetos que le </w:t>
+      </w:r>
+      <w:r>
+        <w:t xml:space="preserve">llegan a través de la cola de datos dedicada a esta </w:t>
+      </w:r>
+      <w:proofErr w:type="spellStart"/>
+      <w:r>
+        <w:t>funcion</w:t>
+      </w:r>
+      <w:proofErr w:type="spellEnd"/>
+      <w:r>
+        <w:t xml:space="preserve">. La manera de enviar objetos a través de esta cola consiste en encapsular el objeto y la </w:t>
+      </w:r>
+      <w:proofErr w:type="spellStart"/>
+      <w:r>
+        <w:t>funcion</w:t>
+      </w:r>
+      <w:proofErr w:type="spellEnd"/>
+      <w:r>
+        <w:t xml:space="preserve"> de la capa de </w:t>
+      </w:r>
+      <w:proofErr w:type="spellStart"/>
+      <w:r>
+        <w:t>abstracion</w:t>
+      </w:r>
+      <w:proofErr w:type="spellEnd"/>
+      <w:r>
+        <w:t xml:space="preserve"> hardware que se encarga de dibujarla en una estructura de datos llamada </w:t>
+      </w:r>
+      <w:proofErr w:type="spellStart"/>
+      <w:r>
+        <w:rPr>
+          <w:i/>
+        </w:rPr>
+        <w:t>item_action_t</w:t>
+      </w:r>
+      <w:proofErr w:type="spellEnd"/>
+      <w:r>
+        <w:t>.</w:t>
+      </w:r>
+    </w:p>
+    <w:p>
+      <w:r>
+        <w:t xml:space="preserve">Esta tarea no tiene elementos adicionales de </w:t>
+      </w:r>
+      <w:proofErr w:type="spellStart"/>
+      <w:r>
+        <w:t>sincronizacion</w:t>
+      </w:r>
+      <w:proofErr w:type="spellEnd"/>
+      <w:r>
+        <w:t xml:space="preserve"> ya que son las tareas de dibujado de objeto la que gestionan el </w:t>
+      </w:r>
+      <w:proofErr w:type="spellStart"/>
+      <w:r>
+        <w:t>envio</w:t>
+      </w:r>
+      <w:proofErr w:type="spellEnd"/>
+      <w:r>
+        <w:t xml:space="preserve"> de datos a través del puerto paralelo. </w:t>
+      </w:r>
+    </w:p>
+    <w:p>
+      <w:pPr>
+        <w:pStyle w:val="Subttulo"/>
+      </w:pPr>
+      <w:r>
+        <w:t xml:space="preserve">Tarea de </w:t>
+      </w:r>
+      <w:r>
+        <w:t xml:space="preserve">generación de eventos </w:t>
+      </w:r>
+      <w:r>
+        <w:t>periódicos</w:t>
+      </w:r>
+    </w:p>
+    <w:p>
+      <w:r>
+        <w:t xml:space="preserve">El motivo de incluir esta tarea es debido a que la </w:t>
+      </w:r>
+      <w:proofErr w:type="spellStart"/>
+      <w:r>
+        <w:t>maquina</w:t>
+      </w:r>
+      <w:proofErr w:type="spellEnd"/>
+      <w:r>
+        <w:t xml:space="preserve"> de estado que hemos </w:t>
+      </w:r>
+      <w:proofErr w:type="gramStart"/>
+      <w:r>
+        <w:t>implementado(</w:t>
+      </w:r>
+      <w:proofErr w:type="gramEnd"/>
+      <w:r>
+        <w:t xml:space="preserve">todos los detalles en el apartado 4.2.5.3) es asíncrona y por lo tanto no tiene capacidad de generar u evento periódico por </w:t>
+      </w:r>
+      <w:proofErr w:type="spellStart"/>
+      <w:r>
+        <w:t>si</w:t>
+      </w:r>
+      <w:proofErr w:type="spellEnd"/>
+      <w:r>
+        <w:t xml:space="preserve"> misma. Este evento periódico se hace necesario para actualizar los </w:t>
+      </w:r>
+      <w:proofErr w:type="spellStart"/>
+      <w:r>
+        <w:t>graficos</w:t>
+      </w:r>
+      <w:proofErr w:type="spellEnd"/>
+      <w:r>
+        <w:t xml:space="preserve"> utilizados para representar la señal cardiaca, pues se necesita de una referencia temporal para imprimir nuevas muestras en la</w:t>
+      </w:r>
+      <w:r>
+        <w:t xml:space="preserve"> pantalla.</w:t>
+      </w:r>
+    </w:p>
+    <w:p>
+      <w:r>
+        <w:t>La manera de implementar este evento periódico es utilizar un semáforo con tiempo de espera que no es liberado desde ningún punto, de manera que cada vez que expira el tiempo de espera se produce el evento periódico.</w:t>
+      </w:r>
+    </w:p>
+    <w:p>
+      <w:pPr>
+        <w:pStyle w:val="Subttulo"/>
+      </w:pPr>
+      <w:r>
+        <w:t>Tarea de gestión de eventos</w:t>
+      </w:r>
+    </w:p>
+    <w:p>
+      <w:r>
+        <w:t>Esta tarea se encarga sencillamente de recibir los eventos a través de la cola de eventos y pasárselos a</w:t>
+      </w:r>
+      <w:r>
+        <w:t xml:space="preserve"> la </w:t>
+      </w:r>
+      <w:proofErr w:type="spellStart"/>
+      <w:r>
+        <w:t>maquina</w:t>
+      </w:r>
+      <w:proofErr w:type="spellEnd"/>
+      <w:r>
+        <w:t xml:space="preserve"> de estados, la cual realiza las acciones necesarias en </w:t>
+      </w:r>
+      <w:proofErr w:type="spellStart"/>
+      <w:r>
+        <w:t>funcion</w:t>
+      </w:r>
+      <w:proofErr w:type="spellEnd"/>
+      <w:r>
+        <w:t xml:space="preserve"> de su estado y del evento que recibe.</w:t>
+      </w:r>
+    </w:p>
+    <w:p>
+      <w:pPr>
+        <w:pStyle w:val="Ttulo4"/>
+        <w:ind w:left="1416" w:hanging="1416"/>
+      </w:pPr>
+      <w:r>
+        <w:t>Máquina</w:t>
+      </w:r>
+      <w:r>
+        <w:t xml:space="preserve"> de estados</w:t>
+      </w:r>
+    </w:p>
+    <w:p>
+      <w:r>
+        <w:t xml:space="preserve"> </w:t>
+      </w:r>
+      <w:r>
+        <w:t xml:space="preserve">(hablar con </w:t>
+      </w:r>
+      <w:proofErr w:type="spellStart"/>
+      <w:r>
+        <w:t>samu</w:t>
+      </w:r>
+      <w:proofErr w:type="spellEnd"/>
+      <w:r>
+        <w:t xml:space="preserve"> que maneja mas esta parte y creo que tiene </w:t>
+      </w:r>
+      <w:proofErr w:type="spellStart"/>
+      <w:r>
+        <w:t>tods</w:t>
+      </w:r>
+      <w:proofErr w:type="spellEnd"/>
+      <w:r>
+        <w:t xml:space="preserve"> los diagrama hechos)</w:t>
+      </w:r>
+    </w:p>
+    <w:p>
+      <w:pPr>
+        <w:pStyle w:val="Ttulo3"/>
+      </w:pPr>
+      <w:r>
+        <w:t>Gestión</w:t>
+      </w:r>
+      <w:r>
+        <w:t xml:space="preserve"> de consumo</w:t>
+      </w:r>
+    </w:p>
+    <w:p>
+      <w:r>
+        <w:t xml:space="preserve">En este prototipo si ha sido posible el implementar dos de las tres medidas de reducción de consumo que se diseñaron. La tercera de las medidas no ha podido llegar a implementarse porque después del </w:t>
+      </w:r>
+      <w:proofErr w:type="spellStart"/>
+      <w:r>
+        <w:t>envio</w:t>
+      </w:r>
+      <w:proofErr w:type="spellEnd"/>
+      <w:r>
+        <w:t xml:space="preserve"> </w:t>
+      </w:r>
+      <w:r>
+        <w:t>del comando HCI para que el chip de bluetooth entrara en bajo consumo, no era posible que volviera al funcionamiento normal sin reiniciar el chip, lo cual hacia que perdiera la configuración inicial y no respondiera a comando enviados por la pila de protocolos.</w:t>
+      </w:r>
+    </w:p>
+    <w:p>
+      <w:r>
+        <w:lastRenderedPageBreak/>
+        <w:t xml:space="preserve">No obstante, el apagado por software y la reducción de consumo de pantalla han sido satisfactoriamente implementadas en la tarea de atención al pulsador hardware. En dicha tarea, se generan los eventos que, una vez recibidos por la </w:t>
+      </w:r>
+      <w:proofErr w:type="spellStart"/>
+      <w:r>
+        <w:t>maquina</w:t>
+      </w:r>
+      <w:proofErr w:type="spellEnd"/>
+      <w:r>
+        <w:t xml:space="preserve"> de estados, hacen que la pantalla apague</w:t>
+      </w:r>
+      <w:r>
+        <w:t xml:space="preserve"> o encienda</w:t>
+      </w:r>
+      <w:r>
+        <w:t xml:space="preserve"> su retroiluminación </w:t>
+      </w:r>
+      <w:proofErr w:type="gramStart"/>
+      <w:r>
+        <w:t>( pulsado</w:t>
+      </w:r>
+      <w:proofErr w:type="gramEnd"/>
+      <w:r>
+        <w:t xml:space="preserve"> corto) o que entre en el modo de </w:t>
+      </w:r>
+      <w:proofErr w:type="spellStart"/>
+      <w:r>
+        <w:t>mas</w:t>
+      </w:r>
+      <w:proofErr w:type="spellEnd"/>
+      <w:r>
+        <w:t xml:space="preserve"> bajo consumo “</w:t>
+      </w:r>
+      <w:r>
+        <w:rPr>
+          <w:i/>
+        </w:rPr>
+        <w:t>standby</w:t>
+      </w:r>
+      <w:r>
+        <w:rPr>
+          <w:i/>
+        </w:rPr>
+        <w:t xml:space="preserve">” </w:t>
+      </w:r>
+      <w:r>
+        <w:t>(pulsado largo).</w:t>
+      </w:r>
+    </w:p>
+    <w:p>
+      <w:r>
+        <w:t>El apagado por software consigue por tanto extender la batería muy notable y además conserva la configuración del reloj de tiempo real, con lo que no es necesario reconfigurarlo cada vez que se inicia</w:t>
+      </w:r>
+      <w:r>
+        <w:t>. Además de esta ventaja, el hecho para despertarse haga falta pulsar el pulsador hardware durante dos segundos seguidos, evita que se produzcan reanudaciones involuntarias</w:t>
+      </w:r>
+    </w:p>
+    <w:p>
+      <w:r>
+        <w:t xml:space="preserve">Respecto a la reducción de consumo de la pantalla, la ventaja que obtenemos es que podemos apagar la retroalimentación de la pantalla mientras no vayamos a utilizar activamente el dispositivo y reducir </w:t>
+      </w:r>
+      <w:proofErr w:type="spellStart"/>
+      <w:r>
+        <w:t>asi</w:t>
+      </w:r>
+      <w:proofErr w:type="spellEnd"/>
+      <w:r>
+        <w:t xml:space="preserve"> su consumo enormemente, y cuando vayamos a volver a usarlo no es necesario esperar todo el proceso de reiniciado desde el modo de bajo consumo</w:t>
+      </w:r>
+      <w:r>
+        <w:t>.</w:t>
+      </w:r>
+    </w:p>
+    <w:p>
+      <w:pPr>
+        <w:pStyle w:val="Ttulo1"/>
+      </w:pPr>
+      <w:r>
+        <w:t xml:space="preserve"> </w:t>
+      </w:r>
+      <w:r>
+        <w:t>Integración</w:t>
+      </w:r>
+      <w:r>
+        <w:t xml:space="preserve"> y pruebas</w:t>
+      </w:r>
+    </w:p>
+    <w:p>
+      <w:r>
+        <w:t xml:space="preserve">En este </w:t>
+      </w:r>
+      <w:proofErr w:type="spellStart"/>
+      <w:r>
+        <w:t>capitulo</w:t>
+      </w:r>
+      <w:proofErr w:type="spellEnd"/>
+      <w:r>
+        <w:t xml:space="preserve"> describimos el proceso de integración de los </w:t>
+      </w:r>
+      <w:proofErr w:type="spellStart"/>
+      <w:r>
+        <w:t>modulos</w:t>
+      </w:r>
+      <w:proofErr w:type="spellEnd"/>
+      <w:r>
+        <w:t xml:space="preserve"> individuales que han sido diseñados e implementados a lo largo del proyecto. </w:t>
+      </w:r>
+      <w:proofErr w:type="spellStart"/>
+      <w:r>
+        <w:t>Despues</w:t>
+      </w:r>
+      <w:proofErr w:type="spellEnd"/>
+      <w:r>
+        <w:t>, se describe</w:t>
+      </w:r>
+      <w:r>
+        <w:t>n las pruebas hechas, tanto a los algoritmos como al sistema general, para comprobar su funcionamiento y si en efecto se ajustan a los requisitos definidos al principio</w:t>
+      </w:r>
+    </w:p>
+    <w:p>
+      <w:pPr>
+        <w:pStyle w:val="Ttulo2"/>
+      </w:pPr>
+      <w:r>
+        <w:t>Integración</w:t>
+      </w:r>
+      <w:r>
+        <w:t xml:space="preserve"> de los </w:t>
+      </w:r>
+      <w:r>
+        <w:t>módulos</w:t>
+      </w:r>
+      <w:r>
+        <w:t xml:space="preserve"> </w:t>
+      </w:r>
+      <w:r>
+        <w:t>soft</w:t>
+      </w:r>
+      <w:r>
+        <w:t>ware</w:t>
+      </w:r>
+    </w:p>
+    <w:p>
+      <w:r>
+        <w:t xml:space="preserve">El proceso de integración ha sido razonablemente sencillo, ya que al utilizar un sistema operativo y gestionar toda la lógica a través de tareas, incluir o no un </w:t>
+      </w:r>
+      <w:proofErr w:type="spellStart"/>
+      <w:r>
+        <w:t>modulo</w:t>
+      </w:r>
+      <w:proofErr w:type="spellEnd"/>
+      <w:r>
+        <w:t xml:space="preserve"> a la ejecución de la aplicación consistía simplemente en definir o no sus tareas y elementos de sincronización. </w:t>
+      </w:r>
+    </w:p>
+    <w:p>
+      <w:r>
+        <w:t xml:space="preserve">Dado que cada </w:t>
+      </w:r>
+      <w:proofErr w:type="spellStart"/>
+      <w:r>
+        <w:t>modulo</w:t>
+      </w:r>
+      <w:proofErr w:type="spellEnd"/>
+      <w:r>
+        <w:t xml:space="preserve"> ha s</w:t>
+      </w:r>
+      <w:r>
+        <w:t xml:space="preserve">ido diseñado para que sea </w:t>
+      </w:r>
+      <w:proofErr w:type="spellStart"/>
+      <w:r>
+        <w:t>autocontenido</w:t>
+      </w:r>
+      <w:proofErr w:type="spellEnd"/>
+      <w:r>
+        <w:t xml:space="preserve"> y se relacione con el resto simplemente a través de elementos del sistema operativo, las pruebas a que se han podido realizar antes de la integración han permitido depurar previamente el comportamiento y han </w:t>
+      </w:r>
+      <w:r>
+        <w:t>acelerado el proceso de integración.</w:t>
+      </w:r>
+    </w:p>
+    <w:p>
+      <w:r>
+        <w:t>El proceso de integración ha seguido este orden:</w:t>
+      </w:r>
+    </w:p>
+    <w:p>
+      <w:pPr>
+        <w:pStyle w:val="Prrafodelista"/>
+        <w:numPr>
+          <w:ilvl w:val="0"/>
+          <w:numId w:val="45"/>
+        </w:numPr>
+        <w:rPr>
+          <w:highlight w:val="yellow"/>
+        </w:rPr>
+      </w:pPr>
+      <w:r>
+        <w:t xml:space="preserve">Primero, se comenzó a ejecutando todas las tareas del </w:t>
+      </w:r>
+      <w:proofErr w:type="spellStart"/>
+      <w:r>
+        <w:t>modulo</w:t>
+      </w:r>
+      <w:proofErr w:type="spellEnd"/>
+      <w:r>
+        <w:t xml:space="preserve"> de tratamiento de señal </w:t>
+      </w:r>
+      <w:proofErr w:type="gramStart"/>
+      <w:r>
+        <w:t>( adquisición</w:t>
+      </w:r>
+      <w:proofErr w:type="gramEnd"/>
+      <w:r>
+        <w:t>, filtrado, detección de ritmo cardiaco y generación de contraseña) para compro</w:t>
+      </w:r>
+      <w:r>
+        <w:t xml:space="preserve">bar que la ejecución de este </w:t>
+      </w:r>
+      <w:proofErr w:type="spellStart"/>
+      <w:r>
+        <w:t>modulo</w:t>
+      </w:r>
+      <w:proofErr w:type="spellEnd"/>
+      <w:r>
+        <w:t xml:space="preserve"> no copaba un excesivo tiempo de ejecución, ya que como se </w:t>
+      </w:r>
+      <w:proofErr w:type="spellStart"/>
+      <w:r>
+        <w:t>comento</w:t>
+      </w:r>
+      <w:proofErr w:type="spellEnd"/>
+      <w:r>
+        <w:t xml:space="preserve"> en el diseño, el tiempo de ejecución de las etapas de tratamiento digital de señal era un elemento </w:t>
+      </w:r>
+      <w:proofErr w:type="spellStart"/>
+      <w:r>
+        <w:t>critico</w:t>
+      </w:r>
+      <w:proofErr w:type="spellEnd"/>
+      <w:r>
+        <w:t xml:space="preserve">. Utilizando la herramienta </w:t>
+      </w:r>
+      <w:proofErr w:type="gramStart"/>
+      <w:r>
+        <w:rPr>
+          <w:highlight w:val="yellow"/>
+        </w:rPr>
+        <w:t>( ahora</w:t>
+      </w:r>
+      <w:proofErr w:type="gramEnd"/>
+      <w:r>
+        <w:rPr>
+          <w:highlight w:val="yellow"/>
+        </w:rPr>
+        <w:t xml:space="preserve"> no encuentro el nombre, hay que ponerlo mañana)</w:t>
+      </w:r>
+      <w:r>
+        <w:rPr>
+          <w:highlight w:val="yellow"/>
+        </w:rPr>
+        <w:t xml:space="preserve">  </w:t>
+      </w:r>
+      <w:r>
+        <w:t>se</w:t>
+      </w:r>
+      <w:r>
+        <w:t xml:space="preserve"> ha obtenido una traza de la ejecución de dichas tareas, lo </w:t>
+      </w:r>
+      <w:r>
+        <w:lastRenderedPageBreak/>
+        <w:t xml:space="preserve">cual muestra que el tiempo de ejecución </w:t>
+      </w:r>
+      <w:r>
+        <w:t>esta entorno al 20% del tiempo entre muestra y muestra.</w:t>
+      </w:r>
+    </w:p>
+    <w:p>
+      <w:pPr>
+        <w:ind w:left="708"/>
+        <w:rPr>
+          <w:highlight w:val="yellow"/>
+        </w:rPr>
+      </w:pPr>
+      <w:r>
+        <w:rPr>
+          <w:highlight w:val="yellow"/>
+        </w:rPr>
+        <w:t>(imagen que tengo en el ordenador de la traza de ejecución)</w:t>
+      </w:r>
+    </w:p>
+    <w:p>
+      <w:pPr>
+        <w:pStyle w:val="Prrafodelista"/>
+        <w:numPr>
+          <w:ilvl w:val="0"/>
+          <w:numId w:val="45"/>
+        </w:numPr>
+      </w:pPr>
+      <w:proofErr w:type="spellStart"/>
+      <w:r>
+        <w:t>Despues</w:t>
+      </w:r>
+      <w:proofErr w:type="spellEnd"/>
+      <w:r>
+        <w:t xml:space="preserve">, se añadió las tareas de los </w:t>
+      </w:r>
+      <w:proofErr w:type="spellStart"/>
+      <w:r>
+        <w:t>modulos</w:t>
+      </w:r>
+      <w:proofErr w:type="spellEnd"/>
+      <w:r>
+        <w:t xml:space="preserve"> </w:t>
+      </w:r>
+      <w:proofErr w:type="gramStart"/>
+      <w:r>
+        <w:t>de  comunicación</w:t>
+      </w:r>
+      <w:proofErr w:type="gramEnd"/>
+      <w:r>
+        <w:t xml:space="preserve"> inalámbrica  y validación , para comprobar que el funcionamiento era el esperado de ambos </w:t>
+      </w:r>
+      <w:proofErr w:type="spellStart"/>
+      <w:r>
+        <w:t>modulos</w:t>
+      </w:r>
+      <w:proofErr w:type="spellEnd"/>
+      <w:r>
+        <w:t>, y la coordinación con las tareas de señal era la adecuada.</w:t>
+      </w:r>
+    </w:p>
+    <w:p>
+      <w:pPr>
+        <w:pStyle w:val="Prrafodelista"/>
+        <w:numPr>
+          <w:ilvl w:val="0"/>
+          <w:numId w:val="45"/>
+        </w:numPr>
+      </w:pPr>
+      <w:r>
+        <w:t xml:space="preserve">Por </w:t>
+      </w:r>
+      <w:proofErr w:type="spellStart"/>
+      <w:r>
+        <w:t>ultimo</w:t>
+      </w:r>
+      <w:proofErr w:type="spellEnd"/>
+      <w:r>
+        <w:t xml:space="preserve">, se añadieron las tareas del </w:t>
+      </w:r>
+      <w:proofErr w:type="spellStart"/>
+      <w:r>
+        <w:t>modulo</w:t>
+      </w:r>
+      <w:proofErr w:type="spellEnd"/>
+      <w:r>
+        <w:t xml:space="preserve"> de interfaz de usuario, con el objetivo de comprobar que la interfaz </w:t>
+      </w:r>
+      <w:proofErr w:type="spellStart"/>
+      <w:r>
+        <w:t>respondia</w:t>
+      </w:r>
+      <w:proofErr w:type="spellEnd"/>
+      <w:r>
+        <w:t xml:space="preserve"> lo suficientemente rápido como cumplir con los requisitos de usabilidad en presencia de otras tareas </w:t>
+      </w:r>
+      <w:proofErr w:type="spellStart"/>
+      <w:r>
+        <w:t>mas</w:t>
+      </w:r>
+      <w:proofErr w:type="spellEnd"/>
+      <w:r>
+        <w:t xml:space="preserve"> prioritarias. </w:t>
+      </w:r>
+    </w:p>
+    <w:p>
+      <w:r>
+        <w:t xml:space="preserve">Todos los test de integración se pasaron mayor problema gracias a la depuración previa hecha a los </w:t>
+      </w:r>
+      <w:proofErr w:type="spellStart"/>
+      <w:r>
+        <w:t>modulos</w:t>
+      </w:r>
+      <w:proofErr w:type="spellEnd"/>
+      <w:r>
+        <w:t xml:space="preserve"> individualmente. Una vez finalizada </w:t>
+      </w:r>
+      <w:r>
+        <w:t xml:space="preserve">la fase de integración, el sistema </w:t>
+      </w:r>
+      <w:proofErr w:type="spellStart"/>
+      <w:r>
+        <w:t>esta</w:t>
+      </w:r>
+      <w:proofErr w:type="spellEnd"/>
+      <w:r>
+        <w:t xml:space="preserve"> listo para las pruebas en un escenario real.</w:t>
+      </w:r>
+    </w:p>
+    <w:p>
+      <w:pPr>
+        <w:pStyle w:val="Ttulo2"/>
+      </w:pPr>
+      <w:r>
+        <w:t>Pruebas del algoritmo de detección de ritmo cardiaco</w:t>
+      </w:r>
       <w:bookmarkStart w:id="0" w:name="_GoBack"/>
       <w:bookmarkEnd w:id="0"/>
-      <w:r>
-        <w:t xml:space="preserve"> </w:t>
-      </w:r>
-      <w:r>
-        <w:t xml:space="preserve">Los </w:t>
-      </w:r>
-      <w:proofErr w:type="spellStart"/>
-      <w:r>
-        <w:t>menus</w:t>
-      </w:r>
-      <w:proofErr w:type="spellEnd"/>
-      <w:r>
-        <w:t xml:space="preserve"> implementados son los definidos en el diseño, </w:t>
-      </w:r>
-      <w:proofErr w:type="spellStart"/>
-      <w:r>
-        <w:t>mas</w:t>
-      </w:r>
-      <w:proofErr w:type="spellEnd"/>
-      <w:r>
-        <w:t xml:space="preserve"> uno adicional de bienvenida y otro de despedida. Estos últimos son </w:t>
-      </w:r>
-      <w:proofErr w:type="spellStart"/>
-      <w:r>
-        <w:t>menus</w:t>
-      </w:r>
-      <w:proofErr w:type="spellEnd"/>
-      <w:r>
-        <w:t xml:space="preserve"> </w:t>
-      </w:r>
-      <w:proofErr w:type="spellStart"/>
-      <w:r>
-        <w:t>vacios</w:t>
-      </w:r>
-      <w:proofErr w:type="spellEnd"/>
-      <w:r>
-        <w:t xml:space="preserve">, ya </w:t>
-      </w:r>
-      <w:proofErr w:type="gramStart"/>
-      <w:r>
-        <w:t>los estado</w:t>
-      </w:r>
-      <w:proofErr w:type="gramEnd"/>
-      <w:r>
-        <w:t xml:space="preserve"> de bienvenida y despedida son transitorios y no tienen ninguna interactividad.</w:t>
-      </w:r>
-    </w:p>
-    <w:p>
-      <w:pPr>
-        <w:pStyle w:val="Ttulo4"/>
-      </w:pPr>
-      <w:r>
-        <w:t>Tareas</w:t>
-      </w:r>
-      <w:r>
-        <w:t xml:space="preserve"> relacionadas con la interactividad</w:t>
-      </w:r>
-    </w:p>
-    <w:p>
-      <w:r>
-        <w:t xml:space="preserve">Estas tareas son las encargadas de gestionar la comunicación con los distintos </w:t>
-      </w:r>
-      <w:r>
-        <w:t>módulos</w:t>
-      </w:r>
-      <w:r>
-        <w:t xml:space="preserve"> hardware, interpretar la información que les llega desde estos </w:t>
-      </w:r>
-      <w:r>
-        <w:t>módulos</w:t>
-      </w:r>
-      <w:r>
-        <w:t xml:space="preserve"> y generar tanto los eventos que se envían a la </w:t>
-      </w:r>
-      <w:r>
-        <w:t>máquina</w:t>
-      </w:r>
-      <w:r>
-        <w:t xml:space="preserve"> de estados como otras posibles salidas que se envían directamente a la </w:t>
-      </w:r>
-      <w:r>
-        <w:t>pantalla (por</w:t>
-      </w:r>
-      <w:r>
-        <w:t xml:space="preserve"> ejemplo, la tarea del medidor de batería muestra directamente la información por pantalla sin pasar por la </w:t>
-      </w:r>
-      <w:r>
-        <w:t>máquina</w:t>
-      </w:r>
-      <w:r>
-        <w:t xml:space="preserve"> de estados)</w:t>
-      </w:r>
-    </w:p>
-    <w:p>
-      <w:r>
-        <w:t>(esquema de las tareas)</w:t>
-      </w:r>
-    </w:p>
-    <w:p>
-      <w:pPr>
-        <w:pStyle w:val="Subttulo"/>
-      </w:pPr>
-      <w:r>
-        <w:t>Tarea del panel táctil</w:t>
-      </w:r>
-    </w:p>
-    <w:p>
+    </w:p>
+    <w:p>
+      <w:pPr>
+        <w:pStyle w:val="Ttulo2"/>
+      </w:pPr>
+      <w:r>
+        <w:t xml:space="preserve">Pruebas del algoritmo de </w:t>
+      </w:r>
+      <w:r>
+        <w:t>autenticación</w:t>
+      </w:r>
+    </w:p>
+    <w:p>
+      <w:pPr>
+        <w:pStyle w:val="Ttulo2"/>
+      </w:pPr>
+      <w:r>
+        <w:t>Pruebas en un escenario real</w:t>
+      </w:r>
+    </w:p>
+    <w:p>
+      <w:r>
+        <w:tab/>
+      </w:r>
+    </w:p>
+    <w:p>
+      <w:pPr>
+        <w:pStyle w:val="Ttulo1"/>
+      </w:pPr>
+      <w:r>
+        <w:t>Conclusiones y líneas futuras</w:t>
+      </w:r>
+    </w:p>
+    <w:p>
+      <w:pPr>
+        <w:pStyle w:val="Ttulo2"/>
+      </w:pPr>
+      <w:r>
+        <w:t>Seguridad</w:t>
+      </w:r>
+    </w:p>
+    <w:p>
+      <w:pPr>
+        <w:pStyle w:val="Ttulo2"/>
+      </w:pPr>
+      <w:r>
+        <w:t>Mejora sobre otros sistemas actuales</w:t>
+      </w:r>
+    </w:p>
+    <w:p>
+      <w:pPr>
+        <w:pStyle w:val="Ttulo2"/>
+      </w:pPr>
+      <w:r>
+        <w:t>Mejoras/Otros posibles usos</w:t>
+      </w:r>
+    </w:p>
+    <w:p>
+      <w:pPr>
+        <w:pStyle w:val="Ttulo3"/>
+      </w:pPr>
+      <w:r>
+        <w:t>Detección automática de segmentos del ECG</w:t>
+      </w:r>
+    </w:p>
+    <w:p>
+      <w:pPr>
+        <w:pStyle w:val="Ttulo3"/>
+      </w:pPr>
+      <w:r>
+        <w:t>Cálculo del eje eléctrico</w:t>
+      </w:r>
+    </w:p>
+    <w:p>
+      <w:pPr>
+        <w:pStyle w:val="Ttulo3"/>
+      </w:pPr>
+      <w:r>
+        <w:t>Ayuda al diagnóstico</w:t>
+      </w:r>
+    </w:p>
+    <w:p>
+      <w:pPr>
+        <w:pStyle w:val="Ttulo3"/>
+      </w:pPr>
+      <w:r>
+        <w:t>Detección de marcapasos</w:t>
+      </w:r>
+    </w:p>
+    <w:p/>
+    <w:p>
+      <w:pPr>
+        <w:pStyle w:val="Ttulo1"/>
+      </w:pPr>
       <w:r>
         <w:lastRenderedPageBreak/>
-        <w:t xml:space="preserve">Esta tarea gestiona la lectura del panel táctil </w:t>
-      </w:r>
-      <w:r>
-        <w:t xml:space="preserve">y utiliza un como método de sincronización un semáforo que se libera cuando se produce una </w:t>
-      </w:r>
-      <w:r>
-        <w:t>interrupción</w:t>
-      </w:r>
-      <w:r>
-        <w:t xml:space="preserve"> del mismo</w:t>
-      </w:r>
-      <w:r>
-        <w:t>.</w:t>
-      </w:r>
-      <w:r>
-        <w:t xml:space="preserve"> Para comunicar la información a su consumidor, la tarea de gestión de clics, se define una estructura de datos </w:t>
-      </w:r>
-      <w:r>
-        <w:rPr>
-          <w:i/>
-        </w:rPr>
-        <w:t>click_t</w:t>
-      </w:r>
-      <w:r>
-        <w:t xml:space="preserve">, la cual almacena tanto la </w:t>
-      </w:r>
-      <w:r>
-        <w:t>posición</w:t>
-      </w:r>
-      <w:r>
-        <w:t xml:space="preserve"> de dicho clic como el tipo de clic que </w:t>
-      </w:r>
-      <w:r>
-        <w:t>es (presión</w:t>
-      </w:r>
-      <w:r>
-        <w:t>, presión mantenida o finalización de presión)</w:t>
-      </w:r>
-    </w:p>
-    <w:p>
-      <w:r>
-        <w:t>Al reanudar su ejecución</w:t>
-      </w:r>
-      <w:r>
-        <w:t xml:space="preserve">, se utilizan las funciones proporcionadas por la </w:t>
-      </w:r>
-      <w:r>
-        <w:t>HAL</w:t>
-      </w:r>
-      <w:r>
-        <w:t xml:space="preserve"> para determinar si ha habido una pulsación o se trata de un falso positivo. En caso de que se determine que efectivamente ha habido una pulsación,</w:t>
-      </w:r>
-      <w:r>
-        <w:t xml:space="preserve"> se hacen lecturas periódicas de la </w:t>
-      </w:r>
-      <w:r>
-        <w:t>posición</w:t>
-      </w:r>
-      <w:r>
-        <w:t xml:space="preserve"> de la presión hasta que se detecta que ha finalizado la pulsación, momento en el cual vuelve al estado suspendido. </w:t>
-      </w:r>
-    </w:p>
-    <w:p>
-      <w:r>
-        <w:t xml:space="preserve">Durante el tiempo que se </w:t>
-      </w:r>
-      <w:r>
-        <w:t>está</w:t>
-      </w:r>
-      <w:r>
-        <w:t xml:space="preserve"> </w:t>
-      </w:r>
-      <w:r>
-        <w:t>muestreando</w:t>
-      </w:r>
-      <w:r>
-        <w:t xml:space="preserve"> la </w:t>
-      </w:r>
-      <w:r>
-        <w:t>posición</w:t>
-      </w:r>
-      <w:r>
-        <w:t xml:space="preserve"> de la presión</w:t>
-      </w:r>
-      <w:r>
-        <w:t xml:space="preserve">, </w:t>
-      </w:r>
-      <w:r>
-        <w:t>los clics generados se envían</w:t>
-      </w:r>
-      <w:r>
-        <w:t xml:space="preserve"> a la tarea que gestiona </w:t>
-      </w:r>
-      <w:r>
-        <w:t xml:space="preserve">las pulsaciones a la pantalla táctil a través de una cola de datos que estos puedan ser interpretados y se generen los eventos adecuados para la </w:t>
-      </w:r>
-      <w:r>
-        <w:t>máquina</w:t>
-      </w:r>
-      <w:r>
-        <w:t xml:space="preserve"> de estados.</w:t>
-      </w:r>
-    </w:p>
-    <w:p>
-      <w:pPr>
-        <w:pStyle w:val="Subttulo"/>
-      </w:pPr>
-      <w:r>
-        <w:t>Tarea de interpretación de clics</w:t>
-      </w:r>
-    </w:p>
-    <w:p>
-      <w:r>
-        <w:t xml:space="preserve">Como se ha indicado antes, esta tarea se encarga de interpretar los clics que se hacen en la pantalla. Dicha interpretación se va en determinar si en las coordenadas del clic hay alguna área </w:t>
-      </w:r>
-      <w:r>
-        <w:t xml:space="preserve">y en caso de que </w:t>
-      </w:r>
-      <w:r>
-        <w:t>así</w:t>
-      </w:r>
-      <w:r>
-        <w:t xml:space="preserve"> sea, enviar el evento de dicha área a la </w:t>
-      </w:r>
-      <w:r>
-        <w:t>máquina</w:t>
-      </w:r>
-      <w:r>
-        <w:t xml:space="preserve"> de estados.</w:t>
-      </w:r>
-    </w:p>
-    <w:p>
-      <w:r>
-        <w:t xml:space="preserve">Esta tarea utiliza dos elementos de sincronización: por un </w:t>
-      </w:r>
-      <w:r>
-        <w:t>lado,</w:t>
-      </w:r>
-      <w:r>
-        <w:t xml:space="preserve"> recibe el menú actual a través de una cola de datos, evitando </w:t>
-      </w:r>
-      <w:r>
-        <w:t>así</w:t>
-      </w:r>
-      <w:r>
-        <w:t xml:space="preserve"> que </w:t>
-      </w:r>
-      <w:r>
-        <w:t>una transición</w:t>
-      </w:r>
-      <w:r>
-        <w:t xml:space="preserve"> entre </w:t>
-      </w:r>
-      <w:r>
-        <w:t>menús</w:t>
-      </w:r>
-      <w:r>
-        <w:t xml:space="preserve"> se produzca alguna lectura </w:t>
-      </w:r>
-      <w:r>
-        <w:t>errónea</w:t>
-      </w:r>
-      <w:r>
-        <w:t xml:space="preserve"> de mismo, y por otro lado se reciben los clics desde la tarea de atención al panel táctil a través de otra cola de datos. De esta manera se consigue que siempre se acceda al menú que </w:t>
-      </w:r>
-      <w:r>
-        <w:t>está</w:t>
-      </w:r>
-      <w:r>
-        <w:t xml:space="preserve"> actualmente activo y evitemos que se generen inconsistencias en la </w:t>
-      </w:r>
-      <w:r>
-        <w:t>máquina</w:t>
-      </w:r>
-      <w:r>
-        <w:t xml:space="preserve"> de estados.</w:t>
-      </w:r>
-    </w:p>
-    <w:p>
-      <w:pPr>
-        <w:pStyle w:val="Subttulo"/>
-      </w:pPr>
-      <w:r>
-        <w:t>Tarea de gestión del pulsado hardware</w:t>
-      </w:r>
-    </w:p>
-    <w:p>
-      <w:r>
-        <w:t xml:space="preserve">Esta es la tarea encarga de gestionar el comportamiento del sistema ante un evento del pulsador hardware. Esta tarea utiliza dos semáforos para detectar si se produce una pulsación de larga duración o de corta duración. Según el tipo de pulsación detectada se </w:t>
-      </w:r>
-      <w:r>
-        <w:t>enviará</w:t>
-      </w:r>
-      <w:r>
-        <w:t xml:space="preserve"> un evento u otro a la </w:t>
-      </w:r>
-      <w:r>
-        <w:t>máquina</w:t>
-      </w:r>
-      <w:r>
-        <w:t xml:space="preserve"> de estados.</w:t>
-      </w:r>
-    </w:p>
-    <w:p>
-      <w:r>
-        <w:t xml:space="preserve">El funcionamiento es el siguiente: cuando se detecta un flanco de subida en la línea a la que </w:t>
-      </w:r>
-      <w:r>
-        <w:t>está</w:t>
-      </w:r>
-      <w:r>
-        <w:t xml:space="preserve"> conectada el pulsador hardware, se produce una </w:t>
-      </w:r>
-      <w:r>
-        <w:t>interrupción</w:t>
-      </w:r>
-      <w:r>
-        <w:t xml:space="preserve"> que libera el primer </w:t>
-      </w:r>
-      <w:r>
-        <w:t>semáforo (llamado</w:t>
-      </w:r>
-      <w:r>
-        <w:t xml:space="preserve"> semáforo de pulsado corto). </w:t>
-      </w:r>
-      <w:r>
-        <w:t xml:space="preserve">Cuando se reanuda la ejecución, se reconfigura la línea de </w:t>
-      </w:r>
-      <w:r>
-        <w:t>interrupción</w:t>
-      </w:r>
-      <w:r>
-        <w:t xml:space="preserve"> para que sea sensible a flanco de bajada y se espera al segundo semáforo con un tiempo de espera </w:t>
-      </w:r>
-      <w:r>
-        <w:t>límite</w:t>
-      </w:r>
-      <w:r>
-        <w:t xml:space="preserve"> de dos segundos. Sin en ese periodo se produce un flanco de bajada producido porque se deja de apretar el pulsador, entonces se </w:t>
-      </w:r>
-      <w:r>
-        <w:t>envía</w:t>
-      </w:r>
-      <w:r>
-        <w:t xml:space="preserve"> un evento a la </w:t>
-      </w:r>
-      <w:r>
-        <w:t>máquina</w:t>
-      </w:r>
-      <w:r>
-        <w:t xml:space="preserve"> de estado que indica “pulso corto”. Si por el contrario se expira el tiempo de espera al semáforo sin que se haya producido dicho flanco, se reconfigura la línea de </w:t>
-      </w:r>
-      <w:r>
-        <w:t>interrupción</w:t>
-      </w:r>
-      <w:r>
-        <w:t xml:space="preserve"> para que se </w:t>
-      </w:r>
-      <w:r>
-        <w:lastRenderedPageBreak/>
-        <w:t xml:space="preserve">comporte como una línea con capacidad de despertar al microcontrolador y se </w:t>
-      </w:r>
-      <w:r>
-        <w:t>envía</w:t>
-      </w:r>
-      <w:r>
-        <w:t xml:space="preserve"> a la </w:t>
-      </w:r>
-      <w:r>
-        <w:t>máquina</w:t>
-      </w:r>
-      <w:r>
-        <w:t xml:space="preserve"> de estados el evento </w:t>
-      </w:r>
-      <w:r>
-        <w:t>“</w:t>
-      </w:r>
-      <w:r>
-        <w:t>pulso largo”.</w:t>
-      </w:r>
-    </w:p>
-    <w:p>
-      <w:pPr>
-        <w:pStyle w:val="Ttulo4"/>
-      </w:pPr>
-      <w:r>
-        <w:t xml:space="preserve">Tareas relacionadas con la presentación de información </w:t>
-      </w:r>
-    </w:p>
-    <w:p>
-      <w:r>
-        <w:t>Esta tarea</w:t>
-      </w:r>
-      <w:r>
-        <w:t xml:space="preserve"> se encarga de gestionar la información que llega de los periféricos, formatearla y enviarla a la tarea de la pantalla. El diagrama organizativo de estas tareas es el siguiente:</w:t>
-      </w:r>
-    </w:p>
-    <w:p>
-      <w:r>
-        <w:t>(diagrama de las tareas)</w:t>
-      </w:r>
-    </w:p>
-    <w:p>
-      <w:pPr>
-        <w:pStyle w:val="Subttulo"/>
-      </w:pPr>
-      <w:r>
-        <w:t>Tarea de comunicación con el medidor de batería</w:t>
-      </w:r>
-    </w:p>
-    <w:p>
-      <w:r>
-        <w:t xml:space="preserve">Esta tarea se implementa de la misma forma que las otras tareas que atienden a la comunicación de un </w:t>
-      </w:r>
-      <w:r>
-        <w:t>módulo</w:t>
-      </w:r>
-      <w:r>
-        <w:t xml:space="preserve"> hardware con la aplicación. Se utiliza un semáforo para sincronizarse con la </w:t>
-      </w:r>
-      <w:r>
-        <w:t>interrupción</w:t>
-      </w:r>
-      <w:r>
-        <w:t xml:space="preserve"> que genera el medidor de batería y otro semáforo para la </w:t>
-      </w:r>
-      <w:r>
-        <w:t>interrupción</w:t>
-      </w:r>
-      <w:r>
-        <w:t xml:space="preserve"> que se genera cuando se termina la transferencia por DMA del periférico a memoria. </w:t>
-      </w:r>
-    </w:p>
-    <w:p>
-      <w:r>
-        <w:t xml:space="preserve">El funcionamiento consiste en reanudar su ejecución cuando la </w:t>
-      </w:r>
-      <w:r>
-        <w:t>interrupción</w:t>
-      </w:r>
-      <w:r>
-        <w:t xml:space="preserve"> del medidor libera el semáforo asociado a la </w:t>
-      </w:r>
-      <w:r>
-        <w:t>interrupción</w:t>
-      </w:r>
-      <w:r>
-        <w:t xml:space="preserve">, iniciar la lectura por DMA del </w:t>
-      </w:r>
-      <w:r>
-        <w:t>módulo</w:t>
-      </w:r>
-      <w:r>
-        <w:t xml:space="preserve"> hardware y volver al estado suspendido. Cuando esta lectura ha </w:t>
-      </w:r>
-      <w:r>
-        <w:t>finalizado, se libera el semáforo del DMA y se reanuda la información, enviando la información de la batería formateada a la pantalla.</w:t>
-      </w:r>
-    </w:p>
-    <w:p>
-      <w:r>
-        <w:t>Dicho formateo se basa en enviar el porcentaje de batería restante y un símbolo definido en la fuente de la capa de abstracción hardware, que representa la batería.</w:t>
-      </w:r>
-    </w:p>
-    <w:p>
-      <w:r>
-        <w:t>(símbolo de la batería)</w:t>
-      </w:r>
-    </w:p>
-    <w:p>
-      <w:pPr>
-        <w:pStyle w:val="Subttulo"/>
-      </w:pPr>
-      <w:r>
-        <w:t>Tarea de gestión del buzzer</w:t>
-      </w:r>
-    </w:p>
-    <w:p>
-      <w:r>
-        <w:t xml:space="preserve">El funcionamiento de esta tarea es muy sencillo: simplemente espera a que llegue una “nota” a través de una cola de datos, y cuando esta se recibe utiliza una </w:t>
-      </w:r>
-      <w:r>
-        <w:t>función</w:t>
-      </w:r>
-      <w:r>
-        <w:t xml:space="preserve"> de la capa de abstracción hardware para producir el sonido correspondiente.</w:t>
-      </w:r>
-    </w:p>
-    <w:p>
-      <w:r>
-        <w:t xml:space="preserve">Dicha “nota” es una estructura de datos que contiene tanto la </w:t>
-      </w:r>
-      <w:r>
-        <w:t>frecuencia</w:t>
-      </w:r>
-      <w:r>
-        <w:t xml:space="preserve"> del sonido como su duración en milisegundos.</w:t>
-      </w:r>
-    </w:p>
-    <w:p>
-      <w:pPr>
-        <w:pStyle w:val="Subttulo"/>
-      </w:pPr>
-      <w:r>
-        <w:t>Tarea de gestión del reloj de tiempo real</w:t>
-      </w:r>
-    </w:p>
-    <w:p>
-      <w:r>
-        <w:t xml:space="preserve">De forma muy similar a la tarea del medidor de batería, esta atiende a un periférico del microcontrolador, el reloj de tiempo real, utilizando un semáforo para sincronizarse con la </w:t>
-      </w:r>
-      <w:r>
-        <w:t>interrupción</w:t>
-      </w:r>
-      <w:r>
-        <w:t xml:space="preserve"> que produce este </w:t>
-      </w:r>
-      <w:r>
-        <w:t>periférico</w:t>
-      </w:r>
-      <w:r>
-        <w:t xml:space="preserve">. </w:t>
-      </w:r>
-    </w:p>
-    <w:p>
-      <w:r>
-        <w:t>E</w:t>
-      </w:r>
-      <w:r>
-        <w:t>l reloj de tiempo real</w:t>
-      </w:r>
-      <w:r>
-        <w:t xml:space="preserve"> se encarga de medir el tiempo que transcurre en una “escala humana”, esto es, fecha con información sobre días, meses y </w:t>
-      </w:r>
-      <w:r>
-        <w:t>años, y</w:t>
-      </w:r>
-      <w:r>
-        <w:t xml:space="preserve"> hora con información de horas, minutos y segundos. Este periférico </w:t>
-      </w:r>
-      <w:r>
-        <w:t>está</w:t>
-      </w:r>
-      <w:r>
-        <w:t xml:space="preserve"> configurado para que </w:t>
-      </w:r>
-      <w:r>
-        <w:lastRenderedPageBreak/>
-        <w:t xml:space="preserve">interrumpa cada minuto, lo cual libera el semáforo y reanuda la ejecución de esta tarea. </w:t>
-      </w:r>
-    </w:p>
-    <w:p>
-      <w:r>
-        <w:t xml:space="preserve">Cuando esto se produce, la tarea formatea la información de tiempo que lee directamente del periférico y la </w:t>
-      </w:r>
-      <w:r>
-        <w:t>envía</w:t>
-      </w:r>
-      <w:r>
-        <w:t xml:space="preserve"> a la tarea de la pantalla para que esta la dibuje.</w:t>
-      </w:r>
-    </w:p>
-    <w:p>
-      <w:pPr>
-        <w:pStyle w:val="Subttulo"/>
-      </w:pPr>
-      <w:r>
-        <w:t>Tarea de gestión de la pantalla</w:t>
-      </w:r>
-    </w:p>
-    <w:p>
-      <w:r>
-        <w:t xml:space="preserve">Esta tarea se encarga de dibujar en la pantalla los objetos que le </w:t>
-      </w:r>
-      <w:r>
-        <w:t xml:space="preserve">llegan a través de la cola de datos dedicada a esta </w:t>
-      </w:r>
-      <w:proofErr w:type="spellStart"/>
-      <w:r>
-        <w:t>funcion</w:t>
-      </w:r>
-      <w:proofErr w:type="spellEnd"/>
-      <w:r>
-        <w:t xml:space="preserve">. La manera de enviar objetos a través de esta cola consiste en encapsular el objeto y la </w:t>
-      </w:r>
-      <w:proofErr w:type="spellStart"/>
-      <w:r>
-        <w:t>funcion</w:t>
-      </w:r>
-      <w:proofErr w:type="spellEnd"/>
-      <w:r>
-        <w:t xml:space="preserve"> de la capa de </w:t>
-      </w:r>
-      <w:proofErr w:type="spellStart"/>
-      <w:r>
-        <w:t>abstracion</w:t>
-      </w:r>
-      <w:proofErr w:type="spellEnd"/>
-      <w:r>
-        <w:t xml:space="preserve"> hardware que se encarga de dibujarla en una estructura de datos llamada </w:t>
-      </w:r>
-      <w:proofErr w:type="spellStart"/>
-      <w:r>
-        <w:rPr>
-          <w:i/>
-        </w:rPr>
-        <w:t>item_action_t</w:t>
-      </w:r>
-      <w:proofErr w:type="spellEnd"/>
-      <w:r>
-        <w:t>.</w:t>
-      </w:r>
-    </w:p>
-    <w:p>
-      <w:r>
-        <w:t xml:space="preserve">Esta tarea no tiene elementos adicionales de </w:t>
-      </w:r>
-      <w:proofErr w:type="spellStart"/>
-      <w:r>
-        <w:t>sincronizacion</w:t>
-      </w:r>
-      <w:proofErr w:type="spellEnd"/>
-      <w:r>
-        <w:t xml:space="preserve"> ya que son las tareas de dibujado de objeto la que gestionan el </w:t>
-      </w:r>
-      <w:proofErr w:type="spellStart"/>
-      <w:r>
-        <w:t>envio</w:t>
-      </w:r>
-      <w:proofErr w:type="spellEnd"/>
-      <w:r>
-        <w:t xml:space="preserve"> de datos a través del puerto paralelo. </w:t>
-      </w:r>
-    </w:p>
-    <w:p>
-      <w:pPr>
-        <w:pStyle w:val="Subttulo"/>
-      </w:pPr>
-      <w:r>
-        <w:t xml:space="preserve">Tarea de </w:t>
-      </w:r>
-      <w:r>
-        <w:t xml:space="preserve">generación de eventos </w:t>
-      </w:r>
-      <w:r>
-        <w:t>periódicos</w:t>
-      </w:r>
-    </w:p>
-    <w:p>
-      <w:r>
-        <w:t xml:space="preserve">El motivo de incluir esta tarea es debido a que la </w:t>
-      </w:r>
-      <w:proofErr w:type="spellStart"/>
-      <w:r>
-        <w:t>maquina</w:t>
-      </w:r>
-      <w:proofErr w:type="spellEnd"/>
-      <w:r>
-        <w:t xml:space="preserve"> de estado que hemos </w:t>
-      </w:r>
-      <w:proofErr w:type="gramStart"/>
-      <w:r>
-        <w:t>implementado(</w:t>
-      </w:r>
-      <w:proofErr w:type="gramEnd"/>
-      <w:r>
-        <w:t xml:space="preserve">todos los detalles en el apartado 4.2.5.3) es asíncrona y por lo tanto no tiene capacidad de generar u evento periódico por </w:t>
-      </w:r>
-      <w:proofErr w:type="spellStart"/>
-      <w:r>
-        <w:t>si</w:t>
-      </w:r>
-      <w:proofErr w:type="spellEnd"/>
-      <w:r>
-        <w:t xml:space="preserve"> misma. Este evento periódico se hace necesario para actualizar los </w:t>
-      </w:r>
-      <w:proofErr w:type="spellStart"/>
-      <w:r>
-        <w:t>graficos</w:t>
-      </w:r>
-      <w:proofErr w:type="spellEnd"/>
-      <w:r>
-        <w:t xml:space="preserve"> utilizados para representar la señal cardiaca, pues se necesita de una referencia temporal para imprimir nuevas muestras en la</w:t>
-      </w:r>
-      <w:r>
-        <w:t xml:space="preserve"> pantalla.</w:t>
-      </w:r>
-    </w:p>
-    <w:p>
-      <w:r>
-        <w:t>La manera de implementar este evento periódico es utilizar un semáforo con tiempo de espera que no es liberado desde ningún punto, de manera que cada vez que expira el tiempo de espera se produce el evento periódico.</w:t>
-      </w:r>
-    </w:p>
-    <w:p>
-      <w:pPr>
-        <w:pStyle w:val="Subttulo"/>
-      </w:pPr>
-      <w:r>
-        <w:t>Tarea de gestión de eventos</w:t>
-      </w:r>
-    </w:p>
-    <w:p>
-      <w:pPr>
-        <w:pStyle w:val="Ttulo4"/>
-        <w:ind w:left="1416" w:hanging="1416"/>
-      </w:pPr>
-      <w:r>
-        <w:t>Máquina</w:t>
-      </w:r>
-      <w:r>
-        <w:t xml:space="preserve"> de estados</w:t>
-      </w:r>
-    </w:p>
-    <w:p>
-      <w:r>
-        <w:t xml:space="preserve"> </w:t>
-      </w:r>
-    </w:p>
-    <w:p>
-      <w:pPr>
-        <w:pStyle w:val="Ttulo3"/>
-      </w:pPr>
-      <w:r>
-        <w:t>Gestión</w:t>
-      </w:r>
-      <w:r>
-        <w:t xml:space="preserve"> de consumo</w:t>
-      </w:r>
-    </w:p>
-    <w:p>
-      <w:pPr>
-        <w:pStyle w:val="Ttulo4"/>
-      </w:pPr>
-      <w:r>
-        <w:t>Apagado por software</w:t>
-      </w:r>
-    </w:p>
-    <w:p>
-      <w:pPr>
-        <w:pStyle w:val="Ttulo4"/>
-      </w:pPr>
-      <w:r>
-        <w:t>Control de consumo de la pantalla</w:t>
-      </w:r>
-    </w:p>
-    <w:p/>
-    <w:p/>
-    <w:p>
-      <w:pPr>
-        <w:pStyle w:val="Ttulo1"/>
-      </w:pPr>
-      <w:r>
-        <w:lastRenderedPageBreak/>
-        <w:t xml:space="preserve"> </w:t>
-      </w:r>
-      <w:r>
-        <w:t>Integración</w:t>
-      </w:r>
-      <w:r>
-        <w:t xml:space="preserve"> y pruebas</w:t>
-      </w:r>
-    </w:p>
-    <w:p>
-      <w:pPr>
-        <w:pStyle w:val="Ttulo2"/>
-      </w:pPr>
-      <w:r>
-        <w:t>Integración</w:t>
-      </w:r>
-      <w:r>
-        <w:t xml:space="preserve"> de los </w:t>
-      </w:r>
-      <w:r>
-        <w:t>módulos</w:t>
-      </w:r>
-      <w:r>
-        <w:t xml:space="preserve"> hardware</w:t>
-      </w:r>
-    </w:p>
-    <w:p>
-      <w:pPr>
-        <w:pStyle w:val="Ttulo2"/>
-      </w:pPr>
-      <w:r>
-        <w:t>Pruebas del algoritmo de detección de ritmo cardiaco</w:t>
-      </w:r>
-    </w:p>
-    <w:p>
-      <w:pPr>
-        <w:pStyle w:val="Ttulo2"/>
-      </w:pPr>
-      <w:r>
-        <w:t xml:space="preserve">Pruebas del algoritmo de </w:t>
-      </w:r>
-      <w:r>
-        <w:t>autenticación</w:t>
-      </w:r>
-    </w:p>
-    <w:p>
-      <w:pPr>
-        <w:pStyle w:val="Ttulo2"/>
-      </w:pPr>
-      <w:r>
-        <w:t>Pruebas en un escenario real</w:t>
-      </w:r>
-    </w:p>
-    <w:p>
-      <w:r>
-        <w:tab/>
-      </w:r>
-    </w:p>
-    <w:p>
-      <w:pPr>
-        <w:pStyle w:val="Ttulo1"/>
-      </w:pPr>
-      <w:r>
-        <w:t>Conclusiones y líneas futuras</w:t>
-      </w:r>
-    </w:p>
-    <w:p>
-      <w:pPr>
-        <w:pStyle w:val="Ttulo2"/>
-      </w:pPr>
-      <w:r>
-        <w:t>Seguridad</w:t>
-      </w:r>
-    </w:p>
-    <w:p>
-      <w:pPr>
-        <w:pStyle w:val="Ttulo2"/>
-      </w:pPr>
-      <w:r>
-        <w:t>Mejora sobre otros sistemas actuales</w:t>
-      </w:r>
-    </w:p>
-    <w:p>
-      <w:pPr>
-        <w:pStyle w:val="Ttulo2"/>
-      </w:pPr>
-      <w:r>
-        <w:t>Mejoras/Otros posibles usos</w:t>
-      </w:r>
-    </w:p>
-    <w:p>
-      <w:pPr>
-        <w:pStyle w:val="Ttulo3"/>
-      </w:pPr>
-      <w:r>
-        <w:t>Detección automática de segmentos del ECG</w:t>
-      </w:r>
-    </w:p>
-    <w:p>
-      <w:pPr>
-        <w:pStyle w:val="Ttulo3"/>
-      </w:pPr>
-      <w:r>
-        <w:t>Cálculo del eje eléctrico</w:t>
-      </w:r>
-    </w:p>
-    <w:p>
-      <w:pPr>
-        <w:pStyle w:val="Ttulo3"/>
-      </w:pPr>
-      <w:r>
-        <w:t>Ayuda al diagnóstico</w:t>
-      </w:r>
-    </w:p>
-    <w:p>
-      <w:pPr>
-        <w:pStyle w:val="Ttulo3"/>
-      </w:pPr>
-      <w:r>
-        <w:t>Detección de marcapasos</w:t>
-      </w:r>
-    </w:p>
-    <w:p/>
-    <w:p>
-      <w:pPr>
-        <w:pStyle w:val="Ttulo1"/>
-      </w:pPr>
-      <w:r>
         <w:t>Apéndices</w:t>
       </w:r>
     </w:p>
@@ -16873,7 +17218,7 @@
           <w:rPr>
             <w:noProof/>
           </w:rPr>
-          <w:t>60</w:t>
+          <w:t>47</w:t>
         </w:r>
         <w:r>
           <w:fldChar w:fldCharType="end"/>
@@ -20740,6 +21085,119 @@
     </w:lvl>
   </w:abstractNum>
   <w:abstractNum w:abstractNumId="35" w15:restartNumberingAfterBreak="0">
+    <w:nsid w:val="608E66BF"/>
+    <w:multiLevelType w:val="hybridMultilevel"/>
+    <w:tmpl w:val="31748C4C"/>
+    <w:lvl w:ilvl="0" w:tplc="0C0A0001">
+      <w:start w:val="1"/>
+      <w:numFmt w:val="bullet"/>
+      <w:lvlText w:val=""/>
+      <w:lvlJc w:val="left"/>
+      <w:pPr>
+        <w:ind w:left="720" w:hanging="360"/>
+      </w:pPr>
+      <w:rPr>
+        <w:rFonts w:ascii="Symbol" w:hAnsi="Symbol" w:hint="default"/>
+      </w:rPr>
+    </w:lvl>
+    <w:lvl w:ilvl="1" w:tplc="0C0A0003" w:tentative="1">
+      <w:start w:val="1"/>
+      <w:numFmt w:val="bullet"/>
+      <w:lvlText w:val="o"/>
+      <w:lvlJc w:val="left"/>
+      <w:pPr>
+        <w:ind w:left="1440" w:hanging="360"/>
+      </w:pPr>
+      <w:rPr>
+        <w:rFonts w:ascii="Courier New" w:hAnsi="Courier New" w:cs="Courier New" w:hint="default"/>
+      </w:rPr>
+    </w:lvl>
+    <w:lvl w:ilvl="2" w:tplc="0C0A0005" w:tentative="1">
+      <w:start w:val="1"/>
+      <w:numFmt w:val="bullet"/>
+      <w:lvlText w:val=""/>
+      <w:lvlJc w:val="left"/>
+      <w:pPr>
+        <w:ind w:left="2160" w:hanging="360"/>
+      </w:pPr>
+      <w:rPr>
+        <w:rFonts w:ascii="Wingdings" w:hAnsi="Wingdings" w:hint="default"/>
+      </w:rPr>
+    </w:lvl>
+    <w:lvl w:ilvl="3" w:tplc="0C0A0001" w:tentative="1">
+      <w:start w:val="1"/>
+      <w:numFmt w:val="bullet"/>
+      <w:lvlText w:val=""/>
+      <w:lvlJc w:val="left"/>
+      <w:pPr>
+        <w:ind w:left="2880" w:hanging="360"/>
+      </w:pPr>
+      <w:rPr>
+        <w:rFonts w:ascii="Symbol" w:hAnsi="Symbol" w:hint="default"/>
+      </w:rPr>
+    </w:lvl>
+    <w:lvl w:ilvl="4" w:tplc="0C0A0003" w:tentative="1">
+      <w:start w:val="1"/>
+      <w:numFmt w:val="bullet"/>
+      <w:lvlText w:val="o"/>
+      <w:lvlJc w:val="left"/>
+      <w:pPr>
+        <w:ind w:left="3600" w:hanging="360"/>
+      </w:pPr>
+      <w:rPr>
+        <w:rFonts w:ascii="Courier New" w:hAnsi="Courier New" w:cs="Courier New" w:hint="default"/>
+      </w:rPr>
+    </w:lvl>
+    <w:lvl w:ilvl="5" w:tplc="0C0A0005" w:tentative="1">
+      <w:start w:val="1"/>
+      <w:numFmt w:val="bullet"/>
+      <w:lvlText w:val=""/>
+      <w:lvlJc w:val="left"/>
+      <w:pPr>
+        <w:ind w:left="4320" w:hanging="360"/>
+      </w:pPr>
+      <w:rPr>
+        <w:rFonts w:ascii="Wingdings" w:hAnsi="Wingdings" w:hint="default"/>
+      </w:rPr>
+    </w:lvl>
+    <w:lvl w:ilvl="6" w:tplc="0C0A0001" w:tentative="1">
+      <w:start w:val="1"/>
+      <w:numFmt w:val="bullet"/>
+      <w:lvlText w:val=""/>
+      <w:lvlJc w:val="left"/>
+      <w:pPr>
+        <w:ind w:left="5040" w:hanging="360"/>
+      </w:pPr>
+      <w:rPr>
+        <w:rFonts w:ascii="Symbol" w:hAnsi="Symbol" w:hint="default"/>
+      </w:rPr>
+    </w:lvl>
+    <w:lvl w:ilvl="7" w:tplc="0C0A0003" w:tentative="1">
+      <w:start w:val="1"/>
+      <w:numFmt w:val="bullet"/>
+      <w:lvlText w:val="o"/>
+      <w:lvlJc w:val="left"/>
+      <w:pPr>
+        <w:ind w:left="5760" w:hanging="360"/>
+      </w:pPr>
+      <w:rPr>
+        <w:rFonts w:ascii="Courier New" w:hAnsi="Courier New" w:cs="Courier New" w:hint="default"/>
+      </w:rPr>
+    </w:lvl>
+    <w:lvl w:ilvl="8" w:tplc="0C0A0005" w:tentative="1">
+      <w:start w:val="1"/>
+      <w:numFmt w:val="bullet"/>
+      <w:lvlText w:val=""/>
+      <w:lvlJc w:val="left"/>
+      <w:pPr>
+        <w:ind w:left="6480" w:hanging="360"/>
+      </w:pPr>
+      <w:rPr>
+        <w:rFonts w:ascii="Wingdings" w:hAnsi="Wingdings" w:hint="default"/>
+      </w:rPr>
+    </w:lvl>
+  </w:abstractNum>
+  <w:abstractNum w:abstractNumId="36" w15:restartNumberingAfterBreak="0">
     <w:nsid w:val="621D3E06"/>
     <w:multiLevelType w:val="hybridMultilevel"/>
     <w:tmpl w:val="38988148"/>
@@ -20825,7 +21283,7 @@
       </w:pPr>
     </w:lvl>
   </w:abstractNum>
-  <w:abstractNum w:abstractNumId="36" w15:restartNumberingAfterBreak="0">
+  <w:abstractNum w:abstractNumId="37" w15:restartNumberingAfterBreak="0">
     <w:nsid w:val="652625E3"/>
     <w:multiLevelType w:val="hybridMultilevel"/>
     <w:tmpl w:val="42843068"/>
@@ -20938,7 +21396,7 @@
       </w:rPr>
     </w:lvl>
   </w:abstractNum>
-  <w:abstractNum w:abstractNumId="37" w15:restartNumberingAfterBreak="0">
+  <w:abstractNum w:abstractNumId="38" w15:restartNumberingAfterBreak="0">
     <w:nsid w:val="6F1D7775"/>
     <w:multiLevelType w:val="hybridMultilevel"/>
     <w:tmpl w:val="286052A4"/>
@@ -21051,7 +21509,7 @@
       </w:rPr>
     </w:lvl>
   </w:abstractNum>
-  <w:abstractNum w:abstractNumId="38" w15:restartNumberingAfterBreak="0">
+  <w:abstractNum w:abstractNumId="39" w15:restartNumberingAfterBreak="0">
     <w:nsid w:val="73BD59B9"/>
     <w:multiLevelType w:val="hybridMultilevel"/>
     <w:tmpl w:val="D110C900"/>
@@ -21164,7 +21622,7 @@
       </w:rPr>
     </w:lvl>
   </w:abstractNum>
-  <w:abstractNum w:abstractNumId="39" w15:restartNumberingAfterBreak="0">
+  <w:abstractNum w:abstractNumId="40" w15:restartNumberingAfterBreak="0">
     <w:nsid w:val="79AB5DD7"/>
     <w:multiLevelType w:val="hybridMultilevel"/>
     <w:tmpl w:val="97643C76"/>
@@ -21277,7 +21735,7 @@
       </w:rPr>
     </w:lvl>
   </w:abstractNum>
-  <w:abstractNum w:abstractNumId="40" w15:restartNumberingAfterBreak="0">
+  <w:abstractNum w:abstractNumId="41" w15:restartNumberingAfterBreak="0">
     <w:nsid w:val="7B345AD2"/>
     <w:multiLevelType w:val="hybridMultilevel"/>
     <w:tmpl w:val="F3800F4E"/>
@@ -21390,7 +21848,7 @@
       </w:rPr>
     </w:lvl>
   </w:abstractNum>
-  <w:abstractNum w:abstractNumId="41" w15:restartNumberingAfterBreak="0">
+  <w:abstractNum w:abstractNumId="42" w15:restartNumberingAfterBreak="0">
     <w:nsid w:val="7C15770C"/>
     <w:multiLevelType w:val="hybridMultilevel"/>
     <w:tmpl w:val="8ED05BA8"/>
@@ -21503,7 +21961,7 @@
       </w:rPr>
     </w:lvl>
   </w:abstractNum>
-  <w:abstractNum w:abstractNumId="42" w15:restartNumberingAfterBreak="0">
+  <w:abstractNum w:abstractNumId="43" w15:restartNumberingAfterBreak="0">
     <w:nsid w:val="7D6F5B56"/>
     <w:multiLevelType w:val="hybridMultilevel"/>
     <w:tmpl w:val="8F10FE06"/>
@@ -21616,7 +22074,7 @@
       </w:rPr>
     </w:lvl>
   </w:abstractNum>
-  <w:abstractNum w:abstractNumId="43" w15:restartNumberingAfterBreak="0">
+  <w:abstractNum w:abstractNumId="44" w15:restartNumberingAfterBreak="0">
     <w:nsid w:val="7EB66735"/>
     <w:multiLevelType w:val="hybridMultilevel"/>
     <w:tmpl w:val="55003AFE"/>
@@ -21757,7 +22215,7 @@
     <w:abstractNumId w:val="13"/>
   </w:num>
   <w:num w:numId="10">
-    <w:abstractNumId w:val="41"/>
+    <w:abstractNumId w:val="42"/>
   </w:num>
   <w:num w:numId="11">
     <w:abstractNumId w:val="26"/>
@@ -21784,7 +22242,7 @@
     <w:abstractNumId w:val="8"/>
   </w:num>
   <w:num w:numId="19">
-    <w:abstractNumId w:val="42"/>
+    <w:abstractNumId w:val="43"/>
   </w:num>
   <w:num w:numId="20">
     <w:abstractNumId w:val="33"/>
@@ -21799,7 +22257,7 @@
     <w:abstractNumId w:val="19"/>
   </w:num>
   <w:num w:numId="24">
-    <w:abstractNumId w:val="35"/>
+    <w:abstractNumId w:val="36"/>
   </w:num>
   <w:num w:numId="25">
     <w:abstractNumId w:val="30"/>
@@ -21814,10 +22272,10 @@
     <w:abstractNumId w:val="18"/>
   </w:num>
   <w:num w:numId="29">
-    <w:abstractNumId w:val="37"/>
+    <w:abstractNumId w:val="38"/>
   </w:num>
   <w:num w:numId="30">
-    <w:abstractNumId w:val="39"/>
+    <w:abstractNumId w:val="40"/>
   </w:num>
   <w:num w:numId="31">
     <w:abstractNumId w:val="4"/>
@@ -21832,7 +22290,7 @@
     <w:abstractNumId w:val="5"/>
   </w:num>
   <w:num w:numId="35">
-    <w:abstractNumId w:val="38"/>
+    <w:abstractNumId w:val="39"/>
   </w:num>
   <w:num w:numId="36">
     <w:abstractNumId w:val="34"/>
@@ -21841,7 +22299,7 @@
     <w:abstractNumId w:val="2"/>
   </w:num>
   <w:num w:numId="38">
-    <w:abstractNumId w:val="43"/>
+    <w:abstractNumId w:val="44"/>
   </w:num>
   <w:num w:numId="39">
     <w:abstractNumId w:val="28"/>
@@ -21850,7 +22308,7 @@
     <w:abstractNumId w:val="7"/>
   </w:num>
   <w:num w:numId="41">
-    <w:abstractNumId w:val="36"/>
+    <w:abstractNumId w:val="37"/>
   </w:num>
   <w:num w:numId="42">
     <w:abstractNumId w:val="17"/>
@@ -21859,7 +22317,10 @@
     <w:abstractNumId w:val="12"/>
   </w:num>
   <w:num w:numId="44">
-    <w:abstractNumId w:val="40"/>
+    <w:abstractNumId w:val="41"/>
+  </w:num>
+  <w:num w:numId="45">
+    <w:abstractNumId w:val="35"/>
   </w:num>
 </w:numbering>
 </file>
@@ -23160,7 +23621,7 @@
 </file>
 
 <file path=customXml/itemProps1.xml><?xml version="1.0" encoding="utf-8"?>
-<ds:datastoreItem xmlns:ds="http://schemas.openxmlformats.org/officeDocument/2006/customXml" ds:itemID="{37513A7A-4D18-4270-B00C-BA5A1324F7AB}">
+<ds:datastoreItem xmlns:ds="http://schemas.openxmlformats.org/officeDocument/2006/customXml" ds:itemID="{C478453C-8EDF-4256-9195-D39B8B3F4A52}">
   <ds:schemaRefs>
     <ds:schemaRef ds:uri="http://schemas.openxmlformats.org/officeDocument/2006/bibliography"/>
   </ds:schemaRefs>

</xml_diff>

<commit_message>
commit de las 4 y media.
</commit_message>
<xml_diff>
--- a/doc/Tomas/PROYECTO FIN DE CARRERA.docx
+++ b/doc/Tomas/PROYECTO FIN DE CARRERA.docx
@@ -15775,47 +15775,7 @@
         <w:t xml:space="preserve"> </w:t>
       </w:r>
       <w:r>
-        <w:t xml:space="preserve">Los </w:t>
-      </w:r>
-      <w:proofErr w:type="spellStart"/>
-      <w:r>
-        <w:t>menus</w:t>
-      </w:r>
-      <w:proofErr w:type="spellEnd"/>
-      <w:r>
-        <w:t xml:space="preserve"> implementados son los definidos en el diseño, </w:t>
-      </w:r>
-      <w:proofErr w:type="spellStart"/>
-      <w:r>
-        <w:t>mas</w:t>
-      </w:r>
-      <w:proofErr w:type="spellEnd"/>
-      <w:r>
-        <w:t xml:space="preserve"> uno adicional de bienvenida y otro de despedida. Estos últimos son </w:t>
-      </w:r>
-      <w:proofErr w:type="spellStart"/>
-      <w:r>
-        <w:t>menus</w:t>
-      </w:r>
-      <w:proofErr w:type="spellEnd"/>
-      <w:r>
-        <w:t xml:space="preserve"> </w:t>
-      </w:r>
-      <w:proofErr w:type="spellStart"/>
-      <w:r>
-        <w:t>vacios</w:t>
-      </w:r>
-      <w:proofErr w:type="spellEnd"/>
-      <w:r>
-        <w:t xml:space="preserve">, ya </w:t>
-      </w:r>
-      <w:proofErr w:type="gramStart"/>
-      <w:r>
-        <w:t>los estado</w:t>
-      </w:r>
-      <w:proofErr w:type="gramEnd"/>
-      <w:r>
-        <w:t xml:space="preserve"> de bienvenida y despedida son transitorios y no tienen ninguna interactividad.</w:t>
+        <w:t>Los menus implementados son los definidos en el diseño, mas uno adicional de bienvenida y otro de despedida. Estos últimos son menus vacios, ya los estado de bienvenida y despedida son transitorios y no tienen ninguna interactividad.</w:t>
       </w:r>
     </w:p>
     <w:p>
@@ -16157,15 +16117,7 @@
     </w:p>
     <w:p>
       <w:r>
-        <w:t xml:space="preserve">Esta tarea por tanto es en realidad la encargada de gestionar las dos </w:t>
-      </w:r>
-      <w:proofErr w:type="gramStart"/>
-      <w:r>
-        <w:t>primera medidas</w:t>
-      </w:r>
-      <w:proofErr w:type="gramEnd"/>
-      <w:r>
-        <w:t xml:space="preserve"> de reducción de consumo propuestas en el diseño.</w:t>
+        <w:t>Esta tarea por tanto es en realidad la encargada de gestionar las dos primera medidas de reducción de consumo propuestas en el diseño.</w:t>
       </w:r>
     </w:p>
     <w:p>
@@ -16356,63 +16308,21 @@
         <w:t xml:space="preserve">Esta tarea se encarga de dibujar en la pantalla los objetos que le </w:t>
       </w:r>
       <w:r>
-        <w:t xml:space="preserve">llegan a través de la cola de datos dedicada a esta </w:t>
-      </w:r>
-      <w:proofErr w:type="spellStart"/>
-      <w:r>
-        <w:t>funcion</w:t>
-      </w:r>
-      <w:proofErr w:type="spellEnd"/>
-      <w:r>
-        <w:t xml:space="preserve">. La manera de enviar objetos a través de esta cola consiste en encapsular el objeto y la </w:t>
-      </w:r>
-      <w:proofErr w:type="spellStart"/>
-      <w:r>
-        <w:t>funcion</w:t>
-      </w:r>
-      <w:proofErr w:type="spellEnd"/>
-      <w:r>
-        <w:t xml:space="preserve"> de la capa de </w:t>
-      </w:r>
-      <w:proofErr w:type="spellStart"/>
-      <w:r>
-        <w:t>abstracion</w:t>
-      </w:r>
-      <w:proofErr w:type="spellEnd"/>
-      <w:r>
-        <w:t xml:space="preserve"> hardware que se encarga de dibujarla en una estructura de datos llamada </w:t>
-      </w:r>
-      <w:proofErr w:type="spellStart"/>
+        <w:t xml:space="preserve">llegan a través de la cola de datos dedicada a esta funcion. La manera de enviar objetos a través de esta cola consiste en encapsular el objeto y la funcion de la capa de abstracion hardware que se encarga de dibujarla en una estructura de datos llamada </w:t>
+      </w:r>
       <w:r>
         <w:rPr>
           <w:i/>
         </w:rPr>
         <w:t>item_action_t</w:t>
       </w:r>
-      <w:proofErr w:type="spellEnd"/>
       <w:r>
         <w:t>.</w:t>
       </w:r>
     </w:p>
     <w:p>
       <w:r>
-        <w:t xml:space="preserve">Esta tarea no tiene elementos adicionales de </w:t>
-      </w:r>
-      <w:proofErr w:type="spellStart"/>
-      <w:r>
-        <w:t>sincronizacion</w:t>
-      </w:r>
-      <w:proofErr w:type="spellEnd"/>
-      <w:r>
-        <w:t xml:space="preserve"> ya que son las tareas de dibujado de objeto la que gestionan el </w:t>
-      </w:r>
-      <w:proofErr w:type="spellStart"/>
-      <w:r>
-        <w:t>envio</w:t>
-      </w:r>
-      <w:proofErr w:type="spellEnd"/>
-      <w:r>
-        <w:t xml:space="preserve"> de datos a través del puerto paralelo. </w:t>
+        <w:t xml:space="preserve">Esta tarea no tiene elementos adicionales de sincronizacion ya que son las tareas de dibujado de objeto la que gestionan el envio de datos a través del puerto paralelo. </w:t>
       </w:r>
     </w:p>
     <w:p>
@@ -16431,39 +16341,7 @@
     </w:p>
     <w:p>
       <w:r>
-        <w:t xml:space="preserve">El motivo de incluir esta tarea es debido a que la </w:t>
-      </w:r>
-      <w:proofErr w:type="spellStart"/>
-      <w:r>
-        <w:t>maquina</w:t>
-      </w:r>
-      <w:proofErr w:type="spellEnd"/>
-      <w:r>
-        <w:t xml:space="preserve"> de estado que hemos </w:t>
-      </w:r>
-      <w:proofErr w:type="gramStart"/>
-      <w:r>
-        <w:t>implementado(</w:t>
-      </w:r>
-      <w:proofErr w:type="gramEnd"/>
-      <w:r>
-        <w:t xml:space="preserve">todos los detalles en el apartado 4.2.5.3) es asíncrona y por lo tanto no tiene capacidad de generar u evento periódico por </w:t>
-      </w:r>
-      <w:proofErr w:type="spellStart"/>
-      <w:r>
-        <w:t>si</w:t>
-      </w:r>
-      <w:proofErr w:type="spellEnd"/>
-      <w:r>
-        <w:t xml:space="preserve"> misma. Este evento periódico se hace necesario para actualizar los </w:t>
-      </w:r>
-      <w:proofErr w:type="spellStart"/>
-      <w:r>
-        <w:t>graficos</w:t>
-      </w:r>
-      <w:proofErr w:type="spellEnd"/>
-      <w:r>
-        <w:t xml:space="preserve"> utilizados para representar la señal cardiaca, pues se necesita de una referencia temporal para imprimir nuevas muestras en la</w:t>
+        <w:t>El motivo de incluir esta tarea es debido a que la maquina de estado que hemos implementado(todos los detalles en el apartado 4.2.5.3) es asíncrona y por lo tanto no tiene capacidad de generar u evento periódico por si misma. Este evento periódico se hace necesario para actualizar los graficos utilizados para representar la señal cardiaca, pues se necesita de una referencia temporal para imprimir nuevas muestras en la</w:t>
       </w:r>
       <w:r>
         <w:t xml:space="preserve"> pantalla.</w:t>
@@ -16487,23 +16365,7 @@
         <w:t>Esta tarea se encarga sencillamente de recibir los eventos a través de la cola de eventos y pasárselos a</w:t>
       </w:r>
       <w:r>
-        <w:t xml:space="preserve"> la </w:t>
-      </w:r>
-      <w:proofErr w:type="spellStart"/>
-      <w:r>
-        <w:t>maquina</w:t>
-      </w:r>
-      <w:proofErr w:type="spellEnd"/>
-      <w:r>
-        <w:t xml:space="preserve"> de estados, la cual realiza las acciones necesarias en </w:t>
-      </w:r>
-      <w:proofErr w:type="spellStart"/>
-      <w:r>
-        <w:t>funcion</w:t>
-      </w:r>
-      <w:proofErr w:type="spellEnd"/>
-      <w:r>
-        <w:t xml:space="preserve"> de su estado y del evento que recibe.</w:t>
+        <w:t xml:space="preserve"> la maquina de estados, la cual realiza las acciones necesarias en funcion de su estado y del evento que recibe.</w:t>
       </w:r>
     </w:p>
     <w:p>
@@ -16523,23 +16385,7 @@
         <w:t xml:space="preserve"> </w:t>
       </w:r>
       <w:r>
-        <w:t xml:space="preserve">(hablar con </w:t>
-      </w:r>
-      <w:proofErr w:type="spellStart"/>
-      <w:r>
-        <w:t>samu</w:t>
-      </w:r>
-      <w:proofErr w:type="spellEnd"/>
-      <w:r>
-        <w:t xml:space="preserve"> que maneja mas esta parte y creo que tiene </w:t>
-      </w:r>
-      <w:proofErr w:type="spellStart"/>
-      <w:r>
-        <w:t>tods</w:t>
-      </w:r>
-      <w:proofErr w:type="spellEnd"/>
-      <w:r>
-        <w:t xml:space="preserve"> los diagrama hechos)</w:t>
+        <w:t>(hablar con samu que maneja mas esta parte y creo que tiene tods los diagrama hechos)</w:t>
       </w:r>
     </w:p>
     <w:p>
@@ -16555,158 +16401,94 @@
     </w:p>
     <w:p>
       <w:r>
-        <w:t xml:space="preserve">En este prototipo si ha sido posible el implementar dos de las tres medidas de reducción de consumo que se diseñaron. La tercera de las medidas no ha podido llegar a implementarse porque después del </w:t>
-      </w:r>
-      <w:proofErr w:type="spellStart"/>
-      <w:r>
-        <w:t>envio</w:t>
-      </w:r>
-      <w:proofErr w:type="spellEnd"/>
+        <w:t xml:space="preserve">En este prototipo si ha sido posible el implementar dos de las tres medidas de reducción de consumo que se diseñaron. La tercera de las medidas no ha podido llegar a implementarse porque después del envio </w:t>
+      </w:r>
+      <w:r>
+        <w:t>del comando HCI para que el chip de bluetooth entrara en bajo consumo, no era posible que volviera al funcionamiento normal sin reiniciar el chip, lo cual hacia que perdiera la configuración inicial y no respondiera a comando enviados por la pila de protocolos.</w:t>
+      </w:r>
+    </w:p>
+    <w:p>
+      <w:r>
+        <w:lastRenderedPageBreak/>
+        <w:t>No obstante, el apagado por software y la reducción de consumo de pantalla han sido satisfactoriamente implementadas en la tarea de atención al pulsador hardware. En dicha tarea, se generan los eventos que, una vez recibidos por la maquina de estados, hacen que la pantalla apague</w:t>
+      </w:r>
+      <w:r>
+        <w:t xml:space="preserve"> o encienda</w:t>
+      </w:r>
+      <w:r>
+        <w:t xml:space="preserve"> su retroiluminación ( pulsado corto) o que entre en el modo de mas bajo consumo “</w:t>
+      </w:r>
+      <w:r>
+        <w:rPr>
+          <w:i/>
+        </w:rPr>
+        <w:t>standby</w:t>
+      </w:r>
+      <w:r>
+        <w:rPr>
+          <w:i/>
+        </w:rPr>
+        <w:t xml:space="preserve">” </w:t>
+      </w:r>
+      <w:r>
+        <w:t>(pulsado largo).</w:t>
+      </w:r>
+    </w:p>
+    <w:p>
+      <w:r>
+        <w:t>El apagado por software consigue por tanto extender la batería muy notable y además conserva la configuración del reloj de tiempo real, con lo que no es necesario reconfigurarlo cada vez que se inicia</w:t>
+      </w:r>
+      <w:r>
+        <w:t>. Además de esta ventaja, el hecho para despertarse haga falta pulsar el pulsador hardware durante dos segundos seguidos, evita que se produzcan reanudaciones involuntarias</w:t>
+      </w:r>
+    </w:p>
+    <w:p>
+      <w:r>
+        <w:t>Respecto a la reducción de consumo de la pantalla, la ventaja que obtenemos es que podemos apagar la retroalimentación de la pantalla mientras no vayamos a utilizar activamente el dispositivo y reducir asi su consumo enormemente, y cuando vayamos a volver a usarlo no es necesario esperar todo el proceso de reiniciado desde el modo de bajo consumo</w:t>
+      </w:r>
+      <w:r>
+        <w:t>.</w:t>
+      </w:r>
+    </w:p>
+    <w:p>
+      <w:pPr>
+        <w:pStyle w:val="Ttulo1"/>
+      </w:pPr>
       <w:r>
         <w:t xml:space="preserve"> </w:t>
       </w:r>
       <w:r>
-        <w:t>del comando HCI para que el chip de bluetooth entrara en bajo consumo, no era posible que volviera al funcionamiento normal sin reiniciar el chip, lo cual hacia que perdiera la configuración inicial y no respondiera a comando enviados por la pila de protocolos.</w:t>
-      </w:r>
-    </w:p>
-    <w:p>
-      <w:r>
-        <w:lastRenderedPageBreak/>
-        <w:t xml:space="preserve">No obstante, el apagado por software y la reducción de consumo de pantalla han sido satisfactoriamente implementadas en la tarea de atención al pulsador hardware. En dicha tarea, se generan los eventos que, una vez recibidos por la </w:t>
-      </w:r>
-      <w:proofErr w:type="spellStart"/>
-      <w:r>
-        <w:t>maquina</w:t>
-      </w:r>
-      <w:proofErr w:type="spellEnd"/>
-      <w:r>
-        <w:t xml:space="preserve"> de estados, hacen que la pantalla apague</w:t>
-      </w:r>
-      <w:r>
-        <w:t xml:space="preserve"> o encienda</w:t>
-      </w:r>
-      <w:r>
-        <w:t xml:space="preserve"> su retroiluminación </w:t>
-      </w:r>
-      <w:proofErr w:type="gramStart"/>
-      <w:r>
-        <w:t>( pulsado</w:t>
-      </w:r>
-      <w:proofErr w:type="gramEnd"/>
-      <w:r>
-        <w:t xml:space="preserve"> corto) o que entre en el modo de </w:t>
-      </w:r>
-      <w:proofErr w:type="spellStart"/>
-      <w:r>
-        <w:t>mas</w:t>
-      </w:r>
-      <w:proofErr w:type="spellEnd"/>
-      <w:r>
-        <w:t xml:space="preserve"> bajo consumo “</w:t>
-      </w:r>
-      <w:r>
-        <w:rPr>
-          <w:i/>
-        </w:rPr>
-        <w:t>standby</w:t>
-      </w:r>
-      <w:r>
-        <w:rPr>
-          <w:i/>
-        </w:rPr>
-        <w:t xml:space="preserve">” </w:t>
-      </w:r>
-      <w:r>
-        <w:t>(pulsado largo).</w:t>
-      </w:r>
-    </w:p>
-    <w:p>
-      <w:r>
-        <w:t>El apagado por software consigue por tanto extender la batería muy notable y además conserva la configuración del reloj de tiempo real, con lo que no es necesario reconfigurarlo cada vez que se inicia</w:t>
-      </w:r>
-      <w:r>
-        <w:t>. Además de esta ventaja, el hecho para despertarse haga falta pulsar el pulsador hardware durante dos segundos seguidos, evita que se produzcan reanudaciones involuntarias</w:t>
-      </w:r>
-    </w:p>
-    <w:p>
-      <w:r>
-        <w:t xml:space="preserve">Respecto a la reducción de consumo de la pantalla, la ventaja que obtenemos es que podemos apagar la retroalimentación de la pantalla mientras no vayamos a utilizar activamente el dispositivo y reducir </w:t>
-      </w:r>
-      <w:proofErr w:type="spellStart"/>
-      <w:r>
-        <w:t>asi</w:t>
-      </w:r>
-      <w:proofErr w:type="spellEnd"/>
-      <w:r>
-        <w:t xml:space="preserve"> su consumo enormemente, y cuando vayamos a volver a usarlo no es necesario esperar todo el proceso de reiniciado desde el modo de bajo consumo</w:t>
-      </w:r>
-      <w:r>
-        <w:t>.</w:t>
-      </w:r>
-    </w:p>
-    <w:p>
-      <w:pPr>
-        <w:pStyle w:val="Ttulo1"/>
-      </w:pPr>
+        <w:t>Integración</w:t>
+      </w:r>
+      <w:r>
+        <w:t xml:space="preserve"> y pruebas</w:t>
+      </w:r>
+    </w:p>
+    <w:p>
+      <w:r>
+        <w:t>En este capitulo describimos el proceso de integración de los modulos individuales que han sido diseñados e implementados a lo largo del proyecto. Despues, se describe</w:t>
+      </w:r>
+      <w:r>
+        <w:t>n las pruebas hechas, tanto a los algoritmos como al sistema general, para comprobar su funcionamiento y si en efecto se ajustan a los requisitos definidos al principio</w:t>
+      </w:r>
+    </w:p>
+    <w:p>
+      <w:pPr>
+        <w:pStyle w:val="Ttulo2"/>
+      </w:pPr>
+      <w:r>
+        <w:t>Integración</w:t>
+      </w:r>
+      <w:r>
+        <w:t xml:space="preserve"> de los </w:t>
+      </w:r>
+      <w:r>
+        <w:t>módulos</w:t>
+      </w:r>
       <w:r>
         <w:t xml:space="preserve"> </w:t>
       </w:r>
       <w:r>
-        <w:t>Integración</w:t>
-      </w:r>
-      <w:r>
-        <w:t xml:space="preserve"> y pruebas</w:t>
-      </w:r>
-    </w:p>
-    <w:p>
-      <w:r>
-        <w:t xml:space="preserve">En este </w:t>
-      </w:r>
-      <w:proofErr w:type="spellStart"/>
-      <w:r>
-        <w:t>capitulo</w:t>
-      </w:r>
-      <w:proofErr w:type="spellEnd"/>
-      <w:r>
-        <w:t xml:space="preserve"> describimos el proceso de integración de los </w:t>
-      </w:r>
-      <w:proofErr w:type="spellStart"/>
-      <w:r>
-        <w:t>modulos</w:t>
-      </w:r>
-      <w:proofErr w:type="spellEnd"/>
-      <w:r>
-        <w:t xml:space="preserve"> individuales que han sido diseñados e implementados a lo largo del proyecto. </w:t>
-      </w:r>
-      <w:proofErr w:type="spellStart"/>
-      <w:r>
-        <w:t>Despues</w:t>
-      </w:r>
-      <w:proofErr w:type="spellEnd"/>
-      <w:r>
-        <w:t>, se describe</w:t>
-      </w:r>
-      <w:r>
-        <w:t>n las pruebas hechas, tanto a los algoritmos como al sistema general, para comprobar su funcionamiento y si en efecto se ajustan a los requisitos definidos al principio</w:t>
-      </w:r>
-    </w:p>
-    <w:p>
-      <w:pPr>
-        <w:pStyle w:val="Ttulo2"/>
-      </w:pPr>
-      <w:r>
-        <w:t>Integración</w:t>
-      </w:r>
-      <w:r>
-        <w:t xml:space="preserve"> de los </w:t>
-      </w:r>
-      <w:r>
-        <w:t>módulos</w:t>
-      </w:r>
-      <w:r>
-        <w:t xml:space="preserve"> </w:t>
-      </w:r>
-      <w:r>
         <w:t>soft</w:t>
       </w:r>
       <w:r>
@@ -16715,39 +16497,15 @@
     </w:p>
     <w:p>
       <w:r>
-        <w:t xml:space="preserve">El proceso de integración ha sido razonablemente sencillo, ya que al utilizar un sistema operativo y gestionar toda la lógica a través de tareas, incluir o no un </w:t>
-      </w:r>
-      <w:proofErr w:type="spellStart"/>
-      <w:r>
-        <w:t>modulo</w:t>
-      </w:r>
-      <w:proofErr w:type="spellEnd"/>
-      <w:r>
-        <w:t xml:space="preserve"> a la ejecución de la aplicación consistía simplemente en definir o no sus tareas y elementos de sincronización. </w:t>
-      </w:r>
-    </w:p>
-    <w:p>
-      <w:r>
-        <w:t xml:space="preserve">Dado que cada </w:t>
-      </w:r>
-      <w:proofErr w:type="spellStart"/>
-      <w:r>
-        <w:t>modulo</w:t>
-      </w:r>
-      <w:proofErr w:type="spellEnd"/>
-      <w:r>
-        <w:t xml:space="preserve"> ha s</w:t>
-      </w:r>
-      <w:r>
-        <w:t xml:space="preserve">ido diseñado para que sea </w:t>
-      </w:r>
-      <w:proofErr w:type="spellStart"/>
-      <w:r>
-        <w:t>autocontenido</w:t>
-      </w:r>
-      <w:proofErr w:type="spellEnd"/>
-      <w:r>
-        <w:t xml:space="preserve"> y se relacione con el resto simplemente a través de elementos del sistema operativo, las pruebas a que se han podido realizar antes de la integración han permitido depurar previamente el comportamiento y han </w:t>
+        <w:t xml:space="preserve">El proceso de integración ha sido razonablemente sencillo, ya que al utilizar un sistema operativo y gestionar toda la lógica a través de tareas, incluir o no un modulo a la ejecución de la aplicación consistía simplemente en definir o no sus tareas y elementos de sincronización. </w:t>
+      </w:r>
+    </w:p>
+    <w:p>
+      <w:r>
+        <w:t>Dado que cada modulo ha s</w:t>
+      </w:r>
+      <w:r>
+        <w:t xml:space="preserve">ido diseñado para que sea autocontenido y se relacione con el resto simplemente a través de elementos del sistema operativo, las pruebas a que se han podido realizar antes de la integración han permitido depurar previamente el comportamiento y han </w:t>
       </w:r>
       <w:r>
         <w:t>acelerado el proceso de integración.</w:t>
@@ -16770,64 +16528,16 @@
         </w:rPr>
       </w:pPr>
       <w:r>
-        <w:t xml:space="preserve">Primero, se comenzó a ejecutando todas las tareas del </w:t>
-      </w:r>
-      <w:proofErr w:type="spellStart"/>
-      <w:r>
-        <w:t>modulo</w:t>
-      </w:r>
-      <w:proofErr w:type="spellEnd"/>
-      <w:r>
-        <w:t xml:space="preserve"> de tratamiento de señal </w:t>
-      </w:r>
-      <w:proofErr w:type="gramStart"/>
-      <w:r>
-        <w:t>( adquisición</w:t>
-      </w:r>
-      <w:proofErr w:type="gramEnd"/>
-      <w:r>
-        <w:t>, filtrado, detección de ritmo cardiaco y generación de contraseña) para compro</w:t>
-      </w:r>
-      <w:r>
-        <w:t xml:space="preserve">bar que la ejecución de este </w:t>
-      </w:r>
-      <w:proofErr w:type="spellStart"/>
-      <w:r>
-        <w:t>modulo</w:t>
-      </w:r>
-      <w:proofErr w:type="spellEnd"/>
-      <w:r>
-        <w:t xml:space="preserve"> no copaba un excesivo tiempo de ejecución, ya que como se </w:t>
-      </w:r>
-      <w:proofErr w:type="spellStart"/>
-      <w:r>
-        <w:t>comento</w:t>
-      </w:r>
-      <w:proofErr w:type="spellEnd"/>
-      <w:r>
-        <w:t xml:space="preserve"> en el diseño, el tiempo de ejecución de las etapas de tratamiento digital de señal era un elemento </w:t>
-      </w:r>
-      <w:proofErr w:type="spellStart"/>
-      <w:r>
-        <w:t>critico</w:t>
-      </w:r>
-      <w:proofErr w:type="spellEnd"/>
-      <w:r>
-        <w:t xml:space="preserve">. Utilizando la herramienta </w:t>
-      </w:r>
-      <w:proofErr w:type="gramStart"/>
+        <w:t>Primero, se comenzó a ejecutando todas las tareas del modulo de tratamiento de señal ( adquisición, filtrado, detección de ritmo cardiaco y generación de contraseña) para compro</w:t>
+      </w:r>
+      <w:r>
+        <w:t xml:space="preserve">bar que la ejecución de este modulo no copaba un excesivo tiempo de ejecución, ya que como se comento en el diseño, el tiempo de ejecución de las etapas de tratamiento digital de señal era un elemento critico. Utilizando la herramienta </w:t>
+      </w:r>
       <w:r>
         <w:rPr>
           <w:highlight w:val="yellow"/>
         </w:rPr>
-        <w:t>( ahora</w:t>
-      </w:r>
-      <w:proofErr w:type="gramEnd"/>
-      <w:r>
-        <w:rPr>
-          <w:highlight w:val="yellow"/>
-        </w:rPr>
-        <w:t xml:space="preserve"> no encuentro el nombre, hay que ponerlo mañana)</w:t>
+        <w:t>( ahora no encuentro el nombre, hay que ponerlo mañana)</w:t>
       </w:r>
       <w:r>
         <w:rPr>
@@ -16871,37 +16581,8 @@
           <w:numId w:val="45"/>
         </w:numPr>
       </w:pPr>
-      <w:proofErr w:type="spellStart"/>
-      <w:r>
-        <w:t>Despues</w:t>
-      </w:r>
-      <w:proofErr w:type="spellEnd"/>
-      <w:r>
-        <w:t xml:space="preserve">, se añadió las tareas de los </w:t>
-      </w:r>
-      <w:proofErr w:type="spellStart"/>
-      <w:r>
-        <w:t>modulos</w:t>
-      </w:r>
-      <w:proofErr w:type="spellEnd"/>
-      <w:r>
-        <w:t xml:space="preserve"> </w:t>
-      </w:r>
-      <w:proofErr w:type="gramStart"/>
-      <w:r>
-        <w:t>de  comunicación</w:t>
-      </w:r>
-      <w:proofErr w:type="gramEnd"/>
-      <w:r>
-        <w:t xml:space="preserve"> inalámbrica  y validación , para comprobar que el funcionamiento era el esperado de ambos </w:t>
-      </w:r>
-      <w:proofErr w:type="spellStart"/>
-      <w:r>
-        <w:t>modulos</w:t>
-      </w:r>
-      <w:proofErr w:type="spellEnd"/>
-      <w:r>
-        <w:t>, y la coordinación con las tareas de señal era la adecuada.</w:t>
+      <w:r>
+        <w:t>Despues, se añadió las tareas de los modulos de  comunicación inalámbrica  y validación , para comprobar que el funcionamiento era el esperado de ambos modulos, y la coordinación con las tareas de señal era la adecuada.</w:t>
       </w:r>
     </w:p>
     <w:p>
@@ -16913,63 +16594,15 @@
         </w:numPr>
       </w:pPr>
       <w:r>
-        <w:t xml:space="preserve">Por </w:t>
-      </w:r>
-      <w:proofErr w:type="spellStart"/>
-      <w:r>
-        <w:t>ultimo</w:t>
-      </w:r>
-      <w:proofErr w:type="spellEnd"/>
-      <w:r>
-        <w:t xml:space="preserve">, se añadieron las tareas del </w:t>
-      </w:r>
-      <w:proofErr w:type="spellStart"/>
-      <w:r>
-        <w:t>modulo</w:t>
-      </w:r>
-      <w:proofErr w:type="spellEnd"/>
-      <w:r>
-        <w:t xml:space="preserve"> de interfaz de usuario, con el objetivo de comprobar que la interfaz </w:t>
-      </w:r>
-      <w:proofErr w:type="spellStart"/>
-      <w:r>
-        <w:t>respondia</w:t>
-      </w:r>
-      <w:proofErr w:type="spellEnd"/>
-      <w:r>
-        <w:t xml:space="preserve"> lo suficientemente rápido como cumplir con los requisitos de usabilidad en presencia de otras tareas </w:t>
-      </w:r>
-      <w:proofErr w:type="spellStart"/>
-      <w:r>
-        <w:t>mas</w:t>
-      </w:r>
-      <w:proofErr w:type="spellEnd"/>
-      <w:r>
-        <w:t xml:space="preserve"> prioritarias. </w:t>
-      </w:r>
-    </w:p>
-    <w:p>
-      <w:r>
-        <w:t xml:space="preserve">Todos los test de integración se pasaron mayor problema gracias a la depuración previa hecha a los </w:t>
-      </w:r>
-      <w:proofErr w:type="spellStart"/>
-      <w:r>
-        <w:t>modulos</w:t>
-      </w:r>
-      <w:proofErr w:type="spellEnd"/>
-      <w:r>
-        <w:t xml:space="preserve"> individualmente. Una vez finalizada </w:t>
-      </w:r>
-      <w:r>
-        <w:t xml:space="preserve">la fase de integración, el sistema </w:t>
-      </w:r>
-      <w:proofErr w:type="spellStart"/>
-      <w:r>
-        <w:t>esta</w:t>
-      </w:r>
-      <w:proofErr w:type="spellEnd"/>
-      <w:r>
-        <w:t xml:space="preserve"> listo para las pruebas en un escenario real.</w:t>
+        <w:t xml:space="preserve">Por ultimo, se añadieron las tareas del modulo de interfaz de usuario, con el objetivo de comprobar que la interfaz respondia lo suficientemente rápido como cumplir con los requisitos de usabilidad en presencia de otras tareas mas prioritarias. </w:t>
+      </w:r>
+    </w:p>
+    <w:p>
+      <w:r>
+        <w:t xml:space="preserve">Todos los test de integración se pasaron mayor problema gracias a la depuración previa hecha a los modulos individualmente. Una vez finalizada </w:t>
+      </w:r>
+      <w:r>
+        <w:t>la fase de integración, el sistema esta listo para las pruebas en un escenario real.</w:t>
       </w:r>
     </w:p>
     <w:p>
@@ -16979,18 +16612,92 @@
       <w:r>
         <w:t>Pruebas del algoritmo de detección de ritmo cardiaco</w:t>
       </w:r>
+    </w:p>
+    <w:p>
+      <w:r>
+        <w:t>El algoritmo de detección de ritmo cardiaco fue testeado y caracterizado mediante un experimento en Matlab. En dicho experimento se reconstruia el algoritmo de detección de ritmo cardiaco en lenguaje Matlab para simular el comportamiento de este algoritmo. Como input, se utilizaron señales cardiacas previamente capturadas</w:t>
+      </w:r>
+      <w:r>
+        <w:t xml:space="preserve"> y que han sido descargadas de (referencia </w:t>
+      </w:r>
+      <w:r>
+        <w:t>a la web). En el experimento se han comprobado su funcionamiento en dos aspectos: primero, la exactitud con la que se detectaba el ritmo cardiaco y segundo, cuan de robusto era ante el ruido.</w:t>
+      </w:r>
+    </w:p>
+    <w:p>
+      <w:r>
+        <w:t>Para la primera parte, se calcula el ritmo cardiaco utilizando la funcion de Matlab que encuentra las posiciones de los máximo de la señal y calculando la distancia RR como l</w:t>
+      </w:r>
+      <w:r>
+        <w:t>as diferencia entre dos máximos detectados con la funcion de Matlab. Calculando la diferencia entre el ritmo cardiaco detectado de ambas formas, no hay ninguna diferencia salvo en el transitorio inicial, donde se producen falsas detecciones, y en las señales cardiacas afectadas por alguna anomalía, como en el caso de una de las señales que registra un corazón infartado. Por lo tanto, damos por valido el algoritmo de detección de ritmo cardiaco implementado.</w:t>
+      </w:r>
+    </w:p>
+    <w:p>
+      <w:r>
+        <w:t>Para la segunda parte, se construyeron diversas señales cardiacas que, partiendo de la misma, se iba añadiendo mas y mas ruido para reducir la relación señal a ruido. Con este esperimento se observo que la deteccion no comienza a degradarse fuertemente hasta una relación señal a ruido de 10dB, con lo que este seria el limite funcionamiento del algoritmo de detección.</w:t>
+      </w:r>
+    </w:p>
+    <w:p/>
+    <w:p>
+      <w:pPr>
+        <w:pStyle w:val="Ttulo2"/>
+      </w:pPr>
+      <w:r>
+        <w:lastRenderedPageBreak/>
+        <w:t xml:space="preserve">Pruebas del algoritmo de </w:t>
+      </w:r>
+      <w:r>
+        <w:t>autenticación</w:t>
+      </w:r>
+    </w:p>
+    <w:p>
+      <w:r>
+        <w:t>Las pruebas</w:t>
+      </w:r>
+      <w:r>
+        <w:t xml:space="preserve"> realizadas a este algoritmo han intentado simular la situacion en la que el simulador de marcapasos hace una lectura sin ruido y el dispositivo de acceso hace una lectura ruidosa. </w:t>
+      </w:r>
+    </w:p>
+    <w:p>
+      <w:r>
+        <w:t xml:space="preserve">Para ello, se han aprovechado las señales con ruido añadido que se generaron en el experimento anterior, y con ellas se han generado claves, para enfrentarlas contra la clave generada apartir de la señal sin ruido. Como cabia esperar, para una relación señal a ruido alta( &gt; 20dB) la </w:t>
+      </w:r>
+      <w:r>
+        <w:t>clave</w:t>
+      </w:r>
+      <w:r>
+        <w:t xml:space="preserve"> se da por valida en un 100% de los casos, y a medida que el ruido aumenta, el porcentaje de contraseñas valida se degrada muy rápidamente. Esto es debido a que para una relación señal a ruido de menos de 15 dB, el algoritmo detector de ritmo cardiaco comienza a cometer mucho fallos y por ello la generación de la clave es incorrecta.</w:t>
+      </w:r>
+    </w:p>
+    <w:p>
+      <w:r>
+        <w:t>Para simular un ataque, lo que se ha hecho es generar las claves con señales del corazón distintas. En este caso, la clave es rechazada en un 100% de los casos.</w:t>
+      </w:r>
+    </w:p>
+    <w:p>
+      <w:r>
+        <w:t>Aunque este experimento sirve para ilustrar el funcionamiento del algoritmo, es una prueba muy básica,</w:t>
+      </w:r>
+      <w:r>
+        <w:t xml:space="preserve"> ya que no simula como respondería el algoritmo a un ataque que generara la clave con otros medios y además utiliza una base de datos un tanto limitada. </w:t>
+      </w:r>
+    </w:p>
+    <w:p>
+      <w:pPr>
+        <w:pStyle w:val="Ttulo1"/>
+      </w:pPr>
       <w:bookmarkStart w:id="0" w:name="_GoBack"/>
       <w:bookmarkEnd w:id="0"/>
+      <w:r>
+        <w:t>Conclusiones y líneas futuras</w:t>
+      </w:r>
     </w:p>
     <w:p>
       <w:pPr>
         <w:pStyle w:val="Ttulo2"/>
       </w:pPr>
       <w:r>
-        <w:t xml:space="preserve">Pruebas del algoritmo de </w:t>
-      </w:r>
-      <w:r>
-        <w:t>autenticación</w:t>
+        <w:t>Seguridad</w:t>
       </w:r>
     </w:p>
     <w:p>
@@ -16998,137 +16705,100 @@
         <w:pStyle w:val="Ttulo2"/>
       </w:pPr>
       <w:r>
-        <w:t>Pruebas en un escenario real</w:t>
-      </w:r>
-    </w:p>
-    <w:p>
-      <w:r>
-        <w:tab/>
-      </w:r>
-    </w:p>
+        <w:t>Mejora sobre otros sistemas actuales</w:t>
+      </w:r>
+    </w:p>
+    <w:p>
+      <w:pPr>
+        <w:pStyle w:val="Ttulo2"/>
+      </w:pPr>
+      <w:r>
+        <w:t>Mejoras/Otros posibles usos</w:t>
+      </w:r>
+    </w:p>
+    <w:p>
+      <w:pPr>
+        <w:pStyle w:val="Ttulo3"/>
+      </w:pPr>
+      <w:r>
+        <w:t>Detección automática de segmentos del ECG</w:t>
+      </w:r>
+    </w:p>
+    <w:p>
+      <w:pPr>
+        <w:pStyle w:val="Ttulo3"/>
+      </w:pPr>
+      <w:r>
+        <w:t>Cálculo del eje eléctrico</w:t>
+      </w:r>
+    </w:p>
+    <w:p>
+      <w:pPr>
+        <w:pStyle w:val="Ttulo3"/>
+      </w:pPr>
+      <w:r>
+        <w:t>Ayuda al diagnóstico</w:t>
+      </w:r>
+    </w:p>
+    <w:p>
+      <w:pPr>
+        <w:pStyle w:val="Ttulo3"/>
+      </w:pPr>
+      <w:r>
+        <w:t>Detección de marcapasos</w:t>
+      </w:r>
+    </w:p>
+    <w:p/>
     <w:p>
       <w:pPr>
         <w:pStyle w:val="Ttulo1"/>
       </w:pPr>
       <w:r>
-        <w:t>Conclusiones y líneas futuras</w:t>
-      </w:r>
-    </w:p>
-    <w:p>
-      <w:pPr>
-        <w:pStyle w:val="Ttulo2"/>
-      </w:pPr>
-      <w:r>
-        <w:t>Seguridad</w:t>
-      </w:r>
-    </w:p>
-    <w:p>
-      <w:pPr>
-        <w:pStyle w:val="Ttulo2"/>
-      </w:pPr>
-      <w:r>
-        <w:t>Mejora sobre otros sistemas actuales</w:t>
-      </w:r>
-    </w:p>
-    <w:p>
-      <w:pPr>
-        <w:pStyle w:val="Ttulo2"/>
-      </w:pPr>
-      <w:r>
-        <w:t>Mejoras/Otros posibles usos</w:t>
-      </w:r>
-    </w:p>
-    <w:p>
-      <w:pPr>
-        <w:pStyle w:val="Ttulo3"/>
-      </w:pPr>
-      <w:r>
-        <w:t>Detección automática de segmentos del ECG</w:t>
-      </w:r>
-    </w:p>
-    <w:p>
-      <w:pPr>
-        <w:pStyle w:val="Ttulo3"/>
-      </w:pPr>
-      <w:r>
-        <w:t>Cálculo del eje eléctrico</w:t>
-      </w:r>
-    </w:p>
-    <w:p>
-      <w:pPr>
-        <w:pStyle w:val="Ttulo3"/>
-      </w:pPr>
-      <w:r>
-        <w:t>Ayuda al diagnóstico</w:t>
-      </w:r>
-    </w:p>
-    <w:p>
-      <w:pPr>
-        <w:pStyle w:val="Ttulo3"/>
-      </w:pPr>
-      <w:r>
-        <w:t>Detección de marcapasos</w:t>
-      </w:r>
-    </w:p>
-    <w:p/>
-    <w:p>
-      <w:pPr>
-        <w:pStyle w:val="Ttulo1"/>
-      </w:pPr>
-      <w:r>
+        <w:t>Referencias</w:t>
+      </w:r>
+    </w:p>
+    <w:p>
+      <w:pPr>
+        <w:rPr>
+          <w:lang w:val="en-US"/>
+        </w:rPr>
+      </w:pPr>
+      <w:r>
+        <w:rPr>
+          <w:lang w:val="en-US"/>
+        </w:rPr>
+        <w:t xml:space="preserve">[1] </w:t>
+      </w:r>
+      <w:r>
+        <w:rPr>
+          <w:lang w:val="en-US"/>
+        </w:rPr>
+        <w:t>“Heart-to-Heart (H2H</w:t>
+      </w:r>
+      <w:r>
+        <w:rPr>
+          <w:lang w:val="en-US"/>
+        </w:rPr>
+        <w:t>): Authentication</w:t>
+      </w:r>
+      <w:r>
+        <w:rPr>
+          <w:lang w:val="en-US"/>
+        </w:rPr>
+        <w:t xml:space="preserve"> for Implanted Medical Devices”</w:t>
+      </w:r>
+    </w:p>
+    <w:p>
+      <w:pPr>
+        <w:rPr>
+          <w:lang w:val="en-US"/>
+        </w:rPr>
+      </w:pPr>
+      <w:r>
+        <w:rPr>
+          <w:lang w:val="en-US"/>
+        </w:rPr>
         <w:lastRenderedPageBreak/>
-        <w:t>Apéndices</w:t>
-      </w:r>
-    </w:p>
-    <w:p>
-      <w:pPr>
-        <w:pStyle w:val="Ttulo1"/>
-      </w:pPr>
-      <w:r>
-        <w:t>Referencias</w:t>
-      </w:r>
-    </w:p>
-    <w:p>
-      <w:pPr>
-        <w:rPr>
-          <w:lang w:val="en-US"/>
-        </w:rPr>
-      </w:pPr>
-      <w:r>
-        <w:rPr>
-          <w:lang w:val="en-US"/>
-        </w:rPr>
-        <w:t xml:space="preserve">[1] </w:t>
-      </w:r>
-      <w:r>
-        <w:rPr>
-          <w:lang w:val="en-US"/>
-        </w:rPr>
-        <w:t>“Heart-to-Heart (H2H</w:t>
-      </w:r>
-      <w:r>
-        <w:rPr>
-          <w:lang w:val="en-US"/>
-        </w:rPr>
-        <w:t>): Authentication</w:t>
-      </w:r>
-      <w:r>
-        <w:rPr>
-          <w:lang w:val="en-US"/>
-        </w:rPr>
-        <w:t xml:space="preserve"> for Implanted Medical Devices”</w:t>
-      </w:r>
-    </w:p>
-    <w:p>
-      <w:pPr>
-        <w:rPr>
-          <w:lang w:val="en-US"/>
-        </w:rPr>
-      </w:pPr>
-      <w:r>
-        <w:rPr>
-          <w:lang w:val="en-US"/>
-        </w:rPr>
         <w:t>[2] “Signal Processing Methods for Heart Rate Variability”</w:t>
       </w:r>
     </w:p>
@@ -17150,8 +16820,11 @@
         <w:ind w:left="360"/>
       </w:pPr>
     </w:p>
-    <w:p/>
-    <w:p/>
+    <w:p>
+      <w:r>
+        <w:t>https://es.mathworks.com/matlabcentral/fileexchange/45404-ecg-q-r-s-wave-online-detector</w:t>
+      </w:r>
+    </w:p>
     <w:p/>
     <w:sectPr>
       <w:footerReference w:type="default" r:id="rId20"/>
@@ -17218,7 +16891,7 @@
           <w:rPr>
             <w:noProof/>
           </w:rPr>
-          <w:t>47</w:t>
+          <w:t>63</w:t>
         </w:r>
         <w:r>
           <w:fldChar w:fldCharType="end"/>
@@ -23621,7 +23294,7 @@
 </file>
 
 <file path=customXml/itemProps1.xml><?xml version="1.0" encoding="utf-8"?>
-<ds:datastoreItem xmlns:ds="http://schemas.openxmlformats.org/officeDocument/2006/customXml" ds:itemID="{C478453C-8EDF-4256-9195-D39B8B3F4A52}">
+<ds:datastoreItem xmlns:ds="http://schemas.openxmlformats.org/officeDocument/2006/customXml" ds:itemID="{19606A7F-16EA-4937-B691-34ED3496D360}">
   <ds:schemaRefs>
     <ds:schemaRef ds:uri="http://schemas.openxmlformats.org/officeDocument/2006/bibliography"/>
   </ds:schemaRefs>

</xml_diff>